<commit_message>
added new objectives ToDo
</commit_message>
<xml_diff>
--- a/doc_GPG.docx
+++ b/doc_GPG.docx
@@ -77,8 +77,8 @@
             <v:path o:extrusionok="f" gradientshapeok="t" o:connecttype="rect"/>
             <o:lock v:ext="edit" aspectratio="t"/>
           </v:shapetype>
-          <v:shape id="_x0000_i1025" type="#_x0000_t75" style="width:325.5pt;height:96.75pt;mso-position-horizontal-relative:char;mso-position-vertical-relative:line">
-            <v:imagedata r:id="rId7" o:title=""/>
+          <v:shape id="_x0000_i1053" type="#_x0000_t75" style="width:325.5pt;height:96.75pt;mso-position-horizontal-relative:char;mso-position-vertical-relative:line">
+            <v:imagedata r:id="rId8" o:title=""/>
           </v:shape>
         </w:pict>
       </w:r>
@@ -121,14 +121,14 @@
         <w:ind w:left="62"/>
         <w:jc w:val="center"/>
         <w:rPr>
-          <w:rFonts w:ascii="Arial" w:eastAsia="Arial" w:hAnsi="Arial" w:cs="Arial"/>
+          <w:rFonts w:eastAsia="Arial" w:cs="Arial"/>
           <w:sz w:val="28"/>
           <w:szCs w:val="28"/>
         </w:rPr>
       </w:pPr>
       <w:r>
         <w:rPr>
-          <w:rFonts w:ascii="Arial" w:eastAsia="Arial" w:hAnsi="Arial" w:cs="Arial"/>
+          <w:rFonts w:eastAsia="Arial" w:cs="Arial"/>
           <w:w w:val="120"/>
           <w:sz w:val="28"/>
           <w:szCs w:val="28"/>
@@ -137,7 +137,7 @@
       </w:r>
       <w:r>
         <w:rPr>
-          <w:rFonts w:ascii="Arial" w:eastAsia="Arial" w:hAnsi="Arial" w:cs="Arial"/>
+          <w:rFonts w:eastAsia="Arial" w:cs="Arial"/>
           <w:spacing w:val="-10"/>
           <w:w w:val="120"/>
           <w:sz w:val="28"/>
@@ -147,7 +147,7 @@
       </w:r>
       <w:r>
         <w:rPr>
-          <w:rFonts w:ascii="Arial" w:eastAsia="Arial" w:hAnsi="Arial" w:cs="Arial"/>
+          <w:rFonts w:eastAsia="Arial" w:cs="Arial"/>
           <w:w w:val="120"/>
           <w:sz w:val="28"/>
           <w:szCs w:val="28"/>
@@ -156,7 +156,7 @@
       </w:r>
       <w:r>
         <w:rPr>
-          <w:rFonts w:ascii="Arial" w:eastAsia="Arial" w:hAnsi="Arial" w:cs="Arial"/>
+          <w:rFonts w:eastAsia="Arial" w:cs="Arial"/>
           <w:spacing w:val="-10"/>
           <w:w w:val="120"/>
           <w:sz w:val="28"/>
@@ -166,7 +166,7 @@
       </w:r>
       <w:r>
         <w:rPr>
-          <w:rFonts w:ascii="Arial" w:eastAsia="Arial" w:hAnsi="Arial" w:cs="Arial"/>
+          <w:rFonts w:eastAsia="Arial" w:cs="Arial"/>
           <w:w w:val="120"/>
           <w:sz w:val="28"/>
           <w:szCs w:val="28"/>
@@ -175,7 +175,7 @@
       </w:r>
       <w:r>
         <w:rPr>
-          <w:rFonts w:ascii="Arial" w:eastAsia="Arial" w:hAnsi="Arial" w:cs="Arial"/>
+          <w:rFonts w:eastAsia="Arial" w:cs="Arial"/>
           <w:spacing w:val="-11"/>
           <w:w w:val="120"/>
           <w:sz w:val="28"/>
@@ -185,7 +185,7 @@
       </w:r>
       <w:r>
         <w:rPr>
-          <w:rFonts w:ascii="Arial" w:eastAsia="Arial" w:hAnsi="Arial" w:cs="Arial"/>
+          <w:rFonts w:eastAsia="Arial" w:cs="Arial"/>
           <w:w w:val="120"/>
           <w:sz w:val="28"/>
           <w:szCs w:val="28"/>
@@ -279,41 +279,67 @@
     </w:p>
     <w:p>
       <w:pPr>
-        <w:pStyle w:val="Ttulo1"/>
-        <w:ind w:right="19"/>
         <w:jc w:val="center"/>
         <w:rPr>
-          <w:b w:val="0"/>
-          <w:bCs w:val="0"/>
-        </w:rPr>
-      </w:pPr>
-      <w:r>
-        <w:rPr>
+          <w:rFonts w:cs="Arial"/>
+          <w:b/>
+          <w:bCs/>
+          <w:sz w:val="49"/>
+          <w:szCs w:val="49"/>
+        </w:rPr>
+      </w:pPr>
+      <w:r>
+        <w:rPr>
+          <w:rFonts w:cs="Arial"/>
+          <w:b/>
+          <w:bCs/>
           <w:w w:val="105"/>
+          <w:sz w:val="49"/>
+          <w:szCs w:val="49"/>
         </w:rPr>
         <w:t>Modelo</w:t>
       </w:r>
       <w:r>
         <w:rPr>
+          <w:rFonts w:cs="Arial"/>
+          <w:b/>
+          <w:bCs/>
           <w:w w:val="105"/>
+          <w:sz w:val="49"/>
+          <w:szCs w:val="49"/>
         </w:rPr>
         <w:t>s</w:t>
       </w:r>
       <w:r>
         <w:rPr>
+          <w:rFonts w:cs="Arial"/>
+          <w:b/>
+          <w:bCs/>
           <w:w w:val="105"/>
+          <w:sz w:val="49"/>
+          <w:szCs w:val="49"/>
         </w:rPr>
         <w:t xml:space="preserve"> de Generación de </w:t>
       </w:r>
       <w:r>
         <w:rPr>
+          <w:rFonts w:cs="Arial"/>
+          <w:b/>
+          <w:bCs/>
           <w:w w:val="105"/>
+          <w:sz w:val="49"/>
+          <w:szCs w:val="49"/>
         </w:rPr>
         <w:t>T</w:t>
       </w:r>
       <w:r>
         <w:rPr>
+          <w:rFonts w:cs="Arial"/>
+          <w:b/>
+          <w:bCs/>
           <w:w w:val="105"/>
+          <w:sz w:val="49"/>
+          <w:szCs w:val="49"/>
         </w:rPr>
         <w:t>exto en Bases de Datos Orientadas a Grafos</w:t>
       </w:r>
@@ -389,16 +415,16 @@
     </w:p>
     <w:p>
       <w:pPr>
-        <w:pStyle w:val="Ttulo3"/>
-        <w:ind w:left="3920" w:right="3940"/>
         <w:jc w:val="center"/>
         <w:rPr>
-          <w:b w:val="0"/>
-          <w:bCs w:val="0"/>
-        </w:rPr>
-      </w:pPr>
-      <w:r>
-        <w:rPr>
+          <w:b/>
+          <w:bCs/>
+        </w:rPr>
+      </w:pPr>
+      <w:r>
+        <w:rPr>
+          <w:b/>
+          <w:bCs/>
           <w:w w:val="110"/>
         </w:rPr>
         <w:t>Autor</w:t>
@@ -447,16 +473,16 @@
     </w:p>
     <w:p>
       <w:pPr>
-        <w:pStyle w:val="Ttulo3"/>
-        <w:ind w:left="3671" w:right="3691"/>
         <w:jc w:val="center"/>
         <w:rPr>
-          <w:b w:val="0"/>
-          <w:bCs w:val="0"/>
-        </w:rPr>
-      </w:pPr>
-      <w:r>
-        <w:rPr>
+          <w:b/>
+          <w:bCs/>
+        </w:rPr>
+      </w:pPr>
+      <w:r>
+        <w:rPr>
+          <w:b/>
+          <w:bCs/>
           <w:w w:val="105"/>
         </w:rPr>
         <w:t>Directores</w:t>
@@ -559,7 +585,7 @@
         <w:spacing w:line="276" w:lineRule="auto"/>
         <w:jc w:val="center"/>
         <w:rPr>
-          <w:rFonts w:ascii="Arial" w:hAnsi="Arial" w:cs="Arial"/>
+          <w:rFonts w:cs="Arial"/>
           <w:b/>
           <w:bCs/>
           <w:sz w:val="28"/>
@@ -568,7 +594,7 @@
       </w:pPr>
       <w:r>
         <w:rPr>
-          <w:rFonts w:ascii="Arial" w:hAnsi="Arial" w:cs="Arial"/>
+          <w:rFonts w:cs="Arial"/>
           <w:b/>
           <w:bCs/>
           <w:sz w:val="28"/>
@@ -606,8 +632,8 @@
       </w:pPr>
       <w:r>
         <w:pict w14:anchorId="65CA114E">
-          <v:shape id="_x0000_i1026" type="#_x0000_t75" style="width:107.25pt;height:39pt;mso-position-horizontal-relative:char;mso-position-vertical-relative:line">
-            <v:imagedata r:id="rId8" o:title=""/>
+          <v:shape id="_x0000_i1054" type="#_x0000_t75" style="width:107.25pt;height:39pt;mso-position-horizontal-relative:char;mso-position-vertical-relative:line">
+            <v:imagedata r:id="rId9" o:title=""/>
           </v:shape>
         </w:pict>
       </w:r>
@@ -829,7 +855,7 @@
     <w:p>
       <w:pPr>
         <w:rPr>
-          <w:rFonts w:ascii="Arial" w:eastAsia="Arial" w:hAnsi="Arial"/>
+          <w:rFonts w:eastAsia="Arial"/>
           <w:w w:val="95"/>
         </w:rPr>
       </w:pPr>
@@ -842,9 +868,10 @@
     </w:p>
     <w:p>
       <w:pPr>
-        <w:pStyle w:val="Ttulo2"/>
         <w:jc w:val="center"/>
         <w:rPr>
+          <w:b/>
+          <w:bCs/>
           <w:w w:val="95"/>
           <w:sz w:val="40"/>
           <w:szCs w:val="40"/>
@@ -866,47 +893,44 @@
       </w:r>
       <w:r>
         <w:rPr>
+          <w:b/>
+          <w:bCs/>
           <w:w w:val="95"/>
           <w:sz w:val="40"/>
           <w:szCs w:val="40"/>
         </w:rPr>
         <w:lastRenderedPageBreak/>
-        <w:t>M</w:t>
-      </w:r>
-      <w:r>
-        <w:rPr>
+        <w:t>Modelo</w:t>
+      </w:r>
+      <w:r>
+        <w:rPr>
+          <w:b/>
+          <w:bCs/>
           <w:w w:val="95"/>
           <w:sz w:val="40"/>
           <w:szCs w:val="40"/>
         </w:rPr>
-        <w:t>odelo</w:t>
-      </w:r>
-      <w:r>
-        <w:rPr>
+        <w:t>s</w:t>
+      </w:r>
+      <w:r>
+        <w:rPr>
+          <w:b/>
+          <w:bCs/>
           <w:w w:val="95"/>
           <w:sz w:val="40"/>
           <w:szCs w:val="40"/>
         </w:rPr>
-        <w:t>s</w:t>
-      </w:r>
-      <w:r>
+        <w:t xml:space="preserve"> de Generación de Texto</w:t>
+      </w:r>
+    </w:p>
+    <w:p>
+      <w:pPr>
+        <w:jc w:val="center"/>
         <w:rPr>
           <w:w w:val="95"/>
           <w:sz w:val="40"/>
           <w:szCs w:val="40"/>
         </w:rPr>
-        <w:t xml:space="preserve"> de Generación de Texto</w:t>
-      </w:r>
-    </w:p>
-    <w:p>
-      <w:pPr>
-        <w:pStyle w:val="Ttulo2"/>
-        <w:jc w:val="center"/>
-        <w:rPr>
-          <w:w w:val="95"/>
-          <w:sz w:val="40"/>
-          <w:szCs w:val="40"/>
-        </w:rPr>
       </w:pPr>
     </w:p>
     <w:p>
@@ -914,7 +938,7 @@
         <w:pStyle w:val="Prrafodelista"/>
         <w:jc w:val="center"/>
         <w:rPr>
-          <w:rFonts w:ascii="Arial" w:hAnsi="Arial" w:cs="Arial"/>
+          <w:rFonts w:cs="Arial"/>
           <w:w w:val="95"/>
           <w:sz w:val="28"/>
           <w:szCs w:val="28"/>
@@ -922,7 +946,7 @@
       </w:pPr>
       <w:r>
         <w:rPr>
-          <w:rFonts w:ascii="Arial" w:hAnsi="Arial" w:cs="Arial"/>
+          <w:rFonts w:cs="Arial"/>
           <w:w w:val="95"/>
           <w:sz w:val="28"/>
           <w:szCs w:val="28"/>
@@ -944,12 +968,12 @@
     <w:p>
       <w:pPr>
         <w:rPr>
-          <w:rFonts w:ascii="Arial" w:hAnsi="Arial" w:cs="Arial"/>
-        </w:rPr>
-      </w:pPr>
-      <w:r>
-        <w:rPr>
-          <w:rFonts w:ascii="Arial" w:hAnsi="Arial" w:cs="Arial"/>
+          <w:rFonts w:cs="Arial"/>
+        </w:rPr>
+      </w:pPr>
+      <w:r>
+        <w:rPr>
+          <w:rFonts w:cs="Arial"/>
           <w:b/>
           <w:bCs/>
         </w:rPr>
@@ -957,7 +981,7 @@
       </w:r>
       <w:r>
         <w:rPr>
-          <w:rFonts w:ascii="Arial" w:hAnsi="Arial" w:cs="Arial"/>
+          <w:rFonts w:cs="Arial"/>
           <w:b/>
           <w:bCs/>
         </w:rPr>
@@ -965,7 +989,7 @@
       </w:r>
       <w:r>
         <w:rPr>
-          <w:rFonts w:ascii="Arial" w:hAnsi="Arial" w:cs="Arial"/>
+          <w:rFonts w:cs="Arial"/>
           <w:b/>
           <w:bCs/>
         </w:rPr>
@@ -973,7 +997,7 @@
       </w:r>
       <w:r>
         <w:rPr>
-          <w:rFonts w:ascii="Arial" w:hAnsi="Arial" w:cs="Arial"/>
+          <w:rFonts w:cs="Arial"/>
         </w:rPr>
         <w:t>orientado a grafos, lenguaje natural, generación de texto, grafos, inteligencia artificial</w:t>
       </w:r>
@@ -981,19 +1005,19 @@
     <w:p>
       <w:pPr>
         <w:rPr>
-          <w:rFonts w:ascii="Arial" w:hAnsi="Arial" w:cs="Arial"/>
-        </w:rPr>
-      </w:pPr>
-    </w:p>
-    <w:p>
-      <w:pPr>
-        <w:rPr>
-          <w:rFonts w:ascii="Arial" w:hAnsi="Arial" w:cs="Arial"/>
-        </w:rPr>
-      </w:pPr>
-      <w:r>
-        <w:rPr>
-          <w:rFonts w:ascii="Arial" w:hAnsi="Arial" w:cs="Arial"/>
+          <w:rFonts w:cs="Arial"/>
+        </w:rPr>
+      </w:pPr>
+    </w:p>
+    <w:p>
+      <w:pPr>
+        <w:rPr>
+          <w:rFonts w:cs="Arial"/>
+        </w:rPr>
+      </w:pPr>
+      <w:r>
+        <w:rPr>
+          <w:rFonts w:cs="Arial"/>
           <w:b/>
           <w:bCs/>
         </w:rPr>
@@ -1001,7 +1025,7 @@
       </w:r>
       <w:r>
         <w:rPr>
-          <w:rFonts w:ascii="Arial" w:hAnsi="Arial" w:cs="Arial"/>
+          <w:rFonts w:cs="Arial"/>
         </w:rPr>
         <w:t xml:space="preserve"> </w:t>
       </w:r>
@@ -1009,18 +1033,18 @@
     <w:p>
       <w:pPr>
         <w:rPr>
-          <w:rFonts w:ascii="Arial" w:hAnsi="Arial" w:cs="Arial"/>
-        </w:rPr>
-      </w:pPr>
-      <w:r>
-        <w:rPr>
-          <w:rFonts w:ascii="Arial" w:hAnsi="Arial" w:cs="Arial"/>
+          <w:rFonts w:cs="Arial"/>
+        </w:rPr>
+      </w:pPr>
+      <w:r>
+        <w:rPr>
+          <w:rFonts w:cs="Arial"/>
         </w:rPr>
         <w:t>Implementación de un sistema recomendador de texto en función las palabras escritas por el usuario</w:t>
       </w:r>
       <w:r>
         <w:rPr>
-          <w:rFonts w:ascii="Arial" w:hAnsi="Arial" w:cs="Arial"/>
+          <w:rFonts w:cs="Arial"/>
         </w:rPr>
         <w:t xml:space="preserve">. </w:t>
       </w:r>
@@ -1028,12 +1052,12 @@
     <w:p>
       <w:pPr>
         <w:rPr>
-          <w:rFonts w:ascii="Arial" w:hAnsi="Arial" w:cs="Arial"/>
-        </w:rPr>
-      </w:pPr>
-      <w:r>
-        <w:rPr>
-          <w:rFonts w:ascii="Arial" w:hAnsi="Arial" w:cs="Arial"/>
+          <w:rFonts w:cs="Arial"/>
+        </w:rPr>
+      </w:pPr>
+      <w:r>
+        <w:rPr>
+          <w:rFonts w:cs="Arial"/>
         </w:rPr>
         <w:br w:type="page"/>
       </w:r>
@@ -1041,28 +1065,28 @@
     <w:p>
       <w:pPr>
         <w:rPr>
-          <w:rFonts w:ascii="Arial" w:hAnsi="Arial" w:cs="Arial"/>
-          <w:b/>
-          <w:bCs/>
-        </w:rPr>
-      </w:pPr>
-      <w:r>
-        <w:rPr>
-          <w:rFonts w:ascii="Arial" w:hAnsi="Arial" w:cs="Arial"/>
+          <w:rFonts w:cs="Arial"/>
+          <w:b/>
+          <w:bCs/>
+        </w:rPr>
+      </w:pPr>
+      <w:r>
+        <w:rPr>
+          <w:rFonts w:cs="Arial"/>
         </w:rPr>
         <w:lastRenderedPageBreak/>
         <w:br w:type="page"/>
       </w:r>
       <w:r>
         <w:rPr>
-          <w:rFonts w:ascii="Arial" w:hAnsi="Arial" w:cs="Arial"/>
+          <w:rFonts w:cs="Arial"/>
         </w:rPr>
         <w:lastRenderedPageBreak/>
         <w:t xml:space="preserve">Yo, </w:t>
       </w:r>
       <w:r>
         <w:rPr>
-          <w:rFonts w:ascii="Arial" w:hAnsi="Arial" w:cs="Arial"/>
+          <w:rFonts w:cs="Arial"/>
           <w:b/>
           <w:bCs/>
         </w:rPr>
@@ -1070,19 +1094,19 @@
       </w:r>
       <w:r>
         <w:rPr>
-          <w:rFonts w:ascii="Arial" w:hAnsi="Arial" w:cs="Arial"/>
+          <w:rFonts w:cs="Arial"/>
         </w:rPr>
         <w:t xml:space="preserve">, alumno de </w:t>
       </w:r>
       <w:r>
         <w:rPr>
-          <w:rFonts w:ascii="Arial" w:hAnsi="Arial" w:cs="Arial"/>
+          <w:rFonts w:cs="Arial"/>
         </w:rPr>
         <w:t xml:space="preserve">la titulación </w:t>
       </w:r>
       <w:r>
         <w:rPr>
-          <w:rFonts w:ascii="Arial" w:hAnsi="Arial" w:cs="Arial"/>
+          <w:rFonts w:cs="Arial"/>
           <w:b/>
           <w:bCs/>
         </w:rPr>
@@ -1092,12 +1116,12 @@
     <w:p>
       <w:pPr>
         <w:rPr>
-          <w:rFonts w:ascii="Arial" w:hAnsi="Arial" w:cs="Arial"/>
-        </w:rPr>
-      </w:pPr>
-      <w:r>
-        <w:rPr>
-          <w:rFonts w:ascii="Arial" w:hAnsi="Arial" w:cs="Arial"/>
+          <w:rFonts w:cs="Arial"/>
+        </w:rPr>
+      </w:pPr>
+      <w:r>
+        <w:rPr>
+          <w:rFonts w:cs="Arial"/>
           <w:b/>
           <w:bCs/>
         </w:rPr>
@@ -1105,19 +1129,19 @@
       </w:r>
       <w:r>
         <w:rPr>
-          <w:rFonts w:ascii="Arial" w:hAnsi="Arial" w:cs="Arial"/>
+          <w:rFonts w:cs="Arial"/>
         </w:rPr>
         <w:t xml:space="preserve"> de la Universidad de Granada, con DNI 77</w:t>
       </w:r>
       <w:r>
         <w:rPr>
-          <w:rFonts w:ascii="Arial" w:hAnsi="Arial" w:cs="Arial"/>
+          <w:rFonts w:cs="Arial"/>
         </w:rPr>
         <w:t>448870G</w:t>
       </w:r>
       <w:r>
         <w:rPr>
-          <w:rFonts w:ascii="Arial" w:hAnsi="Arial" w:cs="Arial"/>
+          <w:rFonts w:cs="Arial"/>
         </w:rPr>
         <w:t xml:space="preserve">, autorizo la ubicación de la siguiente </w:t>
       </w:r>
@@ -1125,12 +1149,12 @@
     <w:p>
       <w:pPr>
         <w:rPr>
-          <w:rFonts w:ascii="Arial" w:hAnsi="Arial" w:cs="Arial"/>
-        </w:rPr>
-      </w:pPr>
-      <w:r>
-        <w:rPr>
-          <w:rFonts w:ascii="Arial" w:hAnsi="Arial" w:cs="Arial"/>
+          <w:rFonts w:cs="Arial"/>
+        </w:rPr>
+      </w:pPr>
+      <w:r>
+        <w:rPr>
+          <w:rFonts w:cs="Arial"/>
         </w:rPr>
         <w:t xml:space="preserve">copia de mi Trabajo Fin de Grado en la biblioteca del centro para que pueda ser </w:t>
       </w:r>
@@ -1138,12 +1162,12 @@
     <w:p>
       <w:pPr>
         <w:rPr>
-          <w:rFonts w:ascii="Arial" w:hAnsi="Arial" w:cs="Arial"/>
-        </w:rPr>
-      </w:pPr>
-      <w:r>
-        <w:rPr>
-          <w:rFonts w:ascii="Arial" w:hAnsi="Arial" w:cs="Arial"/>
+          <w:rFonts w:cs="Arial"/>
+        </w:rPr>
+      </w:pPr>
+      <w:r>
+        <w:rPr>
+          <w:rFonts w:cs="Arial"/>
         </w:rPr>
         <w:t>consultado por las personas que lo deseen.</w:t>
       </w:r>
@@ -1151,293 +1175,293 @@
     <w:p>
       <w:pPr>
         <w:rPr>
-          <w:rFonts w:ascii="Arial" w:hAnsi="Arial" w:cs="Arial"/>
-        </w:rPr>
-      </w:pPr>
-    </w:p>
-    <w:p>
-      <w:pPr>
-        <w:rPr>
-          <w:rFonts w:ascii="Arial" w:hAnsi="Arial" w:cs="Arial"/>
-        </w:rPr>
-      </w:pPr>
-    </w:p>
-    <w:p>
-      <w:pPr>
-        <w:rPr>
-          <w:rFonts w:ascii="Arial" w:hAnsi="Arial" w:cs="Arial"/>
-        </w:rPr>
-      </w:pPr>
-    </w:p>
-    <w:p>
-      <w:pPr>
-        <w:rPr>
-          <w:rFonts w:ascii="Arial" w:hAnsi="Arial" w:cs="Arial"/>
-        </w:rPr>
-      </w:pPr>
-    </w:p>
-    <w:p>
-      <w:pPr>
-        <w:rPr>
-          <w:rFonts w:ascii="Arial" w:hAnsi="Arial" w:cs="Arial"/>
-        </w:rPr>
-      </w:pPr>
-    </w:p>
-    <w:p>
-      <w:pPr>
-        <w:rPr>
-          <w:rFonts w:ascii="Arial" w:hAnsi="Arial" w:cs="Arial"/>
-        </w:rPr>
-      </w:pPr>
-    </w:p>
-    <w:p>
-      <w:pPr>
-        <w:rPr>
-          <w:rFonts w:ascii="Arial" w:hAnsi="Arial" w:cs="Arial"/>
-        </w:rPr>
-      </w:pPr>
-    </w:p>
-    <w:p>
-      <w:pPr>
-        <w:rPr>
-          <w:rFonts w:ascii="Arial" w:hAnsi="Arial" w:cs="Arial"/>
-        </w:rPr>
-      </w:pPr>
-    </w:p>
-    <w:p>
-      <w:pPr>
-        <w:rPr>
-          <w:rFonts w:ascii="Arial" w:hAnsi="Arial" w:cs="Arial"/>
-        </w:rPr>
-      </w:pPr>
-    </w:p>
-    <w:p>
-      <w:pPr>
-        <w:rPr>
-          <w:rFonts w:ascii="Arial" w:hAnsi="Arial" w:cs="Arial"/>
-        </w:rPr>
-      </w:pPr>
-    </w:p>
-    <w:p>
-      <w:pPr>
-        <w:rPr>
-          <w:rFonts w:ascii="Arial" w:hAnsi="Arial" w:cs="Arial"/>
-        </w:rPr>
-      </w:pPr>
-    </w:p>
-    <w:p>
-      <w:pPr>
-        <w:rPr>
-          <w:rFonts w:ascii="Arial" w:hAnsi="Arial" w:cs="Arial"/>
-        </w:rPr>
-      </w:pPr>
-    </w:p>
-    <w:p>
-      <w:pPr>
-        <w:rPr>
-          <w:rFonts w:ascii="Arial" w:hAnsi="Arial" w:cs="Arial"/>
-        </w:rPr>
-      </w:pPr>
-    </w:p>
-    <w:p>
-      <w:pPr>
-        <w:rPr>
-          <w:rFonts w:ascii="Arial" w:hAnsi="Arial" w:cs="Arial"/>
-        </w:rPr>
-      </w:pPr>
-    </w:p>
-    <w:p>
-      <w:pPr>
-        <w:rPr>
-          <w:rFonts w:ascii="Arial" w:hAnsi="Arial" w:cs="Arial"/>
-        </w:rPr>
-      </w:pPr>
-    </w:p>
-    <w:p>
-      <w:pPr>
-        <w:rPr>
-          <w:rFonts w:ascii="Arial" w:hAnsi="Arial" w:cs="Arial"/>
-        </w:rPr>
-      </w:pPr>
-    </w:p>
-    <w:p>
-      <w:pPr>
-        <w:rPr>
-          <w:rFonts w:ascii="Arial" w:hAnsi="Arial" w:cs="Arial"/>
-        </w:rPr>
-      </w:pPr>
-    </w:p>
-    <w:p>
-      <w:pPr>
-        <w:rPr>
-          <w:rFonts w:ascii="Arial" w:hAnsi="Arial" w:cs="Arial"/>
-        </w:rPr>
-      </w:pPr>
-    </w:p>
-    <w:p>
-      <w:pPr>
-        <w:rPr>
-          <w:rFonts w:ascii="Arial" w:hAnsi="Arial" w:cs="Arial"/>
-        </w:rPr>
-      </w:pPr>
-    </w:p>
-    <w:p>
-      <w:pPr>
-        <w:rPr>
-          <w:rFonts w:ascii="Arial" w:hAnsi="Arial" w:cs="Arial"/>
-        </w:rPr>
-      </w:pPr>
-    </w:p>
-    <w:p>
-      <w:pPr>
-        <w:rPr>
-          <w:rFonts w:ascii="Arial" w:hAnsi="Arial" w:cs="Arial"/>
-        </w:rPr>
-      </w:pPr>
-    </w:p>
-    <w:p>
-      <w:pPr>
-        <w:rPr>
-          <w:rFonts w:ascii="Arial" w:hAnsi="Arial" w:cs="Arial"/>
-        </w:rPr>
-      </w:pPr>
-    </w:p>
-    <w:p>
-      <w:pPr>
-        <w:rPr>
-          <w:rFonts w:ascii="Arial" w:hAnsi="Arial" w:cs="Arial"/>
-        </w:rPr>
-      </w:pPr>
-    </w:p>
-    <w:p>
-      <w:pPr>
-        <w:rPr>
-          <w:rFonts w:ascii="Arial" w:hAnsi="Arial" w:cs="Arial"/>
-        </w:rPr>
-      </w:pPr>
-    </w:p>
-    <w:p>
-      <w:pPr>
-        <w:rPr>
-          <w:rFonts w:ascii="Arial" w:hAnsi="Arial" w:cs="Arial"/>
-        </w:rPr>
-      </w:pPr>
-    </w:p>
-    <w:p>
-      <w:pPr>
-        <w:rPr>
-          <w:rFonts w:ascii="Arial" w:hAnsi="Arial" w:cs="Arial"/>
-        </w:rPr>
-      </w:pPr>
-    </w:p>
-    <w:p>
-      <w:pPr>
-        <w:rPr>
-          <w:rFonts w:ascii="Arial" w:hAnsi="Arial" w:cs="Arial"/>
-        </w:rPr>
-      </w:pPr>
-    </w:p>
-    <w:p>
-      <w:pPr>
-        <w:rPr>
-          <w:rFonts w:ascii="Arial" w:hAnsi="Arial" w:cs="Arial"/>
-        </w:rPr>
-      </w:pPr>
-    </w:p>
-    <w:p>
-      <w:pPr>
-        <w:rPr>
-          <w:rFonts w:ascii="Arial" w:hAnsi="Arial" w:cs="Arial"/>
-        </w:rPr>
-      </w:pPr>
-    </w:p>
-    <w:p>
-      <w:pPr>
-        <w:rPr>
-          <w:rFonts w:ascii="Arial" w:hAnsi="Arial" w:cs="Arial"/>
-        </w:rPr>
-      </w:pPr>
-    </w:p>
-    <w:p>
-      <w:pPr>
-        <w:rPr>
-          <w:rFonts w:ascii="Arial" w:hAnsi="Arial" w:cs="Arial"/>
-        </w:rPr>
-      </w:pPr>
-    </w:p>
-    <w:p>
-      <w:pPr>
-        <w:rPr>
-          <w:rFonts w:ascii="Arial" w:hAnsi="Arial" w:cs="Arial"/>
-        </w:rPr>
-      </w:pPr>
-    </w:p>
-    <w:p>
-      <w:pPr>
-        <w:rPr>
-          <w:rFonts w:ascii="Arial" w:hAnsi="Arial" w:cs="Arial"/>
-        </w:rPr>
-      </w:pPr>
-    </w:p>
-    <w:p>
-      <w:pPr>
-        <w:rPr>
-          <w:rFonts w:ascii="Arial" w:hAnsi="Arial" w:cs="Arial"/>
-        </w:rPr>
-      </w:pPr>
-    </w:p>
-    <w:p>
-      <w:pPr>
-        <w:rPr>
-          <w:rFonts w:ascii="Arial" w:hAnsi="Arial" w:cs="Arial"/>
-        </w:rPr>
-      </w:pPr>
-    </w:p>
-    <w:p>
-      <w:pPr>
-        <w:rPr>
-          <w:rFonts w:ascii="Arial" w:hAnsi="Arial" w:cs="Arial"/>
-        </w:rPr>
-      </w:pPr>
-    </w:p>
-    <w:p>
-      <w:pPr>
-        <w:rPr>
-          <w:rFonts w:ascii="Arial" w:hAnsi="Arial" w:cs="Arial"/>
-        </w:rPr>
-      </w:pPr>
-    </w:p>
-    <w:p>
-      <w:pPr>
-        <w:rPr>
-          <w:rFonts w:ascii="Arial" w:hAnsi="Arial" w:cs="Arial"/>
-        </w:rPr>
-      </w:pPr>
-    </w:p>
-    <w:p>
-      <w:pPr>
-        <w:rPr>
-          <w:rFonts w:ascii="Arial" w:hAnsi="Arial" w:cs="Arial"/>
-        </w:rPr>
-      </w:pPr>
-    </w:p>
-    <w:p>
-      <w:pPr>
-        <w:rPr>
-          <w:rFonts w:ascii="Arial" w:hAnsi="Arial" w:cs="Arial"/>
+          <w:rFonts w:cs="Arial"/>
+        </w:rPr>
+      </w:pPr>
+    </w:p>
+    <w:p>
+      <w:pPr>
+        <w:rPr>
+          <w:rFonts w:cs="Arial"/>
+        </w:rPr>
+      </w:pPr>
+    </w:p>
+    <w:p>
+      <w:pPr>
+        <w:rPr>
+          <w:rFonts w:cs="Arial"/>
+        </w:rPr>
+      </w:pPr>
+    </w:p>
+    <w:p>
+      <w:pPr>
+        <w:rPr>
+          <w:rFonts w:cs="Arial"/>
+        </w:rPr>
+      </w:pPr>
+    </w:p>
+    <w:p>
+      <w:pPr>
+        <w:rPr>
+          <w:rFonts w:cs="Arial"/>
+        </w:rPr>
+      </w:pPr>
+    </w:p>
+    <w:p>
+      <w:pPr>
+        <w:rPr>
+          <w:rFonts w:cs="Arial"/>
+        </w:rPr>
+      </w:pPr>
+    </w:p>
+    <w:p>
+      <w:pPr>
+        <w:rPr>
+          <w:rFonts w:cs="Arial"/>
+        </w:rPr>
+      </w:pPr>
+    </w:p>
+    <w:p>
+      <w:pPr>
+        <w:rPr>
+          <w:rFonts w:cs="Arial"/>
+        </w:rPr>
+      </w:pPr>
+    </w:p>
+    <w:p>
+      <w:pPr>
+        <w:rPr>
+          <w:rFonts w:cs="Arial"/>
+        </w:rPr>
+      </w:pPr>
+    </w:p>
+    <w:p>
+      <w:pPr>
+        <w:rPr>
+          <w:rFonts w:cs="Arial"/>
+        </w:rPr>
+      </w:pPr>
+    </w:p>
+    <w:p>
+      <w:pPr>
+        <w:rPr>
+          <w:rFonts w:cs="Arial"/>
+        </w:rPr>
+      </w:pPr>
+    </w:p>
+    <w:p>
+      <w:pPr>
+        <w:rPr>
+          <w:rFonts w:cs="Arial"/>
+        </w:rPr>
+      </w:pPr>
+    </w:p>
+    <w:p>
+      <w:pPr>
+        <w:rPr>
+          <w:rFonts w:cs="Arial"/>
+        </w:rPr>
+      </w:pPr>
+    </w:p>
+    <w:p>
+      <w:pPr>
+        <w:rPr>
+          <w:rFonts w:cs="Arial"/>
+        </w:rPr>
+      </w:pPr>
+    </w:p>
+    <w:p>
+      <w:pPr>
+        <w:rPr>
+          <w:rFonts w:cs="Arial"/>
+        </w:rPr>
+      </w:pPr>
+    </w:p>
+    <w:p>
+      <w:pPr>
+        <w:rPr>
+          <w:rFonts w:cs="Arial"/>
+        </w:rPr>
+      </w:pPr>
+    </w:p>
+    <w:p>
+      <w:pPr>
+        <w:rPr>
+          <w:rFonts w:cs="Arial"/>
+        </w:rPr>
+      </w:pPr>
+    </w:p>
+    <w:p>
+      <w:pPr>
+        <w:rPr>
+          <w:rFonts w:cs="Arial"/>
+        </w:rPr>
+      </w:pPr>
+    </w:p>
+    <w:p>
+      <w:pPr>
+        <w:rPr>
+          <w:rFonts w:cs="Arial"/>
+        </w:rPr>
+      </w:pPr>
+    </w:p>
+    <w:p>
+      <w:pPr>
+        <w:rPr>
+          <w:rFonts w:cs="Arial"/>
+        </w:rPr>
+      </w:pPr>
+    </w:p>
+    <w:p>
+      <w:pPr>
+        <w:rPr>
+          <w:rFonts w:cs="Arial"/>
+        </w:rPr>
+      </w:pPr>
+    </w:p>
+    <w:p>
+      <w:pPr>
+        <w:rPr>
+          <w:rFonts w:cs="Arial"/>
+        </w:rPr>
+      </w:pPr>
+    </w:p>
+    <w:p>
+      <w:pPr>
+        <w:rPr>
+          <w:rFonts w:cs="Arial"/>
+        </w:rPr>
+      </w:pPr>
+    </w:p>
+    <w:p>
+      <w:pPr>
+        <w:rPr>
+          <w:rFonts w:cs="Arial"/>
+        </w:rPr>
+      </w:pPr>
+    </w:p>
+    <w:p>
+      <w:pPr>
+        <w:rPr>
+          <w:rFonts w:cs="Arial"/>
+        </w:rPr>
+      </w:pPr>
+    </w:p>
+    <w:p>
+      <w:pPr>
+        <w:rPr>
+          <w:rFonts w:cs="Arial"/>
+        </w:rPr>
+      </w:pPr>
+    </w:p>
+    <w:p>
+      <w:pPr>
+        <w:rPr>
+          <w:rFonts w:cs="Arial"/>
+        </w:rPr>
+      </w:pPr>
+    </w:p>
+    <w:p>
+      <w:pPr>
+        <w:rPr>
+          <w:rFonts w:cs="Arial"/>
+        </w:rPr>
+      </w:pPr>
+    </w:p>
+    <w:p>
+      <w:pPr>
+        <w:rPr>
+          <w:rFonts w:cs="Arial"/>
+        </w:rPr>
+      </w:pPr>
+    </w:p>
+    <w:p>
+      <w:pPr>
+        <w:rPr>
+          <w:rFonts w:cs="Arial"/>
+        </w:rPr>
+      </w:pPr>
+    </w:p>
+    <w:p>
+      <w:pPr>
+        <w:rPr>
+          <w:rFonts w:cs="Arial"/>
+        </w:rPr>
+      </w:pPr>
+    </w:p>
+    <w:p>
+      <w:pPr>
+        <w:rPr>
+          <w:rFonts w:cs="Arial"/>
+        </w:rPr>
+      </w:pPr>
+    </w:p>
+    <w:p>
+      <w:pPr>
+        <w:rPr>
+          <w:rFonts w:cs="Arial"/>
+        </w:rPr>
+      </w:pPr>
+    </w:p>
+    <w:p>
+      <w:pPr>
+        <w:rPr>
+          <w:rFonts w:cs="Arial"/>
+        </w:rPr>
+      </w:pPr>
+    </w:p>
+    <w:p>
+      <w:pPr>
+        <w:rPr>
+          <w:rFonts w:cs="Arial"/>
+        </w:rPr>
+      </w:pPr>
+    </w:p>
+    <w:p>
+      <w:pPr>
+        <w:rPr>
+          <w:rFonts w:cs="Arial"/>
+        </w:rPr>
+      </w:pPr>
+    </w:p>
+    <w:p>
+      <w:pPr>
+        <w:rPr>
+          <w:rFonts w:cs="Arial"/>
+        </w:rPr>
+      </w:pPr>
+    </w:p>
+    <w:p>
+      <w:pPr>
+        <w:rPr>
+          <w:rFonts w:cs="Arial"/>
+        </w:rPr>
+      </w:pPr>
+    </w:p>
+    <w:p>
+      <w:pPr>
+        <w:rPr>
+          <w:rFonts w:cs="Arial"/>
+        </w:rPr>
+      </w:pPr>
+    </w:p>
+    <w:p>
+      <w:pPr>
+        <w:rPr>
+          <w:rFonts w:cs="Arial"/>
         </w:rPr>
       </w:pPr>
       <w:proofErr w:type="spellStart"/>
       <w:r>
         <w:rPr>
-          <w:rFonts w:ascii="Arial" w:hAnsi="Arial" w:cs="Arial"/>
+          <w:rFonts w:cs="Arial"/>
         </w:rPr>
         <w:t>Fdo</w:t>
       </w:r>
       <w:proofErr w:type="spellEnd"/>
       <w:r>
         <w:rPr>
-          <w:rFonts w:ascii="Arial" w:hAnsi="Arial" w:cs="Arial"/>
+          <w:rFonts w:cs="Arial"/>
         </w:rPr>
         <w:t>: Alberto López Povedano</w:t>
       </w:r>
@@ -1445,14 +1469,14 @@
     <w:p>
       <w:pPr>
         <w:rPr>
-          <w:rFonts w:ascii="Arial" w:hAnsi="Arial" w:cs="Arial"/>
-        </w:rPr>
-      </w:pPr>
-    </w:p>
-    <w:p>
-      <w:pPr>
-        <w:rPr>
-          <w:rFonts w:ascii="Arial" w:hAnsi="Arial" w:cs="Arial"/>
+          <w:rFonts w:cs="Arial"/>
+        </w:rPr>
+      </w:pPr>
+    </w:p>
+    <w:p>
+      <w:pPr>
+        <w:rPr>
+          <w:rFonts w:cs="Arial"/>
         </w:rPr>
       </w:pPr>
     </w:p>
@@ -1460,12 +1484,12 @@
       <w:pPr>
         <w:jc w:val="right"/>
         <w:rPr>
-          <w:rFonts w:ascii="Arial" w:hAnsi="Arial" w:cs="Arial"/>
-        </w:rPr>
-      </w:pPr>
-      <w:r>
-        <w:rPr>
-          <w:rFonts w:ascii="Arial" w:hAnsi="Arial" w:cs="Arial"/>
+          <w:rFonts w:cs="Arial"/>
+        </w:rPr>
+      </w:pPr>
+      <w:r>
+        <w:rPr>
+          <w:rFonts w:cs="Arial"/>
         </w:rPr>
         <w:t>Granada a 08 de Julio de 2022</w:t>
       </w:r>
@@ -1473,12 +1497,12 @@
     <w:p>
       <w:pPr>
         <w:rPr>
-          <w:rFonts w:ascii="Arial" w:hAnsi="Arial" w:cs="Arial"/>
-        </w:rPr>
-      </w:pPr>
-      <w:r>
-        <w:rPr>
-          <w:rFonts w:ascii="Arial" w:hAnsi="Arial" w:cs="Arial"/>
+          <w:rFonts w:cs="Arial"/>
+        </w:rPr>
+      </w:pPr>
+      <w:r>
+        <w:rPr>
+          <w:rFonts w:cs="Arial"/>
         </w:rPr>
         <w:br w:type="page"/>
       </w:r>
@@ -1487,39 +1511,39 @@
       <w:pPr>
         <w:jc w:val="right"/>
         <w:rPr>
-          <w:rFonts w:ascii="Arial" w:hAnsi="Arial" w:cs="Arial"/>
-        </w:rPr>
-      </w:pPr>
-    </w:p>
-    <w:p>
-      <w:pPr>
-        <w:rPr>
-          <w:rFonts w:ascii="Arial" w:hAnsi="Arial" w:cs="Arial"/>
-        </w:rPr>
-      </w:pPr>
-    </w:p>
-    <w:p>
-      <w:pPr>
-        <w:rPr>
-          <w:rFonts w:ascii="Arial" w:hAnsi="Arial" w:cs="Arial"/>
-        </w:rPr>
-      </w:pPr>
-      <w:r>
-        <w:rPr>
-          <w:rFonts w:ascii="Arial" w:hAnsi="Arial" w:cs="Arial"/>
+          <w:rFonts w:cs="Arial"/>
+        </w:rPr>
+      </w:pPr>
+    </w:p>
+    <w:p>
+      <w:pPr>
+        <w:rPr>
+          <w:rFonts w:cs="Arial"/>
+        </w:rPr>
+      </w:pPr>
+    </w:p>
+    <w:p>
+      <w:pPr>
+        <w:rPr>
+          <w:rFonts w:cs="Arial"/>
+        </w:rPr>
+      </w:pPr>
+      <w:r>
+        <w:rPr>
+          <w:rFonts w:cs="Arial"/>
         </w:rPr>
         <w:br w:type="page"/>
       </w:r>
       <w:r>
         <w:rPr>
-          <w:rFonts w:ascii="Arial" w:hAnsi="Arial" w:cs="Arial"/>
+          <w:rFonts w:cs="Arial"/>
         </w:rPr>
         <w:lastRenderedPageBreak/>
         <w:t xml:space="preserve">D. </w:t>
       </w:r>
       <w:r>
         <w:rPr>
-          <w:rFonts w:ascii="Arial" w:hAnsi="Arial" w:cs="Arial"/>
+          <w:rFonts w:cs="Arial"/>
           <w:b/>
           <w:bCs/>
         </w:rPr>
@@ -1527,7 +1551,7 @@
       </w:r>
       <w:r>
         <w:rPr>
-          <w:rFonts w:ascii="Arial" w:hAnsi="Arial" w:cs="Arial"/>
+          <w:rFonts w:cs="Arial"/>
         </w:rPr>
         <w:t>, Catedrático en el departamento de Ciencias de la Computación e Inteligencia Artificial en la Universidad de Granada.</w:t>
       </w:r>
@@ -1535,28 +1559,28 @@
     <w:p>
       <w:pPr>
         <w:rPr>
-          <w:rFonts w:ascii="Arial" w:hAnsi="Arial" w:cs="Arial"/>
-        </w:rPr>
-      </w:pPr>
-    </w:p>
-    <w:p>
-      <w:pPr>
-        <w:rPr>
-          <w:rFonts w:ascii="Arial" w:hAnsi="Arial" w:cs="Arial"/>
-        </w:rPr>
-      </w:pPr>
-    </w:p>
-    <w:p>
-      <w:pPr>
-        <w:rPr>
-          <w:rFonts w:ascii="Arial" w:hAnsi="Arial" w:cs="Arial"/>
-          <w:b/>
-          <w:bCs/>
-        </w:rPr>
-      </w:pPr>
-      <w:r>
-        <w:rPr>
-          <w:rFonts w:ascii="Arial" w:hAnsi="Arial" w:cs="Arial"/>
+          <w:rFonts w:cs="Arial"/>
+        </w:rPr>
+      </w:pPr>
+    </w:p>
+    <w:p>
+      <w:pPr>
+        <w:rPr>
+          <w:rFonts w:cs="Arial"/>
+        </w:rPr>
+      </w:pPr>
+    </w:p>
+    <w:p>
+      <w:pPr>
+        <w:rPr>
+          <w:rFonts w:cs="Arial"/>
+          <w:b/>
+          <w:bCs/>
+        </w:rPr>
+      </w:pPr>
+      <w:r>
+        <w:rPr>
+          <w:rFonts w:cs="Arial"/>
           <w:b/>
           <w:bCs/>
         </w:rPr>
@@ -1566,27 +1590,27 @@
     <w:p>
       <w:pPr>
         <w:rPr>
-          <w:rFonts w:ascii="Arial" w:hAnsi="Arial" w:cs="Arial"/>
-          <w:b/>
-          <w:bCs/>
-        </w:rPr>
-      </w:pPr>
-    </w:p>
-    <w:p>
-      <w:pPr>
-        <w:rPr>
-          <w:rFonts w:ascii="Arial" w:hAnsi="Arial" w:cs="Arial"/>
-        </w:rPr>
-      </w:pPr>
-      <w:r>
-        <w:rPr>
-          <w:rFonts w:ascii="Arial" w:hAnsi="Arial" w:cs="Arial"/>
+          <w:rFonts w:cs="Arial"/>
+          <w:b/>
+          <w:bCs/>
+        </w:rPr>
+      </w:pPr>
+    </w:p>
+    <w:p>
+      <w:pPr>
+        <w:rPr>
+          <w:rFonts w:cs="Arial"/>
+        </w:rPr>
+      </w:pPr>
+      <w:r>
+        <w:rPr>
+          <w:rFonts w:cs="Arial"/>
         </w:rPr>
         <w:t>Que el presente trabajo, titulado</w:t>
       </w:r>
       <w:r>
         <w:rPr>
-          <w:rFonts w:ascii="Arial" w:hAnsi="Arial" w:cs="Arial"/>
+          <w:rFonts w:cs="Arial"/>
           <w:b/>
           <w:bCs/>
         </w:rPr>
@@ -1594,13 +1618,13 @@
       </w:r>
       <w:r>
         <w:rPr>
-          <w:rFonts w:ascii="Arial" w:hAnsi="Arial" w:cs="Arial"/>
+          <w:rFonts w:cs="Arial"/>
         </w:rPr>
         <w:t>, ha sido realizado bajo su supervisión por</w:t>
       </w:r>
       <w:r>
         <w:rPr>
-          <w:rFonts w:ascii="Arial" w:hAnsi="Arial" w:cs="Arial"/>
+          <w:rFonts w:cs="Arial"/>
           <w:b/>
           <w:bCs/>
         </w:rPr>
@@ -1608,7 +1632,7 @@
       </w:r>
       <w:r>
         <w:rPr>
-          <w:rFonts w:ascii="Arial" w:hAnsi="Arial" w:cs="Arial"/>
+          <w:rFonts w:cs="Arial"/>
         </w:rPr>
         <w:t>, y autorizamos la defensa de dicho trabajo ante el tribunal que corresponda.</w:t>
       </w:r>
@@ -1616,19 +1640,19 @@
     <w:p>
       <w:pPr>
         <w:rPr>
-          <w:rFonts w:ascii="Arial" w:hAnsi="Arial" w:cs="Arial"/>
-        </w:rPr>
-      </w:pPr>
-    </w:p>
-    <w:p>
-      <w:pPr>
-        <w:rPr>
-          <w:rFonts w:ascii="Arial" w:hAnsi="Arial" w:cs="Arial"/>
-        </w:rPr>
-      </w:pPr>
-      <w:r>
-        <w:rPr>
-          <w:rFonts w:ascii="Arial" w:hAnsi="Arial" w:cs="Arial"/>
+          <w:rFonts w:cs="Arial"/>
+        </w:rPr>
+      </w:pPr>
+    </w:p>
+    <w:p>
+      <w:pPr>
+        <w:rPr>
+          <w:rFonts w:cs="Arial"/>
+        </w:rPr>
+      </w:pPr>
+      <w:r>
+        <w:rPr>
+          <w:rFonts w:cs="Arial"/>
         </w:rPr>
         <w:t xml:space="preserve">Y para que conste, expiden y firman el presente informe en Granada a 6 de julio de </w:t>
       </w:r>
@@ -1636,12 +1660,12 @@
     <w:p>
       <w:pPr>
         <w:rPr>
-          <w:rFonts w:ascii="Arial" w:hAnsi="Arial" w:cs="Arial"/>
-        </w:rPr>
-      </w:pPr>
-      <w:r>
-        <w:rPr>
-          <w:rFonts w:ascii="Arial" w:hAnsi="Arial" w:cs="Arial"/>
+          <w:rFonts w:cs="Arial"/>
+        </w:rPr>
+      </w:pPr>
+      <w:r>
+        <w:rPr>
+          <w:rFonts w:cs="Arial"/>
         </w:rPr>
         <w:t>2020.</w:t>
       </w:r>
@@ -1649,21 +1673,21 @@
     <w:p>
       <w:pPr>
         <w:rPr>
-          <w:rFonts w:ascii="Arial" w:hAnsi="Arial" w:cs="Arial"/>
-        </w:rPr>
-      </w:pPr>
-    </w:p>
-    <w:p>
-      <w:pPr>
-        <w:rPr>
-          <w:rFonts w:ascii="Arial" w:hAnsi="Arial" w:cs="Arial"/>
-          <w:b/>
-          <w:bCs/>
-        </w:rPr>
-      </w:pPr>
-      <w:r>
-        <w:rPr>
-          <w:rFonts w:ascii="Arial" w:hAnsi="Arial" w:cs="Arial"/>
+          <w:rFonts w:cs="Arial"/>
+        </w:rPr>
+      </w:pPr>
+    </w:p>
+    <w:p>
+      <w:pPr>
+        <w:rPr>
+          <w:rFonts w:cs="Arial"/>
+          <w:b/>
+          <w:bCs/>
+        </w:rPr>
+      </w:pPr>
+      <w:r>
+        <w:rPr>
+          <w:rFonts w:cs="Arial"/>
           <w:b/>
           <w:bCs/>
         </w:rPr>
@@ -1673,167 +1697,167 @@
     <w:p>
       <w:pPr>
         <w:rPr>
-          <w:rFonts w:ascii="Arial" w:hAnsi="Arial" w:cs="Arial"/>
-          <w:b/>
-          <w:bCs/>
-        </w:rPr>
-      </w:pPr>
-    </w:p>
-    <w:p>
-      <w:pPr>
-        <w:rPr>
-          <w:rFonts w:ascii="Arial" w:hAnsi="Arial" w:cs="Arial"/>
-          <w:b/>
-          <w:bCs/>
-        </w:rPr>
-      </w:pPr>
-    </w:p>
-    <w:p>
-      <w:pPr>
-        <w:rPr>
-          <w:rFonts w:ascii="Arial" w:hAnsi="Arial" w:cs="Arial"/>
-          <w:b/>
-          <w:bCs/>
-        </w:rPr>
-      </w:pPr>
-    </w:p>
-    <w:p>
-      <w:pPr>
-        <w:rPr>
-          <w:rFonts w:ascii="Arial" w:hAnsi="Arial" w:cs="Arial"/>
-          <w:b/>
-          <w:bCs/>
-        </w:rPr>
-      </w:pPr>
-    </w:p>
-    <w:p>
-      <w:pPr>
-        <w:rPr>
-          <w:rFonts w:ascii="Arial" w:hAnsi="Arial" w:cs="Arial"/>
-          <w:b/>
-          <w:bCs/>
-        </w:rPr>
-      </w:pPr>
-    </w:p>
-    <w:p>
-      <w:pPr>
-        <w:rPr>
-          <w:rFonts w:ascii="Arial" w:hAnsi="Arial" w:cs="Arial"/>
-          <w:b/>
-          <w:bCs/>
-        </w:rPr>
-      </w:pPr>
-    </w:p>
-    <w:p>
-      <w:pPr>
-        <w:rPr>
-          <w:rFonts w:ascii="Arial" w:hAnsi="Arial" w:cs="Arial"/>
-          <w:b/>
-          <w:bCs/>
-        </w:rPr>
-      </w:pPr>
-    </w:p>
-    <w:p>
-      <w:pPr>
-        <w:rPr>
-          <w:rFonts w:ascii="Arial" w:hAnsi="Arial" w:cs="Arial"/>
-          <w:b/>
-          <w:bCs/>
-        </w:rPr>
-      </w:pPr>
-    </w:p>
-    <w:p>
-      <w:pPr>
-        <w:rPr>
-          <w:rFonts w:ascii="Arial" w:hAnsi="Arial" w:cs="Arial"/>
-          <w:b/>
-          <w:bCs/>
-        </w:rPr>
-      </w:pPr>
-    </w:p>
-    <w:p>
-      <w:pPr>
-        <w:rPr>
-          <w:rFonts w:ascii="Arial" w:hAnsi="Arial" w:cs="Arial"/>
-          <w:b/>
-          <w:bCs/>
-        </w:rPr>
-      </w:pPr>
-    </w:p>
-    <w:p>
-      <w:pPr>
-        <w:rPr>
-          <w:rFonts w:ascii="Arial" w:hAnsi="Arial" w:cs="Arial"/>
-          <w:b/>
-          <w:bCs/>
-        </w:rPr>
-      </w:pPr>
-    </w:p>
-    <w:p>
-      <w:pPr>
-        <w:rPr>
-          <w:rFonts w:ascii="Arial" w:hAnsi="Arial" w:cs="Arial"/>
-          <w:b/>
-          <w:bCs/>
-        </w:rPr>
-      </w:pPr>
-    </w:p>
-    <w:p>
-      <w:pPr>
-        <w:rPr>
-          <w:rFonts w:ascii="Arial" w:hAnsi="Arial" w:cs="Arial"/>
-          <w:b/>
-          <w:bCs/>
-        </w:rPr>
-      </w:pPr>
-    </w:p>
-    <w:p>
-      <w:pPr>
-        <w:rPr>
-          <w:rFonts w:ascii="Arial" w:hAnsi="Arial" w:cs="Arial"/>
-          <w:b/>
-          <w:bCs/>
-        </w:rPr>
-      </w:pPr>
-    </w:p>
-    <w:p>
-      <w:pPr>
-        <w:rPr>
-          <w:rFonts w:ascii="Arial" w:hAnsi="Arial" w:cs="Arial"/>
-          <w:b/>
-          <w:bCs/>
-        </w:rPr>
-      </w:pPr>
-    </w:p>
-    <w:p>
-      <w:pPr>
-        <w:rPr>
-          <w:rFonts w:ascii="Arial" w:hAnsi="Arial" w:cs="Arial"/>
-          <w:b/>
-          <w:bCs/>
-        </w:rPr>
-      </w:pPr>
-    </w:p>
-    <w:p>
-      <w:pPr>
-        <w:rPr>
-          <w:rFonts w:ascii="Arial" w:hAnsi="Arial" w:cs="Arial"/>
-          <w:b/>
-          <w:bCs/>
-        </w:rPr>
-      </w:pPr>
-    </w:p>
-    <w:p>
-      <w:pPr>
-        <w:rPr>
-          <w:rFonts w:ascii="Arial" w:hAnsi="Arial" w:cs="Arial"/>
-          <w:b/>
-          <w:bCs/>
-        </w:rPr>
-      </w:pPr>
-      <w:r>
-        <w:rPr>
-          <w:rFonts w:ascii="Arial" w:hAnsi="Arial" w:cs="Arial"/>
+          <w:rFonts w:cs="Arial"/>
+          <w:b/>
+          <w:bCs/>
+        </w:rPr>
+      </w:pPr>
+    </w:p>
+    <w:p>
+      <w:pPr>
+        <w:rPr>
+          <w:rFonts w:cs="Arial"/>
+          <w:b/>
+          <w:bCs/>
+        </w:rPr>
+      </w:pPr>
+    </w:p>
+    <w:p>
+      <w:pPr>
+        <w:rPr>
+          <w:rFonts w:cs="Arial"/>
+          <w:b/>
+          <w:bCs/>
+        </w:rPr>
+      </w:pPr>
+    </w:p>
+    <w:p>
+      <w:pPr>
+        <w:rPr>
+          <w:rFonts w:cs="Arial"/>
+          <w:b/>
+          <w:bCs/>
+        </w:rPr>
+      </w:pPr>
+    </w:p>
+    <w:p>
+      <w:pPr>
+        <w:rPr>
+          <w:rFonts w:cs="Arial"/>
+          <w:b/>
+          <w:bCs/>
+        </w:rPr>
+      </w:pPr>
+    </w:p>
+    <w:p>
+      <w:pPr>
+        <w:rPr>
+          <w:rFonts w:cs="Arial"/>
+          <w:b/>
+          <w:bCs/>
+        </w:rPr>
+      </w:pPr>
+    </w:p>
+    <w:p>
+      <w:pPr>
+        <w:rPr>
+          <w:rFonts w:cs="Arial"/>
+          <w:b/>
+          <w:bCs/>
+        </w:rPr>
+      </w:pPr>
+    </w:p>
+    <w:p>
+      <w:pPr>
+        <w:rPr>
+          <w:rFonts w:cs="Arial"/>
+          <w:b/>
+          <w:bCs/>
+        </w:rPr>
+      </w:pPr>
+    </w:p>
+    <w:p>
+      <w:pPr>
+        <w:rPr>
+          <w:rFonts w:cs="Arial"/>
+          <w:b/>
+          <w:bCs/>
+        </w:rPr>
+      </w:pPr>
+    </w:p>
+    <w:p>
+      <w:pPr>
+        <w:rPr>
+          <w:rFonts w:cs="Arial"/>
+          <w:b/>
+          <w:bCs/>
+        </w:rPr>
+      </w:pPr>
+    </w:p>
+    <w:p>
+      <w:pPr>
+        <w:rPr>
+          <w:rFonts w:cs="Arial"/>
+          <w:b/>
+          <w:bCs/>
+        </w:rPr>
+      </w:pPr>
+    </w:p>
+    <w:p>
+      <w:pPr>
+        <w:rPr>
+          <w:rFonts w:cs="Arial"/>
+          <w:b/>
+          <w:bCs/>
+        </w:rPr>
+      </w:pPr>
+    </w:p>
+    <w:p>
+      <w:pPr>
+        <w:rPr>
+          <w:rFonts w:cs="Arial"/>
+          <w:b/>
+          <w:bCs/>
+        </w:rPr>
+      </w:pPr>
+    </w:p>
+    <w:p>
+      <w:pPr>
+        <w:rPr>
+          <w:rFonts w:cs="Arial"/>
+          <w:b/>
+          <w:bCs/>
+        </w:rPr>
+      </w:pPr>
+    </w:p>
+    <w:p>
+      <w:pPr>
+        <w:rPr>
+          <w:rFonts w:cs="Arial"/>
+          <w:b/>
+          <w:bCs/>
+        </w:rPr>
+      </w:pPr>
+    </w:p>
+    <w:p>
+      <w:pPr>
+        <w:rPr>
+          <w:rFonts w:cs="Arial"/>
+          <w:b/>
+          <w:bCs/>
+        </w:rPr>
+      </w:pPr>
+    </w:p>
+    <w:p>
+      <w:pPr>
+        <w:rPr>
+          <w:rFonts w:cs="Arial"/>
+          <w:b/>
+          <w:bCs/>
+        </w:rPr>
+      </w:pPr>
+    </w:p>
+    <w:p>
+      <w:pPr>
+        <w:rPr>
+          <w:rFonts w:cs="Arial"/>
+          <w:b/>
+          <w:bCs/>
+        </w:rPr>
+      </w:pPr>
+      <w:r>
+        <w:rPr>
+          <w:rFonts w:cs="Arial"/>
           <w:b/>
           <w:bCs/>
         </w:rPr>
@@ -1843,14 +1867,14 @@
     <w:p>
       <w:pPr>
         <w:rPr>
-          <w:rFonts w:ascii="Arial" w:hAnsi="Arial" w:cs="Arial"/>
-          <w:b/>
-          <w:bCs/>
-        </w:rPr>
-      </w:pPr>
-      <w:r>
-        <w:rPr>
-          <w:rFonts w:ascii="Arial" w:hAnsi="Arial" w:cs="Arial"/>
+          <w:rFonts w:cs="Arial"/>
+          <w:b/>
+          <w:bCs/>
+        </w:rPr>
+      </w:pPr>
+      <w:r>
+        <w:rPr>
+          <w:rFonts w:cs="Arial"/>
           <w:b/>
           <w:bCs/>
         </w:rPr>
@@ -1860,7 +1884,7 @@
     <w:p>
       <w:pPr>
         <w:rPr>
-          <w:rFonts w:ascii="Arial" w:hAnsi="Arial" w:cs="Arial"/>
+          <w:rFonts w:cs="Arial"/>
           <w:b/>
           <w:bCs/>
           <w:sz w:val="40"/>
@@ -1869,7 +1893,7 @@
       </w:pPr>
       <w:r>
         <w:rPr>
-          <w:rFonts w:ascii="Arial" w:hAnsi="Arial" w:cs="Arial"/>
+          <w:rFonts w:cs="Arial"/>
           <w:b/>
           <w:bCs/>
         </w:rPr>
@@ -1878,7 +1902,7 @@
       </w:r>
       <w:r>
         <w:rPr>
-          <w:rFonts w:ascii="Arial" w:hAnsi="Arial" w:cs="Arial"/>
+          <w:rFonts w:cs="Arial"/>
           <w:b/>
           <w:bCs/>
           <w:sz w:val="40"/>
@@ -1891,26 +1915,26 @@
     <w:p>
       <w:pPr>
         <w:rPr>
-          <w:rFonts w:ascii="Arial" w:hAnsi="Arial" w:cs="Arial"/>
-        </w:rPr>
-      </w:pPr>
-    </w:p>
-    <w:p>
-      <w:pPr>
-        <w:rPr>
-          <w:rFonts w:ascii="Arial" w:hAnsi="Arial" w:cs="Arial"/>
-        </w:rPr>
-      </w:pPr>
-    </w:p>
-    <w:p>
-      <w:pPr>
-        <w:rPr>
-          <w:rFonts w:ascii="Arial" w:hAnsi="Arial" w:cs="Arial"/>
-        </w:rPr>
-      </w:pPr>
-      <w:r>
-        <w:rPr>
-          <w:rFonts w:ascii="Arial" w:hAnsi="Arial" w:cs="Arial"/>
+          <w:rFonts w:cs="Arial"/>
+        </w:rPr>
+      </w:pPr>
+    </w:p>
+    <w:p>
+      <w:pPr>
+        <w:rPr>
+          <w:rFonts w:cs="Arial"/>
+        </w:rPr>
+      </w:pPr>
+    </w:p>
+    <w:p>
+      <w:pPr>
+        <w:rPr>
+          <w:rFonts w:cs="Arial"/>
+        </w:rPr>
+      </w:pPr>
+      <w:r>
+        <w:rPr>
+          <w:rFonts w:cs="Arial"/>
         </w:rPr>
         <w:t>A Juan Francisco Huete Guadix por la supervisión en la realización del trabajo de final de grado.</w:t>
       </w:r>
@@ -1918,19 +1942,19 @@
     <w:p>
       <w:pPr>
         <w:rPr>
-          <w:rFonts w:ascii="Arial" w:hAnsi="Arial" w:cs="Arial"/>
-        </w:rPr>
-      </w:pPr>
-    </w:p>
-    <w:p>
-      <w:pPr>
-        <w:rPr>
-          <w:rFonts w:ascii="Arial" w:hAnsi="Arial" w:cs="Arial"/>
-        </w:rPr>
-      </w:pPr>
-      <w:r>
-        <w:rPr>
-          <w:rFonts w:ascii="Arial" w:hAnsi="Arial" w:cs="Arial"/>
+          <w:rFonts w:cs="Arial"/>
+        </w:rPr>
+      </w:pPr>
+    </w:p>
+    <w:p>
+      <w:pPr>
+        <w:rPr>
+          <w:rFonts w:cs="Arial"/>
+        </w:rPr>
+      </w:pPr>
+      <w:r>
+        <w:rPr>
+          <w:rFonts w:cs="Arial"/>
         </w:rPr>
         <w:t>A Ernesto Martínez del Prieto por su inestimable ayuda ofreciéndome recursos didácticos, asesoramiento y recomendaciones en la realización del trabajo de final de grado.</w:t>
       </w:r>
@@ -1938,12 +1962,12 @@
     <w:p>
       <w:pPr>
         <w:rPr>
-          <w:rFonts w:ascii="Arial" w:hAnsi="Arial" w:cs="Arial"/>
-        </w:rPr>
-      </w:pPr>
-      <w:r>
-        <w:rPr>
-          <w:rFonts w:ascii="Arial" w:hAnsi="Arial" w:cs="Arial"/>
+          <w:rFonts w:cs="Arial"/>
+        </w:rPr>
+      </w:pPr>
+      <w:r>
+        <w:rPr>
+          <w:rFonts w:cs="Arial"/>
         </w:rPr>
         <w:br w:type="page"/>
       </w:r>
@@ -1951,38 +1975,171 @@
     <w:p>
       <w:pPr>
         <w:rPr>
-          <w:rFonts w:ascii="Arial" w:hAnsi="Arial" w:cs="Arial"/>
-        </w:rPr>
-      </w:pPr>
-      <w:r>
-        <w:rPr>
-          <w:rFonts w:ascii="Arial" w:hAnsi="Arial" w:cs="Arial"/>
+          <w:rFonts w:cs="Arial"/>
+        </w:rPr>
+      </w:pPr>
+      <w:r>
+        <w:rPr>
+          <w:rFonts w:cs="Arial"/>
         </w:rPr>
         <w:lastRenderedPageBreak/>
         <w:br w:type="page"/>
       </w:r>
     </w:p>
-    <w:p>
-      <w:pPr>
-        <w:rPr>
-          <w:rFonts w:ascii="Arial" w:hAnsi="Arial" w:cs="Arial"/>
-        </w:rPr>
-      </w:pPr>
-      <w:r>
-        <w:rPr>
-          <w:rFonts w:ascii="Arial" w:hAnsi="Arial" w:cs="Arial"/>
-        </w:rPr>
-        <w:lastRenderedPageBreak/>
-        <w:t>/**/ Índice</w:t>
-      </w:r>
-    </w:p>
-    <w:p>
-      <w:pPr>
+    <w:sdt>
+      <w:sdtPr>
+        <w:id w:val="1812142783"/>
+        <w:docPartObj>
+          <w:docPartGallery w:val="Table of Contents"/>
+          <w:docPartUnique/>
+        </w:docPartObj>
+      </w:sdtPr>
+      <w:sdtEndPr>
+        <w:rPr>
+          <w:rFonts w:ascii="Arial" w:eastAsiaTheme="minorHAnsi" w:hAnsi="Arial" w:cstheme="minorBidi"/>
+          <w:b/>
+          <w:bCs/>
+          <w:color w:val="auto"/>
+          <w:sz w:val="22"/>
+          <w:szCs w:val="22"/>
+          <w:lang w:eastAsia="en-US"/>
+        </w:rPr>
+      </w:sdtEndPr>
+      <w:sdtContent>
+        <w:p>
+          <w:pPr>
+            <w:pStyle w:val="TtuloTDC"/>
+          </w:pPr>
+          <w:r>
+            <w:t>Índice</w:t>
+          </w:r>
+        </w:p>
+        <w:p>
+          <w:pPr>
+            <w:rPr>
+              <w:lang w:eastAsia="es-ES"/>
+            </w:rPr>
+          </w:pPr>
+        </w:p>
+        <w:p>
+          <w:pPr>
+            <w:pStyle w:val="TDC1"/>
+            <w:tabs>
+              <w:tab w:val="left" w:pos="440"/>
+              <w:tab w:val="right" w:leader="dot" w:pos="8536"/>
+            </w:tabs>
+            <w:rPr>
+              <w:rFonts w:asciiTheme="minorHAnsi" w:eastAsiaTheme="minorEastAsia" w:hAnsiTheme="minorHAnsi"/>
+              <w:noProof/>
+              <w:lang w:eastAsia="es-ES"/>
+            </w:rPr>
+          </w:pPr>
+          <w:r>
+            <w:fldChar w:fldCharType="begin"/>
+          </w:r>
+          <w:r>
+            <w:instrText xml:space="preserve"> TOC \o "1-3" \h \z \u </w:instrText>
+          </w:r>
+          <w:r>
+            <w:fldChar w:fldCharType="separate"/>
+          </w:r>
+          <w:hyperlink w:anchor="_Toc109412200" w:history="1">
+            <w:r>
+              <w:rPr>
+                <w:rStyle w:val="Hipervnculo"/>
+                <w:noProof/>
+              </w:rPr>
+              <w:t>1.</w:t>
+            </w:r>
+            <w:r>
+              <w:rPr>
+                <w:rFonts w:asciiTheme="minorHAnsi" w:eastAsiaTheme="minorEastAsia" w:hAnsiTheme="minorHAnsi"/>
+                <w:noProof/>
+                <w:lang w:eastAsia="es-ES"/>
+              </w:rPr>
+              <w:tab/>
+            </w:r>
+            <w:r>
+              <w:rPr>
+                <w:rStyle w:val="Hipervnculo"/>
+                <w:noProof/>
+              </w:rPr>
+              <w:t>Tecnología</w:t>
+            </w:r>
+            <w:r>
+              <w:rPr>
+                <w:noProof/>
+                <w:webHidden/>
+              </w:rPr>
+              <w:tab/>
+            </w:r>
+            <w:r>
+              <w:rPr>
+                <w:noProof/>
+                <w:webHidden/>
+              </w:rPr>
+              <w:fldChar w:fldCharType="begin"/>
+            </w:r>
+            <w:r>
+              <w:rPr>
+                <w:noProof/>
+                <w:webHidden/>
+              </w:rPr>
+              <w:instrText xml:space="preserve"> PAGEREF _Toc109412200 \h </w:instrText>
+            </w:r>
+            <w:r>
+              <w:rPr>
+                <w:noProof/>
+                <w:webHidden/>
+              </w:rPr>
+            </w:r>
+            <w:r>
+              <w:rPr>
+                <w:noProof/>
+                <w:webHidden/>
+              </w:rPr>
+              <w:fldChar w:fldCharType="separate"/>
+            </w:r>
+            <w:r>
+              <w:rPr>
+                <w:noProof/>
+                <w:webHidden/>
+              </w:rPr>
+              <w:t>12</w:t>
+            </w:r>
+            <w:r>
+              <w:rPr>
+                <w:noProof/>
+                <w:webHidden/>
+              </w:rPr>
+              <w:fldChar w:fldCharType="end"/>
+            </w:r>
+          </w:hyperlink>
+        </w:p>
+        <w:p>
+          <w:r>
+            <w:rPr>
+              <w:b/>
+              <w:bCs/>
+            </w:rPr>
+            <w:fldChar w:fldCharType="end"/>
+          </w:r>
+        </w:p>
+      </w:sdtContent>
+    </w:sdt>
+    <w:p>
+      <w:pPr>
+        <w:rPr>
+          <w:rFonts w:cs="Arial"/>
+        </w:rPr>
+      </w:pPr>
+      <w:r>
         <w:rPr>
           <w:sz w:val="20"/>
           <w:szCs w:val="20"/>
         </w:rPr>
-      </w:pPr>
+        <w:t xml:space="preserve"> </w:t>
+      </w:r>
       <w:r>
         <w:rPr>
           <w:sz w:val="20"/>
@@ -1993,360 +2150,325 @@
     </w:p>
     <w:p>
       <w:pPr>
-        <w:rPr>
-          <w:rFonts w:ascii="Arial" w:hAnsi="Arial" w:cs="Arial"/>
-          <w:b/>
-          <w:bCs/>
-        </w:rPr>
-      </w:pPr>
-      <w:r>
-        <w:rPr>
-          <w:rFonts w:ascii="Arial" w:hAnsi="Arial" w:cs="Arial"/>
+        <w:pStyle w:val="Ttulo1"/>
+      </w:pPr>
+      <w:bookmarkStart w:id="0" w:name="_Toc109412200"/>
+      <w:r>
+        <w:lastRenderedPageBreak/>
+        <w:t>Tecnología</w:t>
+      </w:r>
+      <w:bookmarkEnd w:id="0"/>
+    </w:p>
+    <w:p>
+      <w:pPr>
+        <w:rPr>
+          <w:rFonts w:cs="Arial"/>
+        </w:rPr>
+      </w:pPr>
+    </w:p>
+    <w:p>
+      <w:pPr>
+        <w:rPr>
+          <w:rFonts w:cs="Arial"/>
+        </w:rPr>
+      </w:pPr>
+      <w:r>
+        <w:rPr>
+          <w:rFonts w:cs="Arial"/>
+        </w:rPr>
+        <w:t>/**/ Introducción a las tecnologías</w:t>
+      </w:r>
+    </w:p>
+    <w:p>
+      <w:pPr>
+        <w:rPr>
+          <w:rFonts w:cs="Arial"/>
+        </w:rPr>
+      </w:pPr>
+    </w:p>
+    <w:p>
+      <w:pPr>
+        <w:rPr>
+          <w:rFonts w:cs="Arial"/>
+          <w:b/>
+          <w:bCs/>
+          <w:sz w:val="28"/>
+          <w:szCs w:val="28"/>
+        </w:rPr>
+      </w:pPr>
+      <w:r>
+        <w:rPr>
+          <w:rFonts w:cs="Arial"/>
+          <w:b/>
+          <w:bCs/>
+          <w:sz w:val="28"/>
+          <w:szCs w:val="28"/>
+        </w:rPr>
+        <w:t>Python</w:t>
+      </w:r>
+    </w:p>
+    <w:p>
+      <w:pPr>
+        <w:rPr>
+          <w:rFonts w:cs="Arial"/>
+        </w:rPr>
+      </w:pPr>
+      <w:r>
+        <w:rPr>
+          <w:rFonts w:cs="Arial"/>
+        </w:rPr>
+        <w:t>Versión, gestor de paquetes (</w:t>
+      </w:r>
+      <w:proofErr w:type="spellStart"/>
+      <w:r>
+        <w:rPr>
+          <w:rFonts w:cs="Arial"/>
+        </w:rPr>
+        <w:t>poetry</w:t>
+      </w:r>
+      <w:proofErr w:type="spellEnd"/>
+      <w:r>
+        <w:rPr>
+          <w:rFonts w:cs="Arial"/>
+        </w:rPr>
+        <w:t xml:space="preserve">), librerías, </w:t>
+      </w:r>
+    </w:p>
+    <w:p>
+      <w:pPr>
+        <w:rPr>
+          <w:rFonts w:cs="Arial"/>
+          <w:b/>
+          <w:bCs/>
+        </w:rPr>
+      </w:pPr>
+    </w:p>
+    <w:p>
+      <w:pPr>
+        <w:rPr>
+          <w:rFonts w:cs="Arial"/>
+          <w:b/>
+          <w:bCs/>
+          <w:sz w:val="28"/>
+          <w:szCs w:val="28"/>
+        </w:rPr>
+      </w:pPr>
+      <w:r>
+        <w:rPr>
+          <w:rFonts w:cs="Arial"/>
+          <w:b/>
+          <w:bCs/>
+          <w:sz w:val="28"/>
+          <w:szCs w:val="28"/>
+        </w:rPr>
+        <w:t>Docker</w:t>
+      </w:r>
+    </w:p>
+    <w:p>
+      <w:pPr>
+        <w:rPr>
+          <w:rFonts w:cs="Arial"/>
+          <w:b/>
+          <w:bCs/>
+        </w:rPr>
+      </w:pPr>
+    </w:p>
+    <w:p>
+      <w:pPr>
+        <w:rPr>
+          <w:rFonts w:cs="Arial"/>
+          <w:b/>
+          <w:bCs/>
+          <w:sz w:val="28"/>
+          <w:szCs w:val="28"/>
+        </w:rPr>
+      </w:pPr>
+      <w:r>
+        <w:rPr>
+          <w:rFonts w:cs="Arial"/>
+          <w:b/>
+          <w:bCs/>
+          <w:sz w:val="28"/>
+          <w:szCs w:val="28"/>
+        </w:rPr>
+        <w:t>ArangoDB</w:t>
+      </w:r>
+    </w:p>
+    <w:p>
+      <w:pPr>
+        <w:rPr>
+          <w:rFonts w:cs="Arial"/>
+        </w:rPr>
+      </w:pPr>
+      <w:r>
+        <w:rPr>
+          <w:rFonts w:cs="Arial"/>
+        </w:rPr>
+        <w:t xml:space="preserve">La base de datos Arango, es una base de datos multimodelo lo cual permite su utilización como una base de datos orientada a grafos, una base de datos orientada a documentos y una base de datos orientada a parejas clave-valor. </w:t>
+      </w:r>
+    </w:p>
+    <w:p>
+      <w:pPr>
+        <w:rPr>
+          <w:rFonts w:cs="Arial"/>
+        </w:rPr>
+      </w:pPr>
+      <w:r>
+        <w:rPr>
+          <w:rFonts w:cs="Arial"/>
+        </w:rPr>
+        <w:t xml:space="preserve">Aparte Arango cuenta con su propio lenguaje de </w:t>
+      </w:r>
+      <w:proofErr w:type="spellStart"/>
+      <w:r>
+        <w:rPr>
+          <w:rFonts w:cs="Arial"/>
+          <w:i/>
+          <w:iCs/>
+        </w:rPr>
+        <w:t>queries</w:t>
+      </w:r>
+      <w:proofErr w:type="spellEnd"/>
+      <w:r>
+        <w:rPr>
+          <w:rFonts w:cs="Arial"/>
+          <w:i/>
+          <w:iCs/>
+        </w:rPr>
+        <w:t xml:space="preserve"> </w:t>
+      </w:r>
+      <w:r>
+        <w:rPr>
+          <w:rFonts w:cs="Arial"/>
+        </w:rPr>
+        <w:t>(consultas), común a los tres modelos mencionados anteriormente.</w:t>
+      </w:r>
+      <w:r>
+        <w:rPr>
+          <w:rFonts w:cs="Arial"/>
+        </w:rPr>
+        <w:t xml:space="preserve"> </w:t>
+      </w:r>
+    </w:p>
+    <w:p>
+      <w:pPr>
+        <w:rPr>
+          <w:rFonts w:cs="Arial"/>
+        </w:rPr>
+      </w:pPr>
+    </w:p>
+    <w:p>
+      <w:pPr>
+        <w:rPr>
+          <w:rFonts w:cs="Arial"/>
+        </w:rPr>
+      </w:pPr>
+      <w:r>
+        <w:rPr>
+          <w:rFonts w:cs="Arial"/>
+        </w:rPr>
+        <w:t xml:space="preserve">Dicho lenguaje aspira por resultar similar a los lenguajes de alto nivel multipropósito, utilizando palabras reservadas similares como, por ejemplo, </w:t>
+      </w:r>
+      <w:proofErr w:type="spellStart"/>
+      <w:r>
+        <w:rPr>
+          <w:rFonts w:cs="Arial"/>
+          <w:i/>
+          <w:iCs/>
+        </w:rPr>
+        <w:t>for</w:t>
+      </w:r>
+      <w:proofErr w:type="spellEnd"/>
+      <w:r>
+        <w:rPr>
+          <w:rFonts w:cs="Arial"/>
+        </w:rPr>
+        <w:t xml:space="preserve"> para iterar entre los documentos de una colección en la base de datos. Gracias a esto la familiarización con sus consultas resulta más fácil.</w:t>
+      </w:r>
+    </w:p>
+    <w:p>
+      <w:pPr>
+        <w:rPr>
+          <w:rFonts w:cs="Arial"/>
+        </w:rPr>
+      </w:pPr>
+    </w:p>
+    <w:p>
+      <w:pPr>
+        <w:rPr>
+          <w:rFonts w:cs="Arial"/>
+        </w:rPr>
+      </w:pPr>
+      <w:r>
+        <w:rPr>
+          <w:rFonts w:cs="Arial"/>
+        </w:rPr>
+        <w:t>Debido a dichas características ArangoDB es una base de datos realmente flexible</w:t>
+      </w:r>
+      <w:r>
+        <w:rPr>
+          <w:rFonts w:cs="Arial"/>
+        </w:rPr>
+        <w:t xml:space="preserve">, que permite una gran eficiencia y escalabilidad horizontal en las aplicaciones donde sea utilizado. </w:t>
+      </w:r>
+    </w:p>
+    <w:p>
+      <w:pPr>
+        <w:rPr>
+          <w:rFonts w:cs="Arial"/>
+          <w:b/>
+          <w:bCs/>
+          <w:sz w:val="28"/>
+          <w:szCs w:val="28"/>
+        </w:rPr>
+      </w:pPr>
+    </w:p>
+    <w:p>
+      <w:pPr>
+        <w:rPr>
+          <w:rFonts w:cs="Arial"/>
+          <w:b/>
+          <w:bCs/>
+          <w:sz w:val="28"/>
+          <w:szCs w:val="28"/>
+        </w:rPr>
+      </w:pPr>
+    </w:p>
+    <w:p>
+      <w:pPr>
+        <w:rPr>
+          <w:rFonts w:cs="Arial"/>
+          <w:b/>
+          <w:bCs/>
+          <w:sz w:val="28"/>
+          <w:szCs w:val="28"/>
+        </w:rPr>
+      </w:pPr>
+    </w:p>
+    <w:p>
+      <w:pPr>
+        <w:rPr>
+          <w:rFonts w:cs="Arial"/>
+          <w:b/>
+          <w:bCs/>
+        </w:rPr>
+      </w:pPr>
+    </w:p>
+    <w:p>
+      <w:pPr>
+        <w:spacing w:line="200" w:lineRule="exact"/>
+        <w:rPr>
+          <w:rFonts w:cs="Arial"/>
           <w:b/>
           <w:bCs/>
           <w:sz w:val="32"/>
           <w:szCs w:val="32"/>
         </w:rPr>
-        <w:lastRenderedPageBreak/>
-        <w:t>Tecnología</w:t>
-      </w:r>
-    </w:p>
-    <w:p>
-      <w:pPr>
-        <w:rPr>
-          <w:rFonts w:ascii="Arial" w:hAnsi="Arial" w:cs="Arial"/>
-        </w:rPr>
-      </w:pPr>
-    </w:p>
-    <w:p>
-      <w:pPr>
-        <w:rPr>
-          <w:rFonts w:ascii="Arial" w:hAnsi="Arial" w:cs="Arial"/>
-        </w:rPr>
-      </w:pPr>
-      <w:r>
-        <w:rPr>
-          <w:rFonts w:ascii="Arial" w:hAnsi="Arial" w:cs="Arial"/>
-        </w:rPr>
-        <w:t>/**/ Introducción a las tecnologías</w:t>
-      </w:r>
-    </w:p>
-    <w:p>
-      <w:pPr>
-        <w:rPr>
-          <w:rFonts w:ascii="Arial" w:hAnsi="Arial" w:cs="Arial"/>
-        </w:rPr>
-      </w:pPr>
-    </w:p>
-    <w:p>
-      <w:pPr>
-        <w:rPr>
-          <w:rFonts w:ascii="Arial" w:hAnsi="Arial" w:cs="Arial"/>
-          <w:b/>
-          <w:bCs/>
-          <w:sz w:val="28"/>
-          <w:szCs w:val="28"/>
-        </w:rPr>
-      </w:pPr>
-      <w:r>
-        <w:rPr>
-          <w:rFonts w:ascii="Arial" w:hAnsi="Arial" w:cs="Arial"/>
-          <w:b/>
-          <w:bCs/>
-          <w:sz w:val="28"/>
-          <w:szCs w:val="28"/>
-        </w:rPr>
-        <w:t>Python</w:t>
-      </w:r>
-    </w:p>
-    <w:p>
-      <w:pPr>
-        <w:rPr>
-          <w:rFonts w:ascii="Arial" w:hAnsi="Arial" w:cs="Arial"/>
-          <w:sz w:val="24"/>
-          <w:szCs w:val="24"/>
-        </w:rPr>
-      </w:pPr>
-      <w:r>
-        <w:rPr>
-          <w:rFonts w:ascii="Arial" w:hAnsi="Arial" w:cs="Arial"/>
-          <w:sz w:val="24"/>
-          <w:szCs w:val="24"/>
-        </w:rPr>
-        <w:t>Versión, gestor de paquetes (</w:t>
-      </w:r>
-      <w:proofErr w:type="spellStart"/>
-      <w:r>
-        <w:rPr>
-          <w:rFonts w:ascii="Arial" w:hAnsi="Arial" w:cs="Arial"/>
-          <w:sz w:val="24"/>
-          <w:szCs w:val="24"/>
-        </w:rPr>
-        <w:t>poetry</w:t>
-      </w:r>
-      <w:proofErr w:type="spellEnd"/>
-      <w:r>
-        <w:rPr>
-          <w:rFonts w:ascii="Arial" w:hAnsi="Arial" w:cs="Arial"/>
-          <w:sz w:val="24"/>
-          <w:szCs w:val="24"/>
-        </w:rPr>
-        <w:t xml:space="preserve">), librerías, </w:t>
-      </w:r>
-    </w:p>
-    <w:p>
-      <w:pPr>
-        <w:rPr>
-          <w:rFonts w:ascii="Arial" w:hAnsi="Arial" w:cs="Arial"/>
-          <w:b/>
-          <w:bCs/>
-        </w:rPr>
-      </w:pPr>
-    </w:p>
-    <w:p>
-      <w:pPr>
-        <w:rPr>
-          <w:rFonts w:ascii="Arial" w:hAnsi="Arial" w:cs="Arial"/>
-          <w:b/>
-          <w:bCs/>
-          <w:sz w:val="28"/>
-          <w:szCs w:val="28"/>
-        </w:rPr>
-      </w:pPr>
-      <w:r>
-        <w:rPr>
-          <w:rFonts w:ascii="Arial" w:hAnsi="Arial" w:cs="Arial"/>
-          <w:b/>
-          <w:bCs/>
-          <w:sz w:val="28"/>
-          <w:szCs w:val="28"/>
-        </w:rPr>
-        <w:t>Docker</w:t>
-      </w:r>
-    </w:p>
-    <w:p>
-      <w:pPr>
-        <w:rPr>
-          <w:rFonts w:ascii="Arial" w:hAnsi="Arial" w:cs="Arial"/>
-          <w:b/>
-          <w:bCs/>
-        </w:rPr>
-      </w:pPr>
-    </w:p>
-    <w:p>
-      <w:pPr>
-        <w:rPr>
-          <w:rFonts w:ascii="Arial" w:hAnsi="Arial" w:cs="Arial"/>
-          <w:b/>
-          <w:bCs/>
-          <w:sz w:val="28"/>
-          <w:szCs w:val="28"/>
-        </w:rPr>
-      </w:pPr>
-      <w:r>
-        <w:rPr>
-          <w:rFonts w:ascii="Arial" w:hAnsi="Arial" w:cs="Arial"/>
-          <w:b/>
-          <w:bCs/>
-          <w:sz w:val="28"/>
-          <w:szCs w:val="28"/>
-        </w:rPr>
-        <w:t>ArangoDB</w:t>
-      </w:r>
-    </w:p>
-    <w:p>
-      <w:pPr>
-        <w:rPr>
-          <w:rFonts w:ascii="Arial" w:hAnsi="Arial" w:cs="Arial"/>
-        </w:rPr>
-      </w:pPr>
-      <w:r>
-        <w:rPr>
-          <w:rFonts w:ascii="Arial" w:hAnsi="Arial" w:cs="Arial"/>
-        </w:rPr>
-        <w:t xml:space="preserve">La base de datos Arango, es una base de datos multimodelo lo cual permite su utilización como una base de datos orientada a grafos, una base de datos orientada a documentos y una base de datos orientada a parejas clave-valor. </w:t>
-      </w:r>
-    </w:p>
-    <w:p>
-      <w:pPr>
-        <w:rPr>
-          <w:rFonts w:ascii="Arial" w:hAnsi="Arial" w:cs="Arial"/>
-        </w:rPr>
-      </w:pPr>
-      <w:r>
-        <w:rPr>
-          <w:rFonts w:ascii="Arial" w:hAnsi="Arial" w:cs="Arial"/>
-        </w:rPr>
-        <w:t xml:space="preserve">Aparte Arango cuenta con su propio lenguaje de </w:t>
-      </w:r>
-      <w:proofErr w:type="spellStart"/>
-      <w:r>
-        <w:rPr>
-          <w:rFonts w:ascii="Arial" w:hAnsi="Arial" w:cs="Arial"/>
-          <w:i/>
-          <w:iCs/>
-        </w:rPr>
-        <w:t>queries</w:t>
-      </w:r>
-      <w:proofErr w:type="spellEnd"/>
-      <w:r>
-        <w:rPr>
-          <w:rFonts w:ascii="Arial" w:hAnsi="Arial" w:cs="Arial"/>
-          <w:i/>
-          <w:iCs/>
-        </w:rPr>
-        <w:t xml:space="preserve"> </w:t>
-      </w:r>
-      <w:r>
-        <w:rPr>
-          <w:rFonts w:ascii="Arial" w:hAnsi="Arial" w:cs="Arial"/>
-        </w:rPr>
-        <w:t>(</w:t>
-      </w:r>
-      <w:r>
-        <w:rPr>
-          <w:rFonts w:ascii="Arial" w:hAnsi="Arial" w:cs="Arial"/>
-        </w:rPr>
-        <w:t>consultas</w:t>
-      </w:r>
-      <w:r>
-        <w:rPr>
-          <w:rFonts w:ascii="Arial" w:hAnsi="Arial" w:cs="Arial"/>
-        </w:rPr>
-        <w:t>)</w:t>
-      </w:r>
-      <w:r>
-        <w:rPr>
-          <w:rFonts w:ascii="Arial" w:hAnsi="Arial" w:cs="Arial"/>
-        </w:rPr>
-        <w:t>, común a los tres modelos mencionados anteriormente.</w:t>
-      </w:r>
-      <w:r>
-        <w:rPr>
-          <w:rFonts w:ascii="Arial" w:hAnsi="Arial" w:cs="Arial"/>
-        </w:rPr>
-        <w:t xml:space="preserve"> </w:t>
-      </w:r>
-    </w:p>
-    <w:p>
-      <w:pPr>
-        <w:rPr>
-          <w:rFonts w:ascii="Arial" w:hAnsi="Arial" w:cs="Arial"/>
-        </w:rPr>
-      </w:pPr>
-    </w:p>
-    <w:p>
-      <w:pPr>
-        <w:rPr>
-          <w:rFonts w:ascii="Arial" w:hAnsi="Arial" w:cs="Arial"/>
-        </w:rPr>
-      </w:pPr>
-      <w:r>
-        <w:rPr>
-          <w:rFonts w:ascii="Arial" w:hAnsi="Arial" w:cs="Arial"/>
-        </w:rPr>
-        <w:t xml:space="preserve">Dicho lenguaje aspira por resultar similar a los lenguajes de alto nivel multipropósito, utilizando palabras reservadas similares como, por ejemplo, </w:t>
-      </w:r>
-      <w:proofErr w:type="spellStart"/>
-      <w:r>
-        <w:rPr>
-          <w:rFonts w:ascii="Arial" w:hAnsi="Arial" w:cs="Arial"/>
-          <w:i/>
-          <w:iCs/>
-        </w:rPr>
-        <w:t>for</w:t>
-      </w:r>
-      <w:proofErr w:type="spellEnd"/>
-      <w:r>
-        <w:rPr>
-          <w:rFonts w:ascii="Arial" w:hAnsi="Arial" w:cs="Arial"/>
-        </w:rPr>
-        <w:t xml:space="preserve"> para iterar entre los documentos de una colección en la base de datos. Gracias a esto la familiarización con sus consultas resulta más fácil.</w:t>
-      </w:r>
-    </w:p>
-    <w:p>
-      <w:pPr>
-        <w:rPr>
-          <w:rFonts w:ascii="Arial" w:hAnsi="Arial" w:cs="Arial"/>
-        </w:rPr>
-      </w:pPr>
-    </w:p>
-    <w:p>
-      <w:pPr>
-        <w:rPr>
-          <w:rFonts w:ascii="Arial" w:hAnsi="Arial" w:cs="Arial"/>
-        </w:rPr>
-      </w:pPr>
-      <w:r>
-        <w:rPr>
-          <w:rFonts w:ascii="Arial" w:hAnsi="Arial" w:cs="Arial"/>
-        </w:rPr>
-        <w:t>Debido a dichas características ArangoDB es una base de datos realmente flexible</w:t>
-      </w:r>
-      <w:r>
-        <w:rPr>
-          <w:rFonts w:ascii="Arial" w:hAnsi="Arial" w:cs="Arial"/>
-        </w:rPr>
-        <w:t xml:space="preserve">, que permite una gran eficiencia y escalabilidad horizontal en las aplicaciones donde sea utilizado. </w:t>
-      </w:r>
-    </w:p>
-    <w:p>
-      <w:pPr>
-        <w:rPr>
-          <w:rFonts w:ascii="Arial" w:hAnsi="Arial" w:cs="Arial"/>
-          <w:b/>
-          <w:bCs/>
-          <w:sz w:val="28"/>
-          <w:szCs w:val="28"/>
-        </w:rPr>
-      </w:pPr>
-    </w:p>
-    <w:p>
-      <w:pPr>
-        <w:rPr>
-          <w:rFonts w:ascii="Arial" w:hAnsi="Arial" w:cs="Arial"/>
-          <w:b/>
-          <w:bCs/>
-          <w:sz w:val="28"/>
-          <w:szCs w:val="28"/>
-        </w:rPr>
-      </w:pPr>
-    </w:p>
-    <w:p>
-      <w:pPr>
-        <w:rPr>
-          <w:rFonts w:ascii="Arial" w:hAnsi="Arial" w:cs="Arial"/>
-          <w:b/>
-          <w:bCs/>
-          <w:sz w:val="28"/>
-          <w:szCs w:val="28"/>
-        </w:rPr>
-      </w:pPr>
-    </w:p>
-    <w:p>
-      <w:pPr>
-        <w:rPr>
-          <w:rFonts w:ascii="Arial" w:hAnsi="Arial" w:cs="Arial"/>
-          <w:b/>
-          <w:bCs/>
-        </w:rPr>
-      </w:pPr>
-    </w:p>
-    <w:p>
-      <w:pPr>
-        <w:spacing w:line="200" w:lineRule="exact"/>
-        <w:rPr>
-          <w:rFonts w:ascii="Arial" w:hAnsi="Arial" w:cs="Arial"/>
-          <w:b/>
-          <w:bCs/>
-          <w:sz w:val="32"/>
-          <w:szCs w:val="32"/>
-        </w:rPr>
       </w:pPr>
     </w:p>
     <w:sectPr>
-      <w:footerReference w:type="default" r:id="rId9"/>
-      <w:pgSz w:w="11906" w:h="16840"/>
+      <w:footerReference w:type="default" r:id="rId10"/>
+      <w:pgSz w:w="11906" w:h="16838" w:code="9"/>
       <w:pgMar w:top="1560" w:right="1680" w:bottom="280" w:left="1680" w:header="720" w:footer="720" w:gutter="0"/>
       <w:pgNumType w:start="0"/>
       <w:cols w:space="720"/>
@@ -2365,6 +2487,7 @@
         <w:separator/>
       </w:r>
     </w:p>
+    <w:p/>
   </w:endnote>
   <w:endnote w:type="continuationSeparator" w:id="0">
     <w:p>
@@ -2372,6 +2495,7 @@
         <w:continuationSeparator/>
       </w:r>
     </w:p>
+    <w:p/>
   </w:endnote>
 </w:endnotes>
 </file>
@@ -2394,7 +2518,6 @@
           <w:docPartUnique/>
         </w:docPartObj>
       </w:sdtPr>
-      <w:sdtEndPr/>
       <w:sdtContent>
         <w:r>
           <w:fldChar w:fldCharType="begin"/>
@@ -2420,6 +2543,7 @@
     </w:pPr>
   </w:p>
   <w:p/>
+  <w:p/>
 </w:ftr>
 </file>
 
@@ -2431,6 +2555,7 @@
         <w:separator/>
       </w:r>
     </w:p>
+    <w:p/>
   </w:footnote>
   <w:footnote w:type="continuationSeparator" w:id="0">
     <w:p>
@@ -2438,8 +2563,104 @@
         <w:continuationSeparator/>
       </w:r>
     </w:p>
+    <w:p/>
   </w:footnote>
 </w:footnotes>
+</file>
+
+<file path=word/numbering.xml><?xml version="1.0" encoding="utf-8"?>
+<w:numbering xmlns:wpc="http://schemas.microsoft.com/office/word/2010/wordprocessingCanvas" xmlns:cx="http://schemas.microsoft.com/office/drawing/2014/chartex" xmlns:cx1="http://schemas.microsoft.com/office/drawing/2015/9/8/chartex" xmlns:cx2="http://schemas.microsoft.com/office/drawing/2015/10/21/chartex" xmlns:cx3="http://schemas.microsoft.com/office/drawing/2016/5/9/chartex" xmlns:cx4="http://schemas.microsoft.com/office/drawing/2016/5/10/chartex" xmlns:cx5="http://schemas.microsoft.com/office/drawing/2016/5/11/chartex" xmlns:cx6="http://schemas.microsoft.com/office/drawing/2016/5/12/chartex" xmlns:cx7="http://schemas.microsoft.com/office/drawing/2016/5/13/chartex" xmlns:cx8="http://schemas.microsoft.com/office/drawing/2016/5/14/chartex" xmlns:mc="http://schemas.openxmlformats.org/markup-compatibility/2006" xmlns:aink="http://schemas.microsoft.com/office/drawing/2016/ink" xmlns:am3d="http://schemas.microsoft.com/office/drawing/2017/model3d" xmlns:o="urn:schemas-microsoft-com:office:office" xmlns:oel="http://schemas.microsoft.com/office/2019/extlst" xmlns:r="http://schemas.openxmlformats.org/officeDocument/2006/relationships" xmlns:m="http://schemas.openxmlformats.org/officeDocument/2006/math" xmlns:v="urn:schemas-microsoft-com:vml" xmlns:wp14="http://schemas.microsoft.com/office/word/2010/wordprocessingDrawing" xmlns:wp="http://schemas.openxmlformats.org/drawingml/2006/wordprocessingDrawing" xmlns:w10="urn:schemas-microsoft-com:office:word" xmlns:w="http://schemas.openxmlformats.org/wordprocessingml/2006/main" xmlns:w14="http://schemas.microsoft.com/office/word/2010/wordml" xmlns:w15="http://schemas.microsoft.com/office/word/2012/wordml" xmlns:w16cex="http://schemas.microsoft.com/office/word/2018/wordml/cex" xmlns:w16cid="http://schemas.microsoft.com/office/word/2016/wordml/cid" xmlns:w16="http://schemas.microsoft.com/office/word/2018/wordml" xmlns:w16sdtdh="http://schemas.microsoft.com/office/word/2020/wordml/sdtdatahash" xmlns:w16se="http://schemas.microsoft.com/office/word/2015/wordml/symex" xmlns:wpg="http://schemas.microsoft.com/office/word/2010/wordprocessingGroup" xmlns:wpi="http://schemas.microsoft.com/office/word/2010/wordprocessingInk" xmlns:wne="http://schemas.microsoft.com/office/word/2006/wordml" xmlns:wps="http://schemas.microsoft.com/office/word/2010/wordprocessingShape" mc:Ignorable="w14 w15 w16se w16cid w16 w16cex w16sdtdh wp14">
+  <w:abstractNum w:abstractNumId="0" w15:restartNumberingAfterBreak="0">
+    <w:nsid w:val="1C563393"/>
+    <w:multiLevelType w:val="multilevel"/>
+    <w:tmpl w:val="D8BE72A2"/>
+    <w:lvl w:ilvl="0">
+      <w:start w:val="1"/>
+      <w:numFmt w:val="decimal"/>
+      <w:pStyle w:val="Ttulo1"/>
+      <w:lvlText w:val="%1."/>
+      <w:lvlJc w:val="left"/>
+      <w:pPr>
+        <w:ind w:left="360" w:hanging="360"/>
+      </w:pPr>
+    </w:lvl>
+    <w:lvl w:ilvl="1">
+      <w:start w:val="1"/>
+      <w:numFmt w:val="decimal"/>
+      <w:lvlText w:val="%1.%2."/>
+      <w:lvlJc w:val="left"/>
+      <w:pPr>
+        <w:ind w:left="792" w:hanging="432"/>
+      </w:pPr>
+    </w:lvl>
+    <w:lvl w:ilvl="2">
+      <w:start w:val="1"/>
+      <w:numFmt w:val="decimal"/>
+      <w:lvlText w:val="%1.%2.%3."/>
+      <w:lvlJc w:val="left"/>
+      <w:pPr>
+        <w:ind w:left="1224" w:hanging="504"/>
+      </w:pPr>
+    </w:lvl>
+    <w:lvl w:ilvl="3">
+      <w:start w:val="1"/>
+      <w:numFmt w:val="decimal"/>
+      <w:lvlText w:val="%1.%2.%3.%4."/>
+      <w:lvlJc w:val="left"/>
+      <w:pPr>
+        <w:ind w:left="1728" w:hanging="648"/>
+      </w:pPr>
+    </w:lvl>
+    <w:lvl w:ilvl="4">
+      <w:start w:val="1"/>
+      <w:numFmt w:val="decimal"/>
+      <w:lvlText w:val="%1.%2.%3.%4.%5."/>
+      <w:lvlJc w:val="left"/>
+      <w:pPr>
+        <w:ind w:left="2232" w:hanging="792"/>
+      </w:pPr>
+    </w:lvl>
+    <w:lvl w:ilvl="5">
+      <w:start w:val="1"/>
+      <w:numFmt w:val="decimal"/>
+      <w:lvlText w:val="%1.%2.%3.%4.%5.%6."/>
+      <w:lvlJc w:val="left"/>
+      <w:pPr>
+        <w:ind w:left="2736" w:hanging="936"/>
+      </w:pPr>
+    </w:lvl>
+    <w:lvl w:ilvl="6">
+      <w:start w:val="1"/>
+      <w:numFmt w:val="decimal"/>
+      <w:lvlText w:val="%1.%2.%3.%4.%5.%6.%7."/>
+      <w:lvlJc w:val="left"/>
+      <w:pPr>
+        <w:ind w:left="3240" w:hanging="1080"/>
+      </w:pPr>
+    </w:lvl>
+    <w:lvl w:ilvl="7">
+      <w:start w:val="1"/>
+      <w:numFmt w:val="decimal"/>
+      <w:lvlText w:val="%1.%2.%3.%4.%5.%6.%7.%8."/>
+      <w:lvlJc w:val="left"/>
+      <w:pPr>
+        <w:ind w:left="3744" w:hanging="1224"/>
+      </w:pPr>
+    </w:lvl>
+    <w:lvl w:ilvl="8">
+      <w:start w:val="1"/>
+      <w:numFmt w:val="decimal"/>
+      <w:lvlText w:val="%1.%2.%3.%4.%5.%6.%7.%8.%9."/>
+      <w:lvlJc w:val="left"/>
+      <w:pPr>
+        <w:ind w:left="4320" w:hanging="1440"/>
+      </w:pPr>
+    </w:lvl>
+  </w:abstractNum>
+  <w:num w:numId="1" w16cid:durableId="1945459354">
+    <w:abstractNumId w:val="0"/>
+  </w:num>
+</w:numbering>
 </file>
 
 <file path=word/styles.xml><?xml version="1.0" encoding="utf-8"?>
@@ -2841,25 +3062,30 @@
     <w:name w:val="Normal"/>
     <w:uiPriority w:val="1"/>
     <w:qFormat/>
+    <w:rsid w:val="007C3E98"/>
     <w:rPr>
+      <w:rFonts w:ascii="Arial" w:hAnsi="Arial"/>
       <w:lang w:val="es-ES"/>
     </w:rPr>
   </w:style>
   <w:style w:type="paragraph" w:styleId="Ttulo1">
     <w:name w:val="heading 1"/>
-    <w:basedOn w:val="Normal"/>
+    <w:basedOn w:val="Prrafodelista"/>
     <w:uiPriority w:val="1"/>
     <w:qFormat/>
+    <w:rsid w:val="00A76ED4"/>
     <w:pPr>
-      <w:spacing w:before="12"/>
+      <w:numPr>
+        <w:numId w:val="1"/>
+      </w:numPr>
       <w:outlineLvl w:val="0"/>
     </w:pPr>
     <w:rPr>
-      <w:rFonts w:ascii="Arial" w:eastAsia="Arial" w:hAnsi="Arial"/>
+      <w:rFonts w:cs="Arial"/>
       <w:b/>
       <w:bCs/>
-      <w:sz w:val="49"/>
-      <w:szCs w:val="49"/>
+      <w:sz w:val="36"/>
+      <w:szCs w:val="36"/>
     </w:rPr>
   </w:style>
   <w:style w:type="paragraph" w:styleId="Ttulo2">
@@ -2872,7 +3098,7 @@
       <w:outlineLvl w:val="1"/>
     </w:pPr>
     <w:rPr>
-      <w:rFonts w:ascii="Arial" w:eastAsia="Arial" w:hAnsi="Arial"/>
+      <w:rFonts w:eastAsia="Arial"/>
       <w:b/>
       <w:bCs/>
       <w:sz w:val="24"/>
@@ -2889,7 +3115,7 @@
       <w:outlineLvl w:val="2"/>
     </w:pPr>
     <w:rPr>
-      <w:rFonts w:ascii="Arial" w:eastAsia="Arial" w:hAnsi="Arial"/>
+      <w:rFonts w:eastAsia="Arial"/>
       <w:b/>
       <w:bCs/>
     </w:rPr>
@@ -3005,7 +3231,7 @@
     <w:uiPriority w:val="1"/>
     <w:qFormat/>
     <w:rPr>
-      <w:rFonts w:ascii="Arial" w:eastAsia="Arial" w:hAnsi="Arial"/>
+      <w:rFonts w:eastAsia="Arial"/>
     </w:rPr>
   </w:style>
   <w:style w:type="paragraph" w:styleId="Prrafodelista">
@@ -3159,6 +3385,57 @@
       <w:rFonts w:asciiTheme="majorHAnsi" w:eastAsiaTheme="majorEastAsia" w:hAnsiTheme="majorHAnsi" w:cstheme="majorBidi"/>
       <w:color w:val="243F60" w:themeColor="accent1" w:themeShade="7F"/>
       <w:lang w:val="es-ES"/>
+    </w:rPr>
+  </w:style>
+  <w:style w:type="paragraph" w:styleId="TtuloTDC">
+    <w:name w:val="TOC Heading"/>
+    <w:basedOn w:val="Ttulo1"/>
+    <w:next w:val="Normal"/>
+    <w:uiPriority w:val="39"/>
+    <w:unhideWhenUsed/>
+    <w:qFormat/>
+    <w:rsid w:val="00EE41C5"/>
+    <w:pPr>
+      <w:keepNext/>
+      <w:keepLines/>
+      <w:widowControl/>
+      <w:numPr>
+        <w:numId w:val="0"/>
+      </w:numPr>
+      <w:spacing w:before="240" w:line="259" w:lineRule="auto"/>
+      <w:outlineLvl w:val="9"/>
+    </w:pPr>
+    <w:rPr>
+      <w:rFonts w:asciiTheme="majorHAnsi" w:eastAsiaTheme="majorEastAsia" w:hAnsiTheme="majorHAnsi" w:cstheme="majorBidi"/>
+      <w:b w:val="0"/>
+      <w:bCs w:val="0"/>
+      <w:color w:val="365F91" w:themeColor="accent1" w:themeShade="BF"/>
+      <w:sz w:val="32"/>
+      <w:szCs w:val="32"/>
+      <w:lang w:eastAsia="es-ES"/>
+    </w:rPr>
+  </w:style>
+  <w:style w:type="paragraph" w:styleId="TDC1">
+    <w:name w:val="toc 1"/>
+    <w:basedOn w:val="Normal"/>
+    <w:next w:val="Normal"/>
+    <w:autoRedefine/>
+    <w:uiPriority w:val="39"/>
+    <w:unhideWhenUsed/>
+    <w:rsid w:val="00EE41C5"/>
+    <w:pPr>
+      <w:spacing w:after="100"/>
+    </w:pPr>
+  </w:style>
+  <w:style w:type="character" w:styleId="Hipervnculo">
+    <w:name w:val="Hyperlink"/>
+    <w:basedOn w:val="Fuentedeprrafopredeter"/>
+    <w:uiPriority w:val="99"/>
+    <w:unhideWhenUsed/>
+    <w:rsid w:val="00EE41C5"/>
+    <w:rPr>
+      <w:color w:val="0000FF" w:themeColor="hyperlink"/>
+      <w:u w:val="single"/>
     </w:rPr>
   </w:style>
 </w:styles>

</xml_diff>

<commit_message>
dokcer and arango documented
</commit_message>
<xml_diff>
--- a/doc_GPG.docx
+++ b/doc_GPG.docx
@@ -1453,19 +1453,11 @@
           <w:rFonts w:cs="Arial"/>
         </w:rPr>
       </w:pPr>
-      <w:proofErr w:type="spellStart"/>
-      <w:r>
-        <w:rPr>
-          <w:rFonts w:cs="Arial"/>
-        </w:rPr>
-        <w:t>Fdo</w:t>
-      </w:r>
-      <w:proofErr w:type="spellEnd"/>
-      <w:r>
-        <w:rPr>
-          <w:rFonts w:cs="Arial"/>
-        </w:rPr>
-        <w:t>: Alberto López Povedano</w:t>
+      <w:r>
+        <w:rPr>
+          <w:rFonts w:cs="Arial"/>
+        </w:rPr>
+        <w:t>Fdo: Alberto López Povedano</w:t>
       </w:r>
     </w:p>
     <w:p>
@@ -2055,7 +2047,7 @@
           <w:r>
             <w:fldChar w:fldCharType="separate"/>
           </w:r>
-          <w:hyperlink w:anchor="_Toc110938009" w:history="1">
+          <w:hyperlink w:anchor="_Toc114217619" w:history="1">
             <w:r>
               <w:rPr>
                 <w:rStyle w:val="Hipervnculo"/>
@@ -2097,7 +2089,7 @@
                 <w:noProof/>
                 <w:webHidden/>
               </w:rPr>
-              <w:instrText xml:space="preserve"> PAGEREF _Toc110938009 \h </w:instrText>
+              <w:instrText xml:space="preserve"> PAGEREF _Toc114217619 \h </w:instrText>
             </w:r>
             <w:r>
               <w:rPr>
@@ -2136,10 +2128,12 @@
               <w:tab w:val="right" w:leader="dot" w:pos="8536"/>
             </w:tabs>
             <w:rPr>
+              <w:rFonts w:asciiTheme="minorHAnsi" w:eastAsiaTheme="minorEastAsia" w:hAnsiTheme="minorHAnsi"/>
               <w:noProof/>
+              <w:lang w:eastAsia="es-ES"/>
             </w:rPr>
           </w:pPr>
-          <w:hyperlink w:anchor="_Toc110938010" w:history="1">
+          <w:hyperlink w:anchor="_Toc114217620" w:history="1">
             <w:r>
               <w:rPr>
                 <w:rStyle w:val="Hipervnculo"/>
@@ -2149,7 +2143,9 @@
             </w:r>
             <w:r>
               <w:rPr>
+                <w:rFonts w:asciiTheme="minorHAnsi" w:eastAsiaTheme="minorEastAsia" w:hAnsiTheme="minorHAnsi"/>
                 <w:noProof/>
+                <w:lang w:eastAsia="es-ES"/>
               </w:rPr>
               <w:tab/>
             </w:r>
@@ -2179,7 +2175,7 @@
                 <w:noProof/>
                 <w:webHidden/>
               </w:rPr>
-              <w:instrText xml:space="preserve"> PAGEREF _Toc110938010 \h </w:instrText>
+              <w:instrText xml:space="preserve"> PAGEREF _Toc114217620 \h </w:instrText>
             </w:r>
             <w:r>
               <w:rPr>
@@ -2218,10 +2214,12 @@
               <w:tab w:val="right" w:leader="dot" w:pos="8536"/>
             </w:tabs>
             <w:rPr>
+              <w:rFonts w:asciiTheme="minorHAnsi" w:eastAsiaTheme="minorEastAsia" w:hAnsiTheme="minorHAnsi"/>
               <w:noProof/>
+              <w:lang w:eastAsia="es-ES"/>
             </w:rPr>
           </w:pPr>
-          <w:hyperlink w:anchor="_Toc110938011" w:history="1">
+          <w:hyperlink w:anchor="_Toc114217621" w:history="1">
             <w:r>
               <w:rPr>
                 <w:rStyle w:val="Hipervnculo"/>
@@ -2231,7 +2229,9 @@
             </w:r>
             <w:r>
               <w:rPr>
+                <w:rFonts w:asciiTheme="minorHAnsi" w:eastAsiaTheme="minorEastAsia" w:hAnsiTheme="minorHAnsi"/>
                 <w:noProof/>
+                <w:lang w:eastAsia="es-ES"/>
               </w:rPr>
               <w:tab/>
             </w:r>
@@ -2261,7 +2261,7 @@
                 <w:noProof/>
                 <w:webHidden/>
               </w:rPr>
-              <w:instrText xml:space="preserve"> PAGEREF _Toc110938011 \h </w:instrText>
+              <w:instrText xml:space="preserve"> PAGEREF _Toc114217621 \h </w:instrText>
             </w:r>
             <w:r>
               <w:rPr>
@@ -2281,7 +2281,7 @@
                 <w:noProof/>
                 <w:webHidden/>
               </w:rPr>
-              <w:t>12</w:t>
+              <w:t>13</w:t>
             </w:r>
             <w:r>
               <w:rPr>
@@ -2300,10 +2300,12 @@
               <w:tab w:val="right" w:leader="dot" w:pos="8536"/>
             </w:tabs>
             <w:rPr>
+              <w:rFonts w:asciiTheme="minorHAnsi" w:eastAsiaTheme="minorEastAsia" w:hAnsiTheme="minorHAnsi"/>
               <w:noProof/>
+              <w:lang w:eastAsia="es-ES"/>
             </w:rPr>
           </w:pPr>
-          <w:hyperlink w:anchor="_Toc110938012" w:history="1">
+          <w:hyperlink w:anchor="_Toc114217622" w:history="1">
             <w:r>
               <w:rPr>
                 <w:rStyle w:val="Hipervnculo"/>
@@ -2313,7 +2315,9 @@
             </w:r>
             <w:r>
               <w:rPr>
+                <w:rFonts w:asciiTheme="minorHAnsi" w:eastAsiaTheme="minorEastAsia" w:hAnsiTheme="minorHAnsi"/>
                 <w:noProof/>
+                <w:lang w:eastAsia="es-ES"/>
               </w:rPr>
               <w:tab/>
             </w:r>
@@ -2343,7 +2347,7 @@
                 <w:noProof/>
                 <w:webHidden/>
               </w:rPr>
-              <w:instrText xml:space="preserve"> PAGEREF _Toc110938012 \h </w:instrText>
+              <w:instrText xml:space="preserve"> PAGEREF _Toc114217622 \h </w:instrText>
             </w:r>
             <w:r>
               <w:rPr>
@@ -2363,7 +2367,7 @@
                 <w:noProof/>
                 <w:webHidden/>
               </w:rPr>
-              <w:t>12</w:t>
+              <w:t>13</w:t>
             </w:r>
             <w:r>
               <w:rPr>
@@ -2387,7 +2391,7 @@
               <w:lang w:eastAsia="es-ES"/>
             </w:rPr>
           </w:pPr>
-          <w:hyperlink w:anchor="_Toc110938013" w:history="1">
+          <w:hyperlink w:anchor="_Toc114217623" w:history="1">
             <w:r>
               <w:rPr>
                 <w:rStyle w:val="Hipervnculo"/>
@@ -2429,7 +2433,7 @@
                 <w:noProof/>
                 <w:webHidden/>
               </w:rPr>
-              <w:instrText xml:space="preserve"> PAGEREF _Toc110938013 \h </w:instrText>
+              <w:instrText xml:space="preserve"> PAGEREF _Toc114217623 \h </w:instrText>
             </w:r>
             <w:r>
               <w:rPr>
@@ -2449,7 +2453,7 @@
                 <w:noProof/>
                 <w:webHidden/>
               </w:rPr>
-              <w:t>12</w:t>
+              <w:t>13</w:t>
             </w:r>
             <w:r>
               <w:rPr>
@@ -2496,7 +2500,7 @@
       <w:pPr>
         <w:pStyle w:val="Ttulo1"/>
       </w:pPr>
-      <w:bookmarkStart w:id="0" w:name="_Toc110938009"/>
+      <w:bookmarkStart w:id="0" w:name="_Toc114217619"/>
       <w:r>
         <w:lastRenderedPageBreak/>
         <w:t>Tecnología</w:t>
@@ -2586,21 +2590,7 @@
         <w:rPr>
           <w:rFonts w:cs="Arial"/>
         </w:rPr>
-        <w:t xml:space="preserve">modelos de grafos de los datos almacenados en la misma, quitando dicha carga de programación en la parte del lenguaje. Relacionado con el uso de </w:t>
-      </w:r>
-      <w:proofErr w:type="gramStart"/>
-      <w:r>
-        <w:rPr>
-          <w:rFonts w:cs="Arial"/>
-        </w:rPr>
-        <w:t>la misma</w:t>
-      </w:r>
-      <w:proofErr w:type="gramEnd"/>
-      <w:r>
-        <w:rPr>
-          <w:rFonts w:cs="Arial"/>
-        </w:rPr>
-        <w:t xml:space="preserve"> se ha usado Docker para poder aislar dicha tecnología en un contenedor y permitir su despliegue en distinto equipos de trabajo.</w:t>
+        <w:t>modelos de grafos de los datos almacenados en la misma, quitando dicha carga de programación en la parte del lenguaje. Relacionado con el uso de la misma se ha usado Docker para poder aislar dicha tecnología en un contenedor y permitir su despliegue en distinto equipos de trabajo.</w:t>
       </w:r>
     </w:p>
     <w:p>
@@ -2614,7 +2604,7 @@
       <w:pPr>
         <w:pStyle w:val="Ttulo2"/>
       </w:pPr>
-      <w:bookmarkStart w:id="1" w:name="_Toc110938010"/>
+      <w:bookmarkStart w:id="1" w:name="_Toc114217620"/>
       <w:r>
         <w:t>Python</w:t>
       </w:r>
@@ -2680,23 +2670,7 @@
         <w:t>o</w:t>
       </w:r>
       <w:r>
-        <w:t xml:space="preserve"> nos indica la entrevista anual realizada por </w:t>
-      </w:r>
-      <w:proofErr w:type="spellStart"/>
-      <w:r>
-        <w:t>Stack</w:t>
-      </w:r>
-      <w:proofErr w:type="spellEnd"/>
-      <w:r>
-        <w:t xml:space="preserve"> </w:t>
-      </w:r>
-      <w:proofErr w:type="spellStart"/>
-      <w:r>
-        <w:t>Overflow</w:t>
-      </w:r>
-      <w:proofErr w:type="spellEnd"/>
-      <w:r>
-        <w:t>.</w:t>
+        <w:t xml:space="preserve"> nos indica la entrevista anual realizada por Stack Overflow.</w:t>
       </w:r>
       <w:r>
         <w:t xml:space="preserve"> </w:t>
@@ -2760,15 +2734,7 @@
         <w:t xml:space="preserve"> gestor de paquetes</w:t>
       </w:r>
       <w:r>
-        <w:t xml:space="preserve"> </w:t>
-      </w:r>
-      <w:proofErr w:type="spellStart"/>
-      <w:r>
-        <w:t>Pip</w:t>
-      </w:r>
-      <w:proofErr w:type="spellEnd"/>
-      <w:r>
-        <w:t xml:space="preserve"> en su versión 21.2.4.</w:t>
+        <w:t xml:space="preserve"> Pip en su versión 21.2.4.</w:t>
       </w:r>
     </w:p>
     <w:p>
@@ -2812,37 +2778,12 @@
       <w:r>
         <w:t xml:space="preserve">mplementa un </w:t>
       </w:r>
-      <w:proofErr w:type="spellStart"/>
       <w:r>
         <w:rPr>
           <w:i/>
           <w:iCs/>
         </w:rPr>
-        <w:t>Object-relational</w:t>
-      </w:r>
-      <w:proofErr w:type="spellEnd"/>
-      <w:r>
-        <w:rPr>
-          <w:i/>
-          <w:iCs/>
-        </w:rPr>
-        <w:t xml:space="preserve"> </w:t>
-      </w:r>
-      <w:proofErr w:type="spellStart"/>
-      <w:r>
-        <w:rPr>
-          <w:i/>
-          <w:iCs/>
-        </w:rPr>
-        <w:t>mapping</w:t>
-      </w:r>
-      <w:proofErr w:type="spellEnd"/>
-      <w:r>
-        <w:rPr>
-          <w:i/>
-          <w:iCs/>
-        </w:rPr>
-        <w:t xml:space="preserve"> (ORM)</w:t>
+        <w:t>Object-relational mapping (ORM)</w:t>
       </w:r>
       <w:r>
         <w:t xml:space="preserve"> </w:t>
@@ -2878,17 +2819,8 @@
           <w:b/>
           <w:bCs/>
         </w:rPr>
-        <w:t>Python-</w:t>
-      </w:r>
-      <w:proofErr w:type="spellStart"/>
-      <w:r>
-        <w:rPr>
-          <w:b/>
-          <w:bCs/>
-        </w:rPr>
-        <w:t>Dotenv</w:t>
-      </w:r>
-      <w:proofErr w:type="spellEnd"/>
+        <w:t>Python-Dotenv</w:t>
+      </w:r>
       <w:r>
         <w:t xml:space="preserve">: </w:t>
       </w:r>
@@ -2922,7 +2854,6 @@
         </w:numPr>
         <w:jc w:val="both"/>
       </w:pPr>
-      <w:proofErr w:type="spellStart"/>
       <w:r>
         <w:rPr>
           <w:b/>
@@ -2958,20 +2889,11 @@
         </w:rPr>
         <w:t>y</w:t>
       </w:r>
-      <w:proofErr w:type="spellEnd"/>
       <w:r>
         <w:t xml:space="preserve">: </w:t>
       </w:r>
       <w:r>
-        <w:t xml:space="preserve">Implementa una gran cantidad de algoritmos y modelos matemáticos. En concreto estamos utilizando esta librería por el módulo de estadística de </w:t>
-      </w:r>
-      <w:proofErr w:type="gramStart"/>
-      <w:r>
-        <w:t>la misma</w:t>
-      </w:r>
-      <w:proofErr w:type="gramEnd"/>
-      <w:r>
-        <w:t xml:space="preserve"> para poder generar una distribución discreta. Versión </w:t>
+        <w:t xml:space="preserve">Implementa una gran cantidad de algoritmos y modelos matemáticos. En concreto estamos utilizando esta librería por el módulo de estadística de la misma para poder generar una distribución discreta. Versión </w:t>
       </w:r>
       <w:r>
         <w:t>1.9.1</w:t>
@@ -2999,7 +2921,7 @@
       <w:pPr>
         <w:pStyle w:val="Ttulo2"/>
       </w:pPr>
-      <w:bookmarkStart w:id="2" w:name="_Toc110938011"/>
+      <w:bookmarkStart w:id="2" w:name="_Toc114217621"/>
       <w:r>
         <w:lastRenderedPageBreak/>
         <w:t>Docker</w:t>
@@ -3029,6 +2951,138 @@
         </w:rPr>
         <w:t xml:space="preserve">Docker </w:t>
       </w:r>
+      <w:r>
+        <w:rPr>
+          <w:rFonts w:cs="Arial"/>
+        </w:rPr>
+        <w:t xml:space="preserve">es un </w:t>
+      </w:r>
+      <w:r>
+        <w:rPr>
+          <w:rFonts w:cs="Arial"/>
+        </w:rPr>
+        <w:t>software</w:t>
+      </w:r>
+      <w:r>
+        <w:rPr>
+          <w:rFonts w:cs="Arial"/>
+        </w:rPr>
+        <w:t xml:space="preserve"> de código abierto</w:t>
+      </w:r>
+      <w:r>
+        <w:rPr>
+          <w:rFonts w:cs="Arial"/>
+        </w:rPr>
+        <w:t xml:space="preserve">, en cuyo desarrollo encontramos </w:t>
+      </w:r>
+      <w:r>
+        <w:rPr>
+          <w:rFonts w:cs="Arial"/>
+        </w:rPr>
+        <w:t>que han</w:t>
+      </w:r>
+      <w:r>
+        <w:rPr>
+          <w:rFonts w:cs="Arial"/>
+        </w:rPr>
+        <w:t xml:space="preserve"> participado grandes titanes de la industria, hablamos de Micrososft, Cisco Systems, Google, IBM, o Red Hat.</w:t>
+      </w:r>
+    </w:p>
+    <w:p>
+      <w:pPr>
+        <w:jc w:val="both"/>
+        <w:rPr>
+          <w:rFonts w:cs="Arial"/>
+        </w:rPr>
+      </w:pPr>
+    </w:p>
+    <w:p>
+      <w:pPr>
+        <w:jc w:val="both"/>
+        <w:rPr>
+          <w:rFonts w:cs="Arial"/>
+        </w:rPr>
+      </w:pPr>
+      <w:r>
+        <w:rPr>
+          <w:rFonts w:cs="Arial"/>
+        </w:rPr>
+        <w:t xml:space="preserve">Docker intenta resolver el famoso problema en el de desarrollo de aplicaciones software resumido en la frase “en mi ordenador si funciona”. Esta tecnología nos permite aislar conjuntos de dependencias en los conocidos como </w:t>
+      </w:r>
+      <w:r>
+        <w:rPr>
+          <w:rFonts w:cs="Arial"/>
+        </w:rPr>
+        <w:t>“</w:t>
+      </w:r>
+      <w:r>
+        <w:rPr>
+          <w:rFonts w:cs="Arial"/>
+        </w:rPr>
+        <w:t>contenedores</w:t>
+      </w:r>
+      <w:r>
+        <w:rPr>
+          <w:rFonts w:cs="Arial"/>
+        </w:rPr>
+        <w:t xml:space="preserve"> Docker”. En estos contenedores podemos des</w:t>
+      </w:r>
+      <w:r>
+        <w:rPr>
+          <w:rFonts w:cs="Arial"/>
+        </w:rPr>
+        <w:t>arrollar y ejecutar nuestros proyectos</w:t>
+      </w:r>
+      <w:r>
+        <w:rPr>
+          <w:rFonts w:cs="Arial"/>
+        </w:rPr>
+        <w:t>, evitando posibles conflictos con otras librerías o programas que pudiéramos haber instalado para previos desarrollos.</w:t>
+      </w:r>
+    </w:p>
+    <w:p>
+      <w:pPr>
+        <w:jc w:val="both"/>
+        <w:rPr>
+          <w:rFonts w:cs="Arial"/>
+        </w:rPr>
+      </w:pPr>
+    </w:p>
+    <w:p>
+      <w:pPr>
+        <w:jc w:val="both"/>
+        <w:rPr>
+          <w:rFonts w:cs="Arial"/>
+        </w:rPr>
+      </w:pPr>
+      <w:r>
+        <w:rPr>
+          <w:rFonts w:cs="Arial"/>
+        </w:rPr>
+        <w:t>Pero sobre todo una de las características clave que ha hecho que sea tan popular es que permite hacer esto de manera automática, es decir, una vez realizada la configuración de dicho contendor el mismo puede ser utilizado en cualquier otro dispositivo que presente el mismo sistema operativo y el proyecto Docker instalado.</w:t>
+      </w:r>
+    </w:p>
+    <w:p>
+      <w:pPr>
+        <w:jc w:val="both"/>
+        <w:rPr>
+          <w:rFonts w:cs="Arial"/>
+        </w:rPr>
+      </w:pPr>
+    </w:p>
+    <w:p>
+      <w:pPr>
+        <w:jc w:val="both"/>
+        <w:rPr>
+          <w:rFonts w:cs="Arial"/>
+        </w:rPr>
+      </w:pPr>
+      <w:r>
+        <w:rPr>
+          <w:rFonts w:cs="Arial"/>
+        </w:rPr>
+        <w:t>En este proyecto se ha utilizado Docker para poder realizar un despliegue automático de la base de datos Arango en diferentes equipos con un sistema operativo Windows 10.</w:t>
+      </w:r>
     </w:p>
     <w:p>
       <w:pPr>
@@ -3043,7 +3097,7 @@
       <w:pPr>
         <w:pStyle w:val="Ttulo2"/>
       </w:pPr>
-      <w:bookmarkStart w:id="3" w:name="_Toc110938012"/>
+      <w:bookmarkStart w:id="3" w:name="_Toc114217622"/>
       <w:r>
         <w:t>ArangoDB</w:t>
       </w:r>
@@ -3056,12 +3110,6 @@
           <w:rFonts w:cs="Arial"/>
         </w:rPr>
       </w:pPr>
-      <w:r>
-        <w:rPr>
-          <w:rFonts w:cs="Arial"/>
-        </w:rPr>
-        <w:t xml:space="preserve">La base de datos Arango, es una base de datos multimodelo lo cual permite su utilización como una base de datos orientada a grafos, una base de datos orientada a documentos y una base de datos orientada a parejas clave-valor. </w:t>
-      </w:r>
     </w:p>
     <w:p>
       <w:pPr>
@@ -3074,9 +3122,42 @@
         <w:rPr>
           <w:rFonts w:cs="Arial"/>
         </w:rPr>
+        <w:t>La base de datos Arango</w:t>
+      </w:r>
+      <w:r>
+        <w:rPr>
+          <w:rFonts w:cs="Arial"/>
+        </w:rPr>
+        <w:t xml:space="preserve"> </w:t>
+      </w:r>
+      <w:r>
+        <w:rPr>
+          <w:rFonts w:cs="Arial"/>
+        </w:rPr>
+        <w:t>es una base de datos multimodelo lo cual permite su utilización como una base de datos orientada a grafos, una base de datos orientada a documentos y una base de datos orientada a parejas clave-valor.</w:t>
+      </w:r>
+    </w:p>
+    <w:p>
+      <w:pPr>
+        <w:jc w:val="both"/>
+        <w:rPr>
+          <w:rFonts w:cs="Arial"/>
+        </w:rPr>
+      </w:pPr>
+    </w:p>
+    <w:p>
+      <w:pPr>
+        <w:jc w:val="both"/>
+        <w:rPr>
+          <w:rFonts w:cs="Arial"/>
+        </w:rPr>
+      </w:pPr>
+      <w:r>
+        <w:rPr>
+          <w:rFonts w:cs="Arial"/>
+        </w:rPr>
         <w:t xml:space="preserve">Aparte Arango cuenta con su propio lenguaje de </w:t>
       </w:r>
-      <w:proofErr w:type="spellStart"/>
       <w:r>
         <w:rPr>
           <w:rFonts w:cs="Arial"/>
@@ -3085,7 +3166,6 @@
         </w:rPr>
         <w:t>queries</w:t>
       </w:r>
-      <w:proofErr w:type="spellEnd"/>
       <w:r>
         <w:rPr>
           <w:rFonts w:cs="Arial"/>
@@ -3106,29 +3186,24 @@
         </w:rPr>
         <w:t xml:space="preserve"> </w:t>
       </w:r>
-    </w:p>
-    <w:p>
-      <w:pPr>
-        <w:jc w:val="both"/>
-        <w:rPr>
-          <w:rFonts w:cs="Arial"/>
-        </w:rPr>
-      </w:pPr>
-    </w:p>
-    <w:p>
-      <w:pPr>
-        <w:jc w:val="both"/>
-        <w:rPr>
-          <w:rFonts w:cs="Arial"/>
-        </w:rPr>
-      </w:pPr>
-      <w:r>
-        <w:rPr>
-          <w:rFonts w:cs="Arial"/>
-        </w:rPr>
-        <w:t xml:space="preserve">Dicho lenguaje aspira por resultar similar a los lenguajes de alto nivel multipropósito, utilizando palabras reservadas similares como, por ejemplo, </w:t>
-      </w:r>
-      <w:proofErr w:type="spellStart"/>
+      <w:r>
+        <w:rPr>
+          <w:rFonts w:cs="Arial"/>
+        </w:rPr>
+        <w:t xml:space="preserve">Dicho lenguaje aspira por </w:t>
+      </w:r>
+      <w:r>
+        <w:rPr>
+          <w:rFonts w:cs="Arial"/>
+        </w:rPr>
+        <w:t xml:space="preserve">parecerse </w:t>
+      </w:r>
+      <w:r>
+        <w:rPr>
+          <w:rFonts w:cs="Arial"/>
+        </w:rPr>
+        <w:t xml:space="preserve">a los lenguajes de alto nivel multipropósito, utilizando palabras reservadas similares como, por ejemplo, </w:t>
+      </w:r>
       <w:r>
         <w:rPr>
           <w:rFonts w:cs="Arial"/>
@@ -3137,7 +3212,6 @@
         </w:rPr>
         <w:t>for</w:t>
       </w:r>
-      <w:proofErr w:type="spellEnd"/>
       <w:r>
         <w:rPr>
           <w:rFonts w:cs="Arial"/>
@@ -3182,19 +3256,34 @@
     </w:p>
     <w:p>
       <w:pPr>
-        <w:rPr>
-          <w:rFonts w:cs="Arial"/>
-        </w:rPr>
-      </w:pPr>
-    </w:p>
-    <w:p>
-      <w:pPr>
-        <w:rPr>
-          <w:rFonts w:cs="Arial"/>
-        </w:rPr>
-      </w:pPr>
+        <w:pStyle w:val="Ttulo2"/>
+      </w:pPr>
+      <w:r>
+        <w:t>Git</w:t>
+      </w:r>
     </w:p>
     <w:p/>
+    <w:p>
+      <w:pPr>
+        <w:jc w:val="both"/>
+      </w:pPr>
+    </w:p>
+    <w:p>
+      <w:pPr>
+        <w:rPr>
+          <w:rFonts w:cs="Arial"/>
+        </w:rPr>
+      </w:pPr>
+    </w:p>
+    <w:p>
+      <w:pPr>
+        <w:rPr>
+          <w:rFonts w:cs="Arial"/>
+        </w:rPr>
+      </w:pPr>
+    </w:p>
+    <w:p/>
+    <w:bookmarkStart w:id="4" w:name="_Toc114217623" w:displacedByCustomXml="next"/>
     <w:sdt>
       <w:sdtPr>
         <w:rPr>
@@ -3218,6 +3307,7 @@
           <w:r>
             <w:t>Bibliografía</w:t>
           </w:r>
+          <w:bookmarkEnd w:id="4"/>
         </w:p>
         <w:sdt>
           <w:sdtPr>

</xml_diff>

<commit_message>
Finished tech chapter, and defined scheme for doc
</commit_message>
<xml_diff>
--- a/doc_GPG.docx
+++ b/doc_GPG.docx
@@ -504,63 +504,6 @@
         </w:rPr>
         <w:t xml:space="preserve"> </w:t>
       </w:r>
-      <w:r>
-        <w:t>No</w:t>
-      </w:r>
-      <w:r>
-        <w:rPr>
-          <w:spacing w:val="-8"/>
-        </w:rPr>
-        <w:t>m</w:t>
-      </w:r>
-      <w:r>
-        <w:t>bre</w:t>
-      </w:r>
-      <w:r>
-        <w:rPr>
-          <w:spacing w:val="15"/>
-        </w:rPr>
-        <w:t xml:space="preserve"> </w:t>
-      </w:r>
-      <w:r>
-        <w:t>A</w:t>
-      </w:r>
-      <w:r>
-        <w:rPr>
-          <w:spacing w:val="5"/>
-        </w:rPr>
-        <w:t>p</w:t>
-      </w:r>
-      <w:r>
-        <w:t>ellido1</w:t>
-      </w:r>
-      <w:r>
-        <w:rPr>
-          <w:spacing w:val="16"/>
-        </w:rPr>
-        <w:t xml:space="preserve"> </w:t>
-      </w:r>
-      <w:r>
-        <w:t>A</w:t>
-      </w:r>
-      <w:r>
-        <w:rPr>
-          <w:spacing w:val="5"/>
-        </w:rPr>
-        <w:t>p</w:t>
-      </w:r>
-      <w:r>
-        <w:t>ellido2</w:t>
-      </w:r>
-      <w:r>
-        <w:rPr>
-          <w:spacing w:val="16"/>
-        </w:rPr>
-        <w:t xml:space="preserve"> </w:t>
-      </w:r>
-      <w:r>
-        <w:t>(tutor2)</w:t>
-      </w:r>
     </w:p>
     <w:p>
       <w:pPr>
@@ -1453,11 +1396,19 @@
           <w:rFonts w:cs="Arial"/>
         </w:rPr>
       </w:pPr>
-      <w:r>
-        <w:rPr>
-          <w:rFonts w:cs="Arial"/>
-        </w:rPr>
-        <w:t>Fdo: Alberto López Povedano</w:t>
+      <w:proofErr w:type="spellStart"/>
+      <w:r>
+        <w:rPr>
+          <w:rFonts w:cs="Arial"/>
+        </w:rPr>
+        <w:t>Fdo</w:t>
+      </w:r>
+      <w:proofErr w:type="spellEnd"/>
+      <w:r>
+        <w:rPr>
+          <w:rFonts w:cs="Arial"/>
+        </w:rPr>
+        <w:t>: Alberto López Povedano</w:t>
       </w:r>
     </w:p>
     <w:p>
@@ -2047,7 +1998,7 @@
           <w:r>
             <w:fldChar w:fldCharType="separate"/>
           </w:r>
-          <w:hyperlink w:anchor="_Toc114217619" w:history="1">
+          <w:hyperlink w:anchor="_Toc114743625" w:history="1">
             <w:r>
               <w:rPr>
                 <w:rStyle w:val="Hipervnculo"/>
@@ -2068,7 +2019,7 @@
                 <w:rStyle w:val="Hipervnculo"/>
                 <w:noProof/>
               </w:rPr>
-              <w:t>Tecnologías</w:t>
+              <w:t>Introducción</w:t>
             </w:r>
             <w:r>
               <w:rPr>
@@ -2089,7 +2040,7 @@
                 <w:noProof/>
                 <w:webHidden/>
               </w:rPr>
-              <w:instrText xml:space="preserve"> PAGEREF _Toc114217619 \h </w:instrText>
+              <w:instrText xml:space="preserve"> PAGEREF _Toc114743625 \h </w:instrText>
             </w:r>
             <w:r>
               <w:rPr>
@@ -2133,7 +2084,7 @@
               <w:lang w:eastAsia="es-ES"/>
             </w:rPr>
           </w:pPr>
-          <w:hyperlink w:anchor="_Toc114217620" w:history="1">
+          <w:hyperlink w:anchor="_Toc114743626" w:history="1">
             <w:r>
               <w:rPr>
                 <w:rStyle w:val="Hipervnculo"/>
@@ -2154,7 +2105,7 @@
                 <w:rStyle w:val="Hipervnculo"/>
                 <w:noProof/>
               </w:rPr>
-              <w:t>Python</w:t>
+              <w:t>Propósito</w:t>
             </w:r>
             <w:r>
               <w:rPr>
@@ -2175,7 +2126,7 @@
                 <w:noProof/>
                 <w:webHidden/>
               </w:rPr>
-              <w:instrText xml:space="preserve"> PAGEREF _Toc114217620 \h </w:instrText>
+              <w:instrText xml:space="preserve"> PAGEREF _Toc114743626 \h </w:instrText>
             </w:r>
             <w:r>
               <w:rPr>
@@ -2219,7 +2170,7 @@
               <w:lang w:eastAsia="es-ES"/>
             </w:rPr>
           </w:pPr>
-          <w:hyperlink w:anchor="_Toc114217621" w:history="1">
+          <w:hyperlink w:anchor="_Toc114743627" w:history="1">
             <w:r>
               <w:rPr>
                 <w:rStyle w:val="Hipervnculo"/>
@@ -2240,7 +2191,7 @@
                 <w:rStyle w:val="Hipervnculo"/>
                 <w:noProof/>
               </w:rPr>
-              <w:t>Docker</w:t>
+              <w:t>Justificación</w:t>
             </w:r>
             <w:r>
               <w:rPr>
@@ -2261,7 +2212,7 @@
                 <w:noProof/>
                 <w:webHidden/>
               </w:rPr>
-              <w:instrText xml:space="preserve"> PAGEREF _Toc114217621 \h </w:instrText>
+              <w:instrText xml:space="preserve"> PAGEREF _Toc114743627 \h </w:instrText>
             </w:r>
             <w:r>
               <w:rPr>
@@ -2281,7 +2232,7 @@
                 <w:noProof/>
                 <w:webHidden/>
               </w:rPr>
-              <w:t>13</w:t>
+              <w:t>12</w:t>
             </w:r>
             <w:r>
               <w:rPr>
@@ -2305,7 +2256,7 @@
               <w:lang w:eastAsia="es-ES"/>
             </w:rPr>
           </w:pPr>
-          <w:hyperlink w:anchor="_Toc114217622" w:history="1">
+          <w:hyperlink w:anchor="_Toc114743628" w:history="1">
             <w:r>
               <w:rPr>
                 <w:rStyle w:val="Hipervnculo"/>
@@ -2326,7 +2277,7 @@
                 <w:rStyle w:val="Hipervnculo"/>
                 <w:noProof/>
               </w:rPr>
-              <w:t>ArangoDB</w:t>
+              <w:t>Objetivos</w:t>
             </w:r>
             <w:r>
               <w:rPr>
@@ -2347,7 +2298,7 @@
                 <w:noProof/>
                 <w:webHidden/>
               </w:rPr>
-              <w:instrText xml:space="preserve"> PAGEREF _Toc114217622 \h </w:instrText>
+              <w:instrText xml:space="preserve"> PAGEREF _Toc114743628 \h </w:instrText>
             </w:r>
             <w:r>
               <w:rPr>
@@ -2367,7 +2318,265 @@
                 <w:noProof/>
                 <w:webHidden/>
               </w:rPr>
-              <w:t>13</w:t>
+              <w:t>12</w:t>
+            </w:r>
+            <w:r>
+              <w:rPr>
+                <w:noProof/>
+                <w:webHidden/>
+              </w:rPr>
+              <w:fldChar w:fldCharType="end"/>
+            </w:r>
+          </w:hyperlink>
+        </w:p>
+        <w:p>
+          <w:pPr>
+            <w:pStyle w:val="TDC2"/>
+            <w:tabs>
+              <w:tab w:val="left" w:pos="880"/>
+              <w:tab w:val="right" w:leader="dot" w:pos="8536"/>
+            </w:tabs>
+            <w:rPr>
+              <w:rFonts w:asciiTheme="minorHAnsi" w:eastAsiaTheme="minorEastAsia" w:hAnsiTheme="minorHAnsi"/>
+              <w:noProof/>
+              <w:lang w:eastAsia="es-ES"/>
+            </w:rPr>
+          </w:pPr>
+          <w:hyperlink w:anchor="_Toc114743629" w:history="1">
+            <w:r>
+              <w:rPr>
+                <w:rStyle w:val="Hipervnculo"/>
+                <w:noProof/>
+              </w:rPr>
+              <w:t>1.4.</w:t>
+            </w:r>
+            <w:r>
+              <w:rPr>
+                <w:rFonts w:asciiTheme="minorHAnsi" w:eastAsiaTheme="minorEastAsia" w:hAnsiTheme="minorHAnsi"/>
+                <w:noProof/>
+                <w:lang w:eastAsia="es-ES"/>
+              </w:rPr>
+              <w:tab/>
+            </w:r>
+            <w:r>
+              <w:rPr>
+                <w:rStyle w:val="Hipervnculo"/>
+                <w:noProof/>
+              </w:rPr>
+              <w:t>Metodología</w:t>
+            </w:r>
+            <w:r>
+              <w:rPr>
+                <w:noProof/>
+                <w:webHidden/>
+              </w:rPr>
+              <w:tab/>
+            </w:r>
+            <w:r>
+              <w:rPr>
+                <w:noProof/>
+                <w:webHidden/>
+              </w:rPr>
+              <w:fldChar w:fldCharType="begin"/>
+            </w:r>
+            <w:r>
+              <w:rPr>
+                <w:noProof/>
+                <w:webHidden/>
+              </w:rPr>
+              <w:instrText xml:space="preserve"> PAGEREF _Toc114743629 \h </w:instrText>
+            </w:r>
+            <w:r>
+              <w:rPr>
+                <w:noProof/>
+                <w:webHidden/>
+              </w:rPr>
+            </w:r>
+            <w:r>
+              <w:rPr>
+                <w:noProof/>
+                <w:webHidden/>
+              </w:rPr>
+              <w:fldChar w:fldCharType="separate"/>
+            </w:r>
+            <w:r>
+              <w:rPr>
+                <w:noProof/>
+                <w:webHidden/>
+              </w:rPr>
+              <w:t>12</w:t>
+            </w:r>
+            <w:r>
+              <w:rPr>
+                <w:noProof/>
+                <w:webHidden/>
+              </w:rPr>
+              <w:fldChar w:fldCharType="end"/>
+            </w:r>
+          </w:hyperlink>
+        </w:p>
+        <w:p>
+          <w:pPr>
+            <w:pStyle w:val="TDC2"/>
+            <w:tabs>
+              <w:tab w:val="left" w:pos="880"/>
+              <w:tab w:val="right" w:leader="dot" w:pos="8536"/>
+            </w:tabs>
+            <w:rPr>
+              <w:rFonts w:asciiTheme="minorHAnsi" w:eastAsiaTheme="minorEastAsia" w:hAnsiTheme="minorHAnsi"/>
+              <w:noProof/>
+              <w:lang w:eastAsia="es-ES"/>
+            </w:rPr>
+          </w:pPr>
+          <w:hyperlink w:anchor="_Toc114743630" w:history="1">
+            <w:r>
+              <w:rPr>
+                <w:rStyle w:val="Hipervnculo"/>
+                <w:noProof/>
+              </w:rPr>
+              <w:t>1.5.</w:t>
+            </w:r>
+            <w:r>
+              <w:rPr>
+                <w:rFonts w:asciiTheme="minorHAnsi" w:eastAsiaTheme="minorEastAsia" w:hAnsiTheme="minorHAnsi"/>
+                <w:noProof/>
+                <w:lang w:eastAsia="es-ES"/>
+              </w:rPr>
+              <w:tab/>
+            </w:r>
+            <w:r>
+              <w:rPr>
+                <w:rStyle w:val="Hipervnculo"/>
+                <w:noProof/>
+              </w:rPr>
+              <w:t>Estado del arte</w:t>
+            </w:r>
+            <w:r>
+              <w:rPr>
+                <w:noProof/>
+                <w:webHidden/>
+              </w:rPr>
+              <w:tab/>
+            </w:r>
+            <w:r>
+              <w:rPr>
+                <w:noProof/>
+                <w:webHidden/>
+              </w:rPr>
+              <w:fldChar w:fldCharType="begin"/>
+            </w:r>
+            <w:r>
+              <w:rPr>
+                <w:noProof/>
+                <w:webHidden/>
+              </w:rPr>
+              <w:instrText xml:space="preserve"> PAGEREF _Toc114743630 \h </w:instrText>
+            </w:r>
+            <w:r>
+              <w:rPr>
+                <w:noProof/>
+                <w:webHidden/>
+              </w:rPr>
+            </w:r>
+            <w:r>
+              <w:rPr>
+                <w:noProof/>
+                <w:webHidden/>
+              </w:rPr>
+              <w:fldChar w:fldCharType="separate"/>
+            </w:r>
+            <w:r>
+              <w:rPr>
+                <w:noProof/>
+                <w:webHidden/>
+              </w:rPr>
+              <w:t>12</w:t>
+            </w:r>
+            <w:r>
+              <w:rPr>
+                <w:noProof/>
+                <w:webHidden/>
+              </w:rPr>
+              <w:fldChar w:fldCharType="end"/>
+            </w:r>
+          </w:hyperlink>
+        </w:p>
+        <w:p>
+          <w:pPr>
+            <w:pStyle w:val="TDC2"/>
+            <w:tabs>
+              <w:tab w:val="left" w:pos="1100"/>
+              <w:tab w:val="right" w:leader="dot" w:pos="8536"/>
+            </w:tabs>
+            <w:rPr>
+              <w:rFonts w:asciiTheme="minorHAnsi" w:eastAsiaTheme="minorEastAsia" w:hAnsiTheme="minorHAnsi"/>
+              <w:noProof/>
+              <w:lang w:eastAsia="es-ES"/>
+            </w:rPr>
+          </w:pPr>
+          <w:hyperlink w:anchor="_Toc114743631" w:history="1">
+            <w:r>
+              <w:rPr>
+                <w:rStyle w:val="Hipervnculo"/>
+                <w:noProof/>
+              </w:rPr>
+              <w:t>1.5.1.</w:t>
+            </w:r>
+            <w:r>
+              <w:rPr>
+                <w:rFonts w:asciiTheme="minorHAnsi" w:eastAsiaTheme="minorEastAsia" w:hAnsiTheme="minorHAnsi"/>
+                <w:noProof/>
+                <w:lang w:eastAsia="es-ES"/>
+              </w:rPr>
+              <w:tab/>
+            </w:r>
+            <w:r>
+              <w:rPr>
+                <w:rStyle w:val="Hipervnculo"/>
+                <w:noProof/>
+              </w:rPr>
+              <w:t>GPT-3</w:t>
+            </w:r>
+            <w:r>
+              <w:rPr>
+                <w:noProof/>
+                <w:webHidden/>
+              </w:rPr>
+              <w:tab/>
+            </w:r>
+            <w:r>
+              <w:rPr>
+                <w:noProof/>
+                <w:webHidden/>
+              </w:rPr>
+              <w:fldChar w:fldCharType="begin"/>
+            </w:r>
+            <w:r>
+              <w:rPr>
+                <w:noProof/>
+                <w:webHidden/>
+              </w:rPr>
+              <w:instrText xml:space="preserve"> PAGEREF _Toc114743631 \h </w:instrText>
+            </w:r>
+            <w:r>
+              <w:rPr>
+                <w:noProof/>
+                <w:webHidden/>
+              </w:rPr>
+            </w:r>
+            <w:r>
+              <w:rPr>
+                <w:noProof/>
+                <w:webHidden/>
+              </w:rPr>
+              <w:fldChar w:fldCharType="separate"/>
+            </w:r>
+            <w:r>
+              <w:rPr>
+                <w:noProof/>
+                <w:webHidden/>
+              </w:rPr>
+              <w:t>12</w:t>
             </w:r>
             <w:r>
               <w:rPr>
@@ -2391,7 +2600,7 @@
               <w:lang w:eastAsia="es-ES"/>
             </w:rPr>
           </w:pPr>
-          <w:hyperlink w:anchor="_Toc114217623" w:history="1">
+          <w:hyperlink w:anchor="_Toc114743632" w:history="1">
             <w:r>
               <w:rPr>
                 <w:rStyle w:val="Hipervnculo"/>
@@ -2412,6 +2621,952 @@
                 <w:rStyle w:val="Hipervnculo"/>
                 <w:noProof/>
               </w:rPr>
+              <w:t>Fundamentos</w:t>
+            </w:r>
+            <w:r>
+              <w:rPr>
+                <w:noProof/>
+                <w:webHidden/>
+              </w:rPr>
+              <w:tab/>
+            </w:r>
+            <w:r>
+              <w:rPr>
+                <w:noProof/>
+                <w:webHidden/>
+              </w:rPr>
+              <w:fldChar w:fldCharType="begin"/>
+            </w:r>
+            <w:r>
+              <w:rPr>
+                <w:noProof/>
+                <w:webHidden/>
+              </w:rPr>
+              <w:instrText xml:space="preserve"> PAGEREF _Toc114743632 \h </w:instrText>
+            </w:r>
+            <w:r>
+              <w:rPr>
+                <w:noProof/>
+                <w:webHidden/>
+              </w:rPr>
+            </w:r>
+            <w:r>
+              <w:rPr>
+                <w:noProof/>
+                <w:webHidden/>
+              </w:rPr>
+              <w:fldChar w:fldCharType="separate"/>
+            </w:r>
+            <w:r>
+              <w:rPr>
+                <w:noProof/>
+                <w:webHidden/>
+              </w:rPr>
+              <w:t>12</w:t>
+            </w:r>
+            <w:r>
+              <w:rPr>
+                <w:noProof/>
+                <w:webHidden/>
+              </w:rPr>
+              <w:fldChar w:fldCharType="end"/>
+            </w:r>
+          </w:hyperlink>
+        </w:p>
+        <w:p>
+          <w:pPr>
+            <w:pStyle w:val="TDC2"/>
+            <w:tabs>
+              <w:tab w:val="left" w:pos="880"/>
+              <w:tab w:val="right" w:leader="dot" w:pos="8536"/>
+            </w:tabs>
+            <w:rPr>
+              <w:rFonts w:asciiTheme="minorHAnsi" w:eastAsiaTheme="minorEastAsia" w:hAnsiTheme="minorHAnsi"/>
+              <w:noProof/>
+              <w:lang w:eastAsia="es-ES"/>
+            </w:rPr>
+          </w:pPr>
+          <w:hyperlink w:anchor="_Toc114743634" w:history="1">
+            <w:r>
+              <w:rPr>
+                <w:rStyle w:val="Hipervnculo"/>
+                <w:noProof/>
+              </w:rPr>
+              <w:t>2.1.</w:t>
+            </w:r>
+            <w:r>
+              <w:rPr>
+                <w:rFonts w:asciiTheme="minorHAnsi" w:eastAsiaTheme="minorEastAsia" w:hAnsiTheme="minorHAnsi"/>
+                <w:noProof/>
+                <w:lang w:eastAsia="es-ES"/>
+              </w:rPr>
+              <w:tab/>
+            </w:r>
+            <w:r>
+              <w:rPr>
+                <w:rStyle w:val="Hipervnculo"/>
+                <w:noProof/>
+              </w:rPr>
+              <w:t>Grafos</w:t>
+            </w:r>
+            <w:r>
+              <w:rPr>
+                <w:noProof/>
+                <w:webHidden/>
+              </w:rPr>
+              <w:tab/>
+            </w:r>
+            <w:r>
+              <w:rPr>
+                <w:noProof/>
+                <w:webHidden/>
+              </w:rPr>
+              <w:fldChar w:fldCharType="begin"/>
+            </w:r>
+            <w:r>
+              <w:rPr>
+                <w:noProof/>
+                <w:webHidden/>
+              </w:rPr>
+              <w:instrText xml:space="preserve"> PAGEREF _Toc114743634 \h </w:instrText>
+            </w:r>
+            <w:r>
+              <w:rPr>
+                <w:noProof/>
+                <w:webHidden/>
+              </w:rPr>
+            </w:r>
+            <w:r>
+              <w:rPr>
+                <w:noProof/>
+                <w:webHidden/>
+              </w:rPr>
+              <w:fldChar w:fldCharType="separate"/>
+            </w:r>
+            <w:r>
+              <w:rPr>
+                <w:noProof/>
+                <w:webHidden/>
+              </w:rPr>
+              <w:t>12</w:t>
+            </w:r>
+            <w:r>
+              <w:rPr>
+                <w:noProof/>
+                <w:webHidden/>
+              </w:rPr>
+              <w:fldChar w:fldCharType="end"/>
+            </w:r>
+          </w:hyperlink>
+        </w:p>
+        <w:p>
+          <w:pPr>
+            <w:pStyle w:val="TDC2"/>
+            <w:tabs>
+              <w:tab w:val="left" w:pos="880"/>
+              <w:tab w:val="right" w:leader="dot" w:pos="8536"/>
+            </w:tabs>
+            <w:rPr>
+              <w:rFonts w:asciiTheme="minorHAnsi" w:eastAsiaTheme="minorEastAsia" w:hAnsiTheme="minorHAnsi"/>
+              <w:noProof/>
+              <w:lang w:eastAsia="es-ES"/>
+            </w:rPr>
+          </w:pPr>
+          <w:hyperlink w:anchor="_Toc114743635" w:history="1">
+            <w:r>
+              <w:rPr>
+                <w:rStyle w:val="Hipervnculo"/>
+                <w:noProof/>
+              </w:rPr>
+              <w:t>2.2.</w:t>
+            </w:r>
+            <w:r>
+              <w:rPr>
+                <w:rFonts w:asciiTheme="minorHAnsi" w:eastAsiaTheme="minorEastAsia" w:hAnsiTheme="minorHAnsi"/>
+                <w:noProof/>
+                <w:lang w:eastAsia="es-ES"/>
+              </w:rPr>
+              <w:tab/>
+            </w:r>
+            <w:r>
+              <w:rPr>
+                <w:rStyle w:val="Hipervnculo"/>
+                <w:noProof/>
+              </w:rPr>
+              <w:t>Distribución discreta</w:t>
+            </w:r>
+            <w:r>
+              <w:rPr>
+                <w:noProof/>
+                <w:webHidden/>
+              </w:rPr>
+              <w:tab/>
+            </w:r>
+            <w:r>
+              <w:rPr>
+                <w:noProof/>
+                <w:webHidden/>
+              </w:rPr>
+              <w:fldChar w:fldCharType="begin"/>
+            </w:r>
+            <w:r>
+              <w:rPr>
+                <w:noProof/>
+                <w:webHidden/>
+              </w:rPr>
+              <w:instrText xml:space="preserve"> PAGEREF _Toc114743635 \h </w:instrText>
+            </w:r>
+            <w:r>
+              <w:rPr>
+                <w:noProof/>
+                <w:webHidden/>
+              </w:rPr>
+            </w:r>
+            <w:r>
+              <w:rPr>
+                <w:noProof/>
+                <w:webHidden/>
+              </w:rPr>
+              <w:fldChar w:fldCharType="separate"/>
+            </w:r>
+            <w:r>
+              <w:rPr>
+                <w:noProof/>
+                <w:webHidden/>
+              </w:rPr>
+              <w:t>12</w:t>
+            </w:r>
+            <w:r>
+              <w:rPr>
+                <w:noProof/>
+                <w:webHidden/>
+              </w:rPr>
+              <w:fldChar w:fldCharType="end"/>
+            </w:r>
+          </w:hyperlink>
+        </w:p>
+        <w:p>
+          <w:pPr>
+            <w:pStyle w:val="TDC2"/>
+            <w:tabs>
+              <w:tab w:val="left" w:pos="880"/>
+              <w:tab w:val="right" w:leader="dot" w:pos="8536"/>
+            </w:tabs>
+            <w:rPr>
+              <w:rFonts w:asciiTheme="minorHAnsi" w:eastAsiaTheme="minorEastAsia" w:hAnsiTheme="minorHAnsi"/>
+              <w:noProof/>
+              <w:lang w:eastAsia="es-ES"/>
+            </w:rPr>
+          </w:pPr>
+          <w:hyperlink w:anchor="_Toc114743636" w:history="1">
+            <w:r>
+              <w:rPr>
+                <w:rStyle w:val="Hipervnculo"/>
+                <w:noProof/>
+              </w:rPr>
+              <w:t>2.3.</w:t>
+            </w:r>
+            <w:r>
+              <w:rPr>
+                <w:rFonts w:asciiTheme="minorHAnsi" w:eastAsiaTheme="minorEastAsia" w:hAnsiTheme="minorHAnsi"/>
+                <w:noProof/>
+                <w:lang w:eastAsia="es-ES"/>
+              </w:rPr>
+              <w:tab/>
+            </w:r>
+            <w:r>
+              <w:rPr>
+                <w:rStyle w:val="Hipervnculo"/>
+                <w:noProof/>
+              </w:rPr>
+              <w:t>Teoría de modelos de generación de texto</w:t>
+            </w:r>
+            <w:r>
+              <w:rPr>
+                <w:noProof/>
+                <w:webHidden/>
+              </w:rPr>
+              <w:tab/>
+            </w:r>
+            <w:r>
+              <w:rPr>
+                <w:noProof/>
+                <w:webHidden/>
+              </w:rPr>
+              <w:fldChar w:fldCharType="begin"/>
+            </w:r>
+            <w:r>
+              <w:rPr>
+                <w:noProof/>
+                <w:webHidden/>
+              </w:rPr>
+              <w:instrText xml:space="preserve"> PAGEREF _Toc114743636 \h </w:instrText>
+            </w:r>
+            <w:r>
+              <w:rPr>
+                <w:noProof/>
+                <w:webHidden/>
+              </w:rPr>
+            </w:r>
+            <w:r>
+              <w:rPr>
+                <w:noProof/>
+                <w:webHidden/>
+              </w:rPr>
+              <w:fldChar w:fldCharType="separate"/>
+            </w:r>
+            <w:r>
+              <w:rPr>
+                <w:noProof/>
+                <w:webHidden/>
+              </w:rPr>
+              <w:t>12</w:t>
+            </w:r>
+            <w:r>
+              <w:rPr>
+                <w:noProof/>
+                <w:webHidden/>
+              </w:rPr>
+              <w:fldChar w:fldCharType="end"/>
+            </w:r>
+          </w:hyperlink>
+        </w:p>
+        <w:p>
+          <w:pPr>
+            <w:pStyle w:val="TDC1"/>
+            <w:tabs>
+              <w:tab w:val="left" w:pos="440"/>
+              <w:tab w:val="right" w:leader="dot" w:pos="8536"/>
+            </w:tabs>
+            <w:rPr>
+              <w:rFonts w:asciiTheme="minorHAnsi" w:eastAsiaTheme="minorEastAsia" w:hAnsiTheme="minorHAnsi"/>
+              <w:noProof/>
+              <w:lang w:eastAsia="es-ES"/>
+            </w:rPr>
+          </w:pPr>
+          <w:hyperlink w:anchor="_Toc114743637" w:history="1">
+            <w:r>
+              <w:rPr>
+                <w:rStyle w:val="Hipervnculo"/>
+                <w:noProof/>
+              </w:rPr>
+              <w:t>3.</w:t>
+            </w:r>
+            <w:r>
+              <w:rPr>
+                <w:rFonts w:asciiTheme="minorHAnsi" w:eastAsiaTheme="minorEastAsia" w:hAnsiTheme="minorHAnsi"/>
+                <w:noProof/>
+                <w:lang w:eastAsia="es-ES"/>
+              </w:rPr>
+              <w:tab/>
+            </w:r>
+            <w:r>
+              <w:rPr>
+                <w:rStyle w:val="Hipervnculo"/>
+                <w:noProof/>
+              </w:rPr>
+              <w:t>GPG – Grafo Preentrenado Generativo</w:t>
+            </w:r>
+            <w:r>
+              <w:rPr>
+                <w:noProof/>
+                <w:webHidden/>
+              </w:rPr>
+              <w:tab/>
+            </w:r>
+            <w:r>
+              <w:rPr>
+                <w:noProof/>
+                <w:webHidden/>
+              </w:rPr>
+              <w:fldChar w:fldCharType="begin"/>
+            </w:r>
+            <w:r>
+              <w:rPr>
+                <w:noProof/>
+                <w:webHidden/>
+              </w:rPr>
+              <w:instrText xml:space="preserve"> PAGEREF _Toc114743637 \h </w:instrText>
+            </w:r>
+            <w:r>
+              <w:rPr>
+                <w:noProof/>
+                <w:webHidden/>
+              </w:rPr>
+            </w:r>
+            <w:r>
+              <w:rPr>
+                <w:noProof/>
+                <w:webHidden/>
+              </w:rPr>
+              <w:fldChar w:fldCharType="separate"/>
+            </w:r>
+            <w:r>
+              <w:rPr>
+                <w:noProof/>
+                <w:webHidden/>
+              </w:rPr>
+              <w:t>12</w:t>
+            </w:r>
+            <w:r>
+              <w:rPr>
+                <w:noProof/>
+                <w:webHidden/>
+              </w:rPr>
+              <w:fldChar w:fldCharType="end"/>
+            </w:r>
+          </w:hyperlink>
+        </w:p>
+        <w:p>
+          <w:pPr>
+            <w:pStyle w:val="TDC1"/>
+            <w:tabs>
+              <w:tab w:val="left" w:pos="440"/>
+              <w:tab w:val="right" w:leader="dot" w:pos="8536"/>
+            </w:tabs>
+            <w:rPr>
+              <w:rFonts w:asciiTheme="minorHAnsi" w:eastAsiaTheme="minorEastAsia" w:hAnsiTheme="minorHAnsi"/>
+              <w:noProof/>
+              <w:lang w:eastAsia="es-ES"/>
+            </w:rPr>
+          </w:pPr>
+          <w:hyperlink w:anchor="_Toc114743638" w:history="1">
+            <w:r>
+              <w:rPr>
+                <w:rStyle w:val="Hipervnculo"/>
+                <w:noProof/>
+              </w:rPr>
+              <w:t>4.</w:t>
+            </w:r>
+            <w:r>
+              <w:rPr>
+                <w:rFonts w:asciiTheme="minorHAnsi" w:eastAsiaTheme="minorEastAsia" w:hAnsiTheme="minorHAnsi"/>
+                <w:noProof/>
+                <w:lang w:eastAsia="es-ES"/>
+              </w:rPr>
+              <w:tab/>
+            </w:r>
+            <w:r>
+              <w:rPr>
+                <w:rStyle w:val="Hipervnculo"/>
+                <w:noProof/>
+              </w:rPr>
+              <w:t>Conclusiones</w:t>
+            </w:r>
+            <w:r>
+              <w:rPr>
+                <w:noProof/>
+                <w:webHidden/>
+              </w:rPr>
+              <w:tab/>
+            </w:r>
+            <w:r>
+              <w:rPr>
+                <w:noProof/>
+                <w:webHidden/>
+              </w:rPr>
+              <w:fldChar w:fldCharType="begin"/>
+            </w:r>
+            <w:r>
+              <w:rPr>
+                <w:noProof/>
+                <w:webHidden/>
+              </w:rPr>
+              <w:instrText xml:space="preserve"> PAGEREF _Toc114743638 \h </w:instrText>
+            </w:r>
+            <w:r>
+              <w:rPr>
+                <w:noProof/>
+                <w:webHidden/>
+              </w:rPr>
+            </w:r>
+            <w:r>
+              <w:rPr>
+                <w:noProof/>
+                <w:webHidden/>
+              </w:rPr>
+              <w:fldChar w:fldCharType="separate"/>
+            </w:r>
+            <w:r>
+              <w:rPr>
+                <w:noProof/>
+                <w:webHidden/>
+              </w:rPr>
+              <w:t>12</w:t>
+            </w:r>
+            <w:r>
+              <w:rPr>
+                <w:noProof/>
+                <w:webHidden/>
+              </w:rPr>
+              <w:fldChar w:fldCharType="end"/>
+            </w:r>
+          </w:hyperlink>
+        </w:p>
+        <w:p>
+          <w:pPr>
+            <w:pStyle w:val="TDC1"/>
+            <w:tabs>
+              <w:tab w:val="left" w:pos="440"/>
+              <w:tab w:val="right" w:leader="dot" w:pos="8536"/>
+            </w:tabs>
+            <w:rPr>
+              <w:rFonts w:asciiTheme="minorHAnsi" w:eastAsiaTheme="minorEastAsia" w:hAnsiTheme="minorHAnsi"/>
+              <w:noProof/>
+              <w:lang w:eastAsia="es-ES"/>
+            </w:rPr>
+          </w:pPr>
+          <w:hyperlink w:anchor="_Toc114743639" w:history="1">
+            <w:r>
+              <w:rPr>
+                <w:rStyle w:val="Hipervnculo"/>
+                <w:noProof/>
+              </w:rPr>
+              <w:t>5.</w:t>
+            </w:r>
+            <w:r>
+              <w:rPr>
+                <w:rFonts w:asciiTheme="minorHAnsi" w:eastAsiaTheme="minorEastAsia" w:hAnsiTheme="minorHAnsi"/>
+                <w:noProof/>
+                <w:lang w:eastAsia="es-ES"/>
+              </w:rPr>
+              <w:tab/>
+            </w:r>
+            <w:r>
+              <w:rPr>
+                <w:rStyle w:val="Hipervnculo"/>
+                <w:noProof/>
+              </w:rPr>
+              <w:t>Tecnologías</w:t>
+            </w:r>
+            <w:r>
+              <w:rPr>
+                <w:noProof/>
+                <w:webHidden/>
+              </w:rPr>
+              <w:tab/>
+            </w:r>
+            <w:r>
+              <w:rPr>
+                <w:noProof/>
+                <w:webHidden/>
+              </w:rPr>
+              <w:fldChar w:fldCharType="begin"/>
+            </w:r>
+            <w:r>
+              <w:rPr>
+                <w:noProof/>
+                <w:webHidden/>
+              </w:rPr>
+              <w:instrText xml:space="preserve"> PAGEREF _Toc114743639 \h </w:instrText>
+            </w:r>
+            <w:r>
+              <w:rPr>
+                <w:noProof/>
+                <w:webHidden/>
+              </w:rPr>
+            </w:r>
+            <w:r>
+              <w:rPr>
+                <w:noProof/>
+                <w:webHidden/>
+              </w:rPr>
+              <w:fldChar w:fldCharType="separate"/>
+            </w:r>
+            <w:r>
+              <w:rPr>
+                <w:noProof/>
+                <w:webHidden/>
+              </w:rPr>
+              <w:t>12</w:t>
+            </w:r>
+            <w:r>
+              <w:rPr>
+                <w:noProof/>
+                <w:webHidden/>
+              </w:rPr>
+              <w:fldChar w:fldCharType="end"/>
+            </w:r>
+          </w:hyperlink>
+        </w:p>
+        <w:p>
+          <w:pPr>
+            <w:pStyle w:val="TDC2"/>
+            <w:tabs>
+              <w:tab w:val="left" w:pos="880"/>
+              <w:tab w:val="right" w:leader="dot" w:pos="8536"/>
+            </w:tabs>
+            <w:rPr>
+              <w:rFonts w:asciiTheme="minorHAnsi" w:eastAsiaTheme="minorEastAsia" w:hAnsiTheme="minorHAnsi"/>
+              <w:noProof/>
+              <w:lang w:eastAsia="es-ES"/>
+            </w:rPr>
+          </w:pPr>
+          <w:hyperlink w:anchor="_Toc114743643" w:history="1">
+            <w:r>
+              <w:rPr>
+                <w:rStyle w:val="Hipervnculo"/>
+                <w:noProof/>
+              </w:rPr>
+              <w:t>5.1.</w:t>
+            </w:r>
+            <w:r>
+              <w:rPr>
+                <w:rFonts w:asciiTheme="minorHAnsi" w:eastAsiaTheme="minorEastAsia" w:hAnsiTheme="minorHAnsi"/>
+                <w:noProof/>
+                <w:lang w:eastAsia="es-ES"/>
+              </w:rPr>
+              <w:tab/>
+            </w:r>
+            <w:r>
+              <w:rPr>
+                <w:rStyle w:val="Hipervnculo"/>
+                <w:noProof/>
+              </w:rPr>
+              <w:t>Python</w:t>
+            </w:r>
+            <w:r>
+              <w:rPr>
+                <w:noProof/>
+                <w:webHidden/>
+              </w:rPr>
+              <w:tab/>
+            </w:r>
+            <w:r>
+              <w:rPr>
+                <w:noProof/>
+                <w:webHidden/>
+              </w:rPr>
+              <w:fldChar w:fldCharType="begin"/>
+            </w:r>
+            <w:r>
+              <w:rPr>
+                <w:noProof/>
+                <w:webHidden/>
+              </w:rPr>
+              <w:instrText xml:space="preserve"> PAGEREF _Toc114743643 \h </w:instrText>
+            </w:r>
+            <w:r>
+              <w:rPr>
+                <w:noProof/>
+                <w:webHidden/>
+              </w:rPr>
+            </w:r>
+            <w:r>
+              <w:rPr>
+                <w:noProof/>
+                <w:webHidden/>
+              </w:rPr>
+              <w:fldChar w:fldCharType="separate"/>
+            </w:r>
+            <w:r>
+              <w:rPr>
+                <w:noProof/>
+                <w:webHidden/>
+              </w:rPr>
+              <w:t>12</w:t>
+            </w:r>
+            <w:r>
+              <w:rPr>
+                <w:noProof/>
+                <w:webHidden/>
+              </w:rPr>
+              <w:fldChar w:fldCharType="end"/>
+            </w:r>
+          </w:hyperlink>
+        </w:p>
+        <w:p>
+          <w:pPr>
+            <w:pStyle w:val="TDC2"/>
+            <w:tabs>
+              <w:tab w:val="left" w:pos="880"/>
+              <w:tab w:val="right" w:leader="dot" w:pos="8536"/>
+            </w:tabs>
+            <w:rPr>
+              <w:rFonts w:asciiTheme="minorHAnsi" w:eastAsiaTheme="minorEastAsia" w:hAnsiTheme="minorHAnsi"/>
+              <w:noProof/>
+              <w:lang w:eastAsia="es-ES"/>
+            </w:rPr>
+          </w:pPr>
+          <w:hyperlink w:anchor="_Toc114743644" w:history="1">
+            <w:r>
+              <w:rPr>
+                <w:rStyle w:val="Hipervnculo"/>
+                <w:noProof/>
+              </w:rPr>
+              <w:t>5.2.</w:t>
+            </w:r>
+            <w:r>
+              <w:rPr>
+                <w:rFonts w:asciiTheme="minorHAnsi" w:eastAsiaTheme="minorEastAsia" w:hAnsiTheme="minorHAnsi"/>
+                <w:noProof/>
+                <w:lang w:eastAsia="es-ES"/>
+              </w:rPr>
+              <w:tab/>
+            </w:r>
+            <w:r>
+              <w:rPr>
+                <w:rStyle w:val="Hipervnculo"/>
+                <w:noProof/>
+              </w:rPr>
+              <w:t>Docker</w:t>
+            </w:r>
+            <w:r>
+              <w:rPr>
+                <w:noProof/>
+                <w:webHidden/>
+              </w:rPr>
+              <w:tab/>
+            </w:r>
+            <w:r>
+              <w:rPr>
+                <w:noProof/>
+                <w:webHidden/>
+              </w:rPr>
+              <w:fldChar w:fldCharType="begin"/>
+            </w:r>
+            <w:r>
+              <w:rPr>
+                <w:noProof/>
+                <w:webHidden/>
+              </w:rPr>
+              <w:instrText xml:space="preserve"> PAGEREF _Toc114743644 \h </w:instrText>
+            </w:r>
+            <w:r>
+              <w:rPr>
+                <w:noProof/>
+                <w:webHidden/>
+              </w:rPr>
+            </w:r>
+            <w:r>
+              <w:rPr>
+                <w:noProof/>
+                <w:webHidden/>
+              </w:rPr>
+              <w:fldChar w:fldCharType="separate"/>
+            </w:r>
+            <w:r>
+              <w:rPr>
+                <w:noProof/>
+                <w:webHidden/>
+              </w:rPr>
+              <w:t>13</w:t>
+            </w:r>
+            <w:r>
+              <w:rPr>
+                <w:noProof/>
+                <w:webHidden/>
+              </w:rPr>
+              <w:fldChar w:fldCharType="end"/>
+            </w:r>
+          </w:hyperlink>
+        </w:p>
+        <w:p>
+          <w:pPr>
+            <w:pStyle w:val="TDC2"/>
+            <w:tabs>
+              <w:tab w:val="left" w:pos="880"/>
+              <w:tab w:val="right" w:leader="dot" w:pos="8536"/>
+            </w:tabs>
+            <w:rPr>
+              <w:rFonts w:asciiTheme="minorHAnsi" w:eastAsiaTheme="minorEastAsia" w:hAnsiTheme="minorHAnsi"/>
+              <w:noProof/>
+              <w:lang w:eastAsia="es-ES"/>
+            </w:rPr>
+          </w:pPr>
+          <w:hyperlink w:anchor="_Toc114743645" w:history="1">
+            <w:r>
+              <w:rPr>
+                <w:rStyle w:val="Hipervnculo"/>
+                <w:noProof/>
+              </w:rPr>
+              <w:t>5.3.</w:t>
+            </w:r>
+            <w:r>
+              <w:rPr>
+                <w:rFonts w:asciiTheme="minorHAnsi" w:eastAsiaTheme="minorEastAsia" w:hAnsiTheme="minorHAnsi"/>
+                <w:noProof/>
+                <w:lang w:eastAsia="es-ES"/>
+              </w:rPr>
+              <w:tab/>
+            </w:r>
+            <w:r>
+              <w:rPr>
+                <w:rStyle w:val="Hipervnculo"/>
+                <w:noProof/>
+              </w:rPr>
+              <w:t>ArangoDB</w:t>
+            </w:r>
+            <w:r>
+              <w:rPr>
+                <w:noProof/>
+                <w:webHidden/>
+              </w:rPr>
+              <w:tab/>
+            </w:r>
+            <w:r>
+              <w:rPr>
+                <w:noProof/>
+                <w:webHidden/>
+              </w:rPr>
+              <w:fldChar w:fldCharType="begin"/>
+            </w:r>
+            <w:r>
+              <w:rPr>
+                <w:noProof/>
+                <w:webHidden/>
+              </w:rPr>
+              <w:instrText xml:space="preserve"> PAGEREF _Toc114743645 \h </w:instrText>
+            </w:r>
+            <w:r>
+              <w:rPr>
+                <w:noProof/>
+                <w:webHidden/>
+              </w:rPr>
+            </w:r>
+            <w:r>
+              <w:rPr>
+                <w:noProof/>
+                <w:webHidden/>
+              </w:rPr>
+              <w:fldChar w:fldCharType="separate"/>
+            </w:r>
+            <w:r>
+              <w:rPr>
+                <w:noProof/>
+                <w:webHidden/>
+              </w:rPr>
+              <w:t>13</w:t>
+            </w:r>
+            <w:r>
+              <w:rPr>
+                <w:noProof/>
+                <w:webHidden/>
+              </w:rPr>
+              <w:fldChar w:fldCharType="end"/>
+            </w:r>
+          </w:hyperlink>
+        </w:p>
+        <w:p>
+          <w:pPr>
+            <w:pStyle w:val="TDC2"/>
+            <w:tabs>
+              <w:tab w:val="left" w:pos="880"/>
+              <w:tab w:val="right" w:leader="dot" w:pos="8536"/>
+            </w:tabs>
+            <w:rPr>
+              <w:rFonts w:asciiTheme="minorHAnsi" w:eastAsiaTheme="minorEastAsia" w:hAnsiTheme="minorHAnsi"/>
+              <w:noProof/>
+              <w:lang w:eastAsia="es-ES"/>
+            </w:rPr>
+          </w:pPr>
+          <w:hyperlink w:anchor="_Toc114743646" w:history="1">
+            <w:r>
+              <w:rPr>
+                <w:rStyle w:val="Hipervnculo"/>
+                <w:noProof/>
+              </w:rPr>
+              <w:t>5.4.</w:t>
+            </w:r>
+            <w:r>
+              <w:rPr>
+                <w:rFonts w:asciiTheme="minorHAnsi" w:eastAsiaTheme="minorEastAsia" w:hAnsiTheme="minorHAnsi"/>
+                <w:noProof/>
+                <w:lang w:eastAsia="es-ES"/>
+              </w:rPr>
+              <w:tab/>
+            </w:r>
+            <w:r>
+              <w:rPr>
+                <w:rStyle w:val="Hipervnculo"/>
+                <w:noProof/>
+              </w:rPr>
+              <w:t>Git</w:t>
+            </w:r>
+            <w:r>
+              <w:rPr>
+                <w:noProof/>
+                <w:webHidden/>
+              </w:rPr>
+              <w:tab/>
+            </w:r>
+            <w:r>
+              <w:rPr>
+                <w:noProof/>
+                <w:webHidden/>
+              </w:rPr>
+              <w:fldChar w:fldCharType="begin"/>
+            </w:r>
+            <w:r>
+              <w:rPr>
+                <w:noProof/>
+                <w:webHidden/>
+              </w:rPr>
+              <w:instrText xml:space="preserve"> PAGEREF _Toc114743646 \h </w:instrText>
+            </w:r>
+            <w:r>
+              <w:rPr>
+                <w:noProof/>
+                <w:webHidden/>
+              </w:rPr>
+            </w:r>
+            <w:r>
+              <w:rPr>
+                <w:noProof/>
+                <w:webHidden/>
+              </w:rPr>
+              <w:fldChar w:fldCharType="separate"/>
+            </w:r>
+            <w:r>
+              <w:rPr>
+                <w:noProof/>
+                <w:webHidden/>
+              </w:rPr>
+              <w:t>14</w:t>
+            </w:r>
+            <w:r>
+              <w:rPr>
+                <w:noProof/>
+                <w:webHidden/>
+              </w:rPr>
+              <w:fldChar w:fldCharType="end"/>
+            </w:r>
+          </w:hyperlink>
+        </w:p>
+        <w:p>
+          <w:pPr>
+            <w:pStyle w:val="TDC1"/>
+            <w:tabs>
+              <w:tab w:val="left" w:pos="440"/>
+              <w:tab w:val="right" w:leader="dot" w:pos="8536"/>
+            </w:tabs>
+            <w:rPr>
+              <w:rFonts w:asciiTheme="minorHAnsi" w:eastAsiaTheme="minorEastAsia" w:hAnsiTheme="minorHAnsi"/>
+              <w:noProof/>
+              <w:lang w:eastAsia="es-ES"/>
+            </w:rPr>
+          </w:pPr>
+          <w:hyperlink w:anchor="_Toc114743647" w:history="1">
+            <w:r>
+              <w:rPr>
+                <w:rStyle w:val="Hipervnculo"/>
+                <w:noProof/>
+              </w:rPr>
+              <w:t>6.</w:t>
+            </w:r>
+            <w:r>
+              <w:rPr>
+                <w:rFonts w:asciiTheme="minorHAnsi" w:eastAsiaTheme="minorEastAsia" w:hAnsiTheme="minorHAnsi"/>
+                <w:noProof/>
+                <w:lang w:eastAsia="es-ES"/>
+              </w:rPr>
+              <w:tab/>
+            </w:r>
+            <w:r>
+              <w:rPr>
+                <w:rStyle w:val="Hipervnculo"/>
+                <w:noProof/>
+              </w:rPr>
               <w:t>Bibliografía</w:t>
             </w:r>
             <w:r>
@@ -2433,7 +3588,7 @@
                 <w:noProof/>
                 <w:webHidden/>
               </w:rPr>
-              <w:instrText xml:space="preserve"> PAGEREF _Toc114217623 \h </w:instrText>
+              <w:instrText xml:space="preserve"> PAGEREF _Toc114743647 \h </w:instrText>
             </w:r>
             <w:r>
               <w:rPr>
@@ -2453,7 +3608,7 @@
                 <w:noProof/>
                 <w:webHidden/>
               </w:rPr>
-              <w:t>13</w:t>
+              <w:t>15</w:t>
             </w:r>
             <w:r>
               <w:rPr>
@@ -2476,201 +3631,449 @@
       </w:sdtContent>
     </w:sdt>
     <w:p>
-      <w:pPr>
-        <w:rPr>
-          <w:rFonts w:cs="Arial"/>
-        </w:rPr>
-      </w:pPr>
-      <w:r>
-        <w:rPr>
-          <w:sz w:val="20"/>
-          <w:szCs w:val="20"/>
-        </w:rPr>
+      <w:r>
+        <w:br w:type="page"/>
+      </w:r>
+    </w:p>
+    <w:p>
+      <w:pPr>
+        <w:pStyle w:val="Ttulo1"/>
+      </w:pPr>
+      <w:bookmarkStart w:id="0" w:name="_Toc114743625"/>
+      <w:r>
+        <w:lastRenderedPageBreak/>
+        <w:t>Introducción</w:t>
+      </w:r>
+      <w:bookmarkEnd w:id="0"/>
+    </w:p>
+    <w:p>
+      <w:pPr>
+        <w:pStyle w:val="Ttulo1"/>
+        <w:numPr>
+          <w:ilvl w:val="0"/>
+          <w:numId w:val="0"/>
+        </w:numPr>
+      </w:pPr>
+    </w:p>
+    <w:p>
+      <w:pPr>
+        <w:pStyle w:val="Ttulo2"/>
+      </w:pPr>
+      <w:bookmarkStart w:id="1" w:name="_Toc114743626"/>
+      <w:r>
+        <w:t>Propósito</w:t>
+      </w:r>
+      <w:bookmarkEnd w:id="1"/>
+    </w:p>
+    <w:p>
+      <w:pPr>
+        <w:pStyle w:val="Ttulo2"/>
+      </w:pPr>
+      <w:bookmarkStart w:id="2" w:name="_Toc114743627"/>
+      <w:r>
+        <w:t>Justificación</w:t>
+      </w:r>
+      <w:bookmarkEnd w:id="2"/>
+    </w:p>
+    <w:p>
+      <w:pPr>
+        <w:pStyle w:val="Ttulo2"/>
+      </w:pPr>
+      <w:bookmarkStart w:id="3" w:name="_Toc114743628"/>
+      <w:r>
+        <w:t>Objetivos</w:t>
+      </w:r>
+      <w:bookmarkEnd w:id="3"/>
+    </w:p>
+    <w:p>
+      <w:pPr>
+        <w:pStyle w:val="Ttulo2"/>
+      </w:pPr>
+      <w:bookmarkStart w:id="4" w:name="_Toc114743629"/>
+      <w:r>
+        <w:t>Metodología</w:t>
+      </w:r>
+      <w:bookmarkEnd w:id="4"/>
+    </w:p>
+    <w:p>
+      <w:pPr>
+        <w:pStyle w:val="Ttulo2"/>
+      </w:pPr>
+      <w:bookmarkStart w:id="5" w:name="_Toc114743630"/>
+      <w:r>
+        <w:t>Estado del arte</w:t>
+      </w:r>
+      <w:bookmarkEnd w:id="5"/>
+    </w:p>
+    <w:p>
+      <w:pPr>
+        <w:pStyle w:val="Ttulo2"/>
+        <w:numPr>
+          <w:ilvl w:val="2"/>
+          <w:numId w:val="3"/>
+        </w:numPr>
+      </w:pPr>
+      <w:bookmarkStart w:id="6" w:name="_Toc114743631"/>
+      <w:r>
+        <w:t>GP</w:t>
+      </w:r>
+      <w:r>
+        <w:t>T-3</w:t>
+      </w:r>
+      <w:bookmarkEnd w:id="6"/>
+    </w:p>
+    <w:p>
+      <w:pPr>
+        <w:pStyle w:val="Ttulo1"/>
+      </w:pPr>
+      <w:bookmarkStart w:id="7" w:name="_Toc114743632"/>
+      <w:r>
+        <w:t>Fundamentos</w:t>
+      </w:r>
+      <w:bookmarkEnd w:id="7"/>
+    </w:p>
+    <w:p>
+      <w:pPr>
+        <w:pStyle w:val="Prrafodelista"/>
+        <w:numPr>
+          <w:ilvl w:val="0"/>
+          <w:numId w:val="3"/>
+        </w:numPr>
+        <w:outlineLvl w:val="1"/>
+        <w:rPr>
+          <w:b/>
+          <w:bCs/>
+          <w:vanish/>
+          <w:sz w:val="32"/>
+          <w:szCs w:val="32"/>
+        </w:rPr>
+      </w:pPr>
+      <w:bookmarkStart w:id="8" w:name="_Toc114743633"/>
+      <w:bookmarkEnd w:id="8"/>
+    </w:p>
+    <w:p>
+      <w:pPr>
+        <w:pStyle w:val="Ttulo2"/>
+      </w:pPr>
+      <w:bookmarkStart w:id="9" w:name="_Toc114743634"/>
+      <w:r>
+        <w:t>Grafos</w:t>
+      </w:r>
+      <w:bookmarkEnd w:id="9"/>
+    </w:p>
+    <w:p>
+      <w:pPr>
+        <w:pStyle w:val="Ttulo2"/>
+      </w:pPr>
+      <w:bookmarkStart w:id="10" w:name="_Toc114743635"/>
+      <w:r>
+        <w:t>Distribución discreta</w:t>
+      </w:r>
+      <w:bookmarkEnd w:id="10"/>
+    </w:p>
+    <w:p>
+      <w:pPr>
+        <w:pStyle w:val="Ttulo2"/>
+      </w:pPr>
+      <w:bookmarkStart w:id="11" w:name="_Toc114743636"/>
+      <w:r>
+        <w:t>Teoría de modelos de generación de texto</w:t>
+      </w:r>
+      <w:bookmarkEnd w:id="11"/>
+    </w:p>
+    <w:p>
+      <w:pPr>
+        <w:pStyle w:val="Ttulo1"/>
+      </w:pPr>
+      <w:bookmarkStart w:id="12" w:name="_Toc114743637"/>
+      <w:r>
+        <w:t>GPG – Grafo Preentrenado Generativo</w:t>
+      </w:r>
+      <w:bookmarkEnd w:id="12"/>
+    </w:p>
+    <w:p>
+      <w:pPr>
+        <w:pStyle w:val="Ttulo1"/>
+      </w:pPr>
+      <w:bookmarkStart w:id="13" w:name="_Toc114743638"/>
+      <w:r>
+        <w:t>Conclusiones</w:t>
+      </w:r>
+      <w:bookmarkEnd w:id="13"/>
+    </w:p>
+    <w:p>
+      <w:pPr>
+        <w:pStyle w:val="Ttulo1"/>
+      </w:pPr>
+      <w:bookmarkStart w:id="14" w:name="_Toc114743639"/>
+      <w:r>
+        <w:t>Tecnología</w:t>
+      </w:r>
+      <w:r>
+        <w:t>s</w:t>
+      </w:r>
+      <w:bookmarkEnd w:id="14"/>
+    </w:p>
+    <w:p>
+      <w:pPr>
+        <w:rPr>
+          <w:rFonts w:cs="Arial"/>
+        </w:rPr>
+      </w:pPr>
+    </w:p>
+    <w:p>
+      <w:pPr>
+        <w:jc w:val="both"/>
+        <w:rPr>
+          <w:rFonts w:cs="Arial"/>
+        </w:rPr>
+      </w:pPr>
+      <w:r>
+        <w:rPr>
+          <w:rFonts w:cs="Arial"/>
+        </w:rPr>
+        <w:t xml:space="preserve">En este </w:t>
+      </w:r>
+      <w:r>
+        <w:rPr>
+          <w:rFonts w:cs="Arial"/>
+        </w:rPr>
+        <w:t>capítulo</w:t>
+      </w:r>
+      <w:r>
+        <w:rPr>
+          <w:rFonts w:cs="Arial"/>
+        </w:rPr>
+        <w:t xml:space="preserve"> se introducirán las distintas tecnologías utilizadas en el desarrollo del proyecto.</w:t>
+      </w:r>
+    </w:p>
+    <w:p>
+      <w:pPr>
+        <w:jc w:val="both"/>
+        <w:rPr>
+          <w:rFonts w:cs="Arial"/>
+        </w:rPr>
+      </w:pPr>
+    </w:p>
+    <w:p>
+      <w:pPr>
+        <w:jc w:val="both"/>
+        <w:rPr>
+          <w:rFonts w:cs="Arial"/>
+        </w:rPr>
+      </w:pPr>
+      <w:r>
+        <w:rPr>
+          <w:rFonts w:cs="Arial"/>
+        </w:rPr>
+        <w:t xml:space="preserve">La elección del lenguaje es una decisión fundamental. En este caso los lenguajes más populares cuentan con las librerías </w:t>
+      </w:r>
+      <w:r>
+        <w:rPr>
+          <w:rFonts w:cs="Arial"/>
+        </w:rPr>
+        <w:t>más</w:t>
+      </w:r>
+      <w:r>
+        <w:rPr>
+          <w:rFonts w:cs="Arial"/>
+        </w:rPr>
+        <w:t xml:space="preserve"> completas y diversas. Enfocándonos en el ámbito de análisis de datos C++, Python o Java presentan muy buenas opciones. En este caso se ha decidido optar por Python debido a su facilidad de aprendizaje y de uso.</w:t>
+      </w:r>
+    </w:p>
+    <w:p>
+      <w:pPr>
+        <w:jc w:val="both"/>
+        <w:rPr>
+          <w:rFonts w:cs="Arial"/>
+        </w:rPr>
+      </w:pPr>
+    </w:p>
+    <w:p>
+      <w:pPr>
+        <w:jc w:val="both"/>
+        <w:rPr>
+          <w:rFonts w:cs="Arial"/>
+        </w:rPr>
+      </w:pPr>
+      <w:r>
+        <w:rPr>
+          <w:rFonts w:cs="Arial"/>
+        </w:rPr>
+        <w:t xml:space="preserve">El uso de la base de datos ArangoDB se debe a que nos aporta la posibilidad de producir </w:t>
+      </w:r>
+      <w:r>
+        <w:rPr>
+          <w:rFonts w:cs="Arial"/>
+        </w:rPr>
+        <w:t xml:space="preserve">modelos de grafos de los datos almacenados en la misma, quitando dicha carga de programación en la parte del lenguaje. Relacionado con el uso de </w:t>
+      </w:r>
+      <w:proofErr w:type="gramStart"/>
+      <w:r>
+        <w:rPr>
+          <w:rFonts w:cs="Arial"/>
+        </w:rPr>
+        <w:t>la misma</w:t>
+      </w:r>
+      <w:proofErr w:type="gramEnd"/>
+      <w:r>
+        <w:rPr>
+          <w:rFonts w:cs="Arial"/>
+        </w:rPr>
+        <w:t xml:space="preserve"> se ha usado Docker para poder aislar dicha tecnología en un contenedor y permitir su despliegue en distinto equipos de trabajo.</w:t>
+      </w:r>
+    </w:p>
+    <w:p>
+      <w:pPr>
+        <w:rPr>
+          <w:rFonts w:cs="Arial"/>
+        </w:rPr>
+      </w:pPr>
+    </w:p>
+    <w:p>
+      <w:pPr>
+        <w:pStyle w:val="Prrafodelista"/>
+        <w:numPr>
+          <w:ilvl w:val="0"/>
+          <w:numId w:val="3"/>
+        </w:numPr>
+        <w:outlineLvl w:val="1"/>
+        <w:rPr>
+          <w:b/>
+          <w:bCs/>
+          <w:vanish/>
+          <w:sz w:val="32"/>
+          <w:szCs w:val="32"/>
+        </w:rPr>
+      </w:pPr>
+      <w:bookmarkStart w:id="15" w:name="_Toc114743640"/>
+      <w:bookmarkEnd w:id="15"/>
+    </w:p>
+    <w:p>
+      <w:pPr>
+        <w:pStyle w:val="Prrafodelista"/>
+        <w:numPr>
+          <w:ilvl w:val="0"/>
+          <w:numId w:val="3"/>
+        </w:numPr>
+        <w:outlineLvl w:val="1"/>
+        <w:rPr>
+          <w:b/>
+          <w:bCs/>
+          <w:vanish/>
+          <w:sz w:val="32"/>
+          <w:szCs w:val="32"/>
+        </w:rPr>
+      </w:pPr>
+      <w:bookmarkStart w:id="16" w:name="_Toc114743641"/>
+      <w:bookmarkEnd w:id="16"/>
+    </w:p>
+    <w:p>
+      <w:pPr>
+        <w:pStyle w:val="Prrafodelista"/>
+        <w:numPr>
+          <w:ilvl w:val="0"/>
+          <w:numId w:val="3"/>
+        </w:numPr>
+        <w:outlineLvl w:val="1"/>
+        <w:rPr>
+          <w:b/>
+          <w:bCs/>
+          <w:vanish/>
+          <w:sz w:val="32"/>
+          <w:szCs w:val="32"/>
+        </w:rPr>
+      </w:pPr>
+      <w:bookmarkStart w:id="17" w:name="_Toc114743642"/>
+      <w:bookmarkEnd w:id="17"/>
+    </w:p>
+    <w:p>
+      <w:pPr>
+        <w:pStyle w:val="Ttulo2"/>
+      </w:pPr>
+      <w:bookmarkStart w:id="18" w:name="_Toc114743643"/>
+      <w:r>
+        <w:t>Python</w:t>
+      </w:r>
+      <w:bookmarkEnd w:id="18"/>
+    </w:p>
+    <w:p/>
+    <w:p>
+      <w:pPr>
+        <w:jc w:val="both"/>
+      </w:pPr>
+      <w:r>
+        <w:t xml:space="preserve">Python es un lenguaje de </w:t>
+      </w:r>
+      <w:r>
+        <w:t xml:space="preserve">programación interpretado creado usando C y C++ por Guido van Rossum. </w:t>
+      </w:r>
+      <w:r>
+        <w:t xml:space="preserve">Python es un lenguaje multiparadigma, es decir, podemos programar </w:t>
+      </w:r>
+      <w:r>
+        <w:t>desde</w:t>
+      </w:r>
+      <w:r>
+        <w:t xml:space="preserve"> diferentes paradigmas de programación, como programación orientada a objetos (POO) o programación funcional.</w:t>
+      </w:r>
+    </w:p>
+    <w:p>
+      <w:pPr>
+        <w:jc w:val="both"/>
+      </w:pPr>
+    </w:p>
+    <w:p>
+      <w:pPr>
+        <w:jc w:val="both"/>
+      </w:pPr>
+      <w:r>
+        <w:t>Se caracteriza por ser uno de los lenguajes más sencillos de u</w:t>
+      </w:r>
+      <w:r>
+        <w:t>tilizar</w:t>
+      </w:r>
+      <w:r>
+        <w:t>. El código escrito en Python es legible y se asemeja al lenguaje humano. También presenta reglas de sintaxis más laxas que otros lenguajes populares como C++.</w:t>
+      </w:r>
+    </w:p>
+    <w:p>
+      <w:pPr>
+        <w:jc w:val="both"/>
+      </w:pPr>
+      <w:r>
+        <w:t>Python también es uno de los lenguajes más utilizados por prog</w:t>
+      </w:r>
+      <w:r>
+        <w:t>ramadores en 2022, c</w:t>
+      </w:r>
+      <w:r>
+        <w:t>o</w:t>
+      </w:r>
+      <w:r>
+        <w:t>m</w:t>
+      </w:r>
+      <w:r>
+        <w:t>o</w:t>
+      </w:r>
+      <w:r>
+        <w:t xml:space="preserve"> nos indica la entrevista anual realizada por </w:t>
+      </w:r>
+      <w:proofErr w:type="spellStart"/>
+      <w:r>
+        <w:t>Stack</w:t>
+      </w:r>
+      <w:proofErr w:type="spellEnd"/>
+      <w:r>
         <w:t xml:space="preserve"> </w:t>
       </w:r>
-      <w:r>
-        <w:rPr>
-          <w:sz w:val="20"/>
-          <w:szCs w:val="20"/>
-        </w:rPr>
-        <w:br w:type="page"/>
-      </w:r>
-    </w:p>
-    <w:p>
-      <w:pPr>
-        <w:pStyle w:val="Ttulo1"/>
-      </w:pPr>
-      <w:bookmarkStart w:id="0" w:name="_Toc114217619"/>
-      <w:r>
-        <w:lastRenderedPageBreak/>
-        <w:t>Tecnología</w:t>
-      </w:r>
-      <w:r>
-        <w:t>s</w:t>
-      </w:r>
-      <w:bookmarkEnd w:id="0"/>
-    </w:p>
-    <w:p>
-      <w:pPr>
-        <w:rPr>
-          <w:rFonts w:cs="Arial"/>
-        </w:rPr>
-      </w:pPr>
-    </w:p>
-    <w:p>
-      <w:pPr>
-        <w:jc w:val="both"/>
-        <w:rPr>
-          <w:rFonts w:cs="Arial"/>
-        </w:rPr>
-      </w:pPr>
-      <w:r>
-        <w:rPr>
-          <w:rFonts w:cs="Arial"/>
-        </w:rPr>
-        <w:t xml:space="preserve">En este </w:t>
-      </w:r>
-      <w:r>
-        <w:rPr>
-          <w:rFonts w:cs="Arial"/>
-        </w:rPr>
-        <w:t>capítulo</w:t>
-      </w:r>
-      <w:r>
-        <w:rPr>
-          <w:rFonts w:cs="Arial"/>
-        </w:rPr>
-        <w:t xml:space="preserve"> se introducirán las distintas tecnologías utilizadas en el desarrollo del proyecto.</w:t>
-      </w:r>
-    </w:p>
-    <w:p>
-      <w:pPr>
-        <w:jc w:val="both"/>
-        <w:rPr>
-          <w:rFonts w:cs="Arial"/>
-        </w:rPr>
-      </w:pPr>
-    </w:p>
-    <w:p>
-      <w:pPr>
-        <w:jc w:val="both"/>
-        <w:rPr>
-          <w:rFonts w:cs="Arial"/>
-        </w:rPr>
-      </w:pPr>
-      <w:r>
-        <w:rPr>
-          <w:rFonts w:cs="Arial"/>
-        </w:rPr>
-        <w:t>La elección del lenguaje es una decisión fundamental. En este caso los lenguajes más populares cuentan con las librerías mas completas y diversas. Enfocándonos en el ámbito de análisis de datos C++, Python o Java presentan muy buenas opciones. En este caso se ha decidido optar por Python debido a su facilidad de aprendizaje y de uso.</w:t>
-      </w:r>
-    </w:p>
-    <w:p>
-      <w:pPr>
-        <w:jc w:val="both"/>
-        <w:rPr>
-          <w:rFonts w:cs="Arial"/>
-        </w:rPr>
-      </w:pPr>
-    </w:p>
-    <w:p>
-      <w:pPr>
-        <w:jc w:val="both"/>
-        <w:rPr>
-          <w:rFonts w:cs="Arial"/>
-        </w:rPr>
-      </w:pPr>
-      <w:r>
-        <w:rPr>
-          <w:rFonts w:cs="Arial"/>
-        </w:rPr>
-        <w:t xml:space="preserve">El uso de la base de datos ArangoDB se debe a que nos aporta la posibilidad de producir </w:t>
-      </w:r>
-      <w:r>
-        <w:rPr>
-          <w:rFonts w:cs="Arial"/>
-        </w:rPr>
-        <w:t>modelos de grafos de los datos almacenados en la misma, quitando dicha carga de programación en la parte del lenguaje. Relacionado con el uso de la misma se ha usado Docker para poder aislar dicha tecnología en un contenedor y permitir su despliegue en distinto equipos de trabajo.</w:t>
-      </w:r>
-    </w:p>
-    <w:p>
-      <w:pPr>
-        <w:rPr>
-          <w:rFonts w:cs="Arial"/>
-        </w:rPr>
-      </w:pPr>
-    </w:p>
-    <w:p>
-      <w:pPr>
-        <w:pStyle w:val="Ttulo2"/>
-      </w:pPr>
-      <w:bookmarkStart w:id="1" w:name="_Toc114217620"/>
-      <w:r>
-        <w:t>Python</w:t>
-      </w:r>
-      <w:bookmarkEnd w:id="1"/>
-    </w:p>
-    <w:p/>
-    <w:p>
-      <w:pPr>
-        <w:jc w:val="both"/>
-      </w:pPr>
-      <w:r>
-        <w:t xml:space="preserve">Python es un lenguaje de </w:t>
-      </w:r>
-      <w:r>
-        <w:t xml:space="preserve">programación interpretado creado usando C y C++ por Guido van Rossum. </w:t>
-      </w:r>
-      <w:r>
-        <w:t xml:space="preserve">Python es un lenguaje multiparadigma, es decir, podemos programar </w:t>
-      </w:r>
-      <w:r>
-        <w:t>desde</w:t>
-      </w:r>
-      <w:r>
-        <w:t xml:space="preserve"> diferentes paradigmas de programación, como programación orientada a objetos (POO) o programación funcional.</w:t>
-      </w:r>
-    </w:p>
-    <w:p>
-      <w:pPr>
-        <w:jc w:val="both"/>
-      </w:pPr>
-    </w:p>
-    <w:p>
-      <w:pPr>
-        <w:jc w:val="both"/>
-      </w:pPr>
-      <w:r>
-        <w:t>Se caracteriza por ser uno de los lenguajes más sencillos de u</w:t>
-      </w:r>
-      <w:r>
-        <w:t>tilizar</w:t>
-      </w:r>
-      <w:r>
-        <w:t>. El código escrito en Python es legible y se asemeja al lenguaje humano. También presenta reglas de sintaxis más laxas que otros lenguajes populares como C++.</w:t>
-      </w:r>
-    </w:p>
-    <w:p>
-      <w:pPr>
-        <w:jc w:val="both"/>
-      </w:pPr>
-      <w:r>
-        <w:t>Python también es uno de los lenguajes más utilizados por prog</w:t>
-      </w:r>
-      <w:r>
-        <w:t>ramadores en 2022, c</w:t>
-      </w:r>
-      <w:r>
-        <w:t>o</w:t>
-      </w:r>
-      <w:r>
-        <w:t>m</w:t>
-      </w:r>
-      <w:r>
-        <w:t>o</w:t>
-      </w:r>
-      <w:r>
-        <w:t xml:space="preserve"> nos indica la entrevista anual realizada por Stack Overflow.</w:t>
+      <w:proofErr w:type="spellStart"/>
+      <w:r>
+        <w:t>Overflow</w:t>
+      </w:r>
+      <w:proofErr w:type="spellEnd"/>
+      <w:r>
+        <w:t>.</w:t>
       </w:r>
       <w:r>
         <w:t xml:space="preserve"> </w:t>
@@ -2734,7 +4137,15 @@
         <w:t xml:space="preserve"> gestor de paquetes</w:t>
       </w:r>
       <w:r>
-        <w:t xml:space="preserve"> Pip en su versión 21.2.4.</w:t>
+        <w:t xml:space="preserve"> </w:t>
+      </w:r>
+      <w:proofErr w:type="spellStart"/>
+      <w:r>
+        <w:t>Pip</w:t>
+      </w:r>
+      <w:proofErr w:type="spellEnd"/>
+      <w:r>
+        <w:t xml:space="preserve"> en su versión 21.2.4.</w:t>
       </w:r>
     </w:p>
     <w:p>
@@ -2752,6 +4163,11 @@
       <w:r>
         <w:t xml:space="preserve"> sistema han sido:</w:t>
       </w:r>
+    </w:p>
+    <w:p>
+      <w:pPr>
+        <w:jc w:val="both"/>
+      </w:pPr>
     </w:p>
     <w:p>
       <w:pPr>
@@ -2778,12 +4194,37 @@
       <w:r>
         <w:t xml:space="preserve">mplementa un </w:t>
       </w:r>
+      <w:proofErr w:type="spellStart"/>
       <w:r>
         <w:rPr>
           <w:i/>
           <w:iCs/>
         </w:rPr>
-        <w:t>Object-relational mapping (ORM)</w:t>
+        <w:t>Object-relational</w:t>
+      </w:r>
+      <w:proofErr w:type="spellEnd"/>
+      <w:r>
+        <w:rPr>
+          <w:i/>
+          <w:iCs/>
+        </w:rPr>
+        <w:t xml:space="preserve"> </w:t>
+      </w:r>
+      <w:proofErr w:type="spellStart"/>
+      <w:r>
+        <w:rPr>
+          <w:i/>
+          <w:iCs/>
+        </w:rPr>
+        <w:t>mapping</w:t>
+      </w:r>
+      <w:proofErr w:type="spellEnd"/>
+      <w:r>
+        <w:rPr>
+          <w:i/>
+          <w:iCs/>
+        </w:rPr>
+        <w:t xml:space="preserve"> (ORM)</w:t>
       </w:r>
       <w:r>
         <w:t xml:space="preserve"> </w:t>
@@ -2819,8 +4260,17 @@
           <w:b/>
           <w:bCs/>
         </w:rPr>
-        <w:t>Python-Dotenv</w:t>
-      </w:r>
+        <w:t>Python-</w:t>
+      </w:r>
+      <w:proofErr w:type="spellStart"/>
+      <w:r>
+        <w:rPr>
+          <w:b/>
+          <w:bCs/>
+        </w:rPr>
+        <w:t>Dotenv</w:t>
+      </w:r>
+      <w:proofErr w:type="spellEnd"/>
       <w:r>
         <w:t xml:space="preserve">: </w:t>
       </w:r>
@@ -2854,6 +4304,7 @@
         </w:numPr>
         <w:jc w:val="both"/>
       </w:pPr>
+      <w:proofErr w:type="spellStart"/>
       <w:r>
         <w:rPr>
           <w:b/>
@@ -2889,11 +4340,20 @@
         </w:rPr>
         <w:t>y</w:t>
       </w:r>
+      <w:proofErr w:type="spellEnd"/>
       <w:r>
         <w:t xml:space="preserve">: </w:t>
       </w:r>
       <w:r>
-        <w:t xml:space="preserve">Implementa una gran cantidad de algoritmos y modelos matemáticos. En concreto estamos utilizando esta librería por el módulo de estadística de la misma para poder generar una distribución discreta. Versión </w:t>
+        <w:t xml:space="preserve">Implementa una gran cantidad de algoritmos y modelos matemáticos. En concreto estamos utilizando esta librería por el módulo de estadística de </w:t>
+      </w:r>
+      <w:proofErr w:type="gramStart"/>
+      <w:r>
+        <w:t>la misma</w:t>
+      </w:r>
+      <w:proofErr w:type="gramEnd"/>
+      <w:r>
+        <w:t xml:space="preserve"> para poder generar una distribución discreta. Versión </w:t>
       </w:r>
       <w:r>
         <w:t>1.9.1</w:t>
@@ -2921,12 +4381,11 @@
       <w:pPr>
         <w:pStyle w:val="Ttulo2"/>
       </w:pPr>
-      <w:bookmarkStart w:id="2" w:name="_Toc114217621"/>
-      <w:r>
-        <w:lastRenderedPageBreak/>
+      <w:bookmarkStart w:id="19" w:name="_Toc114743644"/>
+      <w:r>
         <w:t>Docker</w:t>
       </w:r>
-      <w:bookmarkEnd w:id="2"/>
+      <w:bookmarkEnd w:id="19"/>
     </w:p>
     <w:p>
       <w:pPr>
@@ -2985,7 +4444,49 @@
         <w:rPr>
           <w:rFonts w:cs="Arial"/>
         </w:rPr>
-        <w:t xml:space="preserve"> participado grandes titanes de la industria, hablamos de Micrososft, Cisco Systems, Google, IBM, o Red Hat.</w:t>
+        <w:t xml:space="preserve"> participado grandes titanes de la industria, hablamos de </w:t>
+      </w:r>
+      <w:proofErr w:type="spellStart"/>
+      <w:r>
+        <w:rPr>
+          <w:rFonts w:cs="Arial"/>
+        </w:rPr>
+        <w:t>Micrososft</w:t>
+      </w:r>
+      <w:proofErr w:type="spellEnd"/>
+      <w:r>
+        <w:rPr>
+          <w:rFonts w:cs="Arial"/>
+        </w:rPr>
+        <w:t xml:space="preserve">, Cisco </w:t>
+      </w:r>
+      <w:proofErr w:type="spellStart"/>
+      <w:r>
+        <w:rPr>
+          <w:rFonts w:cs="Arial"/>
+        </w:rPr>
+        <w:t>Systems</w:t>
+      </w:r>
+      <w:proofErr w:type="spellEnd"/>
+      <w:r>
+        <w:rPr>
+          <w:rFonts w:cs="Arial"/>
+        </w:rPr>
+        <w:t xml:space="preserve">, Google, IBM, o Red </w:t>
+      </w:r>
+      <w:proofErr w:type="spellStart"/>
+      <w:r>
+        <w:rPr>
+          <w:rFonts w:cs="Arial"/>
+        </w:rPr>
+        <w:t>Hat</w:t>
+      </w:r>
+      <w:proofErr w:type="spellEnd"/>
+      <w:r>
+        <w:rPr>
+          <w:rFonts w:cs="Arial"/>
+        </w:rPr>
+        <w:t>.</w:t>
       </w:r>
     </w:p>
     <w:p>
@@ -3097,11 +4598,11 @@
       <w:pPr>
         <w:pStyle w:val="Ttulo2"/>
       </w:pPr>
-      <w:bookmarkStart w:id="3" w:name="_Toc114217622"/>
+      <w:bookmarkStart w:id="20" w:name="_Toc114743645"/>
       <w:r>
         <w:t>ArangoDB</w:t>
       </w:r>
-      <w:bookmarkEnd w:id="3"/>
+      <w:bookmarkEnd w:id="20"/>
     </w:p>
     <w:p>
       <w:pPr>
@@ -3158,6 +4659,7 @@
         </w:rPr>
         <w:t xml:space="preserve">Aparte Arango cuenta con su propio lenguaje de </w:t>
       </w:r>
+      <w:proofErr w:type="spellStart"/>
       <w:r>
         <w:rPr>
           <w:rFonts w:cs="Arial"/>
@@ -3166,6 +4668,7 @@
         </w:rPr>
         <w:t>queries</w:t>
       </w:r>
+      <w:proofErr w:type="spellEnd"/>
       <w:r>
         <w:rPr>
           <w:rFonts w:cs="Arial"/>
@@ -3178,7 +4681,14 @@
         <w:rPr>
           <w:rFonts w:cs="Arial"/>
         </w:rPr>
-        <w:t>(consultas), común a los tres modelos mencionados anteriormente.</w:t>
+        <w:t xml:space="preserve">(consultas), común a los tres </w:t>
+      </w:r>
+      <w:r>
+        <w:rPr>
+          <w:rFonts w:cs="Arial"/>
+        </w:rPr>
+        <w:lastRenderedPageBreak/>
+        <w:t>modelos mencionados anteriormente.</w:t>
       </w:r>
       <w:r>
         <w:rPr>
@@ -3204,6 +4714,7 @@
         </w:rPr>
         <w:t xml:space="preserve">a los lenguajes de alto nivel multipropósito, utilizando palabras reservadas similares como, por ejemplo, </w:t>
       </w:r>
+      <w:proofErr w:type="spellStart"/>
       <w:r>
         <w:rPr>
           <w:rFonts w:cs="Arial"/>
@@ -3212,6 +4723,7 @@
         </w:rPr>
         <w:t>for</w:t>
       </w:r>
+      <w:proofErr w:type="spellEnd"/>
       <w:r>
         <w:rPr>
           <w:rFonts w:cs="Arial"/>
@@ -3249,6 +4761,41 @@
     </w:p>
     <w:p>
       <w:pPr>
+        <w:jc w:val="both"/>
+        <w:rPr>
+          <w:rFonts w:cs="Arial"/>
+        </w:rPr>
+      </w:pPr>
+    </w:p>
+    <w:p>
+      <w:pPr>
+        <w:jc w:val="both"/>
+        <w:rPr>
+          <w:rFonts w:cs="Arial"/>
+        </w:rPr>
+      </w:pPr>
+      <w:r>
+        <w:rPr>
+          <w:rFonts w:cs="Arial"/>
+        </w:rPr>
+        <w:t xml:space="preserve">En este caso su uso ha resultado muy conveniente en el desarrollo del modelo, la base de datos nos </w:t>
+      </w:r>
+      <w:r>
+        <w:rPr>
+          <w:rFonts w:cs="Arial"/>
+        </w:rPr>
+        <w:t xml:space="preserve">proporciona las herramientas para </w:t>
+      </w:r>
+      <w:r>
+        <w:rPr>
+          <w:rFonts w:cs="Arial"/>
+        </w:rPr>
+        <w:t>el almacenamiento y tratamiento de los datos en un grafo, incorporando herramientas recorrer al mismo.</w:t>
+      </w:r>
+    </w:p>
+    <w:p>
+      <w:pPr>
+        <w:jc w:val="both"/>
         <w:rPr>
           <w:rFonts w:cs="Arial"/>
         </w:rPr>
@@ -3258,32 +4805,123 @@
       <w:pPr>
         <w:pStyle w:val="Ttulo2"/>
       </w:pPr>
+      <w:bookmarkStart w:id="21" w:name="_Toc114743646"/>
       <w:r>
         <w:t>Git</w:t>
       </w:r>
+      <w:bookmarkEnd w:id="21"/>
     </w:p>
     <w:p/>
     <w:p>
       <w:pPr>
         <w:jc w:val="both"/>
       </w:pPr>
-    </w:p>
-    <w:p>
-      <w:pPr>
-        <w:rPr>
-          <w:rFonts w:cs="Arial"/>
-        </w:rPr>
-      </w:pPr>
-    </w:p>
-    <w:p>
-      <w:pPr>
-        <w:rPr>
-          <w:rFonts w:cs="Arial"/>
-        </w:rPr>
-      </w:pPr>
+      <w:r>
+        <w:t xml:space="preserve">Git es un sistema de control de versiones ampliamente conocido por los desarrolladores. Este es </w:t>
+      </w:r>
+      <w:r>
+        <w:t xml:space="preserve">de </w:t>
+      </w:r>
+      <w:r>
+        <w:t>código abierto y libre</w:t>
+      </w:r>
+      <w:r>
+        <w:t>.</w:t>
+      </w:r>
+    </w:p>
+    <w:p>
+      <w:pPr>
+        <w:jc w:val="both"/>
+      </w:pPr>
+    </w:p>
+    <w:p>
+      <w:pPr>
+        <w:jc w:val="both"/>
+      </w:pPr>
+      <w:r>
+        <w:t xml:space="preserve">Normalmente un sistema de control de versiones suele ser utilizado junto a un servicio de almacenamiento en la nube de esas mismas versiones. Entre lo más conocidos encontramos servicios como </w:t>
+      </w:r>
+      <w:proofErr w:type="spellStart"/>
+      <w:r>
+        <w:t>Github</w:t>
+      </w:r>
+      <w:proofErr w:type="spellEnd"/>
+      <w:r>
+        <w:t xml:space="preserve">, </w:t>
+      </w:r>
+      <w:proofErr w:type="spellStart"/>
+      <w:r>
+        <w:t>Gitlab</w:t>
+      </w:r>
+      <w:proofErr w:type="spellEnd"/>
+      <w:r>
+        <w:t xml:space="preserve"> o </w:t>
+      </w:r>
+      <w:proofErr w:type="spellStart"/>
+      <w:r>
+        <w:t>BitBucket</w:t>
+      </w:r>
+      <w:proofErr w:type="spellEnd"/>
+      <w:r>
+        <w:t xml:space="preserve">. </w:t>
+      </w:r>
+      <w:r>
+        <w:t xml:space="preserve">Para facilitar el desarrollo entre diferentes equipos </w:t>
+      </w:r>
+      <w:r>
+        <w:t xml:space="preserve">se ha creado un repositorio público </w:t>
+      </w:r>
+      <w:r>
+        <w:t xml:space="preserve">en la plataforma </w:t>
+      </w:r>
+      <w:proofErr w:type="spellStart"/>
+      <w:r>
+        <w:t>Github</w:t>
+      </w:r>
+      <w:proofErr w:type="spellEnd"/>
+      <w:r>
+        <w:t xml:space="preserve"> al que </w:t>
+      </w:r>
+    </w:p>
+    <w:p>
+      <w:pPr>
+        <w:jc w:val="both"/>
+      </w:pPr>
+      <w:r>
+        <w:t>se puede acceder buscando “</w:t>
+      </w:r>
+      <w:proofErr w:type="spellStart"/>
+      <w:r>
+        <w:t>alberto-lopov</w:t>
+      </w:r>
+      <w:proofErr w:type="spellEnd"/>
+      <w:r>
+        <w:t>/</w:t>
+      </w:r>
+      <w:proofErr w:type="spellStart"/>
+      <w:r>
+        <w:t>bachelor-thesis</w:t>
+      </w:r>
+      <w:proofErr w:type="spellEnd"/>
+      <w:r>
+        <w:t xml:space="preserve">” o mediante el siguiente enlace: </w:t>
+      </w:r>
+      <w:hyperlink r:id="rId10" w:history="1">
+        <w:r>
+          <w:rPr>
+            <w:rStyle w:val="Hipervnculo"/>
+          </w:rPr>
+          <w:t>https://github.com/alberto-lopov/bachelor-thesis</w:t>
+        </w:r>
+      </w:hyperlink>
+    </w:p>
+    <w:p>
+      <w:r>
+        <w:br w:type="page"/>
+      </w:r>
     </w:p>
     <w:p/>
-    <w:bookmarkStart w:id="4" w:name="_Toc114217623" w:displacedByCustomXml="next"/>
+    <w:bookmarkStart w:id="22" w:name="_Toc114743647" w:displacedByCustomXml="next"/>
     <w:sdt>
       <w:sdtPr>
         <w:rPr>
@@ -3307,7 +4945,7 @@
           <w:r>
             <w:t>Bibliografía</w:t>
           </w:r>
-          <w:bookmarkEnd w:id="4"/>
+          <w:bookmarkEnd w:id="22"/>
         </w:p>
         <w:sdt>
           <w:sdtPr>
@@ -3443,7 +5081,7 @@
       </w:pPr>
     </w:p>
     <w:sectPr>
-      <w:footerReference w:type="default" r:id="rId10"/>
+      <w:footerReference w:type="default" r:id="rId11"/>
       <w:pgSz w:w="11906" w:h="16838" w:code="9"/>
       <w:pgMar w:top="1560" w:right="1680" w:bottom="280" w:left="1680" w:header="720" w:footer="720" w:gutter="0"/>
       <w:pgNumType w:start="0"/>
@@ -3478,6 +5116,12 @@
 
 <file path=word/footer1.xml><?xml version="1.0" encoding="utf-8"?>
 <w:ftr xmlns:wpc="http://schemas.microsoft.com/office/word/2010/wordprocessingCanvas" xmlns:cx="http://schemas.microsoft.com/office/drawing/2014/chartex" xmlns:cx1="http://schemas.microsoft.com/office/drawing/2015/9/8/chartex" xmlns:cx2="http://schemas.microsoft.com/office/drawing/2015/10/21/chartex" xmlns:cx3="http://schemas.microsoft.com/office/drawing/2016/5/9/chartex" xmlns:cx4="http://schemas.microsoft.com/office/drawing/2016/5/10/chartex" xmlns:cx5="http://schemas.microsoft.com/office/drawing/2016/5/11/chartex" xmlns:cx6="http://schemas.microsoft.com/office/drawing/2016/5/12/chartex" xmlns:cx7="http://schemas.microsoft.com/office/drawing/2016/5/13/chartex" xmlns:cx8="http://schemas.microsoft.com/office/drawing/2016/5/14/chartex" xmlns:mc="http://schemas.openxmlformats.org/markup-compatibility/2006" xmlns:aink="http://schemas.microsoft.com/office/drawing/2016/ink" xmlns:am3d="http://schemas.microsoft.com/office/drawing/2017/model3d" xmlns:o="urn:schemas-microsoft-com:office:office" xmlns:oel="http://schemas.microsoft.com/office/2019/extlst" xmlns:r="http://schemas.openxmlformats.org/officeDocument/2006/relationships" xmlns:m="http://schemas.openxmlformats.org/officeDocument/2006/math" xmlns:v="urn:schemas-microsoft-com:vml" xmlns:wp14="http://schemas.microsoft.com/office/word/2010/wordprocessingDrawing" xmlns:wp="http://schemas.openxmlformats.org/drawingml/2006/wordprocessingDrawing" xmlns:w10="urn:schemas-microsoft-com:office:word" xmlns:w="http://schemas.openxmlformats.org/wordprocessingml/2006/main" xmlns:w14="http://schemas.microsoft.com/office/word/2010/wordml" xmlns:w15="http://schemas.microsoft.com/office/word/2012/wordml" xmlns:w16cex="http://schemas.microsoft.com/office/word/2018/wordml/cex" xmlns:w16cid="http://schemas.microsoft.com/office/word/2016/wordml/cid" xmlns:w16="http://schemas.microsoft.com/office/word/2018/wordml" xmlns:w16sdtdh="http://schemas.microsoft.com/office/word/2020/wordml/sdtdatahash" xmlns:w16se="http://schemas.microsoft.com/office/word/2015/wordml/symex" xmlns:wpg="http://schemas.microsoft.com/office/word/2010/wordprocessingGroup" xmlns:wpi="http://schemas.microsoft.com/office/word/2010/wordprocessingInk" xmlns:wne="http://schemas.microsoft.com/office/word/2006/wordml" xmlns:wps="http://schemas.microsoft.com/office/word/2010/wordprocessingShape" mc:Ignorable="w14 w15 w16se w16cid w16 w16cex w16sdtdh wp14">
+  <w:p>
+    <w:pPr>
+      <w:pStyle w:val="Piedepgina"/>
+      <w:jc w:val="right"/>
+    </w:pPr>
+  </w:p>
   <w:p>
     <w:pPr>
       <w:pStyle w:val="Piedepgina"/>
@@ -4778,6 +6422,18 @@
     <w:unhideWhenUsed/>
     <w:rsid w:val="008D3073"/>
   </w:style>
+  <w:style w:type="character" w:styleId="Mencinsinresolver">
+    <w:name w:val="Unresolved Mention"/>
+    <w:basedOn w:val="Fuentedeprrafopredeter"/>
+    <w:uiPriority w:val="99"/>
+    <w:semiHidden/>
+    <w:unhideWhenUsed/>
+    <w:rsid w:val="00EB7D1C"/>
+    <w:rPr>
+      <w:color w:val="605E5C"/>
+      <w:shd w:val="clear" w:color="auto" w:fill="E1DFDD"/>
+    </w:rPr>
+  </w:style>
 </w:styles>
 </file>
 

</xml_diff>

<commit_message>
data cleaning and doc updated
</commit_message>
<xml_diff>
--- a/doc_GPG.docx
+++ b/doc_GPG.docx
@@ -1991,7 +1991,7 @@
           <w:r>
             <w:fldChar w:fldCharType="separate"/>
           </w:r>
-          <w:hyperlink w:anchor="_Toc115966805" w:history="1">
+          <w:hyperlink w:anchor="_Toc116294848" w:history="1">
             <w:r>
               <w:rPr>
                 <w:rStyle w:val="Hipervnculo"/>
@@ -2018,7 +2018,7 @@
                 <w:noProof/>
                 <w:webHidden/>
               </w:rPr>
-              <w:instrText xml:space="preserve"> PAGEREF _Toc115966805 \h </w:instrText>
+              <w:instrText xml:space="preserve"> PAGEREF _Toc116294848 \h </w:instrText>
             </w:r>
             <w:r>
               <w:rPr>
@@ -2061,7 +2061,7 @@
               <w:lang w:eastAsia="es-ES"/>
             </w:rPr>
           </w:pPr>
-          <w:hyperlink w:anchor="_Toc115966806" w:history="1">
+          <w:hyperlink w:anchor="_Toc116294849" w:history="1">
             <w:r>
               <w:rPr>
                 <w:rStyle w:val="Hipervnculo"/>
@@ -2088,7 +2088,7 @@
                 <w:noProof/>
                 <w:webHidden/>
               </w:rPr>
-              <w:instrText xml:space="preserve"> PAGEREF _Toc115966806 \h </w:instrText>
+              <w:instrText xml:space="preserve"> PAGEREF _Toc116294849 \h </w:instrText>
             </w:r>
             <w:r>
               <w:rPr>
@@ -2131,7 +2131,7 @@
               <w:lang w:eastAsia="es-ES"/>
             </w:rPr>
           </w:pPr>
-          <w:hyperlink w:anchor="_Toc115966807" w:history="1">
+          <w:hyperlink w:anchor="_Toc116294850" w:history="1">
             <w:r>
               <w:rPr>
                 <w:rStyle w:val="Hipervnculo"/>
@@ -2159,7 +2159,7 @@
                 <w:noProof/>
                 <w:webHidden/>
               </w:rPr>
-              <w:instrText xml:space="preserve"> PAGEREF _Toc115966807 \h </w:instrText>
+              <w:instrText xml:space="preserve"> PAGEREF _Toc116294850 \h </w:instrText>
             </w:r>
             <w:r>
               <w:rPr>
@@ -2203,7 +2203,7 @@
               <w:lang w:eastAsia="es-ES"/>
             </w:rPr>
           </w:pPr>
-          <w:hyperlink w:anchor="_Toc115966808" w:history="1">
+          <w:hyperlink w:anchor="_Toc116294851" w:history="1">
             <w:r>
               <w:rPr>
                 <w:rStyle w:val="Hipervnculo"/>
@@ -2245,7 +2245,7 @@
                 <w:noProof/>
                 <w:webHidden/>
               </w:rPr>
-              <w:instrText xml:space="preserve"> PAGEREF _Toc115966808 \h </w:instrText>
+              <w:instrText xml:space="preserve"> PAGEREF _Toc116294851 \h </w:instrText>
             </w:r>
             <w:r>
               <w:rPr>
@@ -2289,7 +2289,7 @@
               <w:lang w:eastAsia="es-ES"/>
             </w:rPr>
           </w:pPr>
-          <w:hyperlink w:anchor="_Toc115966809" w:history="1">
+          <w:hyperlink w:anchor="_Toc116294852" w:history="1">
             <w:r>
               <w:rPr>
                 <w:rStyle w:val="Hipervnculo"/>
@@ -2331,7 +2331,7 @@
                 <w:noProof/>
                 <w:webHidden/>
               </w:rPr>
-              <w:instrText xml:space="preserve"> PAGEREF _Toc115966809 \h </w:instrText>
+              <w:instrText xml:space="preserve"> PAGEREF _Toc116294852 \h </w:instrText>
             </w:r>
             <w:r>
               <w:rPr>
@@ -2375,7 +2375,7 @@
               <w:lang w:eastAsia="es-ES"/>
             </w:rPr>
           </w:pPr>
-          <w:hyperlink w:anchor="_Toc115966810" w:history="1">
+          <w:hyperlink w:anchor="_Toc116294853" w:history="1">
             <w:r>
               <w:rPr>
                 <w:rStyle w:val="Hipervnculo"/>
@@ -2417,7 +2417,7 @@
                 <w:noProof/>
                 <w:webHidden/>
               </w:rPr>
-              <w:instrText xml:space="preserve"> PAGEREF _Toc115966810 \h </w:instrText>
+              <w:instrText xml:space="preserve"> PAGEREF _Toc116294853 \h </w:instrText>
             </w:r>
             <w:r>
               <w:rPr>
@@ -2461,7 +2461,7 @@
               <w:lang w:eastAsia="es-ES"/>
             </w:rPr>
           </w:pPr>
-          <w:hyperlink w:anchor="_Toc115966811" w:history="1">
+          <w:hyperlink w:anchor="_Toc116294854" w:history="1">
             <w:r>
               <w:rPr>
                 <w:rStyle w:val="Hipervnculo"/>
@@ -2503,7 +2503,7 @@
                 <w:noProof/>
                 <w:webHidden/>
               </w:rPr>
-              <w:instrText xml:space="preserve"> PAGEREF _Toc115966811 \h </w:instrText>
+              <w:instrText xml:space="preserve"> PAGEREF _Toc116294854 \h </w:instrText>
             </w:r>
             <w:r>
               <w:rPr>
@@ -2547,7 +2547,7 @@
               <w:lang w:eastAsia="es-ES"/>
             </w:rPr>
           </w:pPr>
-          <w:hyperlink w:anchor="_Toc115966812" w:history="1">
+          <w:hyperlink w:anchor="_Toc116294855" w:history="1">
             <w:r>
               <w:rPr>
                 <w:rStyle w:val="Hipervnculo"/>
@@ -2589,7 +2589,7 @@
                 <w:noProof/>
                 <w:webHidden/>
               </w:rPr>
-              <w:instrText xml:space="preserve"> PAGEREF _Toc115966812 \h </w:instrText>
+              <w:instrText xml:space="preserve"> PAGEREF _Toc116294855 \h </w:instrText>
             </w:r>
             <w:r>
               <w:rPr>
@@ -2633,7 +2633,7 @@
               <w:lang w:eastAsia="es-ES"/>
             </w:rPr>
           </w:pPr>
-          <w:hyperlink w:anchor="_Toc115966813" w:history="1">
+          <w:hyperlink w:anchor="_Toc116294856" w:history="1">
             <w:r>
               <w:rPr>
                 <w:rStyle w:val="Hipervnculo"/>
@@ -2675,7 +2675,7 @@
                 <w:noProof/>
                 <w:webHidden/>
               </w:rPr>
-              <w:instrText xml:space="preserve"> PAGEREF _Toc115966813 \h </w:instrText>
+              <w:instrText xml:space="preserve"> PAGEREF _Toc116294856 \h </w:instrText>
             </w:r>
             <w:r>
               <w:rPr>
@@ -2719,7 +2719,7 @@
               <w:lang w:eastAsia="es-ES"/>
             </w:rPr>
           </w:pPr>
-          <w:hyperlink w:anchor="_Toc115966814" w:history="1">
+          <w:hyperlink w:anchor="_Toc116294857" w:history="1">
             <w:r>
               <w:rPr>
                 <w:rStyle w:val="Hipervnculo"/>
@@ -2761,7 +2761,7 @@
                 <w:noProof/>
                 <w:webHidden/>
               </w:rPr>
-              <w:instrText xml:space="preserve"> PAGEREF _Toc115966814 \h </w:instrText>
+              <w:instrText xml:space="preserve"> PAGEREF _Toc116294857 \h </w:instrText>
             </w:r>
             <w:r>
               <w:rPr>
@@ -2805,7 +2805,7 @@
               <w:lang w:eastAsia="es-ES"/>
             </w:rPr>
           </w:pPr>
-          <w:hyperlink w:anchor="_Toc115966815" w:history="1">
+          <w:hyperlink w:anchor="_Toc116294858" w:history="1">
             <w:r>
               <w:rPr>
                 <w:rStyle w:val="Hipervnculo"/>
@@ -2847,7 +2847,7 @@
                 <w:noProof/>
                 <w:webHidden/>
               </w:rPr>
-              <w:instrText xml:space="preserve"> PAGEREF _Toc115966815 \h </w:instrText>
+              <w:instrText xml:space="preserve"> PAGEREF _Toc116294858 \h </w:instrText>
             </w:r>
             <w:r>
               <w:rPr>
@@ -2891,7 +2891,7 @@
               <w:lang w:eastAsia="es-ES"/>
             </w:rPr>
           </w:pPr>
-          <w:hyperlink w:anchor="_Toc115966816" w:history="1">
+          <w:hyperlink w:anchor="_Toc116294859" w:history="1">
             <w:r>
               <w:rPr>
                 <w:rStyle w:val="Hipervnculo"/>
@@ -2933,7 +2933,7 @@
                 <w:noProof/>
                 <w:webHidden/>
               </w:rPr>
-              <w:instrText xml:space="preserve"> PAGEREF _Toc115966816 \h </w:instrText>
+              <w:instrText xml:space="preserve"> PAGEREF _Toc116294859 \h </w:instrText>
             </w:r>
             <w:r>
               <w:rPr>
@@ -2977,7 +2977,7 @@
               <w:lang w:eastAsia="es-ES"/>
             </w:rPr>
           </w:pPr>
-          <w:hyperlink w:anchor="_Toc115966817" w:history="1">
+          <w:hyperlink w:anchor="_Toc116294860" w:history="1">
             <w:r>
               <w:rPr>
                 <w:rStyle w:val="Hipervnculo"/>
@@ -3019,7 +3019,7 @@
                 <w:noProof/>
                 <w:webHidden/>
               </w:rPr>
-              <w:instrText xml:space="preserve"> PAGEREF _Toc115966817 \h </w:instrText>
+              <w:instrText xml:space="preserve"> PAGEREF _Toc116294860 \h </w:instrText>
             </w:r>
             <w:r>
               <w:rPr>
@@ -3063,7 +3063,7 @@
               <w:lang w:eastAsia="es-ES"/>
             </w:rPr>
           </w:pPr>
-          <w:hyperlink w:anchor="_Toc115966818" w:history="1">
+          <w:hyperlink w:anchor="_Toc116294861" w:history="1">
             <w:r>
               <w:rPr>
                 <w:rStyle w:val="Hipervnculo"/>
@@ -3105,7 +3105,7 @@
                 <w:noProof/>
                 <w:webHidden/>
               </w:rPr>
-              <w:instrText xml:space="preserve"> PAGEREF _Toc115966818 \h </w:instrText>
+              <w:instrText xml:space="preserve"> PAGEREF _Toc116294861 \h </w:instrText>
             </w:r>
             <w:r>
               <w:rPr>
@@ -3149,7 +3149,7 @@
               <w:lang w:eastAsia="es-ES"/>
             </w:rPr>
           </w:pPr>
-          <w:hyperlink w:anchor="_Toc115966819" w:history="1">
+          <w:hyperlink w:anchor="_Toc116294862" w:history="1">
             <w:r>
               <w:rPr>
                 <w:rStyle w:val="Hipervnculo"/>
@@ -3191,7 +3191,7 @@
                 <w:noProof/>
                 <w:webHidden/>
               </w:rPr>
-              <w:instrText xml:space="preserve"> PAGEREF _Toc115966819 \h </w:instrText>
+              <w:instrText xml:space="preserve"> PAGEREF _Toc116294862 \h </w:instrText>
             </w:r>
             <w:r>
               <w:rPr>
@@ -3235,7 +3235,7 @@
               <w:lang w:eastAsia="es-ES"/>
             </w:rPr>
           </w:pPr>
-          <w:hyperlink w:anchor="_Toc115966821" w:history="1">
+          <w:hyperlink w:anchor="_Toc116294864" w:history="1">
             <w:r>
               <w:rPr>
                 <w:rStyle w:val="Hipervnculo"/>
@@ -3277,7 +3277,7 @@
                 <w:noProof/>
                 <w:webHidden/>
               </w:rPr>
-              <w:instrText xml:space="preserve"> PAGEREF _Toc115966821 \h </w:instrText>
+              <w:instrText xml:space="preserve"> PAGEREF _Toc116294864 \h </w:instrText>
             </w:r>
             <w:r>
               <w:rPr>
@@ -3321,7 +3321,7 @@
               <w:lang w:eastAsia="es-ES"/>
             </w:rPr>
           </w:pPr>
-          <w:hyperlink w:anchor="_Toc115966822" w:history="1">
+          <w:hyperlink w:anchor="_Toc116294865" w:history="1">
             <w:r>
               <w:rPr>
                 <w:rStyle w:val="Hipervnculo"/>
@@ -3363,7 +3363,7 @@
                 <w:noProof/>
                 <w:webHidden/>
               </w:rPr>
-              <w:instrText xml:space="preserve"> PAGEREF _Toc115966822 \h </w:instrText>
+              <w:instrText xml:space="preserve"> PAGEREF _Toc116294865 \h </w:instrText>
             </w:r>
             <w:r>
               <w:rPr>
@@ -3407,7 +3407,7 @@
               <w:lang w:eastAsia="es-ES"/>
             </w:rPr>
           </w:pPr>
-          <w:hyperlink w:anchor="_Toc115966823" w:history="1">
+          <w:hyperlink w:anchor="_Toc116294866" w:history="1">
             <w:r>
               <w:rPr>
                 <w:rStyle w:val="Hipervnculo"/>
@@ -3449,7 +3449,7 @@
                 <w:noProof/>
                 <w:webHidden/>
               </w:rPr>
-              <w:instrText xml:space="preserve"> PAGEREF _Toc115966823 \h </w:instrText>
+              <w:instrText xml:space="preserve"> PAGEREF _Toc116294866 \h </w:instrText>
             </w:r>
             <w:r>
               <w:rPr>
@@ -3493,7 +3493,7 @@
               <w:lang w:eastAsia="es-ES"/>
             </w:rPr>
           </w:pPr>
-          <w:hyperlink w:anchor="_Toc115966824" w:history="1">
+          <w:hyperlink w:anchor="_Toc116294867" w:history="1">
             <w:r>
               <w:rPr>
                 <w:rStyle w:val="Hipervnculo"/>
@@ -3535,7 +3535,7 @@
                 <w:noProof/>
                 <w:webHidden/>
               </w:rPr>
-              <w:instrText xml:space="preserve"> PAGEREF _Toc115966824 \h </w:instrText>
+              <w:instrText xml:space="preserve"> PAGEREF _Toc116294867 \h </w:instrText>
             </w:r>
             <w:r>
               <w:rPr>
@@ -3579,7 +3579,7 @@
               <w:lang w:eastAsia="es-ES"/>
             </w:rPr>
           </w:pPr>
-          <w:hyperlink w:anchor="_Toc115966826" w:history="1">
+          <w:hyperlink w:anchor="_Toc116294869" w:history="1">
             <w:r>
               <w:rPr>
                 <w:rStyle w:val="Hipervnculo"/>
@@ -3621,7 +3621,93 @@
                 <w:noProof/>
                 <w:webHidden/>
               </w:rPr>
-              <w:instrText xml:space="preserve"> PAGEREF _Toc115966826 \h </w:instrText>
+              <w:instrText xml:space="preserve"> PAGEREF _Toc116294869 \h </w:instrText>
+            </w:r>
+            <w:r>
+              <w:rPr>
+                <w:noProof/>
+                <w:webHidden/>
+              </w:rPr>
+            </w:r>
+            <w:r>
+              <w:rPr>
+                <w:noProof/>
+                <w:webHidden/>
+              </w:rPr>
+              <w:fldChar w:fldCharType="separate"/>
+            </w:r>
+            <w:r>
+              <w:rPr>
+                <w:noProof/>
+                <w:webHidden/>
+              </w:rPr>
+              <w:t>22</w:t>
+            </w:r>
+            <w:r>
+              <w:rPr>
+                <w:noProof/>
+                <w:webHidden/>
+              </w:rPr>
+              <w:fldChar w:fldCharType="end"/>
+            </w:r>
+          </w:hyperlink>
+        </w:p>
+        <w:p>
+          <w:pPr>
+            <w:pStyle w:val="TDC3"/>
+            <w:tabs>
+              <w:tab w:val="left" w:pos="1320"/>
+              <w:tab w:val="right" w:leader="dot" w:pos="8536"/>
+            </w:tabs>
+            <w:rPr>
+              <w:rFonts w:asciiTheme="minorHAnsi" w:eastAsiaTheme="minorEastAsia" w:hAnsiTheme="minorHAnsi"/>
+              <w:noProof/>
+              <w:lang w:eastAsia="es-ES"/>
+            </w:rPr>
+          </w:pPr>
+          <w:hyperlink w:anchor="_Toc116294870" w:history="1">
+            <w:r>
+              <w:rPr>
+                <w:rStyle w:val="Hipervnculo"/>
+                <w:noProof/>
+              </w:rPr>
+              <w:t>3.1.1.</w:t>
+            </w:r>
+            <w:r>
+              <w:rPr>
+                <w:rFonts w:asciiTheme="minorHAnsi" w:eastAsiaTheme="minorEastAsia" w:hAnsiTheme="minorHAnsi"/>
+                <w:noProof/>
+                <w:lang w:eastAsia="es-ES"/>
+              </w:rPr>
+              <w:tab/>
+            </w:r>
+            <w:r>
+              <w:rPr>
+                <w:rStyle w:val="Hipervnculo"/>
+                <w:noProof/>
+              </w:rPr>
+              <w:t>Fuente de los datos</w:t>
+            </w:r>
+            <w:r>
+              <w:rPr>
+                <w:noProof/>
+                <w:webHidden/>
+              </w:rPr>
+              <w:tab/>
+            </w:r>
+            <w:r>
+              <w:rPr>
+                <w:noProof/>
+                <w:webHidden/>
+              </w:rPr>
+              <w:fldChar w:fldCharType="begin"/>
+            </w:r>
+            <w:r>
+              <w:rPr>
+                <w:noProof/>
+                <w:webHidden/>
+              </w:rPr>
+              <w:instrText xml:space="preserve"> PAGEREF _Toc116294870 \h </w:instrText>
             </w:r>
             <w:r>
               <w:rPr>
@@ -3665,7 +3751,7 @@
               <w:lang w:eastAsia="es-ES"/>
             </w:rPr>
           </w:pPr>
-          <w:hyperlink w:anchor="_Toc115966827" w:history="1">
+          <w:hyperlink w:anchor="_Toc116294871" w:history="1">
             <w:r>
               <w:rPr>
                 <w:rStyle w:val="Hipervnculo"/>
@@ -3707,7 +3793,7 @@
                 <w:noProof/>
                 <w:webHidden/>
               </w:rPr>
-              <w:instrText xml:space="preserve"> PAGEREF _Toc115966827 \h </w:instrText>
+              <w:instrText xml:space="preserve"> PAGEREF _Toc116294871 \h </w:instrText>
             </w:r>
             <w:r>
               <w:rPr>
@@ -3751,7 +3837,7 @@
               <w:lang w:eastAsia="es-ES"/>
             </w:rPr>
           </w:pPr>
-          <w:hyperlink w:anchor="_Toc115966828" w:history="1">
+          <w:hyperlink w:anchor="_Toc116294872" w:history="1">
             <w:r>
               <w:rPr>
                 <w:rStyle w:val="Hipervnculo"/>
@@ -3793,7 +3879,7 @@
                 <w:noProof/>
                 <w:webHidden/>
               </w:rPr>
-              <w:instrText xml:space="preserve"> PAGEREF _Toc115966828 \h </w:instrText>
+              <w:instrText xml:space="preserve"> PAGEREF _Toc116294872 \h </w:instrText>
             </w:r>
             <w:r>
               <w:rPr>
@@ -3837,7 +3923,7 @@
               <w:lang w:eastAsia="es-ES"/>
             </w:rPr>
           </w:pPr>
-          <w:hyperlink w:anchor="_Toc115966829" w:history="1">
+          <w:hyperlink w:anchor="_Toc116294873" w:history="1">
             <w:r>
               <w:rPr>
                 <w:rStyle w:val="Hipervnculo"/>
@@ -3879,7 +3965,7 @@
                 <w:noProof/>
                 <w:webHidden/>
               </w:rPr>
-              <w:instrText xml:space="preserve"> PAGEREF _Toc115966829 \h </w:instrText>
+              <w:instrText xml:space="preserve"> PAGEREF _Toc116294873 \h </w:instrText>
             </w:r>
             <w:r>
               <w:rPr>
@@ -3923,7 +4009,7 @@
               <w:lang w:eastAsia="es-ES"/>
             </w:rPr>
           </w:pPr>
-          <w:hyperlink w:anchor="_Toc115966830" w:history="1">
+          <w:hyperlink w:anchor="_Toc116294874" w:history="1">
             <w:r>
               <w:rPr>
                 <w:rStyle w:val="Hipervnculo"/>
@@ -3965,7 +4051,7 @@
                 <w:noProof/>
                 <w:webHidden/>
               </w:rPr>
-              <w:instrText xml:space="preserve"> PAGEREF _Toc115966830 \h </w:instrText>
+              <w:instrText xml:space="preserve"> PAGEREF _Toc116294874 \h </w:instrText>
             </w:r>
             <w:r>
               <w:rPr>
@@ -4009,7 +4095,7 @@
               <w:lang w:eastAsia="es-ES"/>
             </w:rPr>
           </w:pPr>
-          <w:hyperlink w:anchor="_Toc115966831" w:history="1">
+          <w:hyperlink w:anchor="_Toc116294875" w:history="1">
             <w:r>
               <w:rPr>
                 <w:rStyle w:val="Hipervnculo"/>
@@ -4051,7 +4137,7 @@
                 <w:noProof/>
                 <w:webHidden/>
               </w:rPr>
-              <w:instrText xml:space="preserve"> PAGEREF _Toc115966831 \h </w:instrText>
+              <w:instrText xml:space="preserve"> PAGEREF _Toc116294875 \h </w:instrText>
             </w:r>
             <w:r>
               <w:rPr>
@@ -4095,7 +4181,7 @@
               <w:lang w:eastAsia="es-ES"/>
             </w:rPr>
           </w:pPr>
-          <w:hyperlink w:anchor="_Toc115966832" w:history="1">
+          <w:hyperlink w:anchor="_Toc116294876" w:history="1">
             <w:r>
               <w:rPr>
                 <w:rStyle w:val="Hipervnculo"/>
@@ -4137,7 +4223,7 @@
                 <w:noProof/>
                 <w:webHidden/>
               </w:rPr>
-              <w:instrText xml:space="preserve"> PAGEREF _Toc115966832 \h </w:instrText>
+              <w:instrText xml:space="preserve"> PAGEREF _Toc116294876 \h </w:instrText>
             </w:r>
             <w:r>
               <w:rPr>
@@ -4181,7 +4267,7 @@
               <w:lang w:eastAsia="es-ES"/>
             </w:rPr>
           </w:pPr>
-          <w:hyperlink w:anchor="_Toc115966833" w:history="1">
+          <w:hyperlink w:anchor="_Toc116294877" w:history="1">
             <w:r>
               <w:rPr>
                 <w:rStyle w:val="Hipervnculo"/>
@@ -4223,7 +4309,7 @@
                 <w:noProof/>
                 <w:webHidden/>
               </w:rPr>
-              <w:instrText xml:space="preserve"> PAGEREF _Toc115966833 \h </w:instrText>
+              <w:instrText xml:space="preserve"> PAGEREF _Toc116294877 \h </w:instrText>
             </w:r>
             <w:r>
               <w:rPr>
@@ -4267,7 +4353,7 @@
               <w:lang w:eastAsia="es-ES"/>
             </w:rPr>
           </w:pPr>
-          <w:hyperlink w:anchor="_Toc115966834" w:history="1">
+          <w:hyperlink w:anchor="_Toc116294878" w:history="1">
             <w:r>
               <w:rPr>
                 <w:rStyle w:val="Hipervnculo"/>
@@ -4309,7 +4395,7 @@
                 <w:noProof/>
                 <w:webHidden/>
               </w:rPr>
-              <w:instrText xml:space="preserve"> PAGEREF _Toc115966834 \h </w:instrText>
+              <w:instrText xml:space="preserve"> PAGEREF _Toc116294878 \h </w:instrText>
             </w:r>
             <w:r>
               <w:rPr>
@@ -4353,7 +4439,7 @@
               <w:lang w:eastAsia="es-ES"/>
             </w:rPr>
           </w:pPr>
-          <w:hyperlink w:anchor="_Toc115966836" w:history="1">
+          <w:hyperlink w:anchor="_Toc116294880" w:history="1">
             <w:r>
               <w:rPr>
                 <w:rStyle w:val="Hipervnculo"/>
@@ -4395,7 +4481,7 @@
                 <w:noProof/>
                 <w:webHidden/>
               </w:rPr>
-              <w:instrText xml:space="preserve"> PAGEREF _Toc115966836 \h </w:instrText>
+              <w:instrText xml:space="preserve"> PAGEREF _Toc116294880 \h </w:instrText>
             </w:r>
             <w:r>
               <w:rPr>
@@ -4439,7 +4525,7 @@
               <w:lang w:eastAsia="es-ES"/>
             </w:rPr>
           </w:pPr>
-          <w:hyperlink w:anchor="_Toc115966837" w:history="1">
+          <w:hyperlink w:anchor="_Toc116294881" w:history="1">
             <w:r>
               <w:rPr>
                 <w:rStyle w:val="Hipervnculo"/>
@@ -4481,7 +4567,7 @@
                 <w:noProof/>
                 <w:webHidden/>
               </w:rPr>
-              <w:instrText xml:space="preserve"> PAGEREF _Toc115966837 \h </w:instrText>
+              <w:instrText xml:space="preserve"> PAGEREF _Toc116294881 \h </w:instrText>
             </w:r>
             <w:r>
               <w:rPr>
@@ -4525,7 +4611,7 @@
               <w:lang w:eastAsia="es-ES"/>
             </w:rPr>
           </w:pPr>
-          <w:hyperlink w:anchor="_Toc115966838" w:history="1">
+          <w:hyperlink w:anchor="_Toc116294882" w:history="1">
             <w:r>
               <w:rPr>
                 <w:rStyle w:val="Hipervnculo"/>
@@ -4567,7 +4653,7 @@
                 <w:noProof/>
                 <w:webHidden/>
               </w:rPr>
-              <w:instrText xml:space="preserve"> PAGEREF _Toc115966838 \h </w:instrText>
+              <w:instrText xml:space="preserve"> PAGEREF _Toc116294882 \h </w:instrText>
             </w:r>
             <w:r>
               <w:rPr>
@@ -4611,7 +4697,7 @@
               <w:lang w:eastAsia="es-ES"/>
             </w:rPr>
           </w:pPr>
-          <w:hyperlink w:anchor="_Toc115966839" w:history="1">
+          <w:hyperlink w:anchor="_Toc116294883" w:history="1">
             <w:r>
               <w:rPr>
                 <w:rStyle w:val="Hipervnculo"/>
@@ -4653,7 +4739,7 @@
                 <w:noProof/>
                 <w:webHidden/>
               </w:rPr>
-              <w:instrText xml:space="preserve"> PAGEREF _Toc115966839 \h </w:instrText>
+              <w:instrText xml:space="preserve"> PAGEREF _Toc116294883 \h </w:instrText>
             </w:r>
             <w:r>
               <w:rPr>
@@ -4697,7 +4783,7 @@
               <w:lang w:eastAsia="es-ES"/>
             </w:rPr>
           </w:pPr>
-          <w:hyperlink w:anchor="_Toc115966841" w:history="1">
+          <w:hyperlink w:anchor="_Toc116294885" w:history="1">
             <w:r>
               <w:rPr>
                 <w:rStyle w:val="Hipervnculo"/>
@@ -4739,7 +4825,7 @@
                 <w:noProof/>
                 <w:webHidden/>
               </w:rPr>
-              <w:instrText xml:space="preserve"> PAGEREF _Toc115966841 \h </w:instrText>
+              <w:instrText xml:space="preserve"> PAGEREF _Toc116294885 \h </w:instrText>
             </w:r>
             <w:r>
               <w:rPr>
@@ -4783,7 +4869,7 @@
               <w:lang w:eastAsia="es-ES"/>
             </w:rPr>
           </w:pPr>
-          <w:hyperlink w:anchor="_Toc115966842" w:history="1">
+          <w:hyperlink w:anchor="_Toc116294886" w:history="1">
             <w:r>
               <w:rPr>
                 <w:rStyle w:val="Hipervnculo"/>
@@ -4825,7 +4911,7 @@
                 <w:noProof/>
                 <w:webHidden/>
               </w:rPr>
-              <w:instrText xml:space="preserve"> PAGEREF _Toc115966842 \h </w:instrText>
+              <w:instrText xml:space="preserve"> PAGEREF _Toc116294886 \h </w:instrText>
             </w:r>
             <w:r>
               <w:rPr>
@@ -4869,7 +4955,7 @@
               <w:lang w:eastAsia="es-ES"/>
             </w:rPr>
           </w:pPr>
-          <w:hyperlink w:anchor="_Toc115966843" w:history="1">
+          <w:hyperlink w:anchor="_Toc116294887" w:history="1">
             <w:r>
               <w:rPr>
                 <w:rStyle w:val="Hipervnculo"/>
@@ -4911,7 +4997,7 @@
                 <w:noProof/>
                 <w:webHidden/>
               </w:rPr>
-              <w:instrText xml:space="preserve"> PAGEREF _Toc115966843 \h </w:instrText>
+              <w:instrText xml:space="preserve"> PAGEREF _Toc116294887 \h </w:instrText>
             </w:r>
             <w:r>
               <w:rPr>
@@ -4955,7 +5041,7 @@
               <w:lang w:eastAsia="es-ES"/>
             </w:rPr>
           </w:pPr>
-          <w:hyperlink w:anchor="_Toc115966844" w:history="1">
+          <w:hyperlink w:anchor="_Toc116294888" w:history="1">
             <w:r>
               <w:rPr>
                 <w:rStyle w:val="Hipervnculo"/>
@@ -4997,7 +5083,7 @@
                 <w:noProof/>
                 <w:webHidden/>
               </w:rPr>
-              <w:instrText xml:space="preserve"> PAGEREF _Toc115966844 \h </w:instrText>
+              <w:instrText xml:space="preserve"> PAGEREF _Toc116294888 \h </w:instrText>
             </w:r>
             <w:r>
               <w:rPr>
@@ -5041,7 +5127,7 @@
               <w:lang w:eastAsia="es-ES"/>
             </w:rPr>
           </w:pPr>
-          <w:hyperlink w:anchor="_Toc115966845" w:history="1">
+          <w:hyperlink w:anchor="_Toc116294889" w:history="1">
             <w:r>
               <w:rPr>
                 <w:rStyle w:val="Hipervnculo"/>
@@ -5083,7 +5169,7 @@
                 <w:noProof/>
                 <w:webHidden/>
               </w:rPr>
-              <w:instrText xml:space="preserve"> PAGEREF _Toc115966845 \h </w:instrText>
+              <w:instrText xml:space="preserve"> PAGEREF _Toc116294889 \h </w:instrText>
             </w:r>
             <w:r>
               <w:rPr>
@@ -5143,7 +5229,7 @@
           <w:szCs w:val="52"/>
         </w:rPr>
       </w:pPr>
-      <w:bookmarkStart w:id="0" w:name="_Toc115966805"/>
+      <w:bookmarkStart w:id="0" w:name="_Toc116294848"/>
       <w:r>
         <w:rPr>
           <w:sz w:val="52"/>
@@ -5400,7 +5486,7 @@
         </w:rPr>
       </w:pPr>
       <w:bookmarkStart w:id="1" w:name="_Ref115944217"/>
-      <w:bookmarkStart w:id="2" w:name="_Toc115966806"/>
+      <w:bookmarkStart w:id="2" w:name="_Toc116294849"/>
       <w:r>
         <w:rPr>
           <w:sz w:val="52"/>
@@ -6211,7 +6297,7 @@
       </w:pPr>
       <w:bookmarkStart w:id="3" w:name="_Ref115944271"/>
       <w:bookmarkStart w:id="4" w:name="_Ref115944283"/>
-      <w:bookmarkStart w:id="5" w:name="_Toc115966807"/>
+      <w:bookmarkStart w:id="5" w:name="_Toc116294850"/>
       <w:proofErr w:type="spellStart"/>
       <w:r>
         <w:rPr>
@@ -6337,7 +6423,7 @@
       <w:pPr>
         <w:pStyle w:val="Ttulo1"/>
       </w:pPr>
-      <w:bookmarkStart w:id="6" w:name="_Toc115966808"/>
+      <w:bookmarkStart w:id="6" w:name="_Toc116294851"/>
       <w:r>
         <w:lastRenderedPageBreak/>
         <w:t>Introducción</w:t>
@@ -6669,7 +6755,7 @@
       <w:pPr>
         <w:pStyle w:val="Ttulo2"/>
       </w:pPr>
-      <w:bookmarkStart w:id="7" w:name="_Toc115966809"/>
+      <w:bookmarkStart w:id="7" w:name="_Toc116294852"/>
       <w:r>
         <w:t>Propósito</w:t>
       </w:r>
@@ -6718,7 +6804,7 @@
       <w:pPr>
         <w:pStyle w:val="Ttulo2"/>
       </w:pPr>
-      <w:bookmarkStart w:id="8" w:name="_Toc115966810"/>
+      <w:bookmarkStart w:id="8" w:name="_Toc116294853"/>
       <w:r>
         <w:t>Justificación</w:t>
       </w:r>
@@ -6778,7 +6864,7 @@
       <w:pPr>
         <w:pStyle w:val="Ttulo2"/>
       </w:pPr>
-      <w:bookmarkStart w:id="9" w:name="_Toc115966811"/>
+      <w:bookmarkStart w:id="9" w:name="_Toc116294854"/>
       <w:r>
         <w:lastRenderedPageBreak/>
         <w:t>Objetivos</w:t>
@@ -6842,7 +6928,7 @@
       <w:pPr>
         <w:pStyle w:val="Ttulo3"/>
       </w:pPr>
-      <w:bookmarkStart w:id="10" w:name="_Toc115966812"/>
+      <w:bookmarkStart w:id="10" w:name="_Toc116294855"/>
       <w:r>
         <w:t>Objetivos Primarios</w:t>
       </w:r>
@@ -6986,7 +7072,7 @@
       <w:pPr>
         <w:pStyle w:val="Ttulo3"/>
       </w:pPr>
-      <w:bookmarkStart w:id="11" w:name="_Toc115966813"/>
+      <w:bookmarkStart w:id="11" w:name="_Toc116294856"/>
       <w:r>
         <w:t>Objetivos Secundarios</w:t>
       </w:r>
@@ -7034,7 +7120,7 @@
       <w:pPr>
         <w:pStyle w:val="Ttulo3"/>
       </w:pPr>
-      <w:bookmarkStart w:id="12" w:name="_Toc115966814"/>
+      <w:bookmarkStart w:id="12" w:name="_Toc116294857"/>
       <w:r>
         <w:t>Requisitos no funcionales</w:t>
       </w:r>
@@ -7141,7 +7227,7 @@
       <w:pPr>
         <w:pStyle w:val="Ttulo2"/>
       </w:pPr>
-      <w:bookmarkStart w:id="13" w:name="_Toc115966815"/>
+      <w:bookmarkStart w:id="13" w:name="_Toc116294858"/>
       <w:r>
         <w:t>Metodología</w:t>
       </w:r>
@@ -7461,7 +7547,7 @@
       <w:pPr>
         <w:pStyle w:val="Ttulo3"/>
       </w:pPr>
-      <w:bookmarkStart w:id="16" w:name="_Toc115966816"/>
+      <w:bookmarkStart w:id="16" w:name="_Toc116294859"/>
       <w:r>
         <w:t>Terminología</w:t>
       </w:r>
@@ -7550,7 +7636,7 @@
       <w:pPr>
         <w:pStyle w:val="Ttulo2"/>
       </w:pPr>
-      <w:bookmarkStart w:id="17" w:name="_Toc115966817"/>
+      <w:bookmarkStart w:id="17" w:name="_Toc116294860"/>
       <w:r>
         <w:t>Estado del arte</w:t>
       </w:r>
@@ -7565,7 +7651,7 @@
       <w:pPr>
         <w:pStyle w:val="Ttulo3"/>
       </w:pPr>
-      <w:bookmarkStart w:id="18" w:name="_Toc115966818"/>
+      <w:bookmarkStart w:id="18" w:name="_Toc116294861"/>
       <w:r>
         <w:t>GP</w:t>
       </w:r>
@@ -7600,7 +7686,7 @@
       <w:pPr>
         <w:pStyle w:val="Ttulo1"/>
       </w:pPr>
-      <w:bookmarkStart w:id="19" w:name="_Toc115966819"/>
+      <w:bookmarkStart w:id="19" w:name="_Toc116294862"/>
       <w:r>
         <w:lastRenderedPageBreak/>
         <w:t>Fundamentos</w:t>
@@ -7643,6 +7729,7 @@
       <w:bookmarkStart w:id="29" w:name="_Toc115856513"/>
       <w:bookmarkStart w:id="30" w:name="_Toc115942504"/>
       <w:bookmarkStart w:id="31" w:name="_Toc115966820"/>
+      <w:bookmarkStart w:id="32" w:name="_Toc116294863"/>
       <w:bookmarkEnd w:id="20"/>
       <w:bookmarkEnd w:id="21"/>
       <w:bookmarkEnd w:id="22"/>
@@ -7655,16 +7742,17 @@
       <w:bookmarkEnd w:id="29"/>
       <w:bookmarkEnd w:id="30"/>
       <w:bookmarkEnd w:id="31"/>
+      <w:bookmarkEnd w:id="32"/>
     </w:p>
     <w:p>
       <w:pPr>
         <w:pStyle w:val="Ttulo2"/>
       </w:pPr>
-      <w:bookmarkStart w:id="32" w:name="_Toc115966821"/>
+      <w:bookmarkStart w:id="33" w:name="_Toc116294864"/>
       <w:r>
         <w:t>Modelación del lenguaje</w:t>
       </w:r>
-      <w:bookmarkEnd w:id="32"/>
+      <w:bookmarkEnd w:id="33"/>
     </w:p>
     <w:p>
       <w:pPr>
@@ -7745,7 +7833,7 @@
             <w:rPr>
               <w:noProof/>
             </w:rPr>
-            <w:t>(Venkat N. Gudivada, 2015)</w:t>
+            <w:t>(Gudivada, Rao Vijay, &amp; Raghavan, 2015)</w:t>
           </w:r>
           <w:r>
             <w:fldChar w:fldCharType="end"/>
@@ -8371,14 +8459,14 @@
       <w:pPr>
         <w:pStyle w:val="Ttulo3"/>
       </w:pPr>
-      <w:bookmarkStart w:id="33" w:name="_Toc115966822"/>
+      <w:bookmarkStart w:id="34" w:name="_Toc116294865"/>
       <w:r>
         <w:t xml:space="preserve">Modelos de </w:t>
       </w:r>
       <w:r>
         <w:t>N-gramas</w:t>
       </w:r>
-      <w:bookmarkEnd w:id="33"/>
+      <w:bookmarkEnd w:id="34"/>
     </w:p>
     <w:p>
       <w:pPr>
@@ -8564,8 +8652,8 @@
           <w:szCs w:val="22"/>
         </w:rPr>
       </w:pPr>
-      <w:bookmarkStart w:id="34" w:name="_Ref115955189"/>
-      <w:bookmarkStart w:id="35" w:name="_Toc115966847"/>
+      <w:bookmarkStart w:id="35" w:name="_Ref115955189"/>
+      <w:bookmarkStart w:id="36" w:name="_Toc115966847"/>
       <w:r>
         <w:rPr>
           <w:i w:val="0"/>
@@ -8688,7 +8776,7 @@
         </w:rPr>
         <w:fldChar w:fldCharType="end"/>
       </w:r>
-      <w:bookmarkEnd w:id="34"/>
+      <w:bookmarkEnd w:id="35"/>
       <w:r>
         <w:rPr>
           <w:i w:val="0"/>
@@ -8699,7 +8787,7 @@
         </w:rPr>
         <w:t>: Ejemplo ilustrado de formación de n-gramas</w:t>
       </w:r>
-      <w:bookmarkEnd w:id="35"/>
+      <w:bookmarkEnd w:id="36"/>
     </w:p>
     <w:p>
       <w:pPr>
@@ -8996,11 +9084,11 @@
       <w:pPr>
         <w:pStyle w:val="Ttulo2"/>
       </w:pPr>
-      <w:bookmarkStart w:id="36" w:name="_Toc115966823"/>
+      <w:bookmarkStart w:id="37" w:name="_Toc116294866"/>
       <w:r>
         <w:t>Grafos</w:t>
       </w:r>
-      <w:bookmarkEnd w:id="36"/>
+      <w:bookmarkEnd w:id="37"/>
     </w:p>
     <w:p>
       <w:pPr>
@@ -9205,9 +9293,9 @@
           <w:szCs w:val="22"/>
         </w:rPr>
       </w:pPr>
-      <w:bookmarkStart w:id="37" w:name="_Ref115966233"/>
       <w:bookmarkStart w:id="38" w:name="_Ref115966236"/>
-      <w:bookmarkStart w:id="39" w:name="_Toc115966848"/>
+      <w:bookmarkStart w:id="39" w:name="_Ref115966233"/>
+      <w:bookmarkStart w:id="40" w:name="_Toc115966848"/>
       <w:r>
         <w:rPr>
           <w:i w:val="0"/>
@@ -9341,8 +9429,8 @@
         </w:rPr>
         <w:t>: Visualización de grafo de ejemplo</w:t>
       </w:r>
-      <w:bookmarkEnd w:id="37"/>
       <w:bookmarkEnd w:id="39"/>
+      <w:bookmarkEnd w:id="40"/>
     </w:p>
     <w:p>
       <w:pPr>
@@ -9371,7 +9459,6 @@
           <w:szCs w:val="36"/>
         </w:rPr>
       </w:pPr>
-      <w:bookmarkStart w:id="40" w:name="_Toc115966824"/>
       <w:r>
         <w:br w:type="page"/>
       </w:r>
@@ -9380,11 +9467,30 @@
       <w:pPr>
         <w:pStyle w:val="Ttulo1"/>
       </w:pPr>
+      <w:bookmarkStart w:id="41" w:name="_Toc116294867"/>
       <w:r>
         <w:lastRenderedPageBreak/>
         <w:t>GPG – Grafo Preentrenado Generativo</w:t>
       </w:r>
-      <w:bookmarkEnd w:id="40"/>
+      <w:bookmarkEnd w:id="41"/>
+    </w:p>
+    <w:p>
+      <w:pPr>
+        <w:jc w:val="both"/>
+      </w:pPr>
+    </w:p>
+    <w:p>
+      <w:pPr>
+        <w:jc w:val="both"/>
+      </w:pPr>
+      <w:r>
+        <w:t>GPG ha sido el nombre elegido para referirse al sistema desarrollado **</w:t>
+      </w:r>
+    </w:p>
+    <w:p>
+      <w:pPr>
+        <w:jc w:val="both"/>
+      </w:pPr>
     </w:p>
     <w:p>
       <w:pPr>
@@ -9402,67 +9508,707 @@
           <w:szCs w:val="32"/>
         </w:rPr>
       </w:pPr>
-      <w:bookmarkStart w:id="41" w:name="_Toc115458465"/>
-      <w:bookmarkStart w:id="42" w:name="_Toc115778024"/>
-      <w:bookmarkStart w:id="43" w:name="_Toc115853672"/>
-      <w:bookmarkStart w:id="44" w:name="_Toc115856328"/>
-      <w:bookmarkStart w:id="45" w:name="_Toc115856517"/>
-      <w:bookmarkStart w:id="46" w:name="_Toc115942509"/>
-      <w:bookmarkStart w:id="47" w:name="_Toc115966825"/>
-      <w:bookmarkEnd w:id="41"/>
+      <w:bookmarkStart w:id="42" w:name="_Toc115458465"/>
+      <w:bookmarkStart w:id="43" w:name="_Toc115778024"/>
+      <w:bookmarkStart w:id="44" w:name="_Toc115853672"/>
+      <w:bookmarkStart w:id="45" w:name="_Toc115856328"/>
+      <w:bookmarkStart w:id="46" w:name="_Toc115856517"/>
+      <w:bookmarkStart w:id="47" w:name="_Toc115942509"/>
+      <w:bookmarkStart w:id="48" w:name="_Toc115966825"/>
+      <w:bookmarkStart w:id="49" w:name="_Toc116294868"/>
       <w:bookmarkEnd w:id="42"/>
       <w:bookmarkEnd w:id="43"/>
       <w:bookmarkEnd w:id="44"/>
       <w:bookmarkEnd w:id="45"/>
       <w:bookmarkEnd w:id="46"/>
       <w:bookmarkEnd w:id="47"/>
+      <w:bookmarkEnd w:id="48"/>
+      <w:bookmarkEnd w:id="49"/>
     </w:p>
     <w:p>
       <w:pPr>
         <w:pStyle w:val="Ttulo2"/>
       </w:pPr>
-      <w:bookmarkStart w:id="48" w:name="_Toc115966826"/>
+      <w:bookmarkStart w:id="50" w:name="_Toc116294869"/>
       <w:r>
         <w:t>Datos de entrenamiento</w:t>
       </w:r>
-      <w:bookmarkEnd w:id="48"/>
+      <w:bookmarkEnd w:id="50"/>
+    </w:p>
+    <w:p/>
+    <w:p>
+      <w:pPr>
+        <w:pStyle w:val="Ttulo3"/>
+      </w:pPr>
+      <w:bookmarkStart w:id="51" w:name="_Toc116294870"/>
+      <w:r>
+        <w:t>Fuente de los datos</w:t>
+      </w:r>
+      <w:bookmarkEnd w:id="51"/>
+    </w:p>
+    <w:p>
+      <w:pPr>
+        <w:jc w:val="both"/>
+      </w:pPr>
+    </w:p>
+    <w:p>
+      <w:pPr>
+        <w:jc w:val="both"/>
+      </w:pPr>
+      <w:r>
+        <w:t xml:space="preserve">Actualmente existen muy diversas fuentes de datos que pueden ser utilizadas para entrenar </w:t>
+      </w:r>
+      <w:r>
+        <w:t>este tipo</w:t>
+      </w:r>
+      <w:r>
+        <w:t xml:space="preserve"> de modelos. En este caso por facilidad de lectura de formato se ha decidido elegir libros electrónicos escritos en la extensión de archivo TXT</w:t>
+      </w:r>
+      <w:r>
+        <w:t>, es decir, los libros se encuentran en texto plano</w:t>
+      </w:r>
+      <w:r>
+        <w:t>, además, presentan</w:t>
+      </w:r>
+      <w:r>
+        <w:t xml:space="preserve"> codificación </w:t>
+      </w:r>
+      <w:r>
+        <w:t xml:space="preserve">de caracteres </w:t>
+      </w:r>
+      <w:r>
+        <w:t>UTF-8</w:t>
+      </w:r>
+      <w:r>
+        <w:t>.</w:t>
+      </w:r>
+    </w:p>
+    <w:p>
+      <w:pPr>
+        <w:jc w:val="both"/>
+      </w:pPr>
+    </w:p>
+    <w:p>
+      <w:pPr>
+        <w:jc w:val="both"/>
+      </w:pPr>
+      <w:r>
+        <w:t>Lo</w:t>
+      </w:r>
+      <w:r>
+        <w:t>s libros</w:t>
+      </w:r>
+      <w:r>
+        <w:t>, todos en castellano,</w:t>
+      </w:r>
+      <w:r>
+        <w:t xml:space="preserve"> se han obtenido de</w:t>
+      </w:r>
+      <w:r>
+        <w:t xml:space="preserve"> la plataforma web del</w:t>
+      </w:r>
+      <w:r>
+        <w:t xml:space="preserve"> Proyecto Gute</w:t>
+      </w:r>
+      <w:r>
+        <w:t>n</w:t>
+      </w:r>
+      <w:r>
+        <w:t xml:space="preserve">berg </w:t>
+      </w:r>
+      <w:sdt>
+        <w:sdtPr>
+          <w:id w:val="362325638"/>
+          <w:citation/>
+        </w:sdtPr>
+        <w:sdtContent>
+          <w:r>
+            <w:fldChar w:fldCharType="begin"/>
+          </w:r>
+          <w:r>
+            <w:instrText xml:space="preserve"> CITATION The \l 3082 </w:instrText>
+          </w:r>
+          <w:r>
+            <w:fldChar w:fldCharType="separate"/>
+          </w:r>
+          <w:r>
+            <w:rPr>
+              <w:noProof/>
+            </w:rPr>
+            <w:t>(The Project Gutenberg Literary Archive Foundation, s.f.)</w:t>
+          </w:r>
+          <w:r>
+            <w:fldChar w:fldCharType="end"/>
+          </w:r>
+        </w:sdtContent>
+      </w:sdt>
+      <w:r>
+        <w:t>, disponen de aproximadamente 60000 libro</w:t>
+      </w:r>
+      <w:r>
+        <w:t>s</w:t>
+      </w:r>
+      <w:r>
+        <w:t xml:space="preserve"> en diferentes idiomas de los cuales la mayoría pertenecen a dominio público, por lo tanto, las licencias de uso no suponen un problema. A continuación, se enumeran los libros utilizados:</w:t>
+      </w:r>
+    </w:p>
+    <w:p>
+      <w:pPr>
+        <w:jc w:val="both"/>
+      </w:pPr>
+    </w:p>
+    <w:p>
+      <w:pPr>
+        <w:pStyle w:val="Prrafodelista"/>
+        <w:numPr>
+          <w:ilvl w:val="0"/>
+          <w:numId w:val="13"/>
+        </w:numPr>
+        <w:spacing w:line="360" w:lineRule="auto"/>
+        <w:jc w:val="both"/>
+      </w:pPr>
+      <w:r>
+        <w:t xml:space="preserve">Actas capitulares </w:t>
+      </w:r>
+      <w:r>
+        <w:t>desde el 21 hasta el 25 de mayo de 1810 en Buenos Aires</w:t>
+      </w:r>
+      <w:r>
+        <w:t xml:space="preserve">  </w:t>
+      </w:r>
+      <w:sdt>
+        <w:sdtPr>
+          <w:id w:val="-1166555127"/>
+          <w:citation/>
+        </w:sdtPr>
+        <w:sdtContent>
+          <w:r>
+            <w:fldChar w:fldCharType="begin"/>
+          </w:r>
+          <w:r>
+            <w:instrText xml:space="preserve">CITATION Anó06 \l 3082 </w:instrText>
+          </w:r>
+          <w:r>
+            <w:fldChar w:fldCharType="separate"/>
+          </w:r>
+          <w:r>
+            <w:rPr>
+              <w:noProof/>
+            </w:rPr>
+            <w:t>(Anónimo, 1836)</w:t>
+          </w:r>
+          <w:r>
+            <w:fldChar w:fldCharType="end"/>
+          </w:r>
+        </w:sdtContent>
+      </w:sdt>
+    </w:p>
+    <w:p>
+      <w:pPr>
+        <w:pStyle w:val="Prrafodelista"/>
+        <w:numPr>
+          <w:ilvl w:val="0"/>
+          <w:numId w:val="13"/>
+        </w:numPr>
+        <w:spacing w:line="360" w:lineRule="auto"/>
+        <w:jc w:val="both"/>
+      </w:pPr>
+      <w:r>
+        <w:t xml:space="preserve">Al primer vuelo </w:t>
+      </w:r>
+      <w:sdt>
+        <w:sdtPr>
+          <w:id w:val="213326762"/>
+          <w:citation/>
+        </w:sdtPr>
+        <w:sdtContent>
+          <w:r>
+            <w:fldChar w:fldCharType="begin"/>
+          </w:r>
+          <w:r>
+            <w:instrText xml:space="preserve">CITATION Per86 \l 3082 </w:instrText>
+          </w:r>
+          <w:r>
+            <w:fldChar w:fldCharType="separate"/>
+          </w:r>
+          <w:r>
+            <w:rPr>
+              <w:noProof/>
+            </w:rPr>
+            <w:t>(Pereda, 1986)</w:t>
+          </w:r>
+          <w:r>
+            <w:fldChar w:fldCharType="end"/>
+          </w:r>
+        </w:sdtContent>
+      </w:sdt>
+    </w:p>
+    <w:p>
+      <w:pPr>
+        <w:pStyle w:val="Prrafodelista"/>
+        <w:numPr>
+          <w:ilvl w:val="0"/>
+          <w:numId w:val="13"/>
+        </w:numPr>
+        <w:spacing w:line="360" w:lineRule="auto"/>
+        <w:jc w:val="both"/>
+      </w:pPr>
+      <w:r>
+        <w:t xml:space="preserve">Algo de todo </w:t>
+      </w:r>
+      <w:sdt>
+        <w:sdtPr>
+          <w:id w:val="-641114113"/>
+          <w:citation/>
+        </w:sdtPr>
+        <w:sdtContent>
+          <w:r>
+            <w:fldChar w:fldCharType="begin"/>
+          </w:r>
+          <w:r>
+            <w:instrText xml:space="preserve"> CITATION Val83 \l 3082 </w:instrText>
+          </w:r>
+          <w:r>
+            <w:fldChar w:fldCharType="separate"/>
+          </w:r>
+          <w:r>
+            <w:rPr>
+              <w:noProof/>
+            </w:rPr>
+            <w:t>(Valera, 1883)</w:t>
+          </w:r>
+          <w:r>
+            <w:fldChar w:fldCharType="end"/>
+          </w:r>
+        </w:sdtContent>
+      </w:sdt>
+    </w:p>
+    <w:p>
+      <w:pPr>
+        <w:pStyle w:val="Prrafodelista"/>
+        <w:numPr>
+          <w:ilvl w:val="0"/>
+          <w:numId w:val="13"/>
+        </w:numPr>
+        <w:spacing w:line="360" w:lineRule="auto"/>
+        <w:jc w:val="both"/>
+      </w:pPr>
+      <w:r>
+        <w:t xml:space="preserve">Amar es vencer </w:t>
+      </w:r>
+      <w:sdt>
+        <w:sdtPr>
+          <w:id w:val="623499385"/>
+          <w:citation/>
+        </w:sdtPr>
+        <w:sdtContent>
+          <w:r>
+            <w:fldChar w:fldCharType="begin"/>
+          </w:r>
+          <w:r>
+            <w:instrText xml:space="preserve"> CITATION Car08 \l 3082 </w:instrText>
+          </w:r>
+          <w:r>
+            <w:fldChar w:fldCharType="separate"/>
+          </w:r>
+          <w:r>
+            <w:rPr>
+              <w:noProof/>
+            </w:rPr>
+            <w:t>(Caro, 2008)</w:t>
+          </w:r>
+          <w:r>
+            <w:fldChar w:fldCharType="end"/>
+          </w:r>
+        </w:sdtContent>
+      </w:sdt>
+    </w:p>
+    <w:p>
+      <w:pPr>
+        <w:pStyle w:val="Prrafodelista"/>
+        <w:numPr>
+          <w:ilvl w:val="0"/>
+          <w:numId w:val="13"/>
+        </w:numPr>
+        <w:spacing w:line="360" w:lineRule="auto"/>
+        <w:jc w:val="both"/>
+      </w:pPr>
+      <w:r>
+        <w:t xml:space="preserve">Amistad funesta: Novela </w:t>
+      </w:r>
+      <w:sdt>
+        <w:sdtPr>
+          <w:id w:val="2010243945"/>
+          <w:citation/>
+        </w:sdtPr>
+        <w:sdtContent>
+          <w:r>
+            <w:fldChar w:fldCharType="begin"/>
+          </w:r>
+          <w:r>
+            <w:instrText xml:space="preserve"> CITATION Mar85 \l 3082 </w:instrText>
+          </w:r>
+          <w:r>
+            <w:fldChar w:fldCharType="separate"/>
+          </w:r>
+          <w:r>
+            <w:rPr>
+              <w:noProof/>
+            </w:rPr>
+            <w:t>(Martí, 1885)</w:t>
+          </w:r>
+          <w:r>
+            <w:fldChar w:fldCharType="end"/>
+          </w:r>
+        </w:sdtContent>
+      </w:sdt>
+    </w:p>
+    <w:p>
+      <w:pPr>
+        <w:pStyle w:val="Prrafodelista"/>
+        <w:numPr>
+          <w:ilvl w:val="0"/>
+          <w:numId w:val="13"/>
+        </w:numPr>
+        <w:spacing w:line="360" w:lineRule="auto"/>
+        <w:jc w:val="both"/>
+      </w:pPr>
+      <w:r>
+        <w:t xml:space="preserve">Amparo (Memorias de un loco) </w:t>
+      </w:r>
+      <w:sdt>
+        <w:sdtPr>
+          <w:id w:val="-745104275"/>
+          <w:citation/>
+        </w:sdtPr>
+        <w:sdtContent>
+          <w:r>
+            <w:fldChar w:fldCharType="begin"/>
+          </w:r>
+          <w:r>
+            <w:instrText xml:space="preserve"> CITATION Fer58 \l 3082 </w:instrText>
+          </w:r>
+          <w:r>
+            <w:fldChar w:fldCharType="separate"/>
+          </w:r>
+          <w:r>
+            <w:rPr>
+              <w:noProof/>
+            </w:rPr>
+            <w:t>(Fernández y González, 1858)</w:t>
+          </w:r>
+          <w:r>
+            <w:fldChar w:fldCharType="end"/>
+          </w:r>
+        </w:sdtContent>
+      </w:sdt>
+    </w:p>
+    <w:p>
+      <w:pPr>
+        <w:pStyle w:val="Prrafodelista"/>
+        <w:numPr>
+          <w:ilvl w:val="0"/>
+          <w:numId w:val="13"/>
+        </w:numPr>
+        <w:spacing w:line="360" w:lineRule="auto"/>
+        <w:jc w:val="both"/>
+      </w:pPr>
+      <w:r>
+        <w:t xml:space="preserve">Ariel </w:t>
+      </w:r>
+      <w:sdt>
+        <w:sdtPr>
+          <w:id w:val="-1700010272"/>
+          <w:citation/>
+        </w:sdtPr>
+        <w:sdtContent>
+          <w:r>
+            <w:fldChar w:fldCharType="begin"/>
+          </w:r>
+          <w:r>
+            <w:instrText xml:space="preserve"> CITATION Rod00 \l 3082 </w:instrText>
+          </w:r>
+          <w:r>
+            <w:fldChar w:fldCharType="separate"/>
+          </w:r>
+          <w:r>
+            <w:rPr>
+              <w:noProof/>
+            </w:rPr>
+            <w:t>(Rodó, 1900)</w:t>
+          </w:r>
+          <w:r>
+            <w:fldChar w:fldCharType="end"/>
+          </w:r>
+        </w:sdtContent>
+      </w:sdt>
+    </w:p>
+    <w:p>
+      <w:pPr>
+        <w:pStyle w:val="Prrafodelista"/>
+        <w:numPr>
+          <w:ilvl w:val="0"/>
+          <w:numId w:val="13"/>
+        </w:numPr>
+        <w:spacing w:line="360" w:lineRule="auto"/>
+        <w:jc w:val="both"/>
+      </w:pPr>
+      <w:r>
+        <w:t xml:space="preserve">Arroz y tartana </w:t>
+      </w:r>
+      <w:sdt>
+        <w:sdtPr>
+          <w:id w:val="-1512527629"/>
+          <w:citation/>
+        </w:sdtPr>
+        <w:sdtContent>
+          <w:r>
+            <w:fldChar w:fldCharType="begin"/>
+          </w:r>
+          <w:r>
+            <w:instrText xml:space="preserve"> CITATION Bla94 \l 3082 </w:instrText>
+          </w:r>
+          <w:r>
+            <w:fldChar w:fldCharType="separate"/>
+          </w:r>
+          <w:r>
+            <w:rPr>
+              <w:noProof/>
+            </w:rPr>
+            <w:t>(Blasco Ibánez, 1894)</w:t>
+          </w:r>
+          <w:r>
+            <w:fldChar w:fldCharType="end"/>
+          </w:r>
+        </w:sdtContent>
+      </w:sdt>
+    </w:p>
+    <w:p>
+      <w:pPr>
+        <w:pStyle w:val="Prrafodelista"/>
+        <w:numPr>
+          <w:ilvl w:val="0"/>
+          <w:numId w:val="13"/>
+        </w:numPr>
+        <w:spacing w:line="360" w:lineRule="auto"/>
+        <w:jc w:val="both"/>
+      </w:pPr>
+      <w:r>
+        <w:t xml:space="preserve">Cádiz </w:t>
+      </w:r>
+      <w:sdt>
+        <w:sdtPr>
+          <w:id w:val="-363598881"/>
+          <w:citation/>
+        </w:sdtPr>
+        <w:sdtContent>
+          <w:r>
+            <w:fldChar w:fldCharType="begin"/>
+          </w:r>
+          <w:r>
+            <w:instrText xml:space="preserve"> CITATION Pér74 \l 3082 </w:instrText>
+          </w:r>
+          <w:r>
+            <w:fldChar w:fldCharType="separate"/>
+          </w:r>
+          <w:r>
+            <w:rPr>
+              <w:noProof/>
+            </w:rPr>
+            <w:t>(Pérez Galdós, 1874)</w:t>
+          </w:r>
+          <w:r>
+            <w:fldChar w:fldCharType="end"/>
+          </w:r>
+        </w:sdtContent>
+      </w:sdt>
+    </w:p>
+    <w:p>
+      <w:pPr>
+        <w:pStyle w:val="Prrafodelista"/>
+        <w:numPr>
+          <w:ilvl w:val="0"/>
+          <w:numId w:val="13"/>
+        </w:numPr>
+        <w:spacing w:line="360" w:lineRule="auto"/>
+        <w:jc w:val="both"/>
+      </w:pPr>
+      <w:r>
+        <w:t xml:space="preserve"> Cartas de mi molino </w:t>
+      </w:r>
+      <w:sdt>
+        <w:sdtPr>
+          <w:id w:val="310295293"/>
+          <w:citation/>
+        </w:sdtPr>
+        <w:sdtContent>
+          <w:r>
+            <w:fldChar w:fldCharType="begin"/>
+          </w:r>
+          <w:r>
+            <w:instrText xml:space="preserve">CITATION Dau69 \l 3082 </w:instrText>
+          </w:r>
+          <w:r>
+            <w:fldChar w:fldCharType="separate"/>
+          </w:r>
+          <w:r>
+            <w:rPr>
+              <w:noProof/>
+            </w:rPr>
+            <w:t>(Daudet &amp; Cabañas, 1869)</w:t>
+          </w:r>
+          <w:r>
+            <w:fldChar w:fldCharType="end"/>
+          </w:r>
+        </w:sdtContent>
+      </w:sdt>
+    </w:p>
+    <w:p/>
+    <w:p>
+      <w:pPr>
+        <w:pStyle w:val="Ttulo3"/>
+      </w:pPr>
+      <w:r>
+        <w:t>Limpieza de los datos</w:t>
+      </w:r>
+    </w:p>
+    <w:p>
+      <w:pPr>
+        <w:jc w:val="both"/>
+      </w:pPr>
+    </w:p>
+    <w:p>
+      <w:pPr>
+        <w:jc w:val="both"/>
+      </w:pPr>
+      <w:r>
+        <w:t xml:space="preserve">Se han tenido que tomar varias consideraciones a la hora de tratar los datos para </w:t>
+      </w:r>
+      <w:r>
+        <w:t>proporcionar la información más relevante y menos conflictiva al modelo de lenguaje.</w:t>
+      </w:r>
+    </w:p>
+    <w:p>
+      <w:pPr>
+        <w:jc w:val="both"/>
+      </w:pPr>
+    </w:p>
+    <w:p>
+      <w:pPr>
+        <w:jc w:val="both"/>
+      </w:pPr>
+      <w:r>
+        <w:t>En todos los libros mencionados se puede encontrar en las primeras líneas unos párrafos en ingles referentes a los términos de uso del proyecto Gutenberg y conteniendo metadatos del libro en sí. Se decidide eliminar</w:t>
+      </w:r>
+      <w:r>
+        <w:t>, directamente del archivo,</w:t>
+      </w:r>
+      <w:r>
+        <w:t xml:space="preserve"> dichas líneas pues </w:t>
+      </w:r>
+      <w:r>
+        <w:t>contienen vocabulario en inglés</w:t>
+      </w:r>
+      <w:r>
+        <w:t>, además de presentarse los metadatos en un formato no natural y poco parecido al lenguaje humano.</w:t>
+      </w:r>
+    </w:p>
+    <w:p>
+      <w:pPr>
+        <w:jc w:val="both"/>
+      </w:pPr>
+    </w:p>
+    <w:p>
+      <w:pPr>
+        <w:jc w:val="both"/>
+      </w:pPr>
+      <w:r>
+        <w:t xml:space="preserve">Se ha optado por transformar todas las palabras presentes en los libros a minúscula, para ello en el mismo código se hace uso de la función </w:t>
+      </w:r>
+      <w:proofErr w:type="spellStart"/>
+      <w:proofErr w:type="gramStart"/>
+      <w:r>
+        <w:rPr>
+          <w:i/>
+          <w:iCs/>
+        </w:rPr>
+        <w:t>lower</w:t>
+      </w:r>
+      <w:proofErr w:type="spellEnd"/>
+      <w:r>
+        <w:rPr>
+          <w:i/>
+          <w:iCs/>
+        </w:rPr>
+        <w:t>(</w:t>
+      </w:r>
+      <w:proofErr w:type="gramEnd"/>
+      <w:r>
+        <w:rPr>
+          <w:i/>
+          <w:iCs/>
+        </w:rPr>
+        <w:t>)</w:t>
+      </w:r>
+      <w:r>
+        <w:t xml:space="preserve"> la cual permite convertir </w:t>
+      </w:r>
+      <w:r>
+        <w:lastRenderedPageBreak/>
+        <w:t>todo carácter en un cadena a minúsculas.</w:t>
+      </w:r>
+    </w:p>
+    <w:p>
+      <w:pPr>
+        <w:jc w:val="both"/>
+      </w:pPr>
+    </w:p>
+    <w:p>
+      <w:pPr>
+        <w:jc w:val="both"/>
+      </w:pPr>
+    </w:p>
+    <w:p>
+      <w:pPr>
+        <w:jc w:val="both"/>
+      </w:pPr>
     </w:p>
     <w:p>
       <w:pPr>
         <w:pStyle w:val="Ttulo2"/>
       </w:pPr>
-      <w:bookmarkStart w:id="49" w:name="_Toc115966827"/>
+      <w:bookmarkStart w:id="52" w:name="_Toc116294871"/>
       <w:r>
         <w:t>Estructura del sistema</w:t>
       </w:r>
-      <w:bookmarkEnd w:id="49"/>
+      <w:bookmarkEnd w:id="52"/>
     </w:p>
     <w:p>
       <w:pPr>
         <w:pStyle w:val="Ttulo3"/>
       </w:pPr>
-      <w:bookmarkStart w:id="50" w:name="_Ref115942826"/>
-      <w:bookmarkStart w:id="51" w:name="_Toc115966828"/>
+      <w:bookmarkStart w:id="53" w:name="_Ref115942826"/>
+      <w:bookmarkStart w:id="54" w:name="_Toc116294872"/>
       <w:r>
         <w:t>Estructura de directorios</w:t>
       </w:r>
-      <w:bookmarkEnd w:id="50"/>
-      <w:bookmarkEnd w:id="51"/>
+      <w:bookmarkEnd w:id="53"/>
+      <w:bookmarkEnd w:id="54"/>
     </w:p>
     <w:p>
       <w:pPr>
         <w:pStyle w:val="Ttulo3"/>
       </w:pPr>
-      <w:bookmarkStart w:id="52" w:name="_Ref115458715"/>
-      <w:bookmarkStart w:id="53" w:name="_Toc115966829"/>
+      <w:bookmarkStart w:id="55" w:name="_Ref115458715"/>
+      <w:bookmarkStart w:id="56" w:name="_Toc116294873"/>
       <w:r>
         <w:t>Estructura de d</w:t>
       </w:r>
-      <w:bookmarkEnd w:id="52"/>
+      <w:bookmarkEnd w:id="55"/>
       <w:r>
         <w:t>atos</w:t>
       </w:r>
-      <w:bookmarkEnd w:id="53"/>
+      <w:bookmarkEnd w:id="56"/>
     </w:p>
     <w:p>
       <w:r>
@@ -9495,11 +10241,11 @@
       <w:pPr>
         <w:pStyle w:val="Ttulo2"/>
       </w:pPr>
-      <w:bookmarkStart w:id="54" w:name="_Toc115966830"/>
+      <w:bookmarkStart w:id="57" w:name="_Toc116294874"/>
       <w:r>
         <w:t>Resultados</w:t>
       </w:r>
-      <w:bookmarkEnd w:id="54"/>
+      <w:bookmarkEnd w:id="57"/>
     </w:p>
     <w:p>
       <w:r>
@@ -9516,31 +10262,31 @@
       <w:pPr>
         <w:pStyle w:val="Ttulo3"/>
       </w:pPr>
-      <w:bookmarkStart w:id="55" w:name="_Toc115966831"/>
+      <w:bookmarkStart w:id="58" w:name="_Toc116294875"/>
       <w:r>
         <w:t>Predicción 1: Palabra más frecuente</w:t>
       </w:r>
-      <w:bookmarkEnd w:id="55"/>
+      <w:bookmarkEnd w:id="58"/>
     </w:p>
     <w:p>
       <w:pPr>
         <w:pStyle w:val="Ttulo3"/>
       </w:pPr>
-      <w:bookmarkStart w:id="56" w:name="_Toc115966832"/>
+      <w:bookmarkStart w:id="59" w:name="_Toc116294876"/>
       <w:r>
         <w:t>Predicción 2: Palabra según distribución</w:t>
       </w:r>
-      <w:bookmarkEnd w:id="56"/>
+      <w:bookmarkEnd w:id="59"/>
     </w:p>
     <w:p>
       <w:pPr>
         <w:pStyle w:val="Ttulo3"/>
       </w:pPr>
-      <w:bookmarkStart w:id="57" w:name="_Toc115966833"/>
+      <w:bookmarkStart w:id="60" w:name="_Toc116294877"/>
       <w:r>
         <w:t>Predicción 3: Recorrido entre dos palabras</w:t>
       </w:r>
-      <w:bookmarkEnd w:id="57"/>
+      <w:bookmarkEnd w:id="60"/>
     </w:p>
     <w:p>
       <w:pPr>
@@ -9574,12 +10320,12 @@
       <w:pPr>
         <w:pStyle w:val="Ttulo1"/>
       </w:pPr>
-      <w:bookmarkStart w:id="58" w:name="_Toc115966834"/>
+      <w:bookmarkStart w:id="61" w:name="_Toc116294878"/>
       <w:r>
         <w:lastRenderedPageBreak/>
         <w:t>Conclusiones</w:t>
       </w:r>
-      <w:bookmarkEnd w:id="58"/>
+      <w:bookmarkEnd w:id="61"/>
     </w:p>
     <w:p>
       <w:pPr>
@@ -9597,40 +10343,42 @@
           <w:szCs w:val="32"/>
         </w:rPr>
       </w:pPr>
-      <w:bookmarkStart w:id="59" w:name="_Toc115458470"/>
-      <w:bookmarkStart w:id="60" w:name="_Toc115778029"/>
-      <w:bookmarkStart w:id="61" w:name="_Toc115853677"/>
-      <w:bookmarkStart w:id="62" w:name="_Toc115856333"/>
-      <w:bookmarkStart w:id="63" w:name="_Toc115856522"/>
-      <w:bookmarkStart w:id="64" w:name="_Toc115942515"/>
-      <w:bookmarkStart w:id="65" w:name="_Toc115966835"/>
-      <w:bookmarkEnd w:id="59"/>
-      <w:bookmarkEnd w:id="60"/>
-      <w:bookmarkEnd w:id="61"/>
+      <w:bookmarkStart w:id="62" w:name="_Toc115458470"/>
+      <w:bookmarkStart w:id="63" w:name="_Toc115778029"/>
+      <w:bookmarkStart w:id="64" w:name="_Toc115853677"/>
+      <w:bookmarkStart w:id="65" w:name="_Toc115856333"/>
+      <w:bookmarkStart w:id="66" w:name="_Toc115856522"/>
+      <w:bookmarkStart w:id="67" w:name="_Toc115942515"/>
+      <w:bookmarkStart w:id="68" w:name="_Toc115966835"/>
+      <w:bookmarkStart w:id="69" w:name="_Toc116294879"/>
       <w:bookmarkEnd w:id="62"/>
       <w:bookmarkEnd w:id="63"/>
       <w:bookmarkEnd w:id="64"/>
       <w:bookmarkEnd w:id="65"/>
+      <w:bookmarkEnd w:id="66"/>
+      <w:bookmarkEnd w:id="67"/>
+      <w:bookmarkEnd w:id="68"/>
+      <w:bookmarkEnd w:id="69"/>
     </w:p>
     <w:p>
       <w:pPr>
         <w:pStyle w:val="Ttulo2"/>
       </w:pPr>
-      <w:bookmarkStart w:id="66" w:name="_Toc115966836"/>
+      <w:bookmarkStart w:id="70" w:name="_Toc116294880"/>
       <w:r>
         <w:t>Conclusiones sobre objetivos</w:t>
       </w:r>
-      <w:bookmarkEnd w:id="66"/>
+      <w:bookmarkEnd w:id="70"/>
     </w:p>
     <w:p>
       <w:pPr>
         <w:pStyle w:val="Ttulo2"/>
       </w:pPr>
-      <w:bookmarkStart w:id="67" w:name="_Toc115966837"/>
+      <w:bookmarkStart w:id="71" w:name="_Toc116294881"/>
       <w:r>
         <w:t>Trabajo Futuro</w:t>
       </w:r>
-      <w:bookmarkEnd w:id="67"/>
+      <w:bookmarkEnd w:id="71"/>
     </w:p>
     <w:p/>
     <w:p>
@@ -9762,7 +10510,7 @@
             <w:fldChar w:fldCharType="begin"/>
           </w:r>
           <w:r>
-            <w:instrText xml:space="preserve"> CITATION Suz19 \l 3082 </w:instrText>
+            <w:instrText xml:space="preserve">CITATION Suz19 \l 3082 </w:instrText>
           </w:r>
           <w:r>
             <w:fldChar w:fldCharType="separate"/>
@@ -9771,7 +10519,7 @@
             <w:rPr>
               <w:noProof/>
             </w:rPr>
-            <w:t>(Suzuki, 2019)</w:t>
+            <w:t>(Suzuki, Itoh, Nagano, Kurata, &amp; Thomas, 2019)</w:t>
           </w:r>
           <w:r>
             <w:fldChar w:fldCharType="end"/>
@@ -9799,11 +10547,11 @@
       <w:pPr>
         <w:pStyle w:val="Ttulo2"/>
       </w:pPr>
-      <w:bookmarkStart w:id="68" w:name="_Toc115966838"/>
+      <w:bookmarkStart w:id="72" w:name="_Toc116294882"/>
       <w:r>
         <w:t>Valoración personal</w:t>
       </w:r>
-      <w:bookmarkEnd w:id="68"/>
+      <w:bookmarkEnd w:id="72"/>
       <w:r>
         <w:br w:type="page"/>
       </w:r>
@@ -9812,7 +10560,7 @@
       <w:pPr>
         <w:pStyle w:val="Ttulo1"/>
       </w:pPr>
-      <w:bookmarkStart w:id="69" w:name="_Toc115966839"/>
+      <w:bookmarkStart w:id="73" w:name="_Toc116294883"/>
       <w:r>
         <w:lastRenderedPageBreak/>
         <w:t>Tecnología</w:t>
@@ -9820,7 +10568,7 @@
       <w:r>
         <w:t>s</w:t>
       </w:r>
-      <w:bookmarkEnd w:id="69"/>
+      <w:bookmarkEnd w:id="73"/>
     </w:p>
     <w:p>
       <w:pPr>
@@ -9954,22 +10702,19 @@
           <w:szCs w:val="32"/>
         </w:rPr>
       </w:pPr>
-      <w:bookmarkStart w:id="70" w:name="_Toc114743640"/>
-      <w:bookmarkStart w:id="71" w:name="_Toc115088357"/>
-      <w:bookmarkStart w:id="72" w:name="_Toc115088715"/>
-      <w:bookmarkStart w:id="73" w:name="_Toc115088848"/>
-      <w:bookmarkStart w:id="74" w:name="_Toc115088879"/>
-      <w:bookmarkStart w:id="75" w:name="_Toc115458473"/>
-      <w:bookmarkStart w:id="76" w:name="_Toc115778032"/>
-      <w:bookmarkStart w:id="77" w:name="_Toc115853680"/>
-      <w:bookmarkStart w:id="78" w:name="_Toc115856336"/>
-      <w:bookmarkStart w:id="79" w:name="_Toc115856527"/>
-      <w:bookmarkStart w:id="80" w:name="_Toc115942520"/>
-      <w:bookmarkStart w:id="81" w:name="_Toc115966840"/>
-      <w:bookmarkEnd w:id="70"/>
-      <w:bookmarkEnd w:id="71"/>
-      <w:bookmarkEnd w:id="72"/>
-      <w:bookmarkEnd w:id="73"/>
+      <w:bookmarkStart w:id="74" w:name="_Toc114743640"/>
+      <w:bookmarkStart w:id="75" w:name="_Toc115088357"/>
+      <w:bookmarkStart w:id="76" w:name="_Toc115088715"/>
+      <w:bookmarkStart w:id="77" w:name="_Toc115088848"/>
+      <w:bookmarkStart w:id="78" w:name="_Toc115088879"/>
+      <w:bookmarkStart w:id="79" w:name="_Toc115458473"/>
+      <w:bookmarkStart w:id="80" w:name="_Toc115778032"/>
+      <w:bookmarkStart w:id="81" w:name="_Toc115853680"/>
+      <w:bookmarkStart w:id="82" w:name="_Toc115856336"/>
+      <w:bookmarkStart w:id="83" w:name="_Toc115856527"/>
+      <w:bookmarkStart w:id="84" w:name="_Toc115942520"/>
+      <w:bookmarkStart w:id="85" w:name="_Toc115966840"/>
+      <w:bookmarkStart w:id="86" w:name="_Toc116294884"/>
       <w:bookmarkEnd w:id="74"/>
       <w:bookmarkEnd w:id="75"/>
       <w:bookmarkEnd w:id="76"/>
@@ -9978,16 +10723,21 @@
       <w:bookmarkEnd w:id="79"/>
       <w:bookmarkEnd w:id="80"/>
       <w:bookmarkEnd w:id="81"/>
+      <w:bookmarkEnd w:id="82"/>
+      <w:bookmarkEnd w:id="83"/>
+      <w:bookmarkEnd w:id="84"/>
+      <w:bookmarkEnd w:id="85"/>
+      <w:bookmarkEnd w:id="86"/>
     </w:p>
     <w:p>
       <w:pPr>
         <w:pStyle w:val="Ttulo2"/>
       </w:pPr>
-      <w:bookmarkStart w:id="82" w:name="_Toc115966841"/>
+      <w:bookmarkStart w:id="87" w:name="_Toc116294885"/>
       <w:r>
         <w:t>Python</w:t>
       </w:r>
-      <w:bookmarkEnd w:id="82"/>
+      <w:bookmarkEnd w:id="87"/>
     </w:p>
     <w:p/>
     <w:p>
@@ -10354,12 +11104,12 @@
       <w:pPr>
         <w:pStyle w:val="Ttulo2"/>
       </w:pPr>
-      <w:bookmarkStart w:id="83" w:name="_Toc115966842"/>
+      <w:bookmarkStart w:id="88" w:name="_Toc116294886"/>
       <w:r>
         <w:lastRenderedPageBreak/>
         <w:t>Docker</w:t>
       </w:r>
-      <w:bookmarkEnd w:id="83"/>
+      <w:bookmarkEnd w:id="88"/>
     </w:p>
     <w:p>
       <w:pPr>
@@ -10570,11 +11320,11 @@
       <w:pPr>
         <w:pStyle w:val="Ttulo2"/>
       </w:pPr>
-      <w:bookmarkStart w:id="84" w:name="_Toc115966843"/>
+      <w:bookmarkStart w:id="89" w:name="_Toc116294887"/>
       <w:r>
         <w:t>ArangoDB</w:t>
       </w:r>
-      <w:bookmarkEnd w:id="84"/>
+      <w:bookmarkEnd w:id="89"/>
     </w:p>
     <w:p>
       <w:pPr>
@@ -10770,11 +11520,11 @@
       <w:pPr>
         <w:pStyle w:val="Ttulo2"/>
       </w:pPr>
-      <w:bookmarkStart w:id="85" w:name="_Toc115966844"/>
+      <w:bookmarkStart w:id="90" w:name="_Toc116294888"/>
       <w:r>
         <w:t>Git</w:t>
       </w:r>
-      <w:bookmarkEnd w:id="85"/>
+      <w:bookmarkEnd w:id="90"/>
     </w:p>
     <w:p/>
     <w:p>
@@ -10893,7 +11643,7 @@
       </w:r>
     </w:p>
     <w:p/>
-    <w:bookmarkStart w:id="86" w:name="_Toc115966845" w:displacedByCustomXml="next"/>
+    <w:bookmarkStart w:id="91" w:name="_Toc116294889" w:displacedByCustomXml="next"/>
     <w:sdt>
       <w:sdtPr>
         <w:rPr>
@@ -10917,7 +11667,7 @@
           <w:r>
             <w:t>Bibliografía</w:t>
           </w:r>
-          <w:bookmarkEnd w:id="86"/>
+          <w:bookmarkEnd w:id="91"/>
         </w:p>
         <w:sdt>
           <w:sdtPr>
@@ -10931,16 +11681,14 @@
                 <w:ind w:left="720" w:hanging="720"/>
                 <w:rPr>
                   <w:noProof/>
-                  <w:lang w:val="en-US"/>
+                  <w:sz w:val="24"/>
+                  <w:szCs w:val="24"/>
                 </w:rPr>
               </w:pPr>
               <w:r>
                 <w:fldChar w:fldCharType="begin"/>
               </w:r>
               <w:r>
-                <w:rPr>
-                  <w:lang w:val="en-US"/>
-                </w:rPr>
                 <w:instrText>BIBLIOGRAPHY</w:instrText>
               </w:r>
               <w:r>
@@ -10949,9 +11697,161 @@
               <w:r>
                 <w:rPr>
                   <w:noProof/>
+                </w:rPr>
+                <w:t xml:space="preserve">Anónimo. (1836). </w:t>
+              </w:r>
+              <w:r>
+                <w:rPr>
+                  <w:i/>
+                  <w:iCs/>
+                  <w:noProof/>
+                </w:rPr>
+                <w:t>Actas capitulares desde el 21 hasta el 25 de mayo de 1810 en Buenos Aires.</w:t>
+              </w:r>
+              <w:r>
+                <w:rPr>
+                  <w:noProof/>
+                </w:rPr>
+                <w:t xml:space="preserve"> Obtenido de https://www.gutenberg.org/ebooks/19643</w:t>
+              </w:r>
+            </w:p>
+            <w:p>
+              <w:pPr>
+                <w:pStyle w:val="Bibliografa"/>
+                <w:ind w:left="720" w:hanging="720"/>
+                <w:rPr>
+                  <w:noProof/>
+                </w:rPr>
+              </w:pPr>
+              <w:r>
+                <w:rPr>
+                  <w:noProof/>
+                </w:rPr>
+                <w:t xml:space="preserve">Blasco Ibánez, V. (1894). </w:t>
+              </w:r>
+              <w:r>
+                <w:rPr>
+                  <w:i/>
+                  <w:iCs/>
+                  <w:noProof/>
+                </w:rPr>
+                <w:t>Arroz y tartana.</w:t>
+              </w:r>
+              <w:r>
+                <w:rPr>
+                  <w:noProof/>
+                </w:rPr>
+                <w:t xml:space="preserve"> Obtenido de https://www.gutenberg.org/ebooks/16413</w:t>
+              </w:r>
+            </w:p>
+            <w:p>
+              <w:pPr>
+                <w:pStyle w:val="Bibliografa"/>
+                <w:ind w:left="720" w:hanging="720"/>
+                <w:rPr>
+                  <w:noProof/>
+                </w:rPr>
+              </w:pPr>
+              <w:r>
+                <w:rPr>
+                  <w:noProof/>
+                </w:rPr>
+                <w:t xml:space="preserve">Caro, M. P. (2008). </w:t>
+              </w:r>
+              <w:r>
+                <w:rPr>
+                  <w:i/>
+                  <w:iCs/>
+                  <w:noProof/>
+                </w:rPr>
+                <w:t>Amar es vencer.</w:t>
+              </w:r>
+              <w:r>
+                <w:rPr>
+                  <w:noProof/>
+                </w:rPr>
+                <w:t xml:space="preserve"> Obtenido de https://www.gutenberg.org/ebooks/24925</w:t>
+              </w:r>
+            </w:p>
+            <w:p>
+              <w:pPr>
+                <w:pStyle w:val="Bibliografa"/>
+                <w:ind w:left="720" w:hanging="720"/>
+                <w:rPr>
+                  <w:noProof/>
+                </w:rPr>
+              </w:pPr>
+              <w:r>
+                <w:rPr>
+                  <w:noProof/>
+                </w:rPr>
+                <w:t xml:space="preserve">Daudet, A., &amp; Cabañas, F. (1869). </w:t>
+              </w:r>
+              <w:r>
+                <w:rPr>
+                  <w:i/>
+                  <w:iCs/>
+                  <w:noProof/>
+                </w:rPr>
+                <w:t>Cartas de mi molino.</w:t>
+              </w:r>
+              <w:r>
+                <w:rPr>
+                  <w:noProof/>
+                </w:rPr>
+                <w:t xml:space="preserve"> Obtenido de https://www.gutenberg.org/ebooks/29706</w:t>
+              </w:r>
+            </w:p>
+            <w:p>
+              <w:pPr>
+                <w:pStyle w:val="Bibliografa"/>
+                <w:ind w:left="720" w:hanging="720"/>
+                <w:rPr>
+                  <w:noProof/>
+                </w:rPr>
+              </w:pPr>
+              <w:r>
+                <w:rPr>
+                  <w:noProof/>
+                </w:rPr>
+                <w:t xml:space="preserve">Fernández y González, M. (1858). </w:t>
+              </w:r>
+              <w:r>
+                <w:rPr>
+                  <w:i/>
+                  <w:iCs/>
+                  <w:noProof/>
+                </w:rPr>
+                <w:t>Amparo (Memorias de un loco).</w:t>
+              </w:r>
+              <w:r>
+                <w:rPr>
+                  <w:noProof/>
+                </w:rPr>
+                <w:t xml:space="preserve"> Obtenido de https://www.gutenberg.org/ebooks/27295</w:t>
+              </w:r>
+            </w:p>
+            <w:p>
+              <w:pPr>
+                <w:pStyle w:val="Bibliografa"/>
+                <w:ind w:left="720" w:hanging="720"/>
+                <w:rPr>
+                  <w:noProof/>
                   <w:lang w:val="en-US"/>
                 </w:rPr>
-                <w:t xml:space="preserve">Jurafsky, D., &amp; Martin, J. H. (2022). Speech and Language Processing. En </w:t>
+              </w:pPr>
+              <w:r>
+                <w:rPr>
+                  <w:noProof/>
+                </w:rPr>
+                <w:t xml:space="preserve">Gudivada, V. N., Rao Vijay, D., &amp; Raghavan, V. (2015). </w:t>
+              </w:r>
+              <w:r>
+                <w:rPr>
+                  <w:noProof/>
+                  <w:lang w:val="en-US"/>
+                </w:rPr>
+                <w:t xml:space="preserve">Handbook of Statistics. En </w:t>
               </w:r>
               <w:r>
                 <w:rPr>
@@ -10960,22 +11860,167 @@
                   <w:noProof/>
                   <w:lang w:val="en-US"/>
                 </w:rPr>
-                <w:t>Bibliographical and Historical Notes</w:t>
+                <w:t>Chapter 9 - Big Data Driven Natural Language Processing Research and Applications</w:t>
               </w:r>
               <w:r>
                 <w:rPr>
                   <w:noProof/>
                   <w:lang w:val="en-US"/>
                 </w:rPr>
+                <w:t xml:space="preserve"> (págs. 203-238). Elsevier.</w:t>
+              </w:r>
+            </w:p>
+            <w:p>
+              <w:pPr>
+                <w:pStyle w:val="Bibliografa"/>
+                <w:ind w:left="720" w:hanging="720"/>
+                <w:rPr>
+                  <w:noProof/>
+                </w:rPr>
+              </w:pPr>
+              <w:r>
+                <w:rPr>
+                  <w:noProof/>
+                  <w:lang w:val="en-US"/>
+                </w:rPr>
+                <w:t xml:space="preserve">Jurafsky, D., &amp; Martin, J. H. (2022). Speech and Language Processing. </w:t>
+              </w:r>
+              <w:r>
+                <w:rPr>
+                  <w:noProof/>
+                </w:rPr>
+                <w:t xml:space="preserve">En </w:t>
+              </w:r>
+              <w:r>
+                <w:rPr>
+                  <w:i/>
+                  <w:iCs/>
+                  <w:noProof/>
+                </w:rPr>
+                <w:t>Bibliographical and Historical Notes</w:t>
+              </w:r>
+              <w:r>
+                <w:rPr>
+                  <w:noProof/>
+                </w:rPr>
                 <w:t xml:space="preserve"> (pág. 552).</w:t>
               </w:r>
             </w:p>
             <w:p>
               <w:pPr>
+                <w:pStyle w:val="Bibliografa"/>
+                <w:ind w:left="720" w:hanging="720"/>
                 <w:rPr>
-                  <w:lang w:val="en-US"/>
+                  <w:noProof/>
                 </w:rPr>
               </w:pPr>
+              <w:r>
+                <w:rPr>
+                  <w:noProof/>
+                </w:rPr>
+                <w:t xml:space="preserve">Martí, J. (1885). </w:t>
+              </w:r>
+              <w:r>
+                <w:rPr>
+                  <w:i/>
+                  <w:iCs/>
+                  <w:noProof/>
+                </w:rPr>
+                <w:t>Amistad funesta: Novela.</w:t>
+              </w:r>
+              <w:r>
+                <w:rPr>
+                  <w:noProof/>
+                </w:rPr>
+                <w:t xml:space="preserve"> Obtenido de https://www.gutenberg.org/ebooks/18166</w:t>
+              </w:r>
+            </w:p>
+            <w:p>
+              <w:pPr>
+                <w:pStyle w:val="Bibliografa"/>
+                <w:ind w:left="720" w:hanging="720"/>
+                <w:rPr>
+                  <w:noProof/>
+                </w:rPr>
+              </w:pPr>
+              <w:r>
+                <w:rPr>
+                  <w:noProof/>
+                </w:rPr>
+                <w:t xml:space="preserve">Pereda, J. M. (1986). </w:t>
+              </w:r>
+              <w:r>
+                <w:rPr>
+                  <w:i/>
+                  <w:iCs/>
+                  <w:noProof/>
+                </w:rPr>
+                <w:t>Al primer vuelo.</w:t>
+              </w:r>
+              <w:r>
+                <w:rPr>
+                  <w:noProof/>
+                </w:rPr>
+                <w:t xml:space="preserve"> Obtenido de https://www.gutenberg.org/ebooks/23957</w:t>
+              </w:r>
+            </w:p>
+            <w:p>
+              <w:pPr>
+                <w:pStyle w:val="Bibliografa"/>
+                <w:ind w:left="720" w:hanging="720"/>
+                <w:rPr>
+                  <w:noProof/>
+                </w:rPr>
+              </w:pPr>
+              <w:r>
+                <w:rPr>
+                  <w:noProof/>
+                </w:rPr>
+                <w:t xml:space="preserve">Pérez Galdós, B. (1874). </w:t>
+              </w:r>
+              <w:r>
+                <w:rPr>
+                  <w:i/>
+                  <w:iCs/>
+                  <w:noProof/>
+                </w:rPr>
+                <w:t>Cádiz.</w:t>
+              </w:r>
+              <w:r>
+                <w:rPr>
+                  <w:noProof/>
+                </w:rPr>
+                <w:t xml:space="preserve"> Obtenido de https://www.gutenberg.org/ebooks/21906</w:t>
+              </w:r>
+            </w:p>
+            <w:p>
+              <w:pPr>
+                <w:pStyle w:val="Bibliografa"/>
+                <w:ind w:left="720" w:hanging="720"/>
+                <w:rPr>
+                  <w:noProof/>
+                </w:rPr>
+              </w:pPr>
+              <w:r>
+                <w:rPr>
+                  <w:noProof/>
+                </w:rPr>
+                <w:t xml:space="preserve">Rodó, J. E. (1900). </w:t>
+              </w:r>
+              <w:r>
+                <w:rPr>
+                  <w:i/>
+                  <w:iCs/>
+                  <w:noProof/>
+                </w:rPr>
+                <w:t>Ariel.</w:t>
+              </w:r>
+              <w:r>
+                <w:rPr>
+                  <w:noProof/>
+                </w:rPr>
+                <w:t xml:space="preserve"> Obtenido de https://www.gutenberg.org/ebooks/22899</w:t>
+              </w:r>
             </w:p>
             <w:p>
               <w:pPr>
@@ -11015,7 +12060,6 @@
                 <w:t>Obtenido de https://survey.stackoverflow.co/2022/</w:t>
               </w:r>
             </w:p>
-            <w:p/>
             <w:p>
               <w:pPr>
                 <w:pStyle w:val="Bibliografa"/>
@@ -11030,7 +12074,7 @@
                   <w:noProof/>
                   <w:lang w:val="en-US"/>
                 </w:rPr>
-                <w:t xml:space="preserve">Suzuki, M. a. (2019). Improvements to N-gram Language Model Using Text Generated from Neural Language Model. En </w:t>
+                <w:t xml:space="preserve">Suzuki, M., Itoh, N., Nagano, T., Kurata, G., &amp; Thomas, S. (2019). Improvements to N-gram Language Model Using Text Generated from Neural Language Model. En </w:t>
               </w:r>
               <w:r>
                 <w:rPr>
@@ -11051,18 +12095,10 @@
             </w:p>
             <w:p>
               <w:pPr>
-                <w:rPr>
-                  <w:lang w:val="en-US"/>
-                </w:rPr>
-              </w:pPr>
-            </w:p>
-            <w:p>
-              <w:pPr>
                 <w:pStyle w:val="Bibliografa"/>
                 <w:ind w:left="720" w:hanging="720"/>
                 <w:rPr>
                   <w:noProof/>
-                  <w:lang w:val="en-US"/>
                 </w:rPr>
               </w:pPr>
               <w:r>
@@ -11070,7 +12106,7 @@
                   <w:noProof/>
                   <w:lang w:val="en-US"/>
                 </w:rPr>
-                <w:t xml:space="preserve">Venkat N. Gudivada, D. R. (2015). Handbook of Statistics. En V. V. Venu Govindaraju, </w:t>
+                <w:t xml:space="preserve">The Project Gutenberg Literary Archive Foundation. (s.f.). </w:t>
               </w:r>
               <w:r>
                 <w:rPr>
@@ -11079,22 +12115,50 @@
                   <w:noProof/>
                   <w:lang w:val="en-US"/>
                 </w:rPr>
-                <w:t>Chapter 9 - Big Data Driven Natural Language Processing Research and Applications</w:t>
+                <w:t>About | Project Gutenberg</w:t>
               </w:r>
               <w:r>
                 <w:rPr>
                   <w:noProof/>
                   <w:lang w:val="en-US"/>
                 </w:rPr>
-                <w:t xml:space="preserve"> (págs. 203-238). Elsevier.</w:t>
+                <w:t xml:space="preserve">. </w:t>
+              </w:r>
+              <w:r>
+                <w:rPr>
+                  <w:noProof/>
+                </w:rPr>
+                <w:t>Obtenido de Project Gutenberg Web Site: https://www.gutenberg.org/</w:t>
               </w:r>
             </w:p>
             <w:p>
               <w:pPr>
+                <w:pStyle w:val="Bibliografa"/>
+                <w:ind w:left="720" w:hanging="720"/>
                 <w:rPr>
-                  <w:lang w:val="en-US"/>
+                  <w:noProof/>
                 </w:rPr>
               </w:pPr>
+              <w:r>
+                <w:rPr>
+                  <w:noProof/>
+                </w:rPr>
+                <w:t xml:space="preserve">Valera, J. (1883). </w:t>
+              </w:r>
+              <w:r>
+                <w:rPr>
+                  <w:i/>
+                  <w:iCs/>
+                  <w:noProof/>
+                </w:rPr>
+                <w:t>Algo de todo.</w:t>
+              </w:r>
+              <w:r>
+                <w:rPr>
+                  <w:noProof/>
+                </w:rPr>
+                <w:t xml:space="preserve"> Obtenido de https://www.gutenberg.org/ebooks/30213</w:t>
+              </w:r>
             </w:p>
             <w:p>
               <w:pPr>
@@ -11109,29 +12173,27 @@
                   <w:noProof/>
                   <w:lang w:val="en-US"/>
                 </w:rPr>
-                <w:t xml:space="preserve">Vincent, J. (2003). Journal of Machine Learning Research. En D. R. Bengio Y, </w:t>
+                <w:t xml:space="preserve">Vincent, J. (2003). Journal of Machine Learning Research. </w:t>
+              </w:r>
+              <w:r>
+                <w:rPr>
+                  <w:noProof/>
+                </w:rPr>
+                <w:t xml:space="preserve">En D. R. Bengio Y, </w:t>
               </w:r>
               <w:r>
                 <w:rPr>
                   <w:i/>
                   <w:iCs/>
                   <w:noProof/>
-                  <w:lang w:val="en-US"/>
                 </w:rPr>
                 <w:t>A neural probabilistic language model</w:t>
               </w:r>
               <w:r>
                 <w:rPr>
                   <w:noProof/>
-                  <w:lang w:val="en-US"/>
                 </w:rPr>
-                <w:t xml:space="preserve"> (págs. </w:t>
-              </w:r>
-              <w:r>
-                <w:rPr>
-                  <w:noProof/>
-                </w:rPr>
-                <w:t>1137-1155).</w:t>
+                <w:t xml:space="preserve"> (págs. 1137-1155).</w:t>
               </w:r>
             </w:p>
             <w:p>
@@ -12271,6 +13333,92 @@
     </w:lvl>
   </w:abstractNum>
   <w:abstractNum w:abstractNumId="11" w15:restartNumberingAfterBreak="0">
+    <w:nsid w:val="6A3837C9"/>
+    <w:multiLevelType w:val="hybridMultilevel"/>
+    <w:tmpl w:val="B9AA2364"/>
+    <w:lvl w:ilvl="0" w:tplc="0C0A000F">
+      <w:start w:val="1"/>
+      <w:numFmt w:val="decimal"/>
+      <w:lvlText w:val="%1."/>
+      <w:lvlJc w:val="left"/>
+      <w:pPr>
+        <w:ind w:left="720" w:hanging="360"/>
+      </w:pPr>
+    </w:lvl>
+    <w:lvl w:ilvl="1" w:tplc="0C0A0019" w:tentative="1">
+      <w:start w:val="1"/>
+      <w:numFmt w:val="lowerLetter"/>
+      <w:lvlText w:val="%2."/>
+      <w:lvlJc w:val="left"/>
+      <w:pPr>
+        <w:ind w:left="1440" w:hanging="360"/>
+      </w:pPr>
+    </w:lvl>
+    <w:lvl w:ilvl="2" w:tplc="0C0A001B" w:tentative="1">
+      <w:start w:val="1"/>
+      <w:numFmt w:val="lowerRoman"/>
+      <w:lvlText w:val="%3."/>
+      <w:lvlJc w:val="right"/>
+      <w:pPr>
+        <w:ind w:left="2160" w:hanging="180"/>
+      </w:pPr>
+    </w:lvl>
+    <w:lvl w:ilvl="3" w:tplc="0C0A000F" w:tentative="1">
+      <w:start w:val="1"/>
+      <w:numFmt w:val="decimal"/>
+      <w:lvlText w:val="%4."/>
+      <w:lvlJc w:val="left"/>
+      <w:pPr>
+        <w:ind w:left="2880" w:hanging="360"/>
+      </w:pPr>
+    </w:lvl>
+    <w:lvl w:ilvl="4" w:tplc="0C0A0019" w:tentative="1">
+      <w:start w:val="1"/>
+      <w:numFmt w:val="lowerLetter"/>
+      <w:lvlText w:val="%5."/>
+      <w:lvlJc w:val="left"/>
+      <w:pPr>
+        <w:ind w:left="3600" w:hanging="360"/>
+      </w:pPr>
+    </w:lvl>
+    <w:lvl w:ilvl="5" w:tplc="0C0A001B" w:tentative="1">
+      <w:start w:val="1"/>
+      <w:numFmt w:val="lowerRoman"/>
+      <w:lvlText w:val="%6."/>
+      <w:lvlJc w:val="right"/>
+      <w:pPr>
+        <w:ind w:left="4320" w:hanging="180"/>
+      </w:pPr>
+    </w:lvl>
+    <w:lvl w:ilvl="6" w:tplc="0C0A000F" w:tentative="1">
+      <w:start w:val="1"/>
+      <w:numFmt w:val="decimal"/>
+      <w:lvlText w:val="%7."/>
+      <w:lvlJc w:val="left"/>
+      <w:pPr>
+        <w:ind w:left="5040" w:hanging="360"/>
+      </w:pPr>
+    </w:lvl>
+    <w:lvl w:ilvl="7" w:tplc="0C0A0019" w:tentative="1">
+      <w:start w:val="1"/>
+      <w:numFmt w:val="lowerLetter"/>
+      <w:lvlText w:val="%8."/>
+      <w:lvlJc w:val="left"/>
+      <w:pPr>
+        <w:ind w:left="5760" w:hanging="360"/>
+      </w:pPr>
+    </w:lvl>
+    <w:lvl w:ilvl="8" w:tplc="0C0A001B" w:tentative="1">
+      <w:start w:val="1"/>
+      <w:numFmt w:val="lowerRoman"/>
+      <w:lvlText w:val="%9."/>
+      <w:lvlJc w:val="right"/>
+      <w:pPr>
+        <w:ind w:left="6480" w:hanging="180"/>
+      </w:pPr>
+    </w:lvl>
+  </w:abstractNum>
+  <w:abstractNum w:abstractNumId="12" w15:restartNumberingAfterBreak="0">
     <w:nsid w:val="74442072"/>
     <w:multiLevelType w:val="hybridMultilevel"/>
     <w:tmpl w:val="B6D822D2"/>
@@ -12381,7 +13529,7 @@
     <w:abstractNumId w:val="6"/>
   </w:num>
   <w:num w:numId="9" w16cid:durableId="1895500896">
-    <w:abstractNumId w:val="11"/>
+    <w:abstractNumId w:val="12"/>
   </w:num>
   <w:num w:numId="10" w16cid:durableId="1487934947">
     <w:abstractNumId w:val="10"/>
@@ -12391,6 +13539,9 @@
   </w:num>
   <w:num w:numId="12" w16cid:durableId="267742986">
     <w:abstractNumId w:val="1"/>
+  </w:num>
+  <w:num w:numId="13" w16cid:durableId="892888616">
+    <w:abstractNumId w:val="11"/>
   </w:num>
 </w:numbering>
 </file>
@@ -13599,37 +14750,6 @@
 <file path=customXml/item1.xml><?xml version="1.0" encoding="utf-8"?>
 <b:Sources xmlns:b="http://schemas.openxmlformats.org/officeDocument/2006/bibliography" xmlns="http://schemas.openxmlformats.org/officeDocument/2006/bibliography" SelectedStyle="\APASixthEditionOfficeOnline.xsl" StyleName="APA" Version="6">
   <b:Source>
-    <b:Tag>Ven15</b:Tag>
-    <b:SourceType>BookSection</b:SourceType>
-    <b:Guid>{035630CA-E452-491E-B92A-3039B8540502}</b:Guid>
-    <b:Author>
-      <b:Author>
-        <b:NameList>
-          <b:Person>
-            <b:Last>Venkat N. Gudivada</b:Last>
-            <b:First>Dhana</b:First>
-            <b:Middle>Rao Vijay, V. Raghavan</b:Middle>
-          </b:Person>
-        </b:NameList>
-      </b:Author>
-      <b:BookAuthor>
-        <b:NameList>
-          <b:Person>
-            <b:Last>Venu Govindaraju</b:Last>
-            <b:First>Vijay</b:First>
-            <b:Middle>V. Raghavan, C.R. Rao,</b:Middle>
-          </b:Person>
-        </b:NameList>
-      </b:BookAuthor>
-    </b:Author>
-    <b:Title>Handbook of Statistics</b:Title>
-    <b:BookTitle>Chapter 9 - Big Data Driven Natural Language Processing Research and Applications</b:BookTitle>
-    <b:Year>2015</b:Year>
-    <b:Pages>203-238</b:Pages>
-    <b:Publisher>Elsevier</b:Publisher>
-    <b:RefOrder>2</b:RefOrder>
-  </b:Source>
-  <b:Source>
     <b:Tag>Jur22</b:Tag>
     <b:SourceType>BookSection</b:SourceType>
     <b:Guid>{0F54B36B-E18A-406A-B4DA-5A195BCA6F08}</b:Guid>
@@ -13655,27 +14775,6 @@
     <b:RefOrder>1</b:RefOrder>
   </b:Source>
   <b:Source>
-    <b:Tag>Suz19</b:Tag>
-    <b:SourceType>BookSection</b:SourceType>
-    <b:Guid>{4098A11E-5621-46DD-BC4D-D75851441DA6}</b:Guid>
-    <b:Author>
-      <b:Author>
-        <b:NameList>
-          <b:Person>
-            <b:Last>Suzuki</b:Last>
-            <b:First>Masayuki</b:First>
-            <b:Middle>and Itoh, Nobuyasu and Nagano, Tohru and Kurata, Gakuto and Thomas, Samuel</b:Middle>
-          </b:Person>
-        </b:NameList>
-      </b:Author>
-    </b:Author>
-    <b:Title>Improvements to N-gram Language Model Using Text Generated from Neural Language Model</b:Title>
-    <b:Year>2019</b:Year>
-    <b:BookTitle>ICASSP 2019 - 2019 IEEE International Conference on Acoustics, Speech and Signal Processing (ICASSP)</b:BookTitle>
-    <b:Pages>7245-7249</b:Pages>
-    <b:RefOrder>4</b:RefOrder>
-  </b:Source>
-  <b:Source>
     <b:Tag>Sta22</b:Tag>
     <b:SourceType>DocumentFromInternetSite</b:SourceType>
     <b:Guid>{2F3B91FF-A758-4FFD-B041-16341D43D422}</b:Guid>
@@ -13688,7 +14787,7 @@
       </b:Author>
     </b:Author>
     <b:Title>Stack Overflow Developer Survey</b:Title>
-    <b:RefOrder>5</b:RefOrder>
+    <b:RefOrder>16</b:RefOrder>
   </b:Source>
   <b:Source>
     <b:Tag>Vin03</b:Tag>
@@ -13719,11 +14818,287 @@
     <b:Pages>1137-1155</b:Pages>
     <b:RefOrder>3</b:RefOrder>
   </b:Source>
+  <b:Source>
+    <b:Tag>The</b:Tag>
+    <b:SourceType>InternetSite</b:SourceType>
+    <b:Guid>{91BCAB2A-CCC4-4F6B-86B3-38E98EF0A5EE}</b:Guid>
+    <b:Title>About | Project Gutenberg</b:Title>
+    <b:InternetSiteTitle>Project Gutenberg Web Site</b:InternetSiteTitle>
+    <b:URL>https://www.gutenberg.org/</b:URL>
+    <b:Author>
+      <b:Author>
+        <b:Corporate>The Project Gutenberg Literary Archive Foundation</b:Corporate>
+      </b:Author>
+    </b:Author>
+    <b:RefOrder>4</b:RefOrder>
+  </b:Source>
+  <b:Source>
+    <b:Tag>Anó06</b:Tag>
+    <b:SourceType>Book</b:SourceType>
+    <b:Guid>{56A4A4F6-0263-4FB1-B939-DD9FBC2483A9}</b:Guid>
+    <b:Title>Actas capitulares desde el 21 hasta el 25 de mayo de 1810 en Buenos Aires</b:Title>
+    <b:Year>1836</b:Year>
+    <b:Author>
+      <b:Author>
+        <b:NameList>
+          <b:Person>
+            <b:Last>Anónimo</b:Last>
+          </b:Person>
+        </b:NameList>
+      </b:Author>
+    </b:Author>
+    <b:URL>https://www.gutenberg.org/ebooks/19643</b:URL>
+    <b:RefOrder>5</b:RefOrder>
+  </b:Source>
+  <b:Source>
+    <b:Tag>Per86</b:Tag>
+    <b:SourceType>Book</b:SourceType>
+    <b:Guid>{BCDC7505-8147-4E94-9536-D8EC6D7FBB6C}</b:Guid>
+    <b:Author>
+      <b:Author>
+        <b:NameList>
+          <b:Person>
+            <b:Last>Pereda</b:Last>
+            <b:First>Jose</b:First>
+            <b:Middle>María de</b:Middle>
+          </b:Person>
+        </b:NameList>
+      </b:Author>
+    </b:Author>
+    <b:Title>Al primer vuelo</b:Title>
+    <b:Year>1986</b:Year>
+    <b:URL>https://www.gutenberg.org/ebooks/23957</b:URL>
+    <b:RefOrder>6</b:RefOrder>
+  </b:Source>
+  <b:Source>
+    <b:Tag>Val83</b:Tag>
+    <b:SourceType>Book</b:SourceType>
+    <b:Guid>{DFFA4423-0C5F-446A-95B7-0D3B25E1DE11}</b:Guid>
+    <b:Author>
+      <b:Author>
+        <b:NameList>
+          <b:Person>
+            <b:Last>Valera</b:Last>
+            <b:First>Juan</b:First>
+          </b:Person>
+        </b:NameList>
+      </b:Author>
+    </b:Author>
+    <b:Title>Algo de todo</b:Title>
+    <b:Year>1883</b:Year>
+    <b:URL>https://www.gutenberg.org/ebooks/30213</b:URL>
+    <b:RefOrder>7</b:RefOrder>
+  </b:Source>
+  <b:Source>
+    <b:Tag>Car08</b:Tag>
+    <b:SourceType>Book</b:SourceType>
+    <b:Guid>{403DD175-EBDA-4038-B752-E0A8B6925E7C}</b:Guid>
+    <b:Author>
+      <b:Author>
+        <b:NameList>
+          <b:Person>
+            <b:Last>Caro</b:Last>
+            <b:First>Madame</b:First>
+            <b:Middle>P.</b:Middle>
+          </b:Person>
+        </b:NameList>
+      </b:Author>
+    </b:Author>
+    <b:Title>Amar es vencer</b:Title>
+    <b:Year>2008</b:Year>
+    <b:URL>https://www.gutenberg.org/ebooks/24925</b:URL>
+    <b:RefOrder>8</b:RefOrder>
+  </b:Source>
+  <b:Source>
+    <b:Tag>Mar85</b:Tag>
+    <b:SourceType>Book</b:SourceType>
+    <b:Guid>{007AD712-2A69-44E8-A8E7-926B641DAC7A}</b:Guid>
+    <b:Author>
+      <b:Author>
+        <b:NameList>
+          <b:Person>
+            <b:Last>Martí</b:Last>
+            <b:First>Jose</b:First>
+          </b:Person>
+        </b:NameList>
+      </b:Author>
+    </b:Author>
+    <b:Title>Amistad funesta: Novela</b:Title>
+    <b:Year>1885</b:Year>
+    <b:URL>https://www.gutenberg.org/ebooks/18166</b:URL>
+    <b:RefOrder>9</b:RefOrder>
+  </b:Source>
+  <b:Source>
+    <b:Tag>Fer58</b:Tag>
+    <b:SourceType>Book</b:SourceType>
+    <b:Guid>{86D23043-1ADC-4CE1-9B27-6B22C5264487}</b:Guid>
+    <b:Author>
+      <b:Author>
+        <b:NameList>
+          <b:Person>
+            <b:Last>Fernández y González</b:Last>
+            <b:First>Manuel</b:First>
+          </b:Person>
+        </b:NameList>
+      </b:Author>
+    </b:Author>
+    <b:Title>Amparo (Memorias de un loco)</b:Title>
+    <b:Year>1858</b:Year>
+    <b:URL>https://www.gutenberg.org/ebooks/27295</b:URL>
+    <b:RefOrder>10</b:RefOrder>
+  </b:Source>
+  <b:Source>
+    <b:Tag>Rod00</b:Tag>
+    <b:SourceType>Book</b:SourceType>
+    <b:Guid>{39B7F5DA-F71A-4199-BF5A-31F2DCE5826D}</b:Guid>
+    <b:Author>
+      <b:Author>
+        <b:NameList>
+          <b:Person>
+            <b:Last>Rodó</b:Last>
+            <b:First>José</b:First>
+            <b:Middle>Enrique</b:Middle>
+          </b:Person>
+        </b:NameList>
+      </b:Author>
+    </b:Author>
+    <b:Title>Ariel</b:Title>
+    <b:Year>1900</b:Year>
+    <b:URL>https://www.gutenberg.org/ebooks/22899</b:URL>
+    <b:RefOrder>11</b:RefOrder>
+  </b:Source>
+  <b:Source>
+    <b:Tag>Bla94</b:Tag>
+    <b:SourceType>Book</b:SourceType>
+    <b:Guid>{3566B071-3766-40EF-B701-13707FE1CC63}</b:Guid>
+    <b:Author>
+      <b:Author>
+        <b:NameList>
+          <b:Person>
+            <b:Last>Blasco Ibánez</b:Last>
+            <b:First>Vicente</b:First>
+          </b:Person>
+        </b:NameList>
+      </b:Author>
+    </b:Author>
+    <b:Title>Arroz y tartana</b:Title>
+    <b:Year>1894</b:Year>
+    <b:URL>https://www.gutenberg.org/ebooks/16413</b:URL>
+    <b:RefOrder>12</b:RefOrder>
+  </b:Source>
+  <b:Source>
+    <b:Tag>Pér74</b:Tag>
+    <b:SourceType>Book</b:SourceType>
+    <b:Guid>{DDE569F3-FCF5-4BE7-9C5A-599EB0275A94}</b:Guid>
+    <b:Title>Cádiz</b:Title>
+    <b:Year>1874</b:Year>
+    <b:Author>
+      <b:Author>
+        <b:NameList>
+          <b:Person>
+            <b:Last>Pérez Galdós</b:Last>
+            <b:First>Benito</b:First>
+          </b:Person>
+        </b:NameList>
+      </b:Author>
+    </b:Author>
+    <b:URL>https://www.gutenberg.org/ebooks/21906</b:URL>
+    <b:RefOrder>13</b:RefOrder>
+  </b:Source>
+  <b:Source>
+    <b:Tag>Dau69</b:Tag>
+    <b:SourceType>Book</b:SourceType>
+    <b:Guid>{B8CA0173-B27A-4D7F-A8CC-C889084C5A69}</b:Guid>
+    <b:Author>
+      <b:Author>
+        <b:NameList>
+          <b:Person>
+            <b:Last>Daudet</b:Last>
+            <b:First>Alphonse</b:First>
+          </b:Person>
+          <b:Person>
+            <b:Last>Cabañas</b:Last>
+            <b:First>F.</b:First>
+          </b:Person>
+        </b:NameList>
+      </b:Author>
+    </b:Author>
+    <b:Title>Cartas de mi molino</b:Title>
+    <b:Year>1869</b:Year>
+    <b:URL>https://www.gutenberg.org/ebooks/29706</b:URL>
+    <b:RefOrder>14</b:RefOrder>
+  </b:Source>
+  <b:Source>
+    <b:Tag>Ven15</b:Tag>
+    <b:SourceType>BookSection</b:SourceType>
+    <b:Guid>{17F347D8-4718-4E9E-A5FD-35E2DD812647}</b:Guid>
+    <b:Author>
+      <b:Author>
+        <b:NameList>
+          <b:Person>
+            <b:Last>Gudivada</b:Last>
+            <b:First>Venkat</b:First>
+            <b:Middle>N.</b:Middle>
+          </b:Person>
+          <b:Person>
+            <b:Last>Rao Vijay</b:Last>
+            <b:First>Dhana</b:First>
+          </b:Person>
+          <b:Person>
+            <b:Last>Raghavan</b:Last>
+            <b:First>V.</b:First>
+          </b:Person>
+        </b:NameList>
+      </b:Author>
+    </b:Author>
+    <b:Title>Handbook of Statistics</b:Title>
+    <b:BookTitle>Chapter 9 - Big Data Driven Natural Language Processing Research and Applications</b:BookTitle>
+    <b:Year>2015</b:Year>
+    <b:Pages>203-238</b:Pages>
+    <b:Publisher>Elsevier</b:Publisher>
+    <b:RefOrder>2</b:RefOrder>
+  </b:Source>
+  <b:Source>
+    <b:Tag>Suz19</b:Tag>
+    <b:SourceType>BookSection</b:SourceType>
+    <b:Guid>{4C7C308B-BF25-4D97-B83C-F36CC3F37837}</b:Guid>
+    <b:Author>
+      <b:Author>
+        <b:NameList>
+          <b:Person>
+            <b:Last>Suzuki</b:Last>
+            <b:First>Masayuki</b:First>
+          </b:Person>
+          <b:Person>
+            <b:Last>Itoh</b:Last>
+            <b:First>Nobuyasu</b:First>
+          </b:Person>
+          <b:Person>
+            <b:Last>Nagano</b:Last>
+            <b:First>Tohru</b:First>
+          </b:Person>
+          <b:Person>
+            <b:Last>Kurata</b:Last>
+            <b:First>Gakuto</b:First>
+          </b:Person>
+          <b:Person>
+            <b:Last>Thomas</b:Last>
+            <b:First>Samuel</b:First>
+          </b:Person>
+        </b:NameList>
+      </b:Author>
+    </b:Author>
+    <b:Title>Improvements to N-gram Language Model Using Text Generated from Neural Language Model</b:Title>
+    <b:Year>2019</b:Year>
+    <b:BookTitle>ICASSP 2019 - 2019 IEEE International Conference on Acoustics, Speech and Signal Processing (ICASSP)</b:BookTitle>
+    <b:Pages>7245-7249</b:Pages>
+    <b:RefOrder>15</b:RefOrder>
+  </b:Source>
 </b:Sources>
 </file>
 
 <file path=customXml/itemProps1.xml><?xml version="1.0" encoding="utf-8"?>
-<ds:datastoreItem xmlns:ds="http://schemas.openxmlformats.org/officeDocument/2006/customXml" ds:itemID="{3FD73163-2C4C-447C-83A3-888BE88EFFC1}">
+<ds:datastoreItem xmlns:ds="http://schemas.openxmlformats.org/officeDocument/2006/customXml" ds:itemID="{2DD7FEC6-3ADA-4077-B1B5-F5FA7DD94DE7}">
   <ds:schemaRefs>
     <ds:schemaRef ds:uri="http://schemas.openxmlformats.org/officeDocument/2006/bibliography"/>
   </ds:schemaRefs>

</xml_diff>

<commit_message>
doc updated, and changed minor bug on most likely path.
</commit_message>
<xml_diff>
--- a/doc_GPG.docx
+++ b/doc_GPG.docx
@@ -1426,19 +1426,11 @@
           <w:rFonts w:cs="Arial"/>
         </w:rPr>
       </w:pPr>
-      <w:proofErr w:type="spellStart"/>
-      <w:r>
-        <w:rPr>
-          <w:rFonts w:cs="Arial"/>
-        </w:rPr>
-        <w:t>Fdo</w:t>
-      </w:r>
-      <w:proofErr w:type="spellEnd"/>
-      <w:r>
-        <w:rPr>
-          <w:rFonts w:cs="Arial"/>
-        </w:rPr>
-        <w:t>: Alberto López Povedano</w:t>
+      <w:r>
+        <w:rPr>
+          <w:rFonts w:cs="Arial"/>
+        </w:rPr>
+        <w:t>Fdo: Alberto López Povedano</w:t>
       </w:r>
     </w:p>
     <w:p>
@@ -2049,7 +2041,7 @@
           <w:r>
             <w:fldChar w:fldCharType="separate"/>
           </w:r>
-          <w:hyperlink w:anchor="_Toc116557269" w:history="1">
+          <w:hyperlink w:anchor="_Toc116890757" w:history="1">
             <w:r>
               <w:rPr>
                 <w:rStyle w:val="Hipervnculo"/>
@@ -2076,7 +2068,7 @@
                 <w:noProof/>
                 <w:webHidden/>
               </w:rPr>
-              <w:instrText xml:space="preserve"> PAGEREF _Toc116557269 \h </w:instrText>
+              <w:instrText xml:space="preserve"> PAGEREF _Toc116890757 \h </w:instrText>
             </w:r>
             <w:r>
               <w:rPr>
@@ -2119,7 +2111,7 @@
               <w:lang w:eastAsia="es-ES"/>
             </w:rPr>
           </w:pPr>
-          <w:hyperlink w:anchor="_Toc116557270" w:history="1">
+          <w:hyperlink w:anchor="_Toc116890758" w:history="1">
             <w:r>
               <w:rPr>
                 <w:rStyle w:val="Hipervnculo"/>
@@ -2146,7 +2138,7 @@
                 <w:noProof/>
                 <w:webHidden/>
               </w:rPr>
-              <w:instrText xml:space="preserve"> PAGEREF _Toc116557270 \h </w:instrText>
+              <w:instrText xml:space="preserve"> PAGEREF _Toc116890758 \h </w:instrText>
             </w:r>
             <w:r>
               <w:rPr>
@@ -2189,7 +2181,7 @@
               <w:lang w:eastAsia="es-ES"/>
             </w:rPr>
           </w:pPr>
-          <w:hyperlink w:anchor="_Toc116557271" w:history="1">
+          <w:hyperlink w:anchor="_Toc116890759" w:history="1">
             <w:r>
               <w:rPr>
                 <w:rStyle w:val="Hipervnculo"/>
@@ -2217,7 +2209,7 @@
                 <w:noProof/>
                 <w:webHidden/>
               </w:rPr>
-              <w:instrText xml:space="preserve"> PAGEREF _Toc116557271 \h </w:instrText>
+              <w:instrText xml:space="preserve"> PAGEREF _Toc116890759 \h </w:instrText>
             </w:r>
             <w:r>
               <w:rPr>
@@ -2261,7 +2253,7 @@
               <w:lang w:eastAsia="es-ES"/>
             </w:rPr>
           </w:pPr>
-          <w:hyperlink w:anchor="_Toc116557272" w:history="1">
+          <w:hyperlink w:anchor="_Toc116890760" w:history="1">
             <w:r>
               <w:rPr>
                 <w:rStyle w:val="Hipervnculo"/>
@@ -2303,7 +2295,7 @@
                 <w:noProof/>
                 <w:webHidden/>
               </w:rPr>
-              <w:instrText xml:space="preserve"> PAGEREF _Toc116557272 \h </w:instrText>
+              <w:instrText xml:space="preserve"> PAGEREF _Toc116890760 \h </w:instrText>
             </w:r>
             <w:r>
               <w:rPr>
@@ -2347,7 +2339,7 @@
               <w:lang w:eastAsia="es-ES"/>
             </w:rPr>
           </w:pPr>
-          <w:hyperlink w:anchor="_Toc116557273" w:history="1">
+          <w:hyperlink w:anchor="_Toc116890761" w:history="1">
             <w:r>
               <w:rPr>
                 <w:rStyle w:val="Hipervnculo"/>
@@ -2389,7 +2381,7 @@
                 <w:noProof/>
                 <w:webHidden/>
               </w:rPr>
-              <w:instrText xml:space="preserve"> PAGEREF _Toc116557273 \h </w:instrText>
+              <w:instrText xml:space="preserve"> PAGEREF _Toc116890761 \h </w:instrText>
             </w:r>
             <w:r>
               <w:rPr>
@@ -2433,7 +2425,7 @@
               <w:lang w:eastAsia="es-ES"/>
             </w:rPr>
           </w:pPr>
-          <w:hyperlink w:anchor="_Toc116557274" w:history="1">
+          <w:hyperlink w:anchor="_Toc116890762" w:history="1">
             <w:r>
               <w:rPr>
                 <w:rStyle w:val="Hipervnculo"/>
@@ -2475,7 +2467,7 @@
                 <w:noProof/>
                 <w:webHidden/>
               </w:rPr>
-              <w:instrText xml:space="preserve"> PAGEREF _Toc116557274 \h </w:instrText>
+              <w:instrText xml:space="preserve"> PAGEREF _Toc116890762 \h </w:instrText>
             </w:r>
             <w:r>
               <w:rPr>
@@ -2519,7 +2511,7 @@
               <w:lang w:eastAsia="es-ES"/>
             </w:rPr>
           </w:pPr>
-          <w:hyperlink w:anchor="_Toc116557275" w:history="1">
+          <w:hyperlink w:anchor="_Toc116890763" w:history="1">
             <w:r>
               <w:rPr>
                 <w:rStyle w:val="Hipervnculo"/>
@@ -2561,7 +2553,7 @@
                 <w:noProof/>
                 <w:webHidden/>
               </w:rPr>
-              <w:instrText xml:space="preserve"> PAGEREF _Toc116557275 \h </w:instrText>
+              <w:instrText xml:space="preserve"> PAGEREF _Toc116890763 \h </w:instrText>
             </w:r>
             <w:r>
               <w:rPr>
@@ -2605,7 +2597,7 @@
               <w:lang w:eastAsia="es-ES"/>
             </w:rPr>
           </w:pPr>
-          <w:hyperlink w:anchor="_Toc116557276" w:history="1">
+          <w:hyperlink w:anchor="_Toc116890764" w:history="1">
             <w:r>
               <w:rPr>
                 <w:rStyle w:val="Hipervnculo"/>
@@ -2647,7 +2639,7 @@
                 <w:noProof/>
                 <w:webHidden/>
               </w:rPr>
-              <w:instrText xml:space="preserve"> PAGEREF _Toc116557276 \h </w:instrText>
+              <w:instrText xml:space="preserve"> PAGEREF _Toc116890764 \h </w:instrText>
             </w:r>
             <w:r>
               <w:rPr>
@@ -2691,7 +2683,7 @@
               <w:lang w:eastAsia="es-ES"/>
             </w:rPr>
           </w:pPr>
-          <w:hyperlink w:anchor="_Toc116557277" w:history="1">
+          <w:hyperlink w:anchor="_Toc116890765" w:history="1">
             <w:r>
               <w:rPr>
                 <w:rStyle w:val="Hipervnculo"/>
@@ -2733,7 +2725,7 @@
                 <w:noProof/>
                 <w:webHidden/>
               </w:rPr>
-              <w:instrText xml:space="preserve"> PAGEREF _Toc116557277 \h </w:instrText>
+              <w:instrText xml:space="preserve"> PAGEREF _Toc116890765 \h </w:instrText>
             </w:r>
             <w:r>
               <w:rPr>
@@ -2777,7 +2769,7 @@
               <w:lang w:eastAsia="es-ES"/>
             </w:rPr>
           </w:pPr>
-          <w:hyperlink w:anchor="_Toc116557278" w:history="1">
+          <w:hyperlink w:anchor="_Toc116890766" w:history="1">
             <w:r>
               <w:rPr>
                 <w:rStyle w:val="Hipervnculo"/>
@@ -2819,7 +2811,7 @@
                 <w:noProof/>
                 <w:webHidden/>
               </w:rPr>
-              <w:instrText xml:space="preserve"> PAGEREF _Toc116557278 \h </w:instrText>
+              <w:instrText xml:space="preserve"> PAGEREF _Toc116890766 \h </w:instrText>
             </w:r>
             <w:r>
               <w:rPr>
@@ -2863,7 +2855,7 @@
               <w:lang w:eastAsia="es-ES"/>
             </w:rPr>
           </w:pPr>
-          <w:hyperlink w:anchor="_Toc116557279" w:history="1">
+          <w:hyperlink w:anchor="_Toc116890767" w:history="1">
             <w:r>
               <w:rPr>
                 <w:rStyle w:val="Hipervnculo"/>
@@ -2905,7 +2897,7 @@
                 <w:noProof/>
                 <w:webHidden/>
               </w:rPr>
-              <w:instrText xml:space="preserve"> PAGEREF _Toc116557279 \h </w:instrText>
+              <w:instrText xml:space="preserve"> PAGEREF _Toc116890767 \h </w:instrText>
             </w:r>
             <w:r>
               <w:rPr>
@@ -2949,7 +2941,7 @@
               <w:lang w:eastAsia="es-ES"/>
             </w:rPr>
           </w:pPr>
-          <w:hyperlink w:anchor="_Toc116557280" w:history="1">
+          <w:hyperlink w:anchor="_Toc116890768" w:history="1">
             <w:r>
               <w:rPr>
                 <w:rStyle w:val="Hipervnculo"/>
@@ -2991,7 +2983,7 @@
                 <w:noProof/>
                 <w:webHidden/>
               </w:rPr>
-              <w:instrText xml:space="preserve"> PAGEREF _Toc116557280 \h </w:instrText>
+              <w:instrText xml:space="preserve"> PAGEREF _Toc116890768 \h </w:instrText>
             </w:r>
             <w:r>
               <w:rPr>
@@ -3035,7 +3027,7 @@
               <w:lang w:eastAsia="es-ES"/>
             </w:rPr>
           </w:pPr>
-          <w:hyperlink w:anchor="_Toc116557281" w:history="1">
+          <w:hyperlink w:anchor="_Toc116890769" w:history="1">
             <w:r>
               <w:rPr>
                 <w:rStyle w:val="Hipervnculo"/>
@@ -3077,7 +3069,7 @@
                 <w:noProof/>
                 <w:webHidden/>
               </w:rPr>
-              <w:instrText xml:space="preserve"> PAGEREF _Toc116557281 \h </w:instrText>
+              <w:instrText xml:space="preserve"> PAGEREF _Toc116890769 \h </w:instrText>
             </w:r>
             <w:r>
               <w:rPr>
@@ -3121,7 +3113,7 @@
               <w:lang w:eastAsia="es-ES"/>
             </w:rPr>
           </w:pPr>
-          <w:hyperlink w:anchor="_Toc116557282" w:history="1">
+          <w:hyperlink w:anchor="_Toc116890770" w:history="1">
             <w:r>
               <w:rPr>
                 <w:rStyle w:val="Hipervnculo"/>
@@ -3163,7 +3155,7 @@
                 <w:noProof/>
                 <w:webHidden/>
               </w:rPr>
-              <w:instrText xml:space="preserve"> PAGEREF _Toc116557282 \h </w:instrText>
+              <w:instrText xml:space="preserve"> PAGEREF _Toc116890770 \h </w:instrText>
             </w:r>
             <w:r>
               <w:rPr>
@@ -3207,7 +3199,7 @@
               <w:lang w:eastAsia="es-ES"/>
             </w:rPr>
           </w:pPr>
-          <w:hyperlink w:anchor="_Toc116557283" w:history="1">
+          <w:hyperlink w:anchor="_Toc116890771" w:history="1">
             <w:r>
               <w:rPr>
                 <w:rStyle w:val="Hipervnculo"/>
@@ -3249,7 +3241,7 @@
                 <w:noProof/>
                 <w:webHidden/>
               </w:rPr>
-              <w:instrText xml:space="preserve"> PAGEREF _Toc116557283 \h </w:instrText>
+              <w:instrText xml:space="preserve"> PAGEREF _Toc116890771 \h </w:instrText>
             </w:r>
             <w:r>
               <w:rPr>
@@ -3293,7 +3285,7 @@
               <w:lang w:eastAsia="es-ES"/>
             </w:rPr>
           </w:pPr>
-          <w:hyperlink w:anchor="_Toc116557285" w:history="1">
+          <w:hyperlink w:anchor="_Toc116890773" w:history="1">
             <w:r>
               <w:rPr>
                 <w:rStyle w:val="Hipervnculo"/>
@@ -3335,7 +3327,7 @@
                 <w:noProof/>
                 <w:webHidden/>
               </w:rPr>
-              <w:instrText xml:space="preserve"> PAGEREF _Toc116557285 \h </w:instrText>
+              <w:instrText xml:space="preserve"> PAGEREF _Toc116890773 \h </w:instrText>
             </w:r>
             <w:r>
               <w:rPr>
@@ -3379,7 +3371,7 @@
               <w:lang w:eastAsia="es-ES"/>
             </w:rPr>
           </w:pPr>
-          <w:hyperlink w:anchor="_Toc116557286" w:history="1">
+          <w:hyperlink w:anchor="_Toc116890774" w:history="1">
             <w:r>
               <w:rPr>
                 <w:rStyle w:val="Hipervnculo"/>
@@ -3421,7 +3413,7 @@
                 <w:noProof/>
                 <w:webHidden/>
               </w:rPr>
-              <w:instrText xml:space="preserve"> PAGEREF _Toc116557286 \h </w:instrText>
+              <w:instrText xml:space="preserve"> PAGEREF _Toc116890774 \h </w:instrText>
             </w:r>
             <w:r>
               <w:rPr>
@@ -3465,7 +3457,7 @@
               <w:lang w:eastAsia="es-ES"/>
             </w:rPr>
           </w:pPr>
-          <w:hyperlink w:anchor="_Toc116557287" w:history="1">
+          <w:hyperlink w:anchor="_Toc116890775" w:history="1">
             <w:r>
               <w:rPr>
                 <w:rStyle w:val="Hipervnculo"/>
@@ -3507,7 +3499,7 @@
                 <w:noProof/>
                 <w:webHidden/>
               </w:rPr>
-              <w:instrText xml:space="preserve"> PAGEREF _Toc116557287 \h </w:instrText>
+              <w:instrText xml:space="preserve"> PAGEREF _Toc116890775 \h </w:instrText>
             </w:r>
             <w:r>
               <w:rPr>
@@ -3551,7 +3543,7 @@
               <w:lang w:eastAsia="es-ES"/>
             </w:rPr>
           </w:pPr>
-          <w:hyperlink w:anchor="_Toc116557288" w:history="1">
+          <w:hyperlink w:anchor="_Toc116890776" w:history="1">
             <w:r>
               <w:rPr>
                 <w:rStyle w:val="Hipervnculo"/>
@@ -3593,7 +3585,7 @@
                 <w:noProof/>
                 <w:webHidden/>
               </w:rPr>
-              <w:instrText xml:space="preserve"> PAGEREF _Toc116557288 \h </w:instrText>
+              <w:instrText xml:space="preserve"> PAGEREF _Toc116890776 \h </w:instrText>
             </w:r>
             <w:r>
               <w:rPr>
@@ -3637,7 +3629,7 @@
               <w:lang w:eastAsia="es-ES"/>
             </w:rPr>
           </w:pPr>
-          <w:hyperlink w:anchor="_Toc116557290" w:history="1">
+          <w:hyperlink w:anchor="_Toc116890778" w:history="1">
             <w:r>
               <w:rPr>
                 <w:rStyle w:val="Hipervnculo"/>
@@ -3679,7 +3671,7 @@
                 <w:noProof/>
                 <w:webHidden/>
               </w:rPr>
-              <w:instrText xml:space="preserve"> PAGEREF _Toc116557290 \h </w:instrText>
+              <w:instrText xml:space="preserve"> PAGEREF _Toc116890778 \h </w:instrText>
             </w:r>
             <w:r>
               <w:rPr>
@@ -3723,7 +3715,7 @@
               <w:lang w:eastAsia="es-ES"/>
             </w:rPr>
           </w:pPr>
-          <w:hyperlink w:anchor="_Toc116557291" w:history="1">
+          <w:hyperlink w:anchor="_Toc116890779" w:history="1">
             <w:r>
               <w:rPr>
                 <w:rStyle w:val="Hipervnculo"/>
@@ -3765,7 +3757,7 @@
                 <w:noProof/>
                 <w:webHidden/>
               </w:rPr>
-              <w:instrText xml:space="preserve"> PAGEREF _Toc116557291 \h </w:instrText>
+              <w:instrText xml:space="preserve"> PAGEREF _Toc116890779 \h </w:instrText>
             </w:r>
             <w:r>
               <w:rPr>
@@ -3809,7 +3801,7 @@
               <w:lang w:eastAsia="es-ES"/>
             </w:rPr>
           </w:pPr>
-          <w:hyperlink w:anchor="_Toc116557292" w:history="1">
+          <w:hyperlink w:anchor="_Toc116890780" w:history="1">
             <w:r>
               <w:rPr>
                 <w:rStyle w:val="Hipervnculo"/>
@@ -3851,7 +3843,7 @@
                 <w:noProof/>
                 <w:webHidden/>
               </w:rPr>
-              <w:instrText xml:space="preserve"> PAGEREF _Toc116557292 \h </w:instrText>
+              <w:instrText xml:space="preserve"> PAGEREF _Toc116890780 \h </w:instrText>
             </w:r>
             <w:r>
               <w:rPr>
@@ -3895,7 +3887,7 @@
               <w:lang w:eastAsia="es-ES"/>
             </w:rPr>
           </w:pPr>
-          <w:hyperlink w:anchor="_Toc116557293" w:history="1">
+          <w:hyperlink w:anchor="_Toc116890781" w:history="1">
             <w:r>
               <w:rPr>
                 <w:rStyle w:val="Hipervnculo"/>
@@ -3937,7 +3929,7 @@
                 <w:noProof/>
                 <w:webHidden/>
               </w:rPr>
-              <w:instrText xml:space="preserve"> PAGEREF _Toc116557293 \h </w:instrText>
+              <w:instrText xml:space="preserve"> PAGEREF _Toc116890781 \h </w:instrText>
             </w:r>
             <w:r>
               <w:rPr>
@@ -3981,7 +3973,7 @@
               <w:lang w:eastAsia="es-ES"/>
             </w:rPr>
           </w:pPr>
-          <w:hyperlink w:anchor="_Toc116557294" w:history="1">
+          <w:hyperlink w:anchor="_Toc116890782" w:history="1">
             <w:r>
               <w:rPr>
                 <w:rStyle w:val="Hipervnculo"/>
@@ -4023,7 +4015,7 @@
                 <w:noProof/>
                 <w:webHidden/>
               </w:rPr>
-              <w:instrText xml:space="preserve"> PAGEREF _Toc116557294 \h </w:instrText>
+              <w:instrText xml:space="preserve"> PAGEREF _Toc116890782 \h </w:instrText>
             </w:r>
             <w:r>
               <w:rPr>
@@ -4067,7 +4059,7 @@
               <w:lang w:eastAsia="es-ES"/>
             </w:rPr>
           </w:pPr>
-          <w:hyperlink w:anchor="_Toc116557295" w:history="1">
+          <w:hyperlink w:anchor="_Toc116890783" w:history="1">
             <w:r>
               <w:rPr>
                 <w:rStyle w:val="Hipervnculo"/>
@@ -4109,7 +4101,7 @@
                 <w:noProof/>
                 <w:webHidden/>
               </w:rPr>
-              <w:instrText xml:space="preserve"> PAGEREF _Toc116557295 \h </w:instrText>
+              <w:instrText xml:space="preserve"> PAGEREF _Toc116890783 \h </w:instrText>
             </w:r>
             <w:r>
               <w:rPr>
@@ -4153,7 +4145,7 @@
               <w:lang w:eastAsia="es-ES"/>
             </w:rPr>
           </w:pPr>
-          <w:hyperlink w:anchor="_Toc116557296" w:history="1">
+          <w:hyperlink w:anchor="_Toc116890784" w:history="1">
             <w:r>
               <w:rPr>
                 <w:rStyle w:val="Hipervnculo"/>
@@ -4195,7 +4187,7 @@
                 <w:noProof/>
                 <w:webHidden/>
               </w:rPr>
-              <w:instrText xml:space="preserve"> PAGEREF _Toc116557296 \h </w:instrText>
+              <w:instrText xml:space="preserve"> PAGEREF _Toc116890784 \h </w:instrText>
             </w:r>
             <w:r>
               <w:rPr>
@@ -4239,7 +4231,7 @@
               <w:lang w:eastAsia="es-ES"/>
             </w:rPr>
           </w:pPr>
-          <w:hyperlink w:anchor="_Toc116557297" w:history="1">
+          <w:hyperlink w:anchor="_Toc116890785" w:history="1">
             <w:r>
               <w:rPr>
                 <w:rStyle w:val="Hipervnculo"/>
@@ -4281,7 +4273,7 @@
                 <w:noProof/>
                 <w:webHidden/>
               </w:rPr>
-              <w:instrText xml:space="preserve"> PAGEREF _Toc116557297 \h </w:instrText>
+              <w:instrText xml:space="preserve"> PAGEREF _Toc116890785 \h </w:instrText>
             </w:r>
             <w:r>
               <w:rPr>
@@ -4325,7 +4317,7 @@
               <w:lang w:eastAsia="es-ES"/>
             </w:rPr>
           </w:pPr>
-          <w:hyperlink w:anchor="_Toc116557298" w:history="1">
+          <w:hyperlink w:anchor="_Toc116890786" w:history="1">
             <w:r>
               <w:rPr>
                 <w:rStyle w:val="Hipervnculo"/>
@@ -4367,7 +4359,7 @@
                 <w:noProof/>
                 <w:webHidden/>
               </w:rPr>
-              <w:instrText xml:space="preserve"> PAGEREF _Toc116557298 \h </w:instrText>
+              <w:instrText xml:space="preserve"> PAGEREF _Toc116890786 \h </w:instrText>
             </w:r>
             <w:r>
               <w:rPr>
@@ -4411,7 +4403,7 @@
               <w:lang w:eastAsia="es-ES"/>
             </w:rPr>
           </w:pPr>
-          <w:hyperlink w:anchor="_Toc116557299" w:history="1">
+          <w:hyperlink w:anchor="_Toc116890787" w:history="1">
             <w:r>
               <w:rPr>
                 <w:rStyle w:val="Hipervnculo"/>
@@ -4453,7 +4445,7 @@
                 <w:noProof/>
                 <w:webHidden/>
               </w:rPr>
-              <w:instrText xml:space="preserve"> PAGEREF _Toc116557299 \h </w:instrText>
+              <w:instrText xml:space="preserve"> PAGEREF _Toc116890787 \h </w:instrText>
             </w:r>
             <w:r>
               <w:rPr>
@@ -4497,7 +4489,7 @@
               <w:lang w:eastAsia="es-ES"/>
             </w:rPr>
           </w:pPr>
-          <w:hyperlink w:anchor="_Toc116557300" w:history="1">
+          <w:hyperlink w:anchor="_Toc116890788" w:history="1">
             <w:r>
               <w:rPr>
                 <w:rStyle w:val="Hipervnculo"/>
@@ -4539,7 +4531,7 @@
                 <w:noProof/>
                 <w:webHidden/>
               </w:rPr>
-              <w:instrText xml:space="preserve"> PAGEREF _Toc116557300 \h </w:instrText>
+              <w:instrText xml:space="preserve"> PAGEREF _Toc116890788 \h </w:instrText>
             </w:r>
             <w:r>
               <w:rPr>
@@ -4583,7 +4575,7 @@
               <w:lang w:eastAsia="es-ES"/>
             </w:rPr>
           </w:pPr>
-          <w:hyperlink w:anchor="_Toc116557301" w:history="1">
+          <w:hyperlink w:anchor="_Toc116890789" w:history="1">
             <w:r>
               <w:rPr>
                 <w:rStyle w:val="Hipervnculo"/>
@@ -4625,7 +4617,7 @@
                 <w:noProof/>
                 <w:webHidden/>
               </w:rPr>
-              <w:instrText xml:space="preserve"> PAGEREF _Toc116557301 \h </w:instrText>
+              <w:instrText xml:space="preserve"> PAGEREF _Toc116890789 \h </w:instrText>
             </w:r>
             <w:r>
               <w:rPr>
@@ -4669,7 +4661,7 @@
               <w:lang w:eastAsia="es-ES"/>
             </w:rPr>
           </w:pPr>
-          <w:hyperlink w:anchor="_Toc116557303" w:history="1">
+          <w:hyperlink w:anchor="_Toc116890791" w:history="1">
             <w:r>
               <w:rPr>
                 <w:rStyle w:val="Hipervnculo"/>
@@ -4711,7 +4703,7 @@
                 <w:noProof/>
                 <w:webHidden/>
               </w:rPr>
-              <w:instrText xml:space="preserve"> PAGEREF _Toc116557303 \h </w:instrText>
+              <w:instrText xml:space="preserve"> PAGEREF _Toc116890791 \h </w:instrText>
             </w:r>
             <w:r>
               <w:rPr>
@@ -4755,7 +4747,7 @@
               <w:lang w:eastAsia="es-ES"/>
             </w:rPr>
           </w:pPr>
-          <w:hyperlink w:anchor="_Toc116557304" w:history="1">
+          <w:hyperlink w:anchor="_Toc116890792" w:history="1">
             <w:r>
               <w:rPr>
                 <w:rStyle w:val="Hipervnculo"/>
@@ -4797,7 +4789,7 @@
                 <w:noProof/>
                 <w:webHidden/>
               </w:rPr>
-              <w:instrText xml:space="preserve"> PAGEREF _Toc116557304 \h </w:instrText>
+              <w:instrText xml:space="preserve"> PAGEREF _Toc116890792 \h </w:instrText>
             </w:r>
             <w:r>
               <w:rPr>
@@ -4841,7 +4833,7 @@
               <w:lang w:eastAsia="es-ES"/>
             </w:rPr>
           </w:pPr>
-          <w:hyperlink w:anchor="_Toc116557305" w:history="1">
+          <w:hyperlink w:anchor="_Toc116890793" w:history="1">
             <w:r>
               <w:rPr>
                 <w:rStyle w:val="Hipervnculo"/>
@@ -4883,7 +4875,7 @@
                 <w:noProof/>
                 <w:webHidden/>
               </w:rPr>
-              <w:instrText xml:space="preserve"> PAGEREF _Toc116557305 \h </w:instrText>
+              <w:instrText xml:space="preserve"> PAGEREF _Toc116890793 \h </w:instrText>
             </w:r>
             <w:r>
               <w:rPr>
@@ -4927,7 +4919,7 @@
               <w:lang w:eastAsia="es-ES"/>
             </w:rPr>
           </w:pPr>
-          <w:hyperlink w:anchor="_Toc116557306" w:history="1">
+          <w:hyperlink w:anchor="_Toc116890794" w:history="1">
             <w:r>
               <w:rPr>
                 <w:rStyle w:val="Hipervnculo"/>
@@ -4969,7 +4961,7 @@
                 <w:noProof/>
                 <w:webHidden/>
               </w:rPr>
-              <w:instrText xml:space="preserve"> PAGEREF _Toc116557306 \h </w:instrText>
+              <w:instrText xml:space="preserve"> PAGEREF _Toc116890794 \h </w:instrText>
             </w:r>
             <w:r>
               <w:rPr>
@@ -5013,7 +5005,7 @@
               <w:lang w:eastAsia="es-ES"/>
             </w:rPr>
           </w:pPr>
-          <w:hyperlink w:anchor="_Toc116557308" w:history="1">
+          <w:hyperlink w:anchor="_Toc116890796" w:history="1">
             <w:r>
               <w:rPr>
                 <w:rStyle w:val="Hipervnculo"/>
@@ -5055,7 +5047,7 @@
                 <w:noProof/>
                 <w:webHidden/>
               </w:rPr>
-              <w:instrText xml:space="preserve"> PAGEREF _Toc116557308 \h </w:instrText>
+              <w:instrText xml:space="preserve"> PAGEREF _Toc116890796 \h </w:instrText>
             </w:r>
             <w:r>
               <w:rPr>
@@ -5099,7 +5091,7 @@
               <w:lang w:eastAsia="es-ES"/>
             </w:rPr>
           </w:pPr>
-          <w:hyperlink w:anchor="_Toc116557309" w:history="1">
+          <w:hyperlink w:anchor="_Toc116890797" w:history="1">
             <w:r>
               <w:rPr>
                 <w:rStyle w:val="Hipervnculo"/>
@@ -5141,7 +5133,7 @@
                 <w:noProof/>
                 <w:webHidden/>
               </w:rPr>
-              <w:instrText xml:space="preserve"> PAGEREF _Toc116557309 \h </w:instrText>
+              <w:instrText xml:space="preserve"> PAGEREF _Toc116890797 \h </w:instrText>
             </w:r>
             <w:r>
               <w:rPr>
@@ -5185,7 +5177,7 @@
               <w:lang w:eastAsia="es-ES"/>
             </w:rPr>
           </w:pPr>
-          <w:hyperlink w:anchor="_Toc116557310" w:history="1">
+          <w:hyperlink w:anchor="_Toc116890798" w:history="1">
             <w:r>
               <w:rPr>
                 <w:rStyle w:val="Hipervnculo"/>
@@ -5227,7 +5219,7 @@
                 <w:noProof/>
                 <w:webHidden/>
               </w:rPr>
-              <w:instrText xml:space="preserve"> PAGEREF _Toc116557310 \h </w:instrText>
+              <w:instrText xml:space="preserve"> PAGEREF _Toc116890798 \h </w:instrText>
             </w:r>
             <w:r>
               <w:rPr>
@@ -5271,7 +5263,7 @@
               <w:lang w:eastAsia="es-ES"/>
             </w:rPr>
           </w:pPr>
-          <w:hyperlink w:anchor="_Toc116557311" w:history="1">
+          <w:hyperlink w:anchor="_Toc116890799" w:history="1">
             <w:r>
               <w:rPr>
                 <w:rStyle w:val="Hipervnculo"/>
@@ -5313,7 +5305,7 @@
                 <w:noProof/>
                 <w:webHidden/>
               </w:rPr>
-              <w:instrText xml:space="preserve"> PAGEREF _Toc116557311 \h </w:instrText>
+              <w:instrText xml:space="preserve"> PAGEREF _Toc116890799 \h </w:instrText>
             </w:r>
             <w:r>
               <w:rPr>
@@ -5357,7 +5349,7 @@
               <w:lang w:eastAsia="es-ES"/>
             </w:rPr>
           </w:pPr>
-          <w:hyperlink w:anchor="_Toc116557312" w:history="1">
+          <w:hyperlink w:anchor="_Toc116890800" w:history="1">
             <w:r>
               <w:rPr>
                 <w:rStyle w:val="Hipervnculo"/>
@@ -5399,7 +5391,7 @@
                 <w:noProof/>
                 <w:webHidden/>
               </w:rPr>
-              <w:instrText xml:space="preserve"> PAGEREF _Toc116557312 \h </w:instrText>
+              <w:instrText xml:space="preserve"> PAGEREF _Toc116890800 \h </w:instrText>
             </w:r>
             <w:r>
               <w:rPr>
@@ -5459,7 +5451,7 @@
           <w:szCs w:val="52"/>
         </w:rPr>
       </w:pPr>
-      <w:bookmarkStart w:id="0" w:name="_Toc116557269"/>
+      <w:bookmarkStart w:id="0" w:name="_Toc116890757"/>
       <w:r>
         <w:rPr>
           <w:sz w:val="52"/>
@@ -5492,7 +5484,7 @@
       <w:r>
         <w:fldChar w:fldCharType="separate"/>
       </w:r>
-      <w:hyperlink w:anchor="_Toc116556920" w:history="1">
+      <w:hyperlink w:anchor="_Toc116987917" w:history="1">
         <w:r>
           <w:rPr>
             <w:rStyle w:val="Hipervnculo"/>
@@ -5519,7 +5511,7 @@
             <w:noProof/>
             <w:webHidden/>
           </w:rPr>
-          <w:instrText xml:space="preserve"> PAGEREF _Toc116556920 \h </w:instrText>
+          <w:instrText xml:space="preserve"> PAGEREF _Toc116987917 \h </w:instrText>
         </w:r>
         <w:r>
           <w:rPr>
@@ -5562,7 +5554,7 @@
           <w:lang w:eastAsia="es-ES"/>
         </w:rPr>
       </w:pPr>
-      <w:hyperlink w:anchor="_Toc116556921" w:history="1">
+      <w:hyperlink w:anchor="_Toc116987918" w:history="1">
         <w:r>
           <w:rPr>
             <w:rStyle w:val="Hipervnculo"/>
@@ -5589,7 +5581,7 @@
             <w:noProof/>
             <w:webHidden/>
           </w:rPr>
-          <w:instrText xml:space="preserve"> PAGEREF _Toc116556921 \h </w:instrText>
+          <w:instrText xml:space="preserve"> PAGEREF _Toc116987918 \h </w:instrText>
         </w:r>
         <w:r>
           <w:rPr>
@@ -5632,7 +5624,7 @@
           <w:lang w:eastAsia="es-ES"/>
         </w:rPr>
       </w:pPr>
-      <w:hyperlink w:anchor="_Toc116556922" w:history="1">
+      <w:hyperlink w:anchor="_Toc116987919" w:history="1">
         <w:r>
           <w:rPr>
             <w:rStyle w:val="Hipervnculo"/>
@@ -5659,7 +5651,7 @@
             <w:noProof/>
             <w:webHidden/>
           </w:rPr>
-          <w:instrText xml:space="preserve"> PAGEREF _Toc116556922 \h </w:instrText>
+          <w:instrText xml:space="preserve"> PAGEREF _Toc116987919 \h </w:instrText>
         </w:r>
         <w:r>
           <w:rPr>
@@ -5702,13 +5694,13 @@
           <w:lang w:eastAsia="es-ES"/>
         </w:rPr>
       </w:pPr>
-      <w:hyperlink w:anchor="_Toc116556923" w:history="1">
+      <w:hyperlink w:anchor="_Toc116987920" w:history="1">
         <w:r>
           <w:rPr>
             <w:rStyle w:val="Hipervnculo"/>
             <w:noProof/>
           </w:rPr>
-          <w:t>Figura 3.1: Flujo de control de GPG</w:t>
+          <w:t>Figura 3.1: Flujo de control global de GPG</w:t>
         </w:r>
         <w:r>
           <w:rPr>
@@ -5729,7 +5721,7 @@
             <w:noProof/>
             <w:webHidden/>
           </w:rPr>
-          <w:instrText xml:space="preserve"> PAGEREF _Toc116556923 \h </w:instrText>
+          <w:instrText xml:space="preserve"> PAGEREF _Toc116987920 \h </w:instrText>
         </w:r>
         <w:r>
           <w:rPr>
@@ -5762,6 +5754,76 @@
     </w:p>
     <w:p>
       <w:pPr>
+        <w:pStyle w:val="Tabladeilustraciones"/>
+        <w:tabs>
+          <w:tab w:val="right" w:leader="dot" w:pos="8536"/>
+        </w:tabs>
+        <w:rPr>
+          <w:rFonts w:asciiTheme="minorHAnsi" w:eastAsiaTheme="minorEastAsia" w:hAnsiTheme="minorHAnsi"/>
+          <w:noProof/>
+          <w:lang w:eastAsia="es-ES"/>
+        </w:rPr>
+      </w:pPr>
+      <w:hyperlink w:anchor="_Toc116987921" w:history="1">
+        <w:r>
+          <w:rPr>
+            <w:rStyle w:val="Hipervnculo"/>
+            <w:noProof/>
+          </w:rPr>
+          <w:t>Figura 3.2: Flujo de control del entrenamiento del modelo</w:t>
+        </w:r>
+        <w:r>
+          <w:rPr>
+            <w:noProof/>
+            <w:webHidden/>
+          </w:rPr>
+          <w:tab/>
+        </w:r>
+        <w:r>
+          <w:rPr>
+            <w:noProof/>
+            <w:webHidden/>
+          </w:rPr>
+          <w:fldChar w:fldCharType="begin"/>
+        </w:r>
+        <w:r>
+          <w:rPr>
+            <w:noProof/>
+            <w:webHidden/>
+          </w:rPr>
+          <w:instrText xml:space="preserve"> PAGEREF _Toc116987921 \h </w:instrText>
+        </w:r>
+        <w:r>
+          <w:rPr>
+            <w:noProof/>
+            <w:webHidden/>
+          </w:rPr>
+        </w:r>
+        <w:r>
+          <w:rPr>
+            <w:noProof/>
+            <w:webHidden/>
+          </w:rPr>
+          <w:fldChar w:fldCharType="separate"/>
+        </w:r>
+        <w:r>
+          <w:rPr>
+            <w:noProof/>
+            <w:webHidden/>
+          </w:rPr>
+          <w:t>25</w:t>
+        </w:r>
+        <w:r>
+          <w:rPr>
+            <w:noProof/>
+            <w:webHidden/>
+          </w:rPr>
+          <w:fldChar w:fldCharType="end"/>
+        </w:r>
+      </w:hyperlink>
+    </w:p>
+    <w:p>
+      <w:pPr>
         <w:rPr>
           <w:rFonts w:cs="Arial"/>
         </w:rPr>
@@ -5786,7 +5848,7 @@
         </w:rPr>
       </w:pPr>
       <w:bookmarkStart w:id="1" w:name="_Ref115944217"/>
-      <w:bookmarkStart w:id="2" w:name="_Toc116557270"/>
+      <w:bookmarkStart w:id="2" w:name="_Toc116890758"/>
       <w:r>
         <w:rPr>
           <w:sz w:val="52"/>
@@ -5930,7 +5992,6 @@
           <w:szCs w:val="24"/>
         </w:rPr>
       </w:pPr>
-      <w:proofErr w:type="spellStart"/>
       <w:r>
         <w:rPr>
           <w:b/>
@@ -5938,9 +5999,82 @@
           <w:sz w:val="24"/>
           <w:szCs w:val="24"/>
         </w:rPr>
-        <w:t>Object</w:t>
-      </w:r>
-      <w:proofErr w:type="spellEnd"/>
+        <w:t xml:space="preserve">Object Oriented Programming </w:t>
+      </w:r>
+      <w:r>
+        <w:rPr>
+          <w:sz w:val="24"/>
+          <w:szCs w:val="24"/>
+        </w:rPr>
+        <w:t>Modelo de programación que organiza</w:t>
+      </w:r>
+      <w:r>
+        <w:rPr>
+          <w:sz w:val="24"/>
+          <w:szCs w:val="24"/>
+        </w:rPr>
+        <w:t xml:space="preserve"> el </w:t>
+      </w:r>
+    </w:p>
+    <w:p>
+      <w:pPr>
+        <w:ind w:firstLine="720"/>
+        <w:jc w:val="both"/>
+        <w:rPr>
+          <w:sz w:val="24"/>
+          <w:szCs w:val="24"/>
+        </w:rPr>
+      </w:pPr>
+      <w:r>
+        <w:rPr>
+          <w:sz w:val="24"/>
+          <w:szCs w:val="24"/>
+        </w:rPr>
+        <w:t xml:space="preserve">diseño del software en torno a la idea de objeto, una entidad que </w:t>
+      </w:r>
+    </w:p>
+    <w:p>
+      <w:pPr>
+        <w:ind w:firstLine="720"/>
+        <w:jc w:val="both"/>
+        <w:rPr>
+          <w:sz w:val="24"/>
+          <w:szCs w:val="24"/>
+        </w:rPr>
+      </w:pPr>
+      <w:r>
+        <w:rPr>
+          <w:sz w:val="24"/>
+          <w:szCs w:val="24"/>
+        </w:rPr>
+        <w:t>contiene datos y código en forma de métodos</w:t>
+      </w:r>
+      <w:r>
+        <w:rPr>
+          <w:sz w:val="24"/>
+          <w:szCs w:val="24"/>
+        </w:rPr>
+        <w:t>.</w:t>
+      </w:r>
+    </w:p>
+    <w:p>
+      <w:pPr>
+        <w:ind w:firstLine="720"/>
+        <w:jc w:val="both"/>
+        <w:rPr>
+          <w:sz w:val="24"/>
+          <w:szCs w:val="24"/>
+        </w:rPr>
+      </w:pPr>
+    </w:p>
+    <w:p>
+      <w:pPr>
+        <w:jc w:val="both"/>
+        <w:rPr>
+          <w:sz w:val="24"/>
+          <w:szCs w:val="24"/>
+        </w:rPr>
+      </w:pPr>
       <w:r>
         <w:rPr>
           <w:b/>
@@ -5948,9 +6082,75 @@
           <w:sz w:val="24"/>
           <w:szCs w:val="24"/>
         </w:rPr>
-        <w:t xml:space="preserve"> </w:t>
-      </w:r>
-      <w:proofErr w:type="spellStart"/>
+        <w:t xml:space="preserve">Object-Relational Mapping </w:t>
+      </w:r>
+      <w:r>
+        <w:rPr>
+          <w:sz w:val="24"/>
+          <w:szCs w:val="24"/>
+        </w:rPr>
+        <w:t>Método para convertir los datos almac</w:t>
+      </w:r>
+      <w:r>
+        <w:rPr>
+          <w:sz w:val="24"/>
+          <w:szCs w:val="24"/>
+        </w:rPr>
+        <w:t xml:space="preserve">enados en </w:t>
+      </w:r>
+    </w:p>
+    <w:p>
+      <w:pPr>
+        <w:ind w:firstLine="720"/>
+        <w:jc w:val="both"/>
+        <w:rPr>
+          <w:sz w:val="24"/>
+          <w:szCs w:val="24"/>
+        </w:rPr>
+      </w:pPr>
+      <w:r>
+        <w:rPr>
+          <w:sz w:val="24"/>
+          <w:szCs w:val="24"/>
+        </w:rPr>
+        <w:t xml:space="preserve">una base de datos a un modelo definido en un lenguaje orientado a </w:t>
+      </w:r>
+    </w:p>
+    <w:p>
+      <w:pPr>
+        <w:ind w:firstLine="720"/>
+        <w:jc w:val="both"/>
+        <w:rPr>
+          <w:sz w:val="24"/>
+          <w:szCs w:val="24"/>
+        </w:rPr>
+      </w:pPr>
+      <w:r>
+        <w:rPr>
+          <w:sz w:val="24"/>
+          <w:szCs w:val="24"/>
+        </w:rPr>
+        <w:t>objetos.</w:t>
+      </w:r>
+    </w:p>
+    <w:p>
+      <w:pPr>
+        <w:ind w:firstLine="720"/>
+        <w:jc w:val="both"/>
+        <w:rPr>
+          <w:sz w:val="24"/>
+          <w:szCs w:val="24"/>
+        </w:rPr>
+      </w:pPr>
+    </w:p>
+    <w:p>
+      <w:pPr>
+        <w:jc w:val="both"/>
+        <w:rPr>
+          <w:sz w:val="24"/>
+          <w:szCs w:val="24"/>
+        </w:rPr>
+      </w:pPr>
       <w:r>
         <w:rPr>
           <w:b/>
@@ -5958,9 +6158,57 @@
           <w:sz w:val="24"/>
           <w:szCs w:val="24"/>
         </w:rPr>
-        <w:t>Oriented</w:t>
-      </w:r>
-      <w:proofErr w:type="spellEnd"/>
+        <w:t xml:space="preserve">Plugin </w:t>
+      </w:r>
+      <w:r>
+        <w:rPr>
+          <w:sz w:val="24"/>
+          <w:szCs w:val="24"/>
+        </w:rPr>
+        <w:t>Extensión de un p</w:t>
+      </w:r>
+      <w:r>
+        <w:rPr>
+          <w:sz w:val="24"/>
+          <w:szCs w:val="24"/>
+        </w:rPr>
+        <w:t xml:space="preserve">rograma software que añade nueva funcionalidad sin </w:t>
+      </w:r>
+    </w:p>
+    <w:p>
+      <w:pPr>
+        <w:ind w:firstLine="720"/>
+        <w:jc w:val="both"/>
+        <w:rPr>
+          <w:sz w:val="24"/>
+          <w:szCs w:val="24"/>
+        </w:rPr>
+      </w:pPr>
+      <w:r>
+        <w:rPr>
+          <w:sz w:val="24"/>
+          <w:szCs w:val="24"/>
+        </w:rPr>
+        <w:t>alterar la proporcionada por el programa original.</w:t>
+      </w:r>
+    </w:p>
+    <w:p>
+      <w:pPr>
+        <w:jc w:val="both"/>
+        <w:rPr>
+          <w:sz w:val="24"/>
+          <w:szCs w:val="24"/>
+        </w:rPr>
+      </w:pPr>
+    </w:p>
+    <w:p>
+      <w:pPr>
+        <w:jc w:val="both"/>
+        <w:rPr>
+          <w:sz w:val="24"/>
+          <w:szCs w:val="24"/>
+        </w:rPr>
+      </w:pPr>
       <w:r>
         <w:rPr>
           <w:b/>
@@ -5968,9 +6216,67 @@
           <w:sz w:val="24"/>
           <w:szCs w:val="24"/>
         </w:rPr>
-        <w:t xml:space="preserve"> </w:t>
-      </w:r>
-      <w:proofErr w:type="spellStart"/>
+        <w:t xml:space="preserve">Smoothing </w:t>
+      </w:r>
+      <w:r>
+        <w:rPr>
+          <w:sz w:val="24"/>
+          <w:szCs w:val="24"/>
+        </w:rPr>
+        <w:t xml:space="preserve">En el terreno estadístico hace referencia al hecho de crear una </w:t>
+      </w:r>
+    </w:p>
+    <w:p>
+      <w:pPr>
+        <w:ind w:firstLine="720"/>
+        <w:jc w:val="both"/>
+        <w:rPr>
+          <w:sz w:val="24"/>
+          <w:szCs w:val="24"/>
+        </w:rPr>
+      </w:pPr>
+      <w:r>
+        <w:rPr>
+          <w:sz w:val="24"/>
+          <w:szCs w:val="24"/>
+        </w:rPr>
+        <w:t xml:space="preserve">función que otorgue los considerados como patrones importantes en los </w:t>
+      </w:r>
+    </w:p>
+    <w:p>
+      <w:pPr>
+        <w:ind w:firstLine="720"/>
+        <w:jc w:val="both"/>
+        <w:rPr>
+          <w:sz w:val="24"/>
+          <w:szCs w:val="24"/>
+        </w:rPr>
+      </w:pPr>
+      <w:r>
+        <w:rPr>
+          <w:sz w:val="24"/>
+          <w:szCs w:val="24"/>
+        </w:rPr>
+        <w:t>datos a la vez que deja lo considerado como ruido fuera de ellos.</w:t>
+      </w:r>
+    </w:p>
+    <w:p>
+      <w:pPr>
+        <w:jc w:val="both"/>
+        <w:rPr>
+          <w:sz w:val="24"/>
+          <w:szCs w:val="24"/>
+        </w:rPr>
+      </w:pPr>
+    </w:p>
+    <w:p>
+      <w:pPr>
+        <w:jc w:val="both"/>
+        <w:rPr>
+          <w:sz w:val="24"/>
+          <w:szCs w:val="24"/>
+        </w:rPr>
+      </w:pPr>
       <w:r>
         <w:rPr>
           <w:b/>
@@ -5978,9 +6284,50 @@
           <w:sz w:val="24"/>
           <w:szCs w:val="24"/>
         </w:rPr>
-        <w:t>Programming</w:t>
-      </w:r>
-      <w:proofErr w:type="spellEnd"/>
+        <w:t xml:space="preserve">Sprint </w:t>
+      </w:r>
+      <w:r>
+        <w:rPr>
+          <w:sz w:val="24"/>
+          <w:szCs w:val="24"/>
+        </w:rPr>
+        <w:t xml:space="preserve">Ciclo de tiempo acotado por un equipo en el desarrollo del software </w:t>
+      </w:r>
+    </w:p>
+    <w:p>
+      <w:pPr>
+        <w:ind w:firstLine="720"/>
+        <w:jc w:val="both"/>
+        <w:rPr>
+          <w:sz w:val="24"/>
+          <w:szCs w:val="24"/>
+        </w:rPr>
+      </w:pPr>
+      <w:r>
+        <w:rPr>
+          <w:sz w:val="24"/>
+          <w:szCs w:val="24"/>
+        </w:rPr>
+        <w:t>siguiendo los principios de las metodologías ágiles.</w:t>
+      </w:r>
+    </w:p>
+    <w:p>
+      <w:pPr>
+        <w:jc w:val="both"/>
+        <w:rPr>
+          <w:sz w:val="24"/>
+          <w:szCs w:val="24"/>
+        </w:rPr>
+      </w:pPr>
+    </w:p>
+    <w:p>
+      <w:pPr>
+        <w:jc w:val="both"/>
+        <w:rPr>
+          <w:sz w:val="24"/>
+          <w:szCs w:val="24"/>
+        </w:rPr>
+      </w:pPr>
       <w:r>
         <w:rPr>
           <w:b/>
@@ -5988,67 +6335,18 @@
           <w:sz w:val="24"/>
           <w:szCs w:val="24"/>
         </w:rPr>
-        <w:t xml:space="preserve"> </w:t>
+        <w:t xml:space="preserve">Token </w:t>
       </w:r>
       <w:r>
         <w:rPr>
           <w:sz w:val="24"/>
           <w:szCs w:val="24"/>
         </w:rPr>
-        <w:t>Modelo de programación que organiza</w:t>
-      </w:r>
-      <w:r>
-        <w:rPr>
-          <w:sz w:val="24"/>
-          <w:szCs w:val="24"/>
-        </w:rPr>
-        <w:t xml:space="preserve"> el </w:t>
-      </w:r>
-    </w:p>
-    <w:p>
-      <w:pPr>
-        <w:ind w:firstLine="720"/>
-        <w:jc w:val="both"/>
-        <w:rPr>
-          <w:sz w:val="24"/>
-          <w:szCs w:val="24"/>
-        </w:rPr>
-      </w:pPr>
-      <w:r>
-        <w:rPr>
-          <w:sz w:val="24"/>
-          <w:szCs w:val="24"/>
-        </w:rPr>
-        <w:t xml:space="preserve">diseño del software en torno a la idea de objeto, una entidad que </w:t>
-      </w:r>
-    </w:p>
-    <w:p>
-      <w:pPr>
-        <w:ind w:firstLine="720"/>
-        <w:jc w:val="both"/>
-        <w:rPr>
-          <w:sz w:val="24"/>
-          <w:szCs w:val="24"/>
-        </w:rPr>
-      </w:pPr>
-      <w:r>
-        <w:rPr>
-          <w:sz w:val="24"/>
-          <w:szCs w:val="24"/>
-        </w:rPr>
-        <w:t>contiene datos y código en forma de métodos</w:t>
-      </w:r>
-      <w:r>
-        <w:rPr>
-          <w:sz w:val="24"/>
-          <w:szCs w:val="24"/>
-        </w:rPr>
-        <w:t>.</w:t>
-      </w:r>
-    </w:p>
-    <w:p>
-      <w:pPr>
-        <w:ind w:firstLine="720"/>
+        <w:t>Representación tangible de un hecho, atributo o sentimiento.</w:t>
+      </w:r>
+    </w:p>
+    <w:p>
+      <w:pPr>
         <w:jc w:val="both"/>
         <w:rPr>
           <w:sz w:val="24"/>
@@ -6071,21 +6369,21 @@
           <w:sz w:val="24"/>
           <w:szCs w:val="24"/>
         </w:rPr>
-        <w:t xml:space="preserve">Object-Relational Mapping </w:t>
+        <w:t xml:space="preserve">Tokenización </w:t>
       </w:r>
       <w:r>
         <w:rPr>
           <w:sz w:val="24"/>
           <w:szCs w:val="24"/>
         </w:rPr>
-        <w:t>Método para convertir los datos almac</w:t>
+        <w:t xml:space="preserve">Acción de convertir datos complejos en </w:t>
       </w:r>
       <w:r>
         <w:rPr>
           <w:sz w:val="24"/>
           <w:szCs w:val="24"/>
         </w:rPr>
-        <w:t xml:space="preserve">enados en </w:t>
+        <w:t xml:space="preserve">una unidad individual </w:t>
       </w:r>
     </w:p>
     <w:p>
@@ -6102,37 +6400,34 @@
           <w:sz w:val="24"/>
           <w:szCs w:val="24"/>
         </w:rPr>
-        <w:t xml:space="preserve">una base de datos a un modelo definido en un lenguaje orientado a </w:t>
-      </w:r>
-    </w:p>
-    <w:p>
-      <w:pPr>
-        <w:ind w:firstLine="720"/>
-        <w:jc w:val="both"/>
+        <w:t>conocida</w:t>
+      </w:r>
+      <w:r>
         <w:rPr>
           <w:sz w:val="24"/>
           <w:szCs w:val="24"/>
-          <w:lang w:val="en-US"/>
-        </w:rPr>
-      </w:pPr>
-      <w:proofErr w:type="spellStart"/>
-      <w:r>
+        </w:rPr>
+        <w:t xml:space="preserve"> como token.</w:t>
+      </w:r>
+    </w:p>
+    <w:p>
+      <w:pPr>
+        <w:jc w:val="both"/>
         <w:rPr>
           <w:sz w:val="24"/>
           <w:szCs w:val="24"/>
-          <w:lang w:val="en-US"/>
-        </w:rPr>
-        <w:t>objetos</w:t>
-      </w:r>
-      <w:proofErr w:type="spellEnd"/>
-      <w:r>
+        </w:rPr>
+      </w:pPr>
+    </w:p>
+    <w:p>
+      <w:pPr>
+        <w:ind w:firstLine="720"/>
+        <w:jc w:val="both"/>
         <w:rPr>
           <w:sz w:val="24"/>
           <w:szCs w:val="24"/>
-          <w:lang w:val="en-US"/>
-        </w:rPr>
-        <w:t>.</w:t>
-      </w:r>
+        </w:rPr>
+      </w:pPr>
     </w:p>
     <w:p>
       <w:pPr>
@@ -6141,353 +6436,39 @@
         <w:rPr>
           <w:sz w:val="24"/>
           <w:szCs w:val="24"/>
-          <w:lang w:val="en-US"/>
-        </w:rPr>
-      </w:pPr>
-    </w:p>
-    <w:p>
-      <w:pPr>
-        <w:jc w:val="both"/>
+        </w:rPr>
+      </w:pPr>
+    </w:p>
+    <w:p>
+      <w:pPr>
         <w:rPr>
           <w:sz w:val="24"/>
           <w:szCs w:val="24"/>
         </w:rPr>
       </w:pPr>
-      <w:r>
-        <w:rPr>
-          <w:b/>
-          <w:bCs/>
+    </w:p>
+    <w:p>
+      <w:pPr>
+        <w:jc w:val="both"/>
+        <w:rPr>
           <w:sz w:val="24"/>
           <w:szCs w:val="24"/>
         </w:rPr>
-        <w:t xml:space="preserve">Plugin </w:t>
-      </w:r>
-      <w:r>
+      </w:pPr>
+    </w:p>
+    <w:p>
+      <w:pPr>
         <w:rPr>
           <w:sz w:val="24"/>
           <w:szCs w:val="24"/>
         </w:rPr>
-        <w:t>Extensión de un p</w:t>
-      </w:r>
-      <w:r>
+      </w:pPr>
+    </w:p>
+    <w:p>
+      <w:pPr>
         <w:rPr>
           <w:sz w:val="24"/>
           <w:szCs w:val="24"/>
-        </w:rPr>
-        <w:t xml:space="preserve">rograma software que añade nueva funcionalidad sin </w:t>
-      </w:r>
-    </w:p>
-    <w:p>
-      <w:pPr>
-        <w:ind w:firstLine="720"/>
-        <w:jc w:val="both"/>
-        <w:rPr>
-          <w:sz w:val="24"/>
-          <w:szCs w:val="24"/>
-        </w:rPr>
-      </w:pPr>
-      <w:r>
-        <w:rPr>
-          <w:sz w:val="24"/>
-          <w:szCs w:val="24"/>
-        </w:rPr>
-        <w:t>alterar la proporcionada por el programa original.</w:t>
-      </w:r>
-    </w:p>
-    <w:p>
-      <w:pPr>
-        <w:jc w:val="both"/>
-        <w:rPr>
-          <w:sz w:val="24"/>
-          <w:szCs w:val="24"/>
-        </w:rPr>
-      </w:pPr>
-    </w:p>
-    <w:p>
-      <w:pPr>
-        <w:jc w:val="both"/>
-        <w:rPr>
-          <w:sz w:val="24"/>
-          <w:szCs w:val="24"/>
-        </w:rPr>
-      </w:pPr>
-      <w:proofErr w:type="spellStart"/>
-      <w:r>
-        <w:rPr>
-          <w:b/>
-          <w:bCs/>
-          <w:sz w:val="24"/>
-          <w:szCs w:val="24"/>
-        </w:rPr>
-        <w:t>Smoothing</w:t>
-      </w:r>
-      <w:proofErr w:type="spellEnd"/>
-      <w:r>
-        <w:rPr>
-          <w:b/>
-          <w:bCs/>
-          <w:sz w:val="24"/>
-          <w:szCs w:val="24"/>
-        </w:rPr>
-        <w:t xml:space="preserve"> </w:t>
-      </w:r>
-      <w:r>
-        <w:rPr>
-          <w:sz w:val="24"/>
-          <w:szCs w:val="24"/>
-        </w:rPr>
-        <w:t xml:space="preserve">En el terreno estadístico hace referencia al hecho de crear una </w:t>
-      </w:r>
-    </w:p>
-    <w:p>
-      <w:pPr>
-        <w:ind w:firstLine="720"/>
-        <w:jc w:val="both"/>
-        <w:rPr>
-          <w:sz w:val="24"/>
-          <w:szCs w:val="24"/>
-        </w:rPr>
-      </w:pPr>
-      <w:r>
-        <w:rPr>
-          <w:sz w:val="24"/>
-          <w:szCs w:val="24"/>
-        </w:rPr>
-        <w:t xml:space="preserve">función que otorgue los considerados como patrones importantes en los </w:t>
-      </w:r>
-    </w:p>
-    <w:p>
-      <w:pPr>
-        <w:ind w:firstLine="720"/>
-        <w:jc w:val="both"/>
-        <w:rPr>
-          <w:sz w:val="24"/>
-          <w:szCs w:val="24"/>
-        </w:rPr>
-      </w:pPr>
-      <w:r>
-        <w:rPr>
-          <w:sz w:val="24"/>
-          <w:szCs w:val="24"/>
-        </w:rPr>
-        <w:t>datos a la vez que deja lo considerado como ruido fuera de ellos.</w:t>
-      </w:r>
-    </w:p>
-    <w:p>
-      <w:pPr>
-        <w:jc w:val="both"/>
-        <w:rPr>
-          <w:sz w:val="24"/>
-          <w:szCs w:val="24"/>
-        </w:rPr>
-      </w:pPr>
-    </w:p>
-    <w:p>
-      <w:pPr>
-        <w:jc w:val="both"/>
-        <w:rPr>
-          <w:sz w:val="24"/>
-          <w:szCs w:val="24"/>
-        </w:rPr>
-      </w:pPr>
-      <w:r>
-        <w:rPr>
-          <w:b/>
-          <w:bCs/>
-          <w:sz w:val="24"/>
-          <w:szCs w:val="24"/>
-        </w:rPr>
-        <w:t xml:space="preserve">Sprint </w:t>
-      </w:r>
-      <w:r>
-        <w:rPr>
-          <w:sz w:val="24"/>
-          <w:szCs w:val="24"/>
-        </w:rPr>
-        <w:t xml:space="preserve">Ciclo de tiempo acotado por un equipo en el desarrollo del software </w:t>
-      </w:r>
-    </w:p>
-    <w:p>
-      <w:pPr>
-        <w:ind w:firstLine="720"/>
-        <w:jc w:val="both"/>
-        <w:rPr>
-          <w:sz w:val="24"/>
-          <w:szCs w:val="24"/>
-        </w:rPr>
-      </w:pPr>
-      <w:r>
-        <w:rPr>
-          <w:sz w:val="24"/>
-          <w:szCs w:val="24"/>
-        </w:rPr>
-        <w:t>siguiendo los principios de las metodologías ágiles.</w:t>
-      </w:r>
-    </w:p>
-    <w:p>
-      <w:pPr>
-        <w:jc w:val="both"/>
-        <w:rPr>
-          <w:sz w:val="24"/>
-          <w:szCs w:val="24"/>
-        </w:rPr>
-      </w:pPr>
-    </w:p>
-    <w:p>
-      <w:pPr>
-        <w:jc w:val="both"/>
-        <w:rPr>
-          <w:sz w:val="24"/>
-          <w:szCs w:val="24"/>
-        </w:rPr>
-      </w:pPr>
-      <w:r>
-        <w:rPr>
-          <w:b/>
-          <w:bCs/>
-          <w:sz w:val="24"/>
-          <w:szCs w:val="24"/>
-        </w:rPr>
-        <w:t xml:space="preserve">Token </w:t>
-      </w:r>
-      <w:r>
-        <w:rPr>
-          <w:sz w:val="24"/>
-          <w:szCs w:val="24"/>
-        </w:rPr>
-        <w:t>Representación tangible de un hecho, atributo o sentimiento.</w:t>
-      </w:r>
-    </w:p>
-    <w:p>
-      <w:pPr>
-        <w:jc w:val="both"/>
-        <w:rPr>
-          <w:sz w:val="24"/>
-          <w:szCs w:val="24"/>
-        </w:rPr>
-      </w:pPr>
-    </w:p>
-    <w:p>
-      <w:pPr>
-        <w:jc w:val="both"/>
-        <w:rPr>
-          <w:sz w:val="24"/>
-          <w:szCs w:val="24"/>
-        </w:rPr>
-      </w:pPr>
-      <w:r>
-        <w:rPr>
-          <w:b/>
-          <w:bCs/>
-          <w:sz w:val="24"/>
-          <w:szCs w:val="24"/>
-        </w:rPr>
-        <w:t xml:space="preserve">Tokenización </w:t>
-      </w:r>
-      <w:r>
-        <w:rPr>
-          <w:sz w:val="24"/>
-          <w:szCs w:val="24"/>
-        </w:rPr>
-        <w:t xml:space="preserve">Acción de convertir datos complejos en </w:t>
-      </w:r>
-      <w:r>
-        <w:rPr>
-          <w:sz w:val="24"/>
-          <w:szCs w:val="24"/>
-        </w:rPr>
-        <w:t xml:space="preserve">una unidad individual </w:t>
-      </w:r>
-    </w:p>
-    <w:p>
-      <w:pPr>
-        <w:ind w:firstLine="720"/>
-        <w:jc w:val="both"/>
-        <w:rPr>
-          <w:sz w:val="24"/>
-          <w:szCs w:val="24"/>
-        </w:rPr>
-      </w:pPr>
-      <w:r>
-        <w:rPr>
-          <w:sz w:val="24"/>
-          <w:szCs w:val="24"/>
-        </w:rPr>
-        <w:t>conocida</w:t>
-      </w:r>
-      <w:r>
-        <w:rPr>
-          <w:sz w:val="24"/>
-          <w:szCs w:val="24"/>
-        </w:rPr>
-        <w:t xml:space="preserve"> como token.</w:t>
-      </w:r>
-    </w:p>
-    <w:p>
-      <w:pPr>
-        <w:jc w:val="both"/>
-        <w:rPr>
-          <w:sz w:val="24"/>
-          <w:szCs w:val="24"/>
-        </w:rPr>
-      </w:pPr>
-    </w:p>
-    <w:p>
-      <w:pPr>
-        <w:ind w:firstLine="720"/>
-        <w:jc w:val="both"/>
-        <w:rPr>
-          <w:sz w:val="24"/>
-          <w:szCs w:val="24"/>
-          <w:lang w:val="en-US"/>
-        </w:rPr>
-      </w:pPr>
-    </w:p>
-    <w:p>
-      <w:pPr>
-        <w:ind w:firstLine="720"/>
-        <w:jc w:val="both"/>
-        <w:rPr>
-          <w:sz w:val="24"/>
-          <w:szCs w:val="24"/>
-          <w:lang w:val="en-US"/>
-        </w:rPr>
-      </w:pPr>
-    </w:p>
-    <w:p>
-      <w:pPr>
-        <w:rPr>
-          <w:sz w:val="24"/>
-          <w:szCs w:val="24"/>
-          <w:lang w:val="en-US"/>
-        </w:rPr>
-      </w:pPr>
-    </w:p>
-    <w:p>
-      <w:pPr>
-        <w:jc w:val="both"/>
-        <w:rPr>
-          <w:sz w:val="24"/>
-          <w:szCs w:val="24"/>
-          <w:lang w:val="en-US"/>
-        </w:rPr>
-      </w:pPr>
-    </w:p>
-    <w:p>
-      <w:pPr>
-        <w:rPr>
-          <w:sz w:val="24"/>
-          <w:szCs w:val="24"/>
-          <w:lang w:val="en-US"/>
-        </w:rPr>
-      </w:pPr>
-    </w:p>
-    <w:p>
-      <w:pPr>
-        <w:rPr>
-          <w:sz w:val="24"/>
-          <w:szCs w:val="24"/>
-          <w:lang w:val="en-US"/>
         </w:rPr>
       </w:pPr>
     </w:p>
@@ -6499,14 +6480,12 @@
           <w:bCs/>
           <w:sz w:val="52"/>
           <w:szCs w:val="52"/>
-          <w:lang w:val="en-US"/>
         </w:rPr>
       </w:pPr>
       <w:r>
         <w:rPr>
           <w:sz w:val="52"/>
           <w:szCs w:val="52"/>
-          <w:lang w:val="en-US"/>
         </w:rPr>
         <w:br w:type="page"/>
       </w:r>
@@ -6521,18 +6500,15 @@
         <w:rPr>
           <w:sz w:val="52"/>
           <w:szCs w:val="52"/>
-          <w:lang w:val="en-US"/>
         </w:rPr>
       </w:pPr>
       <w:bookmarkStart w:id="3" w:name="_Ref115944271"/>
       <w:bookmarkStart w:id="4" w:name="_Ref115944283"/>
-      <w:bookmarkStart w:id="5" w:name="_Toc116557271"/>
-      <w:proofErr w:type="spellStart"/>
+      <w:bookmarkStart w:id="5" w:name="_Toc116890759"/>
       <w:r>
         <w:rPr>
           <w:sz w:val="52"/>
           <w:szCs w:val="52"/>
-          <w:lang w:val="en-US"/>
         </w:rPr>
         <w:lastRenderedPageBreak/>
         <w:t>Abreviaciones</w:t>
@@ -6540,11 +6516,62 @@
       <w:bookmarkEnd w:id="3"/>
       <w:bookmarkEnd w:id="4"/>
       <w:bookmarkEnd w:id="5"/>
-      <w:proofErr w:type="spellEnd"/>
-    </w:p>
-    <w:p>
-      <w:pPr>
-        <w:jc w:val="both"/>
+    </w:p>
+    <w:p>
+      <w:pPr>
+        <w:jc w:val="both"/>
+        <w:rPr>
+          <w:b/>
+          <w:bCs/>
+          <w:sz w:val="24"/>
+          <w:szCs w:val="24"/>
+        </w:rPr>
+      </w:pPr>
+    </w:p>
+    <w:p>
+      <w:pPr>
+        <w:jc w:val="both"/>
+        <w:rPr>
+          <w:sz w:val="24"/>
+          <w:szCs w:val="24"/>
+        </w:rPr>
+      </w:pPr>
+      <w:r>
+        <w:rPr>
+          <w:b/>
+          <w:bCs/>
+          <w:sz w:val="24"/>
+          <w:szCs w:val="24"/>
+        </w:rPr>
+        <w:t xml:space="preserve">OOP </w:t>
+      </w:r>
+      <w:r>
+        <w:rPr>
+          <w:sz w:val="24"/>
+          <w:szCs w:val="24"/>
+        </w:rPr>
+        <w:t>Object Oriented Programming.</w:t>
+      </w:r>
+    </w:p>
+    <w:p>
+      <w:pPr>
+        <w:jc w:val="both"/>
+        <w:rPr>
+          <w:sz w:val="24"/>
+          <w:szCs w:val="24"/>
+        </w:rPr>
+      </w:pPr>
+    </w:p>
+    <w:p>
+      <w:pPr>
+        <w:jc w:val="both"/>
+        <w:rPr>
+          <w:sz w:val="24"/>
+          <w:szCs w:val="24"/>
+          <w:lang w:val="en-US"/>
+        </w:rPr>
+      </w:pPr>
+      <w:r>
         <w:rPr>
           <w:b/>
           <w:bCs/>
@@ -6552,77 +6579,20 @@
           <w:szCs w:val="24"/>
           <w:lang w:val="en-US"/>
         </w:rPr>
-      </w:pPr>
-    </w:p>
-    <w:p>
-      <w:pPr>
-        <w:jc w:val="both"/>
+        <w:t>ORM</w:t>
+      </w:r>
+      <w:r>
         <w:rPr>
           <w:sz w:val="24"/>
           <w:szCs w:val="24"/>
           <w:lang w:val="en-US"/>
         </w:rPr>
-      </w:pPr>
-      <w:r>
-        <w:rPr>
-          <w:b/>
-          <w:bCs/>
-          <w:sz w:val="24"/>
-          <w:szCs w:val="24"/>
+        <w:t xml:space="preserve"> Object-Relational Mapping.</w:t>
+      </w:r>
+      <w:r>
+        <w:rPr>
           <w:lang w:val="en-US"/>
         </w:rPr>
-        <w:t xml:space="preserve">OOP </w:t>
-      </w:r>
-      <w:r>
-        <w:rPr>
-          <w:sz w:val="24"/>
-          <w:szCs w:val="24"/>
-          <w:lang w:val="en-US"/>
-        </w:rPr>
-        <w:t>Object Oriented Programming.</w:t>
-      </w:r>
-    </w:p>
-    <w:p>
-      <w:pPr>
-        <w:jc w:val="both"/>
-        <w:rPr>
-          <w:sz w:val="24"/>
-          <w:szCs w:val="24"/>
-          <w:lang w:val="en-US"/>
-        </w:rPr>
-      </w:pPr>
-    </w:p>
-    <w:p>
-      <w:pPr>
-        <w:jc w:val="both"/>
-        <w:rPr>
-          <w:sz w:val="24"/>
-          <w:szCs w:val="24"/>
-          <w:lang w:val="en-US"/>
-        </w:rPr>
-      </w:pPr>
-      <w:r>
-        <w:rPr>
-          <w:b/>
-          <w:bCs/>
-          <w:sz w:val="24"/>
-          <w:szCs w:val="24"/>
-          <w:lang w:val="en-US"/>
-        </w:rPr>
-        <w:t>ORM</w:t>
-      </w:r>
-      <w:r>
-        <w:rPr>
-          <w:sz w:val="24"/>
-          <w:szCs w:val="24"/>
-          <w:lang w:val="en-US"/>
-        </w:rPr>
-        <w:t xml:space="preserve"> Object-Relational Mapping.</w:t>
-      </w:r>
-      <w:r>
-        <w:rPr>
-          <w:lang w:val="en-US"/>
-        </w:rPr>
         <w:br w:type="page"/>
       </w:r>
     </w:p>
@@ -6630,7 +6600,7 @@
       <w:pPr>
         <w:pStyle w:val="Ttulo1"/>
       </w:pPr>
-      <w:bookmarkStart w:id="6" w:name="_Toc116557272"/>
+      <w:bookmarkStart w:id="6" w:name="_Toc116890760"/>
       <w:r>
         <w:lastRenderedPageBreak/>
         <w:t>Introducción</w:t>
@@ -6939,15 +6909,7 @@
         <w:jc w:val="both"/>
       </w:pPr>
       <w:r>
-        <w:t xml:space="preserve">En particular la modelización del lenguaje, una técnica de aprendizaje </w:t>
-      </w:r>
-      <w:proofErr w:type="gramStart"/>
-      <w:r>
-        <w:t>automático,</w:t>
-      </w:r>
-      <w:proofErr w:type="gramEnd"/>
-      <w:r>
-        <w:t xml:space="preserve"> ha sido la seleccionada para el desarrollo de este proyecto.</w:t>
+        <w:t>En particular la modelización del lenguaje, una técnica de aprendizaje automático, ha sido la seleccionada para el desarrollo de este proyecto.</w:t>
       </w:r>
     </w:p>
     <w:p>
@@ -6962,7 +6924,7 @@
       <w:pPr>
         <w:pStyle w:val="Ttulo2"/>
       </w:pPr>
-      <w:bookmarkStart w:id="7" w:name="_Toc116557273"/>
+      <w:bookmarkStart w:id="7" w:name="_Toc116890761"/>
       <w:r>
         <w:t>Propósito</w:t>
       </w:r>
@@ -7011,7 +6973,7 @@
       <w:pPr>
         <w:pStyle w:val="Ttulo2"/>
       </w:pPr>
-      <w:bookmarkStart w:id="8" w:name="_Toc116557274"/>
+      <w:bookmarkStart w:id="8" w:name="_Toc116890762"/>
       <w:r>
         <w:t>Justificación</w:t>
       </w:r>
@@ -7071,7 +7033,7 @@
       <w:pPr>
         <w:pStyle w:val="Ttulo2"/>
       </w:pPr>
-      <w:bookmarkStart w:id="9" w:name="_Toc116557275"/>
+      <w:bookmarkStart w:id="9" w:name="_Toc116890763"/>
       <w:r>
         <w:lastRenderedPageBreak/>
         <w:t>Objetivos</w:t>
@@ -7135,7 +7097,7 @@
       <w:pPr>
         <w:pStyle w:val="Ttulo3"/>
       </w:pPr>
-      <w:bookmarkStart w:id="10" w:name="_Toc116557276"/>
+      <w:bookmarkStart w:id="10" w:name="_Toc116890764"/>
       <w:r>
         <w:t>Objetivos Primarios</w:t>
       </w:r>
@@ -7279,7 +7241,7 @@
       <w:pPr>
         <w:pStyle w:val="Ttulo3"/>
       </w:pPr>
-      <w:bookmarkStart w:id="11" w:name="_Toc116557277"/>
+      <w:bookmarkStart w:id="11" w:name="_Toc116890765"/>
       <w:r>
         <w:t>Objetivos Secundarios</w:t>
       </w:r>
@@ -7327,7 +7289,7 @@
       <w:pPr>
         <w:pStyle w:val="Ttulo3"/>
       </w:pPr>
-      <w:bookmarkStart w:id="12" w:name="_Toc116557278"/>
+      <w:bookmarkStart w:id="12" w:name="_Toc116890766"/>
       <w:r>
         <w:t>Requisitos no funcionales</w:t>
       </w:r>
@@ -7434,7 +7396,7 @@
       <w:pPr>
         <w:pStyle w:val="Ttulo2"/>
       </w:pPr>
-      <w:bookmarkStart w:id="13" w:name="_Toc116557279"/>
+      <w:bookmarkStart w:id="13" w:name="_Toc116890767"/>
       <w:r>
         <w:t>Metodología</w:t>
       </w:r>
@@ -7614,7 +7576,7 @@
         </w:rPr>
       </w:pPr>
       <w:bookmarkStart w:id="14" w:name="_Ref115861974"/>
-      <w:bookmarkStart w:id="15" w:name="_Toc116556920"/>
+      <w:bookmarkStart w:id="15" w:name="_Toc116987917"/>
       <w:r>
         <w:rPr>
           <w:i w:val="0"/>
@@ -7754,7 +7716,7 @@
       <w:pPr>
         <w:pStyle w:val="Ttulo3"/>
       </w:pPr>
-      <w:bookmarkStart w:id="16" w:name="_Toc116557280"/>
+      <w:bookmarkStart w:id="16" w:name="_Toc116890768"/>
       <w:r>
         <w:t>Terminología</w:t>
       </w:r>
@@ -7843,7 +7805,7 @@
       <w:pPr>
         <w:pStyle w:val="Ttulo2"/>
       </w:pPr>
-      <w:bookmarkStart w:id="17" w:name="_Toc116557281"/>
+      <w:bookmarkStart w:id="17" w:name="_Toc116890769"/>
       <w:r>
         <w:t>Estado del arte</w:t>
       </w:r>
@@ -7858,7 +7820,7 @@
       <w:pPr>
         <w:pStyle w:val="Ttulo3"/>
       </w:pPr>
-      <w:bookmarkStart w:id="18" w:name="_Toc116557282"/>
+      <w:bookmarkStart w:id="18" w:name="_Toc116890770"/>
       <w:r>
         <w:t>GP</w:t>
       </w:r>
@@ -7878,13 +7840,8 @@
         </w:rPr>
       </w:pPr>
       <w:r>
-        <w:t xml:space="preserve">** Hablar sobre el modelo GPT-3 desarrollado por la empresa </w:t>
-      </w:r>
-      <w:proofErr w:type="spellStart"/>
-      <w:r>
-        <w:t>OpenAI</w:t>
-      </w:r>
-      <w:proofErr w:type="spellEnd"/>
+        <w:t>** Hablar sobre el modelo GPT-3 desarrollado por la empresa OpenAI</w:t>
+      </w:r>
       <w:r>
         <w:br w:type="page"/>
       </w:r>
@@ -7893,7 +7850,7 @@
       <w:pPr>
         <w:pStyle w:val="Ttulo1"/>
       </w:pPr>
-      <w:bookmarkStart w:id="19" w:name="_Toc116557283"/>
+      <w:bookmarkStart w:id="19" w:name="_Toc116890771"/>
       <w:r>
         <w:lastRenderedPageBreak/>
         <w:t>Fundamentos</w:t>
@@ -7940,6 +7897,7 @@
       <w:bookmarkStart w:id="33" w:name="_Toc116375518"/>
       <w:bookmarkStart w:id="34" w:name="_Toc116556611"/>
       <w:bookmarkStart w:id="35" w:name="_Toc116557284"/>
+      <w:bookmarkStart w:id="36" w:name="_Toc116890772"/>
       <w:bookmarkEnd w:id="20"/>
       <w:bookmarkEnd w:id="21"/>
       <w:bookmarkEnd w:id="22"/>
@@ -7956,16 +7914,17 @@
       <w:bookmarkEnd w:id="33"/>
       <w:bookmarkEnd w:id="34"/>
       <w:bookmarkEnd w:id="35"/>
+      <w:bookmarkEnd w:id="36"/>
     </w:p>
     <w:p>
       <w:pPr>
         <w:pStyle w:val="Ttulo2"/>
       </w:pPr>
-      <w:bookmarkStart w:id="36" w:name="_Toc116557285"/>
+      <w:bookmarkStart w:id="37" w:name="_Toc116890773"/>
       <w:r>
         <w:t>Modelación del lenguaje</w:t>
       </w:r>
-      <w:bookmarkEnd w:id="36"/>
+      <w:bookmarkEnd w:id="37"/>
     </w:p>
     <w:p>
       <w:pPr>
@@ -7998,7 +7957,19 @@
         <w:t>máquina</w:t>
       </w:r>
       <w:r>
-        <w:t xml:space="preserve"> del lenguaje asociando altas probabilidades a frases bien estructuradas y formadas.</w:t>
+        <w:t xml:space="preserve"> </w:t>
+      </w:r>
+      <w:r>
+        <w:t>sobre</w:t>
+      </w:r>
+      <w:r>
+        <w:t xml:space="preserve"> </w:t>
+      </w:r>
+      <w:r>
+        <w:t xml:space="preserve">el </w:t>
+      </w:r>
+      <w:r>
+        <w:t>lenguaje asociando altas probabilidades a frases bien estructuradas y formadas.</w:t>
       </w:r>
     </w:p>
     <w:p>
@@ -8670,14 +8641,14 @@
       <w:pPr>
         <w:pStyle w:val="Ttulo3"/>
       </w:pPr>
-      <w:bookmarkStart w:id="37" w:name="_Toc116557286"/>
+      <w:bookmarkStart w:id="38" w:name="_Toc116890774"/>
       <w:r>
         <w:t xml:space="preserve">Modelos de </w:t>
       </w:r>
       <w:r>
         <w:t>N-gramas</w:t>
       </w:r>
-      <w:bookmarkEnd w:id="37"/>
+      <w:bookmarkEnd w:id="38"/>
     </w:p>
     <w:p>
       <w:pPr>
@@ -8863,8 +8834,8 @@
           <w:szCs w:val="22"/>
         </w:rPr>
       </w:pPr>
-      <w:bookmarkStart w:id="38" w:name="_Ref115955189"/>
-      <w:bookmarkStart w:id="39" w:name="_Toc116556921"/>
+      <w:bookmarkStart w:id="39" w:name="_Ref115955189"/>
+      <w:bookmarkStart w:id="40" w:name="_Toc116987918"/>
       <w:r>
         <w:rPr>
           <w:i w:val="0"/>
@@ -8987,7 +8958,7 @@
         </w:rPr>
         <w:fldChar w:fldCharType="end"/>
       </w:r>
-      <w:bookmarkEnd w:id="38"/>
+      <w:bookmarkEnd w:id="39"/>
       <w:r>
         <w:rPr>
           <w:i w:val="0"/>
@@ -8998,7 +8969,7 @@
         </w:rPr>
         <w:t>: Ejemplo ilustrado de formación de n-gramas</w:t>
       </w:r>
-      <w:bookmarkEnd w:id="39"/>
+      <w:bookmarkEnd w:id="40"/>
     </w:p>
     <w:p>
       <w:pPr>
@@ -9033,18 +9004,8 @@
           <w:i/>
           <w:iCs/>
         </w:rPr>
-        <w:t xml:space="preserve"> </w:t>
-      </w:r>
-      <w:proofErr w:type="spellStart"/>
-      <w:r>
-        <w:rPr>
-          <w:rFonts w:eastAsiaTheme="minorEastAsia"/>
-          <w:i/>
-          <w:iCs/>
-        </w:rPr>
-        <w:t>smoothing</w:t>
-      </w:r>
-      <w:proofErr w:type="spellEnd"/>
+        <w:t xml:space="preserve"> smoothing</w:t>
+      </w:r>
       <w:r>
         <w:rPr>
           <w:rFonts w:eastAsiaTheme="minorEastAsia"/>
@@ -9295,11 +9256,11 @@
       <w:pPr>
         <w:pStyle w:val="Ttulo2"/>
       </w:pPr>
-      <w:bookmarkStart w:id="40" w:name="_Toc116557287"/>
+      <w:bookmarkStart w:id="41" w:name="_Toc116890775"/>
       <w:r>
         <w:t>Grafos</w:t>
       </w:r>
-      <w:bookmarkEnd w:id="40"/>
+      <w:bookmarkEnd w:id="41"/>
     </w:p>
     <w:p>
       <w:pPr>
@@ -9504,9 +9465,9 @@
           <w:szCs w:val="22"/>
         </w:rPr>
       </w:pPr>
-      <w:bookmarkStart w:id="41" w:name="_Ref115966236"/>
-      <w:bookmarkStart w:id="42" w:name="_Ref115966233"/>
-      <w:bookmarkStart w:id="43" w:name="_Toc116556922"/>
+      <w:bookmarkStart w:id="42" w:name="_Ref115966236"/>
+      <w:bookmarkStart w:id="43" w:name="_Ref115966233"/>
+      <w:bookmarkStart w:id="44" w:name="_Toc116987919"/>
       <w:r>
         <w:rPr>
           <w:i w:val="0"/>
@@ -9629,7 +9590,7 @@
         </w:rPr>
         <w:fldChar w:fldCharType="end"/>
       </w:r>
-      <w:bookmarkEnd w:id="41"/>
+      <w:bookmarkEnd w:id="42"/>
       <w:r>
         <w:rPr>
           <w:i w:val="0"/>
@@ -9640,8 +9601,8 @@
         </w:rPr>
         <w:t>: Visualización de grafo de ejemplo</w:t>
       </w:r>
-      <w:bookmarkEnd w:id="42"/>
       <w:bookmarkEnd w:id="43"/>
+      <w:bookmarkEnd w:id="44"/>
     </w:p>
     <w:p>
       <w:pPr>
@@ -9678,32 +9639,46 @@
       <w:pPr>
         <w:pStyle w:val="Ttulo1"/>
       </w:pPr>
-      <w:bookmarkStart w:id="44" w:name="_Toc116557288"/>
+      <w:bookmarkStart w:id="45" w:name="_Toc116890776"/>
       <w:r>
         <w:lastRenderedPageBreak/>
         <w:t>GPG – Grafo Preentrenado Generativo</w:t>
       </w:r>
-      <w:bookmarkEnd w:id="44"/>
-    </w:p>
-    <w:p>
-      <w:pPr>
-        <w:jc w:val="both"/>
-      </w:pPr>
-    </w:p>
-    <w:p>
-      <w:pPr>
-        <w:jc w:val="both"/>
-      </w:pPr>
-      <w:r>
-        <w:t xml:space="preserve">En este capítulo se expondrá la arquitectura, flujos de datos, implementación del sistema a desarrollar. También se </w:t>
-      </w:r>
-    </w:p>
-    <w:p>
-      <w:pPr>
-        <w:jc w:val="both"/>
-      </w:pPr>
-      <w:r>
-        <w:t>GPG ha sido el nombre elegido para referirse al sistema desarrollado **</w:t>
+      <w:bookmarkEnd w:id="45"/>
+    </w:p>
+    <w:p>
+      <w:pPr>
+        <w:jc w:val="both"/>
+      </w:pPr>
+    </w:p>
+    <w:p>
+      <w:pPr>
+        <w:jc w:val="both"/>
+      </w:pPr>
+      <w:r>
+        <w:t>En este capítulo se expon</w:t>
+      </w:r>
+      <w:r>
+        <w:t>e</w:t>
+      </w:r>
+      <w:r>
+        <w:t xml:space="preserve"> la arquitectura, flujos de datos, implementación del sistema a desarrollar. También se </w:t>
+      </w:r>
+      <w:r>
+        <w:t>explican en detalle los métodos de predicción resultantes de la implementación del sistema.</w:t>
+      </w:r>
+    </w:p>
+    <w:p>
+      <w:pPr>
+        <w:jc w:val="both"/>
+      </w:pPr>
+    </w:p>
+    <w:p>
+      <w:pPr>
+        <w:jc w:val="both"/>
+      </w:pPr>
+      <w:r>
+        <w:t>Tras tener claro el funcionamiento y detalle del sistema el nombre que se le ha decido dar es GPG, abreviación de grafo preentrenado generativo.</w:t>
       </w:r>
     </w:p>
     <w:p>
@@ -9727,18 +9702,18 @@
           <w:szCs w:val="32"/>
         </w:rPr>
       </w:pPr>
-      <w:bookmarkStart w:id="45" w:name="_Toc115458465"/>
-      <w:bookmarkStart w:id="46" w:name="_Toc115778024"/>
-      <w:bookmarkStart w:id="47" w:name="_Toc115853672"/>
-      <w:bookmarkStart w:id="48" w:name="_Toc115856328"/>
-      <w:bookmarkStart w:id="49" w:name="_Toc115856517"/>
-      <w:bookmarkStart w:id="50" w:name="_Toc115942509"/>
-      <w:bookmarkStart w:id="51" w:name="_Toc115966825"/>
-      <w:bookmarkStart w:id="52" w:name="_Toc116294868"/>
-      <w:bookmarkStart w:id="53" w:name="_Toc116375523"/>
-      <w:bookmarkStart w:id="54" w:name="_Toc116556616"/>
-      <w:bookmarkStart w:id="55" w:name="_Toc116557289"/>
-      <w:bookmarkEnd w:id="45"/>
+      <w:bookmarkStart w:id="46" w:name="_Toc115458465"/>
+      <w:bookmarkStart w:id="47" w:name="_Toc115778024"/>
+      <w:bookmarkStart w:id="48" w:name="_Toc115853672"/>
+      <w:bookmarkStart w:id="49" w:name="_Toc115856328"/>
+      <w:bookmarkStart w:id="50" w:name="_Toc115856517"/>
+      <w:bookmarkStart w:id="51" w:name="_Toc115942509"/>
+      <w:bookmarkStart w:id="52" w:name="_Toc115966825"/>
+      <w:bookmarkStart w:id="53" w:name="_Toc116294868"/>
+      <w:bookmarkStart w:id="54" w:name="_Toc116375523"/>
+      <w:bookmarkStart w:id="55" w:name="_Toc116556616"/>
+      <w:bookmarkStart w:id="56" w:name="_Toc116557289"/>
+      <w:bookmarkStart w:id="57" w:name="_Toc116890777"/>
       <w:bookmarkEnd w:id="46"/>
       <w:bookmarkEnd w:id="47"/>
       <w:bookmarkEnd w:id="48"/>
@@ -9749,27 +9724,29 @@
       <w:bookmarkEnd w:id="53"/>
       <w:bookmarkEnd w:id="54"/>
       <w:bookmarkEnd w:id="55"/>
+      <w:bookmarkEnd w:id="56"/>
+      <w:bookmarkEnd w:id="57"/>
     </w:p>
     <w:p>
       <w:pPr>
         <w:pStyle w:val="Ttulo2"/>
       </w:pPr>
-      <w:bookmarkStart w:id="56" w:name="_Toc116557290"/>
+      <w:bookmarkStart w:id="58" w:name="_Toc116890778"/>
       <w:r>
         <w:t>Datos de entrenamiento</w:t>
       </w:r>
-      <w:bookmarkEnd w:id="56"/>
+      <w:bookmarkEnd w:id="58"/>
     </w:p>
     <w:p/>
     <w:p>
       <w:pPr>
         <w:pStyle w:val="Ttulo3"/>
       </w:pPr>
-      <w:bookmarkStart w:id="57" w:name="_Toc116557291"/>
+      <w:bookmarkStart w:id="59" w:name="_Toc116890779"/>
       <w:r>
         <w:t>Fuente de los datos</w:t>
       </w:r>
-      <w:bookmarkEnd w:id="57"/>
+      <w:bookmarkEnd w:id="59"/>
     </w:p>
     <w:p>
       <w:pPr>
@@ -10293,11 +10270,11 @@
       <w:pPr>
         <w:pStyle w:val="Ttulo3"/>
       </w:pPr>
-      <w:bookmarkStart w:id="58" w:name="_Toc116557292"/>
+      <w:bookmarkStart w:id="60" w:name="_Toc116890780"/>
       <w:r>
         <w:t>Limpieza de los datos</w:t>
       </w:r>
-      <w:bookmarkEnd w:id="58"/>
+      <w:bookmarkEnd w:id="60"/>
     </w:p>
     <w:p>
       <w:pPr>
@@ -10336,7 +10313,11 @@
         <w:t>En todos los libros mencionados se puede encontrar en las primeras líneas</w:t>
       </w:r>
       <w:r>
-        <w:t xml:space="preserve"> y últimas líneas</w:t>
+        <w:t xml:space="preserve"> y </w:t>
+      </w:r>
+      <w:r>
+        <w:lastRenderedPageBreak/>
+        <w:t>últimas líneas</w:t>
       </w:r>
       <w:r>
         <w:t xml:space="preserve"> unos párrafos en ingl</w:t>
@@ -10372,11 +10353,7 @@
         <w:t xml:space="preserve"> dichas líneas pues </w:t>
       </w:r>
       <w:r>
-        <w:t xml:space="preserve">contienen </w:t>
-      </w:r>
-      <w:r>
-        <w:lastRenderedPageBreak/>
-        <w:t>vocabulario en inglés</w:t>
+        <w:t>contienen vocabulario en inglés</w:t>
       </w:r>
       <w:r>
         <w:t>, además de presentarse los metadatos en un formato no natural y poco parecido al lenguaje humano.</w:t>
@@ -10465,15 +10442,7 @@
         <w:jc w:val="both"/>
       </w:pPr>
       <w:r>
-        <w:t>En cuanto a signos ortográficos menos comunes, tales como ‘&lt;&lt;’, ‘&gt;&gt;’, ‘</w:t>
-      </w:r>
-      <w:proofErr w:type="gramStart"/>
-      <w:r>
-        <w:t>-‘</w:t>
-      </w:r>
-      <w:proofErr w:type="gramEnd"/>
-      <w:r>
-        <w:t>, etcétera, son eliminados y no interfieren en la sucesión o detección de palabras.</w:t>
+        <w:t>En cuanto a signos ortográficos menos comunes, tales como ‘&lt;&lt;’, ‘&gt;&gt;’, ‘-‘, etcétera, son eliminados y no interfieren en la sucesión o detección de palabras.</w:t>
       </w:r>
     </w:p>
     <w:p>
@@ -10545,7 +10514,7 @@
       <w:pPr>
         <w:pStyle w:val="Ttulo2"/>
       </w:pPr>
-      <w:bookmarkStart w:id="59" w:name="_Toc116557293"/>
+      <w:bookmarkStart w:id="61" w:name="_Toc116890781"/>
       <w:r>
         <w:t>Arquitectura</w:t>
       </w:r>
@@ -10555,14 +10524,62 @@
       <w:r>
         <w:t>del sistema</w:t>
       </w:r>
-      <w:bookmarkEnd w:id="59"/>
-    </w:p>
-    <w:p>
-      <w:pPr>
-        <w:jc w:val="both"/>
-      </w:pPr>
-      <w:r>
-        <w:t>** hablar sobre estructura y organización en directorios.</w:t>
+      <w:bookmarkEnd w:id="61"/>
+    </w:p>
+    <w:p>
+      <w:pPr>
+        <w:jc w:val="both"/>
+      </w:pPr>
+      <w:r>
+        <w:t xml:space="preserve"> </w:t>
+      </w:r>
+    </w:p>
+    <w:p>
+      <w:pPr>
+        <w:jc w:val="both"/>
+      </w:pPr>
+      <w:r>
+        <w:t>Es importante antes de introducirse a implementar el sistema tener asentados conceptos de diseño previos. En este caso el proyecto no comprende un desarrollo grande, sino más bien se queda en un código sencillo.</w:t>
+      </w:r>
+    </w:p>
+    <w:p>
+      <w:pPr>
+        <w:jc w:val="both"/>
+      </w:pPr>
+    </w:p>
+    <w:p>
+      <w:pPr>
+        <w:jc w:val="both"/>
+      </w:pPr>
+      <w:r>
+        <w:t xml:space="preserve">Como se expone en siguientes apartados se pueden </w:t>
+      </w:r>
+      <w:r>
+        <w:t>identificar</w:t>
+      </w:r>
+      <w:r>
+        <w:t xml:space="preserve"> </w:t>
+      </w:r>
+      <w:r>
+        <w:t xml:space="preserve">pequeños </w:t>
+      </w:r>
+      <w:r>
+        <w:t xml:space="preserve">procedimientos que </w:t>
+      </w:r>
+      <w:r>
+        <w:t xml:space="preserve">componen el ciclo de ejecución total del programa, procedimientos que generalmente se repiten y que pueden ser encapsulados en trozos de código conocidos como funciones. Teniendo en cuenta las razones anteriores </w:t>
+      </w:r>
+      <w:r>
+        <w:t>para implementar</w:t>
+      </w:r>
+      <w:r>
+        <w:t xml:space="preserve"> se decide alejarse del paradigma orientado a objetos y centrarse en</w:t>
+      </w:r>
+      <w:r>
+        <w:t xml:space="preserve"> un paradigma de programación funcional</w:t>
+      </w:r>
+      <w:r>
+        <w:t>.</w:t>
       </w:r>
     </w:p>
     <w:p/>
@@ -10570,13 +10587,13 @@
       <w:pPr>
         <w:pStyle w:val="Ttulo3"/>
       </w:pPr>
-      <w:bookmarkStart w:id="60" w:name="_Ref115942826"/>
-      <w:bookmarkStart w:id="61" w:name="_Toc116557294"/>
+      <w:bookmarkStart w:id="62" w:name="_Ref115942826"/>
+      <w:bookmarkStart w:id="63" w:name="_Toc116890782"/>
       <w:r>
         <w:t>Flujo de control</w:t>
       </w:r>
-      <w:bookmarkEnd w:id="60"/>
-      <w:bookmarkEnd w:id="61"/>
+      <w:bookmarkEnd w:id="62"/>
+      <w:bookmarkEnd w:id="63"/>
     </w:p>
     <w:p/>
     <w:p>
@@ -10584,13 +10601,85 @@
         <w:jc w:val="both"/>
       </w:pPr>
       <w:r>
-        <w:t>** Esquema de proceso de análisis hasta almacenamiento y uso por script.</w:t>
-      </w:r>
-    </w:p>
-    <w:p>
-      <w:pPr>
-        <w:jc w:val="both"/>
-      </w:pPr>
+        <w:t>El ciclo de vida del sistema es sencillo</w:t>
+      </w:r>
+      <w:r>
+        <w:t xml:space="preserve">, este puede ser visto de una forma jerárquica empezando por una vista global como la expuesta en </w:t>
+      </w:r>
+      <w:r>
+        <w:fldChar w:fldCharType="begin"/>
+      </w:r>
+      <w:r>
+        <w:instrText xml:space="preserve"> REF _Ref116983390 \h </w:instrText>
+      </w:r>
+      <w:r>
+        <w:fldChar w:fldCharType="separate"/>
+      </w:r>
+      <w:r>
+        <w:t xml:space="preserve">Figura </w:t>
+      </w:r>
+      <w:r>
+        <w:rPr>
+          <w:noProof/>
+        </w:rPr>
+        <w:t>3</w:t>
+      </w:r>
+      <w:r>
+        <w:t>.</w:t>
+      </w:r>
+      <w:r>
+        <w:rPr>
+          <w:noProof/>
+        </w:rPr>
+        <w:t>1</w:t>
+      </w:r>
+      <w:r>
+        <w:fldChar w:fldCharType="end"/>
+      </w:r>
+      <w:r>
+        <w:t>, y tras ello desgranar procesos complejos que engloban más paso como el entrenamiento del modelo</w:t>
+      </w:r>
+      <w:r>
+        <w:t xml:space="preserve"> </w:t>
+      </w:r>
+      <w:r>
+        <w:fldChar w:fldCharType="begin"/>
+      </w:r>
+      <w:r>
+        <w:instrText xml:space="preserve"> REF _Ref116987588 \h  \* MERGEFORMAT </w:instrText>
+      </w:r>
+      <w:r>
+        <w:fldChar w:fldCharType="separate"/>
+      </w:r>
+      <w:r>
+        <w:rPr>
+          <w:color w:val="000000" w:themeColor="text1"/>
+        </w:rPr>
+        <w:t xml:space="preserve">Figura </w:t>
+      </w:r>
+      <w:r>
+        <w:rPr>
+          <w:noProof/>
+          <w:color w:val="000000" w:themeColor="text1"/>
+        </w:rPr>
+        <w:t>3</w:t>
+      </w:r>
+      <w:r>
+        <w:rPr>
+          <w:color w:val="000000" w:themeColor="text1"/>
+        </w:rPr>
+        <w:t>.</w:t>
+      </w:r>
+      <w:r>
+        <w:rPr>
+          <w:noProof/>
+          <w:color w:val="000000" w:themeColor="text1"/>
+        </w:rPr>
+        <w:t>2</w:t>
+      </w:r>
+      <w:r>
+        <w:fldChar w:fldCharType="end"/>
+      </w:r>
     </w:p>
     <w:p>
       <w:pPr>
@@ -10602,10 +10691,10 @@
         </w:rPr>
         <w:lastRenderedPageBreak/>
         <w:drawing>
-          <wp:inline distT="0" distB="0" distL="0" distR="0" wp14:anchorId="598F650F" wp14:editId="255FB10B">
-            <wp:extent cx="4160520" cy="7726680"/>
+          <wp:inline distT="0" distB="0" distL="0" distR="0" wp14:anchorId="5E1A8EBC" wp14:editId="024751F1">
+            <wp:extent cx="3802380" cy="7719060"/>
             <wp:effectExtent l="0" t="0" r="0" b="0"/>
-            <wp:docPr id="4" name="Imagen 4"/>
+            <wp:docPr id="5" name="Imagen 5"/>
             <wp:cNvGraphicFramePr>
               <a:graphicFrameLocks xmlns:a="http://schemas.openxmlformats.org/drawingml/2006/main" noChangeAspect="1"/>
             </wp:cNvGraphicFramePr>
@@ -10634,7 +10723,7 @@
                   <pic:spPr bwMode="auto">
                     <a:xfrm>
                       <a:off x="0" y="0"/>
-                      <a:ext cx="4160520" cy="7726680"/>
+                      <a:ext cx="3802380" cy="7719060"/>
                     </a:xfrm>
                     <a:prstGeom prst="rect">
                       <a:avLst/>
@@ -10676,7 +10765,9 @@
           <w:szCs w:val="22"/>
         </w:rPr>
       </w:pPr>
-      <w:bookmarkStart w:id="62" w:name="_Toc116556923"/>
+      <w:bookmarkStart w:id="64" w:name="_Ref116983390"/>
+      <w:bookmarkStart w:id="65" w:name="_Ref116983385"/>
+      <w:bookmarkStart w:id="66" w:name="_Toc116987920"/>
       <w:r>
         <w:rPr>
           <w:i w:val="0"/>
@@ -10799,6 +10890,7 @@
         </w:rPr>
         <w:fldChar w:fldCharType="end"/>
       </w:r>
+      <w:bookmarkEnd w:id="64"/>
       <w:r>
         <w:rPr>
           <w:i w:val="0"/>
@@ -10827,62 +10919,330 @@
           <w:sz w:val="22"/>
           <w:szCs w:val="22"/>
         </w:rPr>
-        <w:t>control de GPG</w:t>
-      </w:r>
-      <w:bookmarkEnd w:id="62"/>
-    </w:p>
+        <w:t>control</w:t>
+      </w:r>
+      <w:r>
+        <w:rPr>
+          <w:i w:val="0"/>
+          <w:iCs w:val="0"/>
+          <w:color w:val="auto"/>
+          <w:sz w:val="22"/>
+          <w:szCs w:val="22"/>
+        </w:rPr>
+        <w:t xml:space="preserve"> global</w:t>
+      </w:r>
+      <w:r>
+        <w:rPr>
+          <w:i w:val="0"/>
+          <w:iCs w:val="0"/>
+          <w:color w:val="auto"/>
+          <w:sz w:val="22"/>
+          <w:szCs w:val="22"/>
+        </w:rPr>
+        <w:t xml:space="preserve"> de GPG</w:t>
+      </w:r>
+      <w:bookmarkEnd w:id="65"/>
+      <w:bookmarkEnd w:id="66"/>
+    </w:p>
+    <w:p>
+      <w:pPr>
+        <w:jc w:val="center"/>
+      </w:pPr>
+      <w:r>
+        <w:rPr>
+          <w:noProof/>
+        </w:rPr>
+        <w:lastRenderedPageBreak/>
+        <w:drawing>
+          <wp:inline distT="0" distB="0" distL="0" distR="0" wp14:anchorId="694749C1" wp14:editId="1BF7E4EA">
+            <wp:extent cx="2486025" cy="5343525"/>
+            <wp:effectExtent l="0" t="0" r="0" b="0"/>
+            <wp:docPr id="4" name="Imagen 4" descr="Diagrama&#10;&#10;Descripción generada automáticamente"/>
+            <wp:cNvGraphicFramePr>
+              <a:graphicFrameLocks xmlns:a="http://schemas.openxmlformats.org/drawingml/2006/main" noChangeAspect="1"/>
+            </wp:cNvGraphicFramePr>
+            <a:graphic xmlns:a="http://schemas.openxmlformats.org/drawingml/2006/main">
+              <a:graphicData uri="http://schemas.openxmlformats.org/drawingml/2006/picture">
+                <pic:pic xmlns:pic="http://schemas.openxmlformats.org/drawingml/2006/picture">
+                  <pic:nvPicPr>
+                    <pic:cNvPr id="4" name="Imagen 4" descr="Diagrama&#10;&#10;Descripción generada automáticamente"/>
+                    <pic:cNvPicPr/>
+                  </pic:nvPicPr>
+                  <pic:blipFill>
+                    <a:blip r:embed="rId14">
+                      <a:extLst>
+                        <a:ext uri="{28A0092B-C50C-407E-A947-70E740481C1C}">
+                          <a14:useLocalDpi xmlns:a14="http://schemas.microsoft.com/office/drawing/2010/main" val="0"/>
+                        </a:ext>
+                      </a:extLst>
+                    </a:blip>
+                    <a:stretch>
+                      <a:fillRect/>
+                    </a:stretch>
+                  </pic:blipFill>
+                  <pic:spPr>
+                    <a:xfrm>
+                      <a:off x="0" y="0"/>
+                      <a:ext cx="2486025" cy="5343525"/>
+                    </a:xfrm>
+                    <a:prstGeom prst="rect">
+                      <a:avLst/>
+                    </a:prstGeom>
+                  </pic:spPr>
+                </pic:pic>
+              </a:graphicData>
+            </a:graphic>
+          </wp:inline>
+        </w:drawing>
+      </w:r>
+    </w:p>
+    <w:p>
+      <w:pPr>
+        <w:jc w:val="center"/>
+      </w:pPr>
+    </w:p>
+    <w:p>
+      <w:pPr>
+        <w:pStyle w:val="Descripcin"/>
+        <w:jc w:val="center"/>
+        <w:rPr>
+          <w:i w:val="0"/>
+          <w:iCs w:val="0"/>
+          <w:color w:val="000000" w:themeColor="text1"/>
+          <w:sz w:val="22"/>
+          <w:szCs w:val="22"/>
+        </w:rPr>
+      </w:pPr>
+      <w:bookmarkStart w:id="67" w:name="_Ref116987588"/>
+      <w:bookmarkStart w:id="68" w:name="_Toc116987921"/>
+      <w:r>
+        <w:rPr>
+          <w:i w:val="0"/>
+          <w:iCs w:val="0"/>
+          <w:color w:val="000000" w:themeColor="text1"/>
+          <w:sz w:val="22"/>
+          <w:szCs w:val="22"/>
+        </w:rPr>
+        <w:t xml:space="preserve">Figura </w:t>
+      </w:r>
+      <w:r>
+        <w:rPr>
+          <w:i w:val="0"/>
+          <w:iCs w:val="0"/>
+          <w:color w:val="000000" w:themeColor="text1"/>
+          <w:sz w:val="22"/>
+          <w:szCs w:val="22"/>
+        </w:rPr>
+        <w:fldChar w:fldCharType="begin"/>
+      </w:r>
+      <w:r>
+        <w:rPr>
+          <w:i w:val="0"/>
+          <w:iCs w:val="0"/>
+          <w:color w:val="000000" w:themeColor="text1"/>
+          <w:sz w:val="22"/>
+          <w:szCs w:val="22"/>
+        </w:rPr>
+        <w:instrText xml:space="preserve"> STYLEREF 1 \s </w:instrText>
+      </w:r>
+      <w:r>
+        <w:rPr>
+          <w:i w:val="0"/>
+          <w:iCs w:val="0"/>
+          <w:color w:val="000000" w:themeColor="text1"/>
+          <w:sz w:val="22"/>
+          <w:szCs w:val="22"/>
+        </w:rPr>
+        <w:fldChar w:fldCharType="separate"/>
+      </w:r>
+      <w:r>
+        <w:rPr>
+          <w:i w:val="0"/>
+          <w:iCs w:val="0"/>
+          <w:noProof/>
+          <w:color w:val="000000" w:themeColor="text1"/>
+          <w:sz w:val="22"/>
+          <w:szCs w:val="22"/>
+        </w:rPr>
+        <w:t>3</w:t>
+      </w:r>
+      <w:r>
+        <w:rPr>
+          <w:i w:val="0"/>
+          <w:iCs w:val="0"/>
+          <w:color w:val="000000" w:themeColor="text1"/>
+          <w:sz w:val="22"/>
+          <w:szCs w:val="22"/>
+        </w:rPr>
+        <w:fldChar w:fldCharType="end"/>
+      </w:r>
+      <w:r>
+        <w:rPr>
+          <w:i w:val="0"/>
+          <w:iCs w:val="0"/>
+          <w:color w:val="000000" w:themeColor="text1"/>
+          <w:sz w:val="22"/>
+          <w:szCs w:val="22"/>
+        </w:rPr>
+        <w:t>.</w:t>
+      </w:r>
+      <w:r>
+        <w:rPr>
+          <w:i w:val="0"/>
+          <w:iCs w:val="0"/>
+          <w:color w:val="000000" w:themeColor="text1"/>
+          <w:sz w:val="22"/>
+          <w:szCs w:val="22"/>
+        </w:rPr>
+        <w:fldChar w:fldCharType="begin"/>
+      </w:r>
+      <w:r>
+        <w:rPr>
+          <w:i w:val="0"/>
+          <w:iCs w:val="0"/>
+          <w:color w:val="000000" w:themeColor="text1"/>
+          <w:sz w:val="22"/>
+          <w:szCs w:val="22"/>
+        </w:rPr>
+        <w:instrText xml:space="preserve"> SEQ Figura \* ARABIC \s 1 </w:instrText>
+      </w:r>
+      <w:r>
+        <w:rPr>
+          <w:i w:val="0"/>
+          <w:iCs w:val="0"/>
+          <w:color w:val="000000" w:themeColor="text1"/>
+          <w:sz w:val="22"/>
+          <w:szCs w:val="22"/>
+        </w:rPr>
+        <w:fldChar w:fldCharType="separate"/>
+      </w:r>
+      <w:r>
+        <w:rPr>
+          <w:i w:val="0"/>
+          <w:iCs w:val="0"/>
+          <w:noProof/>
+          <w:color w:val="000000" w:themeColor="text1"/>
+          <w:sz w:val="22"/>
+          <w:szCs w:val="22"/>
+        </w:rPr>
+        <w:t>2</w:t>
+      </w:r>
+      <w:r>
+        <w:rPr>
+          <w:i w:val="0"/>
+          <w:iCs w:val="0"/>
+          <w:color w:val="000000" w:themeColor="text1"/>
+          <w:sz w:val="22"/>
+          <w:szCs w:val="22"/>
+        </w:rPr>
+        <w:fldChar w:fldCharType="end"/>
+      </w:r>
+      <w:bookmarkEnd w:id="67"/>
+      <w:r>
+        <w:rPr>
+          <w:i w:val="0"/>
+          <w:iCs w:val="0"/>
+          <w:color w:val="000000" w:themeColor="text1"/>
+          <w:sz w:val="22"/>
+          <w:szCs w:val="22"/>
+        </w:rPr>
+        <w:t>: Flujo de control del entrenamiento del modelo</w:t>
+      </w:r>
+      <w:bookmarkEnd w:id="68"/>
+    </w:p>
+    <w:p/>
     <w:p>
       <w:pPr>
         <w:pStyle w:val="Ttulo3"/>
       </w:pPr>
-      <w:bookmarkStart w:id="63" w:name="_Ref115458715"/>
-      <w:bookmarkStart w:id="64" w:name="_Toc116557295"/>
+      <w:bookmarkStart w:id="69" w:name="_Ref115458715"/>
+      <w:bookmarkStart w:id="70" w:name="_Toc116890783"/>
+      <w:r>
+        <w:t xml:space="preserve">Flujo y estructuras de </w:t>
+      </w:r>
+      <w:r>
+        <w:t>d</w:t>
+      </w:r>
+      <w:bookmarkEnd w:id="69"/>
+      <w:r>
+        <w:t>atos</w:t>
+      </w:r>
+      <w:bookmarkEnd w:id="70"/>
+    </w:p>
+    <w:p>
+      <w:pPr>
+        <w:jc w:val="both"/>
+      </w:pPr>
+    </w:p>
+    <w:p>
+      <w:pPr>
+        <w:jc w:val="both"/>
+      </w:pPr>
+      <w:r>
+        <w:t>Se necesita conocer el camino, transformación y creación de estructuras de datos que van a necesitar los procesos que constituyen n</w:t>
+      </w:r>
+    </w:p>
+    <w:p>
+      <w:pPr>
+        <w:jc w:val="both"/>
+      </w:pPr>
+    </w:p>
+    <w:p>
+      <w:pPr>
+        <w:jc w:val="both"/>
+      </w:pPr>
+      <w:r>
+        <w:t>** hablar sobre estructura de datos intermedias, json, atributos de arcos.</w:t>
+      </w:r>
+    </w:p>
+    <w:p>
+      <w:r>
+        <w:t xml:space="preserve"> </w:t>
+      </w:r>
+    </w:p>
+    <w:p>
+      <w:r>
+        <w:t>**</w:t>
+      </w:r>
+      <w:r>
+        <w:t>Especificar el proceso de análisis por el cual el conjunto de datos es analizado y almacenado en la base de datos ArangoDB</w:t>
+      </w:r>
+      <w:r>
+        <w:t>.</w:t>
+      </w:r>
+    </w:p>
+    <w:p>
+      <w:r>
+        <w:t>** Explicar como se calcula el valor y atributo de los arcos del grado. Escribir formula.</w:t>
+      </w:r>
+    </w:p>
+    <w:p>
+      <w:r>
+        <w:t>** Especificar una tabla con los n-gramas más comunes obtenidos tras analizar los libros.</w:t>
+      </w:r>
+    </w:p>
+    <w:p/>
+    <w:p>
+      <w:pPr>
+        <w:pStyle w:val="Ttulo2"/>
+      </w:pPr>
+      <w:bookmarkStart w:id="71" w:name="_Toc116890784"/>
+      <w:r>
+        <w:t>Implementación del sistema</w:t>
+      </w:r>
+      <w:bookmarkEnd w:id="71"/>
+    </w:p>
+    <w:p>
       <w:r>
         <w:lastRenderedPageBreak/>
-        <w:t>Estructura de d</w:t>
-      </w:r>
-      <w:bookmarkEnd w:id="63"/>
-      <w:r>
-        <w:t>atos</w:t>
-      </w:r>
-      <w:bookmarkEnd w:id="64"/>
-    </w:p>
-    <w:p>
-      <w:r>
-        <w:t>** Especificar el proceso de análisis por el cual el conjunto de datos es analizado y almacenado en la base de datos ArangoDB</w:t>
-      </w:r>
-      <w:r>
-        <w:t>.</w:t>
-      </w:r>
-    </w:p>
-    <w:p>
-      <w:r>
-        <w:t xml:space="preserve">** Explicar </w:t>
-      </w:r>
-      <w:proofErr w:type="spellStart"/>
-      <w:r>
-        <w:t>como</w:t>
-      </w:r>
-      <w:proofErr w:type="spellEnd"/>
-      <w:r>
-        <w:t xml:space="preserve"> se calcula el valor y atributo de los arcos del grado. Escribir formula.</w:t>
-      </w:r>
-    </w:p>
-    <w:p>
-      <w:r>
-        <w:t>** Especificar una tabla con los n-gramas más comunes obtenidos tras analizar los libros.</w:t>
-      </w:r>
-    </w:p>
-    <w:p/>
-    <w:p>
-      <w:pPr>
-        <w:pStyle w:val="Ttulo2"/>
-      </w:pPr>
-      <w:bookmarkStart w:id="65" w:name="_Toc116557296"/>
-      <w:r>
-        <w:t>Implementación del sistema</w:t>
-      </w:r>
-      <w:bookmarkEnd w:id="65"/>
+        <w:t xml:space="preserve">** </w:t>
+      </w:r>
+      <w:r>
+        <w:t>organización</w:t>
+      </w:r>
+      <w:r>
+        <w:t xml:space="preserve"> en directorios.</w:t>
+      </w:r>
     </w:p>
     <w:p>
       <w:pPr>
@@ -10935,30 +11295,12 @@
       <w:r>
         <w:t xml:space="preserve">para ello en el mismo código se hace uso de la función </w:t>
       </w:r>
-      <w:proofErr w:type="spellStart"/>
-      <w:proofErr w:type="gramStart"/>
       <w:r>
         <w:rPr>
           <w:i/>
           <w:iCs/>
         </w:rPr>
-        <w:t>lower</w:t>
-      </w:r>
-      <w:proofErr w:type="spellEnd"/>
-      <w:r>
-        <w:rPr>
-          <w:i/>
-          <w:iCs/>
-        </w:rPr>
-        <w:t>(</w:t>
-      </w:r>
-      <w:proofErr w:type="gramEnd"/>
-      <w:r>
-        <w:rPr>
-          <w:i/>
-          <w:iCs/>
-        </w:rPr>
-        <w:t>)</w:t>
+        <w:t>lower()</w:t>
       </w:r>
       <w:r>
         <w:t xml:space="preserve"> la cual convierte toda letra mayúscula presente en una cadena a caracteres en minúscula. **</w:t>
@@ -10969,11 +11311,11 @@
       <w:pPr>
         <w:pStyle w:val="Ttulo2"/>
       </w:pPr>
-      <w:bookmarkStart w:id="66" w:name="_Toc116557297"/>
+      <w:bookmarkStart w:id="72" w:name="_Toc116890785"/>
       <w:r>
         <w:t>Resultados</w:t>
       </w:r>
-      <w:bookmarkEnd w:id="66"/>
+      <w:bookmarkEnd w:id="72"/>
     </w:p>
     <w:p>
       <w:r>
@@ -10990,31 +11332,31 @@
       <w:pPr>
         <w:pStyle w:val="Ttulo3"/>
       </w:pPr>
-      <w:bookmarkStart w:id="67" w:name="_Toc116557298"/>
+      <w:bookmarkStart w:id="73" w:name="_Toc116890786"/>
       <w:r>
         <w:t>Predicción 1: Palabra más frecuente</w:t>
       </w:r>
-      <w:bookmarkEnd w:id="67"/>
+      <w:bookmarkEnd w:id="73"/>
     </w:p>
     <w:p>
       <w:pPr>
         <w:pStyle w:val="Ttulo3"/>
       </w:pPr>
-      <w:bookmarkStart w:id="68" w:name="_Toc116557299"/>
+      <w:bookmarkStart w:id="74" w:name="_Toc116890787"/>
       <w:r>
         <w:t>Predicción 2: Palabra según distribución</w:t>
       </w:r>
-      <w:bookmarkEnd w:id="68"/>
+      <w:bookmarkEnd w:id="74"/>
     </w:p>
     <w:p>
       <w:pPr>
         <w:pStyle w:val="Ttulo3"/>
       </w:pPr>
-      <w:bookmarkStart w:id="69" w:name="_Toc116557300"/>
+      <w:bookmarkStart w:id="75" w:name="_Toc116890788"/>
       <w:r>
         <w:t>Predicción 3: Recorrido entre dos palabras</w:t>
       </w:r>
-      <w:bookmarkEnd w:id="69"/>
+      <w:bookmarkEnd w:id="75"/>
     </w:p>
     <w:p>
       <w:pPr>
@@ -11048,12 +11390,12 @@
       <w:pPr>
         <w:pStyle w:val="Ttulo1"/>
       </w:pPr>
-      <w:bookmarkStart w:id="70" w:name="_Toc116557301"/>
+      <w:bookmarkStart w:id="76" w:name="_Toc116890789"/>
       <w:r>
         <w:lastRenderedPageBreak/>
         <w:t>Conclusiones</w:t>
       </w:r>
-      <w:bookmarkEnd w:id="70"/>
+      <w:bookmarkEnd w:id="76"/>
     </w:p>
     <w:p>
       <w:pPr>
@@ -11071,48 +11413,55 @@
           <w:szCs w:val="32"/>
         </w:rPr>
       </w:pPr>
-      <w:bookmarkStart w:id="71" w:name="_Toc115458470"/>
-      <w:bookmarkStart w:id="72" w:name="_Toc115778029"/>
-      <w:bookmarkStart w:id="73" w:name="_Toc115853677"/>
-      <w:bookmarkStart w:id="74" w:name="_Toc115856333"/>
-      <w:bookmarkStart w:id="75" w:name="_Toc115856522"/>
-      <w:bookmarkStart w:id="76" w:name="_Toc115942515"/>
-      <w:bookmarkStart w:id="77" w:name="_Toc115966835"/>
-      <w:bookmarkStart w:id="78" w:name="_Toc116294879"/>
-      <w:bookmarkStart w:id="79" w:name="_Toc116375535"/>
-      <w:bookmarkStart w:id="80" w:name="_Toc116556629"/>
-      <w:bookmarkStart w:id="81" w:name="_Toc116557302"/>
-      <w:bookmarkEnd w:id="71"/>
-      <w:bookmarkEnd w:id="72"/>
-      <w:bookmarkEnd w:id="73"/>
-      <w:bookmarkEnd w:id="74"/>
-      <w:bookmarkEnd w:id="75"/>
-      <w:bookmarkEnd w:id="76"/>
+      <w:bookmarkStart w:id="77" w:name="_Toc115458470"/>
+      <w:bookmarkStart w:id="78" w:name="_Toc115778029"/>
+      <w:bookmarkStart w:id="79" w:name="_Toc115853677"/>
+      <w:bookmarkStart w:id="80" w:name="_Toc115856333"/>
+      <w:bookmarkStart w:id="81" w:name="_Toc115856522"/>
+      <w:bookmarkStart w:id="82" w:name="_Toc115942515"/>
+      <w:bookmarkStart w:id="83" w:name="_Toc115966835"/>
+      <w:bookmarkStart w:id="84" w:name="_Toc116294879"/>
+      <w:bookmarkStart w:id="85" w:name="_Toc116375535"/>
+      <w:bookmarkStart w:id="86" w:name="_Toc116556629"/>
+      <w:bookmarkStart w:id="87" w:name="_Toc116557302"/>
+      <w:bookmarkStart w:id="88" w:name="_Toc116890790"/>
       <w:bookmarkEnd w:id="77"/>
       <w:bookmarkEnd w:id="78"/>
       <w:bookmarkEnd w:id="79"/>
       <w:bookmarkEnd w:id="80"/>
       <w:bookmarkEnd w:id="81"/>
+      <w:bookmarkEnd w:id="82"/>
+      <w:bookmarkEnd w:id="83"/>
+      <w:bookmarkEnd w:id="84"/>
+      <w:bookmarkEnd w:id="85"/>
+      <w:bookmarkEnd w:id="86"/>
+      <w:bookmarkEnd w:id="87"/>
+      <w:bookmarkEnd w:id="88"/>
     </w:p>
     <w:p>
       <w:pPr>
         <w:pStyle w:val="Ttulo2"/>
       </w:pPr>
-      <w:bookmarkStart w:id="82" w:name="_Toc116557303"/>
+      <w:bookmarkStart w:id="89" w:name="_Toc116890791"/>
       <w:r>
         <w:t>Conclusiones sobre objetivos</w:t>
       </w:r>
-      <w:bookmarkEnd w:id="82"/>
+      <w:bookmarkEnd w:id="89"/>
+    </w:p>
+    <w:p>
+      <w:pPr>
+        <w:jc w:val="both"/>
+      </w:pPr>
     </w:p>
     <w:p>
       <w:pPr>
         <w:pStyle w:val="Ttulo2"/>
       </w:pPr>
-      <w:bookmarkStart w:id="83" w:name="_Toc116557304"/>
+      <w:bookmarkStart w:id="90" w:name="_Toc116890792"/>
       <w:r>
         <w:t>Trabajo Futuro</w:t>
       </w:r>
-      <w:bookmarkEnd w:id="83"/>
+      <w:bookmarkEnd w:id="90"/>
     </w:p>
     <w:p/>
     <w:p>
@@ -11281,11 +11630,11 @@
       <w:pPr>
         <w:pStyle w:val="Ttulo2"/>
       </w:pPr>
-      <w:bookmarkStart w:id="84" w:name="_Toc116557305"/>
+      <w:bookmarkStart w:id="91" w:name="_Toc116890793"/>
       <w:r>
         <w:t>Valoración personal</w:t>
       </w:r>
-      <w:bookmarkEnd w:id="84"/>
+      <w:bookmarkEnd w:id="91"/>
       <w:r>
         <w:br w:type="page"/>
       </w:r>
@@ -11294,7 +11643,7 @@
       <w:pPr>
         <w:pStyle w:val="Ttulo1"/>
       </w:pPr>
-      <w:bookmarkStart w:id="85" w:name="_Toc116557306"/>
+      <w:bookmarkStart w:id="92" w:name="_Toc116890794"/>
       <w:r>
         <w:lastRenderedPageBreak/>
         <w:t>Tecnología</w:t>
@@ -11302,7 +11651,7 @@
       <w:r>
         <w:t>s</w:t>
       </w:r>
-      <w:bookmarkEnd w:id="85"/>
+      <w:bookmarkEnd w:id="92"/>
     </w:p>
     <w:p>
       <w:pPr>
@@ -11396,21 +11745,7 @@
         <w:rPr>
           <w:rFonts w:cs="Arial"/>
         </w:rPr>
-        <w:t xml:space="preserve">modelos de grafos de los datos almacenados en la misma, quitando dicha carga de programación en la parte del lenguaje. Relacionado con el uso de </w:t>
-      </w:r>
-      <w:proofErr w:type="gramStart"/>
-      <w:r>
-        <w:rPr>
-          <w:rFonts w:cs="Arial"/>
-        </w:rPr>
-        <w:t>la misma</w:t>
-      </w:r>
-      <w:proofErr w:type="gramEnd"/>
-      <w:r>
-        <w:rPr>
-          <w:rFonts w:cs="Arial"/>
-        </w:rPr>
-        <w:t xml:space="preserve"> se ha usado Docker para poder aislar dicha tecnología en un contenedor y permitir su despliegue en distinto equipos de trabajo.</w:t>
+        <w:t>modelos de grafos de los datos almacenados en la misma, quitando dicha carga de programación en la parte del lenguaje. Relacionado con el uso de la misma se ha usado Docker para poder aislar dicha tecnología en un contenedor y permitir su despliegue en distinto equipos de trabajo.</w:t>
       </w:r>
     </w:p>
     <w:p>
@@ -11436,29 +11771,23 @@
           <w:szCs w:val="32"/>
         </w:rPr>
       </w:pPr>
-      <w:bookmarkStart w:id="86" w:name="_Toc114743640"/>
-      <w:bookmarkStart w:id="87" w:name="_Toc115088357"/>
-      <w:bookmarkStart w:id="88" w:name="_Toc115088715"/>
-      <w:bookmarkStart w:id="89" w:name="_Toc115088848"/>
-      <w:bookmarkStart w:id="90" w:name="_Toc115088879"/>
-      <w:bookmarkStart w:id="91" w:name="_Toc115458473"/>
-      <w:bookmarkStart w:id="92" w:name="_Toc115778032"/>
-      <w:bookmarkStart w:id="93" w:name="_Toc115853680"/>
-      <w:bookmarkStart w:id="94" w:name="_Toc115856336"/>
-      <w:bookmarkStart w:id="95" w:name="_Toc115856527"/>
-      <w:bookmarkStart w:id="96" w:name="_Toc115942520"/>
-      <w:bookmarkStart w:id="97" w:name="_Toc115966840"/>
-      <w:bookmarkStart w:id="98" w:name="_Toc116294884"/>
-      <w:bookmarkStart w:id="99" w:name="_Toc116375540"/>
-      <w:bookmarkStart w:id="100" w:name="_Toc116556634"/>
-      <w:bookmarkStart w:id="101" w:name="_Toc116557307"/>
-      <w:bookmarkEnd w:id="86"/>
-      <w:bookmarkEnd w:id="87"/>
-      <w:bookmarkEnd w:id="88"/>
-      <w:bookmarkEnd w:id="89"/>
-      <w:bookmarkEnd w:id="90"/>
-      <w:bookmarkEnd w:id="91"/>
-      <w:bookmarkEnd w:id="92"/>
+      <w:bookmarkStart w:id="93" w:name="_Toc114743640"/>
+      <w:bookmarkStart w:id="94" w:name="_Toc115088357"/>
+      <w:bookmarkStart w:id="95" w:name="_Toc115088715"/>
+      <w:bookmarkStart w:id="96" w:name="_Toc115088848"/>
+      <w:bookmarkStart w:id="97" w:name="_Toc115088879"/>
+      <w:bookmarkStart w:id="98" w:name="_Toc115458473"/>
+      <w:bookmarkStart w:id="99" w:name="_Toc115778032"/>
+      <w:bookmarkStart w:id="100" w:name="_Toc115853680"/>
+      <w:bookmarkStart w:id="101" w:name="_Toc115856336"/>
+      <w:bookmarkStart w:id="102" w:name="_Toc115856527"/>
+      <w:bookmarkStart w:id="103" w:name="_Toc115942520"/>
+      <w:bookmarkStart w:id="104" w:name="_Toc115966840"/>
+      <w:bookmarkStart w:id="105" w:name="_Toc116294884"/>
+      <w:bookmarkStart w:id="106" w:name="_Toc116375540"/>
+      <w:bookmarkStart w:id="107" w:name="_Toc116556634"/>
+      <w:bookmarkStart w:id="108" w:name="_Toc116557307"/>
+      <w:bookmarkStart w:id="109" w:name="_Toc116890795"/>
       <w:bookmarkEnd w:id="93"/>
       <w:bookmarkEnd w:id="94"/>
       <w:bookmarkEnd w:id="95"/>
@@ -11468,16 +11797,24 @@
       <w:bookmarkEnd w:id="99"/>
       <w:bookmarkEnd w:id="100"/>
       <w:bookmarkEnd w:id="101"/>
+      <w:bookmarkEnd w:id="102"/>
+      <w:bookmarkEnd w:id="103"/>
+      <w:bookmarkEnd w:id="104"/>
+      <w:bookmarkEnd w:id="105"/>
+      <w:bookmarkEnd w:id="106"/>
+      <w:bookmarkEnd w:id="107"/>
+      <w:bookmarkEnd w:id="108"/>
+      <w:bookmarkEnd w:id="109"/>
     </w:p>
     <w:p>
       <w:pPr>
         <w:pStyle w:val="Ttulo2"/>
       </w:pPr>
-      <w:bookmarkStart w:id="102" w:name="_Toc116557308"/>
+      <w:bookmarkStart w:id="110" w:name="_Toc116890796"/>
       <w:r>
         <w:t>Python</w:t>
       </w:r>
-      <w:bookmarkEnd w:id="102"/>
+      <w:bookmarkEnd w:id="110"/>
     </w:p>
     <w:p/>
     <w:p>
@@ -11545,23 +11882,7 @@
         <w:t>o</w:t>
       </w:r>
       <w:r>
-        <w:t xml:space="preserve"> nos indica la entrevista anual realizada por </w:t>
-      </w:r>
-      <w:proofErr w:type="spellStart"/>
-      <w:r>
-        <w:t>Stack</w:t>
-      </w:r>
-      <w:proofErr w:type="spellEnd"/>
-      <w:r>
-        <w:t xml:space="preserve"> </w:t>
-      </w:r>
-      <w:proofErr w:type="spellStart"/>
-      <w:r>
-        <w:t>Overflow</w:t>
-      </w:r>
-      <w:proofErr w:type="spellEnd"/>
-      <w:r>
-        <w:t>.</w:t>
+        <w:t xml:space="preserve"> nos indica la entrevista anual realizada por Stack Overflow.</w:t>
       </w:r>
       <w:r>
         <w:t xml:space="preserve"> </w:t>
@@ -11625,15 +11946,7 @@
         <w:t xml:space="preserve"> gestor de paquetes</w:t>
       </w:r>
       <w:r>
-        <w:t xml:space="preserve"> </w:t>
-      </w:r>
-      <w:proofErr w:type="spellStart"/>
-      <w:r>
-        <w:t>Pip</w:t>
-      </w:r>
-      <w:proofErr w:type="spellEnd"/>
-      <w:r>
-        <w:t xml:space="preserve"> en su versión 21.2.4.</w:t>
+        <w:t xml:space="preserve"> Pip en su versión 21.2.4.</w:t>
       </w:r>
     </w:p>
     <w:p>
@@ -11723,17 +12036,8 @@
           <w:b/>
           <w:bCs/>
         </w:rPr>
-        <w:t>Python-</w:t>
-      </w:r>
-      <w:proofErr w:type="spellStart"/>
-      <w:r>
-        <w:rPr>
-          <w:b/>
-          <w:bCs/>
-        </w:rPr>
-        <w:t>Dotenv</w:t>
-      </w:r>
-      <w:proofErr w:type="spellEnd"/>
+        <w:t>Python-Dotenv</w:t>
+      </w:r>
       <w:r>
         <w:t xml:space="preserve">: </w:t>
       </w:r>
@@ -11767,7 +12071,6 @@
         </w:numPr>
         <w:jc w:val="both"/>
       </w:pPr>
-      <w:proofErr w:type="spellStart"/>
       <w:r>
         <w:rPr>
           <w:b/>
@@ -11803,20 +12106,11 @@
         </w:rPr>
         <w:t>y</w:t>
       </w:r>
-      <w:proofErr w:type="spellEnd"/>
       <w:r>
         <w:t xml:space="preserve">: </w:t>
       </w:r>
       <w:r>
-        <w:t xml:space="preserve">Implementa una gran cantidad de algoritmos y modelos matemáticos. En concreto estamos utilizando esta librería por el módulo de estadística de </w:t>
-      </w:r>
-      <w:proofErr w:type="gramStart"/>
-      <w:r>
-        <w:t>la misma</w:t>
-      </w:r>
-      <w:proofErr w:type="gramEnd"/>
-      <w:r>
-        <w:t xml:space="preserve"> para poder generar una distribución discreta. Versión </w:t>
+        <w:t xml:space="preserve">Implementa una gran cantidad de algoritmos y modelos matemáticos. En concreto estamos utilizando esta librería por el módulo de estadística de la misma para poder generar una distribución discreta. Versión </w:t>
       </w:r>
       <w:r>
         <w:t>1.9.1</w:t>
@@ -11844,12 +12138,12 @@
       <w:pPr>
         <w:pStyle w:val="Ttulo2"/>
       </w:pPr>
-      <w:bookmarkStart w:id="103" w:name="_Toc116557309"/>
+      <w:bookmarkStart w:id="111" w:name="_Toc116890797"/>
       <w:r>
         <w:lastRenderedPageBreak/>
         <w:t>Docker</w:t>
       </w:r>
-      <w:bookmarkEnd w:id="103"/>
+      <w:bookmarkEnd w:id="111"/>
     </w:p>
     <w:p>
       <w:pPr>
@@ -11920,35 +12214,7 @@
         <w:rPr>
           <w:rFonts w:cs="Arial"/>
         </w:rPr>
-        <w:t xml:space="preserve">, Cisco </w:t>
-      </w:r>
-      <w:proofErr w:type="spellStart"/>
-      <w:r>
-        <w:rPr>
-          <w:rFonts w:cs="Arial"/>
-        </w:rPr>
-        <w:t>Systems</w:t>
-      </w:r>
-      <w:proofErr w:type="spellEnd"/>
-      <w:r>
-        <w:rPr>
-          <w:rFonts w:cs="Arial"/>
-        </w:rPr>
-        <w:t xml:space="preserve">, Google, IBM, o Red </w:t>
-      </w:r>
-      <w:proofErr w:type="spellStart"/>
-      <w:r>
-        <w:rPr>
-          <w:rFonts w:cs="Arial"/>
-        </w:rPr>
-        <w:t>Hat</w:t>
-      </w:r>
-      <w:proofErr w:type="spellEnd"/>
-      <w:r>
-        <w:rPr>
-          <w:rFonts w:cs="Arial"/>
-        </w:rPr>
-        <w:t>.</w:t>
+        <w:t>, Cisco Systems, Google, IBM, o Red Hat.</w:t>
       </w:r>
     </w:p>
     <w:p>
@@ -12060,11 +12326,11 @@
       <w:pPr>
         <w:pStyle w:val="Ttulo2"/>
       </w:pPr>
-      <w:bookmarkStart w:id="104" w:name="_Toc116557310"/>
+      <w:bookmarkStart w:id="112" w:name="_Toc116890798"/>
       <w:r>
         <w:t>ArangoDB</w:t>
       </w:r>
-      <w:bookmarkEnd w:id="104"/>
+      <w:bookmarkEnd w:id="112"/>
     </w:p>
     <w:p>
       <w:pPr>
@@ -12121,7 +12387,6 @@
         </w:rPr>
         <w:t xml:space="preserve">Aparte Arango cuenta con su propio lenguaje de </w:t>
       </w:r>
-      <w:proofErr w:type="spellStart"/>
       <w:r>
         <w:rPr>
           <w:rFonts w:cs="Arial"/>
@@ -12130,7 +12395,6 @@
         </w:rPr>
         <w:t>queries</w:t>
       </w:r>
-      <w:proofErr w:type="spellEnd"/>
       <w:r>
         <w:rPr>
           <w:rFonts w:cs="Arial"/>
@@ -12169,7 +12433,6 @@
         </w:rPr>
         <w:t xml:space="preserve">a los lenguajes de alto nivel multipropósito, utilizando palabras reservadas similares como, por ejemplo, </w:t>
       </w:r>
-      <w:proofErr w:type="spellStart"/>
       <w:r>
         <w:rPr>
           <w:rFonts w:cs="Arial"/>
@@ -12178,7 +12441,6 @@
         </w:rPr>
         <w:t>for</w:t>
       </w:r>
-      <w:proofErr w:type="spellEnd"/>
       <w:r>
         <w:rPr>
           <w:rFonts w:cs="Arial"/>
@@ -12260,11 +12522,11 @@
       <w:pPr>
         <w:pStyle w:val="Ttulo2"/>
       </w:pPr>
-      <w:bookmarkStart w:id="105" w:name="_Toc116557311"/>
+      <w:bookmarkStart w:id="113" w:name="_Toc116890799"/>
       <w:r>
         <w:t>Git</w:t>
       </w:r>
-      <w:bookmarkEnd w:id="105"/>
+      <w:bookmarkEnd w:id="113"/>
     </w:p>
     <w:p/>
     <w:p>
@@ -12294,39 +12556,7 @@
         <w:jc w:val="both"/>
       </w:pPr>
       <w:r>
-        <w:t xml:space="preserve">Normalmente un sistema de control de versiones suele ser utilizado junto a un servicio de almacenamiento en la nube de esas mismas versiones. Entre </w:t>
-      </w:r>
-      <w:proofErr w:type="spellStart"/>
-      <w:r>
-        <w:t>lo</w:t>
-      </w:r>
-      <w:proofErr w:type="spellEnd"/>
-      <w:r>
-        <w:t xml:space="preserve"> más conocidos encontramos servicios como </w:t>
-      </w:r>
-      <w:proofErr w:type="spellStart"/>
-      <w:r>
-        <w:t>Github</w:t>
-      </w:r>
-      <w:proofErr w:type="spellEnd"/>
-      <w:r>
-        <w:t xml:space="preserve">, </w:t>
-      </w:r>
-      <w:proofErr w:type="spellStart"/>
-      <w:r>
-        <w:t>Gitlab</w:t>
-      </w:r>
-      <w:proofErr w:type="spellEnd"/>
-      <w:r>
-        <w:t xml:space="preserve"> o </w:t>
-      </w:r>
-      <w:proofErr w:type="spellStart"/>
-      <w:r>
-        <w:t>BitBucket</w:t>
-      </w:r>
-      <w:proofErr w:type="spellEnd"/>
-      <w:r>
-        <w:t xml:space="preserve">. </w:t>
+        <w:t xml:space="preserve">Normalmente un sistema de control de versiones suele ser utilizado junto a un servicio de almacenamiento en la nube de esas mismas versiones. Entre lo más conocidos encontramos servicios como Github, Gitlab o BitBucket. </w:t>
       </w:r>
       <w:r>
         <w:t xml:space="preserve">Para facilitar el desarrollo entre diferentes equipos </w:t>
@@ -12335,31 +12565,7 @@
         <w:t xml:space="preserve">se ha creado un repositorio público </w:t>
       </w:r>
       <w:r>
-        <w:t xml:space="preserve">en la plataforma </w:t>
-      </w:r>
-      <w:proofErr w:type="spellStart"/>
-      <w:r>
-        <w:t>Github</w:t>
-      </w:r>
-      <w:proofErr w:type="spellEnd"/>
-      <w:r>
-        <w:t xml:space="preserve"> al que se puede acceder buscando “</w:t>
-      </w:r>
-      <w:proofErr w:type="spellStart"/>
-      <w:r>
-        <w:t>alberto-lopov</w:t>
-      </w:r>
-      <w:proofErr w:type="spellEnd"/>
-      <w:r>
-        <w:t>/</w:t>
-      </w:r>
-      <w:proofErr w:type="spellStart"/>
-      <w:r>
-        <w:t>bachelor-thesis</w:t>
-      </w:r>
-      <w:proofErr w:type="spellEnd"/>
-      <w:r>
-        <w:t xml:space="preserve">” o mediante el siguiente </w:t>
+        <w:t xml:space="preserve">en la plataforma Github al que se puede acceder buscando “alberto-lopov/bachelor-thesis” o mediante el siguiente </w:t>
       </w:r>
       <w:r>
         <w:lastRenderedPageBreak/>
@@ -12368,7 +12574,7 @@
       <w:r>
         <w:t xml:space="preserve">enlace: </w:t>
       </w:r>
-      <w:hyperlink r:id="rId14" w:history="1">
+      <w:hyperlink r:id="rId15" w:history="1">
         <w:r>
           <w:rPr>
             <w:rStyle w:val="Hipervnculo"/>
@@ -12383,7 +12589,7 @@
       </w:r>
     </w:p>
     <w:p/>
-    <w:bookmarkStart w:id="106" w:name="_Toc116557312" w:displacedByCustomXml="next"/>
+    <w:bookmarkStart w:id="114" w:name="_Toc116890800" w:displacedByCustomXml="next"/>
     <w:sdt>
       <w:sdtPr>
         <w:rPr>
@@ -12407,7 +12613,7 @@
           <w:r>
             <w:t>Bibliografía</w:t>
           </w:r>
-          <w:bookmarkEnd w:id="106"/>
+          <w:bookmarkEnd w:id="114"/>
         </w:p>
         <w:sdt>
           <w:sdtPr>
@@ -13012,7 +13218,7 @@
       </w:pPr>
     </w:p>
     <w:sectPr>
-      <w:footerReference w:type="default" r:id="rId15"/>
+      <w:footerReference w:type="default" r:id="rId16"/>
       <w:pgSz w:w="11906" w:h="16838" w:code="9"/>
       <w:pgMar w:top="1560" w:right="1680" w:bottom="280" w:left="1680" w:header="720" w:footer="720" w:gutter="0"/>
       <w:pgNumType w:start="0"/>

</xml_diff>

<commit_message>
Updated training data, and fix minor bug on trigrams edges
</commit_message>
<xml_diff>
--- a/doc_GPG.docx
+++ b/doc_GPG.docx
@@ -77,7 +77,7 @@
             <v:path o:extrusionok="f" gradientshapeok="t" o:connecttype="rect"/>
             <o:lock v:ext="edit" aspectratio="t"/>
           </v:shapetype>
-          <v:shape id="_x0000_i1025" type="#_x0000_t75" style="width:325.8pt;height:96.6pt;mso-position-horizontal-relative:char;mso-position-vertical-relative:line">
+          <v:shape id="_x0000_i1025" type="#_x0000_t75" style="width:325.5pt;height:96.75pt;mso-position-horizontal-relative:char;mso-position-vertical-relative:line">
             <v:imagedata r:id="rId8" o:title=""/>
           </v:shape>
         </w:pict>
@@ -575,7 +575,7 @@
       </w:pPr>
       <w:r>
         <w:pict w14:anchorId="65CA114E">
-          <v:shape id="_x0000_i1026" type="#_x0000_t75" style="width:107.4pt;height:39pt;mso-position-horizontal-relative:char;mso-position-vertical-relative:line">
+          <v:shape id="_x0000_i1026" type="#_x0000_t75" style="width:107.25pt;height:39pt;mso-position-horizontal-relative:char;mso-position-vertical-relative:line">
             <v:imagedata r:id="rId9" o:title=""/>
           </v:shape>
         </w:pict>
@@ -1426,11 +1426,19 @@
           <w:rFonts w:cs="Arial"/>
         </w:rPr>
       </w:pPr>
-      <w:r>
-        <w:rPr>
-          <w:rFonts w:cs="Arial"/>
-        </w:rPr>
-        <w:t>Fdo: Alberto López Povedano</w:t>
+      <w:proofErr w:type="spellStart"/>
+      <w:r>
+        <w:rPr>
+          <w:rFonts w:cs="Arial"/>
+        </w:rPr>
+        <w:t>Fdo</w:t>
+      </w:r>
+      <w:proofErr w:type="spellEnd"/>
+      <w:r>
+        <w:rPr>
+          <w:rFonts w:cs="Arial"/>
+        </w:rPr>
+        <w:t>: Alberto López Povedano</w:t>
       </w:r>
     </w:p>
     <w:p>
@@ -5484,7 +5492,7 @@
       <w:r>
         <w:fldChar w:fldCharType="separate"/>
       </w:r>
-      <w:hyperlink w:anchor="_Toc116987917" w:history="1">
+      <w:hyperlink w:anchor="_Toc117436075" w:history="1">
         <w:r>
           <w:rPr>
             <w:rStyle w:val="Hipervnculo"/>
@@ -5511,7 +5519,7 @@
             <w:noProof/>
             <w:webHidden/>
           </w:rPr>
-          <w:instrText xml:space="preserve"> PAGEREF _Toc116987917 \h </w:instrText>
+          <w:instrText xml:space="preserve"> PAGEREF _Toc117436075 \h </w:instrText>
         </w:r>
         <w:r>
           <w:rPr>
@@ -5531,7 +5539,7 @@
             <w:noProof/>
             <w:webHidden/>
           </w:rPr>
-          <w:t>18</w:t>
+          <w:t>19</w:t>
         </w:r>
         <w:r>
           <w:rPr>
@@ -5554,7 +5562,7 @@
           <w:lang w:eastAsia="es-ES"/>
         </w:rPr>
       </w:pPr>
-      <w:hyperlink w:anchor="_Toc116987918" w:history="1">
+      <w:hyperlink w:anchor="_Toc117436076" w:history="1">
         <w:r>
           <w:rPr>
             <w:rStyle w:val="Hipervnculo"/>
@@ -5581,77 +5589,7 @@
             <w:noProof/>
             <w:webHidden/>
           </w:rPr>
-          <w:instrText xml:space="preserve"> PAGEREF _Toc116987918 \h </w:instrText>
-        </w:r>
-        <w:r>
-          <w:rPr>
-            <w:noProof/>
-            <w:webHidden/>
-          </w:rPr>
-        </w:r>
-        <w:r>
-          <w:rPr>
-            <w:noProof/>
-            <w:webHidden/>
-          </w:rPr>
-          <w:fldChar w:fldCharType="separate"/>
-        </w:r>
-        <w:r>
-          <w:rPr>
-            <w:noProof/>
-            <w:webHidden/>
-          </w:rPr>
-          <w:t>20</w:t>
-        </w:r>
-        <w:r>
-          <w:rPr>
-            <w:noProof/>
-            <w:webHidden/>
-          </w:rPr>
-          <w:fldChar w:fldCharType="end"/>
-        </w:r>
-      </w:hyperlink>
-    </w:p>
-    <w:p>
-      <w:pPr>
-        <w:pStyle w:val="Tabladeilustraciones"/>
-        <w:tabs>
-          <w:tab w:val="right" w:leader="dot" w:pos="8536"/>
-        </w:tabs>
-        <w:rPr>
-          <w:rFonts w:asciiTheme="minorHAnsi" w:eastAsiaTheme="minorEastAsia" w:hAnsiTheme="minorHAnsi"/>
-          <w:noProof/>
-          <w:lang w:eastAsia="es-ES"/>
-        </w:rPr>
-      </w:pPr>
-      <w:hyperlink w:anchor="_Toc116987919" w:history="1">
-        <w:r>
-          <w:rPr>
-            <w:rStyle w:val="Hipervnculo"/>
-            <w:noProof/>
-          </w:rPr>
-          <w:t>Figura 2.2: Visualización de grafo de ejemplo</w:t>
-        </w:r>
-        <w:r>
-          <w:rPr>
-            <w:noProof/>
-            <w:webHidden/>
-          </w:rPr>
-          <w:tab/>
-        </w:r>
-        <w:r>
-          <w:rPr>
-            <w:noProof/>
-            <w:webHidden/>
-          </w:rPr>
-          <w:fldChar w:fldCharType="begin"/>
-        </w:r>
-        <w:r>
-          <w:rPr>
-            <w:noProof/>
-            <w:webHidden/>
-          </w:rPr>
-          <w:instrText xml:space="preserve"> PAGEREF _Toc116987919 \h </w:instrText>
+          <w:instrText xml:space="preserve"> PAGEREF _Toc117436076 \h </w:instrText>
         </w:r>
         <w:r>
           <w:rPr>
@@ -5694,7 +5632,77 @@
           <w:lang w:eastAsia="es-ES"/>
         </w:rPr>
       </w:pPr>
-      <w:hyperlink w:anchor="_Toc116987920" w:history="1">
+      <w:hyperlink w:anchor="_Toc117436077" w:history="1">
+        <w:r>
+          <w:rPr>
+            <w:rStyle w:val="Hipervnculo"/>
+            <w:noProof/>
+          </w:rPr>
+          <w:t>Figura 2.2: Visualización de grafo de ejemplo</w:t>
+        </w:r>
+        <w:r>
+          <w:rPr>
+            <w:noProof/>
+            <w:webHidden/>
+          </w:rPr>
+          <w:tab/>
+        </w:r>
+        <w:r>
+          <w:rPr>
+            <w:noProof/>
+            <w:webHidden/>
+          </w:rPr>
+          <w:fldChar w:fldCharType="begin"/>
+        </w:r>
+        <w:r>
+          <w:rPr>
+            <w:noProof/>
+            <w:webHidden/>
+          </w:rPr>
+          <w:instrText xml:space="preserve"> PAGEREF _Toc117436077 \h </w:instrText>
+        </w:r>
+        <w:r>
+          <w:rPr>
+            <w:noProof/>
+            <w:webHidden/>
+          </w:rPr>
+        </w:r>
+        <w:r>
+          <w:rPr>
+            <w:noProof/>
+            <w:webHidden/>
+          </w:rPr>
+          <w:fldChar w:fldCharType="separate"/>
+        </w:r>
+        <w:r>
+          <w:rPr>
+            <w:noProof/>
+            <w:webHidden/>
+          </w:rPr>
+          <w:t>22</w:t>
+        </w:r>
+        <w:r>
+          <w:rPr>
+            <w:noProof/>
+            <w:webHidden/>
+          </w:rPr>
+          <w:fldChar w:fldCharType="end"/>
+        </w:r>
+      </w:hyperlink>
+    </w:p>
+    <w:p>
+      <w:pPr>
+        <w:pStyle w:val="Tabladeilustraciones"/>
+        <w:tabs>
+          <w:tab w:val="right" w:leader="dot" w:pos="8536"/>
+        </w:tabs>
+        <w:rPr>
+          <w:rFonts w:asciiTheme="minorHAnsi" w:eastAsiaTheme="minorEastAsia" w:hAnsiTheme="minorHAnsi"/>
+          <w:noProof/>
+          <w:lang w:eastAsia="es-ES"/>
+        </w:rPr>
+      </w:pPr>
+      <w:hyperlink w:anchor="_Toc117436078" w:history="1">
         <w:r>
           <w:rPr>
             <w:rStyle w:val="Hipervnculo"/>
@@ -5721,7 +5729,194 @@
             <w:noProof/>
             <w:webHidden/>
           </w:rPr>
-          <w:instrText xml:space="preserve"> PAGEREF _Toc116987920 \h </w:instrText>
+          <w:instrText xml:space="preserve"> PAGEREF _Toc117436078 \h </w:instrText>
+        </w:r>
+        <w:r>
+          <w:rPr>
+            <w:noProof/>
+            <w:webHidden/>
+          </w:rPr>
+        </w:r>
+        <w:r>
+          <w:rPr>
+            <w:noProof/>
+            <w:webHidden/>
+          </w:rPr>
+          <w:fldChar w:fldCharType="separate"/>
+        </w:r>
+        <w:r>
+          <w:rPr>
+            <w:noProof/>
+            <w:webHidden/>
+          </w:rPr>
+          <w:t>26</w:t>
+        </w:r>
+        <w:r>
+          <w:rPr>
+            <w:noProof/>
+            <w:webHidden/>
+          </w:rPr>
+          <w:fldChar w:fldCharType="end"/>
+        </w:r>
+      </w:hyperlink>
+    </w:p>
+    <w:p>
+      <w:pPr>
+        <w:pStyle w:val="Tabladeilustraciones"/>
+        <w:tabs>
+          <w:tab w:val="right" w:leader="dot" w:pos="8536"/>
+        </w:tabs>
+        <w:rPr>
+          <w:rFonts w:asciiTheme="minorHAnsi" w:eastAsiaTheme="minorEastAsia" w:hAnsiTheme="minorHAnsi"/>
+          <w:noProof/>
+          <w:lang w:eastAsia="es-ES"/>
+        </w:rPr>
+      </w:pPr>
+      <w:hyperlink w:anchor="_Toc117436079" w:history="1">
+        <w:r>
+          <w:rPr>
+            <w:rStyle w:val="Hipervnculo"/>
+            <w:noProof/>
+          </w:rPr>
+          <w:t>Figura 3.2: Flujo de control del entrenamiento del modelo</w:t>
+        </w:r>
+        <w:r>
+          <w:rPr>
+            <w:noProof/>
+            <w:webHidden/>
+          </w:rPr>
+          <w:tab/>
+        </w:r>
+        <w:r>
+          <w:rPr>
+            <w:noProof/>
+            <w:webHidden/>
+          </w:rPr>
+          <w:fldChar w:fldCharType="begin"/>
+        </w:r>
+        <w:r>
+          <w:rPr>
+            <w:noProof/>
+            <w:webHidden/>
+          </w:rPr>
+          <w:instrText xml:space="preserve"> PAGEREF _Toc117436079 \h </w:instrText>
+        </w:r>
+        <w:r>
+          <w:rPr>
+            <w:noProof/>
+            <w:webHidden/>
+          </w:rPr>
+        </w:r>
+        <w:r>
+          <w:rPr>
+            <w:noProof/>
+            <w:webHidden/>
+          </w:rPr>
+          <w:fldChar w:fldCharType="separate"/>
+        </w:r>
+        <w:r>
+          <w:rPr>
+            <w:noProof/>
+            <w:webHidden/>
+          </w:rPr>
+          <w:t>27</w:t>
+        </w:r>
+        <w:r>
+          <w:rPr>
+            <w:noProof/>
+            <w:webHidden/>
+          </w:rPr>
+          <w:fldChar w:fldCharType="end"/>
+        </w:r>
+      </w:hyperlink>
+    </w:p>
+    <w:p>
+      <w:pPr>
+        <w:rPr>
+          <w:rFonts w:cs="Arial"/>
+        </w:rPr>
+      </w:pPr>
+      <w:r>
+        <w:fldChar w:fldCharType="end"/>
+      </w:r>
+      <w:r>
+        <w:br w:type="page"/>
+      </w:r>
+    </w:p>
+    <w:p>
+      <w:pPr>
+        <w:pStyle w:val="Ttulo1"/>
+        <w:numPr>
+          <w:ilvl w:val="0"/>
+          <w:numId w:val="0"/>
+        </w:numPr>
+        <w:ind w:left="360" w:hanging="360"/>
+        <w:rPr>
+          <w:sz w:val="52"/>
+          <w:szCs w:val="52"/>
+        </w:rPr>
+      </w:pPr>
+      <w:bookmarkStart w:id="1" w:name="_Ref115944217"/>
+      <w:bookmarkStart w:id="2" w:name="_Toc116890758"/>
+      <w:r>
+        <w:rPr>
+          <w:sz w:val="52"/>
+          <w:szCs w:val="52"/>
+        </w:rPr>
+        <w:lastRenderedPageBreak/>
+        <w:t>Tablas</w:t>
+      </w:r>
+    </w:p>
+    <w:p/>
+    <w:p>
+      <w:pPr>
+        <w:pStyle w:val="Tabladeilustraciones"/>
+        <w:tabs>
+          <w:tab w:val="right" w:leader="dot" w:pos="8536"/>
+        </w:tabs>
+        <w:rPr>
+          <w:rFonts w:asciiTheme="minorHAnsi" w:eastAsiaTheme="minorEastAsia" w:hAnsiTheme="minorHAnsi"/>
+          <w:noProof/>
+          <w:lang w:eastAsia="es-ES"/>
+        </w:rPr>
+      </w:pPr>
+      <w:r>
+        <w:fldChar w:fldCharType="begin"/>
+      </w:r>
+      <w:r>
+        <w:instrText xml:space="preserve"> TOC \h \z \c "Tabla" </w:instrText>
+      </w:r>
+      <w:r>
+        <w:fldChar w:fldCharType="separate"/>
+      </w:r>
+      <w:hyperlink w:anchor="_Toc117436080" w:history="1">
+        <w:r>
+          <w:rPr>
+            <w:rStyle w:val="Hipervnculo"/>
+            <w:noProof/>
+          </w:rPr>
+          <w:t>Tabla 3.1: Número de palabras del conjunto de entrenamiento</w:t>
+        </w:r>
+        <w:r>
+          <w:rPr>
+            <w:noProof/>
+            <w:webHidden/>
+          </w:rPr>
+          <w:tab/>
+        </w:r>
+        <w:r>
+          <w:rPr>
+            <w:noProof/>
+            <w:webHidden/>
+          </w:rPr>
+          <w:fldChar w:fldCharType="begin"/>
+        </w:r>
+        <w:r>
+          <w:rPr>
+            <w:noProof/>
+            <w:webHidden/>
+          </w:rPr>
+          <w:instrText xml:space="preserve"> PAGEREF _Toc117436080 \h </w:instrText>
         </w:r>
         <w:r>
           <w:rPr>
@@ -5754,76 +5949,6 @@
     </w:p>
     <w:p>
       <w:pPr>
-        <w:pStyle w:val="Tabladeilustraciones"/>
-        <w:tabs>
-          <w:tab w:val="right" w:leader="dot" w:pos="8536"/>
-        </w:tabs>
-        <w:rPr>
-          <w:rFonts w:asciiTheme="minorHAnsi" w:eastAsiaTheme="minorEastAsia" w:hAnsiTheme="minorHAnsi"/>
-          <w:noProof/>
-          <w:lang w:eastAsia="es-ES"/>
-        </w:rPr>
-      </w:pPr>
-      <w:hyperlink w:anchor="_Toc116987921" w:history="1">
-        <w:r>
-          <w:rPr>
-            <w:rStyle w:val="Hipervnculo"/>
-            <w:noProof/>
-          </w:rPr>
-          <w:t>Figura 3.2: Flujo de control del entrenamiento del modelo</w:t>
-        </w:r>
-        <w:r>
-          <w:rPr>
-            <w:noProof/>
-            <w:webHidden/>
-          </w:rPr>
-          <w:tab/>
-        </w:r>
-        <w:r>
-          <w:rPr>
-            <w:noProof/>
-            <w:webHidden/>
-          </w:rPr>
-          <w:fldChar w:fldCharType="begin"/>
-        </w:r>
-        <w:r>
-          <w:rPr>
-            <w:noProof/>
-            <w:webHidden/>
-          </w:rPr>
-          <w:instrText xml:space="preserve"> PAGEREF _Toc116987921 \h </w:instrText>
-        </w:r>
-        <w:r>
-          <w:rPr>
-            <w:noProof/>
-            <w:webHidden/>
-          </w:rPr>
-        </w:r>
-        <w:r>
-          <w:rPr>
-            <w:noProof/>
-            <w:webHidden/>
-          </w:rPr>
-          <w:fldChar w:fldCharType="separate"/>
-        </w:r>
-        <w:r>
-          <w:rPr>
-            <w:noProof/>
-            <w:webHidden/>
-          </w:rPr>
-          <w:t>25</w:t>
-        </w:r>
-        <w:r>
-          <w:rPr>
-            <w:noProof/>
-            <w:webHidden/>
-          </w:rPr>
-          <w:fldChar w:fldCharType="end"/>
-        </w:r>
-      </w:hyperlink>
-    </w:p>
-    <w:p>
-      <w:pPr>
         <w:rPr>
           <w:rFonts w:cs="Arial"/>
         </w:rPr>
@@ -5847,8 +5972,6 @@
           <w:szCs w:val="52"/>
         </w:rPr>
       </w:pPr>
-      <w:bookmarkStart w:id="1" w:name="_Ref115944217"/>
-      <w:bookmarkStart w:id="2" w:name="_Toc116890758"/>
       <w:r>
         <w:rPr>
           <w:sz w:val="52"/>
@@ -5869,6 +5992,7 @@
           <w:szCs w:val="24"/>
         </w:rPr>
       </w:pPr>
+      <w:proofErr w:type="spellStart"/>
       <w:r>
         <w:rPr>
           <w:b/>
@@ -5878,6 +6002,7 @@
         </w:rPr>
         <w:t>Chatbot</w:t>
       </w:r>
+      <w:proofErr w:type="spellEnd"/>
       <w:r>
         <w:rPr>
           <w:sz w:val="24"/>
@@ -5992,6 +6117,7 @@
           <w:szCs w:val="24"/>
         </w:rPr>
       </w:pPr>
+      <w:proofErr w:type="spellStart"/>
       <w:r>
         <w:rPr>
           <w:b/>
@@ -5999,82 +6125,9 @@
           <w:sz w:val="24"/>
           <w:szCs w:val="24"/>
         </w:rPr>
-        <w:t xml:space="preserve">Object Oriented Programming </w:t>
-      </w:r>
-      <w:r>
-        <w:rPr>
-          <w:sz w:val="24"/>
-          <w:szCs w:val="24"/>
-        </w:rPr>
-        <w:t>Modelo de programación que organiza</w:t>
-      </w:r>
-      <w:r>
-        <w:rPr>
-          <w:sz w:val="24"/>
-          <w:szCs w:val="24"/>
-        </w:rPr>
-        <w:t xml:space="preserve"> el </w:t>
-      </w:r>
-    </w:p>
-    <w:p>
-      <w:pPr>
-        <w:ind w:firstLine="720"/>
-        <w:jc w:val="both"/>
-        <w:rPr>
-          <w:sz w:val="24"/>
-          <w:szCs w:val="24"/>
-        </w:rPr>
-      </w:pPr>
-      <w:r>
-        <w:rPr>
-          <w:sz w:val="24"/>
-          <w:szCs w:val="24"/>
-        </w:rPr>
-        <w:t xml:space="preserve">diseño del software en torno a la idea de objeto, una entidad que </w:t>
-      </w:r>
-    </w:p>
-    <w:p>
-      <w:pPr>
-        <w:ind w:firstLine="720"/>
-        <w:jc w:val="both"/>
-        <w:rPr>
-          <w:sz w:val="24"/>
-          <w:szCs w:val="24"/>
-        </w:rPr>
-      </w:pPr>
-      <w:r>
-        <w:rPr>
-          <w:sz w:val="24"/>
-          <w:szCs w:val="24"/>
-        </w:rPr>
-        <w:t>contiene datos y código en forma de métodos</w:t>
-      </w:r>
-      <w:r>
-        <w:rPr>
-          <w:sz w:val="24"/>
-          <w:szCs w:val="24"/>
-        </w:rPr>
-        <w:t>.</w:t>
-      </w:r>
-    </w:p>
-    <w:p>
-      <w:pPr>
-        <w:ind w:firstLine="720"/>
-        <w:jc w:val="both"/>
-        <w:rPr>
-          <w:sz w:val="24"/>
-          <w:szCs w:val="24"/>
-        </w:rPr>
-      </w:pPr>
-    </w:p>
-    <w:p>
-      <w:pPr>
-        <w:jc w:val="both"/>
-        <w:rPr>
-          <w:sz w:val="24"/>
-          <w:szCs w:val="24"/>
-        </w:rPr>
-      </w:pPr>
+        <w:t>Object</w:t>
+      </w:r>
+      <w:proofErr w:type="spellEnd"/>
       <w:r>
         <w:rPr>
           <w:b/>
@@ -6082,75 +6135,9 @@
           <w:sz w:val="24"/>
           <w:szCs w:val="24"/>
         </w:rPr>
-        <w:t xml:space="preserve">Object-Relational Mapping </w:t>
-      </w:r>
-      <w:r>
-        <w:rPr>
-          <w:sz w:val="24"/>
-          <w:szCs w:val="24"/>
-        </w:rPr>
-        <w:t>Método para convertir los datos almac</w:t>
-      </w:r>
-      <w:r>
-        <w:rPr>
-          <w:sz w:val="24"/>
-          <w:szCs w:val="24"/>
-        </w:rPr>
-        <w:t xml:space="preserve">enados en </w:t>
-      </w:r>
-    </w:p>
-    <w:p>
-      <w:pPr>
-        <w:ind w:firstLine="720"/>
-        <w:jc w:val="both"/>
-        <w:rPr>
-          <w:sz w:val="24"/>
-          <w:szCs w:val="24"/>
-        </w:rPr>
-      </w:pPr>
-      <w:r>
-        <w:rPr>
-          <w:sz w:val="24"/>
-          <w:szCs w:val="24"/>
-        </w:rPr>
-        <w:t xml:space="preserve">una base de datos a un modelo definido en un lenguaje orientado a </w:t>
-      </w:r>
-    </w:p>
-    <w:p>
-      <w:pPr>
-        <w:ind w:firstLine="720"/>
-        <w:jc w:val="both"/>
-        <w:rPr>
-          <w:sz w:val="24"/>
-          <w:szCs w:val="24"/>
-        </w:rPr>
-      </w:pPr>
-      <w:r>
-        <w:rPr>
-          <w:sz w:val="24"/>
-          <w:szCs w:val="24"/>
-        </w:rPr>
-        <w:t>objetos.</w:t>
-      </w:r>
-    </w:p>
-    <w:p>
-      <w:pPr>
-        <w:ind w:firstLine="720"/>
-        <w:jc w:val="both"/>
-        <w:rPr>
-          <w:sz w:val="24"/>
-          <w:szCs w:val="24"/>
-        </w:rPr>
-      </w:pPr>
-    </w:p>
-    <w:p>
-      <w:pPr>
-        <w:jc w:val="both"/>
-        <w:rPr>
-          <w:sz w:val="24"/>
-          <w:szCs w:val="24"/>
-        </w:rPr>
-      </w:pPr>
+        <w:t xml:space="preserve"> </w:t>
+      </w:r>
+      <w:proofErr w:type="spellStart"/>
       <w:r>
         <w:rPr>
           <w:b/>
@@ -6158,57 +6145,9 @@
           <w:sz w:val="24"/>
           <w:szCs w:val="24"/>
         </w:rPr>
-        <w:t xml:space="preserve">Plugin </w:t>
-      </w:r>
-      <w:r>
-        <w:rPr>
-          <w:sz w:val="24"/>
-          <w:szCs w:val="24"/>
-        </w:rPr>
-        <w:t>Extensión de un p</w:t>
-      </w:r>
-      <w:r>
-        <w:rPr>
-          <w:sz w:val="24"/>
-          <w:szCs w:val="24"/>
-        </w:rPr>
-        <w:t xml:space="preserve">rograma software que añade nueva funcionalidad sin </w:t>
-      </w:r>
-    </w:p>
-    <w:p>
-      <w:pPr>
-        <w:ind w:firstLine="720"/>
-        <w:jc w:val="both"/>
-        <w:rPr>
-          <w:sz w:val="24"/>
-          <w:szCs w:val="24"/>
-        </w:rPr>
-      </w:pPr>
-      <w:r>
-        <w:rPr>
-          <w:sz w:val="24"/>
-          <w:szCs w:val="24"/>
-        </w:rPr>
-        <w:t>alterar la proporcionada por el programa original.</w:t>
-      </w:r>
-    </w:p>
-    <w:p>
-      <w:pPr>
-        <w:jc w:val="both"/>
-        <w:rPr>
-          <w:sz w:val="24"/>
-          <w:szCs w:val="24"/>
-        </w:rPr>
-      </w:pPr>
-    </w:p>
-    <w:p>
-      <w:pPr>
-        <w:jc w:val="both"/>
-        <w:rPr>
-          <w:sz w:val="24"/>
-          <w:szCs w:val="24"/>
-        </w:rPr>
-      </w:pPr>
+        <w:t>Oriented</w:t>
+      </w:r>
+      <w:proofErr w:type="spellEnd"/>
       <w:r>
         <w:rPr>
           <w:b/>
@@ -6216,67 +6155,9 @@
           <w:sz w:val="24"/>
           <w:szCs w:val="24"/>
         </w:rPr>
-        <w:t xml:space="preserve">Smoothing </w:t>
-      </w:r>
-      <w:r>
-        <w:rPr>
-          <w:sz w:val="24"/>
-          <w:szCs w:val="24"/>
-        </w:rPr>
-        <w:t xml:space="preserve">En el terreno estadístico hace referencia al hecho de crear una </w:t>
-      </w:r>
-    </w:p>
-    <w:p>
-      <w:pPr>
-        <w:ind w:firstLine="720"/>
-        <w:jc w:val="both"/>
-        <w:rPr>
-          <w:sz w:val="24"/>
-          <w:szCs w:val="24"/>
-        </w:rPr>
-      </w:pPr>
-      <w:r>
-        <w:rPr>
-          <w:sz w:val="24"/>
-          <w:szCs w:val="24"/>
-        </w:rPr>
-        <w:t xml:space="preserve">función que otorgue los considerados como patrones importantes en los </w:t>
-      </w:r>
-    </w:p>
-    <w:p>
-      <w:pPr>
-        <w:ind w:firstLine="720"/>
-        <w:jc w:val="both"/>
-        <w:rPr>
-          <w:sz w:val="24"/>
-          <w:szCs w:val="24"/>
-        </w:rPr>
-      </w:pPr>
-      <w:r>
-        <w:rPr>
-          <w:sz w:val="24"/>
-          <w:szCs w:val="24"/>
-        </w:rPr>
-        <w:t>datos a la vez que deja lo considerado como ruido fuera de ellos.</w:t>
-      </w:r>
-    </w:p>
-    <w:p>
-      <w:pPr>
-        <w:jc w:val="both"/>
-        <w:rPr>
-          <w:sz w:val="24"/>
-          <w:szCs w:val="24"/>
-        </w:rPr>
-      </w:pPr>
-    </w:p>
-    <w:p>
-      <w:pPr>
-        <w:jc w:val="both"/>
-        <w:rPr>
-          <w:sz w:val="24"/>
-          <w:szCs w:val="24"/>
-        </w:rPr>
-      </w:pPr>
+        <w:t xml:space="preserve"> </w:t>
+      </w:r>
+      <w:proofErr w:type="spellStart"/>
       <w:r>
         <w:rPr>
           <w:b/>
@@ -6284,50 +6165,9 @@
           <w:sz w:val="24"/>
           <w:szCs w:val="24"/>
         </w:rPr>
-        <w:t xml:space="preserve">Sprint </w:t>
-      </w:r>
-      <w:r>
-        <w:rPr>
-          <w:sz w:val="24"/>
-          <w:szCs w:val="24"/>
-        </w:rPr>
-        <w:t xml:space="preserve">Ciclo de tiempo acotado por un equipo en el desarrollo del software </w:t>
-      </w:r>
-    </w:p>
-    <w:p>
-      <w:pPr>
-        <w:ind w:firstLine="720"/>
-        <w:jc w:val="both"/>
-        <w:rPr>
-          <w:sz w:val="24"/>
-          <w:szCs w:val="24"/>
-        </w:rPr>
-      </w:pPr>
-      <w:r>
-        <w:rPr>
-          <w:sz w:val="24"/>
-          <w:szCs w:val="24"/>
-        </w:rPr>
-        <w:t>siguiendo los principios de las metodologías ágiles.</w:t>
-      </w:r>
-    </w:p>
-    <w:p>
-      <w:pPr>
-        <w:jc w:val="both"/>
-        <w:rPr>
-          <w:sz w:val="24"/>
-          <w:szCs w:val="24"/>
-        </w:rPr>
-      </w:pPr>
-    </w:p>
-    <w:p>
-      <w:pPr>
-        <w:jc w:val="both"/>
-        <w:rPr>
-          <w:sz w:val="24"/>
-          <w:szCs w:val="24"/>
-        </w:rPr>
-      </w:pPr>
+        <w:t>Programming</w:t>
+      </w:r>
+      <w:proofErr w:type="spellEnd"/>
       <w:r>
         <w:rPr>
           <w:b/>
@@ -6335,33 +6175,83 @@
           <w:sz w:val="24"/>
           <w:szCs w:val="24"/>
         </w:rPr>
-        <w:t xml:space="preserve">Token </w:t>
+        <w:t xml:space="preserve"> </w:t>
       </w:r>
       <w:r>
         <w:rPr>
           <w:sz w:val="24"/>
           <w:szCs w:val="24"/>
         </w:rPr>
-        <w:t>Representación tangible de un hecho, atributo o sentimiento.</w:t>
-      </w:r>
-    </w:p>
-    <w:p>
-      <w:pPr>
-        <w:jc w:val="both"/>
+        <w:t>Modelo de programación que organiza</w:t>
+      </w:r>
+      <w:r>
         <w:rPr>
           <w:sz w:val="24"/>
           <w:szCs w:val="24"/>
         </w:rPr>
-      </w:pPr>
-    </w:p>
-    <w:p>
-      <w:pPr>
+        <w:t xml:space="preserve"> el </w:t>
+      </w:r>
+    </w:p>
+    <w:p>
+      <w:pPr>
+        <w:ind w:firstLine="720"/>
         <w:jc w:val="both"/>
         <w:rPr>
           <w:sz w:val="24"/>
           <w:szCs w:val="24"/>
         </w:rPr>
       </w:pPr>
+      <w:r>
+        <w:rPr>
+          <w:sz w:val="24"/>
+          <w:szCs w:val="24"/>
+        </w:rPr>
+        <w:t xml:space="preserve">diseño del software en torno a la idea de objeto, una entidad que </w:t>
+      </w:r>
+    </w:p>
+    <w:p>
+      <w:pPr>
+        <w:ind w:firstLine="720"/>
+        <w:jc w:val="both"/>
+        <w:rPr>
+          <w:sz w:val="24"/>
+          <w:szCs w:val="24"/>
+        </w:rPr>
+      </w:pPr>
+      <w:r>
+        <w:rPr>
+          <w:sz w:val="24"/>
+          <w:szCs w:val="24"/>
+        </w:rPr>
+        <w:t>contiene datos y código en forma de métodos</w:t>
+      </w:r>
+      <w:r>
+        <w:rPr>
+          <w:sz w:val="24"/>
+          <w:szCs w:val="24"/>
+        </w:rPr>
+        <w:t>.</w:t>
+      </w:r>
+    </w:p>
+    <w:p>
+      <w:pPr>
+        <w:ind w:firstLine="720"/>
+        <w:jc w:val="both"/>
+        <w:rPr>
+          <w:sz w:val="24"/>
+          <w:szCs w:val="24"/>
+        </w:rPr>
+      </w:pPr>
+    </w:p>
+    <w:p>
+      <w:pPr>
+        <w:jc w:val="both"/>
+        <w:rPr>
+          <w:sz w:val="24"/>
+          <w:szCs w:val="24"/>
+        </w:rPr>
+      </w:pPr>
+      <w:proofErr w:type="spellStart"/>
       <w:r>
         <w:rPr>
           <w:b/>
@@ -6369,7 +6259,346 @@
           <w:sz w:val="24"/>
           <w:szCs w:val="24"/>
         </w:rPr>
-        <w:t xml:space="preserve">Tokenización </w:t>
+        <w:t>Object-Relational</w:t>
+      </w:r>
+      <w:proofErr w:type="spellEnd"/>
+      <w:r>
+        <w:rPr>
+          <w:b/>
+          <w:bCs/>
+          <w:sz w:val="24"/>
+          <w:szCs w:val="24"/>
+        </w:rPr>
+        <w:t xml:space="preserve"> </w:t>
+      </w:r>
+      <w:proofErr w:type="spellStart"/>
+      <w:r>
+        <w:rPr>
+          <w:b/>
+          <w:bCs/>
+          <w:sz w:val="24"/>
+          <w:szCs w:val="24"/>
+        </w:rPr>
+        <w:t>Mapping</w:t>
+      </w:r>
+      <w:proofErr w:type="spellEnd"/>
+      <w:r>
+        <w:rPr>
+          <w:b/>
+          <w:bCs/>
+          <w:sz w:val="24"/>
+          <w:szCs w:val="24"/>
+        </w:rPr>
+        <w:t xml:space="preserve"> </w:t>
+      </w:r>
+      <w:r>
+        <w:rPr>
+          <w:sz w:val="24"/>
+          <w:szCs w:val="24"/>
+        </w:rPr>
+        <w:t>Método para convertir los datos almac</w:t>
+      </w:r>
+      <w:r>
+        <w:rPr>
+          <w:sz w:val="24"/>
+          <w:szCs w:val="24"/>
+        </w:rPr>
+        <w:t xml:space="preserve">enados en </w:t>
+      </w:r>
+    </w:p>
+    <w:p>
+      <w:pPr>
+        <w:ind w:firstLine="720"/>
+        <w:jc w:val="both"/>
+        <w:rPr>
+          <w:sz w:val="24"/>
+          <w:szCs w:val="24"/>
+        </w:rPr>
+      </w:pPr>
+      <w:r>
+        <w:rPr>
+          <w:sz w:val="24"/>
+          <w:szCs w:val="24"/>
+        </w:rPr>
+        <w:t xml:space="preserve">una base de datos a un modelo definido en un lenguaje orientado a </w:t>
+      </w:r>
+    </w:p>
+    <w:p>
+      <w:pPr>
+        <w:ind w:firstLine="720"/>
+        <w:jc w:val="both"/>
+        <w:rPr>
+          <w:sz w:val="24"/>
+          <w:szCs w:val="24"/>
+        </w:rPr>
+      </w:pPr>
+      <w:r>
+        <w:rPr>
+          <w:sz w:val="24"/>
+          <w:szCs w:val="24"/>
+        </w:rPr>
+        <w:t>objetos.</w:t>
+      </w:r>
+    </w:p>
+    <w:p>
+      <w:pPr>
+        <w:ind w:firstLine="720"/>
+        <w:jc w:val="both"/>
+        <w:rPr>
+          <w:sz w:val="24"/>
+          <w:szCs w:val="24"/>
+        </w:rPr>
+      </w:pPr>
+    </w:p>
+    <w:p>
+      <w:pPr>
+        <w:jc w:val="both"/>
+        <w:rPr>
+          <w:sz w:val="24"/>
+          <w:szCs w:val="24"/>
+        </w:rPr>
+      </w:pPr>
+      <w:r>
+        <w:rPr>
+          <w:b/>
+          <w:bCs/>
+          <w:sz w:val="24"/>
+          <w:szCs w:val="24"/>
+        </w:rPr>
+        <w:t xml:space="preserve">Plugin </w:t>
+      </w:r>
+      <w:r>
+        <w:rPr>
+          <w:sz w:val="24"/>
+          <w:szCs w:val="24"/>
+        </w:rPr>
+        <w:t>Extensión de un p</w:t>
+      </w:r>
+      <w:r>
+        <w:rPr>
+          <w:sz w:val="24"/>
+          <w:szCs w:val="24"/>
+        </w:rPr>
+        <w:t xml:space="preserve">rograma software que añade nueva funcionalidad sin </w:t>
+      </w:r>
+    </w:p>
+    <w:p>
+      <w:pPr>
+        <w:ind w:firstLine="720"/>
+        <w:jc w:val="both"/>
+        <w:rPr>
+          <w:sz w:val="24"/>
+          <w:szCs w:val="24"/>
+        </w:rPr>
+      </w:pPr>
+      <w:r>
+        <w:rPr>
+          <w:sz w:val="24"/>
+          <w:szCs w:val="24"/>
+        </w:rPr>
+        <w:t>alterar la proporcionada por el programa original.</w:t>
+      </w:r>
+    </w:p>
+    <w:p>
+      <w:pPr>
+        <w:jc w:val="both"/>
+        <w:rPr>
+          <w:sz w:val="24"/>
+          <w:szCs w:val="24"/>
+        </w:rPr>
+      </w:pPr>
+    </w:p>
+    <w:p>
+      <w:pPr>
+        <w:jc w:val="both"/>
+        <w:rPr>
+          <w:sz w:val="24"/>
+          <w:szCs w:val="24"/>
+        </w:rPr>
+      </w:pPr>
+      <w:proofErr w:type="spellStart"/>
+      <w:r>
+        <w:rPr>
+          <w:b/>
+          <w:bCs/>
+          <w:sz w:val="24"/>
+          <w:szCs w:val="24"/>
+        </w:rPr>
+        <w:t>Smoothing</w:t>
+      </w:r>
+      <w:proofErr w:type="spellEnd"/>
+      <w:r>
+        <w:rPr>
+          <w:b/>
+          <w:bCs/>
+          <w:sz w:val="24"/>
+          <w:szCs w:val="24"/>
+        </w:rPr>
+        <w:t xml:space="preserve"> </w:t>
+      </w:r>
+      <w:r>
+        <w:rPr>
+          <w:sz w:val="24"/>
+          <w:szCs w:val="24"/>
+        </w:rPr>
+        <w:t xml:space="preserve">En el terreno estadístico hace referencia al hecho de crear una </w:t>
+      </w:r>
+    </w:p>
+    <w:p>
+      <w:pPr>
+        <w:ind w:firstLine="720"/>
+        <w:jc w:val="both"/>
+        <w:rPr>
+          <w:sz w:val="24"/>
+          <w:szCs w:val="24"/>
+        </w:rPr>
+      </w:pPr>
+      <w:r>
+        <w:rPr>
+          <w:sz w:val="24"/>
+          <w:szCs w:val="24"/>
+        </w:rPr>
+        <w:t xml:space="preserve">función que otorgue los considerados como patrones importantes en los </w:t>
+      </w:r>
+    </w:p>
+    <w:p>
+      <w:pPr>
+        <w:ind w:firstLine="720"/>
+        <w:jc w:val="both"/>
+        <w:rPr>
+          <w:sz w:val="24"/>
+          <w:szCs w:val="24"/>
+        </w:rPr>
+      </w:pPr>
+      <w:r>
+        <w:rPr>
+          <w:sz w:val="24"/>
+          <w:szCs w:val="24"/>
+        </w:rPr>
+        <w:t>datos a la vez que deja lo considerado como ruido fuera de ellos.</w:t>
+      </w:r>
+    </w:p>
+    <w:p>
+      <w:pPr>
+        <w:jc w:val="both"/>
+        <w:rPr>
+          <w:sz w:val="24"/>
+          <w:szCs w:val="24"/>
+        </w:rPr>
+      </w:pPr>
+    </w:p>
+    <w:p>
+      <w:pPr>
+        <w:jc w:val="both"/>
+        <w:rPr>
+          <w:sz w:val="24"/>
+          <w:szCs w:val="24"/>
+        </w:rPr>
+      </w:pPr>
+      <w:r>
+        <w:rPr>
+          <w:b/>
+          <w:bCs/>
+          <w:sz w:val="24"/>
+          <w:szCs w:val="24"/>
+        </w:rPr>
+        <w:t xml:space="preserve">Sprint </w:t>
+      </w:r>
+      <w:r>
+        <w:rPr>
+          <w:sz w:val="24"/>
+          <w:szCs w:val="24"/>
+        </w:rPr>
+        <w:t xml:space="preserve">Ciclo de tiempo acotado por un equipo en el desarrollo del software </w:t>
+      </w:r>
+    </w:p>
+    <w:p>
+      <w:pPr>
+        <w:ind w:firstLine="720"/>
+        <w:jc w:val="both"/>
+        <w:rPr>
+          <w:sz w:val="24"/>
+          <w:szCs w:val="24"/>
+        </w:rPr>
+      </w:pPr>
+      <w:r>
+        <w:rPr>
+          <w:sz w:val="24"/>
+          <w:szCs w:val="24"/>
+        </w:rPr>
+        <w:t>siguiendo los principios de las metodologías ágiles.</w:t>
+      </w:r>
+    </w:p>
+    <w:p>
+      <w:pPr>
+        <w:jc w:val="both"/>
+        <w:rPr>
+          <w:sz w:val="24"/>
+          <w:szCs w:val="24"/>
+        </w:rPr>
+      </w:pPr>
+    </w:p>
+    <w:p>
+      <w:pPr>
+        <w:jc w:val="both"/>
+        <w:rPr>
+          <w:sz w:val="24"/>
+          <w:szCs w:val="24"/>
+        </w:rPr>
+      </w:pPr>
+      <w:r>
+        <w:rPr>
+          <w:b/>
+          <w:bCs/>
+          <w:sz w:val="24"/>
+          <w:szCs w:val="24"/>
+        </w:rPr>
+        <w:t xml:space="preserve">Token </w:t>
+      </w:r>
+      <w:r>
+        <w:rPr>
+          <w:sz w:val="24"/>
+          <w:szCs w:val="24"/>
+        </w:rPr>
+        <w:t>Representación tangible de un hecho, atributo o sentimiento.</w:t>
+      </w:r>
+    </w:p>
+    <w:p>
+      <w:pPr>
+        <w:jc w:val="both"/>
+        <w:rPr>
+          <w:sz w:val="24"/>
+          <w:szCs w:val="24"/>
+        </w:rPr>
+      </w:pPr>
+    </w:p>
+    <w:p>
+      <w:pPr>
+        <w:jc w:val="both"/>
+        <w:rPr>
+          <w:sz w:val="24"/>
+          <w:szCs w:val="24"/>
+        </w:rPr>
+      </w:pPr>
+      <w:proofErr w:type="spellStart"/>
+      <w:r>
+        <w:rPr>
+          <w:b/>
+          <w:bCs/>
+          <w:sz w:val="24"/>
+          <w:szCs w:val="24"/>
+        </w:rPr>
+        <w:t>Tokenización</w:t>
+      </w:r>
+      <w:proofErr w:type="spellEnd"/>
+      <w:r>
+        <w:rPr>
+          <w:b/>
+          <w:bCs/>
+          <w:sz w:val="24"/>
+          <w:szCs w:val="24"/>
+        </w:rPr>
+        <w:t xml:space="preserve"> </w:t>
       </w:r>
       <w:r>
         <w:rPr>
@@ -6545,12 +6774,53 @@
         </w:rPr>
         <w:t xml:space="preserve">OOP </w:t>
       </w:r>
+      <w:proofErr w:type="spellStart"/>
       <w:r>
         <w:rPr>
           <w:sz w:val="24"/>
           <w:szCs w:val="24"/>
         </w:rPr>
-        <w:t>Object Oriented Programming.</w:t>
+        <w:t>Object</w:t>
+      </w:r>
+      <w:proofErr w:type="spellEnd"/>
+      <w:r>
+        <w:rPr>
+          <w:sz w:val="24"/>
+          <w:szCs w:val="24"/>
+        </w:rPr>
+        <w:t xml:space="preserve"> </w:t>
+      </w:r>
+      <w:proofErr w:type="spellStart"/>
+      <w:r>
+        <w:rPr>
+          <w:sz w:val="24"/>
+          <w:szCs w:val="24"/>
+        </w:rPr>
+        <w:t>Oriented</w:t>
+      </w:r>
+      <w:proofErr w:type="spellEnd"/>
+      <w:r>
+        <w:rPr>
+          <w:sz w:val="24"/>
+          <w:szCs w:val="24"/>
+        </w:rPr>
+        <w:t xml:space="preserve"> </w:t>
+      </w:r>
+      <w:proofErr w:type="spellStart"/>
+      <w:r>
+        <w:rPr>
+          <w:sz w:val="24"/>
+          <w:szCs w:val="24"/>
+        </w:rPr>
+        <w:t>Programming</w:t>
+      </w:r>
+      <w:proofErr w:type="spellEnd"/>
+      <w:r>
+        <w:rPr>
+          <w:sz w:val="24"/>
+          <w:szCs w:val="24"/>
+        </w:rPr>
+        <w:t>.</w:t>
       </w:r>
     </w:p>
     <w:p>
@@ -6619,12 +6889,21 @@
       <w:r>
         <w:t xml:space="preserve">Los primeros sistemas conversaciones datan de 1966 y 1971, con los </w:t>
       </w:r>
+      <w:proofErr w:type="spellStart"/>
       <w:r>
         <w:rPr>
           <w:i/>
           <w:iCs/>
         </w:rPr>
-        <w:t xml:space="preserve">chatbots </w:t>
+        <w:t>chatbots</w:t>
+      </w:r>
+      <w:proofErr w:type="spellEnd"/>
+      <w:r>
+        <w:rPr>
+          <w:i/>
+          <w:iCs/>
+        </w:rPr>
+        <w:t xml:space="preserve"> </w:t>
       </w:r>
       <w:r>
         <w:t>ELIZA y PARRY respectivamente.</w:t>
@@ -6909,7 +7188,15 @@
         <w:jc w:val="both"/>
       </w:pPr>
       <w:r>
-        <w:t>En particular la modelización del lenguaje, una técnica de aprendizaje automático, ha sido la seleccionada para el desarrollo de este proyecto.</w:t>
+        <w:t xml:space="preserve">En particular la modelización del lenguaje, una técnica de aprendizaje </w:t>
+      </w:r>
+      <w:proofErr w:type="gramStart"/>
+      <w:r>
+        <w:t>automático,</w:t>
+      </w:r>
+      <w:proofErr w:type="gramEnd"/>
+      <w:r>
+        <w:t xml:space="preserve"> ha sido la seleccionada para el desarrollo de este proyecto.</w:t>
       </w:r>
     </w:p>
     <w:p>
@@ -7445,6 +7732,7 @@
       <w:r>
         <w:t xml:space="preserve"> </w:t>
       </w:r>
+      <w:proofErr w:type="spellStart"/>
       <w:r>
         <w:rPr>
           <w:i/>
@@ -7452,6 +7740,7 @@
         </w:rPr>
         <w:t>sprints</w:t>
       </w:r>
+      <w:proofErr w:type="spellEnd"/>
       <w:r>
         <w:rPr>
           <w:i/>
@@ -7576,7 +7865,7 @@
         </w:rPr>
       </w:pPr>
       <w:bookmarkStart w:id="14" w:name="_Ref115861974"/>
-      <w:bookmarkStart w:id="15" w:name="_Toc116987917"/>
+      <w:bookmarkStart w:id="15" w:name="_Toc117436075"/>
       <w:r>
         <w:rPr>
           <w:i w:val="0"/>
@@ -7840,8 +8129,13 @@
         </w:rPr>
       </w:pPr>
       <w:r>
-        <w:t>** Hablar sobre el modelo GPT-3 desarrollado por la empresa OpenAI</w:t>
-      </w:r>
+        <w:t xml:space="preserve">** Hablar sobre el modelo GPT-3 desarrollado por la empresa </w:t>
+      </w:r>
+      <w:proofErr w:type="spellStart"/>
+      <w:r>
+        <w:t>OpenAI</w:t>
+      </w:r>
+      <w:proofErr w:type="spellEnd"/>
       <w:r>
         <w:br w:type="page"/>
       </w:r>
@@ -8683,6 +8977,7 @@
       <w:r>
         <w:t xml:space="preserve"> palabras, caracteres o sílabas, esto depende en la </w:t>
       </w:r>
+      <w:proofErr w:type="spellStart"/>
       <w:r>
         <w:rPr>
           <w:i/>
@@ -8690,6 +8985,7 @@
         </w:rPr>
         <w:t>tokenización</w:t>
       </w:r>
+      <w:proofErr w:type="spellEnd"/>
       <w:r>
         <w:t xml:space="preserve"> elegida a la hora de analizar el </w:t>
       </w:r>
@@ -8717,6 +9013,7 @@
       <w:r>
         <w:t xml:space="preserve">Dependiendo de la </w:t>
       </w:r>
+      <w:proofErr w:type="spellStart"/>
       <w:r>
         <w:rPr>
           <w:i/>
@@ -8724,6 +9021,7 @@
         </w:rPr>
         <w:t>tokenización</w:t>
       </w:r>
+      <w:proofErr w:type="spellEnd"/>
       <w:r>
         <w:t xml:space="preserve"> elegida se pueden clasificar diferentes tipos de modelos. Lo más conocidos son los que dividen el </w:t>
       </w:r>
@@ -8738,7 +9036,23 @@
         <w:t xml:space="preserve"> en palabras haciendo uso de espacios y signos de puntuación como separadores.</w:t>
       </w:r>
       <w:r>
-        <w:t xml:space="preserve"> Diferenciamos entre unigramas, bigramas, trigramas, … en función del número de palabras que formen el n-grama. </w:t>
+        <w:t xml:space="preserve"> Diferenciamos entre </w:t>
+      </w:r>
+      <w:proofErr w:type="spellStart"/>
+      <w:r>
+        <w:t>unigramas</w:t>
+      </w:r>
+      <w:proofErr w:type="spellEnd"/>
+      <w:r>
+        <w:t xml:space="preserve">, </w:t>
+      </w:r>
+      <w:proofErr w:type="spellStart"/>
+      <w:r>
+        <w:t>bigramas</w:t>
+      </w:r>
+      <w:proofErr w:type="spellEnd"/>
+      <w:r>
+        <w:t xml:space="preserve">, trigramas, … en función del número de palabras que formen el n-grama. </w:t>
       </w:r>
       <w:r>
         <w:t xml:space="preserve">Un ejemplo de lo explicado se puede visualizar en </w:t>
@@ -8835,7 +9149,7 @@
         </w:rPr>
       </w:pPr>
       <w:bookmarkStart w:id="39" w:name="_Ref115955189"/>
-      <w:bookmarkStart w:id="40" w:name="_Toc116987918"/>
+      <w:bookmarkStart w:id="40" w:name="_Toc117436076"/>
       <w:r>
         <w:rPr>
           <w:i w:val="0"/>
@@ -8990,22 +9304,42 @@
           <w:i/>
           <w:iCs/>
         </w:rPr>
-        <w:t>data sparsity</w:t>
-      </w:r>
-      <w:r>
-        <w:rPr>
-          <w:rFonts w:eastAsiaTheme="minorEastAsia"/>
-        </w:rPr>
-        <w:t xml:space="preserve"> el cual aparece al querer tener un mayor tamaño en los n-gramas construidos, pues el modelo tendrá un mayor parecido con la realidad. El problema de intentar hacer los n-gramas de gran tamaño es que cuanto mayor es el tamaño más posibilidad hay de que aparezcan n-gramas que no existan para ser observados en el conjunto de datos utilizado para el entrenamiento. Para enfrentar este problema se hace uso comúnmente de técnicas de</w:t>
-      </w:r>
+        <w:t xml:space="preserve">data </w:t>
+      </w:r>
+      <w:proofErr w:type="spellStart"/>
       <w:r>
         <w:rPr>
           <w:rFonts w:eastAsiaTheme="minorEastAsia"/>
           <w:i/>
           <w:iCs/>
         </w:rPr>
-        <w:t xml:space="preserve"> smoothing</w:t>
-      </w:r>
+        <w:t>sparsity</w:t>
+      </w:r>
+      <w:proofErr w:type="spellEnd"/>
+      <w:r>
+        <w:rPr>
+          <w:rFonts w:eastAsiaTheme="minorEastAsia"/>
+        </w:rPr>
+        <w:t xml:space="preserve"> el cual aparece al querer tener un mayor tamaño en los n-gramas construidos, pues el modelo tendrá un mayor parecido con la realidad. El problema de intentar hacer los n-gramas de gran tamaño es que cuanto mayor es el tamaño más posibilidad hay de que aparezcan n-gramas que no existan para ser observados en el conjunto de datos utilizado para el entrenamiento. Para enfrentar este problema se hace uso comúnmente de técnicas de</w:t>
+      </w:r>
+      <w:r>
+        <w:rPr>
+          <w:rFonts w:eastAsiaTheme="minorEastAsia"/>
+          <w:i/>
+          <w:iCs/>
+        </w:rPr>
+        <w:t xml:space="preserve"> </w:t>
+      </w:r>
+      <w:proofErr w:type="spellStart"/>
+      <w:r>
+        <w:rPr>
+          <w:rFonts w:eastAsiaTheme="minorEastAsia"/>
+          <w:i/>
+          <w:iCs/>
+        </w:rPr>
+        <w:t>smoothing</w:t>
+      </w:r>
+      <w:proofErr w:type="spellEnd"/>
       <w:r>
         <w:rPr>
           <w:rFonts w:eastAsiaTheme="minorEastAsia"/>
@@ -9224,7 +9558,21 @@
         <w:rPr>
           <w:rFonts w:eastAsiaTheme="minorEastAsia"/>
         </w:rPr>
-        <w:t xml:space="preserve">Para el desarrollo de este proyecto se ha construido un modelo del lenguaje a base de unigramas, en este caso el problema de </w:t>
+        <w:t xml:space="preserve">Para el desarrollo de este proyecto se ha construido un modelo del lenguaje a base de </w:t>
+      </w:r>
+      <w:proofErr w:type="spellStart"/>
+      <w:r>
+        <w:rPr>
+          <w:rFonts w:eastAsiaTheme="minorEastAsia"/>
+        </w:rPr>
+        <w:t>unigramas</w:t>
+      </w:r>
+      <w:proofErr w:type="spellEnd"/>
+      <w:r>
+        <w:rPr>
+          <w:rFonts w:eastAsiaTheme="minorEastAsia"/>
+        </w:rPr>
+        <w:t xml:space="preserve">, en este caso el problema de </w:t>
       </w:r>
       <w:r>
         <w:rPr>
@@ -9232,13 +9580,37 @@
           <w:i/>
           <w:iCs/>
         </w:rPr>
-        <w:t>data sparsity</w:t>
-      </w:r>
+        <w:t xml:space="preserve">data </w:t>
+      </w:r>
+      <w:proofErr w:type="spellStart"/>
       <w:r>
         <w:rPr>
           <w:rFonts w:eastAsiaTheme="minorEastAsia"/>
-        </w:rPr>
-        <w:t xml:space="preserve"> puede ser solucionado con una muestra de datos lo suficientemente alta pues se considera cada palabra individualmente. El problema de este enfoque mediante unigramas es que asumimos que toda palabra es independiente lo cual puede dar malos resultados en modos de predicción que sugieran frases de palabras</w:t>
+          <w:i/>
+          <w:iCs/>
+        </w:rPr>
+        <w:t>sparsity</w:t>
+      </w:r>
+      <w:proofErr w:type="spellEnd"/>
+      <w:r>
+        <w:rPr>
+          <w:rFonts w:eastAsiaTheme="minorEastAsia"/>
+        </w:rPr>
+        <w:t xml:space="preserve"> puede ser solucionado con una muestra de datos lo suficientemente alta pues se considera cada palabra individualmente. El problema de este enfoque mediante </w:t>
+      </w:r>
+      <w:proofErr w:type="spellStart"/>
+      <w:r>
+        <w:rPr>
+          <w:rFonts w:eastAsiaTheme="minorEastAsia"/>
+        </w:rPr>
+        <w:t>unigramas</w:t>
+      </w:r>
+      <w:proofErr w:type="spellEnd"/>
+      <w:r>
+        <w:rPr>
+          <w:rFonts w:eastAsiaTheme="minorEastAsia"/>
+        </w:rPr>
+        <w:t xml:space="preserve"> es que asumimos que toda palabra es independiente lo cual puede dar malos resultados en modos de predicción que sugieran frases de palabras</w:t>
       </w:r>
       <w:r>
         <w:rPr>
@@ -9467,7 +9839,7 @@
       </w:pPr>
       <w:bookmarkStart w:id="42" w:name="_Ref115966236"/>
       <w:bookmarkStart w:id="43" w:name="_Ref115966233"/>
-      <w:bookmarkStart w:id="44" w:name="_Toc116987919"/>
+      <w:bookmarkStart w:id="44" w:name="_Toc117436077"/>
       <w:r>
         <w:rPr>
           <w:i w:val="0"/>
@@ -9614,10 +9986,26 @@
         <w:jc w:val="both"/>
       </w:pPr>
       <w:r>
-        <w:t xml:space="preserve">La representación de las conexiones entre unigramas </w:t>
-      </w:r>
-      <w:r>
-        <w:t>puede ser aplicable a muchas estructuras de datos diferentes, matrices de vectores, vectores de instancias de objetos, etcétera. La razón por la cuál se ha escogido el grafo como estructura para representar dichas conexiones es dado a la facilidad que presenta para recorrerlo, sobre todo teniendo en cuenta que la base de datos elegida para el proyecto es una base de datos orientada a grafos.</w:t>
+        <w:t xml:space="preserve">La representación de las conexiones entre </w:t>
+      </w:r>
+      <w:proofErr w:type="spellStart"/>
+      <w:r>
+        <w:t>unigramas</w:t>
+      </w:r>
+      <w:proofErr w:type="spellEnd"/>
+      <w:r>
+        <w:t xml:space="preserve"> </w:t>
+      </w:r>
+      <w:r>
+        <w:t xml:space="preserve">puede ser aplicable a muchas estructuras de datos diferentes, matrices de vectores, vectores de instancias de objetos, etcétera. La razón por la </w:t>
+      </w:r>
+      <w:proofErr w:type="spellStart"/>
+      <w:r>
+        <w:t>cuál</w:t>
+      </w:r>
+      <w:proofErr w:type="spellEnd"/>
+      <w:r>
+        <w:t xml:space="preserve"> se ha escogido el grafo como estructura para representar dichas conexiones es dado a la facilidad que presenta para recorrerlo, sobre todo teniendo en cuenta que la base de datos elegida para el proyecto es una base de datos orientada a grafos.</w:t>
       </w:r>
     </w:p>
     <w:p/>
@@ -9779,7 +10167,7 @@
         <w:t xml:space="preserve">de caracteres </w:t>
       </w:r>
       <w:r>
-        <w:t>UTF-8</w:t>
+        <w:t>ANSI</w:t>
       </w:r>
       <w:r>
         <w:t>.</w:t>
@@ -9870,52 +10258,6 @@
         <w:jc w:val="both"/>
       </w:pPr>
       <w:r>
-        <w:t xml:space="preserve">Actas capitulares </w:t>
-      </w:r>
-      <w:r>
-        <w:t>desde el 21 hasta el 25 de mayo de 1810 en Buenos Aires</w:t>
-      </w:r>
-      <w:r>
-        <w:t xml:space="preserve">  </w:t>
-      </w:r>
-      <w:sdt>
-        <w:sdtPr>
-          <w:id w:val="-1166555127"/>
-          <w:citation/>
-        </w:sdtPr>
-        <w:sdtContent>
-          <w:r>
-            <w:fldChar w:fldCharType="begin"/>
-          </w:r>
-          <w:r>
-            <w:instrText xml:space="preserve">CITATION Anó06 \l 3082 </w:instrText>
-          </w:r>
-          <w:r>
-            <w:fldChar w:fldCharType="separate"/>
-          </w:r>
-          <w:r>
-            <w:rPr>
-              <w:noProof/>
-            </w:rPr>
-            <w:t>(Anónimo, 1836)</w:t>
-          </w:r>
-          <w:r>
-            <w:fldChar w:fldCharType="end"/>
-          </w:r>
-        </w:sdtContent>
-      </w:sdt>
-    </w:p>
-    <w:p>
-      <w:pPr>
-        <w:pStyle w:val="Prrafodelista"/>
-        <w:numPr>
-          <w:ilvl w:val="0"/>
-          <w:numId w:val="13"/>
-        </w:numPr>
-        <w:spacing w:line="360" w:lineRule="auto"/>
-        <w:jc w:val="both"/>
-      </w:pPr>
-      <w:r>
         <w:t xml:space="preserve">Al primer vuelo </w:t>
       </w:r>
       <w:sdt>
@@ -10236,7 +10578,7 @@
         <w:jc w:val="both"/>
       </w:pPr>
       <w:r>
-        <w:t xml:space="preserve"> Cartas de mi molino </w:t>
+        <w:t xml:space="preserve">Cartas de mi molino </w:t>
       </w:r>
       <w:sdt>
         <w:sdtPr>
@@ -10265,16 +10607,970 @@
         </w:sdtContent>
       </w:sdt>
     </w:p>
+    <w:p>
+      <w:pPr>
+        <w:pStyle w:val="Prrafodelista"/>
+        <w:numPr>
+          <w:ilvl w:val="0"/>
+          <w:numId w:val="13"/>
+        </w:numPr>
+        <w:spacing w:line="360" w:lineRule="auto"/>
+        <w:jc w:val="both"/>
+      </w:pPr>
+      <w:r>
+        <w:t>Don Quijote</w:t>
+      </w:r>
+      <w:r>
+        <w:t xml:space="preserve"> de la Mancha </w:t>
+      </w:r>
+      <w:sdt>
+        <w:sdtPr>
+          <w:id w:val="1994909987"/>
+          <w:citation/>
+        </w:sdtPr>
+        <w:sdtContent>
+          <w:r>
+            <w:fldChar w:fldCharType="begin"/>
+          </w:r>
+          <w:r>
+            <w:instrText xml:space="preserve">CITATION Cer05 \l 3082 </w:instrText>
+          </w:r>
+          <w:r>
+            <w:fldChar w:fldCharType="separate"/>
+          </w:r>
+          <w:r>
+            <w:rPr>
+              <w:noProof/>
+            </w:rPr>
+            <w:t>(de Cervantes Saavedra, 1605)</w:t>
+          </w:r>
+          <w:r>
+            <w:fldChar w:fldCharType="end"/>
+          </w:r>
+        </w:sdtContent>
+      </w:sdt>
+    </w:p>
+    <w:p>
+      <w:pPr>
+        <w:pStyle w:val="Prrafodelista"/>
+        <w:numPr>
+          <w:ilvl w:val="0"/>
+          <w:numId w:val="13"/>
+        </w:numPr>
+        <w:spacing w:line="360" w:lineRule="auto"/>
+        <w:jc w:val="both"/>
+      </w:pPr>
+      <w:r>
+        <w:t>Novelas Ejemplares</w:t>
+      </w:r>
+      <w:r>
+        <w:t xml:space="preserve"> </w:t>
+      </w:r>
+      <w:sdt>
+        <w:sdtPr>
+          <w:id w:val="988209270"/>
+          <w:citation/>
+        </w:sdtPr>
+        <w:sdtContent>
+          <w:r>
+            <w:fldChar w:fldCharType="begin"/>
+          </w:r>
+          <w:r>
+            <w:instrText xml:space="preserve"> CITATION Cer13 \l 3082 </w:instrText>
+          </w:r>
+          <w:r>
+            <w:fldChar w:fldCharType="separate"/>
+          </w:r>
+          <w:r>
+            <w:rPr>
+              <w:noProof/>
+            </w:rPr>
+            <w:t>(Cervantes Saavedra, 1613)</w:t>
+          </w:r>
+          <w:r>
+            <w:fldChar w:fldCharType="end"/>
+          </w:r>
+        </w:sdtContent>
+      </w:sdt>
+    </w:p>
+    <w:p>
+      <w:pPr>
+        <w:pStyle w:val="Prrafodelista"/>
+        <w:numPr>
+          <w:ilvl w:val="0"/>
+          <w:numId w:val="13"/>
+        </w:numPr>
+        <w:spacing w:line="360" w:lineRule="auto"/>
+        <w:jc w:val="both"/>
+      </w:pPr>
+      <w:r>
+        <w:t>Viajes por España</w:t>
+      </w:r>
+      <w:r>
+        <w:t xml:space="preserve"> </w:t>
+      </w:r>
+      <w:sdt>
+        <w:sdtPr>
+          <w:id w:val="-225764142"/>
+          <w:citation/>
+        </w:sdtPr>
+        <w:sdtContent>
+          <w:r>
+            <w:fldChar w:fldCharType="begin"/>
+          </w:r>
+          <w:r>
+            <w:instrText xml:space="preserve"> CITATION deA83 \l 3082 </w:instrText>
+          </w:r>
+          <w:r>
+            <w:fldChar w:fldCharType="separate"/>
+          </w:r>
+          <w:r>
+            <w:rPr>
+              <w:noProof/>
+            </w:rPr>
+            <w:t>(de Alarcón y Ariza, Viajes por españa, 1883)</w:t>
+          </w:r>
+          <w:r>
+            <w:fldChar w:fldCharType="end"/>
+          </w:r>
+        </w:sdtContent>
+      </w:sdt>
+    </w:p>
+    <w:p>
+      <w:pPr>
+        <w:pStyle w:val="Prrafodelista"/>
+        <w:numPr>
+          <w:ilvl w:val="0"/>
+          <w:numId w:val="13"/>
+        </w:numPr>
+        <w:spacing w:line="360" w:lineRule="auto"/>
+        <w:jc w:val="both"/>
+      </w:pPr>
+      <w:r>
+        <w:t>El niño de la bola</w:t>
+      </w:r>
+      <w:r>
+        <w:t xml:space="preserve">: Novela </w:t>
+      </w:r>
+      <w:sdt>
+        <w:sdtPr>
+          <w:id w:val="-1482234063"/>
+          <w:citation/>
+        </w:sdtPr>
+        <w:sdtContent>
+          <w:r>
+            <w:fldChar w:fldCharType="begin"/>
+          </w:r>
+          <w:r>
+            <w:instrText xml:space="preserve"> CITATION deA80 \l 3082 </w:instrText>
+          </w:r>
+          <w:r>
+            <w:fldChar w:fldCharType="separate"/>
+          </w:r>
+          <w:r>
+            <w:rPr>
+              <w:noProof/>
+            </w:rPr>
+            <w:t>(de Alarcón y Ariza, El niño de la bola, 1880)</w:t>
+          </w:r>
+          <w:r>
+            <w:fldChar w:fldCharType="end"/>
+          </w:r>
+        </w:sdtContent>
+      </w:sdt>
+    </w:p>
+    <w:p>
+      <w:pPr>
+        <w:pStyle w:val="Prrafodelista"/>
+        <w:numPr>
+          <w:ilvl w:val="0"/>
+          <w:numId w:val="13"/>
+        </w:numPr>
+        <w:spacing w:line="360" w:lineRule="auto"/>
+        <w:jc w:val="both"/>
+      </w:pPr>
+      <w:r>
+        <w:t>La Regenta</w:t>
+      </w:r>
+      <w:r>
+        <w:t xml:space="preserve"> </w:t>
+      </w:r>
+      <w:sdt>
+        <w:sdtPr>
+          <w:id w:val="-1645886351"/>
+          <w:citation/>
+        </w:sdtPr>
+        <w:sdtContent>
+          <w:r>
+            <w:fldChar w:fldCharType="begin"/>
+          </w:r>
+          <w:r>
+            <w:instrText xml:space="preserve"> CITATION Leo84 \l 3082 </w:instrText>
+          </w:r>
+          <w:r>
+            <w:fldChar w:fldCharType="separate"/>
+          </w:r>
+          <w:r>
+            <w:rPr>
+              <w:noProof/>
+            </w:rPr>
+            <w:t>(Leopoldo Alas, 1884)</w:t>
+          </w:r>
+          <w:r>
+            <w:fldChar w:fldCharType="end"/>
+          </w:r>
+        </w:sdtContent>
+      </w:sdt>
+    </w:p>
+    <w:p>
+      <w:pPr>
+        <w:pStyle w:val="Prrafodelista"/>
+        <w:jc w:val="both"/>
+      </w:pPr>
+      <w:r>
+        <w:t>Para saber la importancia de</w:t>
+      </w:r>
+      <w:r>
+        <w:t xml:space="preserve">l </w:t>
+      </w:r>
+      <w:r>
+        <w:t>corpus</w:t>
+      </w:r>
+      <w:r>
+        <w:t xml:space="preserve"> </w:t>
+      </w:r>
+      <w:r>
+        <w:t>utilizado</w:t>
+      </w:r>
+      <w:r>
+        <w:t xml:space="preserve"> a continuación se </w:t>
+      </w:r>
+      <w:r>
+        <w:t>ofrece</w:t>
+      </w:r>
+      <w:r>
+        <w:t xml:space="preserve"> una tab</w:t>
+      </w:r>
+      <w:r>
+        <w:t xml:space="preserve">la que contiene el número de palabras que </w:t>
+      </w:r>
+      <w:r>
+        <w:t>cada libro a</w:t>
+      </w:r>
+      <w:r>
+        <w:t>l conjunto de datos de entrenamiento. Véase</w:t>
+      </w:r>
+      <w:r>
+        <w:t xml:space="preserve"> </w:t>
+      </w:r>
+      <w:r>
+        <w:fldChar w:fldCharType="begin"/>
+      </w:r>
+      <w:r>
+        <w:instrText xml:space="preserve"> REF _Ref117436045 \h  \* MERGEFORMAT </w:instrText>
+      </w:r>
+      <w:r>
+        <w:fldChar w:fldCharType="separate"/>
+      </w:r>
+      <w:r>
+        <w:t xml:space="preserve">Tabla </w:t>
+      </w:r>
+      <w:r>
+        <w:rPr>
+          <w:noProof/>
+        </w:rPr>
+        <w:t>3</w:t>
+      </w:r>
+      <w:r>
+        <w:t>.</w:t>
+      </w:r>
+      <w:r>
+        <w:rPr>
+          <w:noProof/>
+        </w:rPr>
+        <w:t>1</w:t>
+      </w:r>
+      <w:r>
+        <w:fldChar w:fldCharType="end"/>
+      </w:r>
+    </w:p>
+    <w:p>
+      <w:pPr>
+        <w:pStyle w:val="Prrafodelista"/>
+        <w:jc w:val="both"/>
+      </w:pPr>
+    </w:p>
+    <w:tbl>
+      <w:tblPr>
+        <w:tblStyle w:val="Tablaconcuadrcula"/>
+        <w:tblW w:w="0" w:type="auto"/>
+        <w:tblInd w:w="392" w:type="dxa"/>
+        <w:tblLook w:val="04A0" w:firstRow="1" w:lastRow="0" w:firstColumn="1" w:lastColumn="0" w:noHBand="0" w:noVBand="1"/>
+      </w:tblPr>
+      <w:tblGrid>
+        <w:gridCol w:w="3951"/>
+        <w:gridCol w:w="4129"/>
+      </w:tblGrid>
+      <w:tr>
+        <w:tc>
+          <w:tcPr>
+            <w:tcW w:w="3951" w:type="dxa"/>
+            <w:shd w:val="clear" w:color="auto" w:fill="BFBFBF" w:themeFill="background1" w:themeFillShade="BF"/>
+          </w:tcPr>
+          <w:p>
+            <w:pPr>
+              <w:pStyle w:val="Prrafodelista"/>
+              <w:jc w:val="both"/>
+            </w:pPr>
+            <w:r>
+              <w:lastRenderedPageBreak/>
+              <w:t>Libro</w:t>
+            </w:r>
+          </w:p>
+        </w:tc>
+        <w:tc>
+          <w:tcPr>
+            <w:tcW w:w="4129" w:type="dxa"/>
+            <w:shd w:val="clear" w:color="auto" w:fill="BFBFBF" w:themeFill="background1" w:themeFillShade="BF"/>
+          </w:tcPr>
+          <w:p>
+            <w:pPr>
+              <w:pStyle w:val="Prrafodelista"/>
+              <w:jc w:val="both"/>
+            </w:pPr>
+            <w:r>
+              <w:t>Número de palabras</w:t>
+            </w:r>
+          </w:p>
+        </w:tc>
+      </w:tr>
+      <w:tr>
+        <w:tc>
+          <w:tcPr>
+            <w:tcW w:w="3951" w:type="dxa"/>
+          </w:tcPr>
+          <w:p>
+            <w:pPr>
+              <w:pStyle w:val="Prrafodelista"/>
+              <w:jc w:val="center"/>
+            </w:pPr>
+            <w:r>
+              <w:t>1</w:t>
+            </w:r>
+          </w:p>
+        </w:tc>
+        <w:tc>
+          <w:tcPr>
+            <w:tcW w:w="4129" w:type="dxa"/>
+          </w:tcPr>
+          <w:p>
+            <w:pPr>
+              <w:pStyle w:val="Prrafodelista"/>
+              <w:jc w:val="center"/>
+            </w:pPr>
+            <w:r>
+              <w:t>102184</w:t>
+            </w:r>
+          </w:p>
+        </w:tc>
+      </w:tr>
+      <w:tr>
+        <w:tc>
+          <w:tcPr>
+            <w:tcW w:w="3951" w:type="dxa"/>
+          </w:tcPr>
+          <w:p>
+            <w:pPr>
+              <w:pStyle w:val="Prrafodelista"/>
+              <w:jc w:val="center"/>
+            </w:pPr>
+            <w:r>
+              <w:t>2</w:t>
+            </w:r>
+          </w:p>
+        </w:tc>
+        <w:tc>
+          <w:tcPr>
+            <w:tcW w:w="4129" w:type="dxa"/>
+          </w:tcPr>
+          <w:p>
+            <w:pPr>
+              <w:pStyle w:val="Prrafodelista"/>
+              <w:jc w:val="center"/>
+            </w:pPr>
+            <w:r>
+              <w:t>56741</w:t>
+            </w:r>
+          </w:p>
+        </w:tc>
+      </w:tr>
+      <w:tr>
+        <w:tc>
+          <w:tcPr>
+            <w:tcW w:w="3951" w:type="dxa"/>
+          </w:tcPr>
+          <w:p>
+            <w:pPr>
+              <w:pStyle w:val="Prrafodelista"/>
+              <w:jc w:val="center"/>
+            </w:pPr>
+            <w:r>
+              <w:t>3</w:t>
+            </w:r>
+          </w:p>
+        </w:tc>
+        <w:tc>
+          <w:tcPr>
+            <w:tcW w:w="4129" w:type="dxa"/>
+          </w:tcPr>
+          <w:p>
+            <w:pPr>
+              <w:pStyle w:val="Prrafodelista"/>
+              <w:jc w:val="center"/>
+            </w:pPr>
+            <w:r>
+              <w:t>54842</w:t>
+            </w:r>
+          </w:p>
+        </w:tc>
+      </w:tr>
+      <w:tr>
+        <w:tc>
+          <w:tcPr>
+            <w:tcW w:w="3951" w:type="dxa"/>
+          </w:tcPr>
+          <w:p>
+            <w:pPr>
+              <w:pStyle w:val="Prrafodelista"/>
+              <w:jc w:val="center"/>
+            </w:pPr>
+            <w:r>
+              <w:t>4</w:t>
+            </w:r>
+          </w:p>
+        </w:tc>
+        <w:tc>
+          <w:tcPr>
+            <w:tcW w:w="4129" w:type="dxa"/>
+          </w:tcPr>
+          <w:p>
+            <w:pPr>
+              <w:pStyle w:val="Prrafodelista"/>
+              <w:jc w:val="center"/>
+            </w:pPr>
+            <w:r>
+              <w:t>61413</w:t>
+            </w:r>
+          </w:p>
+        </w:tc>
+      </w:tr>
+      <w:tr>
+        <w:tc>
+          <w:tcPr>
+            <w:tcW w:w="3951" w:type="dxa"/>
+          </w:tcPr>
+          <w:p>
+            <w:pPr>
+              <w:pStyle w:val="Prrafodelista"/>
+              <w:jc w:val="center"/>
+            </w:pPr>
+            <w:r>
+              <w:t>5</w:t>
+            </w:r>
+          </w:p>
+        </w:tc>
+        <w:tc>
+          <w:tcPr>
+            <w:tcW w:w="4129" w:type="dxa"/>
+          </w:tcPr>
+          <w:p>
+            <w:pPr>
+              <w:pStyle w:val="Prrafodelista"/>
+              <w:jc w:val="center"/>
+            </w:pPr>
+            <w:r>
+              <w:t>28590</w:t>
+            </w:r>
+          </w:p>
+        </w:tc>
+      </w:tr>
+      <w:tr>
+        <w:tc>
+          <w:tcPr>
+            <w:tcW w:w="3951" w:type="dxa"/>
+          </w:tcPr>
+          <w:p>
+            <w:pPr>
+              <w:pStyle w:val="Prrafodelista"/>
+              <w:jc w:val="center"/>
+            </w:pPr>
+            <w:r>
+              <w:t>6</w:t>
+            </w:r>
+          </w:p>
+        </w:tc>
+        <w:tc>
+          <w:tcPr>
+            <w:tcW w:w="4129" w:type="dxa"/>
+          </w:tcPr>
+          <w:p>
+            <w:pPr>
+              <w:pStyle w:val="Prrafodelista"/>
+              <w:jc w:val="center"/>
+            </w:pPr>
+            <w:r>
+              <w:t>25708</w:t>
+            </w:r>
+          </w:p>
+        </w:tc>
+      </w:tr>
+      <w:tr>
+        <w:tc>
+          <w:tcPr>
+            <w:tcW w:w="3951" w:type="dxa"/>
+          </w:tcPr>
+          <w:p>
+            <w:pPr>
+              <w:pStyle w:val="Prrafodelista"/>
+              <w:jc w:val="center"/>
+            </w:pPr>
+            <w:r>
+              <w:t>7</w:t>
+            </w:r>
+          </w:p>
+        </w:tc>
+        <w:tc>
+          <w:tcPr>
+            <w:tcW w:w="4129" w:type="dxa"/>
+          </w:tcPr>
+          <w:p>
+            <w:pPr>
+              <w:pStyle w:val="Prrafodelista"/>
+              <w:jc w:val="center"/>
+            </w:pPr>
+            <w:r>
+              <w:t>91430</w:t>
+            </w:r>
+          </w:p>
+        </w:tc>
+      </w:tr>
+      <w:tr>
+        <w:tc>
+          <w:tcPr>
+            <w:tcW w:w="3951" w:type="dxa"/>
+          </w:tcPr>
+          <w:p>
+            <w:pPr>
+              <w:pStyle w:val="Prrafodelista"/>
+              <w:jc w:val="center"/>
+            </w:pPr>
+            <w:r>
+              <w:t>8</w:t>
+            </w:r>
+          </w:p>
+        </w:tc>
+        <w:tc>
+          <w:tcPr>
+            <w:tcW w:w="4129" w:type="dxa"/>
+          </w:tcPr>
+          <w:p>
+            <w:pPr>
+              <w:pStyle w:val="Prrafodelista"/>
+              <w:jc w:val="center"/>
+            </w:pPr>
+            <w:r>
+              <w:t>78286</w:t>
+            </w:r>
+          </w:p>
+        </w:tc>
+      </w:tr>
+      <w:tr>
+        <w:tc>
+          <w:tcPr>
+            <w:tcW w:w="3951" w:type="dxa"/>
+          </w:tcPr>
+          <w:p>
+            <w:pPr>
+              <w:pStyle w:val="Prrafodelista"/>
+              <w:jc w:val="center"/>
+            </w:pPr>
+            <w:r>
+              <w:t>9</w:t>
+            </w:r>
+          </w:p>
+        </w:tc>
+        <w:tc>
+          <w:tcPr>
+            <w:tcW w:w="4129" w:type="dxa"/>
+          </w:tcPr>
+          <w:p>
+            <w:pPr>
+              <w:pStyle w:val="Prrafodelista"/>
+              <w:jc w:val="center"/>
+            </w:pPr>
+            <w:r>
+              <w:t>34966</w:t>
+            </w:r>
+          </w:p>
+        </w:tc>
+      </w:tr>
+      <w:tr>
+        <w:tc>
+          <w:tcPr>
+            <w:tcW w:w="3951" w:type="dxa"/>
+          </w:tcPr>
+          <w:p>
+            <w:pPr>
+              <w:pStyle w:val="Prrafodelista"/>
+              <w:jc w:val="center"/>
+            </w:pPr>
+            <w:r>
+              <w:t>10</w:t>
+            </w:r>
+          </w:p>
+        </w:tc>
+        <w:tc>
+          <w:tcPr>
+            <w:tcW w:w="4129" w:type="dxa"/>
+          </w:tcPr>
+          <w:p>
+            <w:pPr>
+              <w:pStyle w:val="Prrafodelista"/>
+              <w:jc w:val="center"/>
+            </w:pPr>
+            <w:r>
+              <w:t>381104</w:t>
+            </w:r>
+          </w:p>
+        </w:tc>
+      </w:tr>
+      <w:tr>
+        <w:tc>
+          <w:tcPr>
+            <w:tcW w:w="3951" w:type="dxa"/>
+          </w:tcPr>
+          <w:p>
+            <w:pPr>
+              <w:pStyle w:val="Prrafodelista"/>
+              <w:jc w:val="center"/>
+            </w:pPr>
+            <w:r>
+              <w:t>11</w:t>
+            </w:r>
+          </w:p>
+        </w:tc>
+        <w:tc>
+          <w:tcPr>
+            <w:tcW w:w="4129" w:type="dxa"/>
+          </w:tcPr>
+          <w:p>
+            <w:pPr>
+              <w:pStyle w:val="Prrafodelista"/>
+              <w:jc w:val="center"/>
+            </w:pPr>
+            <w:r>
+              <w:t>189412</w:t>
+            </w:r>
+          </w:p>
+        </w:tc>
+      </w:tr>
+      <w:tr>
+        <w:tc>
+          <w:tcPr>
+            <w:tcW w:w="3951" w:type="dxa"/>
+          </w:tcPr>
+          <w:p>
+            <w:pPr>
+              <w:pStyle w:val="Prrafodelista"/>
+              <w:jc w:val="center"/>
+            </w:pPr>
+            <w:r>
+              <w:t>12</w:t>
+            </w:r>
+          </w:p>
+        </w:tc>
+        <w:tc>
+          <w:tcPr>
+            <w:tcW w:w="4129" w:type="dxa"/>
+          </w:tcPr>
+          <w:p>
+            <w:pPr>
+              <w:pStyle w:val="Prrafodelista"/>
+              <w:jc w:val="center"/>
+            </w:pPr>
+            <w:r>
+              <w:t>68386</w:t>
+            </w:r>
+          </w:p>
+        </w:tc>
+      </w:tr>
+      <w:tr>
+        <w:tc>
+          <w:tcPr>
+            <w:tcW w:w="3951" w:type="dxa"/>
+          </w:tcPr>
+          <w:p>
+            <w:pPr>
+              <w:pStyle w:val="Prrafodelista"/>
+              <w:jc w:val="center"/>
+            </w:pPr>
+            <w:r>
+              <w:t>13</w:t>
+            </w:r>
+          </w:p>
+        </w:tc>
+        <w:tc>
+          <w:tcPr>
+            <w:tcW w:w="4129" w:type="dxa"/>
+          </w:tcPr>
+          <w:p>
+            <w:pPr>
+              <w:pStyle w:val="Prrafodelista"/>
+              <w:jc w:val="center"/>
+            </w:pPr>
+            <w:r>
+              <w:t>75073</w:t>
+            </w:r>
+          </w:p>
+        </w:tc>
+      </w:tr>
+      <w:tr>
+        <w:tc>
+          <w:tcPr>
+            <w:tcW w:w="3951" w:type="dxa"/>
+          </w:tcPr>
+          <w:p>
+            <w:pPr>
+              <w:pStyle w:val="Prrafodelista"/>
+              <w:jc w:val="center"/>
+            </w:pPr>
+            <w:r>
+              <w:t>14</w:t>
+            </w:r>
+          </w:p>
+        </w:tc>
+        <w:tc>
+          <w:tcPr>
+            <w:tcW w:w="4129" w:type="dxa"/>
+          </w:tcPr>
+          <w:p>
+            <w:pPr>
+              <w:pStyle w:val="Prrafodelista"/>
+              <w:jc w:val="center"/>
+            </w:pPr>
+            <w:r>
+              <w:t>310692</w:t>
+            </w:r>
+          </w:p>
+        </w:tc>
+      </w:tr>
+      <w:tr>
+        <w:tc>
+          <w:tcPr>
+            <w:tcW w:w="3951" w:type="dxa"/>
+            <w:shd w:val="clear" w:color="auto" w:fill="C4BC96" w:themeFill="background2" w:themeFillShade="BF"/>
+          </w:tcPr>
+          <w:p>
+            <w:pPr>
+              <w:pStyle w:val="Prrafodelista"/>
+              <w:jc w:val="center"/>
+            </w:pPr>
+            <w:r>
+              <w:t>Total</w:t>
+            </w:r>
+          </w:p>
+        </w:tc>
+        <w:tc>
+          <w:tcPr>
+            <w:tcW w:w="4129" w:type="dxa"/>
+            <w:shd w:val="clear" w:color="auto" w:fill="C4BC96" w:themeFill="background2" w:themeFillShade="BF"/>
+          </w:tcPr>
+          <w:p>
+            <w:pPr>
+              <w:pStyle w:val="Prrafodelista"/>
+              <w:jc w:val="center"/>
+            </w:pPr>
+            <w:r>
+              <w:fldChar w:fldCharType="begin"/>
+            </w:r>
+            <w:r>
+              <w:instrText xml:space="preserve"> =SUM(ABOVE) </w:instrText>
+            </w:r>
+            <w:r>
+              <w:fldChar w:fldCharType="separate"/>
+            </w:r>
+            <w:r>
+              <w:rPr>
+                <w:noProof/>
+              </w:rPr>
+              <w:t>1558827</w:t>
+            </w:r>
+            <w:r>
+              <w:fldChar w:fldCharType="end"/>
+            </w:r>
+          </w:p>
+        </w:tc>
+      </w:tr>
+    </w:tbl>
     <w:p/>
     <w:p>
       <w:pPr>
+        <w:pStyle w:val="Descripcin"/>
+        <w:jc w:val="center"/>
+        <w:rPr>
+          <w:i w:val="0"/>
+          <w:iCs w:val="0"/>
+          <w:color w:val="auto"/>
+          <w:sz w:val="22"/>
+          <w:szCs w:val="22"/>
+        </w:rPr>
+      </w:pPr>
+      <w:bookmarkStart w:id="60" w:name="_Ref117436045"/>
+      <w:bookmarkStart w:id="61" w:name="_Toc117436080"/>
+      <w:r>
+        <w:rPr>
+          <w:i w:val="0"/>
+          <w:iCs w:val="0"/>
+          <w:color w:val="auto"/>
+          <w:sz w:val="22"/>
+          <w:szCs w:val="22"/>
+        </w:rPr>
+        <w:t xml:space="preserve">Tabla </w:t>
+      </w:r>
+      <w:r>
+        <w:rPr>
+          <w:i w:val="0"/>
+          <w:iCs w:val="0"/>
+          <w:color w:val="auto"/>
+          <w:sz w:val="22"/>
+          <w:szCs w:val="22"/>
+        </w:rPr>
+        <w:fldChar w:fldCharType="begin"/>
+      </w:r>
+      <w:r>
+        <w:rPr>
+          <w:i w:val="0"/>
+          <w:iCs w:val="0"/>
+          <w:color w:val="auto"/>
+          <w:sz w:val="22"/>
+          <w:szCs w:val="22"/>
+        </w:rPr>
+        <w:instrText xml:space="preserve"> STYLEREF 1 \s </w:instrText>
+      </w:r>
+      <w:r>
+        <w:rPr>
+          <w:i w:val="0"/>
+          <w:iCs w:val="0"/>
+          <w:color w:val="auto"/>
+          <w:sz w:val="22"/>
+          <w:szCs w:val="22"/>
+        </w:rPr>
+        <w:fldChar w:fldCharType="separate"/>
+      </w:r>
+      <w:r>
+        <w:rPr>
+          <w:i w:val="0"/>
+          <w:iCs w:val="0"/>
+          <w:noProof/>
+          <w:color w:val="auto"/>
+          <w:sz w:val="22"/>
+          <w:szCs w:val="22"/>
+        </w:rPr>
+        <w:t>3</w:t>
+      </w:r>
+      <w:r>
+        <w:rPr>
+          <w:i w:val="0"/>
+          <w:iCs w:val="0"/>
+          <w:color w:val="auto"/>
+          <w:sz w:val="22"/>
+          <w:szCs w:val="22"/>
+        </w:rPr>
+        <w:fldChar w:fldCharType="end"/>
+      </w:r>
+      <w:r>
+        <w:rPr>
+          <w:i w:val="0"/>
+          <w:iCs w:val="0"/>
+          <w:color w:val="auto"/>
+          <w:sz w:val="22"/>
+          <w:szCs w:val="22"/>
+        </w:rPr>
+        <w:t>.</w:t>
+      </w:r>
+      <w:r>
+        <w:rPr>
+          <w:i w:val="0"/>
+          <w:iCs w:val="0"/>
+          <w:color w:val="auto"/>
+          <w:sz w:val="22"/>
+          <w:szCs w:val="22"/>
+        </w:rPr>
+        <w:fldChar w:fldCharType="begin"/>
+      </w:r>
+      <w:r>
+        <w:rPr>
+          <w:i w:val="0"/>
+          <w:iCs w:val="0"/>
+          <w:color w:val="auto"/>
+          <w:sz w:val="22"/>
+          <w:szCs w:val="22"/>
+        </w:rPr>
+        <w:instrText xml:space="preserve"> SEQ Tabla \* ARABIC \s 1 </w:instrText>
+      </w:r>
+      <w:r>
+        <w:rPr>
+          <w:i w:val="0"/>
+          <w:iCs w:val="0"/>
+          <w:color w:val="auto"/>
+          <w:sz w:val="22"/>
+          <w:szCs w:val="22"/>
+        </w:rPr>
+        <w:fldChar w:fldCharType="separate"/>
+      </w:r>
+      <w:r>
+        <w:rPr>
+          <w:i w:val="0"/>
+          <w:iCs w:val="0"/>
+          <w:noProof/>
+          <w:color w:val="auto"/>
+          <w:sz w:val="22"/>
+          <w:szCs w:val="22"/>
+        </w:rPr>
+        <w:t>1</w:t>
+      </w:r>
+      <w:r>
+        <w:rPr>
+          <w:i w:val="0"/>
+          <w:iCs w:val="0"/>
+          <w:color w:val="auto"/>
+          <w:sz w:val="22"/>
+          <w:szCs w:val="22"/>
+        </w:rPr>
+        <w:fldChar w:fldCharType="end"/>
+      </w:r>
+      <w:bookmarkEnd w:id="60"/>
+      <w:r>
+        <w:rPr>
+          <w:i w:val="0"/>
+          <w:iCs w:val="0"/>
+          <w:color w:val="auto"/>
+          <w:sz w:val="22"/>
+          <w:szCs w:val="22"/>
+        </w:rPr>
+        <w:t>: Número de palabras del conjunto de entrenamiento</w:t>
+      </w:r>
+      <w:bookmarkEnd w:id="61"/>
+    </w:p>
+    <w:p>
+      <w:pPr>
         <w:pStyle w:val="Ttulo3"/>
       </w:pPr>
-      <w:bookmarkStart w:id="60" w:name="_Toc116890780"/>
+      <w:bookmarkStart w:id="62" w:name="_Toc116890780"/>
       <w:r>
         <w:t>Limpieza de los datos</w:t>
       </w:r>
-      <w:bookmarkEnd w:id="60"/>
+      <w:bookmarkEnd w:id="62"/>
     </w:p>
     <w:p>
       <w:pPr>
@@ -10313,11 +11609,7 @@
         <w:t>En todos los libros mencionados se puede encontrar en las primeras líneas</w:t>
       </w:r>
       <w:r>
-        <w:t xml:space="preserve"> y </w:t>
-      </w:r>
-      <w:r>
-        <w:lastRenderedPageBreak/>
-        <w:t>últimas líneas</w:t>
+        <w:t xml:space="preserve"> y últimas líneas</w:t>
       </w:r>
       <w:r>
         <w:t xml:space="preserve"> unos párrafos en ingl</w:t>
@@ -10425,7 +11717,13 @@
         <w:t>Se respetan acentuaciones de las palabras, por lo tanto, ‘que’ y ‘qué’ son palabras distintas.</w:t>
       </w:r>
       <w:r>
-        <w:t xml:space="preserve"> Por está misma razón se puede diferenciar entre ‘qué’ interrogativo o exclamativo y ‘que’</w:t>
+        <w:t xml:space="preserve"> Por </w:t>
+      </w:r>
+      <w:r>
+        <w:t>esta</w:t>
+      </w:r>
+      <w:r>
+        <w:t xml:space="preserve"> misma razón se puede diferenciar entre ‘qué’ interrogativo o exclamativo y ‘que’</w:t>
       </w:r>
       <w:r>
         <w:t xml:space="preserve"> como conjunción o pronombre relativo.</w:t>
@@ -10467,6 +11765,24 @@
     </w:p>
     <w:p>
       <w:pPr>
+        <w:pStyle w:val="Prrafodelista"/>
+        <w:numPr>
+          <w:ilvl w:val="0"/>
+          <w:numId w:val="14"/>
+        </w:numPr>
+        <w:spacing w:before="240"/>
+        <w:jc w:val="both"/>
+      </w:pPr>
+      <w:r>
+        <w:lastRenderedPageBreak/>
+        <w:t>En varios de los libros se ha observado el uso</w:t>
+      </w:r>
+      <w:r>
+        <w:t xml:space="preserve"> de la preposición “a” pero acentuándose, es decir, “á”. Esto se debe a un uso anticuado, se ha corregido en todo texto usado</w:t>
+      </w:r>
+    </w:p>
+    <w:p>
+      <w:pPr>
         <w:jc w:val="both"/>
       </w:pPr>
     </w:p>
@@ -10514,7 +11830,7 @@
       <w:pPr>
         <w:pStyle w:val="Ttulo2"/>
       </w:pPr>
-      <w:bookmarkStart w:id="61" w:name="_Toc116890781"/>
+      <w:bookmarkStart w:id="63" w:name="_Toc116890781"/>
       <w:r>
         <w:t>Arquitectura</w:t>
       </w:r>
@@ -10524,7 +11840,7 @@
       <w:r>
         <w:t>del sistema</w:t>
       </w:r>
-      <w:bookmarkEnd w:id="61"/>
+      <w:bookmarkEnd w:id="63"/>
     </w:p>
     <w:p>
       <w:pPr>
@@ -10587,13 +11903,13 @@
       <w:pPr>
         <w:pStyle w:val="Ttulo3"/>
       </w:pPr>
-      <w:bookmarkStart w:id="62" w:name="_Ref115942826"/>
-      <w:bookmarkStart w:id="63" w:name="_Toc116890782"/>
+      <w:bookmarkStart w:id="64" w:name="_Ref115942826"/>
+      <w:bookmarkStart w:id="65" w:name="_Toc116890782"/>
       <w:r>
         <w:t>Flujo de control</w:t>
       </w:r>
-      <w:bookmarkEnd w:id="62"/>
-      <w:bookmarkEnd w:id="63"/>
+      <w:bookmarkEnd w:id="64"/>
+      <w:bookmarkEnd w:id="65"/>
     </w:p>
     <w:p/>
     <w:p>
@@ -10765,9 +12081,9 @@
           <w:szCs w:val="22"/>
         </w:rPr>
       </w:pPr>
-      <w:bookmarkStart w:id="64" w:name="_Ref116983390"/>
-      <w:bookmarkStart w:id="65" w:name="_Ref116983385"/>
-      <w:bookmarkStart w:id="66" w:name="_Toc116987920"/>
+      <w:bookmarkStart w:id="66" w:name="_Ref116983390"/>
+      <w:bookmarkStart w:id="67" w:name="_Ref116983385"/>
+      <w:bookmarkStart w:id="68" w:name="_Toc117436078"/>
       <w:r>
         <w:rPr>
           <w:i w:val="0"/>
@@ -10890,7 +12206,7 @@
         </w:rPr>
         <w:fldChar w:fldCharType="end"/>
       </w:r>
-      <w:bookmarkEnd w:id="64"/>
+      <w:bookmarkEnd w:id="66"/>
       <w:r>
         <w:rPr>
           <w:i w:val="0"/>
@@ -10941,8 +12257,8 @@
         </w:rPr>
         <w:t xml:space="preserve"> de GPG</w:t>
       </w:r>
-      <w:bookmarkEnd w:id="65"/>
-      <w:bookmarkEnd w:id="66"/>
+      <w:bookmarkEnd w:id="67"/>
+      <w:bookmarkEnd w:id="68"/>
     </w:p>
     <w:p>
       <w:pPr>
@@ -11013,8 +12329,8 @@
           <w:szCs w:val="22"/>
         </w:rPr>
       </w:pPr>
-      <w:bookmarkStart w:id="67" w:name="_Ref116987588"/>
-      <w:bookmarkStart w:id="68" w:name="_Toc116987921"/>
+      <w:bookmarkStart w:id="69" w:name="_Ref116987588"/>
+      <w:bookmarkStart w:id="70" w:name="_Toc117436079"/>
       <w:r>
         <w:rPr>
           <w:i w:val="0"/>
@@ -11137,7 +12453,7 @@
         </w:rPr>
         <w:fldChar w:fldCharType="end"/>
       </w:r>
-      <w:bookmarkEnd w:id="67"/>
+      <w:bookmarkEnd w:id="69"/>
       <w:r>
         <w:rPr>
           <w:i w:val="0"/>
@@ -11148,26 +12464,26 @@
         </w:rPr>
         <w:t>: Flujo de control del entrenamiento del modelo</w:t>
       </w:r>
-      <w:bookmarkEnd w:id="68"/>
+      <w:bookmarkEnd w:id="70"/>
     </w:p>
     <w:p/>
     <w:p>
       <w:pPr>
         <w:pStyle w:val="Ttulo3"/>
       </w:pPr>
-      <w:bookmarkStart w:id="69" w:name="_Ref115458715"/>
-      <w:bookmarkStart w:id="70" w:name="_Toc116890783"/>
+      <w:bookmarkStart w:id="71" w:name="_Ref115458715"/>
+      <w:bookmarkStart w:id="72" w:name="_Toc116890783"/>
       <w:r>
         <w:t xml:space="preserve">Flujo y estructuras de </w:t>
       </w:r>
       <w:r>
         <w:t>d</w:t>
       </w:r>
-      <w:bookmarkEnd w:id="69"/>
+      <w:bookmarkEnd w:id="71"/>
       <w:r>
         <w:t>atos</w:t>
       </w:r>
-      <w:bookmarkEnd w:id="70"/>
+      <w:bookmarkEnd w:id="72"/>
     </w:p>
     <w:p>
       <w:pPr>
@@ -11192,7 +12508,15 @@
         <w:jc w:val="both"/>
       </w:pPr>
       <w:r>
-        <w:t>** hablar sobre estructura de datos intermedias, json, atributos de arcos.</w:t>
+        <w:t xml:space="preserve">** hablar sobre estructura de datos intermedias, </w:t>
+      </w:r>
+      <w:proofErr w:type="spellStart"/>
+      <w:r>
+        <w:t>json</w:t>
+      </w:r>
+      <w:proofErr w:type="spellEnd"/>
+      <w:r>
+        <w:t>, atributos de arcos.</w:t>
       </w:r>
     </w:p>
     <w:p>
@@ -11213,7 +12537,15 @@
     </w:p>
     <w:p>
       <w:r>
-        <w:t>** Explicar como se calcula el valor y atributo de los arcos del grado. Escribir formula.</w:t>
+        <w:t xml:space="preserve">** Explicar </w:t>
+      </w:r>
+      <w:proofErr w:type="spellStart"/>
+      <w:r>
+        <w:t>como</w:t>
+      </w:r>
+      <w:proofErr w:type="spellEnd"/>
+      <w:r>
+        <w:t xml:space="preserve"> se calcula el valor y atributo de los arcos del grado. Escribir formula.</w:t>
       </w:r>
     </w:p>
     <w:p>
@@ -11226,11 +12558,11 @@
       <w:pPr>
         <w:pStyle w:val="Ttulo2"/>
       </w:pPr>
-      <w:bookmarkStart w:id="71" w:name="_Toc116890784"/>
+      <w:bookmarkStart w:id="73" w:name="_Toc116890784"/>
       <w:r>
         <w:t>Implementación del sistema</w:t>
       </w:r>
-      <w:bookmarkEnd w:id="71"/>
+      <w:bookmarkEnd w:id="73"/>
     </w:p>
     <w:p>
       <w:r>
@@ -11295,12 +12627,21 @@
       <w:r>
         <w:t xml:space="preserve">para ello en el mismo código se hace uso de la función </w:t>
       </w:r>
+      <w:proofErr w:type="spellStart"/>
       <w:r>
         <w:rPr>
           <w:i/>
           <w:iCs/>
         </w:rPr>
-        <w:t>lower()</w:t>
+        <w:t>lower</w:t>
+      </w:r>
+      <w:proofErr w:type="spellEnd"/>
+      <w:r>
+        <w:rPr>
+          <w:i/>
+          <w:iCs/>
+        </w:rPr>
+        <w:t>()</w:t>
       </w:r>
       <w:r>
         <w:t xml:space="preserve"> la cual convierte toda letra mayúscula presente en una cadena a caracteres en minúscula. **</w:t>
@@ -11311,15 +12652,23 @@
       <w:pPr>
         <w:pStyle w:val="Ttulo2"/>
       </w:pPr>
-      <w:bookmarkStart w:id="72" w:name="_Toc116890785"/>
+      <w:bookmarkStart w:id="74" w:name="_Toc116890785"/>
       <w:r>
         <w:t>Resultados</w:t>
       </w:r>
-      <w:bookmarkEnd w:id="72"/>
-    </w:p>
-    <w:p>
-      <w:r>
-        <w:t xml:space="preserve">** Métodos de predicción realizados, ofrecer lista de pasos de como se procede en cada </w:t>
+      <w:bookmarkEnd w:id="74"/>
+    </w:p>
+    <w:p>
+      <w:r>
+        <w:t xml:space="preserve">** Métodos de predicción realizados, ofrecer lista de pasos de </w:t>
+      </w:r>
+      <w:proofErr w:type="spellStart"/>
+      <w:r>
+        <w:t>como</w:t>
+      </w:r>
+      <w:proofErr w:type="spellEnd"/>
+      <w:r>
+        <w:t xml:space="preserve"> se procede en cada </w:t>
       </w:r>
       <w:r>
         <w:t>método</w:t>
@@ -11332,31 +12681,31 @@
       <w:pPr>
         <w:pStyle w:val="Ttulo3"/>
       </w:pPr>
-      <w:bookmarkStart w:id="73" w:name="_Toc116890786"/>
+      <w:bookmarkStart w:id="75" w:name="_Toc116890786"/>
       <w:r>
         <w:t>Predicción 1: Palabra más frecuente</w:t>
       </w:r>
-      <w:bookmarkEnd w:id="73"/>
+      <w:bookmarkEnd w:id="75"/>
     </w:p>
     <w:p>
       <w:pPr>
         <w:pStyle w:val="Ttulo3"/>
       </w:pPr>
-      <w:bookmarkStart w:id="74" w:name="_Toc116890787"/>
+      <w:bookmarkStart w:id="76" w:name="_Toc116890787"/>
       <w:r>
         <w:t>Predicción 2: Palabra según distribución</w:t>
       </w:r>
-      <w:bookmarkEnd w:id="74"/>
+      <w:bookmarkEnd w:id="76"/>
     </w:p>
     <w:p>
       <w:pPr>
         <w:pStyle w:val="Ttulo3"/>
       </w:pPr>
-      <w:bookmarkStart w:id="75" w:name="_Toc116890788"/>
+      <w:bookmarkStart w:id="77" w:name="_Toc116890788"/>
       <w:r>
         <w:t>Predicción 3: Recorrido entre dos palabras</w:t>
       </w:r>
-      <w:bookmarkEnd w:id="75"/>
+      <w:bookmarkEnd w:id="77"/>
     </w:p>
     <w:p>
       <w:pPr>
@@ -11390,12 +12739,12 @@
       <w:pPr>
         <w:pStyle w:val="Ttulo1"/>
       </w:pPr>
-      <w:bookmarkStart w:id="76" w:name="_Toc116890789"/>
+      <w:bookmarkStart w:id="78" w:name="_Toc116890789"/>
       <w:r>
         <w:lastRenderedPageBreak/>
         <w:t>Conclusiones</w:t>
       </w:r>
-      <w:bookmarkEnd w:id="76"/>
+      <w:bookmarkEnd w:id="78"/>
     </w:p>
     <w:p>
       <w:pPr>
@@ -11413,20 +12762,18 @@
           <w:szCs w:val="32"/>
         </w:rPr>
       </w:pPr>
-      <w:bookmarkStart w:id="77" w:name="_Toc115458470"/>
-      <w:bookmarkStart w:id="78" w:name="_Toc115778029"/>
-      <w:bookmarkStart w:id="79" w:name="_Toc115853677"/>
-      <w:bookmarkStart w:id="80" w:name="_Toc115856333"/>
-      <w:bookmarkStart w:id="81" w:name="_Toc115856522"/>
-      <w:bookmarkStart w:id="82" w:name="_Toc115942515"/>
-      <w:bookmarkStart w:id="83" w:name="_Toc115966835"/>
-      <w:bookmarkStart w:id="84" w:name="_Toc116294879"/>
-      <w:bookmarkStart w:id="85" w:name="_Toc116375535"/>
-      <w:bookmarkStart w:id="86" w:name="_Toc116556629"/>
-      <w:bookmarkStart w:id="87" w:name="_Toc116557302"/>
-      <w:bookmarkStart w:id="88" w:name="_Toc116890790"/>
-      <w:bookmarkEnd w:id="77"/>
-      <w:bookmarkEnd w:id="78"/>
+      <w:bookmarkStart w:id="79" w:name="_Toc115458470"/>
+      <w:bookmarkStart w:id="80" w:name="_Toc115778029"/>
+      <w:bookmarkStart w:id="81" w:name="_Toc115853677"/>
+      <w:bookmarkStart w:id="82" w:name="_Toc115856333"/>
+      <w:bookmarkStart w:id="83" w:name="_Toc115856522"/>
+      <w:bookmarkStart w:id="84" w:name="_Toc115942515"/>
+      <w:bookmarkStart w:id="85" w:name="_Toc115966835"/>
+      <w:bookmarkStart w:id="86" w:name="_Toc116294879"/>
+      <w:bookmarkStart w:id="87" w:name="_Toc116375535"/>
+      <w:bookmarkStart w:id="88" w:name="_Toc116556629"/>
+      <w:bookmarkStart w:id="89" w:name="_Toc116557302"/>
+      <w:bookmarkStart w:id="90" w:name="_Toc116890790"/>
       <w:bookmarkEnd w:id="79"/>
       <w:bookmarkEnd w:id="80"/>
       <w:bookmarkEnd w:id="81"/>
@@ -11437,16 +12784,18 @@
       <w:bookmarkEnd w:id="86"/>
       <w:bookmarkEnd w:id="87"/>
       <w:bookmarkEnd w:id="88"/>
+      <w:bookmarkEnd w:id="89"/>
+      <w:bookmarkEnd w:id="90"/>
     </w:p>
     <w:p>
       <w:pPr>
         <w:pStyle w:val="Ttulo2"/>
       </w:pPr>
-      <w:bookmarkStart w:id="89" w:name="_Toc116890791"/>
+      <w:bookmarkStart w:id="91" w:name="_Toc116890791"/>
       <w:r>
         <w:t>Conclusiones sobre objetivos</w:t>
       </w:r>
-      <w:bookmarkEnd w:id="89"/>
+      <w:bookmarkEnd w:id="91"/>
     </w:p>
     <w:p>
       <w:pPr>
@@ -11457,11 +12806,11 @@
       <w:pPr>
         <w:pStyle w:val="Ttulo2"/>
       </w:pPr>
-      <w:bookmarkStart w:id="90" w:name="_Toc116890792"/>
+      <w:bookmarkStart w:id="92" w:name="_Toc116890792"/>
       <w:r>
         <w:t>Trabajo Futuro</w:t>
       </w:r>
-      <w:bookmarkEnd w:id="90"/>
+      <w:bookmarkEnd w:id="92"/>
     </w:p>
     <w:p/>
     <w:p>
@@ -11544,7 +12893,23 @@
         <w:t xml:space="preserve"> </w:t>
       </w:r>
       <w:r>
-        <w:t>que utilice trigramas y bigramas en vez de únicamente unigramas.</w:t>
+        <w:t xml:space="preserve">que utilice trigramas y </w:t>
+      </w:r>
+      <w:proofErr w:type="spellStart"/>
+      <w:r>
+        <w:t>bigramas</w:t>
+      </w:r>
+      <w:proofErr w:type="spellEnd"/>
+      <w:r>
+        <w:t xml:space="preserve"> en vez de únicamente </w:t>
+      </w:r>
+      <w:proofErr w:type="spellStart"/>
+      <w:r>
+        <w:t>unigramas</w:t>
+      </w:r>
+      <w:proofErr w:type="spellEnd"/>
+      <w:r>
+        <w:t>.</w:t>
       </w:r>
     </w:p>
     <w:p>
@@ -11569,10 +12934,34 @@
           <w:i/>
           <w:iCs/>
         </w:rPr>
-        <w:t xml:space="preserve">data sparsity </w:t>
-      </w:r>
-      <w:r>
-        <w:t>que se originaría al hacer uso de bigramas o trigramas</w:t>
+        <w:t xml:space="preserve">data </w:t>
+      </w:r>
+      <w:proofErr w:type="spellStart"/>
+      <w:r>
+        <w:rPr>
+          <w:i/>
+          <w:iCs/>
+        </w:rPr>
+        <w:t>sparsity</w:t>
+      </w:r>
+      <w:proofErr w:type="spellEnd"/>
+      <w:r>
+        <w:rPr>
+          <w:i/>
+          <w:iCs/>
+        </w:rPr>
+        <w:t xml:space="preserve"> </w:t>
+      </w:r>
+      <w:r>
+        <w:t xml:space="preserve">que se originaría al hacer uso de </w:t>
+      </w:r>
+      <w:proofErr w:type="spellStart"/>
+      <w:r>
+        <w:t>bigramas</w:t>
+      </w:r>
+      <w:proofErr w:type="spellEnd"/>
+      <w:r>
+        <w:t xml:space="preserve"> o trigramas</w:t>
       </w:r>
       <w:r>
         <w:t xml:space="preserve">. </w:t>
@@ -11630,11 +13019,11 @@
       <w:pPr>
         <w:pStyle w:val="Ttulo2"/>
       </w:pPr>
-      <w:bookmarkStart w:id="91" w:name="_Toc116890793"/>
+      <w:bookmarkStart w:id="93" w:name="_Toc116890793"/>
       <w:r>
         <w:t>Valoración personal</w:t>
       </w:r>
-      <w:bookmarkEnd w:id="91"/>
+      <w:bookmarkEnd w:id="93"/>
       <w:r>
         <w:br w:type="page"/>
       </w:r>
@@ -11643,7 +13032,7 @@
       <w:pPr>
         <w:pStyle w:val="Ttulo1"/>
       </w:pPr>
-      <w:bookmarkStart w:id="92" w:name="_Toc116890794"/>
+      <w:bookmarkStart w:id="94" w:name="_Toc116890794"/>
       <w:r>
         <w:lastRenderedPageBreak/>
         <w:t>Tecnología</w:t>
@@ -11651,7 +13040,7 @@
       <w:r>
         <w:t>s</w:t>
       </w:r>
-      <w:bookmarkEnd w:id="92"/>
+      <w:bookmarkEnd w:id="94"/>
     </w:p>
     <w:p>
       <w:pPr>
@@ -11771,25 +13160,23 @@
           <w:szCs w:val="32"/>
         </w:rPr>
       </w:pPr>
-      <w:bookmarkStart w:id="93" w:name="_Toc114743640"/>
-      <w:bookmarkStart w:id="94" w:name="_Toc115088357"/>
-      <w:bookmarkStart w:id="95" w:name="_Toc115088715"/>
-      <w:bookmarkStart w:id="96" w:name="_Toc115088848"/>
-      <w:bookmarkStart w:id="97" w:name="_Toc115088879"/>
-      <w:bookmarkStart w:id="98" w:name="_Toc115458473"/>
-      <w:bookmarkStart w:id="99" w:name="_Toc115778032"/>
-      <w:bookmarkStart w:id="100" w:name="_Toc115853680"/>
-      <w:bookmarkStart w:id="101" w:name="_Toc115856336"/>
-      <w:bookmarkStart w:id="102" w:name="_Toc115856527"/>
-      <w:bookmarkStart w:id="103" w:name="_Toc115942520"/>
-      <w:bookmarkStart w:id="104" w:name="_Toc115966840"/>
-      <w:bookmarkStart w:id="105" w:name="_Toc116294884"/>
-      <w:bookmarkStart w:id="106" w:name="_Toc116375540"/>
-      <w:bookmarkStart w:id="107" w:name="_Toc116556634"/>
-      <w:bookmarkStart w:id="108" w:name="_Toc116557307"/>
-      <w:bookmarkStart w:id="109" w:name="_Toc116890795"/>
-      <w:bookmarkEnd w:id="93"/>
-      <w:bookmarkEnd w:id="94"/>
+      <w:bookmarkStart w:id="95" w:name="_Toc114743640"/>
+      <w:bookmarkStart w:id="96" w:name="_Toc115088357"/>
+      <w:bookmarkStart w:id="97" w:name="_Toc115088715"/>
+      <w:bookmarkStart w:id="98" w:name="_Toc115088848"/>
+      <w:bookmarkStart w:id="99" w:name="_Toc115088879"/>
+      <w:bookmarkStart w:id="100" w:name="_Toc115458473"/>
+      <w:bookmarkStart w:id="101" w:name="_Toc115778032"/>
+      <w:bookmarkStart w:id="102" w:name="_Toc115853680"/>
+      <w:bookmarkStart w:id="103" w:name="_Toc115856336"/>
+      <w:bookmarkStart w:id="104" w:name="_Toc115856527"/>
+      <w:bookmarkStart w:id="105" w:name="_Toc115942520"/>
+      <w:bookmarkStart w:id="106" w:name="_Toc115966840"/>
+      <w:bookmarkStart w:id="107" w:name="_Toc116294884"/>
+      <w:bookmarkStart w:id="108" w:name="_Toc116375540"/>
+      <w:bookmarkStart w:id="109" w:name="_Toc116556634"/>
+      <w:bookmarkStart w:id="110" w:name="_Toc116557307"/>
+      <w:bookmarkStart w:id="111" w:name="_Toc116890795"/>
       <w:bookmarkEnd w:id="95"/>
       <w:bookmarkEnd w:id="96"/>
       <w:bookmarkEnd w:id="97"/>
@@ -11805,16 +13192,18 @@
       <w:bookmarkEnd w:id="107"/>
       <w:bookmarkEnd w:id="108"/>
       <w:bookmarkEnd w:id="109"/>
+      <w:bookmarkEnd w:id="110"/>
+      <w:bookmarkEnd w:id="111"/>
     </w:p>
     <w:p>
       <w:pPr>
         <w:pStyle w:val="Ttulo2"/>
       </w:pPr>
-      <w:bookmarkStart w:id="110" w:name="_Toc116890796"/>
+      <w:bookmarkStart w:id="112" w:name="_Toc116890796"/>
       <w:r>
         <w:t>Python</w:t>
       </w:r>
-      <w:bookmarkEnd w:id="110"/>
+      <w:bookmarkEnd w:id="112"/>
     </w:p>
     <w:p/>
     <w:p>
@@ -11882,7 +13271,23 @@
         <w:t>o</w:t>
       </w:r>
       <w:r>
-        <w:t xml:space="preserve"> nos indica la entrevista anual realizada por Stack Overflow.</w:t>
+        <w:t xml:space="preserve"> nos indica la entrevista anual realizada por </w:t>
+      </w:r>
+      <w:proofErr w:type="spellStart"/>
+      <w:r>
+        <w:t>Stack</w:t>
+      </w:r>
+      <w:proofErr w:type="spellEnd"/>
+      <w:r>
+        <w:t xml:space="preserve"> </w:t>
+      </w:r>
+      <w:proofErr w:type="spellStart"/>
+      <w:r>
+        <w:t>Overflow</w:t>
+      </w:r>
+      <w:proofErr w:type="spellEnd"/>
+      <w:r>
+        <w:t>.</w:t>
       </w:r>
       <w:r>
         <w:t xml:space="preserve"> </w:t>
@@ -11946,7 +13351,15 @@
         <w:t xml:space="preserve"> gestor de paquetes</w:t>
       </w:r>
       <w:r>
-        <w:t xml:space="preserve"> Pip en su versión 21.2.4.</w:t>
+        <w:t xml:space="preserve"> </w:t>
+      </w:r>
+      <w:proofErr w:type="spellStart"/>
+      <w:r>
+        <w:t>Pip</w:t>
+      </w:r>
+      <w:proofErr w:type="spellEnd"/>
+      <w:r>
+        <w:t xml:space="preserve"> en su versión 21.2.4.</w:t>
       </w:r>
     </w:p>
     <w:p>
@@ -12036,8 +13449,17 @@
           <w:b/>
           <w:bCs/>
         </w:rPr>
-        <w:t>Python-Dotenv</w:t>
-      </w:r>
+        <w:t>Python-</w:t>
+      </w:r>
+      <w:proofErr w:type="spellStart"/>
+      <w:r>
+        <w:rPr>
+          <w:b/>
+          <w:bCs/>
+        </w:rPr>
+        <w:t>Dotenv</w:t>
+      </w:r>
+      <w:proofErr w:type="spellEnd"/>
       <w:r>
         <w:t xml:space="preserve">: </w:t>
       </w:r>
@@ -12071,6 +13493,7 @@
         </w:numPr>
         <w:jc w:val="both"/>
       </w:pPr>
+      <w:proofErr w:type="spellStart"/>
       <w:r>
         <w:rPr>
           <w:b/>
@@ -12106,6 +13529,7 @@
         </w:rPr>
         <w:t>y</w:t>
       </w:r>
+      <w:proofErr w:type="spellEnd"/>
       <w:r>
         <w:t xml:space="preserve">: </w:t>
       </w:r>
@@ -12138,12 +13562,12 @@
       <w:pPr>
         <w:pStyle w:val="Ttulo2"/>
       </w:pPr>
-      <w:bookmarkStart w:id="111" w:name="_Toc116890797"/>
+      <w:bookmarkStart w:id="113" w:name="_Toc116890797"/>
       <w:r>
         <w:lastRenderedPageBreak/>
         <w:t>Docker</w:t>
       </w:r>
-      <w:bookmarkEnd w:id="111"/>
+      <w:bookmarkEnd w:id="113"/>
     </w:p>
     <w:p>
       <w:pPr>
@@ -12214,7 +13638,35 @@
         <w:rPr>
           <w:rFonts w:cs="Arial"/>
         </w:rPr>
-        <w:t>, Cisco Systems, Google, IBM, o Red Hat.</w:t>
+        <w:t xml:space="preserve">, Cisco </w:t>
+      </w:r>
+      <w:proofErr w:type="spellStart"/>
+      <w:r>
+        <w:rPr>
+          <w:rFonts w:cs="Arial"/>
+        </w:rPr>
+        <w:t>Systems</w:t>
+      </w:r>
+      <w:proofErr w:type="spellEnd"/>
+      <w:r>
+        <w:rPr>
+          <w:rFonts w:cs="Arial"/>
+        </w:rPr>
+        <w:t xml:space="preserve">, Google, IBM, o Red </w:t>
+      </w:r>
+      <w:proofErr w:type="spellStart"/>
+      <w:r>
+        <w:rPr>
+          <w:rFonts w:cs="Arial"/>
+        </w:rPr>
+        <w:t>Hat</w:t>
+      </w:r>
+      <w:proofErr w:type="spellEnd"/>
+      <w:r>
+        <w:rPr>
+          <w:rFonts w:cs="Arial"/>
+        </w:rPr>
+        <w:t>.</w:t>
       </w:r>
     </w:p>
     <w:p>
@@ -12326,11 +13778,11 @@
       <w:pPr>
         <w:pStyle w:val="Ttulo2"/>
       </w:pPr>
-      <w:bookmarkStart w:id="112" w:name="_Toc116890798"/>
+      <w:bookmarkStart w:id="114" w:name="_Toc116890798"/>
       <w:r>
         <w:t>ArangoDB</w:t>
       </w:r>
-      <w:bookmarkEnd w:id="112"/>
+      <w:bookmarkEnd w:id="114"/>
     </w:p>
     <w:p>
       <w:pPr>
@@ -12387,6 +13839,7 @@
         </w:rPr>
         <w:t xml:space="preserve">Aparte Arango cuenta con su propio lenguaje de </w:t>
       </w:r>
+      <w:proofErr w:type="spellStart"/>
       <w:r>
         <w:rPr>
           <w:rFonts w:cs="Arial"/>
@@ -12395,6 +13848,7 @@
         </w:rPr>
         <w:t>queries</w:t>
       </w:r>
+      <w:proofErr w:type="spellEnd"/>
       <w:r>
         <w:rPr>
           <w:rFonts w:cs="Arial"/>
@@ -12433,6 +13887,7 @@
         </w:rPr>
         <w:t xml:space="preserve">a los lenguajes de alto nivel multipropósito, utilizando palabras reservadas similares como, por ejemplo, </w:t>
       </w:r>
+      <w:proofErr w:type="spellStart"/>
       <w:r>
         <w:rPr>
           <w:rFonts w:cs="Arial"/>
@@ -12441,6 +13896,7 @@
         </w:rPr>
         <w:t>for</w:t>
       </w:r>
+      <w:proofErr w:type="spellEnd"/>
       <w:r>
         <w:rPr>
           <w:rFonts w:cs="Arial"/>
@@ -12522,11 +13978,11 @@
       <w:pPr>
         <w:pStyle w:val="Ttulo2"/>
       </w:pPr>
-      <w:bookmarkStart w:id="113" w:name="_Toc116890799"/>
+      <w:bookmarkStart w:id="115" w:name="_Toc116890799"/>
       <w:r>
         <w:t>Git</w:t>
       </w:r>
-      <w:bookmarkEnd w:id="113"/>
+      <w:bookmarkEnd w:id="115"/>
     </w:p>
     <w:p/>
     <w:p>
@@ -12556,7 +14012,39 @@
         <w:jc w:val="both"/>
       </w:pPr>
       <w:r>
-        <w:t xml:space="preserve">Normalmente un sistema de control de versiones suele ser utilizado junto a un servicio de almacenamiento en la nube de esas mismas versiones. Entre lo más conocidos encontramos servicios como Github, Gitlab o BitBucket. </w:t>
+        <w:t xml:space="preserve">Normalmente un sistema de control de versiones suele ser utilizado junto a un servicio de almacenamiento en la nube de esas mismas versiones. Entre </w:t>
+      </w:r>
+      <w:proofErr w:type="spellStart"/>
+      <w:r>
+        <w:t>lo</w:t>
+      </w:r>
+      <w:proofErr w:type="spellEnd"/>
+      <w:r>
+        <w:t xml:space="preserve"> más conocidos encontramos servicios como </w:t>
+      </w:r>
+      <w:proofErr w:type="spellStart"/>
+      <w:r>
+        <w:t>Github</w:t>
+      </w:r>
+      <w:proofErr w:type="spellEnd"/>
+      <w:r>
+        <w:t xml:space="preserve">, </w:t>
+      </w:r>
+      <w:proofErr w:type="spellStart"/>
+      <w:r>
+        <w:t>Gitlab</w:t>
+      </w:r>
+      <w:proofErr w:type="spellEnd"/>
+      <w:r>
+        <w:t xml:space="preserve"> o </w:t>
+      </w:r>
+      <w:proofErr w:type="spellStart"/>
+      <w:r>
+        <w:t>BitBucket</w:t>
+      </w:r>
+      <w:proofErr w:type="spellEnd"/>
+      <w:r>
+        <w:t xml:space="preserve">. </w:t>
       </w:r>
       <w:r>
         <w:t xml:space="preserve">Para facilitar el desarrollo entre diferentes equipos </w:t>
@@ -12565,7 +14053,31 @@
         <w:t xml:space="preserve">se ha creado un repositorio público </w:t>
       </w:r>
       <w:r>
-        <w:t xml:space="preserve">en la plataforma Github al que se puede acceder buscando “alberto-lopov/bachelor-thesis” o mediante el siguiente </w:t>
+        <w:t xml:space="preserve">en la plataforma </w:t>
+      </w:r>
+      <w:proofErr w:type="spellStart"/>
+      <w:r>
+        <w:t>Github</w:t>
+      </w:r>
+      <w:proofErr w:type="spellEnd"/>
+      <w:r>
+        <w:t xml:space="preserve"> al que se puede acceder buscando “</w:t>
+      </w:r>
+      <w:proofErr w:type="spellStart"/>
+      <w:r>
+        <w:t>alberto-lopov</w:t>
+      </w:r>
+      <w:proofErr w:type="spellEnd"/>
+      <w:r>
+        <w:t>/</w:t>
+      </w:r>
+      <w:proofErr w:type="spellStart"/>
+      <w:r>
+        <w:t>bachelor-thesis</w:t>
+      </w:r>
+      <w:proofErr w:type="spellEnd"/>
+      <w:r>
+        <w:t xml:space="preserve">” o mediante el siguiente </w:t>
       </w:r>
       <w:r>
         <w:lastRenderedPageBreak/>
@@ -12589,7 +14101,7 @@
       </w:r>
     </w:p>
     <w:p/>
-    <w:bookmarkStart w:id="114" w:name="_Toc116890800" w:displacedByCustomXml="next"/>
+    <w:bookmarkStart w:id="116" w:name="_Toc116890800" w:displacedByCustomXml="next"/>
     <w:sdt>
       <w:sdtPr>
         <w:rPr>
@@ -12613,7 +14125,7 @@
           <w:r>
             <w:t>Bibliografía</w:t>
           </w:r>
-          <w:bookmarkEnd w:id="114"/>
+          <w:bookmarkEnd w:id="116"/>
         </w:p>
         <w:sdt>
           <w:sdtPr>
@@ -12640,35 +14152,6 @@
               <w:r>
                 <w:fldChar w:fldCharType="separate"/>
               </w:r>
-              <w:r>
-                <w:rPr>
-                  <w:noProof/>
-                </w:rPr>
-                <w:t xml:space="preserve">Anónimo. (1836). </w:t>
-              </w:r>
-              <w:r>
-                <w:rPr>
-                  <w:i/>
-                  <w:iCs/>
-                  <w:noProof/>
-                </w:rPr>
-                <w:t>Actas capitulares desde el 21 hasta el 25 de mayo de 1810 en Buenos Aires.</w:t>
-              </w:r>
-              <w:r>
-                <w:rPr>
-                  <w:noProof/>
-                </w:rPr>
-                <w:t xml:space="preserve"> Obtenido de https://www.gutenberg.org/ebooks/19643</w:t>
-              </w:r>
-            </w:p>
-            <w:p>
-              <w:pPr>
-                <w:pStyle w:val="Bibliografa"/>
-                <w:ind w:left="720" w:hanging="720"/>
-                <w:rPr>
-                  <w:noProof/>
-                </w:rPr>
-              </w:pPr>
               <w:r>
                 <w:rPr>
                   <w:noProof/>
@@ -12731,6 +14214,35 @@
                 <w:rPr>
                   <w:noProof/>
                 </w:rPr>
+                <w:t xml:space="preserve">Cervantes Saavedra, M. D. (1613). </w:t>
+              </w:r>
+              <w:r>
+                <w:rPr>
+                  <w:i/>
+                  <w:iCs/>
+                  <w:noProof/>
+                </w:rPr>
+                <w:t>Novelas Ejemplares.</w:t>
+              </w:r>
+              <w:r>
+                <w:rPr>
+                  <w:noProof/>
+                </w:rPr>
+                <w:t xml:space="preserve"> Obtenido de https://www.gutenberg.org/ebooks/61202</w:t>
+              </w:r>
+            </w:p>
+            <w:p>
+              <w:pPr>
+                <w:pStyle w:val="Bibliografa"/>
+                <w:ind w:left="720" w:hanging="720"/>
+                <w:rPr>
+                  <w:noProof/>
+                </w:rPr>
+              </w:pPr>
+              <w:r>
+                <w:rPr>
+                  <w:noProof/>
+                </w:rPr>
                 <w:t xml:space="preserve">Daudet, A., &amp; Cabañas, F. (1869). </w:t>
               </w:r>
               <w:r>
@@ -12746,6 +14258,93 @@
                   <w:noProof/>
                 </w:rPr>
                 <w:t xml:space="preserve"> Obtenido de https://www.gutenberg.org/ebooks/29706</w:t>
+              </w:r>
+            </w:p>
+            <w:p>
+              <w:pPr>
+                <w:pStyle w:val="Bibliografa"/>
+                <w:ind w:left="720" w:hanging="720"/>
+                <w:rPr>
+                  <w:noProof/>
+                </w:rPr>
+              </w:pPr>
+              <w:r>
+                <w:rPr>
+                  <w:noProof/>
+                </w:rPr>
+                <w:t xml:space="preserve">de Alarcón y Ariza, P. A. (1880). </w:t>
+              </w:r>
+              <w:r>
+                <w:rPr>
+                  <w:i/>
+                  <w:iCs/>
+                  <w:noProof/>
+                </w:rPr>
+                <w:t>El niño de la bola.</w:t>
+              </w:r>
+              <w:r>
+                <w:rPr>
+                  <w:noProof/>
+                </w:rPr>
+                <w:t xml:space="preserve"> Obtenido de https://www.gutenberg.org/ebooks/59154</w:t>
+              </w:r>
+            </w:p>
+            <w:p>
+              <w:pPr>
+                <w:pStyle w:val="Bibliografa"/>
+                <w:ind w:left="720" w:hanging="720"/>
+                <w:rPr>
+                  <w:noProof/>
+                </w:rPr>
+              </w:pPr>
+              <w:r>
+                <w:rPr>
+                  <w:noProof/>
+                </w:rPr>
+                <w:t xml:space="preserve">de Alarcón y Ariza, P. A. (1883). </w:t>
+              </w:r>
+              <w:r>
+                <w:rPr>
+                  <w:i/>
+                  <w:iCs/>
+                  <w:noProof/>
+                </w:rPr>
+                <w:t>Viajes por españa.</w:t>
+              </w:r>
+              <w:r>
+                <w:rPr>
+                  <w:noProof/>
+                </w:rPr>
+                <w:t xml:space="preserve"> Obtenido de https://www.gutenberg.org/ebooks/26314</w:t>
+              </w:r>
+            </w:p>
+            <w:p>
+              <w:pPr>
+                <w:pStyle w:val="Bibliografa"/>
+                <w:ind w:left="720" w:hanging="720"/>
+                <w:rPr>
+                  <w:noProof/>
+                </w:rPr>
+              </w:pPr>
+              <w:r>
+                <w:rPr>
+                  <w:noProof/>
+                </w:rPr>
+                <w:t xml:space="preserve">de Cervantes Saavedra, M. (1605). </w:t>
+              </w:r>
+              <w:r>
+                <w:rPr>
+                  <w:i/>
+                  <w:iCs/>
+                  <w:noProof/>
+                </w:rPr>
+                <w:t>Don Quijote de la Mancha.</w:t>
+              </w:r>
+              <w:r>
+                <w:rPr>
+                  <w:noProof/>
+                </w:rPr>
+                <w:t xml:space="preserve"> Obtenido de https://www.gutenberg.org/ebooks/2000</w:t>
               </w:r>
             </w:p>
             <w:p>
@@ -12850,6 +14449,35 @@
                   <w:noProof/>
                 </w:rPr>
                 <w:t xml:space="preserve"> (pág. 552).</w:t>
+              </w:r>
+            </w:p>
+            <w:p>
+              <w:pPr>
+                <w:pStyle w:val="Bibliografa"/>
+                <w:ind w:left="720" w:hanging="720"/>
+                <w:rPr>
+                  <w:noProof/>
+                </w:rPr>
+              </w:pPr>
+              <w:r>
+                <w:rPr>
+                  <w:noProof/>
+                </w:rPr>
+                <w:t xml:space="preserve">Leopoldo Alas, C. (1884). </w:t>
+              </w:r>
+              <w:r>
+                <w:rPr>
+                  <w:i/>
+                  <w:iCs/>
+                  <w:noProof/>
+                </w:rPr>
+                <w:t>La Regenta.</w:t>
+              </w:r>
+              <w:r>
+                <w:rPr>
+                  <w:noProof/>
+                </w:rPr>
+                <w:t xml:space="preserve"> Obtenido de https://www.gutenberg.org/ebooks/17073</w:t>
               </w:r>
             </w:p>
             <w:p>
@@ -15501,6 +17129,33 @@
     <w:unhideWhenUsed/>
     <w:rsid w:val="00BE01F1"/>
   </w:style>
+  <w:style w:type="table" w:styleId="Tablaconcuadrcula">
+    <w:name w:val="Table Grid"/>
+    <w:basedOn w:val="Tablanormal"/>
+    <w:uiPriority w:val="39"/>
+    <w:rsid w:val="006755CB"/>
+    <w:tblPr>
+      <w:tblBorders>
+        <w:top w:val="single" w:sz="4" w:space="0" w:color="auto"/>
+        <w:left w:val="single" w:sz="4" w:space="0" w:color="auto"/>
+        <w:bottom w:val="single" w:sz="4" w:space="0" w:color="auto"/>
+        <w:right w:val="single" w:sz="4" w:space="0" w:color="auto"/>
+        <w:insideH w:val="single" w:sz="4" w:space="0" w:color="auto"/>
+        <w:insideV w:val="single" w:sz="4" w:space="0" w:color="auto"/>
+      </w:tblBorders>
+    </w:tblPr>
+  </w:style>
+  <w:style w:type="character" w:styleId="Textoennegrita">
+    <w:name w:val="Strong"/>
+    <w:basedOn w:val="Fuentedeprrafopredeter"/>
+    <w:uiPriority w:val="22"/>
+    <w:qFormat/>
+    <w:rsid w:val="00654284"/>
+    <w:rPr>
+      <w:b/>
+      <w:bCs/>
+    </w:rPr>
+  </w:style>
 </w:styles>
 </file>
 
@@ -15849,7 +17504,7 @@
       </b:Author>
     </b:Author>
     <b:Title>Stack Overflow Developer Survey</b:Title>
-    <b:RefOrder>16</b:RefOrder>
+    <b:RefOrder>20</b:RefOrder>
   </b:Source>
   <b:Source>
     <b:Tag>Vin03</b:Tag>
@@ -15895,24 +17550,6 @@
     <b:RefOrder>4</b:RefOrder>
   </b:Source>
   <b:Source>
-    <b:Tag>Anó06</b:Tag>
-    <b:SourceType>Book</b:SourceType>
-    <b:Guid>{56A4A4F6-0263-4FB1-B939-DD9FBC2483A9}</b:Guid>
-    <b:Title>Actas capitulares desde el 21 hasta el 25 de mayo de 1810 en Buenos Aires</b:Title>
-    <b:Year>1836</b:Year>
-    <b:Author>
-      <b:Author>
-        <b:NameList>
-          <b:Person>
-            <b:Last>Anónimo</b:Last>
-          </b:Person>
-        </b:NameList>
-      </b:Author>
-    </b:Author>
-    <b:URL>https://www.gutenberg.org/ebooks/19643</b:URL>
-    <b:RefOrder>5</b:RefOrder>
-  </b:Source>
-  <b:Source>
     <b:Tag>Per86</b:Tag>
     <b:SourceType>Book</b:SourceType>
     <b:Guid>{BCDC7505-8147-4E94-9536-D8EC6D7FBB6C}</b:Guid>
@@ -15930,7 +17567,7 @@
     <b:Title>Al primer vuelo</b:Title>
     <b:Year>1986</b:Year>
     <b:URL>https://www.gutenberg.org/ebooks/23957</b:URL>
-    <b:RefOrder>6</b:RefOrder>
+    <b:RefOrder>5</b:RefOrder>
   </b:Source>
   <b:Source>
     <b:Tag>Val83</b:Tag>
@@ -15949,7 +17586,7 @@
     <b:Title>Algo de todo</b:Title>
     <b:Year>1883</b:Year>
     <b:URL>https://www.gutenberg.org/ebooks/30213</b:URL>
-    <b:RefOrder>7</b:RefOrder>
+    <b:RefOrder>6</b:RefOrder>
   </b:Source>
   <b:Source>
     <b:Tag>Car08</b:Tag>
@@ -15969,7 +17606,7 @@
     <b:Title>Amar es vencer</b:Title>
     <b:Year>2008</b:Year>
     <b:URL>https://www.gutenberg.org/ebooks/24925</b:URL>
-    <b:RefOrder>8</b:RefOrder>
+    <b:RefOrder>7</b:RefOrder>
   </b:Source>
   <b:Source>
     <b:Tag>Mar85</b:Tag>
@@ -15988,7 +17625,7 @@
     <b:Title>Amistad funesta: Novela</b:Title>
     <b:Year>1885</b:Year>
     <b:URL>https://www.gutenberg.org/ebooks/18166</b:URL>
-    <b:RefOrder>9</b:RefOrder>
+    <b:RefOrder>8</b:RefOrder>
   </b:Source>
   <b:Source>
     <b:Tag>Fer58</b:Tag>
@@ -16007,7 +17644,7 @@
     <b:Title>Amparo (Memorias de un loco)</b:Title>
     <b:Year>1858</b:Year>
     <b:URL>https://www.gutenberg.org/ebooks/27295</b:URL>
-    <b:RefOrder>10</b:RefOrder>
+    <b:RefOrder>9</b:RefOrder>
   </b:Source>
   <b:Source>
     <b:Tag>Rod00</b:Tag>
@@ -16027,7 +17664,7 @@
     <b:Title>Ariel</b:Title>
     <b:Year>1900</b:Year>
     <b:URL>https://www.gutenberg.org/ebooks/22899</b:URL>
-    <b:RefOrder>11</b:RefOrder>
+    <b:RefOrder>10</b:RefOrder>
   </b:Source>
   <b:Source>
     <b:Tag>Bla94</b:Tag>
@@ -16046,7 +17683,7 @@
     <b:Title>Arroz y tartana</b:Title>
     <b:Year>1894</b:Year>
     <b:URL>https://www.gutenberg.org/ebooks/16413</b:URL>
-    <b:RefOrder>12</b:RefOrder>
+    <b:RefOrder>11</b:RefOrder>
   </b:Source>
   <b:Source>
     <b:Tag>Pér74</b:Tag>
@@ -16065,7 +17702,7 @@
       </b:Author>
     </b:Author>
     <b:URL>https://www.gutenberg.org/ebooks/21906</b:URL>
-    <b:RefOrder>13</b:RefOrder>
+    <b:RefOrder>12</b:RefOrder>
   </b:Source>
   <b:Source>
     <b:Tag>Dau69</b:Tag>
@@ -16088,7 +17725,7 @@
     <b:Title>Cartas de mi molino</b:Title>
     <b:Year>1869</b:Year>
     <b:URL>https://www.gutenberg.org/ebooks/29706</b:URL>
-    <b:RefOrder>14</b:RefOrder>
+    <b:RefOrder>13</b:RefOrder>
   </b:Source>
   <b:Source>
     <b:Tag>Ven15</b:Tag>
@@ -16154,13 +17791,111 @@
     <b:Year>2019</b:Year>
     <b:BookTitle>ICASSP 2019 - 2019 IEEE International Conference on Acoustics, Speech and Signal Processing (ICASSP)</b:BookTitle>
     <b:Pages>7245-7249</b:Pages>
+    <b:RefOrder>19</b:RefOrder>
+  </b:Source>
+  <b:Source>
+    <b:Tag>Cer13</b:Tag>
+    <b:SourceType>Book</b:SourceType>
+    <b:Guid>{9187B88D-6BCE-43DC-9629-BBD07072DE09}</b:Guid>
+    <b:Author>
+      <b:Author>
+        <b:NameList>
+          <b:Person>
+            <b:Last>Cervantes Saavedra</b:Last>
+            <b:First>Miguel</b:First>
+            <b:Middle>D.</b:Middle>
+          </b:Person>
+        </b:NameList>
+      </b:Author>
+    </b:Author>
+    <b:Title>Novelas Ejemplares</b:Title>
+    <b:Year>1613</b:Year>
+    <b:URL>https://www.gutenberg.org/ebooks/61202</b:URL>
     <b:RefOrder>15</b:RefOrder>
+  </b:Source>
+  <b:Source>
+    <b:Tag>deA83</b:Tag>
+    <b:SourceType>Book</b:SourceType>
+    <b:Guid>{C2C23935-F1E4-4C84-99AF-B7A58681B4B5}</b:Guid>
+    <b:Author>
+      <b:Author>
+        <b:NameList>
+          <b:Person>
+            <b:Last>de Alarcón y Ariza</b:Last>
+            <b:First>Pedro</b:First>
+            <b:Middle>Antonio</b:Middle>
+          </b:Person>
+        </b:NameList>
+      </b:Author>
+    </b:Author>
+    <b:Title>Viajes por españa</b:Title>
+    <b:Year>1883</b:Year>
+    <b:URL>https://www.gutenberg.org/ebooks/26314</b:URL>
+    <b:RefOrder>16</b:RefOrder>
+  </b:Source>
+  <b:Source>
+    <b:Tag>Cer05</b:Tag>
+    <b:SourceType>Book</b:SourceType>
+    <b:Guid>{FA57A685-D997-4A50-BE8A-F018A6832C06}</b:Guid>
+    <b:Author>
+      <b:Author>
+        <b:NameList>
+          <b:Person>
+            <b:Last>de Cervantes Saavedra</b:Last>
+            <b:First>Miguel</b:First>
+          </b:Person>
+        </b:NameList>
+      </b:Author>
+    </b:Author>
+    <b:Title>Don Quijote de la Mancha</b:Title>
+    <b:Year>1605</b:Year>
+    <b:URL>https://www.gutenberg.org/ebooks/2000</b:URL>
+    <b:RefOrder>14</b:RefOrder>
+  </b:Source>
+  <b:Source>
+    <b:Tag>deA80</b:Tag>
+    <b:SourceType>Book</b:SourceType>
+    <b:Guid>{0DF9F0E6-DE32-4BAD-A26D-4991942DCC7D}</b:Guid>
+    <b:Author>
+      <b:Author>
+        <b:NameList>
+          <b:Person>
+            <b:Last>de Alarcón y Ariza</b:Last>
+            <b:First>Pedro</b:First>
+            <b:Middle>Antonio</b:Middle>
+          </b:Person>
+        </b:NameList>
+      </b:Author>
+    </b:Author>
+    <b:Title>El niño de la bola</b:Title>
+    <b:Year>1880</b:Year>
+    <b:URL>https://www.gutenberg.org/ebooks/59154</b:URL>
+    <b:RefOrder>17</b:RefOrder>
+  </b:Source>
+  <b:Source>
+    <b:Tag>Leo84</b:Tag>
+    <b:SourceType>Book</b:SourceType>
+    <b:Guid>{FB56F887-24DF-4800-BA4F-C3EF0A31B080}</b:Guid>
+    <b:Author>
+      <b:Author>
+        <b:NameList>
+          <b:Person>
+            <b:Last>Leopoldo Alas</b:Last>
+            <b:First>Clarín</b:First>
+          </b:Person>
+        </b:NameList>
+      </b:Author>
+    </b:Author>
+    <b:Title>La Regenta</b:Title>
+    <b:Year>1884</b:Year>
+    <b:URL>https://www.gutenberg.org/ebooks/17073</b:URL>
+    <b:RefOrder>18</b:RefOrder>
   </b:Source>
 </b:Sources>
 </file>
 
 <file path=customXml/itemProps1.xml><?xml version="1.0" encoding="utf-8"?>
-<ds:datastoreItem xmlns:ds="http://schemas.openxmlformats.org/officeDocument/2006/customXml" ds:itemID="{2DD7FEC6-3ADA-4077-B1B5-F5FA7DD94DE7}">
+<ds:datastoreItem xmlns:ds="http://schemas.openxmlformats.org/officeDocument/2006/customXml" ds:itemID="{F57F3C4A-880D-41E0-A851-378C08221025}">
   <ds:schemaRefs>
     <ds:schemaRef ds:uri="http://schemas.openxmlformats.org/officeDocument/2006/bibliography"/>
   </ds:schemaRefs>

</xml_diff>

<commit_message>
created menu, defined all unigram features
</commit_message>
<xml_diff>
--- a/doc_GPG.docx
+++ b/doc_GPG.docx
@@ -7188,15 +7188,7 @@
         <w:jc w:val="both"/>
       </w:pPr>
       <w:r>
-        <w:t xml:space="preserve">En particular la modelización del lenguaje, una técnica de aprendizaje </w:t>
-      </w:r>
-      <w:proofErr w:type="gramStart"/>
-      <w:r>
-        <w:t>automático,</w:t>
-      </w:r>
-      <w:proofErr w:type="gramEnd"/>
-      <w:r>
-        <w:t xml:space="preserve"> ha sido la seleccionada para el desarrollo de este proyecto.</w:t>
+        <w:t>En particular la modelización del lenguaje, una técnica de aprendizaje automático, ha sido la seleccionada para el desarrollo de este proyecto.</w:t>
       </w:r>
     </w:p>
     <w:p>
@@ -11740,7 +11732,13 @@
         <w:jc w:val="both"/>
       </w:pPr>
       <w:r>
-        <w:t>En cuanto a signos ortográficos menos comunes, tales como ‘&lt;&lt;’, ‘&gt;&gt;’, ‘-‘, etcétera, son eliminados y no interfieren en la sucesión o detección de palabras.</w:t>
+        <w:t xml:space="preserve">En cuanto a signos ortográficos menos comunes, tales como ‘&lt;&lt;’, ‘&gt;&gt;’, ‘-‘, </w:t>
+      </w:r>
+      <w:r>
+        <w:t xml:space="preserve">’_’, </w:t>
+      </w:r>
+      <w:r>
+        <w:t>etcétera, son eliminados y no interfieren en la sucesión o detección de palabras.</w:t>
       </w:r>
     </w:p>
     <w:p>
@@ -11754,13 +11752,16 @@
         <w:jc w:val="both"/>
       </w:pPr>
       <w:r>
-        <w:t xml:space="preserve">El final de un párrafo indicará el final de una cadena de palabras, por lo </w:t>
-      </w:r>
-      <w:r>
-        <w:t>tanto,</w:t>
-      </w:r>
-      <w:r>
-        <w:t xml:space="preserve"> no se considerará que exista una conexión entre la última palabra de un párrafo y la primera palabra de párrafo siguiente.</w:t>
+        <w:t xml:space="preserve">El final de </w:t>
+      </w:r>
+      <w:r>
+        <w:t>una frase se indica por un punto ‘.’, por lo cual el texto de un libro es divido en sentencias</w:t>
+      </w:r>
+      <w:r>
+        <w:t>.</w:t>
+      </w:r>
+      <w:r>
+        <w:t xml:space="preserve"> De esta forma no se contabilizan relaciones de continuidad entre la última palabra de una frase y la primera de la siguiente.</w:t>
       </w:r>
     </w:p>
     <w:p>
@@ -11779,6 +11780,9 @@
       </w:r>
       <w:r>
         <w:t xml:space="preserve"> de la preposición “a” pero acentuándose, es decir, “á”. Esto se debe a un uso anticuado, se ha corregido en todo texto usado</w:t>
+      </w:r>
+      <w:r>
+        <w:t>.</w:t>
       </w:r>
     </w:p>
     <w:p>
@@ -12604,7 +12608,31 @@
           <w:b/>
           <w:bCs/>
         </w:rPr>
-        <w:t>'\b\S+\b'</w:t>
+        <w:t>'\b\</w:t>
+      </w:r>
+      <w:r>
+        <w:rPr>
+          <w:b/>
+          <w:bCs/>
+        </w:rPr>
+        <w:t>w</w:t>
+      </w:r>
+      <w:r>
+        <w:rPr>
+          <w:b/>
+          <w:bCs/>
+        </w:rPr>
+        <w:t>+\b'</w:t>
+      </w:r>
+      <w:r>
+        <w:rPr>
+          <w:b/>
+          <w:bCs/>
+        </w:rPr>
+        <w:t xml:space="preserve"> </w:t>
+      </w:r>
+      <w:r>
+        <w:t>esta expresión elimina todos los signos ortográficos mencionados en sección, a excepción de ‘_’ que ha remplazado en los textos por un carácter vacío  ‘ ’</w:t>
       </w:r>
       <w:r>
         <w:rPr>

</xml_diff>

<commit_message>
minor updates to doc
</commit_message>
<xml_diff>
--- a/doc_GPG.docx
+++ b/doc_GPG.docx
@@ -77,7 +77,7 @@
             <v:path o:extrusionok="f" gradientshapeok="t" o:connecttype="rect"/>
             <o:lock v:ext="edit" aspectratio="t"/>
           </v:shapetype>
-          <v:shape id="_x0000_i1025" type="#_x0000_t75" style="width:325.5pt;height:96.75pt;mso-position-horizontal-relative:char;mso-position-vertical-relative:line">
+          <v:shape id="_x0000_i1025" type="#_x0000_t75" style="width:325.8pt;height:96.6pt;mso-position-horizontal-relative:char;mso-position-vertical-relative:line">
             <v:imagedata r:id="rId8" o:title=""/>
           </v:shape>
         </w:pict>
@@ -575,7 +575,7 @@
       </w:pPr>
       <w:r>
         <w:pict w14:anchorId="65CA114E">
-          <v:shape id="_x0000_i1026" type="#_x0000_t75" style="width:107.25pt;height:39pt;mso-position-horizontal-relative:char;mso-position-vertical-relative:line">
+          <v:shape id="_x0000_i1026" type="#_x0000_t75" style="width:107.4pt;height:39pt;mso-position-horizontal-relative:char;mso-position-vertical-relative:line">
             <v:imagedata r:id="rId9" o:title=""/>
           </v:shape>
         </w:pict>
@@ -1426,19 +1426,11 @@
           <w:rFonts w:cs="Arial"/>
         </w:rPr>
       </w:pPr>
-      <w:proofErr w:type="spellStart"/>
-      <w:r>
-        <w:rPr>
-          <w:rFonts w:cs="Arial"/>
-        </w:rPr>
-        <w:t>Fdo</w:t>
-      </w:r>
-      <w:proofErr w:type="spellEnd"/>
-      <w:r>
-        <w:rPr>
-          <w:rFonts w:cs="Arial"/>
-        </w:rPr>
-        <w:t>: Alberto López Povedano</w:t>
+      <w:r>
+        <w:rPr>
+          <w:rFonts w:cs="Arial"/>
+        </w:rPr>
+        <w:t>Fdo: Alberto López Povedano</w:t>
       </w:r>
     </w:p>
     <w:p>
@@ -1939,29 +1931,41 @@
         <w:rPr>
           <w:rFonts w:cs="Arial"/>
         </w:rPr>
-        <w:t>A Juan Francisco Huete Guadix por la supervisión en la realización del trabajo de final de grado.</w:t>
-      </w:r>
-    </w:p>
-    <w:p>
-      <w:pPr>
-        <w:jc w:val="both"/>
-        <w:rPr>
-          <w:rFonts w:cs="Arial"/>
-        </w:rPr>
-      </w:pPr>
-    </w:p>
-    <w:p>
-      <w:pPr>
-        <w:jc w:val="both"/>
-        <w:rPr>
-          <w:rFonts w:cs="Arial"/>
-        </w:rPr>
-      </w:pPr>
-      <w:r>
-        <w:rPr>
-          <w:rFonts w:cs="Arial"/>
-        </w:rPr>
-        <w:t>A Ernesto Martínez del Prieto por su inestimable ayuda ofreciéndome recursos didácticos, asesoramiento y recomendaciones en la realización del trabajo de final de grado.</w:t>
+        <w:t>A Juan Francisco Huete Guadix por la supervisión en la realización del trabajo de final de grado</w:t>
+      </w:r>
+      <w:r>
+        <w:rPr>
+          <w:rFonts w:cs="Arial"/>
+        </w:rPr>
+        <w:t xml:space="preserve"> aportación de recursos didácticos y sugerencias.</w:t>
+      </w:r>
+    </w:p>
+    <w:p>
+      <w:pPr>
+        <w:jc w:val="both"/>
+        <w:rPr>
+          <w:rFonts w:cs="Arial"/>
+        </w:rPr>
+      </w:pPr>
+    </w:p>
+    <w:p>
+      <w:pPr>
+        <w:jc w:val="both"/>
+        <w:rPr>
+          <w:rFonts w:cs="Arial"/>
+        </w:rPr>
+      </w:pPr>
+      <w:r>
+        <w:rPr>
+          <w:rFonts w:cs="Arial"/>
+        </w:rPr>
+        <w:t xml:space="preserve">A Ernesto Martínez del Prieto por </w:t>
+      </w:r>
+      <w:r>
+        <w:rPr>
+          <w:rFonts w:cs="Arial"/>
+        </w:rPr>
+        <w:t>sentar las bases del sistema.</w:t>
       </w:r>
     </w:p>
     <w:p>
@@ -5992,7 +5996,6 @@
           <w:szCs w:val="24"/>
         </w:rPr>
       </w:pPr>
-      <w:proofErr w:type="spellStart"/>
       <w:r>
         <w:rPr>
           <w:b/>
@@ -6002,7 +6005,6 @@
         </w:rPr>
         <w:t>Chatbot</w:t>
       </w:r>
-      <w:proofErr w:type="spellEnd"/>
       <w:r>
         <w:rPr>
           <w:sz w:val="24"/>
@@ -6117,7 +6119,6 @@
           <w:szCs w:val="24"/>
         </w:rPr>
       </w:pPr>
-      <w:proofErr w:type="spellStart"/>
       <w:r>
         <w:rPr>
           <w:b/>
@@ -6125,9 +6126,82 @@
           <w:sz w:val="24"/>
           <w:szCs w:val="24"/>
         </w:rPr>
-        <w:t>Object</w:t>
-      </w:r>
-      <w:proofErr w:type="spellEnd"/>
+        <w:t xml:space="preserve">Object Oriented Programming </w:t>
+      </w:r>
+      <w:r>
+        <w:rPr>
+          <w:sz w:val="24"/>
+          <w:szCs w:val="24"/>
+        </w:rPr>
+        <w:t>Modelo de programación que organiza</w:t>
+      </w:r>
+      <w:r>
+        <w:rPr>
+          <w:sz w:val="24"/>
+          <w:szCs w:val="24"/>
+        </w:rPr>
+        <w:t xml:space="preserve"> el </w:t>
+      </w:r>
+    </w:p>
+    <w:p>
+      <w:pPr>
+        <w:ind w:firstLine="720"/>
+        <w:jc w:val="both"/>
+        <w:rPr>
+          <w:sz w:val="24"/>
+          <w:szCs w:val="24"/>
+        </w:rPr>
+      </w:pPr>
+      <w:r>
+        <w:rPr>
+          <w:sz w:val="24"/>
+          <w:szCs w:val="24"/>
+        </w:rPr>
+        <w:t xml:space="preserve">diseño del software en torno a la idea de objeto, una entidad que </w:t>
+      </w:r>
+    </w:p>
+    <w:p>
+      <w:pPr>
+        <w:ind w:firstLine="720"/>
+        <w:jc w:val="both"/>
+        <w:rPr>
+          <w:sz w:val="24"/>
+          <w:szCs w:val="24"/>
+        </w:rPr>
+      </w:pPr>
+      <w:r>
+        <w:rPr>
+          <w:sz w:val="24"/>
+          <w:szCs w:val="24"/>
+        </w:rPr>
+        <w:t>contiene datos y código en forma de métodos</w:t>
+      </w:r>
+      <w:r>
+        <w:rPr>
+          <w:sz w:val="24"/>
+          <w:szCs w:val="24"/>
+        </w:rPr>
+        <w:t>.</w:t>
+      </w:r>
+    </w:p>
+    <w:p>
+      <w:pPr>
+        <w:ind w:firstLine="720"/>
+        <w:jc w:val="both"/>
+        <w:rPr>
+          <w:sz w:val="24"/>
+          <w:szCs w:val="24"/>
+        </w:rPr>
+      </w:pPr>
+    </w:p>
+    <w:p>
+      <w:pPr>
+        <w:jc w:val="both"/>
+        <w:rPr>
+          <w:sz w:val="24"/>
+          <w:szCs w:val="24"/>
+        </w:rPr>
+      </w:pPr>
       <w:r>
         <w:rPr>
           <w:b/>
@@ -6135,9 +6209,75 @@
           <w:sz w:val="24"/>
           <w:szCs w:val="24"/>
         </w:rPr>
-        <w:t xml:space="preserve"> </w:t>
-      </w:r>
-      <w:proofErr w:type="spellStart"/>
+        <w:t xml:space="preserve">Object-Relational Mapping </w:t>
+      </w:r>
+      <w:r>
+        <w:rPr>
+          <w:sz w:val="24"/>
+          <w:szCs w:val="24"/>
+        </w:rPr>
+        <w:t>Método para convertir los datos almac</w:t>
+      </w:r>
+      <w:r>
+        <w:rPr>
+          <w:sz w:val="24"/>
+          <w:szCs w:val="24"/>
+        </w:rPr>
+        <w:t xml:space="preserve">enados en </w:t>
+      </w:r>
+    </w:p>
+    <w:p>
+      <w:pPr>
+        <w:ind w:firstLine="720"/>
+        <w:jc w:val="both"/>
+        <w:rPr>
+          <w:sz w:val="24"/>
+          <w:szCs w:val="24"/>
+        </w:rPr>
+      </w:pPr>
+      <w:r>
+        <w:rPr>
+          <w:sz w:val="24"/>
+          <w:szCs w:val="24"/>
+        </w:rPr>
+        <w:t xml:space="preserve">una base de datos a un modelo definido en un lenguaje orientado a </w:t>
+      </w:r>
+    </w:p>
+    <w:p>
+      <w:pPr>
+        <w:ind w:firstLine="720"/>
+        <w:jc w:val="both"/>
+        <w:rPr>
+          <w:sz w:val="24"/>
+          <w:szCs w:val="24"/>
+        </w:rPr>
+      </w:pPr>
+      <w:r>
+        <w:rPr>
+          <w:sz w:val="24"/>
+          <w:szCs w:val="24"/>
+        </w:rPr>
+        <w:t>objetos.</w:t>
+      </w:r>
+    </w:p>
+    <w:p>
+      <w:pPr>
+        <w:ind w:firstLine="720"/>
+        <w:jc w:val="both"/>
+        <w:rPr>
+          <w:sz w:val="24"/>
+          <w:szCs w:val="24"/>
+        </w:rPr>
+      </w:pPr>
+    </w:p>
+    <w:p>
+      <w:pPr>
+        <w:jc w:val="both"/>
+        <w:rPr>
+          <w:sz w:val="24"/>
+          <w:szCs w:val="24"/>
+        </w:rPr>
+      </w:pPr>
       <w:r>
         <w:rPr>
           <w:b/>
@@ -6145,9 +6285,57 @@
           <w:sz w:val="24"/>
           <w:szCs w:val="24"/>
         </w:rPr>
-        <w:t>Oriented</w:t>
-      </w:r>
-      <w:proofErr w:type="spellEnd"/>
+        <w:t xml:space="preserve">Plugin </w:t>
+      </w:r>
+      <w:r>
+        <w:rPr>
+          <w:sz w:val="24"/>
+          <w:szCs w:val="24"/>
+        </w:rPr>
+        <w:t>Extensión de un p</w:t>
+      </w:r>
+      <w:r>
+        <w:rPr>
+          <w:sz w:val="24"/>
+          <w:szCs w:val="24"/>
+        </w:rPr>
+        <w:t xml:space="preserve">rograma software que añade nueva funcionalidad sin </w:t>
+      </w:r>
+    </w:p>
+    <w:p>
+      <w:pPr>
+        <w:ind w:firstLine="720"/>
+        <w:jc w:val="both"/>
+        <w:rPr>
+          <w:sz w:val="24"/>
+          <w:szCs w:val="24"/>
+        </w:rPr>
+      </w:pPr>
+      <w:r>
+        <w:rPr>
+          <w:sz w:val="24"/>
+          <w:szCs w:val="24"/>
+        </w:rPr>
+        <w:t>alterar la proporcionada por el programa original.</w:t>
+      </w:r>
+    </w:p>
+    <w:p>
+      <w:pPr>
+        <w:jc w:val="both"/>
+        <w:rPr>
+          <w:sz w:val="24"/>
+          <w:szCs w:val="24"/>
+        </w:rPr>
+      </w:pPr>
+    </w:p>
+    <w:p>
+      <w:pPr>
+        <w:jc w:val="both"/>
+        <w:rPr>
+          <w:sz w:val="24"/>
+          <w:szCs w:val="24"/>
+        </w:rPr>
+      </w:pPr>
       <w:r>
         <w:rPr>
           <w:b/>
@@ -6155,9 +6343,67 @@
           <w:sz w:val="24"/>
           <w:szCs w:val="24"/>
         </w:rPr>
-        <w:t xml:space="preserve"> </w:t>
-      </w:r>
-      <w:proofErr w:type="spellStart"/>
+        <w:t xml:space="preserve">Smoothing </w:t>
+      </w:r>
+      <w:r>
+        <w:rPr>
+          <w:sz w:val="24"/>
+          <w:szCs w:val="24"/>
+        </w:rPr>
+        <w:t xml:space="preserve">En el terreno estadístico hace referencia al hecho de crear una </w:t>
+      </w:r>
+    </w:p>
+    <w:p>
+      <w:pPr>
+        <w:ind w:firstLine="720"/>
+        <w:jc w:val="both"/>
+        <w:rPr>
+          <w:sz w:val="24"/>
+          <w:szCs w:val="24"/>
+        </w:rPr>
+      </w:pPr>
+      <w:r>
+        <w:rPr>
+          <w:sz w:val="24"/>
+          <w:szCs w:val="24"/>
+        </w:rPr>
+        <w:t xml:space="preserve">función que otorgue los considerados como patrones importantes en los </w:t>
+      </w:r>
+    </w:p>
+    <w:p>
+      <w:pPr>
+        <w:ind w:firstLine="720"/>
+        <w:jc w:val="both"/>
+        <w:rPr>
+          <w:sz w:val="24"/>
+          <w:szCs w:val="24"/>
+        </w:rPr>
+      </w:pPr>
+      <w:r>
+        <w:rPr>
+          <w:sz w:val="24"/>
+          <w:szCs w:val="24"/>
+        </w:rPr>
+        <w:t>datos a la vez que deja lo considerado como ruido fuera de ellos.</w:t>
+      </w:r>
+    </w:p>
+    <w:p>
+      <w:pPr>
+        <w:jc w:val="both"/>
+        <w:rPr>
+          <w:sz w:val="24"/>
+          <w:szCs w:val="24"/>
+        </w:rPr>
+      </w:pPr>
+    </w:p>
+    <w:p>
+      <w:pPr>
+        <w:jc w:val="both"/>
+        <w:rPr>
+          <w:sz w:val="24"/>
+          <w:szCs w:val="24"/>
+        </w:rPr>
+      </w:pPr>
       <w:r>
         <w:rPr>
           <w:b/>
@@ -6165,9 +6411,50 @@
           <w:sz w:val="24"/>
           <w:szCs w:val="24"/>
         </w:rPr>
-        <w:t>Programming</w:t>
-      </w:r>
-      <w:proofErr w:type="spellEnd"/>
+        <w:t xml:space="preserve">Sprint </w:t>
+      </w:r>
+      <w:r>
+        <w:rPr>
+          <w:sz w:val="24"/>
+          <w:szCs w:val="24"/>
+        </w:rPr>
+        <w:t xml:space="preserve">Ciclo de tiempo acotado por un equipo en el desarrollo del software </w:t>
+      </w:r>
+    </w:p>
+    <w:p>
+      <w:pPr>
+        <w:ind w:firstLine="720"/>
+        <w:jc w:val="both"/>
+        <w:rPr>
+          <w:sz w:val="24"/>
+          <w:szCs w:val="24"/>
+        </w:rPr>
+      </w:pPr>
+      <w:r>
+        <w:rPr>
+          <w:sz w:val="24"/>
+          <w:szCs w:val="24"/>
+        </w:rPr>
+        <w:t>siguiendo los principios de las metodologías ágiles.</w:t>
+      </w:r>
+    </w:p>
+    <w:p>
+      <w:pPr>
+        <w:jc w:val="both"/>
+        <w:rPr>
+          <w:sz w:val="24"/>
+          <w:szCs w:val="24"/>
+        </w:rPr>
+      </w:pPr>
+    </w:p>
+    <w:p>
+      <w:pPr>
+        <w:jc w:val="both"/>
+        <w:rPr>
+          <w:sz w:val="24"/>
+          <w:szCs w:val="24"/>
+        </w:rPr>
+      </w:pPr>
       <w:r>
         <w:rPr>
           <w:b/>
@@ -6175,83 +6462,33 @@
           <w:sz w:val="24"/>
           <w:szCs w:val="24"/>
         </w:rPr>
-        <w:t xml:space="preserve"> </w:t>
+        <w:t xml:space="preserve">Token </w:t>
       </w:r>
       <w:r>
         <w:rPr>
           <w:sz w:val="24"/>
           <w:szCs w:val="24"/>
         </w:rPr>
-        <w:t>Modelo de programación que organiza</w:t>
-      </w:r>
-      <w:r>
+        <w:t>Representación tangible de un hecho, atributo o sentimiento.</w:t>
+      </w:r>
+    </w:p>
+    <w:p>
+      <w:pPr>
+        <w:jc w:val="both"/>
         <w:rPr>
           <w:sz w:val="24"/>
           <w:szCs w:val="24"/>
         </w:rPr>
-        <w:t xml:space="preserve"> el </w:t>
-      </w:r>
-    </w:p>
-    <w:p>
-      <w:pPr>
-        <w:ind w:firstLine="720"/>
+      </w:pPr>
+    </w:p>
+    <w:p>
+      <w:pPr>
         <w:jc w:val="both"/>
         <w:rPr>
           <w:sz w:val="24"/>
           <w:szCs w:val="24"/>
         </w:rPr>
       </w:pPr>
-      <w:r>
-        <w:rPr>
-          <w:sz w:val="24"/>
-          <w:szCs w:val="24"/>
-        </w:rPr>
-        <w:t xml:space="preserve">diseño del software en torno a la idea de objeto, una entidad que </w:t>
-      </w:r>
-    </w:p>
-    <w:p>
-      <w:pPr>
-        <w:ind w:firstLine="720"/>
-        <w:jc w:val="both"/>
-        <w:rPr>
-          <w:sz w:val="24"/>
-          <w:szCs w:val="24"/>
-        </w:rPr>
-      </w:pPr>
-      <w:r>
-        <w:rPr>
-          <w:sz w:val="24"/>
-          <w:szCs w:val="24"/>
-        </w:rPr>
-        <w:t>contiene datos y código en forma de métodos</w:t>
-      </w:r>
-      <w:r>
-        <w:rPr>
-          <w:sz w:val="24"/>
-          <w:szCs w:val="24"/>
-        </w:rPr>
-        <w:t>.</w:t>
-      </w:r>
-    </w:p>
-    <w:p>
-      <w:pPr>
-        <w:ind w:firstLine="720"/>
-        <w:jc w:val="both"/>
-        <w:rPr>
-          <w:sz w:val="24"/>
-          <w:szCs w:val="24"/>
-        </w:rPr>
-      </w:pPr>
-    </w:p>
-    <w:p>
-      <w:pPr>
-        <w:jc w:val="both"/>
-        <w:rPr>
-          <w:sz w:val="24"/>
-          <w:szCs w:val="24"/>
-        </w:rPr>
-      </w:pPr>
-      <w:proofErr w:type="spellStart"/>
       <w:r>
         <w:rPr>
           <w:b/>
@@ -6259,346 +6496,7 @@
           <w:sz w:val="24"/>
           <w:szCs w:val="24"/>
         </w:rPr>
-        <w:t>Object-Relational</w:t>
-      </w:r>
-      <w:proofErr w:type="spellEnd"/>
-      <w:r>
-        <w:rPr>
-          <w:b/>
-          <w:bCs/>
-          <w:sz w:val="24"/>
-          <w:szCs w:val="24"/>
-        </w:rPr>
-        <w:t xml:space="preserve"> </w:t>
-      </w:r>
-      <w:proofErr w:type="spellStart"/>
-      <w:r>
-        <w:rPr>
-          <w:b/>
-          <w:bCs/>
-          <w:sz w:val="24"/>
-          <w:szCs w:val="24"/>
-        </w:rPr>
-        <w:t>Mapping</w:t>
-      </w:r>
-      <w:proofErr w:type="spellEnd"/>
-      <w:r>
-        <w:rPr>
-          <w:b/>
-          <w:bCs/>
-          <w:sz w:val="24"/>
-          <w:szCs w:val="24"/>
-        </w:rPr>
-        <w:t xml:space="preserve"> </w:t>
-      </w:r>
-      <w:r>
-        <w:rPr>
-          <w:sz w:val="24"/>
-          <w:szCs w:val="24"/>
-        </w:rPr>
-        <w:t>Método para convertir los datos almac</w:t>
-      </w:r>
-      <w:r>
-        <w:rPr>
-          <w:sz w:val="24"/>
-          <w:szCs w:val="24"/>
-        </w:rPr>
-        <w:t xml:space="preserve">enados en </w:t>
-      </w:r>
-    </w:p>
-    <w:p>
-      <w:pPr>
-        <w:ind w:firstLine="720"/>
-        <w:jc w:val="both"/>
-        <w:rPr>
-          <w:sz w:val="24"/>
-          <w:szCs w:val="24"/>
-        </w:rPr>
-      </w:pPr>
-      <w:r>
-        <w:rPr>
-          <w:sz w:val="24"/>
-          <w:szCs w:val="24"/>
-        </w:rPr>
-        <w:t xml:space="preserve">una base de datos a un modelo definido en un lenguaje orientado a </w:t>
-      </w:r>
-    </w:p>
-    <w:p>
-      <w:pPr>
-        <w:ind w:firstLine="720"/>
-        <w:jc w:val="both"/>
-        <w:rPr>
-          <w:sz w:val="24"/>
-          <w:szCs w:val="24"/>
-        </w:rPr>
-      </w:pPr>
-      <w:r>
-        <w:rPr>
-          <w:sz w:val="24"/>
-          <w:szCs w:val="24"/>
-        </w:rPr>
-        <w:t>objetos.</w:t>
-      </w:r>
-    </w:p>
-    <w:p>
-      <w:pPr>
-        <w:ind w:firstLine="720"/>
-        <w:jc w:val="both"/>
-        <w:rPr>
-          <w:sz w:val="24"/>
-          <w:szCs w:val="24"/>
-        </w:rPr>
-      </w:pPr>
-    </w:p>
-    <w:p>
-      <w:pPr>
-        <w:jc w:val="both"/>
-        <w:rPr>
-          <w:sz w:val="24"/>
-          <w:szCs w:val="24"/>
-        </w:rPr>
-      </w:pPr>
-      <w:r>
-        <w:rPr>
-          <w:b/>
-          <w:bCs/>
-          <w:sz w:val="24"/>
-          <w:szCs w:val="24"/>
-        </w:rPr>
-        <w:t xml:space="preserve">Plugin </w:t>
-      </w:r>
-      <w:r>
-        <w:rPr>
-          <w:sz w:val="24"/>
-          <w:szCs w:val="24"/>
-        </w:rPr>
-        <w:t>Extensión de un p</w:t>
-      </w:r>
-      <w:r>
-        <w:rPr>
-          <w:sz w:val="24"/>
-          <w:szCs w:val="24"/>
-        </w:rPr>
-        <w:t xml:space="preserve">rograma software que añade nueva funcionalidad sin </w:t>
-      </w:r>
-    </w:p>
-    <w:p>
-      <w:pPr>
-        <w:ind w:firstLine="720"/>
-        <w:jc w:val="both"/>
-        <w:rPr>
-          <w:sz w:val="24"/>
-          <w:szCs w:val="24"/>
-        </w:rPr>
-      </w:pPr>
-      <w:r>
-        <w:rPr>
-          <w:sz w:val="24"/>
-          <w:szCs w:val="24"/>
-        </w:rPr>
-        <w:t>alterar la proporcionada por el programa original.</w:t>
-      </w:r>
-    </w:p>
-    <w:p>
-      <w:pPr>
-        <w:jc w:val="both"/>
-        <w:rPr>
-          <w:sz w:val="24"/>
-          <w:szCs w:val="24"/>
-        </w:rPr>
-      </w:pPr>
-    </w:p>
-    <w:p>
-      <w:pPr>
-        <w:jc w:val="both"/>
-        <w:rPr>
-          <w:sz w:val="24"/>
-          <w:szCs w:val="24"/>
-        </w:rPr>
-      </w:pPr>
-      <w:proofErr w:type="spellStart"/>
-      <w:r>
-        <w:rPr>
-          <w:b/>
-          <w:bCs/>
-          <w:sz w:val="24"/>
-          <w:szCs w:val="24"/>
-        </w:rPr>
-        <w:t>Smoothing</w:t>
-      </w:r>
-      <w:proofErr w:type="spellEnd"/>
-      <w:r>
-        <w:rPr>
-          <w:b/>
-          <w:bCs/>
-          <w:sz w:val="24"/>
-          <w:szCs w:val="24"/>
-        </w:rPr>
-        <w:t xml:space="preserve"> </w:t>
-      </w:r>
-      <w:r>
-        <w:rPr>
-          <w:sz w:val="24"/>
-          <w:szCs w:val="24"/>
-        </w:rPr>
-        <w:t xml:space="preserve">En el terreno estadístico hace referencia al hecho de crear una </w:t>
-      </w:r>
-    </w:p>
-    <w:p>
-      <w:pPr>
-        <w:ind w:firstLine="720"/>
-        <w:jc w:val="both"/>
-        <w:rPr>
-          <w:sz w:val="24"/>
-          <w:szCs w:val="24"/>
-        </w:rPr>
-      </w:pPr>
-      <w:r>
-        <w:rPr>
-          <w:sz w:val="24"/>
-          <w:szCs w:val="24"/>
-        </w:rPr>
-        <w:t xml:space="preserve">función que otorgue los considerados como patrones importantes en los </w:t>
-      </w:r>
-    </w:p>
-    <w:p>
-      <w:pPr>
-        <w:ind w:firstLine="720"/>
-        <w:jc w:val="both"/>
-        <w:rPr>
-          <w:sz w:val="24"/>
-          <w:szCs w:val="24"/>
-        </w:rPr>
-      </w:pPr>
-      <w:r>
-        <w:rPr>
-          <w:sz w:val="24"/>
-          <w:szCs w:val="24"/>
-        </w:rPr>
-        <w:t>datos a la vez que deja lo considerado como ruido fuera de ellos.</w:t>
-      </w:r>
-    </w:p>
-    <w:p>
-      <w:pPr>
-        <w:jc w:val="both"/>
-        <w:rPr>
-          <w:sz w:val="24"/>
-          <w:szCs w:val="24"/>
-        </w:rPr>
-      </w:pPr>
-    </w:p>
-    <w:p>
-      <w:pPr>
-        <w:jc w:val="both"/>
-        <w:rPr>
-          <w:sz w:val="24"/>
-          <w:szCs w:val="24"/>
-        </w:rPr>
-      </w:pPr>
-      <w:r>
-        <w:rPr>
-          <w:b/>
-          <w:bCs/>
-          <w:sz w:val="24"/>
-          <w:szCs w:val="24"/>
-        </w:rPr>
-        <w:t xml:space="preserve">Sprint </w:t>
-      </w:r>
-      <w:r>
-        <w:rPr>
-          <w:sz w:val="24"/>
-          <w:szCs w:val="24"/>
-        </w:rPr>
-        <w:t xml:space="preserve">Ciclo de tiempo acotado por un equipo en el desarrollo del software </w:t>
-      </w:r>
-    </w:p>
-    <w:p>
-      <w:pPr>
-        <w:ind w:firstLine="720"/>
-        <w:jc w:val="both"/>
-        <w:rPr>
-          <w:sz w:val="24"/>
-          <w:szCs w:val="24"/>
-        </w:rPr>
-      </w:pPr>
-      <w:r>
-        <w:rPr>
-          <w:sz w:val="24"/>
-          <w:szCs w:val="24"/>
-        </w:rPr>
-        <w:t>siguiendo los principios de las metodologías ágiles.</w:t>
-      </w:r>
-    </w:p>
-    <w:p>
-      <w:pPr>
-        <w:jc w:val="both"/>
-        <w:rPr>
-          <w:sz w:val="24"/>
-          <w:szCs w:val="24"/>
-        </w:rPr>
-      </w:pPr>
-    </w:p>
-    <w:p>
-      <w:pPr>
-        <w:jc w:val="both"/>
-        <w:rPr>
-          <w:sz w:val="24"/>
-          <w:szCs w:val="24"/>
-        </w:rPr>
-      </w:pPr>
-      <w:r>
-        <w:rPr>
-          <w:b/>
-          <w:bCs/>
-          <w:sz w:val="24"/>
-          <w:szCs w:val="24"/>
-        </w:rPr>
-        <w:t xml:space="preserve">Token </w:t>
-      </w:r>
-      <w:r>
-        <w:rPr>
-          <w:sz w:val="24"/>
-          <w:szCs w:val="24"/>
-        </w:rPr>
-        <w:t>Representación tangible de un hecho, atributo o sentimiento.</w:t>
-      </w:r>
-    </w:p>
-    <w:p>
-      <w:pPr>
-        <w:jc w:val="both"/>
-        <w:rPr>
-          <w:sz w:val="24"/>
-          <w:szCs w:val="24"/>
-        </w:rPr>
-      </w:pPr>
-    </w:p>
-    <w:p>
-      <w:pPr>
-        <w:jc w:val="both"/>
-        <w:rPr>
-          <w:sz w:val="24"/>
-          <w:szCs w:val="24"/>
-        </w:rPr>
-      </w:pPr>
-      <w:proofErr w:type="spellStart"/>
-      <w:r>
-        <w:rPr>
-          <w:b/>
-          <w:bCs/>
-          <w:sz w:val="24"/>
-          <w:szCs w:val="24"/>
-        </w:rPr>
-        <w:t>Tokenización</w:t>
-      </w:r>
-      <w:proofErr w:type="spellEnd"/>
-      <w:r>
-        <w:rPr>
-          <w:b/>
-          <w:bCs/>
-          <w:sz w:val="24"/>
-          <w:szCs w:val="24"/>
-        </w:rPr>
-        <w:t xml:space="preserve"> </w:t>
+        <w:t xml:space="preserve">Tokenización </w:t>
       </w:r>
       <w:r>
         <w:rPr>
@@ -6774,53 +6672,12 @@
         </w:rPr>
         <w:t xml:space="preserve">OOP </w:t>
       </w:r>
-      <w:proofErr w:type="spellStart"/>
       <w:r>
         <w:rPr>
           <w:sz w:val="24"/>
           <w:szCs w:val="24"/>
         </w:rPr>
-        <w:t>Object</w:t>
-      </w:r>
-      <w:proofErr w:type="spellEnd"/>
-      <w:r>
-        <w:rPr>
-          <w:sz w:val="24"/>
-          <w:szCs w:val="24"/>
-        </w:rPr>
-        <w:t xml:space="preserve"> </w:t>
-      </w:r>
-      <w:proofErr w:type="spellStart"/>
-      <w:r>
-        <w:rPr>
-          <w:sz w:val="24"/>
-          <w:szCs w:val="24"/>
-        </w:rPr>
-        <w:t>Oriented</w:t>
-      </w:r>
-      <w:proofErr w:type="spellEnd"/>
-      <w:r>
-        <w:rPr>
-          <w:sz w:val="24"/>
-          <w:szCs w:val="24"/>
-        </w:rPr>
-        <w:t xml:space="preserve"> </w:t>
-      </w:r>
-      <w:proofErr w:type="spellStart"/>
-      <w:r>
-        <w:rPr>
-          <w:sz w:val="24"/>
-          <w:szCs w:val="24"/>
-        </w:rPr>
-        <w:t>Programming</w:t>
-      </w:r>
-      <w:proofErr w:type="spellEnd"/>
-      <w:r>
-        <w:rPr>
-          <w:sz w:val="24"/>
-          <w:szCs w:val="24"/>
-        </w:rPr>
-        <w:t>.</w:t>
+        <w:t>Object Oriented Programming.</w:t>
       </w:r>
     </w:p>
     <w:p>
@@ -6889,21 +6746,12 @@
       <w:r>
         <w:t xml:space="preserve">Los primeros sistemas conversaciones datan de 1966 y 1971, con los </w:t>
       </w:r>
-      <w:proofErr w:type="spellStart"/>
       <w:r>
         <w:rPr>
           <w:i/>
           <w:iCs/>
         </w:rPr>
-        <w:t>chatbots</w:t>
-      </w:r>
-      <w:proofErr w:type="spellEnd"/>
-      <w:r>
-        <w:rPr>
-          <w:i/>
-          <w:iCs/>
-        </w:rPr>
-        <w:t xml:space="preserve"> </w:t>
+        <w:t xml:space="preserve">chatbots </w:t>
       </w:r>
       <w:r>
         <w:t>ELIZA y PARRY respectivamente.</w:t>
@@ -7188,7 +7036,15 @@
         <w:jc w:val="both"/>
       </w:pPr>
       <w:r>
-        <w:t>En particular la modelización del lenguaje, una técnica de aprendizaje automático, ha sido la seleccionada para el desarrollo de este proyecto.</w:t>
+        <w:t xml:space="preserve">En particular la modelización del lenguaje, una técnica de aprendizaje </w:t>
+      </w:r>
+      <w:proofErr w:type="gramStart"/>
+      <w:r>
+        <w:t>automático,</w:t>
+      </w:r>
+      <w:proofErr w:type="gramEnd"/>
+      <w:r>
+        <w:t xml:space="preserve"> ha sido la seleccionada para el desarrollo de este proyecto.</w:t>
       </w:r>
     </w:p>
     <w:p>
@@ -7240,7 +7096,31 @@
         <w:rPr>
           <w:rFonts w:cs="Arial"/>
         </w:rPr>
-        <w:t>. Al día de publicarse, y durante gran parte del desarrollo, no existe ningún enlace entre este trabajo y dicha empresa.</w:t>
+        <w:t xml:space="preserve">. Al día de publicarse, y durante gran parte del desarrollo no </w:t>
+      </w:r>
+      <w:r>
+        <w:rPr>
+          <w:rFonts w:cs="Arial"/>
+        </w:rPr>
+        <w:t xml:space="preserve">ha </w:t>
+      </w:r>
+      <w:r>
+        <w:rPr>
+          <w:rFonts w:cs="Arial"/>
+        </w:rPr>
+        <w:t>exist</w:t>
+      </w:r>
+      <w:r>
+        <w:rPr>
+          <w:rFonts w:cs="Arial"/>
+        </w:rPr>
+        <w:t>ido</w:t>
+      </w:r>
+      <w:r>
+        <w:rPr>
+          <w:rFonts w:cs="Arial"/>
+        </w:rPr>
+        <w:t xml:space="preserve"> ningún enlace entre este trabajo y dicha empresa.</w:t>
       </w:r>
     </w:p>
     <w:p>
@@ -7505,7 +7385,14 @@
           <w:b/>
           <w:bCs/>
         </w:rPr>
-        <w:t>tres diferentes modos de predicción</w:t>
+        <w:t>tres diferentes</w:t>
+      </w:r>
+      <w:r>
+        <w:rPr>
+          <w:b/>
+          <w:bCs/>
+        </w:rPr>
+        <w:t xml:space="preserve"> modelos de n-gramas</w:t>
       </w:r>
       <w:r>
         <w:t>.</w:t>
@@ -7724,7 +7611,6 @@
       <w:r>
         <w:t xml:space="preserve"> </w:t>
       </w:r>
-      <w:proofErr w:type="spellStart"/>
       <w:r>
         <w:rPr>
           <w:i/>
@@ -7732,7 +7618,6 @@
         </w:rPr>
         <w:t>sprints</w:t>
       </w:r>
-      <w:proofErr w:type="spellEnd"/>
       <w:r>
         <w:rPr>
           <w:i/>
@@ -8121,13 +8006,8 @@
         </w:rPr>
       </w:pPr>
       <w:r>
-        <w:t xml:space="preserve">** Hablar sobre el modelo GPT-3 desarrollado por la empresa </w:t>
-      </w:r>
-      <w:proofErr w:type="spellStart"/>
-      <w:r>
-        <w:t>OpenAI</w:t>
-      </w:r>
-      <w:proofErr w:type="spellEnd"/>
+        <w:t>** Hablar sobre el modelo GPT-3 desarrollado por la empresa OpenAI</w:t>
+      </w:r>
       <w:r>
         <w:br w:type="page"/>
       </w:r>
@@ -8969,7 +8849,6 @@
       <w:r>
         <w:t xml:space="preserve"> palabras, caracteres o sílabas, esto depende en la </w:t>
       </w:r>
-      <w:proofErr w:type="spellStart"/>
       <w:r>
         <w:rPr>
           <w:i/>
@@ -8977,7 +8856,6 @@
         </w:rPr>
         <w:t>tokenización</w:t>
       </w:r>
-      <w:proofErr w:type="spellEnd"/>
       <w:r>
         <w:t xml:space="preserve"> elegida a la hora de analizar el </w:t>
       </w:r>
@@ -9005,7 +8883,6 @@
       <w:r>
         <w:t xml:space="preserve">Dependiendo de la </w:t>
       </w:r>
-      <w:proofErr w:type="spellStart"/>
       <w:r>
         <w:rPr>
           <w:i/>
@@ -9013,7 +8890,6 @@
         </w:rPr>
         <w:t>tokenización</w:t>
       </w:r>
-      <w:proofErr w:type="spellEnd"/>
       <w:r>
         <w:t xml:space="preserve"> elegida se pueden clasificar diferentes tipos de modelos. Lo más conocidos son los que dividen el </w:t>
       </w:r>
@@ -9028,23 +8904,7 @@
         <w:t xml:space="preserve"> en palabras haciendo uso de espacios y signos de puntuación como separadores.</w:t>
       </w:r>
       <w:r>
-        <w:t xml:space="preserve"> Diferenciamos entre </w:t>
-      </w:r>
-      <w:proofErr w:type="spellStart"/>
-      <w:r>
-        <w:t>unigramas</w:t>
-      </w:r>
-      <w:proofErr w:type="spellEnd"/>
-      <w:r>
-        <w:t xml:space="preserve">, </w:t>
-      </w:r>
-      <w:proofErr w:type="spellStart"/>
-      <w:r>
-        <w:t>bigramas</w:t>
-      </w:r>
-      <w:proofErr w:type="spellEnd"/>
-      <w:r>
-        <w:t xml:space="preserve">, trigramas, … en función del número de palabras que formen el n-grama. </w:t>
+        <w:t xml:space="preserve"> Diferenciamos entre unigramas, bigramas, trigramas, … en función del número de palabras que formen el n-grama. </w:t>
       </w:r>
       <w:r>
         <w:t xml:space="preserve">Un ejemplo de lo explicado se puede visualizar en </w:t>
@@ -9296,42 +9156,22 @@
           <w:i/>
           <w:iCs/>
         </w:rPr>
-        <w:t xml:space="preserve">data </w:t>
-      </w:r>
-      <w:proofErr w:type="spellStart"/>
+        <w:t>data sparsity</w:t>
+      </w:r>
+      <w:r>
+        <w:rPr>
+          <w:rFonts w:eastAsiaTheme="minorEastAsia"/>
+        </w:rPr>
+        <w:t xml:space="preserve"> el cual aparece al querer tener un mayor tamaño en los n-gramas construidos, pues el modelo tendrá un mayor parecido con la realidad. El problema de intentar hacer los n-gramas de gran tamaño es que cuanto mayor es el tamaño más posibilidad hay de que aparezcan n-gramas que no existan para ser observados en el conjunto de datos utilizado para el entrenamiento. Para enfrentar este problema se hace uso comúnmente de técnicas de</w:t>
+      </w:r>
       <w:r>
         <w:rPr>
           <w:rFonts w:eastAsiaTheme="minorEastAsia"/>
           <w:i/>
           <w:iCs/>
         </w:rPr>
-        <w:t>sparsity</w:t>
-      </w:r>
-      <w:proofErr w:type="spellEnd"/>
-      <w:r>
-        <w:rPr>
-          <w:rFonts w:eastAsiaTheme="minorEastAsia"/>
-        </w:rPr>
-        <w:t xml:space="preserve"> el cual aparece al querer tener un mayor tamaño en los n-gramas construidos, pues el modelo tendrá un mayor parecido con la realidad. El problema de intentar hacer los n-gramas de gran tamaño es que cuanto mayor es el tamaño más posibilidad hay de que aparezcan n-gramas que no existan para ser observados en el conjunto de datos utilizado para el entrenamiento. Para enfrentar este problema se hace uso comúnmente de técnicas de</w:t>
-      </w:r>
-      <w:r>
-        <w:rPr>
-          <w:rFonts w:eastAsiaTheme="minorEastAsia"/>
-          <w:i/>
-          <w:iCs/>
-        </w:rPr>
-        <w:t xml:space="preserve"> </w:t>
-      </w:r>
-      <w:proofErr w:type="spellStart"/>
-      <w:r>
-        <w:rPr>
-          <w:rFonts w:eastAsiaTheme="minorEastAsia"/>
-          <w:i/>
-          <w:iCs/>
-        </w:rPr>
-        <w:t>smoothing</w:t>
-      </w:r>
-      <w:proofErr w:type="spellEnd"/>
+        <w:t xml:space="preserve"> smoothing</w:t>
+      </w:r>
       <w:r>
         <w:rPr>
           <w:rFonts w:eastAsiaTheme="minorEastAsia"/>
@@ -9550,21 +9390,7 @@
         <w:rPr>
           <w:rFonts w:eastAsiaTheme="minorEastAsia"/>
         </w:rPr>
-        <w:t xml:space="preserve">Para el desarrollo de este proyecto se ha construido un modelo del lenguaje a base de </w:t>
-      </w:r>
-      <w:proofErr w:type="spellStart"/>
-      <w:r>
-        <w:rPr>
-          <w:rFonts w:eastAsiaTheme="minorEastAsia"/>
-        </w:rPr>
-        <w:t>unigramas</w:t>
-      </w:r>
-      <w:proofErr w:type="spellEnd"/>
-      <w:r>
-        <w:rPr>
-          <w:rFonts w:eastAsiaTheme="minorEastAsia"/>
-        </w:rPr>
-        <w:t xml:space="preserve">, en este caso el problema de </w:t>
+        <w:t xml:space="preserve">Para el desarrollo de este proyecto se ha construido un modelo del lenguaje a base de unigramas, en este caso el problema de </w:t>
       </w:r>
       <w:r>
         <w:rPr>
@@ -9572,37 +9398,13 @@
           <w:i/>
           <w:iCs/>
         </w:rPr>
-        <w:t xml:space="preserve">data </w:t>
-      </w:r>
-      <w:proofErr w:type="spellStart"/>
+        <w:t>data sparsity</w:t>
+      </w:r>
       <w:r>
         <w:rPr>
           <w:rFonts w:eastAsiaTheme="minorEastAsia"/>
-          <w:i/>
-          <w:iCs/>
-        </w:rPr>
-        <w:t>sparsity</w:t>
-      </w:r>
-      <w:proofErr w:type="spellEnd"/>
-      <w:r>
-        <w:rPr>
-          <w:rFonts w:eastAsiaTheme="minorEastAsia"/>
-        </w:rPr>
-        <w:t xml:space="preserve"> puede ser solucionado con una muestra de datos lo suficientemente alta pues se considera cada palabra individualmente. El problema de este enfoque mediante </w:t>
-      </w:r>
-      <w:proofErr w:type="spellStart"/>
-      <w:r>
-        <w:rPr>
-          <w:rFonts w:eastAsiaTheme="minorEastAsia"/>
-        </w:rPr>
-        <w:t>unigramas</w:t>
-      </w:r>
-      <w:proofErr w:type="spellEnd"/>
-      <w:r>
-        <w:rPr>
-          <w:rFonts w:eastAsiaTheme="minorEastAsia"/>
-        </w:rPr>
-        <w:t xml:space="preserve"> es que asumimos que toda palabra es independiente lo cual puede dar malos resultados en modos de predicción que sugieran frases de palabras</w:t>
+        </w:rPr>
+        <w:t xml:space="preserve"> puede ser solucionado con una muestra de datos lo suficientemente alta pues se considera cada palabra individualmente. El problema de este enfoque mediante unigramas es que asumimos que toda palabra es independiente lo cual puede dar malos resultados en modos de predicción que sugieran frases de palabras</w:t>
       </w:r>
       <w:r>
         <w:rPr>
@@ -9978,26 +9780,10 @@
         <w:jc w:val="both"/>
       </w:pPr>
       <w:r>
-        <w:t xml:space="preserve">La representación de las conexiones entre </w:t>
-      </w:r>
-      <w:proofErr w:type="spellStart"/>
-      <w:r>
-        <w:t>unigramas</w:t>
-      </w:r>
-      <w:proofErr w:type="spellEnd"/>
-      <w:r>
-        <w:t xml:space="preserve"> </w:t>
-      </w:r>
-      <w:r>
-        <w:t xml:space="preserve">puede ser aplicable a muchas estructuras de datos diferentes, matrices de vectores, vectores de instancias de objetos, etcétera. La razón por la </w:t>
-      </w:r>
-      <w:proofErr w:type="spellStart"/>
-      <w:r>
-        <w:t>cuál</w:t>
-      </w:r>
-      <w:proofErr w:type="spellEnd"/>
-      <w:r>
-        <w:t xml:space="preserve"> se ha escogido el grafo como estructura para representar dichas conexiones es dado a la facilidad que presenta para recorrerlo, sobre todo teniendo en cuenta que la base de datos elegida para el proyecto es una base de datos orientada a grafos.</w:t>
+        <w:t xml:space="preserve">La representación de las conexiones entre unigramas </w:t>
+      </w:r>
+      <w:r>
+        <w:t>puede ser aplicable a muchas estructuras de datos diferentes, matrices de vectores, vectores de instancias de objetos, etcétera. La razón por la cuál se ha escogido el grafo como estructura para representar dichas conexiones es dado a la facilidad que presenta para recorrerlo, sobre todo teniendo en cuenta que la base de datos elegida para el proyecto es una base de datos orientada a grafos.</w:t>
       </w:r>
     </w:p>
     <w:p/>
@@ -11732,7 +11518,15 @@
         <w:jc w:val="both"/>
       </w:pPr>
       <w:r>
-        <w:t xml:space="preserve">En cuanto a signos ortográficos menos comunes, tales como ‘&lt;&lt;’, ‘&gt;&gt;’, ‘-‘, </w:t>
+        <w:t>En cuanto a signos ortográficos menos comunes, tales como ‘&lt;&lt;’, ‘&gt;&gt;’, ‘</w:t>
+      </w:r>
+      <w:proofErr w:type="gramStart"/>
+      <w:r>
+        <w:t>-‘</w:t>
+      </w:r>
+      <w:proofErr w:type="gramEnd"/>
+      <w:r>
+        <w:t xml:space="preserve">, </w:t>
       </w:r>
       <w:r>
         <w:t xml:space="preserve">’_’, </w:t>
@@ -12512,15 +12306,7 @@
         <w:jc w:val="both"/>
       </w:pPr>
       <w:r>
-        <w:t xml:space="preserve">** hablar sobre estructura de datos intermedias, </w:t>
-      </w:r>
-      <w:proofErr w:type="spellStart"/>
-      <w:r>
-        <w:t>json</w:t>
-      </w:r>
-      <w:proofErr w:type="spellEnd"/>
-      <w:r>
-        <w:t>, atributos de arcos.</w:t>
+        <w:t>** hablar sobre estructura de datos intermedias, json, atributos de arcos.</w:t>
       </w:r>
     </w:p>
     <w:p>
@@ -12541,15 +12327,7 @@
     </w:p>
     <w:p>
       <w:r>
-        <w:t xml:space="preserve">** Explicar </w:t>
-      </w:r>
-      <w:proofErr w:type="spellStart"/>
-      <w:r>
-        <w:t>como</w:t>
-      </w:r>
-      <w:proofErr w:type="spellEnd"/>
-      <w:r>
-        <w:t xml:space="preserve"> se calcula el valor y atributo de los arcos del grado. Escribir formula.</w:t>
+        <w:t>** Explicar como se calcula el valor y atributo de los arcos del grado. Escribir formula.</w:t>
       </w:r>
     </w:p>
     <w:p>
@@ -12632,7 +12410,15 @@
         <w:t xml:space="preserve"> </w:t>
       </w:r>
       <w:r>
-        <w:t>esta expresión elimina todos los signos ortográficos mencionados en sección, a excepción de ‘_’ que ha remplazado en los textos por un carácter vacío  ‘ ’</w:t>
+        <w:t xml:space="preserve">esta expresión elimina todos los signos ortográficos mencionados en sección, a excepción de ‘_’ que ha remplazado en los textos por un carácter </w:t>
+      </w:r>
+      <w:proofErr w:type="gramStart"/>
+      <w:r>
+        <w:t>vacío  ‘</w:t>
+      </w:r>
+      <w:proofErr w:type="gramEnd"/>
+      <w:r>
+        <w:t xml:space="preserve"> ’</w:t>
       </w:r>
       <w:r>
         <w:rPr>
@@ -12655,21 +12441,21 @@
       <w:r>
         <w:t xml:space="preserve">para ello en el mismo código se hace uso de la función </w:t>
       </w:r>
-      <w:proofErr w:type="spellStart"/>
+      <w:proofErr w:type="gramStart"/>
       <w:r>
         <w:rPr>
           <w:i/>
           <w:iCs/>
         </w:rPr>
-        <w:t>lower</w:t>
-      </w:r>
-      <w:proofErr w:type="spellEnd"/>
+        <w:t>lower(</w:t>
+      </w:r>
+      <w:proofErr w:type="gramEnd"/>
       <w:r>
         <w:rPr>
           <w:i/>
           <w:iCs/>
         </w:rPr>
-        <w:t>()</w:t>
+        <w:t>)</w:t>
       </w:r>
       <w:r>
         <w:t xml:space="preserve"> la cual convierte toda letra mayúscula presente en una cadena a caracteres en minúscula. **</w:t>
@@ -12688,15 +12474,7 @@
     </w:p>
     <w:p>
       <w:r>
-        <w:t xml:space="preserve">** Métodos de predicción realizados, ofrecer lista de pasos de </w:t>
-      </w:r>
-      <w:proofErr w:type="spellStart"/>
-      <w:r>
-        <w:t>como</w:t>
-      </w:r>
-      <w:proofErr w:type="spellEnd"/>
-      <w:r>
-        <w:t xml:space="preserve"> se procede en cada </w:t>
+        <w:t xml:space="preserve">** Métodos de predicción realizados, ofrecer lista de pasos de como se procede en cada </w:t>
       </w:r>
       <w:r>
         <w:t>método</w:t>
@@ -12921,23 +12699,7 @@
         <w:t xml:space="preserve"> </w:t>
       </w:r>
       <w:r>
-        <w:t xml:space="preserve">que utilice trigramas y </w:t>
-      </w:r>
-      <w:proofErr w:type="spellStart"/>
-      <w:r>
-        <w:t>bigramas</w:t>
-      </w:r>
-      <w:proofErr w:type="spellEnd"/>
-      <w:r>
-        <w:t xml:space="preserve"> en vez de únicamente </w:t>
-      </w:r>
-      <w:proofErr w:type="spellStart"/>
-      <w:r>
-        <w:t>unigramas</w:t>
-      </w:r>
-      <w:proofErr w:type="spellEnd"/>
-      <w:r>
-        <w:t>.</w:t>
+        <w:t>que utilice trigramas y bigramas en vez de únicamente unigramas.</w:t>
       </w:r>
     </w:p>
     <w:p>
@@ -12962,34 +12724,10 @@
           <w:i/>
           <w:iCs/>
         </w:rPr>
-        <w:t xml:space="preserve">data </w:t>
-      </w:r>
-      <w:proofErr w:type="spellStart"/>
-      <w:r>
-        <w:rPr>
-          <w:i/>
-          <w:iCs/>
-        </w:rPr>
-        <w:t>sparsity</w:t>
-      </w:r>
-      <w:proofErr w:type="spellEnd"/>
-      <w:r>
-        <w:rPr>
-          <w:i/>
-          <w:iCs/>
-        </w:rPr>
-        <w:t xml:space="preserve"> </w:t>
-      </w:r>
-      <w:r>
-        <w:t xml:space="preserve">que se originaría al hacer uso de </w:t>
-      </w:r>
-      <w:proofErr w:type="spellStart"/>
-      <w:r>
-        <w:t>bigramas</w:t>
-      </w:r>
-      <w:proofErr w:type="spellEnd"/>
-      <w:r>
-        <w:t xml:space="preserve"> o trigramas</w:t>
+        <w:t xml:space="preserve">data sparsity </w:t>
+      </w:r>
+      <w:r>
+        <w:t>que se originaría al hacer uso de bigramas o trigramas</w:t>
       </w:r>
       <w:r>
         <w:t xml:space="preserve">. </w:t>
@@ -13162,7 +12900,21 @@
         <w:rPr>
           <w:rFonts w:cs="Arial"/>
         </w:rPr>
-        <w:t>modelos de grafos de los datos almacenados en la misma, quitando dicha carga de programación en la parte del lenguaje. Relacionado con el uso de la misma se ha usado Docker para poder aislar dicha tecnología en un contenedor y permitir su despliegue en distinto equipos de trabajo.</w:t>
+        <w:t xml:space="preserve">modelos de grafos de los datos almacenados en la misma, quitando dicha carga de programación en la parte del lenguaje. Relacionado con el uso de </w:t>
+      </w:r>
+      <w:proofErr w:type="gramStart"/>
+      <w:r>
+        <w:rPr>
+          <w:rFonts w:cs="Arial"/>
+        </w:rPr>
+        <w:t>la misma</w:t>
+      </w:r>
+      <w:proofErr w:type="gramEnd"/>
+      <w:r>
+        <w:rPr>
+          <w:rFonts w:cs="Arial"/>
+        </w:rPr>
+        <w:t xml:space="preserve"> se ha usado Docker para poder aislar dicha tecnología en un contenedor y permitir su despliegue en distinto equipos de trabajo.</w:t>
       </w:r>
     </w:p>
     <w:p>
@@ -13299,23 +13051,7 @@
         <w:t>o</w:t>
       </w:r>
       <w:r>
-        <w:t xml:space="preserve"> nos indica la entrevista anual realizada por </w:t>
-      </w:r>
-      <w:proofErr w:type="spellStart"/>
-      <w:r>
-        <w:t>Stack</w:t>
-      </w:r>
-      <w:proofErr w:type="spellEnd"/>
-      <w:r>
-        <w:t xml:space="preserve"> </w:t>
-      </w:r>
-      <w:proofErr w:type="spellStart"/>
-      <w:r>
-        <w:t>Overflow</w:t>
-      </w:r>
-      <w:proofErr w:type="spellEnd"/>
-      <w:r>
-        <w:t>.</w:t>
+        <w:t xml:space="preserve"> nos indica la entrevista anual realizada por Stack Overflow.</w:t>
       </w:r>
       <w:r>
         <w:t xml:space="preserve"> </w:t>
@@ -13379,15 +13115,7 @@
         <w:t xml:space="preserve"> gestor de paquetes</w:t>
       </w:r>
       <w:r>
-        <w:t xml:space="preserve"> </w:t>
-      </w:r>
-      <w:proofErr w:type="spellStart"/>
-      <w:r>
-        <w:t>Pip</w:t>
-      </w:r>
-      <w:proofErr w:type="spellEnd"/>
-      <w:r>
-        <w:t xml:space="preserve"> en su versión 21.2.4.</w:t>
+        <w:t xml:space="preserve"> Pip en su versión 21.2.4.</w:t>
       </w:r>
     </w:p>
     <w:p>
@@ -13477,17 +13205,8 @@
           <w:b/>
           <w:bCs/>
         </w:rPr>
-        <w:t>Python-</w:t>
-      </w:r>
-      <w:proofErr w:type="spellStart"/>
-      <w:r>
-        <w:rPr>
-          <w:b/>
-          <w:bCs/>
-        </w:rPr>
-        <w:t>Dotenv</w:t>
-      </w:r>
-      <w:proofErr w:type="spellEnd"/>
+        <w:t>Python-Dotenv</w:t>
+      </w:r>
       <w:r>
         <w:t xml:space="preserve">: </w:t>
       </w:r>
@@ -13521,7 +13240,6 @@
         </w:numPr>
         <w:jc w:val="both"/>
       </w:pPr>
-      <w:proofErr w:type="spellStart"/>
       <w:r>
         <w:rPr>
           <w:b/>
@@ -13557,12 +13275,19 @@
         </w:rPr>
         <w:t>y</w:t>
       </w:r>
-      <w:proofErr w:type="spellEnd"/>
       <w:r>
         <w:t xml:space="preserve">: </w:t>
       </w:r>
       <w:r>
-        <w:t xml:space="preserve">Implementa una gran cantidad de algoritmos y modelos matemáticos. En concreto estamos utilizando esta librería por el módulo de estadística de la misma para poder generar una distribución discreta. Versión </w:t>
+        <w:t xml:space="preserve">Implementa una gran cantidad de algoritmos y modelos matemáticos. En concreto estamos utilizando esta librería por el módulo de estadística de </w:t>
+      </w:r>
+      <w:proofErr w:type="gramStart"/>
+      <w:r>
+        <w:t>la misma</w:t>
+      </w:r>
+      <w:proofErr w:type="gramEnd"/>
+      <w:r>
+        <w:t xml:space="preserve"> para poder generar una distribución discreta. Versión </w:t>
       </w:r>
       <w:r>
         <w:t>1.9.1</w:t>
@@ -13666,35 +13391,7 @@
         <w:rPr>
           <w:rFonts w:cs="Arial"/>
         </w:rPr>
-        <w:t xml:space="preserve">, Cisco </w:t>
-      </w:r>
-      <w:proofErr w:type="spellStart"/>
-      <w:r>
-        <w:rPr>
-          <w:rFonts w:cs="Arial"/>
-        </w:rPr>
-        <w:t>Systems</w:t>
-      </w:r>
-      <w:proofErr w:type="spellEnd"/>
-      <w:r>
-        <w:rPr>
-          <w:rFonts w:cs="Arial"/>
-        </w:rPr>
-        <w:t xml:space="preserve">, Google, IBM, o Red </w:t>
-      </w:r>
-      <w:proofErr w:type="spellStart"/>
-      <w:r>
-        <w:rPr>
-          <w:rFonts w:cs="Arial"/>
-        </w:rPr>
-        <w:t>Hat</w:t>
-      </w:r>
-      <w:proofErr w:type="spellEnd"/>
-      <w:r>
-        <w:rPr>
-          <w:rFonts w:cs="Arial"/>
-        </w:rPr>
-        <w:t>.</w:t>
+        <w:t>, Cisco Systems, Google, IBM, o Red Hat.</w:t>
       </w:r>
     </w:p>
     <w:p>
@@ -13867,7 +13564,6 @@
         </w:rPr>
         <w:t xml:space="preserve">Aparte Arango cuenta con su propio lenguaje de </w:t>
       </w:r>
-      <w:proofErr w:type="spellStart"/>
       <w:r>
         <w:rPr>
           <w:rFonts w:cs="Arial"/>
@@ -13876,7 +13572,6 @@
         </w:rPr>
         <w:t>queries</w:t>
       </w:r>
-      <w:proofErr w:type="spellEnd"/>
       <w:r>
         <w:rPr>
           <w:rFonts w:cs="Arial"/>
@@ -13915,7 +13610,6 @@
         </w:rPr>
         <w:t xml:space="preserve">a los lenguajes de alto nivel multipropósito, utilizando palabras reservadas similares como, por ejemplo, </w:t>
       </w:r>
-      <w:proofErr w:type="spellStart"/>
       <w:r>
         <w:rPr>
           <w:rFonts w:cs="Arial"/>
@@ -13924,7 +13618,6 @@
         </w:rPr>
         <w:t>for</w:t>
       </w:r>
-      <w:proofErr w:type="spellEnd"/>
       <w:r>
         <w:rPr>
           <w:rFonts w:cs="Arial"/>
@@ -14040,39 +13733,7 @@
         <w:jc w:val="both"/>
       </w:pPr>
       <w:r>
-        <w:t xml:space="preserve">Normalmente un sistema de control de versiones suele ser utilizado junto a un servicio de almacenamiento en la nube de esas mismas versiones. Entre </w:t>
-      </w:r>
-      <w:proofErr w:type="spellStart"/>
-      <w:r>
-        <w:t>lo</w:t>
-      </w:r>
-      <w:proofErr w:type="spellEnd"/>
-      <w:r>
-        <w:t xml:space="preserve"> más conocidos encontramos servicios como </w:t>
-      </w:r>
-      <w:proofErr w:type="spellStart"/>
-      <w:r>
-        <w:t>Github</w:t>
-      </w:r>
-      <w:proofErr w:type="spellEnd"/>
-      <w:r>
-        <w:t xml:space="preserve">, </w:t>
-      </w:r>
-      <w:proofErr w:type="spellStart"/>
-      <w:r>
-        <w:t>Gitlab</w:t>
-      </w:r>
-      <w:proofErr w:type="spellEnd"/>
-      <w:r>
-        <w:t xml:space="preserve"> o </w:t>
-      </w:r>
-      <w:proofErr w:type="spellStart"/>
-      <w:r>
-        <w:t>BitBucket</w:t>
-      </w:r>
-      <w:proofErr w:type="spellEnd"/>
-      <w:r>
-        <w:t xml:space="preserve">. </w:t>
+        <w:t xml:space="preserve">Normalmente un sistema de control de versiones suele ser utilizado junto a un servicio de almacenamiento en la nube de esas mismas versiones. Entre lo más conocidos encontramos servicios como Github, Gitlab o BitBucket. </w:t>
       </w:r>
       <w:r>
         <w:t xml:space="preserve">Para facilitar el desarrollo entre diferentes equipos </w:t>
@@ -14081,31 +13742,7 @@
         <w:t xml:space="preserve">se ha creado un repositorio público </w:t>
       </w:r>
       <w:r>
-        <w:t xml:space="preserve">en la plataforma </w:t>
-      </w:r>
-      <w:proofErr w:type="spellStart"/>
-      <w:r>
-        <w:t>Github</w:t>
-      </w:r>
-      <w:proofErr w:type="spellEnd"/>
-      <w:r>
-        <w:t xml:space="preserve"> al que se puede acceder buscando “</w:t>
-      </w:r>
-      <w:proofErr w:type="spellStart"/>
-      <w:r>
-        <w:t>alberto-lopov</w:t>
-      </w:r>
-      <w:proofErr w:type="spellEnd"/>
-      <w:r>
-        <w:t>/</w:t>
-      </w:r>
-      <w:proofErr w:type="spellStart"/>
-      <w:r>
-        <w:t>bachelor-thesis</w:t>
-      </w:r>
-      <w:proofErr w:type="spellEnd"/>
-      <w:r>
-        <w:t xml:space="preserve">” o mediante el siguiente </w:t>
+        <w:t xml:space="preserve">en la plataforma Github al que se puede acceder buscando “alberto-lopov/bachelor-thesis” o mediante el siguiente </w:t>
       </w:r>
       <w:r>
         <w:lastRenderedPageBreak/>

</xml_diff>

<commit_message>
modularized code, and documented on doc
</commit_message>
<xml_diff>
--- a/doc_GPG.docx
+++ b/doc_GPG.docx
@@ -2470,7 +2470,7 @@
           <w:r>
             <w:fldChar w:fldCharType="separate"/>
           </w:r>
-          <w:hyperlink w:anchor="_Toc119184953" w:history="1">
+          <w:hyperlink w:anchor="_Toc119192811" w:history="1">
             <w:r>
               <w:rPr>
                 <w:rStyle w:val="Hipervnculo"/>
@@ -2497,7 +2497,7 @@
                 <w:noProof/>
                 <w:webHidden/>
               </w:rPr>
-              <w:instrText xml:space="preserve"> PAGEREF _Toc119184953 \h </w:instrText>
+              <w:instrText xml:space="preserve"> PAGEREF _Toc119192811 \h </w:instrText>
             </w:r>
             <w:r>
               <w:rPr>
@@ -2540,7 +2540,7 @@
               <w:lang w:eastAsia="es-ES"/>
             </w:rPr>
           </w:pPr>
-          <w:hyperlink w:anchor="_Toc119184954" w:history="1">
+          <w:hyperlink w:anchor="_Toc119192812" w:history="1">
             <w:r>
               <w:rPr>
                 <w:rStyle w:val="Hipervnculo"/>
@@ -2567,7 +2567,7 @@
                 <w:noProof/>
                 <w:webHidden/>
               </w:rPr>
-              <w:instrText xml:space="preserve"> PAGEREF _Toc119184954 \h </w:instrText>
+              <w:instrText xml:space="preserve"> PAGEREF _Toc119192812 \h </w:instrText>
             </w:r>
             <w:r>
               <w:rPr>
@@ -2610,7 +2610,7 @@
               <w:lang w:eastAsia="es-ES"/>
             </w:rPr>
           </w:pPr>
-          <w:hyperlink w:anchor="_Toc119184955" w:history="1">
+          <w:hyperlink w:anchor="_Toc119192813" w:history="1">
             <w:r>
               <w:rPr>
                 <w:rStyle w:val="Hipervnculo"/>
@@ -2637,7 +2637,7 @@
                 <w:noProof/>
                 <w:webHidden/>
               </w:rPr>
-              <w:instrText xml:space="preserve"> PAGEREF _Toc119184955 \h </w:instrText>
+              <w:instrText xml:space="preserve"> PAGEREF _Toc119192813 \h </w:instrText>
             </w:r>
             <w:r>
               <w:rPr>
@@ -2680,7 +2680,7 @@
               <w:lang w:eastAsia="es-ES"/>
             </w:rPr>
           </w:pPr>
-          <w:hyperlink w:anchor="_Toc119184956" w:history="1">
+          <w:hyperlink w:anchor="_Toc119192814" w:history="1">
             <w:r>
               <w:rPr>
                 <w:rStyle w:val="Hipervnculo"/>
@@ -2707,7 +2707,7 @@
                 <w:noProof/>
                 <w:webHidden/>
               </w:rPr>
-              <w:instrText xml:space="preserve"> PAGEREF _Toc119184956 \h </w:instrText>
+              <w:instrText xml:space="preserve"> PAGEREF _Toc119192814 \h </w:instrText>
             </w:r>
             <w:r>
               <w:rPr>
@@ -2751,7 +2751,7 @@
               <w:lang w:eastAsia="es-ES"/>
             </w:rPr>
           </w:pPr>
-          <w:hyperlink w:anchor="_Toc119184957" w:history="1">
+          <w:hyperlink w:anchor="_Toc119192815" w:history="1">
             <w:r>
               <w:rPr>
                 <w:rStyle w:val="Hipervnculo"/>
@@ -2793,7 +2793,7 @@
                 <w:noProof/>
                 <w:webHidden/>
               </w:rPr>
-              <w:instrText xml:space="preserve"> PAGEREF _Toc119184957 \h </w:instrText>
+              <w:instrText xml:space="preserve"> PAGEREF _Toc119192815 \h </w:instrText>
             </w:r>
             <w:r>
               <w:rPr>
@@ -2837,7 +2837,7 @@
               <w:lang w:eastAsia="es-ES"/>
             </w:rPr>
           </w:pPr>
-          <w:hyperlink w:anchor="_Toc119184958" w:history="1">
+          <w:hyperlink w:anchor="_Toc119192816" w:history="1">
             <w:r>
               <w:rPr>
                 <w:rStyle w:val="Hipervnculo"/>
@@ -2879,7 +2879,7 @@
                 <w:noProof/>
                 <w:webHidden/>
               </w:rPr>
-              <w:instrText xml:space="preserve"> PAGEREF _Toc119184958 \h </w:instrText>
+              <w:instrText xml:space="preserve"> PAGEREF _Toc119192816 \h </w:instrText>
             </w:r>
             <w:r>
               <w:rPr>
@@ -2923,7 +2923,7 @@
               <w:lang w:eastAsia="es-ES"/>
             </w:rPr>
           </w:pPr>
-          <w:hyperlink w:anchor="_Toc119184959" w:history="1">
+          <w:hyperlink w:anchor="_Toc119192817" w:history="1">
             <w:r>
               <w:rPr>
                 <w:rStyle w:val="Hipervnculo"/>
@@ -2965,7 +2965,7 @@
                 <w:noProof/>
                 <w:webHidden/>
               </w:rPr>
-              <w:instrText xml:space="preserve"> PAGEREF _Toc119184959 \h </w:instrText>
+              <w:instrText xml:space="preserve"> PAGEREF _Toc119192817 \h </w:instrText>
             </w:r>
             <w:r>
               <w:rPr>
@@ -3009,7 +3009,7 @@
               <w:lang w:eastAsia="es-ES"/>
             </w:rPr>
           </w:pPr>
-          <w:hyperlink w:anchor="_Toc119184960" w:history="1">
+          <w:hyperlink w:anchor="_Toc119192818" w:history="1">
             <w:r>
               <w:rPr>
                 <w:rStyle w:val="Hipervnculo"/>
@@ -3051,7 +3051,7 @@
                 <w:noProof/>
                 <w:webHidden/>
               </w:rPr>
-              <w:instrText xml:space="preserve"> PAGEREF _Toc119184960 \h </w:instrText>
+              <w:instrText xml:space="preserve"> PAGEREF _Toc119192818 \h </w:instrText>
             </w:r>
             <w:r>
               <w:rPr>
@@ -3095,7 +3095,7 @@
               <w:lang w:eastAsia="es-ES"/>
             </w:rPr>
           </w:pPr>
-          <w:hyperlink w:anchor="_Toc119184961" w:history="1">
+          <w:hyperlink w:anchor="_Toc119192819" w:history="1">
             <w:r>
               <w:rPr>
                 <w:rStyle w:val="Hipervnculo"/>
@@ -3137,7 +3137,7 @@
                 <w:noProof/>
                 <w:webHidden/>
               </w:rPr>
-              <w:instrText xml:space="preserve"> PAGEREF _Toc119184961 \h </w:instrText>
+              <w:instrText xml:space="preserve"> PAGEREF _Toc119192819 \h </w:instrText>
             </w:r>
             <w:r>
               <w:rPr>
@@ -3181,7 +3181,7 @@
               <w:lang w:eastAsia="es-ES"/>
             </w:rPr>
           </w:pPr>
-          <w:hyperlink w:anchor="_Toc119184962" w:history="1">
+          <w:hyperlink w:anchor="_Toc119192820" w:history="1">
             <w:r>
               <w:rPr>
                 <w:rStyle w:val="Hipervnculo"/>
@@ -3223,7 +3223,7 @@
                 <w:noProof/>
                 <w:webHidden/>
               </w:rPr>
-              <w:instrText xml:space="preserve"> PAGEREF _Toc119184962 \h </w:instrText>
+              <w:instrText xml:space="preserve"> PAGEREF _Toc119192820 \h </w:instrText>
             </w:r>
             <w:r>
               <w:rPr>
@@ -3267,7 +3267,7 @@
               <w:lang w:eastAsia="es-ES"/>
             </w:rPr>
           </w:pPr>
-          <w:hyperlink w:anchor="_Toc119184963" w:history="1">
+          <w:hyperlink w:anchor="_Toc119192821" w:history="1">
             <w:r>
               <w:rPr>
                 <w:rStyle w:val="Hipervnculo"/>
@@ -3309,7 +3309,7 @@
                 <w:noProof/>
                 <w:webHidden/>
               </w:rPr>
-              <w:instrText xml:space="preserve"> PAGEREF _Toc119184963 \h </w:instrText>
+              <w:instrText xml:space="preserve"> PAGEREF _Toc119192821 \h </w:instrText>
             </w:r>
             <w:r>
               <w:rPr>
@@ -3353,7 +3353,7 @@
               <w:lang w:eastAsia="es-ES"/>
             </w:rPr>
           </w:pPr>
-          <w:hyperlink w:anchor="_Toc119184964" w:history="1">
+          <w:hyperlink w:anchor="_Toc119192822" w:history="1">
             <w:r>
               <w:rPr>
                 <w:rStyle w:val="Hipervnculo"/>
@@ -3395,7 +3395,7 @@
                 <w:noProof/>
                 <w:webHidden/>
               </w:rPr>
-              <w:instrText xml:space="preserve"> PAGEREF _Toc119184964 \h </w:instrText>
+              <w:instrText xml:space="preserve"> PAGEREF _Toc119192822 \h </w:instrText>
             </w:r>
             <w:r>
               <w:rPr>
@@ -3439,7 +3439,7 @@
               <w:lang w:eastAsia="es-ES"/>
             </w:rPr>
           </w:pPr>
-          <w:hyperlink w:anchor="_Toc119184965" w:history="1">
+          <w:hyperlink w:anchor="_Toc119192823" w:history="1">
             <w:r>
               <w:rPr>
                 <w:rStyle w:val="Hipervnculo"/>
@@ -3481,7 +3481,7 @@
                 <w:noProof/>
                 <w:webHidden/>
               </w:rPr>
-              <w:instrText xml:space="preserve"> PAGEREF _Toc119184965 \h </w:instrText>
+              <w:instrText xml:space="preserve"> PAGEREF _Toc119192823 \h </w:instrText>
             </w:r>
             <w:r>
               <w:rPr>
@@ -3525,7 +3525,7 @@
               <w:lang w:eastAsia="es-ES"/>
             </w:rPr>
           </w:pPr>
-          <w:hyperlink w:anchor="_Toc119184966" w:history="1">
+          <w:hyperlink w:anchor="_Toc119192824" w:history="1">
             <w:r>
               <w:rPr>
                 <w:rStyle w:val="Hipervnculo"/>
@@ -3567,7 +3567,7 @@
                 <w:noProof/>
                 <w:webHidden/>
               </w:rPr>
-              <w:instrText xml:space="preserve"> PAGEREF _Toc119184966 \h </w:instrText>
+              <w:instrText xml:space="preserve"> PAGEREF _Toc119192824 \h </w:instrText>
             </w:r>
             <w:r>
               <w:rPr>
@@ -3611,7 +3611,7 @@
               <w:lang w:eastAsia="es-ES"/>
             </w:rPr>
           </w:pPr>
-          <w:hyperlink w:anchor="_Toc119184967" w:history="1">
+          <w:hyperlink w:anchor="_Toc119192825" w:history="1">
             <w:r>
               <w:rPr>
                 <w:rStyle w:val="Hipervnculo"/>
@@ -3653,7 +3653,7 @@
                 <w:noProof/>
                 <w:webHidden/>
               </w:rPr>
-              <w:instrText xml:space="preserve"> PAGEREF _Toc119184967 \h </w:instrText>
+              <w:instrText xml:space="preserve"> PAGEREF _Toc119192825 \h </w:instrText>
             </w:r>
             <w:r>
               <w:rPr>
@@ -3697,7 +3697,7 @@
               <w:lang w:eastAsia="es-ES"/>
             </w:rPr>
           </w:pPr>
-          <w:hyperlink w:anchor="_Toc119184968" w:history="1">
+          <w:hyperlink w:anchor="_Toc119192826" w:history="1">
             <w:r>
               <w:rPr>
                 <w:rStyle w:val="Hipervnculo"/>
@@ -3739,7 +3739,7 @@
                 <w:noProof/>
                 <w:webHidden/>
               </w:rPr>
-              <w:instrText xml:space="preserve"> PAGEREF _Toc119184968 \h </w:instrText>
+              <w:instrText xml:space="preserve"> PAGEREF _Toc119192826 \h </w:instrText>
             </w:r>
             <w:r>
               <w:rPr>
@@ -3783,7 +3783,7 @@
               <w:lang w:eastAsia="es-ES"/>
             </w:rPr>
           </w:pPr>
-          <w:hyperlink w:anchor="_Toc119184969" w:history="1">
+          <w:hyperlink w:anchor="_Toc119192827" w:history="1">
             <w:r>
               <w:rPr>
                 <w:rStyle w:val="Hipervnculo"/>
@@ -3825,7 +3825,7 @@
                 <w:noProof/>
                 <w:webHidden/>
               </w:rPr>
-              <w:instrText xml:space="preserve"> PAGEREF _Toc119184969 \h </w:instrText>
+              <w:instrText xml:space="preserve"> PAGEREF _Toc119192827 \h </w:instrText>
             </w:r>
             <w:r>
               <w:rPr>
@@ -3869,7 +3869,7 @@
               <w:lang w:eastAsia="es-ES"/>
             </w:rPr>
           </w:pPr>
-          <w:hyperlink w:anchor="_Toc119184971" w:history="1">
+          <w:hyperlink w:anchor="_Toc119192829" w:history="1">
             <w:r>
               <w:rPr>
                 <w:rStyle w:val="Hipervnculo"/>
@@ -3911,7 +3911,7 @@
                 <w:noProof/>
                 <w:webHidden/>
               </w:rPr>
-              <w:instrText xml:space="preserve"> PAGEREF _Toc119184971 \h </w:instrText>
+              <w:instrText xml:space="preserve"> PAGEREF _Toc119192829 \h </w:instrText>
             </w:r>
             <w:r>
               <w:rPr>
@@ -3955,7 +3955,7 @@
               <w:lang w:eastAsia="es-ES"/>
             </w:rPr>
           </w:pPr>
-          <w:hyperlink w:anchor="_Toc119184972" w:history="1">
+          <w:hyperlink w:anchor="_Toc119192830" w:history="1">
             <w:r>
               <w:rPr>
                 <w:rStyle w:val="Hipervnculo"/>
@@ -3997,7 +3997,7 @@
                 <w:noProof/>
                 <w:webHidden/>
               </w:rPr>
-              <w:instrText xml:space="preserve"> PAGEREF _Toc119184972 \h </w:instrText>
+              <w:instrText xml:space="preserve"> PAGEREF _Toc119192830 \h </w:instrText>
             </w:r>
             <w:r>
               <w:rPr>
@@ -4041,7 +4041,7 @@
               <w:lang w:eastAsia="es-ES"/>
             </w:rPr>
           </w:pPr>
-          <w:hyperlink w:anchor="_Toc119184973" w:history="1">
+          <w:hyperlink w:anchor="_Toc119192831" w:history="1">
             <w:r>
               <w:rPr>
                 <w:rStyle w:val="Hipervnculo"/>
@@ -4083,7 +4083,7 @@
                 <w:noProof/>
                 <w:webHidden/>
               </w:rPr>
-              <w:instrText xml:space="preserve"> PAGEREF _Toc119184973 \h </w:instrText>
+              <w:instrText xml:space="preserve"> PAGEREF _Toc119192831 \h </w:instrText>
             </w:r>
             <w:r>
               <w:rPr>
@@ -4127,7 +4127,7 @@
               <w:lang w:eastAsia="es-ES"/>
             </w:rPr>
           </w:pPr>
-          <w:hyperlink w:anchor="_Toc119184974" w:history="1">
+          <w:hyperlink w:anchor="_Toc119192832" w:history="1">
             <w:r>
               <w:rPr>
                 <w:rStyle w:val="Hipervnculo"/>
@@ -4169,7 +4169,7 @@
                 <w:noProof/>
                 <w:webHidden/>
               </w:rPr>
-              <w:instrText xml:space="preserve"> PAGEREF _Toc119184974 \h </w:instrText>
+              <w:instrText xml:space="preserve"> PAGEREF _Toc119192832 \h </w:instrText>
             </w:r>
             <w:r>
               <w:rPr>
@@ -4213,7 +4213,7 @@
               <w:lang w:eastAsia="es-ES"/>
             </w:rPr>
           </w:pPr>
-          <w:hyperlink w:anchor="_Toc119184976" w:history="1">
+          <w:hyperlink w:anchor="_Toc119192834" w:history="1">
             <w:r>
               <w:rPr>
                 <w:rStyle w:val="Hipervnculo"/>
@@ -4255,7 +4255,7 @@
                 <w:noProof/>
                 <w:webHidden/>
               </w:rPr>
-              <w:instrText xml:space="preserve"> PAGEREF _Toc119184976 \h </w:instrText>
+              <w:instrText xml:space="preserve"> PAGEREF _Toc119192834 \h </w:instrText>
             </w:r>
             <w:r>
               <w:rPr>
@@ -4299,7 +4299,7 @@
               <w:lang w:eastAsia="es-ES"/>
             </w:rPr>
           </w:pPr>
-          <w:hyperlink w:anchor="_Toc119184977" w:history="1">
+          <w:hyperlink w:anchor="_Toc119192835" w:history="1">
             <w:r>
               <w:rPr>
                 <w:rStyle w:val="Hipervnculo"/>
@@ -4341,7 +4341,7 @@
                 <w:noProof/>
                 <w:webHidden/>
               </w:rPr>
-              <w:instrText xml:space="preserve"> PAGEREF _Toc119184977 \h </w:instrText>
+              <w:instrText xml:space="preserve"> PAGEREF _Toc119192835 \h </w:instrText>
             </w:r>
             <w:r>
               <w:rPr>
@@ -4385,7 +4385,7 @@
               <w:lang w:eastAsia="es-ES"/>
             </w:rPr>
           </w:pPr>
-          <w:hyperlink w:anchor="_Toc119184978" w:history="1">
+          <w:hyperlink w:anchor="_Toc119192836" w:history="1">
             <w:r>
               <w:rPr>
                 <w:rStyle w:val="Hipervnculo"/>
@@ -4427,7 +4427,7 @@
                 <w:noProof/>
                 <w:webHidden/>
               </w:rPr>
-              <w:instrText xml:space="preserve"> PAGEREF _Toc119184978 \h </w:instrText>
+              <w:instrText xml:space="preserve"> PAGEREF _Toc119192836 \h </w:instrText>
             </w:r>
             <w:r>
               <w:rPr>
@@ -4471,7 +4471,7 @@
               <w:lang w:eastAsia="es-ES"/>
             </w:rPr>
           </w:pPr>
-          <w:hyperlink w:anchor="_Toc119184979" w:history="1">
+          <w:hyperlink w:anchor="_Toc119192837" w:history="1">
             <w:r>
               <w:rPr>
                 <w:rStyle w:val="Hipervnculo"/>
@@ -4513,7 +4513,7 @@
                 <w:noProof/>
                 <w:webHidden/>
               </w:rPr>
-              <w:instrText xml:space="preserve"> PAGEREF _Toc119184979 \h </w:instrText>
+              <w:instrText xml:space="preserve"> PAGEREF _Toc119192837 \h </w:instrText>
             </w:r>
             <w:r>
               <w:rPr>
@@ -4557,7 +4557,7 @@
               <w:lang w:eastAsia="es-ES"/>
             </w:rPr>
           </w:pPr>
-          <w:hyperlink w:anchor="_Toc119184980" w:history="1">
+          <w:hyperlink w:anchor="_Toc119192838" w:history="1">
             <w:r>
               <w:rPr>
                 <w:rStyle w:val="Hipervnculo"/>
@@ -4599,7 +4599,7 @@
                 <w:noProof/>
                 <w:webHidden/>
               </w:rPr>
-              <w:instrText xml:space="preserve"> PAGEREF _Toc119184980 \h </w:instrText>
+              <w:instrText xml:space="preserve"> PAGEREF _Toc119192838 \h </w:instrText>
             </w:r>
             <w:r>
               <w:rPr>
@@ -4643,7 +4643,7 @@
               <w:lang w:eastAsia="es-ES"/>
             </w:rPr>
           </w:pPr>
-          <w:hyperlink w:anchor="_Toc119184981" w:history="1">
+          <w:hyperlink w:anchor="_Toc119192839" w:history="1">
             <w:r>
               <w:rPr>
                 <w:rStyle w:val="Hipervnculo"/>
@@ -4685,7 +4685,7 @@
                 <w:noProof/>
                 <w:webHidden/>
               </w:rPr>
-              <w:instrText xml:space="preserve"> PAGEREF _Toc119184981 \h </w:instrText>
+              <w:instrText xml:space="preserve"> PAGEREF _Toc119192839 \h </w:instrText>
             </w:r>
             <w:r>
               <w:rPr>
@@ -4729,7 +4729,7 @@
               <w:lang w:eastAsia="es-ES"/>
             </w:rPr>
           </w:pPr>
-          <w:hyperlink w:anchor="_Toc119184982" w:history="1">
+          <w:hyperlink w:anchor="_Toc119192840" w:history="1">
             <w:r>
               <w:rPr>
                 <w:rStyle w:val="Hipervnculo"/>
@@ -4771,7 +4771,7 @@
                 <w:noProof/>
                 <w:webHidden/>
               </w:rPr>
-              <w:instrText xml:space="preserve"> PAGEREF _Toc119184982 \h </w:instrText>
+              <w:instrText xml:space="preserve"> PAGEREF _Toc119192840 \h </w:instrText>
             </w:r>
             <w:r>
               <w:rPr>
@@ -4815,7 +4815,7 @@
               <w:lang w:eastAsia="es-ES"/>
             </w:rPr>
           </w:pPr>
-          <w:hyperlink w:anchor="_Toc119184983" w:history="1">
+          <w:hyperlink w:anchor="_Toc119192841" w:history="1">
             <w:r>
               <w:rPr>
                 <w:rStyle w:val="Hipervnculo"/>
@@ -4836,7 +4836,7 @@
                 <w:rStyle w:val="Hipervnculo"/>
                 <w:noProof/>
               </w:rPr>
-              <w:t>Grafos de los submodelos</w:t>
+              <w:t>Estructura de directorios.</w:t>
             </w:r>
             <w:r>
               <w:rPr>
@@ -4857,7 +4857,7 @@
                 <w:noProof/>
                 <w:webHidden/>
               </w:rPr>
-              <w:instrText xml:space="preserve"> PAGEREF _Toc119184983 \h </w:instrText>
+              <w:instrText xml:space="preserve"> PAGEREF _Toc119192841 \h </w:instrText>
             </w:r>
             <w:r>
               <w:rPr>
@@ -4901,7 +4901,7 @@
               <w:lang w:eastAsia="es-ES"/>
             </w:rPr>
           </w:pPr>
-          <w:hyperlink w:anchor="_Toc119184984" w:history="1">
+          <w:hyperlink w:anchor="_Toc119192842" w:history="1">
             <w:r>
               <w:rPr>
                 <w:rStyle w:val="Hipervnculo"/>
@@ -4922,6 +4922,92 @@
                 <w:rStyle w:val="Hipervnculo"/>
                 <w:noProof/>
               </w:rPr>
+              <w:t>Grafos de los submodelos</w:t>
+            </w:r>
+            <w:r>
+              <w:rPr>
+                <w:noProof/>
+                <w:webHidden/>
+              </w:rPr>
+              <w:tab/>
+            </w:r>
+            <w:r>
+              <w:rPr>
+                <w:noProof/>
+                <w:webHidden/>
+              </w:rPr>
+              <w:fldChar w:fldCharType="begin"/>
+            </w:r>
+            <w:r>
+              <w:rPr>
+                <w:noProof/>
+                <w:webHidden/>
+              </w:rPr>
+              <w:instrText xml:space="preserve"> PAGEREF _Toc119192842 \h </w:instrText>
+            </w:r>
+            <w:r>
+              <w:rPr>
+                <w:noProof/>
+                <w:webHidden/>
+              </w:rPr>
+            </w:r>
+            <w:r>
+              <w:rPr>
+                <w:noProof/>
+                <w:webHidden/>
+              </w:rPr>
+              <w:fldChar w:fldCharType="separate"/>
+            </w:r>
+            <w:r>
+              <w:rPr>
+                <w:noProof/>
+                <w:webHidden/>
+              </w:rPr>
+              <w:t>36</w:t>
+            </w:r>
+            <w:r>
+              <w:rPr>
+                <w:noProof/>
+                <w:webHidden/>
+              </w:rPr>
+              <w:fldChar w:fldCharType="end"/>
+            </w:r>
+          </w:hyperlink>
+        </w:p>
+        <w:p>
+          <w:pPr>
+            <w:pStyle w:val="TDC3"/>
+            <w:tabs>
+              <w:tab w:val="left" w:pos="1320"/>
+              <w:tab w:val="right" w:leader="dot" w:pos="8536"/>
+            </w:tabs>
+            <w:rPr>
+              <w:rFonts w:asciiTheme="minorHAnsi" w:eastAsiaTheme="minorEastAsia" w:hAnsiTheme="minorHAnsi"/>
+              <w:noProof/>
+              <w:lang w:eastAsia="es-ES"/>
+            </w:rPr>
+          </w:pPr>
+          <w:hyperlink w:anchor="_Toc119192843" w:history="1">
+            <w:r>
+              <w:rPr>
+                <w:rStyle w:val="Hipervnculo"/>
+                <w:noProof/>
+              </w:rPr>
+              <w:t>3.3.3.</w:t>
+            </w:r>
+            <w:r>
+              <w:rPr>
+                <w:rFonts w:asciiTheme="minorHAnsi" w:eastAsiaTheme="minorEastAsia" w:hAnsiTheme="minorHAnsi"/>
+                <w:noProof/>
+                <w:lang w:eastAsia="es-ES"/>
+              </w:rPr>
+              <w:tab/>
+            </w:r>
+            <w:r>
+              <w:rPr>
+                <w:rStyle w:val="Hipervnculo"/>
+                <w:noProof/>
+              </w:rPr>
               <w:t>Funcionalidades</w:t>
             </w:r>
             <w:r>
@@ -4943,7 +5029,7 @@
                 <w:noProof/>
                 <w:webHidden/>
               </w:rPr>
-              <w:instrText xml:space="preserve"> PAGEREF _Toc119184984 \h </w:instrText>
+              <w:instrText xml:space="preserve"> PAGEREF _Toc119192843 \h </w:instrText>
             </w:r>
             <w:r>
               <w:rPr>
@@ -4963,7 +5049,7 @@
                 <w:noProof/>
                 <w:webHidden/>
               </w:rPr>
-              <w:t>35</w:t>
+              <w:t>36</w:t>
             </w:r>
             <w:r>
               <w:rPr>
@@ -4987,7 +5073,7 @@
               <w:lang w:eastAsia="es-ES"/>
             </w:rPr>
           </w:pPr>
-          <w:hyperlink w:anchor="_Toc119184985" w:history="1">
+          <w:hyperlink w:anchor="_Toc119192844" w:history="1">
             <w:r>
               <w:rPr>
                 <w:rStyle w:val="Hipervnculo"/>
@@ -5029,7 +5115,7 @@
                 <w:noProof/>
                 <w:webHidden/>
               </w:rPr>
-              <w:instrText xml:space="preserve"> PAGEREF _Toc119184985 \h </w:instrText>
+              <w:instrText xml:space="preserve"> PAGEREF _Toc119192844 \h </w:instrText>
             </w:r>
             <w:r>
               <w:rPr>
@@ -5049,7 +5135,7 @@
                 <w:noProof/>
                 <w:webHidden/>
               </w:rPr>
-              <w:t>35</w:t>
+              <w:t>36</w:t>
             </w:r>
             <w:r>
               <w:rPr>
@@ -5073,7 +5159,7 @@
               <w:lang w:eastAsia="es-ES"/>
             </w:rPr>
           </w:pPr>
-          <w:hyperlink w:anchor="_Toc119184986" w:history="1">
+          <w:hyperlink w:anchor="_Toc119192845" w:history="1">
             <w:r>
               <w:rPr>
                 <w:rStyle w:val="Hipervnculo"/>
@@ -5115,7 +5201,7 @@
                 <w:noProof/>
                 <w:webHidden/>
               </w:rPr>
-              <w:instrText xml:space="preserve"> PAGEREF _Toc119184986 \h </w:instrText>
+              <w:instrText xml:space="preserve"> PAGEREF _Toc119192845 \h </w:instrText>
             </w:r>
             <w:r>
               <w:rPr>
@@ -5135,7 +5221,7 @@
                 <w:noProof/>
                 <w:webHidden/>
               </w:rPr>
-              <w:t>35</w:t>
+              <w:t>36</w:t>
             </w:r>
             <w:r>
               <w:rPr>
@@ -5159,7 +5245,7 @@
               <w:lang w:eastAsia="es-ES"/>
             </w:rPr>
           </w:pPr>
-          <w:hyperlink w:anchor="_Toc119184987" w:history="1">
+          <w:hyperlink w:anchor="_Toc119192846" w:history="1">
             <w:r>
               <w:rPr>
                 <w:rStyle w:val="Hipervnculo"/>
@@ -5201,7 +5287,7 @@
                 <w:noProof/>
                 <w:webHidden/>
               </w:rPr>
-              <w:instrText xml:space="preserve"> PAGEREF _Toc119184987 \h </w:instrText>
+              <w:instrText xml:space="preserve"> PAGEREF _Toc119192846 \h </w:instrText>
             </w:r>
             <w:r>
               <w:rPr>
@@ -5221,7 +5307,7 @@
                 <w:noProof/>
                 <w:webHidden/>
               </w:rPr>
-              <w:t>38</w:t>
+              <w:t>39</w:t>
             </w:r>
             <w:r>
               <w:rPr>
@@ -5245,7 +5331,7 @@
               <w:lang w:eastAsia="es-ES"/>
             </w:rPr>
           </w:pPr>
-          <w:hyperlink w:anchor="_Toc119184988" w:history="1">
+          <w:hyperlink w:anchor="_Toc119192847" w:history="1">
             <w:r>
               <w:rPr>
                 <w:rStyle w:val="Hipervnculo"/>
@@ -5287,7 +5373,7 @@
                 <w:noProof/>
                 <w:webHidden/>
               </w:rPr>
-              <w:instrText xml:space="preserve"> PAGEREF _Toc119184988 \h </w:instrText>
+              <w:instrText xml:space="preserve"> PAGEREF _Toc119192847 \h </w:instrText>
             </w:r>
             <w:r>
               <w:rPr>
@@ -5307,7 +5393,7 @@
                 <w:noProof/>
                 <w:webHidden/>
               </w:rPr>
-              <w:t>40</w:t>
+              <w:t>41</w:t>
             </w:r>
             <w:r>
               <w:rPr>
@@ -5331,7 +5417,7 @@
               <w:lang w:eastAsia="es-ES"/>
             </w:rPr>
           </w:pPr>
-          <w:hyperlink w:anchor="_Toc119184991" w:history="1">
+          <w:hyperlink w:anchor="_Toc119192850" w:history="1">
             <w:r>
               <w:rPr>
                 <w:rStyle w:val="Hipervnculo"/>
@@ -5373,7 +5459,7 @@
                 <w:noProof/>
                 <w:webHidden/>
               </w:rPr>
-              <w:instrText xml:space="preserve"> PAGEREF _Toc119184991 \h </w:instrText>
+              <w:instrText xml:space="preserve"> PAGEREF _Toc119192850 \h </w:instrText>
             </w:r>
             <w:r>
               <w:rPr>
@@ -5393,7 +5479,7 @@
                 <w:noProof/>
                 <w:webHidden/>
               </w:rPr>
-              <w:t>40</w:t>
+              <w:t>41</w:t>
             </w:r>
             <w:r>
               <w:rPr>
@@ -5417,7 +5503,7 @@
               <w:lang w:eastAsia="es-ES"/>
             </w:rPr>
           </w:pPr>
-          <w:hyperlink w:anchor="_Toc119184992" w:history="1">
+          <w:hyperlink w:anchor="_Toc119192851" w:history="1">
             <w:r>
               <w:rPr>
                 <w:rStyle w:val="Hipervnculo"/>
@@ -5459,7 +5545,7 @@
                 <w:noProof/>
                 <w:webHidden/>
               </w:rPr>
-              <w:instrText xml:space="preserve"> PAGEREF _Toc119184992 \h </w:instrText>
+              <w:instrText xml:space="preserve"> PAGEREF _Toc119192851 \h </w:instrText>
             </w:r>
             <w:r>
               <w:rPr>
@@ -5479,7 +5565,7 @@
                 <w:noProof/>
                 <w:webHidden/>
               </w:rPr>
-              <w:t>40</w:t>
+              <w:t>41</w:t>
             </w:r>
             <w:r>
               <w:rPr>
@@ -5503,7 +5589,7 @@
               <w:lang w:eastAsia="es-ES"/>
             </w:rPr>
           </w:pPr>
-          <w:hyperlink w:anchor="_Toc119184993" w:history="1">
+          <w:hyperlink w:anchor="_Toc119192852" w:history="1">
             <w:r>
               <w:rPr>
                 <w:rStyle w:val="Hipervnculo"/>
@@ -5545,7 +5631,7 @@
                 <w:noProof/>
                 <w:webHidden/>
               </w:rPr>
-              <w:instrText xml:space="preserve"> PAGEREF _Toc119184993 \h </w:instrText>
+              <w:instrText xml:space="preserve"> PAGEREF _Toc119192852 \h </w:instrText>
             </w:r>
             <w:r>
               <w:rPr>
@@ -5565,7 +5651,7 @@
                 <w:noProof/>
                 <w:webHidden/>
               </w:rPr>
-              <w:t>40</w:t>
+              <w:t>41</w:t>
             </w:r>
             <w:r>
               <w:rPr>
@@ -5589,7 +5675,7 @@
               <w:lang w:eastAsia="es-ES"/>
             </w:rPr>
           </w:pPr>
-          <w:hyperlink w:anchor="_Toc119184994" w:history="1">
+          <w:hyperlink w:anchor="_Toc119192853" w:history="1">
             <w:r>
               <w:rPr>
                 <w:rStyle w:val="Hipervnculo"/>
@@ -5631,7 +5717,7 @@
                 <w:noProof/>
                 <w:webHidden/>
               </w:rPr>
-              <w:instrText xml:space="preserve"> PAGEREF _Toc119184994 \h </w:instrText>
+              <w:instrText xml:space="preserve"> PAGEREF _Toc119192853 \h </w:instrText>
             </w:r>
             <w:r>
               <w:rPr>
@@ -5651,7 +5737,7 @@
                 <w:noProof/>
                 <w:webHidden/>
               </w:rPr>
-              <w:t>42</w:t>
+              <w:t>43</w:t>
             </w:r>
             <w:r>
               <w:rPr>
@@ -5675,7 +5761,7 @@
               <w:lang w:eastAsia="es-ES"/>
             </w:rPr>
           </w:pPr>
-          <w:hyperlink w:anchor="_Toc119184996" w:history="1">
+          <w:hyperlink w:anchor="_Toc119192855" w:history="1">
             <w:r>
               <w:rPr>
                 <w:rStyle w:val="Hipervnculo"/>
@@ -5717,7 +5803,7 @@
                 <w:noProof/>
                 <w:webHidden/>
               </w:rPr>
-              <w:instrText xml:space="preserve"> PAGEREF _Toc119184996 \h </w:instrText>
+              <w:instrText xml:space="preserve"> PAGEREF _Toc119192855 \h </w:instrText>
             </w:r>
             <w:r>
               <w:rPr>
@@ -5737,7 +5823,7 @@
                 <w:noProof/>
                 <w:webHidden/>
               </w:rPr>
-              <w:t>42</w:t>
+              <w:t>43</w:t>
             </w:r>
             <w:r>
               <w:rPr>
@@ -5761,7 +5847,7 @@
               <w:lang w:eastAsia="es-ES"/>
             </w:rPr>
           </w:pPr>
-          <w:hyperlink w:anchor="_Toc119184997" w:history="1">
+          <w:hyperlink w:anchor="_Toc119192856" w:history="1">
             <w:r>
               <w:rPr>
                 <w:rStyle w:val="Hipervnculo"/>
@@ -5803,7 +5889,7 @@
                 <w:noProof/>
                 <w:webHidden/>
               </w:rPr>
-              <w:instrText xml:space="preserve"> PAGEREF _Toc119184997 \h </w:instrText>
+              <w:instrText xml:space="preserve"> PAGEREF _Toc119192856 \h </w:instrText>
             </w:r>
             <w:r>
               <w:rPr>
@@ -5823,7 +5909,7 @@
                 <w:noProof/>
                 <w:webHidden/>
               </w:rPr>
-              <w:t>43</w:t>
+              <w:t>44</w:t>
             </w:r>
             <w:r>
               <w:rPr>
@@ -5847,7 +5933,7 @@
               <w:lang w:eastAsia="es-ES"/>
             </w:rPr>
           </w:pPr>
-          <w:hyperlink w:anchor="_Toc119184998" w:history="1">
+          <w:hyperlink w:anchor="_Toc119192857" w:history="1">
             <w:r>
               <w:rPr>
                 <w:rStyle w:val="Hipervnculo"/>
@@ -5889,7 +5975,7 @@
                 <w:noProof/>
                 <w:webHidden/>
               </w:rPr>
-              <w:instrText xml:space="preserve"> PAGEREF _Toc119184998 \h </w:instrText>
+              <w:instrText xml:space="preserve"> PAGEREF _Toc119192857 \h </w:instrText>
             </w:r>
             <w:r>
               <w:rPr>
@@ -5909,7 +5995,7 @@
                 <w:noProof/>
                 <w:webHidden/>
               </w:rPr>
-              <w:t>43</w:t>
+              <w:t>44</w:t>
             </w:r>
             <w:r>
               <w:rPr>
@@ -5933,7 +6019,7 @@
               <w:lang w:eastAsia="es-ES"/>
             </w:rPr>
           </w:pPr>
-          <w:hyperlink w:anchor="_Toc119184999" w:history="1">
+          <w:hyperlink w:anchor="_Toc119192858" w:history="1">
             <w:r>
               <w:rPr>
                 <w:rStyle w:val="Hipervnculo"/>
@@ -5975,7 +6061,7 @@
                 <w:noProof/>
                 <w:webHidden/>
               </w:rPr>
-              <w:instrText xml:space="preserve"> PAGEREF _Toc119184999 \h </w:instrText>
+              <w:instrText xml:space="preserve"> PAGEREF _Toc119192858 \h </w:instrText>
             </w:r>
             <w:r>
               <w:rPr>
@@ -5995,7 +6081,7 @@
                 <w:noProof/>
                 <w:webHidden/>
               </w:rPr>
-              <w:t>43</w:t>
+              <w:t>44</w:t>
             </w:r>
             <w:r>
               <w:rPr>
@@ -6019,7 +6105,7 @@
               <w:lang w:eastAsia="es-ES"/>
             </w:rPr>
           </w:pPr>
-          <w:hyperlink w:anchor="_Toc119185000" w:history="1">
+          <w:hyperlink w:anchor="_Toc119192859" w:history="1">
             <w:r>
               <w:rPr>
                 <w:rStyle w:val="Hipervnculo"/>
@@ -6061,7 +6147,7 @@
                 <w:noProof/>
                 <w:webHidden/>
               </w:rPr>
-              <w:instrText xml:space="preserve"> PAGEREF _Toc119185000 \h </w:instrText>
+              <w:instrText xml:space="preserve"> PAGEREF _Toc119192859 \h </w:instrText>
             </w:r>
             <w:r>
               <w:rPr>
@@ -6081,7 +6167,7 @@
                 <w:noProof/>
                 <w:webHidden/>
               </w:rPr>
-              <w:t>45</w:t>
+              <w:t>46</w:t>
             </w:r>
             <w:r>
               <w:rPr>
@@ -6121,7 +6207,7 @@
           <w:szCs w:val="52"/>
         </w:rPr>
       </w:pPr>
-      <w:bookmarkStart w:id="0" w:name="_Toc119184953"/>
+      <w:bookmarkStart w:id="0" w:name="_Toc119192811"/>
       <w:r>
         <w:rPr>
           <w:sz w:val="52"/>
@@ -6154,7 +6240,7 @@
       <w:r>
         <w:fldChar w:fldCharType="separate"/>
       </w:r>
-      <w:hyperlink w:anchor="_Toc119171562" w:history="1">
+      <w:hyperlink w:anchor="_Toc119192663" w:history="1">
         <w:r>
           <w:rPr>
             <w:rStyle w:val="Hipervnculo"/>
@@ -6181,7 +6267,7 @@
             <w:noProof/>
             <w:webHidden/>
           </w:rPr>
-          <w:instrText xml:space="preserve"> PAGEREF _Toc119171562 \h </w:instrText>
+          <w:instrText xml:space="preserve"> PAGEREF _Toc119192663 \h </w:instrText>
         </w:r>
         <w:r>
           <w:rPr>
@@ -6224,7 +6310,7 @@
           <w:lang w:eastAsia="es-ES"/>
         </w:rPr>
       </w:pPr>
-      <w:hyperlink w:anchor="_Toc119171563" w:history="1">
+      <w:hyperlink w:anchor="_Toc119192664" w:history="1">
         <w:r>
           <w:rPr>
             <w:rStyle w:val="Hipervnculo"/>
@@ -6251,7 +6337,7 @@
             <w:noProof/>
             <w:webHidden/>
           </w:rPr>
-          <w:instrText xml:space="preserve"> PAGEREF _Toc119171563 \h </w:instrText>
+          <w:instrText xml:space="preserve"> PAGEREF _Toc119192664 \h </w:instrText>
         </w:r>
         <w:r>
           <w:rPr>
@@ -6294,7 +6380,7 @@
           <w:lang w:eastAsia="es-ES"/>
         </w:rPr>
       </w:pPr>
-      <w:hyperlink w:anchor="_Toc119171564" w:history="1">
+      <w:hyperlink w:anchor="_Toc119192665" w:history="1">
         <w:r>
           <w:rPr>
             <w:rStyle w:val="Hipervnculo"/>
@@ -6321,7 +6407,7 @@
             <w:noProof/>
             <w:webHidden/>
           </w:rPr>
-          <w:instrText xml:space="preserve"> PAGEREF _Toc119171564 \h </w:instrText>
+          <w:instrText xml:space="preserve"> PAGEREF _Toc119192665 \h </w:instrText>
         </w:r>
         <w:r>
           <w:rPr>
@@ -6364,7 +6450,7 @@
           <w:lang w:eastAsia="es-ES"/>
         </w:rPr>
       </w:pPr>
-      <w:hyperlink w:anchor="_Toc119171565" w:history="1">
+      <w:hyperlink w:anchor="_Toc119192666" w:history="1">
         <w:r>
           <w:rPr>
             <w:rStyle w:val="Hipervnculo"/>
@@ -6391,7 +6477,7 @@
             <w:noProof/>
             <w:webHidden/>
           </w:rPr>
-          <w:instrText xml:space="preserve"> PAGEREF _Toc119171565 \h </w:instrText>
+          <w:instrText xml:space="preserve"> PAGEREF _Toc119192666 \h </w:instrText>
         </w:r>
         <w:r>
           <w:rPr>
@@ -6434,7 +6520,7 @@
           <w:lang w:eastAsia="es-ES"/>
         </w:rPr>
       </w:pPr>
-      <w:hyperlink w:anchor="_Toc119171566" w:history="1">
+      <w:hyperlink w:anchor="_Toc119192667" w:history="1">
         <w:r>
           <w:rPr>
             <w:rStyle w:val="Hipervnculo"/>
@@ -6461,7 +6547,7 @@
             <w:noProof/>
             <w:webHidden/>
           </w:rPr>
-          <w:instrText xml:space="preserve"> PAGEREF _Toc119171566 \h </w:instrText>
+          <w:instrText xml:space="preserve"> PAGEREF _Toc119192667 \h </w:instrText>
         </w:r>
         <w:r>
           <w:rPr>
@@ -6504,7 +6590,7 @@
           <w:lang w:eastAsia="es-ES"/>
         </w:rPr>
       </w:pPr>
-      <w:hyperlink w:anchor="_Toc119171567" w:history="1">
+      <w:hyperlink w:anchor="_Toc119192668" w:history="1">
         <w:r>
           <w:rPr>
             <w:rStyle w:val="Hipervnculo"/>
@@ -6531,7 +6617,7 @@
             <w:noProof/>
             <w:webHidden/>
           </w:rPr>
-          <w:instrText xml:space="preserve"> PAGEREF _Toc119171567 \h </w:instrText>
+          <w:instrText xml:space="preserve"> PAGEREF _Toc119192668 \h </w:instrText>
         </w:r>
         <w:r>
           <w:rPr>
@@ -6574,7 +6660,7 @@
           <w:lang w:eastAsia="es-ES"/>
         </w:rPr>
       </w:pPr>
-      <w:hyperlink w:anchor="_Toc119171568" w:history="1">
+      <w:hyperlink w:anchor="_Toc119192669" w:history="1">
         <w:r>
           <w:rPr>
             <w:rStyle w:val="Hipervnculo"/>
@@ -6601,7 +6687,7 @@
             <w:noProof/>
             <w:webHidden/>
           </w:rPr>
-          <w:instrText xml:space="preserve"> PAGEREF _Toc119171568 \h </w:instrText>
+          <w:instrText xml:space="preserve"> PAGEREF _Toc119192669 \h </w:instrText>
         </w:r>
         <w:r>
           <w:rPr>
@@ -6644,7 +6730,7 @@
           <w:lang w:eastAsia="es-ES"/>
         </w:rPr>
       </w:pPr>
-      <w:hyperlink w:anchor="_Toc119171569" w:history="1">
+      <w:hyperlink w:anchor="_Toc119192670" w:history="1">
         <w:r>
           <w:rPr>
             <w:rStyle w:val="Hipervnculo"/>
@@ -6673,7 +6759,7 @@
             <w:noProof/>
             <w:webHidden/>
           </w:rPr>
-          <w:instrText xml:space="preserve"> PAGEREF _Toc119171569 \h </w:instrText>
+          <w:instrText xml:space="preserve"> PAGEREF _Toc119192670 \h </w:instrText>
         </w:r>
         <w:r>
           <w:rPr>
@@ -6716,7 +6802,7 @@
           <w:lang w:eastAsia="es-ES"/>
         </w:rPr>
       </w:pPr>
-      <w:hyperlink w:anchor="_Toc119171570" w:history="1">
+      <w:hyperlink w:anchor="_Toc119192671" w:history="1">
         <w:r>
           <w:rPr>
             <w:rStyle w:val="Hipervnculo"/>
@@ -6745,7 +6831,7 @@
             <w:noProof/>
             <w:webHidden/>
           </w:rPr>
-          <w:instrText xml:space="preserve"> PAGEREF _Toc119171570 \h </w:instrText>
+          <w:instrText xml:space="preserve"> PAGEREF _Toc119192671 \h </w:instrText>
         </w:r>
         <w:r>
           <w:rPr>
@@ -6788,7 +6874,7 @@
           <w:lang w:eastAsia="es-ES"/>
         </w:rPr>
       </w:pPr>
-      <w:hyperlink w:anchor="_Toc119171571" w:history="1">
+      <w:hyperlink w:anchor="_Toc119192672" w:history="1">
         <w:r>
           <w:rPr>
             <w:rStyle w:val="Hipervnculo"/>
@@ -6815,7 +6901,7 @@
             <w:noProof/>
             <w:webHidden/>
           </w:rPr>
-          <w:instrText xml:space="preserve"> PAGEREF _Toc119171571 \h </w:instrText>
+          <w:instrText xml:space="preserve"> PAGEREF _Toc119192672 \h </w:instrText>
         </w:r>
         <w:r>
           <w:rPr>
@@ -6858,7 +6944,7 @@
           <w:lang w:eastAsia="es-ES"/>
         </w:rPr>
       </w:pPr>
-      <w:hyperlink w:anchor="_Toc119171572" w:history="1">
+      <w:hyperlink w:anchor="_Toc119192673" w:history="1">
         <w:r>
           <w:rPr>
             <w:rStyle w:val="Hipervnculo"/>
@@ -6885,7 +6971,7 @@
             <w:noProof/>
             <w:webHidden/>
           </w:rPr>
-          <w:instrText xml:space="preserve"> PAGEREF _Toc119171572 \h </w:instrText>
+          <w:instrText xml:space="preserve"> PAGEREF _Toc119192673 \h </w:instrText>
         </w:r>
         <w:r>
           <w:rPr>
@@ -6928,7 +7014,7 @@
           <w:lang w:eastAsia="es-ES"/>
         </w:rPr>
       </w:pPr>
-      <w:hyperlink w:anchor="_Toc119171573" w:history="1">
+      <w:hyperlink w:anchor="_Toc119192674" w:history="1">
         <w:r>
           <w:rPr>
             <w:rStyle w:val="Hipervnculo"/>
@@ -6955,7 +7041,7 @@
             <w:noProof/>
             <w:webHidden/>
           </w:rPr>
-          <w:instrText xml:space="preserve"> PAGEREF _Toc119171573 \h </w:instrText>
+          <w:instrText xml:space="preserve"> PAGEREF _Toc119192674 \h </w:instrText>
         </w:r>
         <w:r>
           <w:rPr>
@@ -6998,7 +7084,7 @@
           <w:lang w:eastAsia="es-ES"/>
         </w:rPr>
       </w:pPr>
-      <w:hyperlink w:anchor="_Toc119171574" w:history="1">
+      <w:hyperlink w:anchor="_Toc119192675" w:history="1">
         <w:r>
           <w:rPr>
             <w:rStyle w:val="Hipervnculo"/>
@@ -7025,7 +7111,7 @@
             <w:noProof/>
             <w:webHidden/>
           </w:rPr>
-          <w:instrText xml:space="preserve"> PAGEREF _Toc119171574 \h </w:instrText>
+          <w:instrText xml:space="preserve"> PAGEREF _Toc119192675 \h </w:instrText>
         </w:r>
         <w:r>
           <w:rPr>
@@ -7068,7 +7154,147 @@
           <w:lang w:eastAsia="es-ES"/>
         </w:rPr>
       </w:pPr>
-      <w:hyperlink w:anchor="_Toc119171575" w:history="1">
+      <w:hyperlink w:anchor="_Toc119192676" w:history="1">
+        <w:r>
+          <w:rPr>
+            <w:rStyle w:val="Hipervnculo"/>
+            <w:noProof/>
+          </w:rPr>
+          <w:t>Figura 3.11: Estructura de directorios del proyecto</w:t>
+        </w:r>
+        <w:r>
+          <w:rPr>
+            <w:noProof/>
+            <w:webHidden/>
+          </w:rPr>
+          <w:tab/>
+        </w:r>
+        <w:r>
+          <w:rPr>
+            <w:noProof/>
+            <w:webHidden/>
+          </w:rPr>
+          <w:fldChar w:fldCharType="begin"/>
+        </w:r>
+        <w:r>
+          <w:rPr>
+            <w:noProof/>
+            <w:webHidden/>
+          </w:rPr>
+          <w:instrText xml:space="preserve"> PAGEREF _Toc119192676 \h </w:instrText>
+        </w:r>
+        <w:r>
+          <w:rPr>
+            <w:noProof/>
+            <w:webHidden/>
+          </w:rPr>
+        </w:r>
+        <w:r>
+          <w:rPr>
+            <w:noProof/>
+            <w:webHidden/>
+          </w:rPr>
+          <w:fldChar w:fldCharType="separate"/>
+        </w:r>
+        <w:r>
+          <w:rPr>
+            <w:noProof/>
+            <w:webHidden/>
+          </w:rPr>
+          <w:t>35</w:t>
+        </w:r>
+        <w:r>
+          <w:rPr>
+            <w:noProof/>
+            <w:webHidden/>
+          </w:rPr>
+          <w:fldChar w:fldCharType="end"/>
+        </w:r>
+      </w:hyperlink>
+    </w:p>
+    <w:p>
+      <w:pPr>
+        <w:pStyle w:val="Tabladeilustraciones"/>
+        <w:tabs>
+          <w:tab w:val="right" w:leader="dot" w:pos="8536"/>
+        </w:tabs>
+        <w:rPr>
+          <w:rFonts w:asciiTheme="minorHAnsi" w:eastAsiaTheme="minorEastAsia" w:hAnsiTheme="minorHAnsi"/>
+          <w:noProof/>
+          <w:lang w:eastAsia="es-ES"/>
+        </w:rPr>
+      </w:pPr>
+      <w:hyperlink w:anchor="_Toc119192677" w:history="1">
+        <w:r>
+          <w:rPr>
+            <w:rStyle w:val="Hipervnculo"/>
+            <w:noProof/>
+          </w:rPr>
+          <w:t>Figura 3.12: Diagrama de paquetes del proyecto</w:t>
+        </w:r>
+        <w:r>
+          <w:rPr>
+            <w:noProof/>
+            <w:webHidden/>
+          </w:rPr>
+          <w:tab/>
+        </w:r>
+        <w:r>
+          <w:rPr>
+            <w:noProof/>
+            <w:webHidden/>
+          </w:rPr>
+          <w:fldChar w:fldCharType="begin"/>
+        </w:r>
+        <w:r>
+          <w:rPr>
+            <w:noProof/>
+            <w:webHidden/>
+          </w:rPr>
+          <w:instrText xml:space="preserve"> PAGEREF _Toc119192677 \h </w:instrText>
+        </w:r>
+        <w:r>
+          <w:rPr>
+            <w:noProof/>
+            <w:webHidden/>
+          </w:rPr>
+        </w:r>
+        <w:r>
+          <w:rPr>
+            <w:noProof/>
+            <w:webHidden/>
+          </w:rPr>
+          <w:fldChar w:fldCharType="separate"/>
+        </w:r>
+        <w:r>
+          <w:rPr>
+            <w:noProof/>
+            <w:webHidden/>
+          </w:rPr>
+          <w:t>35</w:t>
+        </w:r>
+        <w:r>
+          <w:rPr>
+            <w:noProof/>
+            <w:webHidden/>
+          </w:rPr>
+          <w:fldChar w:fldCharType="end"/>
+        </w:r>
+      </w:hyperlink>
+    </w:p>
+    <w:p>
+      <w:pPr>
+        <w:pStyle w:val="Tabladeilustraciones"/>
+        <w:tabs>
+          <w:tab w:val="right" w:leader="dot" w:pos="8536"/>
+        </w:tabs>
+        <w:rPr>
+          <w:rFonts w:asciiTheme="minorHAnsi" w:eastAsiaTheme="minorEastAsia" w:hAnsiTheme="minorHAnsi"/>
+          <w:noProof/>
+          <w:lang w:eastAsia="es-ES"/>
+        </w:rPr>
+      </w:pPr>
+      <w:hyperlink w:anchor="_Toc119192678" w:history="1">
         <w:r>
           <w:rPr>
             <w:rStyle w:val="Hipervnculo"/>
@@ -7095,77 +7321,7 @@
             <w:noProof/>
             <w:webHidden/>
           </w:rPr>
-          <w:instrText xml:space="preserve"> PAGEREF _Toc119171575 \h </w:instrText>
-        </w:r>
-        <w:r>
-          <w:rPr>
-            <w:noProof/>
-            <w:webHidden/>
-          </w:rPr>
-        </w:r>
-        <w:r>
-          <w:rPr>
-            <w:noProof/>
-            <w:webHidden/>
-          </w:rPr>
-          <w:fldChar w:fldCharType="separate"/>
-        </w:r>
-        <w:r>
-          <w:rPr>
-            <w:noProof/>
-            <w:webHidden/>
-          </w:rPr>
-          <w:t>38</w:t>
-        </w:r>
-        <w:r>
-          <w:rPr>
-            <w:noProof/>
-            <w:webHidden/>
-          </w:rPr>
-          <w:fldChar w:fldCharType="end"/>
-        </w:r>
-      </w:hyperlink>
-    </w:p>
-    <w:p>
-      <w:pPr>
-        <w:pStyle w:val="Tabladeilustraciones"/>
-        <w:tabs>
-          <w:tab w:val="right" w:leader="dot" w:pos="8536"/>
-        </w:tabs>
-        <w:rPr>
-          <w:rFonts w:asciiTheme="minorHAnsi" w:eastAsiaTheme="minorEastAsia" w:hAnsiTheme="minorHAnsi"/>
-          <w:noProof/>
-          <w:lang w:eastAsia="es-ES"/>
-        </w:rPr>
-      </w:pPr>
-      <w:hyperlink w:anchor="_Toc119171576" w:history="1">
-        <w:r>
-          <w:rPr>
-            <w:rStyle w:val="Hipervnculo"/>
-            <w:noProof/>
-          </w:rPr>
-          <w:t>Figura 4.2: Diagrama de secuencia sugerencias de siguientes palabras</w:t>
-        </w:r>
-        <w:r>
-          <w:rPr>
-            <w:noProof/>
-            <w:webHidden/>
-          </w:rPr>
-          <w:tab/>
-        </w:r>
-        <w:r>
-          <w:rPr>
-            <w:noProof/>
-            <w:webHidden/>
-          </w:rPr>
-          <w:fldChar w:fldCharType="begin"/>
-        </w:r>
-        <w:r>
-          <w:rPr>
-            <w:noProof/>
-            <w:webHidden/>
-          </w:rPr>
-          <w:instrText xml:space="preserve"> PAGEREF _Toc119171576 \h </w:instrText>
+          <w:instrText xml:space="preserve"> PAGEREF _Toc119192678 \h </w:instrText>
         </w:r>
         <w:r>
           <w:rPr>
@@ -7208,7 +7364,77 @@
           <w:lang w:eastAsia="es-ES"/>
         </w:rPr>
       </w:pPr>
-      <w:hyperlink w:anchor="_Toc119171577" w:history="1">
+      <w:hyperlink w:anchor="_Toc119192679" w:history="1">
+        <w:r>
+          <w:rPr>
+            <w:rStyle w:val="Hipervnculo"/>
+            <w:noProof/>
+          </w:rPr>
+          <w:t>Figura 4.2: Diagrama de secuencia sugerencias de siguientes palabras</w:t>
+        </w:r>
+        <w:r>
+          <w:rPr>
+            <w:noProof/>
+            <w:webHidden/>
+          </w:rPr>
+          <w:tab/>
+        </w:r>
+        <w:r>
+          <w:rPr>
+            <w:noProof/>
+            <w:webHidden/>
+          </w:rPr>
+          <w:fldChar w:fldCharType="begin"/>
+        </w:r>
+        <w:r>
+          <w:rPr>
+            <w:noProof/>
+            <w:webHidden/>
+          </w:rPr>
+          <w:instrText xml:space="preserve"> PAGEREF _Toc119192679 \h </w:instrText>
+        </w:r>
+        <w:r>
+          <w:rPr>
+            <w:noProof/>
+            <w:webHidden/>
+          </w:rPr>
+        </w:r>
+        <w:r>
+          <w:rPr>
+            <w:noProof/>
+            <w:webHidden/>
+          </w:rPr>
+          <w:fldChar w:fldCharType="separate"/>
+        </w:r>
+        <w:r>
+          <w:rPr>
+            <w:noProof/>
+            <w:webHidden/>
+          </w:rPr>
+          <w:t>40</w:t>
+        </w:r>
+        <w:r>
+          <w:rPr>
+            <w:noProof/>
+            <w:webHidden/>
+          </w:rPr>
+          <w:fldChar w:fldCharType="end"/>
+        </w:r>
+      </w:hyperlink>
+    </w:p>
+    <w:p>
+      <w:pPr>
+        <w:pStyle w:val="Tabladeilustraciones"/>
+        <w:tabs>
+          <w:tab w:val="right" w:leader="dot" w:pos="8536"/>
+        </w:tabs>
+        <w:rPr>
+          <w:rFonts w:asciiTheme="minorHAnsi" w:eastAsiaTheme="minorEastAsia" w:hAnsiTheme="minorHAnsi"/>
+          <w:noProof/>
+          <w:lang w:eastAsia="es-ES"/>
+        </w:rPr>
+      </w:pPr>
+      <w:hyperlink w:anchor="_Toc119192680" w:history="1">
         <w:r>
           <w:rPr>
             <w:rStyle w:val="Hipervnculo"/>
@@ -7235,7 +7461,7 @@
             <w:noProof/>
             <w:webHidden/>
           </w:rPr>
-          <w:instrText xml:space="preserve"> PAGEREF _Toc119171577 \h </w:instrText>
+          <w:instrText xml:space="preserve"> PAGEREF _Toc119192680 \h </w:instrText>
         </w:r>
         <w:r>
           <w:rPr>
@@ -7255,7 +7481,7 @@
             <w:noProof/>
             <w:webHidden/>
           </w:rPr>
-          <w:t>39</w:t>
+          <w:t>40</w:t>
         </w:r>
         <w:r>
           <w:rPr>
@@ -7292,8 +7518,8 @@
           <w:szCs w:val="52"/>
         </w:rPr>
       </w:pPr>
-      <w:bookmarkStart w:id="1" w:name="_Ref115944217"/>
-      <w:bookmarkStart w:id="2" w:name="_Toc119184954"/>
+      <w:bookmarkStart w:id="1" w:name="_Toc119192812"/>
+      <w:bookmarkStart w:id="2" w:name="_Ref115944217"/>
       <w:r>
         <w:rPr>
           <w:sz w:val="52"/>
@@ -7302,7 +7528,7 @@
         <w:lastRenderedPageBreak/>
         <w:t>Tablas</w:t>
       </w:r>
-      <w:bookmarkEnd w:id="2"/>
+      <w:bookmarkEnd w:id="1"/>
     </w:p>
     <w:p/>
     <w:p>
@@ -7619,7 +7845,7 @@
           <w:szCs w:val="52"/>
         </w:rPr>
       </w:pPr>
-      <w:bookmarkStart w:id="3" w:name="_Toc119184955"/>
+      <w:bookmarkStart w:id="3" w:name="_Toc119192813"/>
       <w:r>
         <w:rPr>
           <w:sz w:val="52"/>
@@ -7628,7 +7854,7 @@
         <w:lastRenderedPageBreak/>
         <w:t>Términos</w:t>
       </w:r>
-      <w:bookmarkEnd w:id="1"/>
+      <w:bookmarkEnd w:id="2"/>
       <w:bookmarkEnd w:id="3"/>
     </w:p>
     <w:p/>
@@ -8545,7 +8771,7 @@
       </w:pPr>
       <w:bookmarkStart w:id="4" w:name="_Ref115944271"/>
       <w:bookmarkStart w:id="5" w:name="_Ref115944283"/>
-      <w:bookmarkStart w:id="6" w:name="_Toc119184956"/>
+      <w:bookmarkStart w:id="6" w:name="_Toc119192814"/>
       <w:r>
         <w:rPr>
           <w:sz w:val="52"/>
@@ -8793,7 +9019,7 @@
       <w:pPr>
         <w:pStyle w:val="Ttulo1"/>
       </w:pPr>
-      <w:bookmarkStart w:id="7" w:name="_Toc119184957"/>
+      <w:bookmarkStart w:id="7" w:name="_Toc119192815"/>
       <w:r>
         <w:lastRenderedPageBreak/>
         <w:t>Introducción</w:t>
@@ -9130,7 +9356,7 @@
       <w:pPr>
         <w:pStyle w:val="Ttulo2"/>
       </w:pPr>
-      <w:bookmarkStart w:id="8" w:name="_Toc119184958"/>
+      <w:bookmarkStart w:id="8" w:name="_Toc119192816"/>
       <w:r>
         <w:t>Propósito</w:t>
       </w:r>
@@ -9203,7 +9429,7 @@
       <w:pPr>
         <w:pStyle w:val="Ttulo2"/>
       </w:pPr>
-      <w:bookmarkStart w:id="9" w:name="_Toc119184959"/>
+      <w:bookmarkStart w:id="9" w:name="_Toc119192817"/>
       <w:r>
         <w:t>Justificación</w:t>
       </w:r>
@@ -9299,7 +9525,7 @@
       </w:pPr>
       <w:bookmarkStart w:id="10" w:name="_Ref119085197"/>
       <w:bookmarkStart w:id="11" w:name="_Ref119085249"/>
-      <w:bookmarkStart w:id="12" w:name="_Toc119184960"/>
+      <w:bookmarkStart w:id="12" w:name="_Toc119192818"/>
       <w:r>
         <w:t>Objetivos</w:t>
       </w:r>
@@ -9370,7 +9596,7 @@
       <w:pPr>
         <w:pStyle w:val="Ttulo3"/>
       </w:pPr>
-      <w:bookmarkStart w:id="13" w:name="_Toc119184961"/>
+      <w:bookmarkStart w:id="13" w:name="_Toc119192819"/>
       <w:r>
         <w:t>Objetivos Primarios</w:t>
       </w:r>
@@ -9764,7 +9990,7 @@
       <w:pPr>
         <w:pStyle w:val="Ttulo3"/>
       </w:pPr>
-      <w:bookmarkStart w:id="14" w:name="_Toc119184962"/>
+      <w:bookmarkStart w:id="14" w:name="_Toc119192820"/>
       <w:r>
         <w:t>Objetivos Secundarios</w:t>
       </w:r>
@@ -9928,7 +10154,7 @@
       <w:pPr>
         <w:pStyle w:val="Ttulo3"/>
       </w:pPr>
-      <w:bookmarkStart w:id="15" w:name="_Toc119184963"/>
+      <w:bookmarkStart w:id="15" w:name="_Toc119192821"/>
       <w:r>
         <w:t>Requisitos no funcionales</w:t>
       </w:r>
@@ -10125,7 +10351,7 @@
       <w:pPr>
         <w:pStyle w:val="Ttulo2"/>
       </w:pPr>
-      <w:bookmarkStart w:id="16" w:name="_Toc119184964"/>
+      <w:bookmarkStart w:id="16" w:name="_Toc119192822"/>
       <w:r>
         <w:t>Metodología</w:t>
       </w:r>
@@ -10305,7 +10531,7 @@
         </w:rPr>
       </w:pPr>
       <w:bookmarkStart w:id="17" w:name="_Ref115861974"/>
-      <w:bookmarkStart w:id="18" w:name="_Toc119171562"/>
+      <w:bookmarkStart w:id="18" w:name="_Toc119192663"/>
       <w:r>
         <w:rPr>
           <w:i w:val="0"/>
@@ -10445,7 +10671,7 @@
       <w:pPr>
         <w:pStyle w:val="Ttulo3"/>
       </w:pPr>
-      <w:bookmarkStart w:id="19" w:name="_Toc119184965"/>
+      <w:bookmarkStart w:id="19" w:name="_Toc119192823"/>
       <w:r>
         <w:t>Terminología</w:t>
       </w:r>
@@ -10534,7 +10760,7 @@
       <w:pPr>
         <w:pStyle w:val="Ttulo3"/>
       </w:pPr>
-      <w:bookmarkStart w:id="20" w:name="_Toc119184966"/>
+      <w:bookmarkStart w:id="20" w:name="_Toc119192824"/>
       <w:r>
         <w:t>Licencia</w:t>
       </w:r>
@@ -10647,7 +10873,7 @@
       <w:pPr>
         <w:pStyle w:val="Ttulo2"/>
       </w:pPr>
-      <w:bookmarkStart w:id="21" w:name="_Toc119184967"/>
+      <w:bookmarkStart w:id="21" w:name="_Toc119192825"/>
       <w:r>
         <w:t>Estado del arte</w:t>
       </w:r>
@@ -10678,7 +10904,7 @@
       <w:pPr>
         <w:pStyle w:val="Ttulo3"/>
       </w:pPr>
-      <w:bookmarkStart w:id="22" w:name="_Toc119184968"/>
+      <w:bookmarkStart w:id="22" w:name="_Toc119192826"/>
       <w:r>
         <w:t>GP</w:t>
       </w:r>
@@ -10708,7 +10934,7 @@
       <w:pPr>
         <w:pStyle w:val="Ttulo1"/>
       </w:pPr>
-      <w:bookmarkStart w:id="23" w:name="_Toc119184969"/>
+      <w:bookmarkStart w:id="23" w:name="_Toc119192827"/>
       <w:r>
         <w:lastRenderedPageBreak/>
         <w:t>Fundamentos</w:t>
@@ -10767,6 +10993,7 @@
       <w:bookmarkStart w:id="49" w:name="_Toc119141805"/>
       <w:bookmarkStart w:id="50" w:name="_Toc119171531"/>
       <w:bookmarkStart w:id="51" w:name="_Toc119184970"/>
+      <w:bookmarkStart w:id="52" w:name="_Toc119192828"/>
       <w:bookmarkEnd w:id="24"/>
       <w:bookmarkEnd w:id="25"/>
       <w:bookmarkEnd w:id="26"/>
@@ -10795,18 +11022,19 @@
       <w:bookmarkEnd w:id="49"/>
       <w:bookmarkEnd w:id="50"/>
       <w:bookmarkEnd w:id="51"/>
+      <w:bookmarkEnd w:id="52"/>
     </w:p>
     <w:p>
       <w:pPr>
         <w:pStyle w:val="Ttulo2"/>
       </w:pPr>
-      <w:bookmarkStart w:id="52" w:name="_Ref119061719"/>
-      <w:bookmarkStart w:id="53" w:name="_Toc119184971"/>
+      <w:bookmarkStart w:id="53" w:name="_Ref119061719"/>
+      <w:bookmarkStart w:id="54" w:name="_Toc119192829"/>
       <w:r>
         <w:t>Modelación del lenguaje</w:t>
       </w:r>
-      <w:bookmarkEnd w:id="52"/>
       <w:bookmarkEnd w:id="53"/>
+      <w:bookmarkEnd w:id="54"/>
     </w:p>
     <w:p>
       <w:pPr>
@@ -12067,14 +12295,14 @@
       <w:pPr>
         <w:pStyle w:val="Ttulo3"/>
       </w:pPr>
-      <w:bookmarkStart w:id="54" w:name="_Toc119184972"/>
+      <w:bookmarkStart w:id="55" w:name="_Toc119192830"/>
       <w:r>
         <w:t xml:space="preserve">Modelos de </w:t>
       </w:r>
       <w:r>
         <w:t>N-gramas</w:t>
       </w:r>
-      <w:bookmarkEnd w:id="54"/>
+      <w:bookmarkEnd w:id="55"/>
     </w:p>
     <w:p>
       <w:pPr>
@@ -12309,8 +12537,8 @@
           <w:szCs w:val="22"/>
         </w:rPr>
       </w:pPr>
-      <w:bookmarkStart w:id="55" w:name="_Ref115955189"/>
-      <w:bookmarkStart w:id="56" w:name="_Toc119171563"/>
+      <w:bookmarkStart w:id="56" w:name="_Ref115955189"/>
+      <w:bookmarkStart w:id="57" w:name="_Toc119192664"/>
       <w:r>
         <w:rPr>
           <w:i w:val="0"/>
@@ -12433,7 +12661,7 @@
         </w:rPr>
         <w:fldChar w:fldCharType="end"/>
       </w:r>
-      <w:bookmarkEnd w:id="55"/>
+      <w:bookmarkEnd w:id="56"/>
       <w:r>
         <w:rPr>
           <w:i w:val="0"/>
@@ -12474,7 +12702,7 @@
         </w:rPr>
         <w:t xml:space="preserve"> usando como token las palabras</w:t>
       </w:r>
-      <w:bookmarkEnd w:id="56"/>
+      <w:bookmarkEnd w:id="57"/>
     </w:p>
     <w:p>
       <w:pPr>
@@ -13327,11 +13555,11 @@
       <w:pPr>
         <w:pStyle w:val="Ttulo2"/>
       </w:pPr>
-      <w:bookmarkStart w:id="57" w:name="_Toc119184973"/>
+      <w:bookmarkStart w:id="58" w:name="_Toc119192831"/>
       <w:r>
         <w:t>Grafos</w:t>
       </w:r>
-      <w:bookmarkEnd w:id="57"/>
+      <w:bookmarkEnd w:id="58"/>
     </w:p>
     <w:p>
       <w:pPr>
@@ -13532,9 +13760,9 @@
           <w:szCs w:val="22"/>
         </w:rPr>
       </w:pPr>
-      <w:bookmarkStart w:id="58" w:name="_Ref115966233"/>
       <w:bookmarkStart w:id="59" w:name="_Ref115966236"/>
-      <w:bookmarkStart w:id="60" w:name="_Toc119171564"/>
+      <w:bookmarkStart w:id="60" w:name="_Ref115966233"/>
+      <w:bookmarkStart w:id="61" w:name="_Toc119192665"/>
       <w:r>
         <w:rPr>
           <w:i w:val="0"/>
@@ -13668,7 +13896,7 @@
         </w:rPr>
         <w:t xml:space="preserve">: </w:t>
       </w:r>
-      <w:bookmarkEnd w:id="58"/>
+      <w:bookmarkEnd w:id="60"/>
       <w:r>
         <w:rPr>
           <w:i w:val="0"/>
@@ -13679,7 +13907,7 @@
         </w:rPr>
         <w:t>Ejemplo de grafo de unigramas a nivel de palabras</w:t>
       </w:r>
-      <w:bookmarkEnd w:id="60"/>
+      <w:bookmarkEnd w:id="61"/>
     </w:p>
     <w:p>
       <w:pPr>
@@ -13738,12 +13966,12 @@
       <w:pPr>
         <w:pStyle w:val="Ttulo1"/>
       </w:pPr>
-      <w:bookmarkStart w:id="61" w:name="_Toc119184974"/>
+      <w:bookmarkStart w:id="62" w:name="_Toc119192832"/>
       <w:r>
         <w:lastRenderedPageBreak/>
         <w:t>GPG – Grafo Preentrenado Generativo</w:t>
       </w:r>
-      <w:bookmarkEnd w:id="61"/>
+      <w:bookmarkEnd w:id="62"/>
     </w:p>
     <w:p>
       <w:pPr>
@@ -13813,30 +14041,30 @@
           <w:szCs w:val="32"/>
         </w:rPr>
       </w:pPr>
-      <w:bookmarkStart w:id="62" w:name="_Toc115458465"/>
-      <w:bookmarkStart w:id="63" w:name="_Toc115778024"/>
-      <w:bookmarkStart w:id="64" w:name="_Toc115853672"/>
-      <w:bookmarkStart w:id="65" w:name="_Toc115856328"/>
-      <w:bookmarkStart w:id="66" w:name="_Toc115856517"/>
-      <w:bookmarkStart w:id="67" w:name="_Toc115942509"/>
-      <w:bookmarkStart w:id="68" w:name="_Toc115966825"/>
-      <w:bookmarkStart w:id="69" w:name="_Toc116294868"/>
-      <w:bookmarkStart w:id="70" w:name="_Toc116375523"/>
-      <w:bookmarkStart w:id="71" w:name="_Toc116556616"/>
-      <w:bookmarkStart w:id="72" w:name="_Toc116557289"/>
-      <w:bookmarkStart w:id="73" w:name="_Toc116890777"/>
-      <w:bookmarkStart w:id="74" w:name="_Toc118816373"/>
-      <w:bookmarkStart w:id="75" w:name="_Toc118912038"/>
-      <w:bookmarkStart w:id="76" w:name="_Toc118969773"/>
-      <w:bookmarkStart w:id="77" w:name="_Toc119001827"/>
-      <w:bookmarkStart w:id="78" w:name="_Toc119001874"/>
-      <w:bookmarkStart w:id="79" w:name="_Toc119062669"/>
-      <w:bookmarkStart w:id="80" w:name="_Toc119069316"/>
-      <w:bookmarkStart w:id="81" w:name="_Toc119083643"/>
-      <w:bookmarkStart w:id="82" w:name="_Toc119141810"/>
-      <w:bookmarkStart w:id="83" w:name="_Toc119171536"/>
-      <w:bookmarkStart w:id="84" w:name="_Toc119184975"/>
-      <w:bookmarkEnd w:id="62"/>
+      <w:bookmarkStart w:id="63" w:name="_Toc115458465"/>
+      <w:bookmarkStart w:id="64" w:name="_Toc115778024"/>
+      <w:bookmarkStart w:id="65" w:name="_Toc115853672"/>
+      <w:bookmarkStart w:id="66" w:name="_Toc115856328"/>
+      <w:bookmarkStart w:id="67" w:name="_Toc115856517"/>
+      <w:bookmarkStart w:id="68" w:name="_Toc115942509"/>
+      <w:bookmarkStart w:id="69" w:name="_Toc115966825"/>
+      <w:bookmarkStart w:id="70" w:name="_Toc116294868"/>
+      <w:bookmarkStart w:id="71" w:name="_Toc116375523"/>
+      <w:bookmarkStart w:id="72" w:name="_Toc116556616"/>
+      <w:bookmarkStart w:id="73" w:name="_Toc116557289"/>
+      <w:bookmarkStart w:id="74" w:name="_Toc116890777"/>
+      <w:bookmarkStart w:id="75" w:name="_Toc118816373"/>
+      <w:bookmarkStart w:id="76" w:name="_Toc118912038"/>
+      <w:bookmarkStart w:id="77" w:name="_Toc118969773"/>
+      <w:bookmarkStart w:id="78" w:name="_Toc119001827"/>
+      <w:bookmarkStart w:id="79" w:name="_Toc119001874"/>
+      <w:bookmarkStart w:id="80" w:name="_Toc119062669"/>
+      <w:bookmarkStart w:id="81" w:name="_Toc119069316"/>
+      <w:bookmarkStart w:id="82" w:name="_Toc119083643"/>
+      <w:bookmarkStart w:id="83" w:name="_Toc119141810"/>
+      <w:bookmarkStart w:id="84" w:name="_Toc119171536"/>
+      <w:bookmarkStart w:id="85" w:name="_Toc119184975"/>
+      <w:bookmarkStart w:id="86" w:name="_Toc119192833"/>
       <w:bookmarkEnd w:id="63"/>
       <w:bookmarkEnd w:id="64"/>
       <w:bookmarkEnd w:id="65"/>
@@ -13859,32 +14087,34 @@
       <w:bookmarkEnd w:id="82"/>
       <w:bookmarkEnd w:id="83"/>
       <w:bookmarkEnd w:id="84"/>
+      <w:bookmarkEnd w:id="85"/>
+      <w:bookmarkEnd w:id="86"/>
     </w:p>
     <w:p>
       <w:pPr>
         <w:pStyle w:val="Ttulo2"/>
       </w:pPr>
-      <w:bookmarkStart w:id="85" w:name="_Toc119184976"/>
+      <w:bookmarkStart w:id="87" w:name="_Toc119192834"/>
       <w:r>
         <w:t>Conjunto de d</w:t>
       </w:r>
       <w:r>
         <w:t>atos</w:t>
       </w:r>
-      <w:bookmarkEnd w:id="85"/>
+      <w:bookmarkEnd w:id="87"/>
     </w:p>
     <w:p/>
     <w:p>
       <w:pPr>
         <w:pStyle w:val="Ttulo3"/>
       </w:pPr>
-      <w:bookmarkStart w:id="86" w:name="_Ref119145342"/>
-      <w:bookmarkStart w:id="87" w:name="_Toc119184977"/>
+      <w:bookmarkStart w:id="88" w:name="_Ref119145342"/>
+      <w:bookmarkStart w:id="89" w:name="_Toc119192835"/>
       <w:r>
         <w:t>Fuente de los datos</w:t>
       </w:r>
-      <w:bookmarkEnd w:id="86"/>
-      <w:bookmarkEnd w:id="87"/>
+      <w:bookmarkEnd w:id="88"/>
+      <w:bookmarkEnd w:id="89"/>
     </w:p>
     <w:p>
       <w:pPr>
@@ -15720,8 +15950,8 @@
           <w:szCs w:val="22"/>
         </w:rPr>
       </w:pPr>
-      <w:bookmarkStart w:id="88" w:name="_Ref117436045"/>
-      <w:bookmarkStart w:id="89" w:name="_Toc119171578"/>
+      <w:bookmarkStart w:id="90" w:name="_Ref117436045"/>
+      <w:bookmarkStart w:id="91" w:name="_Toc119171578"/>
       <w:r>
         <w:rPr>
           <w:i w:val="0"/>
@@ -15844,7 +16074,7 @@
         </w:rPr>
         <w:fldChar w:fldCharType="end"/>
       </w:r>
-      <w:bookmarkEnd w:id="88"/>
+      <w:bookmarkEnd w:id="90"/>
       <w:r>
         <w:rPr>
           <w:i w:val="0"/>
@@ -15875,7 +16105,7 @@
         </w:rPr>
         <w:t xml:space="preserve"> del conjunto de entrenamiento</w:t>
       </w:r>
-      <w:bookmarkEnd w:id="89"/>
+      <w:bookmarkEnd w:id="91"/>
     </w:p>
     <w:tbl>
       <w:tblPr>
@@ -16250,7 +16480,7 @@
           <w:szCs w:val="22"/>
         </w:rPr>
       </w:pPr>
-      <w:bookmarkStart w:id="90" w:name="_Toc119171579"/>
+      <w:bookmarkStart w:id="92" w:name="_Toc119171579"/>
       <w:r>
         <w:rPr>
           <w:i w:val="0"/>
@@ -16383,19 +16613,19 @@
         </w:rPr>
         <w:t>: Número de palabras y caracteres del conjunto de prueba</w:t>
       </w:r>
-      <w:bookmarkEnd w:id="90"/>
+      <w:bookmarkEnd w:id="92"/>
     </w:p>
     <w:p>
       <w:pPr>
         <w:pStyle w:val="Ttulo3"/>
       </w:pPr>
-      <w:bookmarkStart w:id="91" w:name="_Ref119150493"/>
-      <w:bookmarkStart w:id="92" w:name="_Toc119184978"/>
+      <w:bookmarkStart w:id="93" w:name="_Ref119150493"/>
+      <w:bookmarkStart w:id="94" w:name="_Toc119192836"/>
       <w:r>
         <w:t>Limpieza de los datos</w:t>
       </w:r>
-      <w:bookmarkEnd w:id="91"/>
-      <w:bookmarkEnd w:id="92"/>
+      <w:bookmarkEnd w:id="93"/>
+      <w:bookmarkEnd w:id="94"/>
     </w:p>
     <w:p>
       <w:pPr>
@@ -16694,7 +16924,7 @@
       <w:pPr>
         <w:pStyle w:val="Ttulo2"/>
       </w:pPr>
-      <w:bookmarkStart w:id="93" w:name="_Toc119184979"/>
+      <w:bookmarkStart w:id="95" w:name="_Toc119192837"/>
       <w:r>
         <w:t>Arquitectura</w:t>
       </w:r>
@@ -16704,7 +16934,7 @@
       <w:r>
         <w:t>del sistema</w:t>
       </w:r>
-      <w:bookmarkEnd w:id="93"/>
+      <w:bookmarkEnd w:id="95"/>
     </w:p>
     <w:p>
       <w:pPr>
@@ -16728,10 +16958,7 @@
         <w:fldChar w:fldCharType="begin"/>
       </w:r>
       <w:r>
-        <w:instrText xml:space="preserve"> REF _Ref119164783 \h </w:instrText>
-      </w:r>
-      <w:r>
-        <w:instrText xml:space="preserve"> \* MERGEFORMAT </w:instrText>
+        <w:instrText xml:space="preserve"> REF _Ref119164783 \h  \* MERGEFORMAT </w:instrText>
       </w:r>
       <w:r>
         <w:fldChar w:fldCharType="separate"/>
@@ -16812,6 +17039,9 @@
         <w:jc w:val="both"/>
       </w:pPr>
       <w:r>
+        <w:rPr>
+          <w:noProof/>
+        </w:rPr>
         <w:lastRenderedPageBreak/>
         <w:drawing>
           <wp:inline distT="0" distB="0" distL="0" distR="0" wp14:anchorId="43E802FF" wp14:editId="40022E79">
@@ -16863,8 +17093,8 @@
           <w:szCs w:val="22"/>
         </w:rPr>
       </w:pPr>
-      <w:bookmarkStart w:id="94" w:name="_Ref119164783"/>
-      <w:bookmarkStart w:id="95" w:name="_Toc119171565"/>
+      <w:bookmarkStart w:id="96" w:name="_Ref119164783"/>
+      <w:bookmarkStart w:id="97" w:name="_Toc119192666"/>
       <w:r>
         <w:rPr>
           <w:i w:val="0"/>
@@ -16987,7 +17217,7 @@
         </w:rPr>
         <w:fldChar w:fldCharType="end"/>
       </w:r>
-      <w:bookmarkEnd w:id="94"/>
+      <w:bookmarkEnd w:id="96"/>
       <w:r>
         <w:rPr>
           <w:i w:val="0"/>
@@ -16998,7 +17228,7 @@
         </w:rPr>
         <w:t>: Esquema de composición de GPG</w:t>
       </w:r>
-      <w:bookmarkEnd w:id="95"/>
+      <w:bookmarkEnd w:id="97"/>
     </w:p>
     <w:p>
       <w:pPr>
@@ -17059,13 +17289,13 @@
       <w:pPr>
         <w:pStyle w:val="Ttulo3"/>
       </w:pPr>
-      <w:bookmarkStart w:id="96" w:name="_Ref115942826"/>
-      <w:bookmarkStart w:id="97" w:name="_Toc119184980"/>
+      <w:bookmarkStart w:id="98" w:name="_Ref115942826"/>
+      <w:bookmarkStart w:id="99" w:name="_Toc119192838"/>
       <w:r>
         <w:t>Flujo de control</w:t>
       </w:r>
-      <w:bookmarkEnd w:id="96"/>
-      <w:bookmarkEnd w:id="97"/>
+      <w:bookmarkEnd w:id="98"/>
+      <w:bookmarkEnd w:id="99"/>
     </w:p>
     <w:p/>
     <w:p>
@@ -17189,9 +17419,9 @@
           <w:szCs w:val="22"/>
         </w:rPr>
       </w:pPr>
-      <w:bookmarkStart w:id="98" w:name="_Ref116983385"/>
-      <w:bookmarkStart w:id="99" w:name="_Ref116983390"/>
-      <w:bookmarkStart w:id="100" w:name="_Toc119171566"/>
+      <w:bookmarkStart w:id="100" w:name="_Ref116983390"/>
+      <w:bookmarkStart w:id="101" w:name="_Ref116983385"/>
+      <w:bookmarkStart w:id="102" w:name="_Toc119192667"/>
       <w:r>
         <w:rPr>
           <w:i w:val="0"/>
@@ -17314,7 +17544,7 @@
         </w:rPr>
         <w:fldChar w:fldCharType="end"/>
       </w:r>
-      <w:bookmarkEnd w:id="99"/>
+      <w:bookmarkEnd w:id="100"/>
       <w:r>
         <w:rPr>
           <w:i w:val="0"/>
@@ -17365,8 +17595,8 @@
         </w:rPr>
         <w:t xml:space="preserve"> de GPG</w:t>
       </w:r>
-      <w:bookmarkEnd w:id="98"/>
-      <w:bookmarkEnd w:id="100"/>
+      <w:bookmarkEnd w:id="101"/>
+      <w:bookmarkEnd w:id="102"/>
     </w:p>
     <w:p>
       <w:r>
@@ -17475,7 +17705,7 @@
           <w:szCs w:val="22"/>
         </w:rPr>
       </w:pPr>
-      <w:bookmarkStart w:id="101" w:name="_Toc119171567"/>
+      <w:bookmarkStart w:id="103" w:name="_Toc119192668"/>
       <w:r>
         <w:rPr>
           <w:i w:val="0"/>
@@ -17608,7 +17838,7 @@
         </w:rPr>
         <w:t>: Flujo de control del menú de GPG</w:t>
       </w:r>
-      <w:bookmarkEnd w:id="101"/>
+      <w:bookmarkEnd w:id="103"/>
     </w:p>
     <w:p>
       <w:pPr>
@@ -17686,8 +17916,8 @@
           <w:szCs w:val="22"/>
         </w:rPr>
       </w:pPr>
-      <w:bookmarkStart w:id="102" w:name="_Ref116987588"/>
-      <w:bookmarkStart w:id="103" w:name="_Toc119171568"/>
+      <w:bookmarkStart w:id="104" w:name="_Ref116987588"/>
+      <w:bookmarkStart w:id="105" w:name="_Toc119192669"/>
       <w:r>
         <w:rPr>
           <w:i w:val="0"/>
@@ -17810,7 +18040,7 @@
         </w:rPr>
         <w:fldChar w:fldCharType="end"/>
       </w:r>
-      <w:bookmarkEnd w:id="102"/>
+      <w:bookmarkEnd w:id="104"/>
       <w:r>
         <w:rPr>
           <w:i w:val="0"/>
@@ -17821,15 +18051,15 @@
         </w:rPr>
         <w:t>: Flujo de control del entrenamiento del modelo</w:t>
       </w:r>
-      <w:bookmarkEnd w:id="103"/>
+      <w:bookmarkEnd w:id="105"/>
     </w:p>
     <w:p/>
     <w:p>
       <w:pPr>
         <w:pStyle w:val="Ttulo3"/>
       </w:pPr>
-      <w:bookmarkStart w:id="104" w:name="_Ref115458715"/>
-      <w:bookmarkStart w:id="105" w:name="_Toc119184981"/>
+      <w:bookmarkStart w:id="106" w:name="_Ref115458715"/>
+      <w:bookmarkStart w:id="107" w:name="_Toc119192839"/>
       <w:r>
         <w:t xml:space="preserve">Flujo </w:t>
       </w:r>
@@ -17839,11 +18069,11 @@
       <w:r>
         <w:t>d</w:t>
       </w:r>
-      <w:bookmarkEnd w:id="104"/>
+      <w:bookmarkEnd w:id="106"/>
       <w:r>
         <w:t>atos</w:t>
       </w:r>
-      <w:bookmarkEnd w:id="105"/>
+      <w:bookmarkEnd w:id="107"/>
     </w:p>
     <w:p>
       <w:pPr>
@@ -17899,11 +18129,14 @@
         <w:spacing w:before="240" w:after="240"/>
         <w:jc w:val="center"/>
       </w:pPr>
-      <w:bookmarkStart w:id="106" w:name="_Toc119171569"/>
-      <w:r>
+      <w:bookmarkStart w:id="108" w:name="_Toc119192670"/>
+      <w:r>
+        <w:rPr>
+          <w:noProof/>
+        </w:rPr>
         <w:lastRenderedPageBreak/>
         <w:drawing>
-          <wp:anchor distT="0" distB="0" distL="114300" distR="114300" simplePos="0" relativeHeight="251654144" behindDoc="0" locked="0" layoutInCell="1" allowOverlap="1" wp14:anchorId="1B532D89" wp14:editId="437E08C0">
+          <wp:anchor distT="0" distB="0" distL="114300" distR="114300" simplePos="0" relativeHeight="251655168" behindDoc="0" locked="0" layoutInCell="1" allowOverlap="1" wp14:anchorId="1B532D89" wp14:editId="437E08C0">
             <wp:simplePos x="0" y="0"/>
             <wp:positionH relativeFrom="column">
               <wp:posOffset>-307975</wp:posOffset>
@@ -17955,7 +18188,7 @@
           </wp:anchor>
         </w:drawing>
       </w:r>
-      <w:bookmarkStart w:id="107" w:name="_Ref119148462"/>
+      <w:bookmarkStart w:id="109" w:name="_Ref119148462"/>
       <w:r>
         <w:rPr>
           <w:i/>
@@ -18042,7 +18275,7 @@
         </w:rPr>
         <w:fldChar w:fldCharType="end"/>
       </w:r>
-      <w:bookmarkEnd w:id="107"/>
+      <w:bookmarkEnd w:id="109"/>
       <w:r>
         <w:rPr>
           <w:i/>
@@ -18050,7 +18283,7 @@
         </w:rPr>
         <w:t>: Diagrama del flujo de datos</w:t>
       </w:r>
-      <w:bookmarkEnd w:id="106"/>
+      <w:bookmarkEnd w:id="108"/>
     </w:p>
     <w:p>
       <w:pPr>
@@ -18063,10 +18296,7 @@
         <w:fldChar w:fldCharType="begin"/>
       </w:r>
       <w:r>
-        <w:instrText xml:space="preserve"> REF _Ref119148462 \h </w:instrText>
-      </w:r>
-      <w:r>
-        <w:instrText xml:space="preserve"> \* MERGEFORMAT </w:instrText>
+        <w:instrText xml:space="preserve"> REF _Ref119148462 \h  \* MERGEFORMAT </w:instrText>
       </w:r>
       <w:r>
         <w:fldChar w:fldCharType="separate"/>
@@ -18125,11 +18355,11 @@
       <w:pPr>
         <w:pStyle w:val="Ttulo4"/>
       </w:pPr>
-      <w:bookmarkStart w:id="108" w:name="_Ref119150994"/>
+      <w:bookmarkStart w:id="110" w:name="_Ref119150994"/>
       <w:r>
         <w:t>Estructuras de datos temporales</w:t>
       </w:r>
-      <w:bookmarkEnd w:id="108"/>
+      <w:bookmarkEnd w:id="110"/>
     </w:p>
     <w:p/>
     <w:p>
@@ -18330,10 +18560,7 @@
         <w:fldChar w:fldCharType="begin"/>
       </w:r>
       <w:r>
-        <w:instrText xml:space="preserve"> REF _Ref119153227 \h </w:instrText>
-      </w:r>
-      <w:r>
-        <w:instrText xml:space="preserve"> \* MERGEFORMAT </w:instrText>
+        <w:instrText xml:space="preserve"> REF _Ref119153227 \h  \* MERGEFORMAT </w:instrText>
       </w:r>
       <w:r>
         <w:fldChar w:fldCharType="separate"/>
@@ -18387,6 +18614,9 @@
         <w:jc w:val="both"/>
       </w:pPr>
       <w:r>
+        <w:rPr>
+          <w:noProof/>
+        </w:rPr>
         <w:lastRenderedPageBreak/>
         <w:drawing>
           <wp:inline distT="0" distB="0" distL="0" distR="0" wp14:anchorId="5B63772D" wp14:editId="50275A49">
@@ -18431,8 +18661,8 @@
         <w:spacing w:before="240" w:after="240"/>
         <w:jc w:val="center"/>
       </w:pPr>
-      <w:bookmarkStart w:id="109" w:name="_Ref119153227"/>
-      <w:bookmarkStart w:id="110" w:name="_Toc119171570"/>
+      <w:bookmarkStart w:id="111" w:name="_Ref119153227"/>
+      <w:bookmarkStart w:id="112" w:name="_Toc119192671"/>
       <w:r>
         <w:rPr>
           <w:i/>
@@ -18519,7 +18749,7 @@
         </w:rPr>
         <w:fldChar w:fldCharType="end"/>
       </w:r>
-      <w:bookmarkEnd w:id="109"/>
+      <w:bookmarkEnd w:id="111"/>
       <w:r>
         <w:rPr>
           <w:i/>
@@ -18527,7 +18757,7 @@
         </w:rPr>
         <w:t>: Diccionarios temporales tras lectura del conjunto de entramiento</w:t>
       </w:r>
-      <w:bookmarkEnd w:id="110"/>
+      <w:bookmarkEnd w:id="112"/>
     </w:p>
     <w:p>
       <w:pPr>
@@ -18578,6 +18808,9 @@
         <w:jc w:val="both"/>
       </w:pPr>
       <w:r>
+        <w:rPr>
+          <w:noProof/>
+        </w:rPr>
         <w:drawing>
           <wp:anchor distT="0" distB="0" distL="114300" distR="114300" simplePos="0" relativeHeight="251656192" behindDoc="0" locked="0" layoutInCell="1" allowOverlap="1" wp14:anchorId="297358B4" wp14:editId="55227335">
             <wp:simplePos x="0" y="0"/>
@@ -18663,7 +18896,7 @@
           <w:szCs w:val="22"/>
         </w:rPr>
       </w:pPr>
-      <w:bookmarkStart w:id="111" w:name="_Toc119171571"/>
+      <w:bookmarkStart w:id="113" w:name="_Toc119192672"/>
       <w:r>
         <w:rPr>
           <w:i w:val="0"/>
@@ -18796,14 +19029,17 @@
         </w:rPr>
         <w:t>: Estructura de los documentos relativos a los nodos del modelo de palabras</w:t>
       </w:r>
-      <w:bookmarkEnd w:id="111"/>
+      <w:bookmarkEnd w:id="113"/>
     </w:p>
     <w:p/>
     <w:p>
       <w:r>
+        <w:rPr>
+          <w:noProof/>
+        </w:rPr>
         <w:lastRenderedPageBreak/>
         <w:drawing>
-          <wp:anchor distT="0" distB="0" distL="114300" distR="114300" simplePos="0" relativeHeight="251658240" behindDoc="0" locked="0" layoutInCell="1" allowOverlap="1" wp14:anchorId="074D9EC3" wp14:editId="1F1A28DB">
+          <wp:anchor distT="0" distB="0" distL="114300" distR="114300" simplePos="0" relativeHeight="251657216" behindDoc="0" locked="0" layoutInCell="1" allowOverlap="1" wp14:anchorId="074D9EC3" wp14:editId="1F1A28DB">
             <wp:simplePos x="0" y="0"/>
             <wp:positionH relativeFrom="column">
               <wp:posOffset>-490855</wp:posOffset>
@@ -18871,7 +19107,7 @@
           <w:szCs w:val="22"/>
         </w:rPr>
       </w:pPr>
-      <w:bookmarkStart w:id="112" w:name="_Toc119171572"/>
+      <w:bookmarkStart w:id="114" w:name="_Toc119192673"/>
       <w:r>
         <w:rPr>
           <w:i w:val="0"/>
@@ -19004,12 +19240,15 @@
         </w:rPr>
         <w:t>: Estructura de los documentos relativos a los arcos del modelo de palabras</w:t>
       </w:r>
-      <w:bookmarkEnd w:id="112"/>
-    </w:p>
-    <w:p>
-      <w:r>
+      <w:bookmarkEnd w:id="114"/>
+    </w:p>
+    <w:p>
+      <w:r>
+        <w:rPr>
+          <w:noProof/>
+        </w:rPr>
         <w:drawing>
-          <wp:anchor distT="0" distB="0" distL="114300" distR="114300" simplePos="0" relativeHeight="251660288" behindDoc="0" locked="0" layoutInCell="1" allowOverlap="1" wp14:anchorId="79562FB5" wp14:editId="25AAA0B5">
+          <wp:anchor distT="0" distB="0" distL="114300" distR="114300" simplePos="0" relativeHeight="251658240" behindDoc="0" locked="0" layoutInCell="1" allowOverlap="1" wp14:anchorId="79562FB5" wp14:editId="25AAA0B5">
             <wp:simplePos x="0" y="0"/>
             <wp:positionH relativeFrom="column">
               <wp:posOffset>-472440</wp:posOffset>
@@ -19078,10 +19317,13 @@
           <w:szCs w:val="22"/>
         </w:rPr>
       </w:pPr>
-      <w:bookmarkStart w:id="113" w:name="_Toc119171573"/>
-      <w:r>
+      <w:bookmarkStart w:id="115" w:name="_Toc119192674"/>
+      <w:r>
+        <w:rPr>
+          <w:noProof/>
+        </w:rPr>
         <w:drawing>
-          <wp:anchor distT="0" distB="0" distL="114300" distR="114300" simplePos="0" relativeHeight="251662336" behindDoc="0" locked="0" layoutInCell="1" allowOverlap="1" wp14:anchorId="1AEBC853" wp14:editId="1DE3FB2D">
+          <wp:anchor distT="0" distB="0" distL="114300" distR="114300" simplePos="0" relativeHeight="251659264" behindDoc="0" locked="0" layoutInCell="1" allowOverlap="1" wp14:anchorId="1AEBC853" wp14:editId="1DE3FB2D">
             <wp:simplePos x="0" y="0"/>
             <wp:positionH relativeFrom="column">
               <wp:posOffset>-445135</wp:posOffset>
@@ -19268,7 +19510,7 @@
         </w:rPr>
         <w:t>: Estructura de los documentos relativos a los nodos del modelo de caracteres</w:t>
       </w:r>
-      <w:bookmarkEnd w:id="113"/>
+      <w:bookmarkEnd w:id="115"/>
     </w:p>
     <w:p/>
     <w:p/>
@@ -19284,7 +19526,7 @@
           <w:szCs w:val="22"/>
         </w:rPr>
       </w:pPr>
-      <w:bookmarkStart w:id="114" w:name="_Toc119171574"/>
+      <w:bookmarkStart w:id="116" w:name="_Toc119192675"/>
       <w:r>
         <w:rPr>
           <w:i w:val="0"/>
@@ -19417,43 +19659,395 @@
         </w:rPr>
         <w:t>: Estructura de los documentos relativos a los arcos del modelo de caracteres</w:t>
       </w:r>
-      <w:bookmarkEnd w:id="114"/>
+      <w:bookmarkEnd w:id="116"/>
+    </w:p>
+    <w:p>
+      <w:pPr>
+        <w:pStyle w:val="Ttulo2"/>
+      </w:pPr>
+      <w:bookmarkStart w:id="117" w:name="_Toc119192840"/>
+      <w:r>
+        <w:lastRenderedPageBreak/>
+        <w:t>Implementación del sistema</w:t>
+      </w:r>
+      <w:bookmarkEnd w:id="117"/>
     </w:p>
     <w:p/>
     <w:p>
       <w:pPr>
-        <w:pStyle w:val="Ttulo2"/>
-      </w:pPr>
-      <w:bookmarkStart w:id="115" w:name="_Toc119184982"/>
-      <w:r>
-        <w:t>Implementación del sistema</w:t>
-      </w:r>
-      <w:bookmarkEnd w:id="115"/>
-    </w:p>
-    <w:p>
-      <w:r>
-        <w:t xml:space="preserve">** </w:t>
-      </w:r>
-      <w:r>
-        <w:t>organización</w:t>
-      </w:r>
-      <w:r>
-        <w:t xml:space="preserve"> en directorios.</w:t>
-      </w:r>
-    </w:p>
-    <w:p/>
-    <w:p>
-      <w:pPr>
         <w:pStyle w:val="Ttulo3"/>
       </w:pPr>
-      <w:bookmarkStart w:id="116" w:name="_Toc119184983"/>
-      <w:r>
+      <w:bookmarkStart w:id="118" w:name="_Toc119192841"/>
+      <w:r>
+        <w:t>Estructura de directorios.</w:t>
+      </w:r>
+      <w:bookmarkEnd w:id="118"/>
+    </w:p>
+    <w:p>
+      <w:pPr>
+        <w:jc w:val="both"/>
+      </w:pPr>
+    </w:p>
+    <w:p>
+      <w:pPr>
+        <w:jc w:val="both"/>
+      </w:pPr>
+      <w:r>
+        <w:t>El proyecto está organizado siguiendo la estructura de directorios siguiente.</w:t>
+      </w:r>
+    </w:p>
+    <w:p>
+      <w:pPr>
+        <w:jc w:val="both"/>
+      </w:pPr>
+    </w:p>
+    <w:p>
+      <w:pPr>
+        <w:jc w:val="both"/>
+      </w:pPr>
+      <w:r>
+        <w:rPr>
+          <w:noProof/>
+        </w:rPr>
+        <w:drawing>
+          <wp:inline distT="0" distB="0" distL="0" distR="0" wp14:anchorId="7D727852" wp14:editId="2B7EEFA1">
+            <wp:extent cx="5426710" cy="2870200"/>
+            <wp:effectExtent l="0" t="0" r="0" b="0"/>
+            <wp:docPr id="4" name="Imagen 4" descr="Interfaz de usuario gráfica&#10;&#10;Descripción generada automáticamente"/>
+            <wp:cNvGraphicFramePr>
+              <a:graphicFrameLocks xmlns:a="http://schemas.openxmlformats.org/drawingml/2006/main" noChangeAspect="1"/>
+            </wp:cNvGraphicFramePr>
+            <a:graphic xmlns:a="http://schemas.openxmlformats.org/drawingml/2006/main">
+              <a:graphicData uri="http://schemas.openxmlformats.org/drawingml/2006/picture">
+                <pic:pic xmlns:pic="http://schemas.openxmlformats.org/drawingml/2006/picture">
+                  <pic:nvPicPr>
+                    <pic:cNvPr id="4" name="Imagen 4" descr="Interfaz de usuario gráfica&#10;&#10;Descripción generada automáticamente"/>
+                    <pic:cNvPicPr/>
+                  </pic:nvPicPr>
+                  <pic:blipFill>
+                    <a:blip r:embed="rId23"/>
+                    <a:stretch>
+                      <a:fillRect/>
+                    </a:stretch>
+                  </pic:blipFill>
+                  <pic:spPr>
+                    <a:xfrm>
+                      <a:off x="0" y="0"/>
+                      <a:ext cx="5426710" cy="2870200"/>
+                    </a:xfrm>
+                    <a:prstGeom prst="rect">
+                      <a:avLst/>
+                    </a:prstGeom>
+                  </pic:spPr>
+                </pic:pic>
+              </a:graphicData>
+            </a:graphic>
+          </wp:inline>
+        </w:drawing>
+      </w:r>
+    </w:p>
+    <w:p>
+      <w:pPr>
+        <w:pStyle w:val="Descripcin"/>
+        <w:spacing w:before="240"/>
+        <w:jc w:val="center"/>
+        <w:rPr>
+          <w:i w:val="0"/>
+          <w:iCs w:val="0"/>
+          <w:color w:val="auto"/>
+          <w:sz w:val="22"/>
+          <w:szCs w:val="22"/>
+        </w:rPr>
+      </w:pPr>
+      <w:bookmarkStart w:id="119" w:name="_Toc119192676"/>
+      <w:r>
+        <w:rPr>
+          <w:i w:val="0"/>
+          <w:iCs w:val="0"/>
+          <w:color w:val="auto"/>
+          <w:sz w:val="22"/>
+          <w:szCs w:val="22"/>
+        </w:rPr>
+        <w:t xml:space="preserve">Figura </w:t>
+      </w:r>
+      <w:r>
+        <w:rPr>
+          <w:i w:val="0"/>
+          <w:iCs w:val="0"/>
+          <w:color w:val="auto"/>
+          <w:sz w:val="22"/>
+          <w:szCs w:val="22"/>
+        </w:rPr>
+        <w:fldChar w:fldCharType="begin"/>
+      </w:r>
+      <w:r>
+        <w:rPr>
+          <w:i w:val="0"/>
+          <w:iCs w:val="0"/>
+          <w:color w:val="auto"/>
+          <w:sz w:val="22"/>
+          <w:szCs w:val="22"/>
+        </w:rPr>
+        <w:instrText xml:space="preserve"> STYLEREF 1 \s </w:instrText>
+      </w:r>
+      <w:r>
+        <w:rPr>
+          <w:i w:val="0"/>
+          <w:iCs w:val="0"/>
+          <w:color w:val="auto"/>
+          <w:sz w:val="22"/>
+          <w:szCs w:val="22"/>
+        </w:rPr>
+        <w:fldChar w:fldCharType="separate"/>
+      </w:r>
+      <w:r>
+        <w:rPr>
+          <w:i w:val="0"/>
+          <w:iCs w:val="0"/>
+          <w:noProof/>
+          <w:color w:val="auto"/>
+          <w:sz w:val="22"/>
+          <w:szCs w:val="22"/>
+        </w:rPr>
+        <w:t>3</w:t>
+      </w:r>
+      <w:r>
+        <w:rPr>
+          <w:i w:val="0"/>
+          <w:iCs w:val="0"/>
+          <w:color w:val="auto"/>
+          <w:sz w:val="22"/>
+          <w:szCs w:val="22"/>
+        </w:rPr>
+        <w:fldChar w:fldCharType="end"/>
+      </w:r>
+      <w:r>
+        <w:rPr>
+          <w:i w:val="0"/>
+          <w:iCs w:val="0"/>
+          <w:color w:val="auto"/>
+          <w:sz w:val="22"/>
+          <w:szCs w:val="22"/>
+        </w:rPr>
+        <w:t>.</w:t>
+      </w:r>
+      <w:r>
+        <w:rPr>
+          <w:i w:val="0"/>
+          <w:iCs w:val="0"/>
+          <w:color w:val="auto"/>
+          <w:sz w:val="22"/>
+          <w:szCs w:val="22"/>
+        </w:rPr>
+        <w:fldChar w:fldCharType="begin"/>
+      </w:r>
+      <w:r>
+        <w:rPr>
+          <w:i w:val="0"/>
+          <w:iCs w:val="0"/>
+          <w:color w:val="auto"/>
+          <w:sz w:val="22"/>
+          <w:szCs w:val="22"/>
+        </w:rPr>
+        <w:instrText xml:space="preserve"> SEQ Figura \* ARABIC \s 1 </w:instrText>
+      </w:r>
+      <w:r>
+        <w:rPr>
+          <w:i w:val="0"/>
+          <w:iCs w:val="0"/>
+          <w:color w:val="auto"/>
+          <w:sz w:val="22"/>
+          <w:szCs w:val="22"/>
+        </w:rPr>
+        <w:fldChar w:fldCharType="separate"/>
+      </w:r>
+      <w:r>
+        <w:rPr>
+          <w:i w:val="0"/>
+          <w:iCs w:val="0"/>
+          <w:noProof/>
+          <w:color w:val="auto"/>
+          <w:sz w:val="22"/>
+          <w:szCs w:val="22"/>
+        </w:rPr>
+        <w:t>11</w:t>
+      </w:r>
+      <w:r>
+        <w:rPr>
+          <w:i w:val="0"/>
+          <w:iCs w:val="0"/>
+          <w:color w:val="auto"/>
+          <w:sz w:val="22"/>
+          <w:szCs w:val="22"/>
+        </w:rPr>
+        <w:fldChar w:fldCharType="end"/>
+      </w:r>
+      <w:r>
+        <w:rPr>
+          <w:i w:val="0"/>
+          <w:iCs w:val="0"/>
+          <w:color w:val="auto"/>
+          <w:sz w:val="22"/>
+          <w:szCs w:val="22"/>
+        </w:rPr>
+        <w:t>: Estructura de directorios del proyecto</w:t>
+      </w:r>
+      <w:bookmarkEnd w:id="119"/>
+    </w:p>
+    <w:p>
+      <w:pPr>
+        <w:jc w:val="both"/>
+      </w:pPr>
+      <w:r>
+        <w:t>Para tener en mente la modularización del código y su posible reusabilidad se ha diseñado un diagrama de paquetes que muestra las dependencias entre los distintos módulos que constituyen al proyecto.</w:t>
+      </w:r>
+    </w:p>
+    <w:p>
+      <w:pPr>
+        <w:jc w:val="both"/>
+      </w:pPr>
+    </w:p>
+    <w:p>
+      <w:pPr>
+        <w:jc w:val="center"/>
+      </w:pPr>
+      <w:r>
+        <w:rPr>
+          <w:noProof/>
+        </w:rPr>
+        <w:drawing>
+          <wp:inline distT="0" distB="0" distL="0" distR="0" wp14:anchorId="3FBBC77C" wp14:editId="21E0AB47">
+            <wp:extent cx="3622338" cy="3017520"/>
+            <wp:effectExtent l="0" t="0" r="0" b="0"/>
+            <wp:docPr id="6" name="Imagen 6" descr="Diagrama&#10;&#10;Descripción generada automáticamente"/>
+            <wp:cNvGraphicFramePr>
+              <a:graphicFrameLocks xmlns:a="http://schemas.openxmlformats.org/drawingml/2006/main" noChangeAspect="1"/>
+            </wp:cNvGraphicFramePr>
+            <a:graphic xmlns:a="http://schemas.openxmlformats.org/drawingml/2006/main">
+              <a:graphicData uri="http://schemas.openxmlformats.org/drawingml/2006/picture">
+                <pic:pic xmlns:pic="http://schemas.openxmlformats.org/drawingml/2006/picture">
+                  <pic:nvPicPr>
+                    <pic:cNvPr id="6" name="Imagen 6" descr="Diagrama&#10;&#10;Descripción generada automáticamente"/>
+                    <pic:cNvPicPr/>
+                  </pic:nvPicPr>
+                  <pic:blipFill>
+                    <a:blip r:embed="rId24">
+                      <a:extLst>
+                        <a:ext uri="{28A0092B-C50C-407E-A947-70E740481C1C}">
+                          <a14:useLocalDpi xmlns:a14="http://schemas.microsoft.com/office/drawing/2010/main" val="0"/>
+                        </a:ext>
+                      </a:extLst>
+                    </a:blip>
+                    <a:stretch>
+                      <a:fillRect/>
+                    </a:stretch>
+                  </pic:blipFill>
+                  <pic:spPr>
+                    <a:xfrm>
+                      <a:off x="0" y="0"/>
+                      <a:ext cx="3668846" cy="3056262"/>
+                    </a:xfrm>
+                    <a:prstGeom prst="rect">
+                      <a:avLst/>
+                    </a:prstGeom>
+                  </pic:spPr>
+                </pic:pic>
+              </a:graphicData>
+            </a:graphic>
+          </wp:inline>
+        </w:drawing>
+      </w:r>
+    </w:p>
+    <w:p>
+      <w:pPr>
+        <w:spacing w:before="240"/>
+        <w:jc w:val="center"/>
+      </w:pPr>
+      <w:bookmarkStart w:id="120" w:name="_Toc119192677"/>
+      <w:r>
+        <w:t xml:space="preserve">Figura </w:t>
+      </w:r>
+      <w:r>
+        <w:rPr>
+          <w:i/>
+          <w:iCs/>
+        </w:rPr>
+        <w:fldChar w:fldCharType="begin"/>
+      </w:r>
+      <w:r>
+        <w:instrText xml:space="preserve"> STYLEREF 1 \s </w:instrText>
+      </w:r>
+      <w:r>
+        <w:rPr>
+          <w:i/>
+          <w:iCs/>
+        </w:rPr>
+        <w:fldChar w:fldCharType="separate"/>
+      </w:r>
+      <w:r>
+        <w:rPr>
+          <w:noProof/>
+        </w:rPr>
+        <w:t>3</w:t>
+      </w:r>
+      <w:r>
+        <w:rPr>
+          <w:i/>
+          <w:iCs/>
+        </w:rPr>
+        <w:fldChar w:fldCharType="end"/>
+      </w:r>
+      <w:r>
+        <w:t>.</w:t>
+      </w:r>
+      <w:r>
+        <w:rPr>
+          <w:i/>
+          <w:iCs/>
+        </w:rPr>
+        <w:fldChar w:fldCharType="begin"/>
+      </w:r>
+      <w:r>
+        <w:instrText xml:space="preserve"> SEQ Figura \* ARABIC \s 1 </w:instrText>
+      </w:r>
+      <w:r>
+        <w:rPr>
+          <w:i/>
+          <w:iCs/>
+        </w:rPr>
+        <w:fldChar w:fldCharType="separate"/>
+      </w:r>
+      <w:r>
+        <w:rPr>
+          <w:noProof/>
+        </w:rPr>
+        <w:t>12</w:t>
+      </w:r>
+      <w:r>
+        <w:rPr>
+          <w:i/>
+          <w:iCs/>
+        </w:rPr>
+        <w:fldChar w:fldCharType="end"/>
+      </w:r>
+      <w:r>
+        <w:t>: Diagrama de paquetes del proyecto</w:t>
+      </w:r>
+      <w:bookmarkEnd w:id="120"/>
+    </w:p>
+    <w:p>
+      <w:pPr>
+        <w:pStyle w:val="Ttulo3"/>
+      </w:pPr>
+      <w:bookmarkStart w:id="121" w:name="_Toc119192842"/>
+      <w:r>
+        <w:lastRenderedPageBreak/>
         <w:t xml:space="preserve">Grafos </w:t>
       </w:r>
       <w:r>
         <w:t>de los submodelos</w:t>
       </w:r>
-      <w:bookmarkEnd w:id="116"/>
+      <w:bookmarkEnd w:id="121"/>
     </w:p>
     <w:p>
       <w:pPr>
@@ -19962,11 +20556,11 @@
       <w:pPr>
         <w:pStyle w:val="Ttulo3"/>
       </w:pPr>
-      <w:bookmarkStart w:id="117" w:name="_Toc119184984"/>
+      <w:bookmarkStart w:id="122" w:name="_Toc119192843"/>
       <w:r>
         <w:t>Funcionalidades</w:t>
       </w:r>
-      <w:bookmarkEnd w:id="117"/>
+      <w:bookmarkEnd w:id="122"/>
     </w:p>
     <w:p>
       <w:pPr>
@@ -19991,13 +20585,13 @@
       <w:pPr>
         <w:pStyle w:val="Ttulo2"/>
       </w:pPr>
-      <w:bookmarkStart w:id="118" w:name="_Ref119087820"/>
-      <w:bookmarkStart w:id="119" w:name="_Toc119184985"/>
+      <w:bookmarkStart w:id="123" w:name="_Ref119087820"/>
+      <w:bookmarkStart w:id="124" w:name="_Toc119192844"/>
       <w:r>
         <w:t>Evaluación</w:t>
       </w:r>
-      <w:bookmarkEnd w:id="118"/>
-      <w:bookmarkEnd w:id="119"/>
+      <w:bookmarkEnd w:id="123"/>
+      <w:bookmarkEnd w:id="124"/>
     </w:p>
     <w:p>
       <w:pPr>
@@ -20113,11 +20707,11 @@
       <w:pPr>
         <w:pStyle w:val="Ttulo3"/>
       </w:pPr>
-      <w:bookmarkStart w:id="120" w:name="_Toc119184986"/>
+      <w:bookmarkStart w:id="125" w:name="_Toc119192845"/>
       <w:r>
         <w:t>Perplexity</w:t>
       </w:r>
-      <w:bookmarkEnd w:id="120"/>
+      <w:bookmarkEnd w:id="125"/>
     </w:p>
     <w:p/>
     <w:p>
@@ -20282,7 +20876,7 @@
                 </w:rPr>
                 <m:t>p(</m:t>
               </m:r>
-              <w:bookmarkStart w:id="121" w:name="_Hlk119061166"/>
+              <w:bookmarkStart w:id="126" w:name="_Hlk119061166"/>
               <m:sSub>
                 <m:sSubPr>
                   <m:ctrlPr>
@@ -20341,7 +20935,7 @@
                   </m:r>
                 </m:sub>
               </m:sSub>
-              <w:bookmarkEnd w:id="121"/>
+              <w:bookmarkEnd w:id="126"/>
               <m:r>
                 <w:rPr>
                   <w:rFonts w:ascii="Cambria Math" w:hAnsi="Cambria Math"/>
@@ -21095,7 +21689,7 @@
         <w:tc>
           <w:tcPr>
             <w:tcW w:w="2376" w:type="dxa"/>
-            <w:shd w:val="clear" w:color="auto" w:fill="C6D9F1" w:themeFill="text2" w:themeFillTint="33"/>
+            <w:shd w:val="clear" w:color="auto" w:fill="B8CCE4" w:themeFill="accent1" w:themeFillTint="66"/>
           </w:tcPr>
           <w:p>
             <w:pPr>
@@ -21114,7 +21708,7 @@
         <w:tc>
           <w:tcPr>
             <w:tcW w:w="1966" w:type="dxa"/>
-            <w:shd w:val="clear" w:color="auto" w:fill="C6D9F1" w:themeFill="text2" w:themeFillTint="33"/>
+            <w:shd w:val="clear" w:color="auto" w:fill="B8CCE4" w:themeFill="accent1" w:themeFillTint="66"/>
           </w:tcPr>
           <w:p>
             <w:pPr>
@@ -21133,7 +21727,7 @@
         <w:tc>
           <w:tcPr>
             <w:tcW w:w="2172" w:type="dxa"/>
-            <w:shd w:val="clear" w:color="auto" w:fill="C6D9F1" w:themeFill="text2" w:themeFillTint="33"/>
+            <w:shd w:val="clear" w:color="auto" w:fill="B8CCE4" w:themeFill="accent1" w:themeFillTint="66"/>
           </w:tcPr>
           <w:p>
             <w:pPr>
@@ -21152,7 +21746,7 @@
         <w:tc>
           <w:tcPr>
             <w:tcW w:w="2172" w:type="dxa"/>
-            <w:shd w:val="clear" w:color="auto" w:fill="C6D9F1" w:themeFill="text2" w:themeFillTint="33"/>
+            <w:shd w:val="clear" w:color="auto" w:fill="B8CCE4" w:themeFill="accent1" w:themeFillTint="66"/>
           </w:tcPr>
           <w:p>
             <w:pPr>
@@ -21173,7 +21767,7 @@
         <w:tc>
           <w:tcPr>
             <w:tcW w:w="2376" w:type="dxa"/>
-            <w:shd w:val="clear" w:color="auto" w:fill="E5B8B7" w:themeFill="accent2" w:themeFillTint="66"/>
+            <w:shd w:val="clear" w:color="auto" w:fill="F2DBDB" w:themeFill="accent2" w:themeFillTint="33"/>
           </w:tcPr>
           <w:p>
             <w:pPr>
@@ -21192,7 +21786,7 @@
         <w:tc>
           <w:tcPr>
             <w:tcW w:w="1966" w:type="dxa"/>
-            <w:shd w:val="clear" w:color="auto" w:fill="E5B8B7" w:themeFill="accent2" w:themeFillTint="66"/>
+            <w:shd w:val="clear" w:color="auto" w:fill="F2DBDB" w:themeFill="accent2" w:themeFillTint="33"/>
           </w:tcPr>
           <w:p>
             <w:pPr>
@@ -21211,7 +21805,7 @@
         <w:tc>
           <w:tcPr>
             <w:tcW w:w="2172" w:type="dxa"/>
-            <w:shd w:val="clear" w:color="auto" w:fill="E5B8B7" w:themeFill="accent2" w:themeFillTint="66"/>
+            <w:shd w:val="clear" w:color="auto" w:fill="F2DBDB" w:themeFill="accent2" w:themeFillTint="33"/>
           </w:tcPr>
           <w:p>
             <w:pPr>
@@ -21230,7 +21824,7 @@
         <w:tc>
           <w:tcPr>
             <w:tcW w:w="2172" w:type="dxa"/>
-            <w:shd w:val="clear" w:color="auto" w:fill="E5B8B7" w:themeFill="accent2" w:themeFillTint="66"/>
+            <w:shd w:val="clear" w:color="auto" w:fill="F2DBDB" w:themeFill="accent2" w:themeFillTint="33"/>
           </w:tcPr>
           <w:p>
             <w:pPr>
@@ -21261,7 +21855,7 @@
           <w:szCs w:val="22"/>
         </w:rPr>
       </w:pPr>
-      <w:bookmarkStart w:id="122" w:name="_Toc119171580"/>
+      <w:bookmarkStart w:id="127" w:name="_Toc119171580"/>
       <w:r>
         <w:rPr>
           <w:i w:val="0"/>
@@ -21394,7 +21988,7 @@
         </w:rPr>
         <w:t>: Resultados perplexity sobre corpus de GPG</w:t>
       </w:r>
-      <w:bookmarkEnd w:id="122"/>
+      <w:bookmarkEnd w:id="127"/>
     </w:p>
     <w:p>
       <w:pPr>
@@ -21427,11 +22021,7 @@
         <w:t xml:space="preserve"> y usando un vocabulario cerrado de 19.979 palabras</w:t>
       </w:r>
       <w:r>
-        <w:t xml:space="preserve">, </w:t>
-      </w:r>
-      <w:r>
-        <w:lastRenderedPageBreak/>
-        <w:t>obtenido del Wall Street Journal</w:t>
+        <w:t>, obtenido del Wall Street Journal</w:t>
       </w:r>
       <w:r>
         <w:t xml:space="preserve"> (WSJ)</w:t>
@@ -21571,7 +22161,7 @@
         <w:tc>
           <w:tcPr>
             <w:tcW w:w="2376" w:type="dxa"/>
-            <w:shd w:val="clear" w:color="auto" w:fill="C6D9F1" w:themeFill="text2" w:themeFillTint="33"/>
+            <w:shd w:val="clear" w:color="auto" w:fill="B8CCE4" w:themeFill="accent1" w:themeFillTint="66"/>
           </w:tcPr>
           <w:p>
             <w:pPr>
@@ -21583,6 +22173,7 @@
               <w:rPr>
                 <w:rFonts w:eastAsiaTheme="minorEastAsia"/>
               </w:rPr>
+              <w:lastRenderedPageBreak/>
               <w:t>Modelo de palabras</w:t>
             </w:r>
           </w:p>
@@ -21590,7 +22181,7 @@
         <w:tc>
           <w:tcPr>
             <w:tcW w:w="1966" w:type="dxa"/>
-            <w:shd w:val="clear" w:color="auto" w:fill="C6D9F1" w:themeFill="text2" w:themeFillTint="33"/>
+            <w:shd w:val="clear" w:color="auto" w:fill="B8CCE4" w:themeFill="accent1" w:themeFillTint="66"/>
           </w:tcPr>
           <w:p>
             <w:pPr>
@@ -21609,7 +22200,7 @@
         <w:tc>
           <w:tcPr>
             <w:tcW w:w="2172" w:type="dxa"/>
-            <w:shd w:val="clear" w:color="auto" w:fill="C6D9F1" w:themeFill="text2" w:themeFillTint="33"/>
+            <w:shd w:val="clear" w:color="auto" w:fill="B8CCE4" w:themeFill="accent1" w:themeFillTint="66"/>
           </w:tcPr>
           <w:p>
             <w:pPr>
@@ -21628,7 +22219,7 @@
         <w:tc>
           <w:tcPr>
             <w:tcW w:w="2172" w:type="dxa"/>
-            <w:shd w:val="clear" w:color="auto" w:fill="C6D9F1" w:themeFill="text2" w:themeFillTint="33"/>
+            <w:shd w:val="clear" w:color="auto" w:fill="B8CCE4" w:themeFill="accent1" w:themeFillTint="66"/>
           </w:tcPr>
           <w:p>
             <w:pPr>
@@ -21662,7 +22253,7 @@
           <w:szCs w:val="22"/>
         </w:rPr>
       </w:pPr>
-      <w:bookmarkStart w:id="123" w:name="_Toc119171581"/>
+      <w:bookmarkStart w:id="128" w:name="_Toc119171581"/>
       <w:r>
         <w:rPr>
           <w:i w:val="0"/>
@@ -21795,7 +22386,7 @@
         </w:rPr>
         <w:t>: Resultados perplexity sobre corpus del Wall Street Journal</w:t>
       </w:r>
-      <w:bookmarkEnd w:id="123"/>
+      <w:bookmarkEnd w:id="128"/>
     </w:p>
     <w:p>
       <w:pPr>
@@ -21907,18 +22498,18 @@
       <w:pPr>
         <w:pStyle w:val="Ttulo1"/>
       </w:pPr>
-      <w:bookmarkStart w:id="124" w:name="_Ref119086011"/>
-      <w:bookmarkStart w:id="125" w:name="_Ref119086016"/>
-      <w:bookmarkStart w:id="126" w:name="_Ref119086075"/>
-      <w:bookmarkStart w:id="127" w:name="_Toc119184987"/>
+      <w:bookmarkStart w:id="129" w:name="_Ref119086011"/>
+      <w:bookmarkStart w:id="130" w:name="_Ref119086016"/>
+      <w:bookmarkStart w:id="131" w:name="_Ref119086075"/>
+      <w:bookmarkStart w:id="132" w:name="_Toc119192846"/>
       <w:r>
         <w:lastRenderedPageBreak/>
         <w:t>Demo técnica</w:t>
       </w:r>
-      <w:bookmarkEnd w:id="124"/>
-      <w:bookmarkEnd w:id="125"/>
-      <w:bookmarkEnd w:id="126"/>
-      <w:bookmarkEnd w:id="127"/>
+      <w:bookmarkEnd w:id="129"/>
+      <w:bookmarkEnd w:id="130"/>
+      <w:bookmarkEnd w:id="131"/>
+      <w:bookmarkEnd w:id="132"/>
     </w:p>
     <w:p>
       <w:pPr>
@@ -21962,7 +22553,7 @@
                     <pic:cNvPicPr/>
                   </pic:nvPicPr>
                   <pic:blipFill>
-                    <a:blip r:embed="rId23"/>
+                    <a:blip r:embed="rId25"/>
                     <a:stretch>
                       <a:fillRect/>
                     </a:stretch>
@@ -21996,7 +22587,7 @@
           <w:szCs w:val="22"/>
         </w:rPr>
       </w:pPr>
-      <w:bookmarkStart w:id="128" w:name="_Toc119171575"/>
+      <w:bookmarkStart w:id="133" w:name="_Toc119192678"/>
       <w:r>
         <w:rPr>
           <w:i w:val="0"/>
@@ -22129,7 +22720,7 @@
         </w:rPr>
         <w:t>: Demo técnica de GPG</w:t>
       </w:r>
-      <w:bookmarkEnd w:id="128"/>
+      <w:bookmarkEnd w:id="133"/>
     </w:p>
     <w:p>
       <w:pPr>
@@ -22358,7 +22949,7 @@
                     </pic:cNvPicPr>
                   </pic:nvPicPr>
                   <pic:blipFill>
-                    <a:blip r:embed="rId24">
+                    <a:blip r:embed="rId26">
                       <a:extLst>
                         <a:ext uri="{28A0092B-C50C-407E-A947-70E740481C1C}">
                           <a14:useLocalDpi xmlns:a14="http://schemas.microsoft.com/office/drawing/2010/main" val="0"/>
@@ -22401,8 +22992,8 @@
           <w:szCs w:val="22"/>
         </w:rPr>
       </w:pPr>
-      <w:bookmarkStart w:id="129" w:name="_Ref119082217"/>
-      <w:bookmarkStart w:id="130" w:name="_Toc119171576"/>
+      <w:bookmarkStart w:id="134" w:name="_Ref119082217"/>
+      <w:bookmarkStart w:id="135" w:name="_Toc119192679"/>
       <w:r>
         <w:rPr>
           <w:color w:val="auto"/>
@@ -22501,7 +23092,7 @@
         </w:rPr>
         <w:fldChar w:fldCharType="end"/>
       </w:r>
-      <w:bookmarkEnd w:id="129"/>
+      <w:bookmarkEnd w:id="134"/>
       <w:r>
         <w:rPr>
           <w:color w:val="auto"/>
@@ -22510,7 +23101,7 @@
         </w:rPr>
         <w:t>: Diagrama de secuencia sugerencias de siguientes palabras</w:t>
       </w:r>
-      <w:bookmarkEnd w:id="130"/>
+      <w:bookmarkEnd w:id="135"/>
     </w:p>
     <w:p>
       <w:pPr>
@@ -22540,7 +23131,7 @@
                     </pic:cNvPicPr>
                   </pic:nvPicPr>
                   <pic:blipFill>
-                    <a:blip r:embed="rId25">
+                    <a:blip r:embed="rId27">
                       <a:extLst>
                         <a:ext uri="{28A0092B-C50C-407E-A947-70E740481C1C}">
                           <a14:useLocalDpi xmlns:a14="http://schemas.microsoft.com/office/drawing/2010/main" val="0"/>
@@ -22585,8 +23176,8 @@
           <w:szCs w:val="22"/>
         </w:rPr>
       </w:pPr>
-      <w:bookmarkStart w:id="131" w:name="_Ref119082220"/>
-      <w:bookmarkStart w:id="132" w:name="_Toc119171577"/>
+      <w:bookmarkStart w:id="136" w:name="_Ref119082220"/>
+      <w:bookmarkStart w:id="137" w:name="_Toc119192680"/>
       <w:r>
         <w:rPr>
           <w:i w:val="0"/>
@@ -22709,7 +23300,7 @@
         </w:rPr>
         <w:fldChar w:fldCharType="end"/>
       </w:r>
-      <w:bookmarkEnd w:id="131"/>
+      <w:bookmarkEnd w:id="136"/>
       <w:r>
         <w:rPr>
           <w:i w:val="0"/>
@@ -22720,7 +23311,7 @@
         </w:rPr>
         <w:t>: Diagrama de secuencia sugerencias para autocompletar la palabra</w:t>
       </w:r>
-      <w:bookmarkEnd w:id="132"/>
+      <w:bookmarkEnd w:id="137"/>
     </w:p>
     <w:p>
       <w:pPr>
@@ -23044,12 +23635,12 @@
       <w:pPr>
         <w:pStyle w:val="Ttulo1"/>
       </w:pPr>
-      <w:bookmarkStart w:id="133" w:name="_Toc119184988"/>
+      <w:bookmarkStart w:id="138" w:name="_Toc119192847"/>
       <w:r>
         <w:lastRenderedPageBreak/>
         <w:t>Conclusiones</w:t>
       </w:r>
-      <w:bookmarkEnd w:id="133"/>
+      <w:bookmarkEnd w:id="138"/>
     </w:p>
     <w:p/>
     <w:p>
@@ -23068,34 +23659,30 @@
           <w:szCs w:val="32"/>
         </w:rPr>
       </w:pPr>
-      <w:bookmarkStart w:id="134" w:name="_Toc115458470"/>
-      <w:bookmarkStart w:id="135" w:name="_Toc115778029"/>
-      <w:bookmarkStart w:id="136" w:name="_Toc115853677"/>
-      <w:bookmarkStart w:id="137" w:name="_Toc115856333"/>
-      <w:bookmarkStart w:id="138" w:name="_Toc115856522"/>
-      <w:bookmarkStart w:id="139" w:name="_Toc115942515"/>
-      <w:bookmarkStart w:id="140" w:name="_Toc115966835"/>
-      <w:bookmarkStart w:id="141" w:name="_Toc116294879"/>
-      <w:bookmarkStart w:id="142" w:name="_Toc116375535"/>
-      <w:bookmarkStart w:id="143" w:name="_Toc116556629"/>
-      <w:bookmarkStart w:id="144" w:name="_Toc116557302"/>
-      <w:bookmarkStart w:id="145" w:name="_Toc116890790"/>
-      <w:bookmarkStart w:id="146" w:name="_Toc118816386"/>
-      <w:bookmarkStart w:id="147" w:name="_Toc118912051"/>
-      <w:bookmarkStart w:id="148" w:name="_Toc118969786"/>
-      <w:bookmarkStart w:id="149" w:name="_Toc119001840"/>
-      <w:bookmarkStart w:id="150" w:name="_Toc119001887"/>
-      <w:bookmarkStart w:id="151" w:name="_Toc119062683"/>
-      <w:bookmarkStart w:id="152" w:name="_Toc119069330"/>
-      <w:bookmarkStart w:id="153" w:name="_Toc119083657"/>
-      <w:bookmarkStart w:id="154" w:name="_Toc119141824"/>
-      <w:bookmarkStart w:id="155" w:name="_Toc119171550"/>
-      <w:bookmarkStart w:id="156" w:name="_Toc119184989"/>
-      <w:bookmarkEnd w:id="134"/>
-      <w:bookmarkEnd w:id="135"/>
-      <w:bookmarkEnd w:id="136"/>
-      <w:bookmarkEnd w:id="137"/>
-      <w:bookmarkEnd w:id="138"/>
+      <w:bookmarkStart w:id="139" w:name="_Toc115458470"/>
+      <w:bookmarkStart w:id="140" w:name="_Toc115778029"/>
+      <w:bookmarkStart w:id="141" w:name="_Toc115853677"/>
+      <w:bookmarkStart w:id="142" w:name="_Toc115856333"/>
+      <w:bookmarkStart w:id="143" w:name="_Toc115856522"/>
+      <w:bookmarkStart w:id="144" w:name="_Toc115942515"/>
+      <w:bookmarkStart w:id="145" w:name="_Toc115966835"/>
+      <w:bookmarkStart w:id="146" w:name="_Toc116294879"/>
+      <w:bookmarkStart w:id="147" w:name="_Toc116375535"/>
+      <w:bookmarkStart w:id="148" w:name="_Toc116556629"/>
+      <w:bookmarkStart w:id="149" w:name="_Toc116557302"/>
+      <w:bookmarkStart w:id="150" w:name="_Toc116890790"/>
+      <w:bookmarkStart w:id="151" w:name="_Toc118816386"/>
+      <w:bookmarkStart w:id="152" w:name="_Toc118912051"/>
+      <w:bookmarkStart w:id="153" w:name="_Toc118969786"/>
+      <w:bookmarkStart w:id="154" w:name="_Toc119001840"/>
+      <w:bookmarkStart w:id="155" w:name="_Toc119001887"/>
+      <w:bookmarkStart w:id="156" w:name="_Toc119062683"/>
+      <w:bookmarkStart w:id="157" w:name="_Toc119069330"/>
+      <w:bookmarkStart w:id="158" w:name="_Toc119083657"/>
+      <w:bookmarkStart w:id="159" w:name="_Toc119141824"/>
+      <w:bookmarkStart w:id="160" w:name="_Toc119171550"/>
+      <w:bookmarkStart w:id="161" w:name="_Toc119184989"/>
+      <w:bookmarkStart w:id="162" w:name="_Toc119192848"/>
       <w:bookmarkEnd w:id="139"/>
       <w:bookmarkEnd w:id="140"/>
       <w:bookmarkEnd w:id="141"/>
@@ -23114,6 +23701,12 @@
       <w:bookmarkEnd w:id="154"/>
       <w:bookmarkEnd w:id="155"/>
       <w:bookmarkEnd w:id="156"/>
+      <w:bookmarkEnd w:id="157"/>
+      <w:bookmarkEnd w:id="158"/>
+      <w:bookmarkEnd w:id="159"/>
+      <w:bookmarkEnd w:id="160"/>
+      <w:bookmarkEnd w:id="161"/>
+      <w:bookmarkEnd w:id="162"/>
     </w:p>
     <w:p>
       <w:pPr>
@@ -23131,32 +23724,34 @@
           <w:szCs w:val="32"/>
         </w:rPr>
       </w:pPr>
-      <w:bookmarkStart w:id="157" w:name="_Toc119001841"/>
-      <w:bookmarkStart w:id="158" w:name="_Toc119001888"/>
-      <w:bookmarkStart w:id="159" w:name="_Toc119062684"/>
-      <w:bookmarkStart w:id="160" w:name="_Toc119069331"/>
-      <w:bookmarkStart w:id="161" w:name="_Toc119083658"/>
-      <w:bookmarkStart w:id="162" w:name="_Toc119141825"/>
-      <w:bookmarkStart w:id="163" w:name="_Toc119171551"/>
-      <w:bookmarkStart w:id="164" w:name="_Toc119184990"/>
-      <w:bookmarkEnd w:id="157"/>
-      <w:bookmarkEnd w:id="158"/>
-      <w:bookmarkEnd w:id="159"/>
-      <w:bookmarkEnd w:id="160"/>
-      <w:bookmarkEnd w:id="161"/>
-      <w:bookmarkEnd w:id="162"/>
+      <w:bookmarkStart w:id="163" w:name="_Toc119001841"/>
+      <w:bookmarkStart w:id="164" w:name="_Toc119001888"/>
+      <w:bookmarkStart w:id="165" w:name="_Toc119062684"/>
+      <w:bookmarkStart w:id="166" w:name="_Toc119069331"/>
+      <w:bookmarkStart w:id="167" w:name="_Toc119083658"/>
+      <w:bookmarkStart w:id="168" w:name="_Toc119141825"/>
+      <w:bookmarkStart w:id="169" w:name="_Toc119171551"/>
+      <w:bookmarkStart w:id="170" w:name="_Toc119184990"/>
+      <w:bookmarkStart w:id="171" w:name="_Toc119192849"/>
       <w:bookmarkEnd w:id="163"/>
       <w:bookmarkEnd w:id="164"/>
+      <w:bookmarkEnd w:id="165"/>
+      <w:bookmarkEnd w:id="166"/>
+      <w:bookmarkEnd w:id="167"/>
+      <w:bookmarkEnd w:id="168"/>
+      <w:bookmarkEnd w:id="169"/>
+      <w:bookmarkEnd w:id="170"/>
+      <w:bookmarkEnd w:id="171"/>
     </w:p>
     <w:p>
       <w:pPr>
         <w:pStyle w:val="Ttulo2"/>
       </w:pPr>
-      <w:bookmarkStart w:id="165" w:name="_Toc119184991"/>
+      <w:bookmarkStart w:id="172" w:name="_Toc119192850"/>
       <w:r>
         <w:t>Conclusiones sobre objetivos</w:t>
       </w:r>
-      <w:bookmarkEnd w:id="165"/>
+      <w:bookmarkEnd w:id="172"/>
     </w:p>
     <w:p>
       <w:pPr>
@@ -23285,7 +23880,7 @@
       <w:r>
         <w:t xml:space="preserve"> presente en </w:t>
       </w:r>
-      <w:hyperlink r:id="rId26" w:history="1">
+      <w:hyperlink r:id="rId28" w:history="1">
         <w:r>
           <w:rPr>
             <w:rStyle w:val="Hipervnculo"/>
@@ -23387,7 +23982,7 @@
       <w:r>
         <w:t xml:space="preserve"> con las instrucciones necesarias para hacer uso del proyecto, este se puede encontrar en el </w:t>
       </w:r>
-      <w:hyperlink r:id="rId27" w:history="1">
+      <w:hyperlink r:id="rId29" w:history="1">
         <w:r>
           <w:rPr>
             <w:rStyle w:val="Hipervnculo"/>
@@ -23456,11 +24051,11 @@
       <w:pPr>
         <w:pStyle w:val="Ttulo2"/>
       </w:pPr>
-      <w:bookmarkStart w:id="166" w:name="_Toc119184992"/>
+      <w:bookmarkStart w:id="173" w:name="_Toc119192851"/>
       <w:r>
         <w:t>Trabajo Futuro</w:t>
       </w:r>
-      <w:bookmarkEnd w:id="166"/>
+      <w:bookmarkEnd w:id="173"/>
     </w:p>
     <w:p/>
     <w:p>
@@ -23630,11 +24225,11 @@
       <w:pPr>
         <w:pStyle w:val="Ttulo2"/>
       </w:pPr>
-      <w:bookmarkStart w:id="167" w:name="_Toc119184993"/>
+      <w:bookmarkStart w:id="174" w:name="_Toc119192852"/>
       <w:r>
         <w:t>Valoración personal</w:t>
       </w:r>
-      <w:bookmarkEnd w:id="167"/>
+      <w:bookmarkEnd w:id="174"/>
     </w:p>
     <w:p/>
     <w:p>
@@ -23699,7 +24294,7 @@
       <w:pPr>
         <w:pStyle w:val="Ttulo1"/>
       </w:pPr>
-      <w:bookmarkStart w:id="168" w:name="_Toc119184994"/>
+      <w:bookmarkStart w:id="175" w:name="_Toc119192853"/>
       <w:r>
         <w:lastRenderedPageBreak/>
         <w:t>Tecnología</w:t>
@@ -23707,7 +24302,7 @@
       <w:r>
         <w:t>s</w:t>
       </w:r>
-      <w:bookmarkEnd w:id="168"/>
+      <w:bookmarkEnd w:id="175"/>
     </w:p>
     <w:p>
       <w:pPr>
@@ -23839,41 +24434,35 @@
           <w:szCs w:val="32"/>
         </w:rPr>
       </w:pPr>
-      <w:bookmarkStart w:id="169" w:name="_Toc114743640"/>
-      <w:bookmarkStart w:id="170" w:name="_Toc115088357"/>
-      <w:bookmarkStart w:id="171" w:name="_Toc115088715"/>
-      <w:bookmarkStart w:id="172" w:name="_Toc115088848"/>
-      <w:bookmarkStart w:id="173" w:name="_Toc115088879"/>
-      <w:bookmarkStart w:id="174" w:name="_Toc115458473"/>
-      <w:bookmarkStart w:id="175" w:name="_Toc115778032"/>
-      <w:bookmarkStart w:id="176" w:name="_Toc115853680"/>
-      <w:bookmarkStart w:id="177" w:name="_Toc115856336"/>
-      <w:bookmarkStart w:id="178" w:name="_Toc115856527"/>
-      <w:bookmarkStart w:id="179" w:name="_Toc115942520"/>
-      <w:bookmarkStart w:id="180" w:name="_Toc115966840"/>
-      <w:bookmarkStart w:id="181" w:name="_Toc116294884"/>
-      <w:bookmarkStart w:id="182" w:name="_Toc116375540"/>
-      <w:bookmarkStart w:id="183" w:name="_Toc116556634"/>
-      <w:bookmarkStart w:id="184" w:name="_Toc116557307"/>
-      <w:bookmarkStart w:id="185" w:name="_Toc116890795"/>
-      <w:bookmarkStart w:id="186" w:name="_Toc118816391"/>
-      <w:bookmarkStart w:id="187" w:name="_Toc118912056"/>
-      <w:bookmarkStart w:id="188" w:name="_Toc118969791"/>
-      <w:bookmarkStart w:id="189" w:name="_Toc119001846"/>
-      <w:bookmarkStart w:id="190" w:name="_Toc119001893"/>
-      <w:bookmarkStart w:id="191" w:name="_Toc119062689"/>
-      <w:bookmarkStart w:id="192" w:name="_Toc119069336"/>
-      <w:bookmarkStart w:id="193" w:name="_Toc119083663"/>
-      <w:bookmarkStart w:id="194" w:name="_Toc119141830"/>
-      <w:bookmarkStart w:id="195" w:name="_Toc119171556"/>
-      <w:bookmarkStart w:id="196" w:name="_Toc119184995"/>
-      <w:bookmarkEnd w:id="169"/>
-      <w:bookmarkEnd w:id="170"/>
-      <w:bookmarkEnd w:id="171"/>
-      <w:bookmarkEnd w:id="172"/>
-      <w:bookmarkEnd w:id="173"/>
-      <w:bookmarkEnd w:id="174"/>
-      <w:bookmarkEnd w:id="175"/>
+      <w:bookmarkStart w:id="176" w:name="_Toc114743640"/>
+      <w:bookmarkStart w:id="177" w:name="_Toc115088357"/>
+      <w:bookmarkStart w:id="178" w:name="_Toc115088715"/>
+      <w:bookmarkStart w:id="179" w:name="_Toc115088848"/>
+      <w:bookmarkStart w:id="180" w:name="_Toc115088879"/>
+      <w:bookmarkStart w:id="181" w:name="_Toc115458473"/>
+      <w:bookmarkStart w:id="182" w:name="_Toc115778032"/>
+      <w:bookmarkStart w:id="183" w:name="_Toc115853680"/>
+      <w:bookmarkStart w:id="184" w:name="_Toc115856336"/>
+      <w:bookmarkStart w:id="185" w:name="_Toc115856527"/>
+      <w:bookmarkStart w:id="186" w:name="_Toc115942520"/>
+      <w:bookmarkStart w:id="187" w:name="_Toc115966840"/>
+      <w:bookmarkStart w:id="188" w:name="_Toc116294884"/>
+      <w:bookmarkStart w:id="189" w:name="_Toc116375540"/>
+      <w:bookmarkStart w:id="190" w:name="_Toc116556634"/>
+      <w:bookmarkStart w:id="191" w:name="_Toc116557307"/>
+      <w:bookmarkStart w:id="192" w:name="_Toc116890795"/>
+      <w:bookmarkStart w:id="193" w:name="_Toc118816391"/>
+      <w:bookmarkStart w:id="194" w:name="_Toc118912056"/>
+      <w:bookmarkStart w:id="195" w:name="_Toc118969791"/>
+      <w:bookmarkStart w:id="196" w:name="_Toc119001846"/>
+      <w:bookmarkStart w:id="197" w:name="_Toc119001893"/>
+      <w:bookmarkStart w:id="198" w:name="_Toc119062689"/>
+      <w:bookmarkStart w:id="199" w:name="_Toc119069336"/>
+      <w:bookmarkStart w:id="200" w:name="_Toc119083663"/>
+      <w:bookmarkStart w:id="201" w:name="_Toc119141830"/>
+      <w:bookmarkStart w:id="202" w:name="_Toc119171556"/>
+      <w:bookmarkStart w:id="203" w:name="_Toc119184995"/>
+      <w:bookmarkStart w:id="204" w:name="_Toc119192854"/>
       <w:bookmarkEnd w:id="176"/>
       <w:bookmarkEnd w:id="177"/>
       <w:bookmarkEnd w:id="178"/>
@@ -23895,16 +24484,24 @@
       <w:bookmarkEnd w:id="194"/>
       <w:bookmarkEnd w:id="195"/>
       <w:bookmarkEnd w:id="196"/>
+      <w:bookmarkEnd w:id="197"/>
+      <w:bookmarkEnd w:id="198"/>
+      <w:bookmarkEnd w:id="199"/>
+      <w:bookmarkEnd w:id="200"/>
+      <w:bookmarkEnd w:id="201"/>
+      <w:bookmarkEnd w:id="202"/>
+      <w:bookmarkEnd w:id="203"/>
+      <w:bookmarkEnd w:id="204"/>
     </w:p>
     <w:p>
       <w:pPr>
         <w:pStyle w:val="Ttulo2"/>
       </w:pPr>
-      <w:bookmarkStart w:id="197" w:name="_Toc119184996"/>
+      <w:bookmarkStart w:id="205" w:name="_Toc119192855"/>
       <w:r>
         <w:t>Python</w:t>
       </w:r>
-      <w:bookmarkEnd w:id="197"/>
+      <w:bookmarkEnd w:id="205"/>
     </w:p>
     <w:p/>
     <w:p>
@@ -24306,11 +24903,11 @@
       <w:pPr>
         <w:pStyle w:val="Ttulo2"/>
       </w:pPr>
-      <w:bookmarkStart w:id="198" w:name="_Toc119184997"/>
+      <w:bookmarkStart w:id="206" w:name="_Toc119192856"/>
       <w:r>
         <w:t>Docker</w:t>
       </w:r>
-      <w:bookmarkEnd w:id="198"/>
+      <w:bookmarkEnd w:id="206"/>
     </w:p>
     <w:p>
       <w:pPr>
@@ -24493,11 +25090,11 @@
       <w:pPr>
         <w:pStyle w:val="Ttulo2"/>
       </w:pPr>
-      <w:bookmarkStart w:id="199" w:name="_Toc119184998"/>
+      <w:bookmarkStart w:id="207" w:name="_Toc119192857"/>
       <w:r>
         <w:t>ArangoDB</w:t>
       </w:r>
-      <w:bookmarkEnd w:id="199"/>
+      <w:bookmarkEnd w:id="207"/>
     </w:p>
     <w:p>
       <w:pPr>
@@ -24689,11 +25286,11 @@
       <w:pPr>
         <w:pStyle w:val="Ttulo2"/>
       </w:pPr>
-      <w:bookmarkStart w:id="200" w:name="_Toc119184999"/>
+      <w:bookmarkStart w:id="208" w:name="_Toc119192858"/>
       <w:r>
         <w:t>Git</w:t>
       </w:r>
-      <w:bookmarkEnd w:id="200"/>
+      <w:bookmarkEnd w:id="208"/>
     </w:p>
     <w:p/>
     <w:p>
@@ -24746,7 +25343,7 @@
       <w:r>
         <w:t xml:space="preserve">enlace: </w:t>
       </w:r>
-      <w:hyperlink r:id="rId28" w:history="1">
+      <w:hyperlink r:id="rId30" w:history="1">
         <w:r>
           <w:rPr>
             <w:rStyle w:val="Hipervnculo"/>
@@ -24761,7 +25358,7 @@
       </w:r>
     </w:p>
     <w:p/>
-    <w:bookmarkStart w:id="201" w:name="_Toc119185000" w:displacedByCustomXml="next"/>
+    <w:bookmarkStart w:id="209" w:name="_Toc119192859" w:displacedByCustomXml="next"/>
     <w:sdt>
       <w:sdtPr>
         <w:rPr>
@@ -24785,7 +25382,7 @@
           <w:r>
             <w:t>Bibliografía</w:t>
           </w:r>
-          <w:bookmarkEnd w:id="201"/>
+          <w:bookmarkEnd w:id="209"/>
         </w:p>
         <w:sdt>
           <w:sdtPr>
@@ -25832,7 +26429,7 @@
       </w:pPr>
     </w:p>
     <w:sectPr>
-      <w:footerReference w:type="default" r:id="rId29"/>
+      <w:footerReference w:type="default" r:id="rId31"/>
       <w:pgSz w:w="11906" w:h="16838" w:code="9"/>
       <w:pgMar w:top="1560" w:right="1680" w:bottom="280" w:left="1680" w:header="720" w:footer="720" w:gutter="0"/>
       <w:pgNumType w:start="0"/>

</xml_diff>

<commit_message>
fixes to doc as suggested by academic mentor
</commit_message>
<xml_diff>
--- a/doc_GPG.docx
+++ b/doc_GPG.docx
@@ -133,7 +133,16 @@
           <w:sz w:val="28"/>
           <w:szCs w:val="28"/>
         </w:rPr>
-        <w:t>TRABAJO</w:t>
+        <w:t>T</w:t>
+      </w:r>
+      <w:r>
+        <w:rPr>
+          <w:rFonts w:eastAsia="Arial" w:cs="Arial"/>
+          <w:w w:val="120"/>
+          <w:sz w:val="28"/>
+          <w:szCs w:val="28"/>
+        </w:rPr>
+        <w:t>ESIS</w:t>
       </w:r>
       <w:r>
         <w:rPr>
@@ -157,6 +166,15 @@
       <w:r>
         <w:rPr>
           <w:rFonts w:eastAsia="Arial" w:cs="Arial"/>
+          <w:w w:val="120"/>
+          <w:sz w:val="28"/>
+          <w:szCs w:val="28"/>
+        </w:rPr>
+        <w:t>AL</w:t>
+      </w:r>
+      <w:r>
+        <w:rPr>
+          <w:rFonts w:eastAsia="Arial" w:cs="Arial"/>
           <w:spacing w:val="-10"/>
           <w:w w:val="120"/>
           <w:sz w:val="28"/>
@@ -377,7 +395,7 @@
           <w:lang w:val="en-US"/>
         </w:rPr>
         <w:pict w14:anchorId="5E5A7D12">
-          <v:group id="_x0000_s2064" style="position:absolute;margin-left:118.45pt;margin-top:.25pt;width:358.65pt;height:.1pt;z-index:-251656192;mso-position-horizontal-relative:page" coordorigin="2357,795" coordsize="7173,2">
+          <v:group id="_x0000_s2064" style="position:absolute;margin-left:118.45pt;margin-top:.25pt;width:358.65pt;height:.1pt;z-index:-251658240;mso-position-horizontal-relative:page" coordorigin="2357,795" coordsize="7173,2">
             <v:shape id="_x0000_s2065" style="position:absolute;left:2357;top:795;width:7173;height:2" coordorigin="2357,795" coordsize="7173,0" path="m2357,795r7173,e" filled="f" strokeweight="1.0897mm">
               <v:path arrowok="t"/>
             </v:shape>
@@ -1363,7 +1381,31 @@
         <w:rPr>
           <w:rFonts w:cs="Arial"/>
         </w:rPr>
-        <w:t xml:space="preserve">copia de mi Trabajo Fin de Grado en la biblioteca del centro para que pueda ser </w:t>
+        <w:t>copia de mi T</w:t>
+      </w:r>
+      <w:r>
+        <w:rPr>
+          <w:rFonts w:cs="Arial"/>
+        </w:rPr>
+        <w:t>esis</w:t>
+      </w:r>
+      <w:r>
+        <w:rPr>
+          <w:rFonts w:cs="Arial"/>
+        </w:rPr>
+        <w:t xml:space="preserve"> Fin</w:t>
+      </w:r>
+      <w:r>
+        <w:rPr>
+          <w:rFonts w:cs="Arial"/>
+        </w:rPr>
+        <w:t>al</w:t>
+      </w:r>
+      <w:r>
+        <w:rPr>
+          <w:rFonts w:cs="Arial"/>
+        </w:rPr>
+        <w:t xml:space="preserve"> de Grado en la biblioteca del centro para que pueda ser </w:t>
       </w:r>
     </w:p>
     <w:p>
@@ -2310,7 +2352,19 @@
         <w:rPr>
           <w:rFonts w:cs="Arial"/>
         </w:rPr>
-        <w:t>A Juan Francisco Huete Guadix por la supervisión en la realización del trabajo de final de grado</w:t>
+        <w:t>A Juan Francisco Huete Guadix por la supervisión en la realización de</w:t>
+      </w:r>
+      <w:r>
+        <w:rPr>
+          <w:rFonts w:cs="Arial"/>
+        </w:rPr>
+        <w:t xml:space="preserve"> la tesis</w:t>
+      </w:r>
+      <w:r>
+        <w:rPr>
+          <w:rFonts w:cs="Arial"/>
+        </w:rPr>
+        <w:t xml:space="preserve"> de final de grado</w:t>
       </w:r>
       <w:r>
         <w:rPr>
@@ -3008,7 +3062,7 @@
                 <w:noProof/>
                 <w:webHidden/>
               </w:rPr>
-              <w:t>18</w:t>
+              <w:t>19</w:t>
             </w:r>
             <w:r>
               <w:rPr>
@@ -3266,7 +3320,7 @@
                 <w:noProof/>
                 <w:webHidden/>
               </w:rPr>
-              <w:t>19</w:t>
+              <w:t>20</w:t>
             </w:r>
             <w:r>
               <w:rPr>
@@ -9925,82 +9979,11 @@
         <w:jc w:val="both"/>
       </w:pPr>
       <w:r>
-        <w:t xml:space="preserve">Los primeros sistemas conversaciones datan de 1966 y 1971, con los </w:t>
-      </w:r>
-      <w:r>
-        <w:rPr>
-          <w:i/>
-          <w:iCs/>
-        </w:rPr>
-        <w:t xml:space="preserve">chatbots </w:t>
-      </w:r>
-      <w:r>
-        <w:t>ELIZA y PARRY respectivamente.</w:t>
-      </w:r>
-      <w:r>
-        <w:t xml:space="preserve"> Ambos sistemas tuvieron cierta relevancia y plantearon nuevas cuestiones éticas</w:t>
-      </w:r>
-      <w:r>
-        <w:t xml:space="preserve"> en cuanto a la privacidad de datos de los usuarios</w:t>
-      </w:r>
-      <w:r>
-        <w:t>, s</w:t>
-      </w:r>
-      <w:r>
-        <w:t xml:space="preserve">in </w:t>
-      </w:r>
-      <w:r>
-        <w:t>embargo,</w:t>
-      </w:r>
-      <w:r>
-        <w:t xml:space="preserve"> fue </w:t>
-      </w:r>
-      <w:r>
-        <w:t>con</w:t>
-      </w:r>
-      <w:r>
-        <w:t xml:space="preserve"> el desarrollo de</w:t>
-      </w:r>
-      <w:r>
-        <w:t xml:space="preserve"> la arquitectura del</w:t>
-      </w:r>
-      <w:r>
-        <w:t xml:space="preserve"> sistema GUS</w:t>
-      </w:r>
-      <w:r>
-        <w:t xml:space="preserve"> (1977) que se establecería</w:t>
-      </w:r>
-      <w:r>
-        <w:t xml:space="preserve"> </w:t>
-      </w:r>
-      <w:r>
-        <w:t>el paradigma</w:t>
-      </w:r>
-      <w:r>
-        <w:t xml:space="preserve"> predominante</w:t>
-      </w:r>
-      <w:r>
-        <w:t xml:space="preserve"> en el desarrollo de sistemas conversaciones durante los 30 próximos años.</w:t>
-      </w:r>
-      <w:r>
-        <w:t xml:space="preserve"> </w:t>
-      </w:r>
-      <w:r>
-        <w:t xml:space="preserve"> </w:t>
-      </w:r>
-    </w:p>
-    <w:p>
-      <w:pPr>
-        <w:jc w:val="both"/>
-      </w:pPr>
-    </w:p>
-    <w:p>
-      <w:pPr>
-        <w:jc w:val="both"/>
-        <w:rPr>
-          <w:lang w:val="en-US"/>
-        </w:rPr>
-      </w:pPr>
+        <w:t>Los primeros sistemas conversaciones</w:t>
+      </w:r>
+      <w:r>
+        <w:t xml:space="preserve">, según </w:t>
+      </w:r>
       <w:sdt>
         <w:sdtPr>
           <w:id w:val="247699659"/>
@@ -10011,9 +9994,6 @@
             <w:fldChar w:fldCharType="begin"/>
           </w:r>
           <w:r>
-            <w:rPr>
-              <w:lang w:val="en-US"/>
-            </w:rPr>
             <w:instrText xml:space="preserve">CITATION Jur22 \l 3082 </w:instrText>
           </w:r>
           <w:r>
@@ -10022,22 +10002,79 @@
           <w:r>
             <w:rPr>
               <w:noProof/>
-              <w:lang w:val="en-US"/>
             </w:rPr>
-            <w:t>(Jurafsky &amp; Martin, Bibliographical and Historical Notes, 2022)</w:t>
+            <w:t>(Jurafsky &amp; Martin, Chapter 24 - Bibliographical and Historical Notes, 2022)</w:t>
           </w:r>
           <w:r>
             <w:fldChar w:fldCharType="end"/>
           </w:r>
         </w:sdtContent>
       </w:sdt>
-    </w:p>
-    <w:p>
-      <w:pPr>
-        <w:jc w:val="both"/>
-        <w:rPr>
-          <w:lang w:val="en-US"/>
-        </w:rPr>
+      <w:r>
+        <w:t>,</w:t>
+      </w:r>
+      <w:r>
+        <w:t xml:space="preserve"> datan de 1966 y 1971 con los </w:t>
+      </w:r>
+      <w:r>
+        <w:rPr>
+          <w:i/>
+          <w:iCs/>
+        </w:rPr>
+        <w:t xml:space="preserve">chatbots </w:t>
+      </w:r>
+      <w:r>
+        <w:t>ELIZA y PARRY respectivamente.</w:t>
+      </w:r>
+      <w:r>
+        <w:t xml:space="preserve"> Ambos sistemas tuvieron cierta relevancia y plantearon nuevas cuestiones éticas</w:t>
+      </w:r>
+      <w:r>
+        <w:t xml:space="preserve"> en cuanto a la privacidad de datos de los usuarios</w:t>
+      </w:r>
+      <w:r>
+        <w:t>, s</w:t>
+      </w:r>
+      <w:r>
+        <w:t xml:space="preserve">in </w:t>
+      </w:r>
+      <w:r>
+        <w:t>embargo,</w:t>
+      </w:r>
+      <w:r>
+        <w:t xml:space="preserve"> fue </w:t>
+      </w:r>
+      <w:r>
+        <w:t>con</w:t>
+      </w:r>
+      <w:r>
+        <w:t xml:space="preserve"> el desarrollo de</w:t>
+      </w:r>
+      <w:r>
+        <w:t xml:space="preserve"> la arquitectura del</w:t>
+      </w:r>
+      <w:r>
+        <w:t xml:space="preserve"> sistema GUS</w:t>
+      </w:r>
+      <w:r>
+        <w:t xml:space="preserve"> (1977) que se establecería</w:t>
+      </w:r>
+      <w:r>
+        <w:t xml:space="preserve"> </w:t>
+      </w:r>
+      <w:r>
+        <w:t>el paradigma</w:t>
+      </w:r>
+      <w:r>
+        <w:t xml:space="preserve"> predominante</w:t>
+      </w:r>
+      <w:r>
+        <w:t xml:space="preserve"> en el desarrollo de sistemas conversaciones durante los 30 próximos años.</w:t>
+      </w:r>
+    </w:p>
+    <w:p>
+      <w:pPr>
+        <w:jc w:val="both"/>
       </w:pPr>
     </w:p>
     <w:p>
@@ -10270,13 +10307,54 @@
         <w:t xml:space="preserve"> facilite </w:t>
       </w:r>
       <w:r>
-        <w:t xml:space="preserve">la escritura de textos en un idioma distinto al del usuario. Idea propuesta por el antiguo trabajador de la empresa 8Belts </w:t>
-      </w:r>
-      <w:r>
-        <w:rPr>
-          <w:rFonts w:cs="Arial"/>
-        </w:rPr>
-        <w:t>Ernesto Martínez del Prieto</w:t>
+        <w:t>la escritura de textos en un idioma distinto al del usuario</w:t>
+      </w:r>
+      <w:r>
+        <w:t>, en concreto este idioma sería el español.</w:t>
+      </w:r>
+    </w:p>
+    <w:p>
+      <w:pPr>
+        <w:jc w:val="both"/>
+      </w:pPr>
+    </w:p>
+    <w:p>
+      <w:pPr>
+        <w:jc w:val="both"/>
+      </w:pPr>
+      <w:r>
+        <w:t>El objetivo del proyecto no es el de producir grandes cantidades de texto a raíz de entrada dada, sino más bien el de ofrecer pequeñas sugerencias, como dar la siguiente palabra, autocompletar palabras o poder ofrecer pequeñas frases a la hora de escribir. Algo similar a las sugerencias que podría ofrecerte herramientas como el teclado de un dispositivo móvil, o las barras de búsqueda de los navegadores más comunes.</w:t>
+      </w:r>
+    </w:p>
+    <w:p>
+      <w:pPr>
+        <w:jc w:val="both"/>
+      </w:pPr>
+    </w:p>
+    <w:p>
+      <w:pPr>
+        <w:jc w:val="both"/>
+        <w:rPr>
+          <w:rFonts w:cs="Arial"/>
+        </w:rPr>
+      </w:pPr>
+      <w:r>
+        <w:t>Esta i</w:t>
+      </w:r>
+      <w:r>
+        <w:t xml:space="preserve">dea </w:t>
+      </w:r>
+      <w:r>
+        <w:t xml:space="preserve">fue </w:t>
+      </w:r>
+      <w:r>
+        <w:t>propuesta por la empresa 8Belts</w:t>
+      </w:r>
+      <w:r>
+        <w:t>, para obtener un sistema que pudiera desplegarse e integrarse en sus herramientas</w:t>
+      </w:r>
+      <w:r>
+        <w:t xml:space="preserve"> de enseñanza</w:t>
       </w:r>
       <w:r>
         <w:rPr>
@@ -10306,7 +10384,76 @@
         <w:rPr>
           <w:rFonts w:cs="Arial"/>
         </w:rPr>
-        <w:t xml:space="preserve"> ningún enlace entre este trabajo y dicha empresa.</w:t>
+        <w:t xml:space="preserve"> ningún enlace entre este trabajo y dicha empresa</w:t>
+      </w:r>
+      <w:r>
+        <w:rPr>
+          <w:rFonts w:cs="Arial"/>
+        </w:rPr>
+        <w:t xml:space="preserve">, por lo que la integración en sus herramientas no es </w:t>
+      </w:r>
+      <w:r>
+        <w:rPr>
+          <w:rFonts w:cs="Arial"/>
+        </w:rPr>
+        <w:t>un objetivo que poder</w:t>
+      </w:r>
+      <w:r>
+        <w:rPr>
+          <w:rFonts w:cs="Arial"/>
+        </w:rPr>
+        <w:t xml:space="preserve"> conseguir.</w:t>
+      </w:r>
+      <w:r>
+        <w:rPr>
+          <w:rFonts w:cs="Arial"/>
+        </w:rPr>
+        <w:t xml:space="preserve"> </w:t>
+      </w:r>
+      <w:proofErr w:type="spellStart"/>
+      <w:r>
+        <w:rPr>
+          <w:rFonts w:cs="Arial"/>
+        </w:rPr>
+        <w:t>Aún</w:t>
+      </w:r>
+      <w:proofErr w:type="spellEnd"/>
+      <w:r>
+        <w:rPr>
+          <w:rFonts w:cs="Arial"/>
+        </w:rPr>
+        <w:t xml:space="preserve"> así </w:t>
+      </w:r>
+      <w:r>
+        <w:rPr>
+          <w:rFonts w:cs="Arial"/>
+        </w:rPr>
+        <w:t xml:space="preserve">la base de datos usada </w:t>
+      </w:r>
+      <w:r>
+        <w:rPr>
+          <w:rFonts w:cs="Arial"/>
+        </w:rPr>
+        <w:t xml:space="preserve">se encuentra en </w:t>
+      </w:r>
+      <w:r>
+        <w:rPr>
+          <w:rFonts w:cs="Arial"/>
+        </w:rPr>
+        <w:t xml:space="preserve">un </w:t>
+      </w:r>
+      <w:r>
+        <w:rPr>
+          <w:rFonts w:cs="Arial"/>
+        </w:rPr>
+        <w:t xml:space="preserve">contenedor virtual </w:t>
+      </w:r>
+      <w:r>
+        <w:rPr>
+          <w:rFonts w:cs="Arial"/>
+        </w:rPr>
+        <w:lastRenderedPageBreak/>
+        <w:t>para facilitar su despliegue.</w:t>
       </w:r>
     </w:p>
     <w:p>
@@ -10377,11 +10524,7 @@
         <w:jc w:val="both"/>
       </w:pPr>
       <w:r>
-        <w:t xml:space="preserve">Mejorar mi habilidad con el lenguaje de programación Python y la tecnología de </w:t>
-      </w:r>
-      <w:r>
-        <w:lastRenderedPageBreak/>
-        <w:t>contenedores Docker.</w:t>
+        <w:t>Mejorar mi habilidad con el lenguaje de programación Python y la tecnología de contenedores Docker.</w:t>
       </w:r>
     </w:p>
     <w:p>
@@ -10958,7 +11101,6 @@
         <w:jc w:val="both"/>
       </w:pPr>
       <w:r>
-        <w:lastRenderedPageBreak/>
         <w:t xml:space="preserve">Realizar una </w:t>
       </w:r>
       <w:r>
@@ -11321,7 +11463,11 @@
         <w:jc w:val="both"/>
       </w:pPr>
       <w:r>
-        <w:t>De las prácticas mencionadas anteriormente se ha llevado a cabo principalmente la definición de pequeñas tareas a realizar siendo representadas en tarjetas de un tablero Kanban proporcionado por la plataforma Trello. A continuación, en la</w:t>
+        <w:t xml:space="preserve">De las prácticas mencionadas anteriormente se ha llevado a cabo principalmente la definición de pequeñas tareas a realizar siendo representadas en tarjetas de un tablero </w:t>
+      </w:r>
+      <w:r>
+        <w:lastRenderedPageBreak/>
+        <w:t>Kanban proporcionado por la plataforma Trello. A continuación, en la</w:t>
       </w:r>
       <w:r>
         <w:t xml:space="preserve"> </w:t>
@@ -11387,7 +11533,6 @@
         <w:rPr>
           <w:noProof/>
         </w:rPr>
-        <w:lastRenderedPageBreak/>
         <w:drawing>
           <wp:inline distT="0" distB="0" distL="0" distR="0" wp14:anchorId="01E9CDBD" wp14:editId="7B9E7526">
             <wp:extent cx="5426710" cy="2580640"/>
@@ -11858,7 +12003,11 @@
         <w:t>üística</w:t>
       </w:r>
       <w:r>
-        <w:t xml:space="preserve">. Originalmente las aproximaciones a resolver problemas relacionados con el lenguaje </w:t>
+        <w:t xml:space="preserve">. Originalmente las aproximaciones a resolver problemas relacionados con </w:t>
+      </w:r>
+      <w:r>
+        <w:lastRenderedPageBreak/>
+        <w:t xml:space="preserve">el lenguaje </w:t>
       </w:r>
       <w:r>
         <w:rPr>
@@ -11881,7 +12030,6 @@
         <w:jc w:val="both"/>
       </w:pPr>
       <w:r>
-        <w:lastRenderedPageBreak/>
         <w:t xml:space="preserve">Con el tiempo se fue entreviendo la dificultad que suponían los problemas relacionados con el NLP. </w:t>
       </w:r>
       <w:r>
@@ -12297,7 +12445,11 @@
         <w:t xml:space="preserve"> 3, </w:t>
       </w:r>
       <w:r>
-        <w:t>es un modelo del lenguaje perteneciente a la serie de modelos GPT desarrollados</w:t>
+        <w:t xml:space="preserve">es un modelo del </w:t>
+      </w:r>
+      <w:r>
+        <w:lastRenderedPageBreak/>
+        <w:t>lenguaje perteneciente a la serie de modelos GPT desarrollados</w:t>
       </w:r>
       <w:r>
         <w:t xml:space="preserve">, bajo la arquitectura </w:t>
@@ -12361,7 +12513,6 @@
         <w:jc w:val="both"/>
       </w:pPr>
       <w:r>
-        <w:lastRenderedPageBreak/>
         <w:t>Actualmente este modelo puede ser utilizado por el público</w:t>
       </w:r>
       <w:r>
@@ -26900,7 +27051,7 @@
       </w:r>
       <w:proofErr w:type="gramEnd"/>
       <w:r>
-        <w:t xml:space="preserve"> resultado humildes y sencillos no ha sido fácil de desarrollar. El proyecto se ha desarrollado desde cero y ha atravesado numerosas complicaciones, principalmente derivadas por el final de la relación con el encargado de la empresa 8-Belts. </w:t>
+        <w:t xml:space="preserve"> resultado humildes y sencillos no ha sido fácil de desarrollar. El proyecto se ha desarrollado desde cero y ha atravesado numerosas complicaciones, principalmente derivadas por el final de la relación con la empresa 8-Belts. </w:t>
       </w:r>
     </w:p>
     <w:p>
@@ -28297,7 +28448,10 @@
             </w:p>
             <w:p>
               <w:pPr>
+                <w:pStyle w:val="Bibliografa"/>
+                <w:ind w:left="720" w:hanging="720"/>
                 <w:rPr>
+                  <w:noProof/>
                   <w:lang w:val="en-US"/>
                 </w:rPr>
               </w:pPr>
@@ -28464,7 +28618,7 @@
                   <w:noProof/>
                   <w:lang w:val="en-US"/>
                 </w:rPr>
-                <w:t xml:space="preserve">Jurafsky, D., &amp; Martin, J. H. (2022). Bibliographical and Historical Notes. En </w:t>
+                <w:t xml:space="preserve">Jurafsky, D., &amp; Martin, J. H. (2022). Chapter 24 - Bibliographical and Historical Notes. En </w:t>
               </w:r>
               <w:r>
                 <w:rPr>
@@ -28528,7 +28682,14 @@
                 <w:t>36-39). Obtenido de https://web.stanford.edu/~jurafsky/slp3/ed3book_jan122022.pdf</w:t>
               </w:r>
             </w:p>
-            <w:p/>
+            <w:p>
+              <w:pPr>
+                <w:pStyle w:val="Bibliografa"/>
+                <w:rPr>
+                  <w:noProof/>
+                </w:rPr>
+              </w:pPr>
+            </w:p>
             <w:p>
               <w:pPr>
                 <w:pStyle w:val="Bibliografa"/>
@@ -28885,24 +29046,9 @@
                 <w:t xml:space="preserve"> (págs. 1137-1155).</w:t>
               </w:r>
             </w:p>
+            <w:p/>
             <w:p>
               <w:pPr>
-                <w:rPr>
-                  <w:b/>
-                  <w:bCs/>
-                </w:rPr>
-              </w:pPr>
-              <w:r>
-                <w:rPr>
-                  <w:b/>
-                  <w:bCs/>
-                </w:rPr>
-                <w:fldChar w:fldCharType="end"/>
-              </w:r>
-            </w:p>
-            <w:p>
-              <w:pPr>
-                <w:jc w:val="both"/>
                 <w:rPr>
                   <w:b/>
                   <w:bCs/>
@@ -28917,10 +29063,17 @@
                   <w:sz w:val="32"/>
                   <w:szCs w:val="32"/>
                 </w:rPr>
-                <w:t>Libros usados para el conjunto de datos:</w:t>
+                <w:t>Libros para el conjunto de datos usado:</w:t>
               </w:r>
             </w:p>
-            <w:p/>
+            <w:p>
+              <w:pPr>
+                <w:rPr>
+                  <w:sz w:val="32"/>
+                  <w:szCs w:val="32"/>
+                </w:rPr>
+              </w:pPr>
+            </w:p>
             <w:p>
               <w:pPr>
                 <w:pStyle w:val="Bibliografa"/>
@@ -29283,8 +29436,6 @@
             <w:p/>
             <w:p>
               <w:pPr>
-                <w:pStyle w:val="Bibliografa"/>
-                <w:ind w:left="720" w:hanging="720"/>
                 <w:rPr>
                   <w:noProof/>
                 </w:rPr>
@@ -29353,7 +29504,6 @@
                 <w:rPr>
                   <w:noProof/>
                 </w:rPr>
-                <w:lastRenderedPageBreak/>
                 <w:t xml:space="preserve">Pereda, J. M. (1888). </w:t>
               </w:r>
               <w:r>
@@ -29491,10 +29641,21 @@
                 <w:t xml:space="preserve"> Obtenido de https://www.gutenberg.org/ebooks/30213</w:t>
               </w:r>
             </w:p>
+            <w:p/>
             <w:p>
               <w:pPr>
-                <w:jc w:val="both"/>
+                <w:rPr>
+                  <w:b/>
+                  <w:bCs/>
+                </w:rPr>
               </w:pPr>
+              <w:r>
+                <w:rPr>
+                  <w:b/>
+                  <w:bCs/>
+                </w:rPr>
+                <w:fldChar w:fldCharType="end"/>
+              </w:r>
             </w:p>
           </w:sdtContent>
         </w:sdt>
@@ -34271,32 +34432,6 @@
     <b:RefOrder>31</b:RefOrder>
   </b:Source>
   <b:Source>
-    <b:Tag>Jur22</b:Tag>
-    <b:SourceType>BookSection</b:SourceType>
-    <b:Guid>{F7AE8AAE-3EA7-44F7-9E27-B2DFDEBF525F}</b:Guid>
-    <b:Title>Bibliographical and Historical Notes</b:Title>
-    <b:Year>2022</b:Year>
-    <b:Author>
-      <b:Author>
-        <b:NameList>
-          <b:Person>
-            <b:Last>Jurafsky</b:Last>
-            <b:First>Daniel</b:First>
-          </b:Person>
-          <b:Person>
-            <b:Last>Martin</b:Last>
-            <b:First>James</b:First>
-            <b:Middle>H.</b:Middle>
-          </b:Person>
-        </b:NameList>
-      </b:Author>
-    </b:Author>
-    <b:BookTitle>Speech and Language Processing</b:BookTitle>
-    <b:Pages>552</b:Pages>
-    <b:URL>https://web.stanford.edu/~jurafsky/slp3/ed3book_jan122022.pdf</b:URL>
-    <b:RefOrder>1</b:RefOrder>
-  </b:Source>
-  <b:Source>
     <b:Tag>NLT</b:Tag>
     <b:SourceType>InternetSite</b:SourceType>
     <b:Guid>{4E50F831-ABA4-44C3-8A87-85F14DB0C24D}</b:Guid>
@@ -34404,11 +34539,37 @@
     <b:InternetSiteTitle>Github</b:InternetSiteTitle>
     <b:RefOrder>34</b:RefOrder>
   </b:Source>
+  <b:Source>
+    <b:Tag>Jur22</b:Tag>
+    <b:SourceType>BookSection</b:SourceType>
+    <b:Guid>{230D0C1D-A516-4677-A2ED-4240ACBFDAEE}</b:Guid>
+    <b:Title>Chapter 24 - Bibliographical and Historical Notes</b:Title>
+    <b:Year>2022</b:Year>
+    <b:Author>
+      <b:Author>
+        <b:NameList>
+          <b:Person>
+            <b:Last>Jurafsky</b:Last>
+            <b:First>Daniel</b:First>
+          </b:Person>
+          <b:Person>
+            <b:Last>Martin</b:Last>
+            <b:First>James</b:First>
+            <b:Middle>H.</b:Middle>
+          </b:Person>
+        </b:NameList>
+      </b:Author>
+    </b:Author>
+    <b:BookTitle>Speech and Language Processing</b:BookTitle>
+    <b:Pages>552</b:Pages>
+    <b:URL>https://web.stanford.edu/~jurafsky/slp3/ed3book_jan122022.pdf</b:URL>
+    <b:RefOrder>1</b:RefOrder>
+  </b:Source>
 </b:Sources>
 </file>
 
 <file path=customXml/itemProps1.xml><?xml version="1.0" encoding="utf-8"?>
-<ds:datastoreItem xmlns:ds="http://schemas.openxmlformats.org/officeDocument/2006/customXml" ds:itemID="{A1EF6A30-E9A4-47C1-A0BA-106514E3CCFB}">
+<ds:datastoreItem xmlns:ds="http://schemas.openxmlformats.org/officeDocument/2006/customXml" ds:itemID="{D7068F94-2EFC-4900-9B59-D1BC18829DC6}">
   <ds:schemaRefs>
     <ds:schemaRef ds:uri="http://schemas.openxmlformats.org/officeDocument/2006/bibliography"/>
   </ds:schemaRefs>

</xml_diff>

<commit_message>
improved abstract on doc, and introduction to some chapters
</commit_message>
<xml_diff>
--- a/doc_GPG.docx
+++ b/doc_GPG.docx
@@ -395,7 +395,7 @@
           <w:lang w:val="en-US"/>
         </w:rPr>
         <w:pict w14:anchorId="5E5A7D12">
-          <v:group id="_x0000_s2064" style="position:absolute;margin-left:118.45pt;margin-top:.25pt;width:358.65pt;height:.1pt;z-index:-251658240;mso-position-horizontal-relative:page" coordorigin="2357,795" coordsize="7173,2">
+          <v:group id="_x0000_s2064" style="position:absolute;margin-left:118.45pt;margin-top:.25pt;width:358.65pt;height:.1pt;z-index:-251656192;mso-position-horizontal-relative:page" coordorigin="2357,795" coordsize="7173,2">
             <v:shape id="_x0000_s2065" style="position:absolute;left:2357;top:795;width:7173;height:2" coordorigin="2357,795" coordsize="7173,0" path="m2357,795r7173,e" filled="f" strokeweight="1.0897mm">
               <v:path arrowok="t"/>
             </v:shape>
@@ -1020,7 +1020,37 @@
         <w:rPr>
           <w:rFonts w:cs="Arial"/>
         </w:rPr>
-        <w:t xml:space="preserve"> que tiene como objetivo sugerir recomendaciones a un usuario escribiendo</w:t>
+        <w:t xml:space="preserve"> que tiene como objetivo sugerir</w:t>
+      </w:r>
+      <w:r>
+        <w:rPr>
+          <w:rFonts w:cs="Arial"/>
+        </w:rPr>
+        <w:t xml:space="preserve"> palabras</w:t>
+      </w:r>
+      <w:r>
+        <w:rPr>
+          <w:rFonts w:cs="Arial"/>
+        </w:rPr>
+        <w:t>, pequeñas frases y</w:t>
+      </w:r>
+      <w:r>
+        <w:rPr>
+          <w:rFonts w:cs="Arial"/>
+        </w:rPr>
+        <w:t xml:space="preserve"> autocompletar palabras</w:t>
+      </w:r>
+      <w:r>
+        <w:rPr>
+          <w:rFonts w:cs="Arial"/>
+        </w:rPr>
+        <w:t xml:space="preserve"> </w:t>
+      </w:r>
+      <w:r>
+        <w:rPr>
+          <w:rFonts w:cs="Arial"/>
+        </w:rPr>
+        <w:t>a un usuario escribiendo</w:t>
       </w:r>
       <w:r>
         <w:rPr>
@@ -1050,13 +1080,45 @@
         <w:rPr>
           <w:rFonts w:cs="Arial"/>
         </w:rPr>
-        <w:t xml:space="preserve">. El sistema </w:t>
-      </w:r>
-      <w:r>
-        <w:rPr>
-          <w:rFonts w:cs="Arial"/>
-        </w:rPr>
-        <w:t xml:space="preserve">implementa </w:t>
+        <w:t>.</w:t>
+      </w:r>
+      <w:r>
+        <w:rPr>
+          <w:rFonts w:cs="Arial"/>
+        </w:rPr>
+        <w:t xml:space="preserve"> </w:t>
+      </w:r>
+    </w:p>
+    <w:p>
+      <w:pPr>
+        <w:jc w:val="both"/>
+        <w:rPr>
+          <w:rFonts w:cs="Arial"/>
+        </w:rPr>
+      </w:pPr>
+      <w:r>
+        <w:rPr>
+          <w:rFonts w:cs="Arial"/>
+        </w:rPr>
+        <w:t>Para cumplir este objetivo se ha desarrollado un</w:t>
+      </w:r>
+      <w:r>
+        <w:rPr>
+          <w:rFonts w:cs="Arial"/>
+        </w:rPr>
+        <w:t xml:space="preserve"> sistema </w:t>
+      </w:r>
+      <w:r>
+        <w:rPr>
+          <w:rFonts w:cs="Arial"/>
+        </w:rPr>
+        <w:t>que implementa</w:t>
+      </w:r>
+      <w:r>
+        <w:rPr>
+          <w:rFonts w:cs="Arial"/>
+        </w:rPr>
+        <w:t xml:space="preserve"> </w:t>
       </w:r>
       <w:r>
         <w:rPr>
@@ -1092,6 +1154,12 @@
         <w:rPr>
           <w:rFonts w:cs="Arial"/>
         </w:rPr>
+        <w:t>, nombrado GPG,</w:t>
+      </w:r>
+      <w:r>
+        <w:rPr>
+          <w:rFonts w:cs="Arial"/>
+        </w:rPr>
         <w:t xml:space="preserve"> construido sobre una</w:t>
       </w:r>
       <w:r>
@@ -1099,6 +1167,40 @@
           <w:rFonts w:cs="Arial"/>
         </w:rPr>
         <w:t xml:space="preserve"> base de datos orientada a grafos.</w:t>
+      </w:r>
+      <w:r>
+        <w:rPr>
+          <w:rFonts w:cs="Arial"/>
+        </w:rPr>
+        <w:t xml:space="preserve"> </w:t>
+      </w:r>
+    </w:p>
+    <w:p>
+      <w:pPr>
+        <w:jc w:val="both"/>
+        <w:rPr>
+          <w:rFonts w:cs="Arial"/>
+        </w:rPr>
+      </w:pPr>
+      <w:r>
+        <w:rPr>
+          <w:rFonts w:cs="Arial"/>
+        </w:rPr>
+        <w:t xml:space="preserve">Para poder interactuar con el mismo se han habilitado una interfaz por terminal y </w:t>
+      </w:r>
+      <w:proofErr w:type="gramStart"/>
+      <w:r>
+        <w:rPr>
+          <w:rFonts w:cs="Arial"/>
+        </w:rPr>
+        <w:t>una pequeño demo</w:t>
+      </w:r>
+      <w:proofErr w:type="gramEnd"/>
+      <w:r>
+        <w:rPr>
+          <w:rFonts w:cs="Arial"/>
+        </w:rPr>
+        <w:t xml:space="preserve"> gráfica que ofrece sugerencias al usuario que escribe a tiempo real.</w:t>
       </w:r>
     </w:p>
     <w:p>
@@ -1250,7 +1352,80 @@
           <w:rFonts w:cs="Arial"/>
           <w:lang w:val="en-US"/>
         </w:rPr>
-        <w:t>Development of a system that aims to suggest recommendations to a user typing text in Spanish. The system implements language modeling with n-grams built on a graph-oriented database.</w:t>
+        <w:t xml:space="preserve">Development of a system that aims to suggest words, short </w:t>
+      </w:r>
+      <w:proofErr w:type="gramStart"/>
+      <w:r>
+        <w:rPr>
+          <w:rFonts w:cs="Arial"/>
+          <w:lang w:val="en-US"/>
+        </w:rPr>
+        <w:t>sentences</w:t>
+      </w:r>
+      <w:proofErr w:type="gramEnd"/>
+      <w:r>
+        <w:rPr>
+          <w:rFonts w:cs="Arial"/>
+          <w:lang w:val="en-US"/>
+        </w:rPr>
+        <w:t xml:space="preserve"> and autocomplete words to a user typing text in Spanish. </w:t>
+      </w:r>
+    </w:p>
+    <w:p>
+      <w:pPr>
+        <w:jc w:val="both"/>
+        <w:rPr>
+          <w:rFonts w:cs="Arial"/>
+          <w:lang w:val="en-US"/>
+        </w:rPr>
+      </w:pPr>
+      <w:r>
+        <w:rPr>
+          <w:rFonts w:cs="Arial"/>
+          <w:lang w:val="en-US"/>
+        </w:rPr>
+        <w:t xml:space="preserve">To meet this objective, a system has been developed that implements language modeling with n-grams, named GPG, built on a </w:t>
+      </w:r>
+      <w:proofErr w:type="gramStart"/>
+      <w:r>
+        <w:rPr>
+          <w:rFonts w:cs="Arial"/>
+          <w:lang w:val="en-US"/>
+        </w:rPr>
+        <w:t>graph oriented</w:t>
+      </w:r>
+      <w:proofErr w:type="gramEnd"/>
+      <w:r>
+        <w:rPr>
+          <w:rFonts w:cs="Arial"/>
+          <w:lang w:val="en-US"/>
+        </w:rPr>
+        <w:t xml:space="preserve"> database. </w:t>
+      </w:r>
+    </w:p>
+    <w:p>
+      <w:pPr>
+        <w:jc w:val="both"/>
+        <w:rPr>
+          <w:rFonts w:cs="Arial"/>
+          <w:lang w:val="en-US"/>
+        </w:rPr>
+      </w:pPr>
+      <w:proofErr w:type="gramStart"/>
+      <w:r>
+        <w:rPr>
+          <w:rFonts w:cs="Arial"/>
+          <w:lang w:val="en-US"/>
+        </w:rPr>
+        <w:t>In order to</w:t>
+      </w:r>
+      <w:proofErr w:type="gramEnd"/>
+      <w:r>
+        <w:rPr>
+          <w:rFonts w:cs="Arial"/>
+          <w:lang w:val="en-US"/>
+        </w:rPr>
+        <w:t xml:space="preserve"> be able to interact with it, a terminal interface and a small graphical demo that offers suggestions to the user writing in real time have been enabled.</w:t>
       </w:r>
       <w:r>
         <w:rPr>
@@ -2546,7 +2721,7 @@
           <w:r>
             <w:fldChar w:fldCharType="separate"/>
           </w:r>
-          <w:hyperlink w:anchor="_Toc119267208" w:history="1">
+          <w:hyperlink w:anchor="_Toc119424673" w:history="1">
             <w:r>
               <w:rPr>
                 <w:rStyle w:val="Hipervnculo"/>
@@ -2573,7 +2748,7 @@
                 <w:noProof/>
                 <w:webHidden/>
               </w:rPr>
-              <w:instrText xml:space="preserve"> PAGEREF _Toc119267208 \h </w:instrText>
+              <w:instrText xml:space="preserve"> PAGEREF _Toc119424673 \h </w:instrText>
             </w:r>
             <w:r>
               <w:rPr>
@@ -2616,7 +2791,7 @@
               <w:lang w:eastAsia="es-ES"/>
             </w:rPr>
           </w:pPr>
-          <w:hyperlink w:anchor="_Toc119267209" w:history="1">
+          <w:hyperlink w:anchor="_Toc119424674" w:history="1">
             <w:r>
               <w:rPr>
                 <w:rStyle w:val="Hipervnculo"/>
@@ -2643,7 +2818,7 @@
                 <w:noProof/>
                 <w:webHidden/>
               </w:rPr>
-              <w:instrText xml:space="preserve"> PAGEREF _Toc119267209 \h </w:instrText>
+              <w:instrText xml:space="preserve"> PAGEREF _Toc119424674 \h </w:instrText>
             </w:r>
             <w:r>
               <w:rPr>
@@ -2686,7 +2861,7 @@
               <w:lang w:eastAsia="es-ES"/>
             </w:rPr>
           </w:pPr>
-          <w:hyperlink w:anchor="_Toc119267210" w:history="1">
+          <w:hyperlink w:anchor="_Toc119424675" w:history="1">
             <w:r>
               <w:rPr>
                 <w:rStyle w:val="Hipervnculo"/>
@@ -2713,7 +2888,7 @@
                 <w:noProof/>
                 <w:webHidden/>
               </w:rPr>
-              <w:instrText xml:space="preserve"> PAGEREF _Toc119267210 \h </w:instrText>
+              <w:instrText xml:space="preserve"> PAGEREF _Toc119424675 \h </w:instrText>
             </w:r>
             <w:r>
               <w:rPr>
@@ -2756,7 +2931,7 @@
               <w:lang w:eastAsia="es-ES"/>
             </w:rPr>
           </w:pPr>
-          <w:hyperlink w:anchor="_Toc119267211" w:history="1">
+          <w:hyperlink w:anchor="_Toc119424676" w:history="1">
             <w:r>
               <w:rPr>
                 <w:rStyle w:val="Hipervnculo"/>
@@ -2784,7 +2959,7 @@
                 <w:noProof/>
                 <w:webHidden/>
               </w:rPr>
-              <w:instrText xml:space="preserve"> PAGEREF _Toc119267211 \h </w:instrText>
+              <w:instrText xml:space="preserve"> PAGEREF _Toc119424676 \h </w:instrText>
             </w:r>
             <w:r>
               <w:rPr>
@@ -2828,7 +3003,7 @@
               <w:lang w:eastAsia="es-ES"/>
             </w:rPr>
           </w:pPr>
-          <w:hyperlink w:anchor="_Toc119267212" w:history="1">
+          <w:hyperlink w:anchor="_Toc119424677" w:history="1">
             <w:r>
               <w:rPr>
                 <w:rStyle w:val="Hipervnculo"/>
@@ -2870,7 +3045,7 @@
                 <w:noProof/>
                 <w:webHidden/>
               </w:rPr>
-              <w:instrText xml:space="preserve"> PAGEREF _Toc119267212 \h </w:instrText>
+              <w:instrText xml:space="preserve"> PAGEREF _Toc119424677 \h </w:instrText>
             </w:r>
             <w:r>
               <w:rPr>
@@ -2914,7 +3089,7 @@
               <w:lang w:eastAsia="es-ES"/>
             </w:rPr>
           </w:pPr>
-          <w:hyperlink w:anchor="_Toc119267213" w:history="1">
+          <w:hyperlink w:anchor="_Toc119424678" w:history="1">
             <w:r>
               <w:rPr>
                 <w:rStyle w:val="Hipervnculo"/>
@@ -2956,7 +3131,7 @@
                 <w:noProof/>
                 <w:webHidden/>
               </w:rPr>
-              <w:instrText xml:space="preserve"> PAGEREF _Toc119267213 \h </w:instrText>
+              <w:instrText xml:space="preserve"> PAGEREF _Toc119424678 \h </w:instrText>
             </w:r>
             <w:r>
               <w:rPr>
@@ -3000,7 +3175,7 @@
               <w:lang w:eastAsia="es-ES"/>
             </w:rPr>
           </w:pPr>
-          <w:hyperlink w:anchor="_Toc119267214" w:history="1">
+          <w:hyperlink w:anchor="_Toc119424679" w:history="1">
             <w:r>
               <w:rPr>
                 <w:rStyle w:val="Hipervnculo"/>
@@ -3042,7 +3217,7 @@
                 <w:noProof/>
                 <w:webHidden/>
               </w:rPr>
-              <w:instrText xml:space="preserve"> PAGEREF _Toc119267214 \h </w:instrText>
+              <w:instrText xml:space="preserve"> PAGEREF _Toc119424679 \h </w:instrText>
             </w:r>
             <w:r>
               <w:rPr>
@@ -3086,7 +3261,7 @@
               <w:lang w:eastAsia="es-ES"/>
             </w:rPr>
           </w:pPr>
-          <w:hyperlink w:anchor="_Toc119267215" w:history="1">
+          <w:hyperlink w:anchor="_Toc119424680" w:history="1">
             <w:r>
               <w:rPr>
                 <w:rStyle w:val="Hipervnculo"/>
@@ -3128,7 +3303,7 @@
                 <w:noProof/>
                 <w:webHidden/>
               </w:rPr>
-              <w:instrText xml:space="preserve"> PAGEREF _Toc119267215 \h </w:instrText>
+              <w:instrText xml:space="preserve"> PAGEREF _Toc119424680 \h </w:instrText>
             </w:r>
             <w:r>
               <w:rPr>
@@ -3172,7 +3347,7 @@
               <w:lang w:eastAsia="es-ES"/>
             </w:rPr>
           </w:pPr>
-          <w:hyperlink w:anchor="_Toc119267216" w:history="1">
+          <w:hyperlink w:anchor="_Toc119424681" w:history="1">
             <w:r>
               <w:rPr>
                 <w:rStyle w:val="Hipervnculo"/>
@@ -3214,7 +3389,7 @@
                 <w:noProof/>
                 <w:webHidden/>
               </w:rPr>
-              <w:instrText xml:space="preserve"> PAGEREF _Toc119267216 \h </w:instrText>
+              <w:instrText xml:space="preserve"> PAGEREF _Toc119424681 \h </w:instrText>
             </w:r>
             <w:r>
               <w:rPr>
@@ -3258,7 +3433,7 @@
               <w:lang w:eastAsia="es-ES"/>
             </w:rPr>
           </w:pPr>
-          <w:hyperlink w:anchor="_Toc119267217" w:history="1">
+          <w:hyperlink w:anchor="_Toc119424682" w:history="1">
             <w:r>
               <w:rPr>
                 <w:rStyle w:val="Hipervnculo"/>
@@ -3300,7 +3475,7 @@
                 <w:noProof/>
                 <w:webHidden/>
               </w:rPr>
-              <w:instrText xml:space="preserve"> PAGEREF _Toc119267217 \h </w:instrText>
+              <w:instrText xml:space="preserve"> PAGEREF _Toc119424682 \h </w:instrText>
             </w:r>
             <w:r>
               <w:rPr>
@@ -3344,7 +3519,7 @@
               <w:lang w:eastAsia="es-ES"/>
             </w:rPr>
           </w:pPr>
-          <w:hyperlink w:anchor="_Toc119267218" w:history="1">
+          <w:hyperlink w:anchor="_Toc119424683" w:history="1">
             <w:r>
               <w:rPr>
                 <w:rStyle w:val="Hipervnculo"/>
@@ -3386,7 +3561,7 @@
                 <w:noProof/>
                 <w:webHidden/>
               </w:rPr>
-              <w:instrText xml:space="preserve"> PAGEREF _Toc119267218 \h </w:instrText>
+              <w:instrText xml:space="preserve"> PAGEREF _Toc119424683 \h </w:instrText>
             </w:r>
             <w:r>
               <w:rPr>
@@ -3430,7 +3605,7 @@
               <w:lang w:eastAsia="es-ES"/>
             </w:rPr>
           </w:pPr>
-          <w:hyperlink w:anchor="_Toc119267219" w:history="1">
+          <w:hyperlink w:anchor="_Toc119424684" w:history="1">
             <w:r>
               <w:rPr>
                 <w:rStyle w:val="Hipervnculo"/>
@@ -3472,7 +3647,7 @@
                 <w:noProof/>
                 <w:webHidden/>
               </w:rPr>
-              <w:instrText xml:space="preserve"> PAGEREF _Toc119267219 \h </w:instrText>
+              <w:instrText xml:space="preserve"> PAGEREF _Toc119424684 \h </w:instrText>
             </w:r>
             <w:r>
               <w:rPr>
@@ -3516,7 +3691,7 @@
               <w:lang w:eastAsia="es-ES"/>
             </w:rPr>
           </w:pPr>
-          <w:hyperlink w:anchor="_Toc119267220" w:history="1">
+          <w:hyperlink w:anchor="_Toc119424685" w:history="1">
             <w:r>
               <w:rPr>
                 <w:rStyle w:val="Hipervnculo"/>
@@ -3558,7 +3733,7 @@
                 <w:noProof/>
                 <w:webHidden/>
               </w:rPr>
-              <w:instrText xml:space="preserve"> PAGEREF _Toc119267220 \h </w:instrText>
+              <w:instrText xml:space="preserve"> PAGEREF _Toc119424685 \h </w:instrText>
             </w:r>
             <w:r>
               <w:rPr>
@@ -3602,7 +3777,7 @@
               <w:lang w:eastAsia="es-ES"/>
             </w:rPr>
           </w:pPr>
-          <w:hyperlink w:anchor="_Toc119267221" w:history="1">
+          <w:hyperlink w:anchor="_Toc119424686" w:history="1">
             <w:r>
               <w:rPr>
                 <w:rStyle w:val="Hipervnculo"/>
@@ -3644,7 +3819,7 @@
                 <w:noProof/>
                 <w:webHidden/>
               </w:rPr>
-              <w:instrText xml:space="preserve"> PAGEREF _Toc119267221 \h </w:instrText>
+              <w:instrText xml:space="preserve"> PAGEREF _Toc119424686 \h </w:instrText>
             </w:r>
             <w:r>
               <w:rPr>
@@ -3688,7 +3863,7 @@
               <w:lang w:eastAsia="es-ES"/>
             </w:rPr>
           </w:pPr>
-          <w:hyperlink w:anchor="_Toc119267222" w:history="1">
+          <w:hyperlink w:anchor="_Toc119424687" w:history="1">
             <w:r>
               <w:rPr>
                 <w:rStyle w:val="Hipervnculo"/>
@@ -3730,7 +3905,7 @@
                 <w:noProof/>
                 <w:webHidden/>
               </w:rPr>
-              <w:instrText xml:space="preserve"> PAGEREF _Toc119267222 \h </w:instrText>
+              <w:instrText xml:space="preserve"> PAGEREF _Toc119424687 \h </w:instrText>
             </w:r>
             <w:r>
               <w:rPr>
@@ -3774,7 +3949,7 @@
               <w:lang w:eastAsia="es-ES"/>
             </w:rPr>
           </w:pPr>
-          <w:hyperlink w:anchor="_Toc119267223" w:history="1">
+          <w:hyperlink w:anchor="_Toc119424688" w:history="1">
             <w:r>
               <w:rPr>
                 <w:rStyle w:val="Hipervnculo"/>
@@ -3816,7 +3991,7 @@
                 <w:noProof/>
                 <w:webHidden/>
               </w:rPr>
-              <w:instrText xml:space="preserve"> PAGEREF _Toc119267223 \h </w:instrText>
+              <w:instrText xml:space="preserve"> PAGEREF _Toc119424688 \h </w:instrText>
             </w:r>
             <w:r>
               <w:rPr>
@@ -3860,7 +4035,7 @@
               <w:lang w:eastAsia="es-ES"/>
             </w:rPr>
           </w:pPr>
-          <w:hyperlink w:anchor="_Toc119267224" w:history="1">
+          <w:hyperlink w:anchor="_Toc119424689" w:history="1">
             <w:r>
               <w:rPr>
                 <w:rStyle w:val="Hipervnculo"/>
@@ -3902,7 +4077,7 @@
                 <w:noProof/>
                 <w:webHidden/>
               </w:rPr>
-              <w:instrText xml:space="preserve"> PAGEREF _Toc119267224 \h </w:instrText>
+              <w:instrText xml:space="preserve"> PAGEREF _Toc119424689 \h </w:instrText>
             </w:r>
             <w:r>
               <w:rPr>
@@ -3946,7 +4121,7 @@
               <w:lang w:eastAsia="es-ES"/>
             </w:rPr>
           </w:pPr>
-          <w:hyperlink w:anchor="_Toc119267226" w:history="1">
+          <w:hyperlink w:anchor="_Toc119424691" w:history="1">
             <w:r>
               <w:rPr>
                 <w:rStyle w:val="Hipervnculo"/>
@@ -3988,7 +4163,7 @@
                 <w:noProof/>
                 <w:webHidden/>
               </w:rPr>
-              <w:instrText xml:space="preserve"> PAGEREF _Toc119267226 \h </w:instrText>
+              <w:instrText xml:space="preserve"> PAGEREF _Toc119424691 \h </w:instrText>
             </w:r>
             <w:r>
               <w:rPr>
@@ -4032,7 +4207,7 @@
               <w:lang w:eastAsia="es-ES"/>
             </w:rPr>
           </w:pPr>
-          <w:hyperlink w:anchor="_Toc119267227" w:history="1">
+          <w:hyperlink w:anchor="_Toc119424692" w:history="1">
             <w:r>
               <w:rPr>
                 <w:rStyle w:val="Hipervnculo"/>
@@ -4074,7 +4249,7 @@
                 <w:noProof/>
                 <w:webHidden/>
               </w:rPr>
-              <w:instrText xml:space="preserve"> PAGEREF _Toc119267227 \h </w:instrText>
+              <w:instrText xml:space="preserve"> PAGEREF _Toc119424692 \h </w:instrText>
             </w:r>
             <w:r>
               <w:rPr>
@@ -4118,7 +4293,7 @@
               <w:lang w:eastAsia="es-ES"/>
             </w:rPr>
           </w:pPr>
-          <w:hyperlink w:anchor="_Toc119267228" w:history="1">
+          <w:hyperlink w:anchor="_Toc119424693" w:history="1">
             <w:r>
               <w:rPr>
                 <w:rStyle w:val="Hipervnculo"/>
@@ -4160,7 +4335,7 @@
                 <w:noProof/>
                 <w:webHidden/>
               </w:rPr>
-              <w:instrText xml:space="preserve"> PAGEREF _Toc119267228 \h </w:instrText>
+              <w:instrText xml:space="preserve"> PAGEREF _Toc119424693 \h </w:instrText>
             </w:r>
             <w:r>
               <w:rPr>
@@ -4204,7 +4379,7 @@
               <w:lang w:eastAsia="es-ES"/>
             </w:rPr>
           </w:pPr>
-          <w:hyperlink w:anchor="_Toc119267229" w:history="1">
+          <w:hyperlink w:anchor="_Toc119424694" w:history="1">
             <w:r>
               <w:rPr>
                 <w:rStyle w:val="Hipervnculo"/>
@@ -4246,7 +4421,7 @@
                 <w:noProof/>
                 <w:webHidden/>
               </w:rPr>
-              <w:instrText xml:space="preserve"> PAGEREF _Toc119267229 \h </w:instrText>
+              <w:instrText xml:space="preserve"> PAGEREF _Toc119424694 \h </w:instrText>
             </w:r>
             <w:r>
               <w:rPr>
@@ -4290,7 +4465,7 @@
               <w:lang w:eastAsia="es-ES"/>
             </w:rPr>
           </w:pPr>
-          <w:hyperlink w:anchor="_Toc119267231" w:history="1">
+          <w:hyperlink w:anchor="_Toc119424696" w:history="1">
             <w:r>
               <w:rPr>
                 <w:rStyle w:val="Hipervnculo"/>
@@ -4332,7 +4507,7 @@
                 <w:noProof/>
                 <w:webHidden/>
               </w:rPr>
-              <w:instrText xml:space="preserve"> PAGEREF _Toc119267231 \h </w:instrText>
+              <w:instrText xml:space="preserve"> PAGEREF _Toc119424696 \h </w:instrText>
             </w:r>
             <w:r>
               <w:rPr>
@@ -4376,7 +4551,7 @@
               <w:lang w:eastAsia="es-ES"/>
             </w:rPr>
           </w:pPr>
-          <w:hyperlink w:anchor="_Toc119267232" w:history="1">
+          <w:hyperlink w:anchor="_Toc119424697" w:history="1">
             <w:r>
               <w:rPr>
                 <w:rStyle w:val="Hipervnculo"/>
@@ -4418,7 +4593,7 @@
                 <w:noProof/>
                 <w:webHidden/>
               </w:rPr>
-              <w:instrText xml:space="preserve"> PAGEREF _Toc119267232 \h </w:instrText>
+              <w:instrText xml:space="preserve"> PAGEREF _Toc119424697 \h </w:instrText>
             </w:r>
             <w:r>
               <w:rPr>
@@ -4462,7 +4637,7 @@
               <w:lang w:eastAsia="es-ES"/>
             </w:rPr>
           </w:pPr>
-          <w:hyperlink w:anchor="_Toc119267233" w:history="1">
+          <w:hyperlink w:anchor="_Toc119424698" w:history="1">
             <w:r>
               <w:rPr>
                 <w:rStyle w:val="Hipervnculo"/>
@@ -4504,7 +4679,7 @@
                 <w:noProof/>
                 <w:webHidden/>
               </w:rPr>
-              <w:instrText xml:space="preserve"> PAGEREF _Toc119267233 \h </w:instrText>
+              <w:instrText xml:space="preserve"> PAGEREF _Toc119424698 \h </w:instrText>
             </w:r>
             <w:r>
               <w:rPr>
@@ -4548,7 +4723,7 @@
               <w:lang w:eastAsia="es-ES"/>
             </w:rPr>
           </w:pPr>
-          <w:hyperlink w:anchor="_Toc119267234" w:history="1">
+          <w:hyperlink w:anchor="_Toc119424699" w:history="1">
             <w:r>
               <w:rPr>
                 <w:rStyle w:val="Hipervnculo"/>
@@ -4590,7 +4765,7 @@
                 <w:noProof/>
                 <w:webHidden/>
               </w:rPr>
-              <w:instrText xml:space="preserve"> PAGEREF _Toc119267234 \h </w:instrText>
+              <w:instrText xml:space="preserve"> PAGEREF _Toc119424699 \h </w:instrText>
             </w:r>
             <w:r>
               <w:rPr>
@@ -4634,7 +4809,7 @@
               <w:lang w:eastAsia="es-ES"/>
             </w:rPr>
           </w:pPr>
-          <w:hyperlink w:anchor="_Toc119267235" w:history="1">
+          <w:hyperlink w:anchor="_Toc119424700" w:history="1">
             <w:r>
               <w:rPr>
                 <w:rStyle w:val="Hipervnculo"/>
@@ -4676,7 +4851,7 @@
                 <w:noProof/>
                 <w:webHidden/>
               </w:rPr>
-              <w:instrText xml:space="preserve"> PAGEREF _Toc119267235 \h </w:instrText>
+              <w:instrText xml:space="preserve"> PAGEREF _Toc119424700 \h </w:instrText>
             </w:r>
             <w:r>
               <w:rPr>
@@ -4720,7 +4895,7 @@
               <w:lang w:eastAsia="es-ES"/>
             </w:rPr>
           </w:pPr>
-          <w:hyperlink w:anchor="_Toc119267236" w:history="1">
+          <w:hyperlink w:anchor="_Toc119424701" w:history="1">
             <w:r>
               <w:rPr>
                 <w:rStyle w:val="Hipervnculo"/>
@@ -4762,7 +4937,7 @@
                 <w:noProof/>
                 <w:webHidden/>
               </w:rPr>
-              <w:instrText xml:space="preserve"> PAGEREF _Toc119267236 \h </w:instrText>
+              <w:instrText xml:space="preserve"> PAGEREF _Toc119424701 \h </w:instrText>
             </w:r>
             <w:r>
               <w:rPr>
@@ -4806,7 +4981,7 @@
               <w:lang w:eastAsia="es-ES"/>
             </w:rPr>
           </w:pPr>
-          <w:hyperlink w:anchor="_Toc119267237" w:history="1">
+          <w:hyperlink w:anchor="_Toc119424702" w:history="1">
             <w:r>
               <w:rPr>
                 <w:rStyle w:val="Hipervnculo"/>
@@ -4848,7 +5023,7 @@
                 <w:noProof/>
                 <w:webHidden/>
               </w:rPr>
-              <w:instrText xml:space="preserve"> PAGEREF _Toc119267237 \h </w:instrText>
+              <w:instrText xml:space="preserve"> PAGEREF _Toc119424702 \h </w:instrText>
             </w:r>
             <w:r>
               <w:rPr>
@@ -4892,7 +5067,7 @@
               <w:lang w:eastAsia="es-ES"/>
             </w:rPr>
           </w:pPr>
-          <w:hyperlink w:anchor="_Toc119267238" w:history="1">
+          <w:hyperlink w:anchor="_Toc119424703" w:history="1">
             <w:r>
               <w:rPr>
                 <w:rStyle w:val="Hipervnculo"/>
@@ -4934,7 +5109,7 @@
                 <w:noProof/>
                 <w:webHidden/>
               </w:rPr>
-              <w:instrText xml:space="preserve"> PAGEREF _Toc119267238 \h </w:instrText>
+              <w:instrText xml:space="preserve"> PAGEREF _Toc119424703 \h </w:instrText>
             </w:r>
             <w:r>
               <w:rPr>
@@ -4978,7 +5153,7 @@
               <w:lang w:eastAsia="es-ES"/>
             </w:rPr>
           </w:pPr>
-          <w:hyperlink w:anchor="_Toc119267239" w:history="1">
+          <w:hyperlink w:anchor="_Toc119424704" w:history="1">
             <w:r>
               <w:rPr>
                 <w:rStyle w:val="Hipervnculo"/>
@@ -5020,7 +5195,7 @@
                 <w:noProof/>
                 <w:webHidden/>
               </w:rPr>
-              <w:instrText xml:space="preserve"> PAGEREF _Toc119267239 \h </w:instrText>
+              <w:instrText xml:space="preserve"> PAGEREF _Toc119424704 \h </w:instrText>
             </w:r>
             <w:r>
               <w:rPr>
@@ -5064,7 +5239,7 @@
               <w:lang w:eastAsia="es-ES"/>
             </w:rPr>
           </w:pPr>
-          <w:hyperlink w:anchor="_Toc119267240" w:history="1">
+          <w:hyperlink w:anchor="_Toc119424705" w:history="1">
             <w:r>
               <w:rPr>
                 <w:rStyle w:val="Hipervnculo"/>
@@ -5106,7 +5281,7 @@
                 <w:noProof/>
                 <w:webHidden/>
               </w:rPr>
-              <w:instrText xml:space="preserve"> PAGEREF _Toc119267240 \h </w:instrText>
+              <w:instrText xml:space="preserve"> PAGEREF _Toc119424705 \h </w:instrText>
             </w:r>
             <w:r>
               <w:rPr>
@@ -5150,7 +5325,7 @@
               <w:lang w:eastAsia="es-ES"/>
             </w:rPr>
           </w:pPr>
-          <w:hyperlink w:anchor="_Toc119267241" w:history="1">
+          <w:hyperlink w:anchor="_Toc119424706" w:history="1">
             <w:r>
               <w:rPr>
                 <w:rStyle w:val="Hipervnculo"/>
@@ -5192,7 +5367,7 @@
                 <w:noProof/>
                 <w:webHidden/>
               </w:rPr>
-              <w:instrText xml:space="preserve"> PAGEREF _Toc119267241 \h </w:instrText>
+              <w:instrText xml:space="preserve"> PAGEREF _Toc119424706 \h </w:instrText>
             </w:r>
             <w:r>
               <w:rPr>
@@ -5236,7 +5411,7 @@
               <w:lang w:eastAsia="es-ES"/>
             </w:rPr>
           </w:pPr>
-          <w:hyperlink w:anchor="_Toc119267242" w:history="1">
+          <w:hyperlink w:anchor="_Toc119424707" w:history="1">
             <w:r>
               <w:rPr>
                 <w:rStyle w:val="Hipervnculo"/>
@@ -5278,7 +5453,7 @@
                 <w:noProof/>
                 <w:webHidden/>
               </w:rPr>
-              <w:instrText xml:space="preserve"> PAGEREF _Toc119267242 \h </w:instrText>
+              <w:instrText xml:space="preserve"> PAGEREF _Toc119424707 \h </w:instrText>
             </w:r>
             <w:r>
               <w:rPr>
@@ -5322,7 +5497,7 @@
               <w:lang w:eastAsia="es-ES"/>
             </w:rPr>
           </w:pPr>
-          <w:hyperlink w:anchor="_Toc119267243" w:history="1">
+          <w:hyperlink w:anchor="_Toc119424708" w:history="1">
             <w:r>
               <w:rPr>
                 <w:rStyle w:val="Hipervnculo"/>
@@ -5364,7 +5539,7 @@
                 <w:noProof/>
                 <w:webHidden/>
               </w:rPr>
-              <w:instrText xml:space="preserve"> PAGEREF _Toc119267243 \h </w:instrText>
+              <w:instrText xml:space="preserve"> PAGEREF _Toc119424708 \h </w:instrText>
             </w:r>
             <w:r>
               <w:rPr>
@@ -5408,7 +5583,7 @@
               <w:lang w:eastAsia="es-ES"/>
             </w:rPr>
           </w:pPr>
-          <w:hyperlink w:anchor="_Toc119267244" w:history="1">
+          <w:hyperlink w:anchor="_Toc119424709" w:history="1">
             <w:r>
               <w:rPr>
                 <w:rStyle w:val="Hipervnculo"/>
@@ -5450,7 +5625,7 @@
                 <w:noProof/>
                 <w:webHidden/>
               </w:rPr>
-              <w:instrText xml:space="preserve"> PAGEREF _Toc119267244 \h </w:instrText>
+              <w:instrText xml:space="preserve"> PAGEREF _Toc119424709 \h </w:instrText>
             </w:r>
             <w:r>
               <w:rPr>
@@ -5494,7 +5669,7 @@
               <w:lang w:eastAsia="es-ES"/>
             </w:rPr>
           </w:pPr>
-          <w:hyperlink w:anchor="_Toc119267247" w:history="1">
+          <w:hyperlink w:anchor="_Toc119424712" w:history="1">
             <w:r>
               <w:rPr>
                 <w:rStyle w:val="Hipervnculo"/>
@@ -5536,7 +5711,7 @@
                 <w:noProof/>
                 <w:webHidden/>
               </w:rPr>
-              <w:instrText xml:space="preserve"> PAGEREF _Toc119267247 \h </w:instrText>
+              <w:instrText xml:space="preserve"> PAGEREF _Toc119424712 \h </w:instrText>
             </w:r>
             <w:r>
               <w:rPr>
@@ -5580,7 +5755,7 @@
               <w:lang w:eastAsia="es-ES"/>
             </w:rPr>
           </w:pPr>
-          <w:hyperlink w:anchor="_Toc119267248" w:history="1">
+          <w:hyperlink w:anchor="_Toc119424713" w:history="1">
             <w:r>
               <w:rPr>
                 <w:rStyle w:val="Hipervnculo"/>
@@ -5622,7 +5797,7 @@
                 <w:noProof/>
                 <w:webHidden/>
               </w:rPr>
-              <w:instrText xml:space="preserve"> PAGEREF _Toc119267248 \h </w:instrText>
+              <w:instrText xml:space="preserve"> PAGEREF _Toc119424713 \h </w:instrText>
             </w:r>
             <w:r>
               <w:rPr>
@@ -5666,7 +5841,7 @@
               <w:lang w:eastAsia="es-ES"/>
             </w:rPr>
           </w:pPr>
-          <w:hyperlink w:anchor="_Toc119267249" w:history="1">
+          <w:hyperlink w:anchor="_Toc119424714" w:history="1">
             <w:r>
               <w:rPr>
                 <w:rStyle w:val="Hipervnculo"/>
@@ -5708,7 +5883,7 @@
                 <w:noProof/>
                 <w:webHidden/>
               </w:rPr>
-              <w:instrText xml:space="preserve"> PAGEREF _Toc119267249 \h </w:instrText>
+              <w:instrText xml:space="preserve"> PAGEREF _Toc119424714 \h </w:instrText>
             </w:r>
             <w:r>
               <w:rPr>
@@ -5752,7 +5927,7 @@
               <w:lang w:eastAsia="es-ES"/>
             </w:rPr>
           </w:pPr>
-          <w:hyperlink w:anchor="_Toc119267250" w:history="1">
+          <w:hyperlink w:anchor="_Toc119424715" w:history="1">
             <w:r>
               <w:rPr>
                 <w:rStyle w:val="Hipervnculo"/>
@@ -5794,7 +5969,7 @@
                 <w:noProof/>
                 <w:webHidden/>
               </w:rPr>
-              <w:instrText xml:space="preserve"> PAGEREF _Toc119267250 \h </w:instrText>
+              <w:instrText xml:space="preserve"> PAGEREF _Toc119424715 \h </w:instrText>
             </w:r>
             <w:r>
               <w:rPr>
@@ -5838,7 +6013,7 @@
               <w:lang w:eastAsia="es-ES"/>
             </w:rPr>
           </w:pPr>
-          <w:hyperlink w:anchor="_Toc119267252" w:history="1">
+          <w:hyperlink w:anchor="_Toc119424717" w:history="1">
             <w:r>
               <w:rPr>
                 <w:rStyle w:val="Hipervnculo"/>
@@ -5880,7 +6055,7 @@
                 <w:noProof/>
                 <w:webHidden/>
               </w:rPr>
-              <w:instrText xml:space="preserve"> PAGEREF _Toc119267252 \h </w:instrText>
+              <w:instrText xml:space="preserve"> PAGEREF _Toc119424717 \h </w:instrText>
             </w:r>
             <w:r>
               <w:rPr>
@@ -5924,7 +6099,7 @@
               <w:lang w:eastAsia="es-ES"/>
             </w:rPr>
           </w:pPr>
-          <w:hyperlink w:anchor="_Toc119267253" w:history="1">
+          <w:hyperlink w:anchor="_Toc119424718" w:history="1">
             <w:r>
               <w:rPr>
                 <w:rStyle w:val="Hipervnculo"/>
@@ -5966,7 +6141,7 @@
                 <w:noProof/>
                 <w:webHidden/>
               </w:rPr>
-              <w:instrText xml:space="preserve"> PAGEREF _Toc119267253 \h </w:instrText>
+              <w:instrText xml:space="preserve"> PAGEREF _Toc119424718 \h </w:instrText>
             </w:r>
             <w:r>
               <w:rPr>
@@ -6010,7 +6185,7 @@
               <w:lang w:eastAsia="es-ES"/>
             </w:rPr>
           </w:pPr>
-          <w:hyperlink w:anchor="_Toc119267254" w:history="1">
+          <w:hyperlink w:anchor="_Toc119424719" w:history="1">
             <w:r>
               <w:rPr>
                 <w:rStyle w:val="Hipervnculo"/>
@@ -6052,7 +6227,7 @@
                 <w:noProof/>
                 <w:webHidden/>
               </w:rPr>
-              <w:instrText xml:space="preserve"> PAGEREF _Toc119267254 \h </w:instrText>
+              <w:instrText xml:space="preserve"> PAGEREF _Toc119424719 \h </w:instrText>
             </w:r>
             <w:r>
               <w:rPr>
@@ -6096,7 +6271,7 @@
               <w:lang w:eastAsia="es-ES"/>
             </w:rPr>
           </w:pPr>
-          <w:hyperlink w:anchor="_Toc119267255" w:history="1">
+          <w:hyperlink w:anchor="_Toc119424720" w:history="1">
             <w:r>
               <w:rPr>
                 <w:rStyle w:val="Hipervnculo"/>
@@ -6138,7 +6313,7 @@
                 <w:noProof/>
                 <w:webHidden/>
               </w:rPr>
-              <w:instrText xml:space="preserve"> PAGEREF _Toc119267255 \h </w:instrText>
+              <w:instrText xml:space="preserve"> PAGEREF _Toc119424720 \h </w:instrText>
             </w:r>
             <w:r>
               <w:rPr>
@@ -6182,7 +6357,7 @@
               <w:lang w:eastAsia="es-ES"/>
             </w:rPr>
           </w:pPr>
-          <w:hyperlink w:anchor="_Toc119267256" w:history="1">
+          <w:hyperlink w:anchor="_Toc119424721" w:history="1">
             <w:r>
               <w:rPr>
                 <w:rStyle w:val="Hipervnculo"/>
@@ -6224,7 +6399,7 @@
                 <w:noProof/>
                 <w:webHidden/>
               </w:rPr>
-              <w:instrText xml:space="preserve"> PAGEREF _Toc119267256 \h </w:instrText>
+              <w:instrText xml:space="preserve"> PAGEREF _Toc119424721 \h </w:instrText>
             </w:r>
             <w:r>
               <w:rPr>
@@ -6284,7 +6459,7 @@
           <w:szCs w:val="52"/>
         </w:rPr>
       </w:pPr>
-      <w:bookmarkStart w:id="0" w:name="_Toc119267208"/>
+      <w:bookmarkStart w:id="0" w:name="_Toc119424673"/>
       <w:r>
         <w:rPr>
           <w:sz w:val="52"/>
@@ -6316,7 +6491,7 @@
       <w:r>
         <w:fldChar w:fldCharType="separate"/>
       </w:r>
-      <w:hyperlink w:anchor="_Toc119269536" w:history="1">
+      <w:hyperlink w:anchor="_Toc119424722" w:history="1">
         <w:r>
           <w:rPr>
             <w:rStyle w:val="Hipervnculo"/>
@@ -6343,7 +6518,7 @@
             <w:noProof/>
             <w:webHidden/>
           </w:rPr>
-          <w:instrText xml:space="preserve"> PAGEREF _Toc119269536 \h </w:instrText>
+          <w:instrText xml:space="preserve"> PAGEREF _Toc119424722 \h </w:instrText>
         </w:r>
         <w:r>
           <w:rPr>
@@ -6387,7 +6562,7 @@
           <w:lang w:eastAsia="es-ES"/>
         </w:rPr>
       </w:pPr>
-      <w:hyperlink w:anchor="_Toc119269537" w:history="1">
+      <w:hyperlink w:anchor="_Toc119424723" w:history="1">
         <w:r>
           <w:rPr>
             <w:rStyle w:val="Hipervnculo"/>
@@ -6414,7 +6589,7 @@
             <w:noProof/>
             <w:webHidden/>
           </w:rPr>
-          <w:instrText xml:space="preserve"> PAGEREF _Toc119269537 \h </w:instrText>
+          <w:instrText xml:space="preserve"> PAGEREF _Toc119424723 \h </w:instrText>
         </w:r>
         <w:r>
           <w:rPr>
@@ -6456,7 +6631,7 @@
           <w:noProof/>
         </w:rPr>
       </w:pPr>
-      <w:hyperlink w:anchor="_Toc119269538" w:history="1">
+      <w:hyperlink w:anchor="_Toc119424724" w:history="1">
         <w:r>
           <w:rPr>
             <w:rStyle w:val="Hipervnculo"/>
@@ -6483,7 +6658,7 @@
             <w:noProof/>
             <w:webHidden/>
           </w:rPr>
-          <w:instrText xml:space="preserve"> PAGEREF _Toc119269538 \h </w:instrText>
+          <w:instrText xml:space="preserve"> PAGEREF _Toc119424724 \h </w:instrText>
         </w:r>
         <w:r>
           <w:rPr>
@@ -6527,7 +6702,7 @@
           <w:lang w:eastAsia="es-ES"/>
         </w:rPr>
       </w:pPr>
-      <w:hyperlink w:anchor="_Toc119269539" w:history="1">
+      <w:hyperlink w:anchor="_Toc119424725" w:history="1">
         <w:r>
           <w:rPr>
             <w:rStyle w:val="Hipervnculo"/>
@@ -6554,7 +6729,7 @@
             <w:noProof/>
             <w:webHidden/>
           </w:rPr>
-          <w:instrText xml:space="preserve"> PAGEREF _Toc119269539 \h </w:instrText>
+          <w:instrText xml:space="preserve"> PAGEREF _Toc119424725 \h </w:instrText>
         </w:r>
         <w:r>
           <w:rPr>
@@ -6597,7 +6772,7 @@
           <w:lang w:eastAsia="es-ES"/>
         </w:rPr>
       </w:pPr>
-      <w:hyperlink w:anchor="_Toc119269540" w:history="1">
+      <w:hyperlink w:anchor="_Toc119424726" w:history="1">
         <w:r>
           <w:rPr>
             <w:rStyle w:val="Hipervnculo"/>
@@ -6624,7 +6799,7 @@
             <w:noProof/>
             <w:webHidden/>
           </w:rPr>
-          <w:instrText xml:space="preserve"> PAGEREF _Toc119269540 \h </w:instrText>
+          <w:instrText xml:space="preserve"> PAGEREF _Toc119424726 \h </w:instrText>
         </w:r>
         <w:r>
           <w:rPr>
@@ -6667,7 +6842,7 @@
           <w:lang w:eastAsia="es-ES"/>
         </w:rPr>
       </w:pPr>
-      <w:hyperlink w:anchor="_Toc119269541" w:history="1">
+      <w:hyperlink w:anchor="_Toc119424727" w:history="1">
         <w:r>
           <w:rPr>
             <w:rStyle w:val="Hipervnculo"/>
@@ -6694,7 +6869,7 @@
             <w:noProof/>
             <w:webHidden/>
           </w:rPr>
-          <w:instrText xml:space="preserve"> PAGEREF _Toc119269541 \h </w:instrText>
+          <w:instrText xml:space="preserve"> PAGEREF _Toc119424727 \h </w:instrText>
         </w:r>
         <w:r>
           <w:rPr>
@@ -6737,7 +6912,7 @@
           <w:lang w:eastAsia="es-ES"/>
         </w:rPr>
       </w:pPr>
-      <w:hyperlink w:anchor="_Toc119269542" w:history="1">
+      <w:hyperlink w:anchor="_Toc119424728" w:history="1">
         <w:r>
           <w:rPr>
             <w:rStyle w:val="Hipervnculo"/>
@@ -6764,7 +6939,7 @@
             <w:noProof/>
             <w:webHidden/>
           </w:rPr>
-          <w:instrText xml:space="preserve"> PAGEREF _Toc119269542 \h </w:instrText>
+          <w:instrText xml:space="preserve"> PAGEREF _Toc119424728 \h </w:instrText>
         </w:r>
         <w:r>
           <w:rPr>
@@ -6807,7 +6982,7 @@
           <w:lang w:eastAsia="es-ES"/>
         </w:rPr>
       </w:pPr>
-      <w:hyperlink w:anchor="_Toc119269543" w:history="1">
+      <w:hyperlink w:anchor="_Toc119424729" w:history="1">
         <w:r>
           <w:rPr>
             <w:rStyle w:val="Hipervnculo"/>
@@ -6834,7 +7009,7 @@
             <w:noProof/>
             <w:webHidden/>
           </w:rPr>
-          <w:instrText xml:space="preserve"> PAGEREF _Toc119269543 \h </w:instrText>
+          <w:instrText xml:space="preserve"> PAGEREF _Toc119424729 \h </w:instrText>
         </w:r>
         <w:r>
           <w:rPr>
@@ -6877,7 +7052,7 @@
           <w:lang w:eastAsia="es-ES"/>
         </w:rPr>
       </w:pPr>
-      <w:hyperlink w:anchor="_Toc119269544" w:history="1">
+      <w:hyperlink w:anchor="_Toc119424730" w:history="1">
         <w:r>
           <w:rPr>
             <w:rStyle w:val="Hipervnculo"/>
@@ -6904,7 +7079,7 @@
             <w:noProof/>
             <w:webHidden/>
           </w:rPr>
-          <w:instrText xml:space="preserve"> PAGEREF _Toc119269544 \h </w:instrText>
+          <w:instrText xml:space="preserve"> PAGEREF _Toc119424730 \h </w:instrText>
         </w:r>
         <w:r>
           <w:rPr>
@@ -6947,7 +7122,7 @@
           <w:lang w:eastAsia="es-ES"/>
         </w:rPr>
       </w:pPr>
-      <w:hyperlink w:anchor="_Toc119269545" w:history="1">
+      <w:hyperlink w:anchor="_Toc119424731" w:history="1">
         <w:r>
           <w:rPr>
             <w:rStyle w:val="Hipervnculo"/>
@@ -6974,7 +7149,7 @@
             <w:noProof/>
             <w:webHidden/>
           </w:rPr>
-          <w:instrText xml:space="preserve"> PAGEREF _Toc119269545 \h </w:instrText>
+          <w:instrText xml:space="preserve"> PAGEREF _Toc119424731 \h </w:instrText>
         </w:r>
         <w:r>
           <w:rPr>
@@ -7017,7 +7192,7 @@
           <w:lang w:eastAsia="es-ES"/>
         </w:rPr>
       </w:pPr>
-      <w:hyperlink w:anchor="_Toc119269546" w:history="1">
+      <w:hyperlink w:anchor="_Toc119424732" w:history="1">
         <w:r>
           <w:rPr>
             <w:rStyle w:val="Hipervnculo"/>
@@ -7044,7 +7219,7 @@
             <w:noProof/>
             <w:webHidden/>
           </w:rPr>
-          <w:instrText xml:space="preserve"> PAGEREF _Toc119269546 \h </w:instrText>
+          <w:instrText xml:space="preserve"> PAGEREF _Toc119424732 \h </w:instrText>
         </w:r>
         <w:r>
           <w:rPr>
@@ -7087,7 +7262,7 @@
           <w:lang w:eastAsia="es-ES"/>
         </w:rPr>
       </w:pPr>
-      <w:hyperlink w:anchor="_Toc119269547" w:history="1">
+      <w:hyperlink w:anchor="_Toc119424733" w:history="1">
         <w:r>
           <w:rPr>
             <w:rStyle w:val="Hipervnculo"/>
@@ -7114,7 +7289,7 @@
             <w:noProof/>
             <w:webHidden/>
           </w:rPr>
-          <w:instrText xml:space="preserve"> PAGEREF _Toc119269547 \h </w:instrText>
+          <w:instrText xml:space="preserve"> PAGEREF _Toc119424733 \h </w:instrText>
         </w:r>
         <w:r>
           <w:rPr>
@@ -7157,7 +7332,7 @@
           <w:lang w:eastAsia="es-ES"/>
         </w:rPr>
       </w:pPr>
-      <w:hyperlink w:anchor="_Toc119269548" w:history="1">
+      <w:hyperlink w:anchor="_Toc119424734" w:history="1">
         <w:r>
           <w:rPr>
             <w:rStyle w:val="Hipervnculo"/>
@@ -7184,7 +7359,7 @@
             <w:noProof/>
             <w:webHidden/>
           </w:rPr>
-          <w:instrText xml:space="preserve"> PAGEREF _Toc119269548 \h </w:instrText>
+          <w:instrText xml:space="preserve"> PAGEREF _Toc119424734 \h </w:instrText>
         </w:r>
         <w:r>
           <w:rPr>
@@ -7227,7 +7402,7 @@
           <w:lang w:eastAsia="es-ES"/>
         </w:rPr>
       </w:pPr>
-      <w:hyperlink w:anchor="_Toc119269549" w:history="1">
+      <w:hyperlink w:anchor="_Toc119424735" w:history="1">
         <w:r>
           <w:rPr>
             <w:rStyle w:val="Hipervnculo"/>
@@ -7254,7 +7429,7 @@
             <w:noProof/>
             <w:webHidden/>
           </w:rPr>
-          <w:instrText xml:space="preserve"> PAGEREF _Toc119269549 \h </w:instrText>
+          <w:instrText xml:space="preserve"> PAGEREF _Toc119424735 \h </w:instrText>
         </w:r>
         <w:r>
           <w:rPr>
@@ -7296,7 +7471,7 @@
           <w:noProof/>
         </w:rPr>
       </w:pPr>
-      <w:hyperlink w:anchor="_Toc119269550" w:history="1">
+      <w:hyperlink w:anchor="_Toc119424736" w:history="1">
         <w:r>
           <w:rPr>
             <w:rStyle w:val="Hipervnculo"/>
@@ -7323,7 +7498,7 @@
             <w:noProof/>
             <w:webHidden/>
           </w:rPr>
-          <w:instrText xml:space="preserve"> PAGEREF _Toc119269550 \h </w:instrText>
+          <w:instrText xml:space="preserve"> PAGEREF _Toc119424736 \h </w:instrText>
         </w:r>
         <w:r>
           <w:rPr>
@@ -7367,7 +7542,7 @@
           <w:lang w:eastAsia="es-ES"/>
         </w:rPr>
       </w:pPr>
-      <w:hyperlink w:anchor="_Toc119269551" w:history="1">
+      <w:hyperlink w:anchor="_Toc119424737" w:history="1">
         <w:r>
           <w:rPr>
             <w:rStyle w:val="Hipervnculo"/>
@@ -7394,7 +7569,7 @@
             <w:noProof/>
             <w:webHidden/>
           </w:rPr>
-          <w:instrText xml:space="preserve"> PAGEREF _Toc119269551 \h </w:instrText>
+          <w:instrText xml:space="preserve"> PAGEREF _Toc119424737 \h </w:instrText>
         </w:r>
         <w:r>
           <w:rPr>
@@ -7437,7 +7612,7 @@
           <w:lang w:eastAsia="es-ES"/>
         </w:rPr>
       </w:pPr>
-      <w:hyperlink w:anchor="_Toc119269552" w:history="1">
+      <w:hyperlink w:anchor="_Toc119424738" w:history="1">
         <w:r>
           <w:rPr>
             <w:rStyle w:val="Hipervnculo"/>
@@ -7464,7 +7639,7 @@
             <w:noProof/>
             <w:webHidden/>
           </w:rPr>
-          <w:instrText xml:space="preserve"> PAGEREF _Toc119269552 \h </w:instrText>
+          <w:instrText xml:space="preserve"> PAGEREF _Toc119424738 \h </w:instrText>
         </w:r>
         <w:r>
           <w:rPr>
@@ -7507,7 +7682,7 @@
           <w:lang w:eastAsia="es-ES"/>
         </w:rPr>
       </w:pPr>
-      <w:hyperlink w:anchor="_Toc119269553" w:history="1">
+      <w:hyperlink w:anchor="_Toc119424739" w:history="1">
         <w:r>
           <w:rPr>
             <w:rStyle w:val="Hipervnculo"/>
@@ -7534,7 +7709,7 @@
             <w:noProof/>
             <w:webHidden/>
           </w:rPr>
-          <w:instrText xml:space="preserve"> PAGEREF _Toc119269553 \h </w:instrText>
+          <w:instrText xml:space="preserve"> PAGEREF _Toc119424739 \h </w:instrText>
         </w:r>
         <w:r>
           <w:rPr>
@@ -7591,8 +7766,8 @@
           <w:szCs w:val="52"/>
         </w:rPr>
       </w:pPr>
-      <w:bookmarkStart w:id="1" w:name="_Toc119267209"/>
-      <w:bookmarkStart w:id="2" w:name="_Ref115944217"/>
+      <w:bookmarkStart w:id="1" w:name="_Ref115944217"/>
+      <w:bookmarkStart w:id="2" w:name="_Toc119424674"/>
       <w:r>
         <w:rPr>
           <w:sz w:val="52"/>
@@ -7601,7 +7776,7 @@
         <w:lastRenderedPageBreak/>
         <w:t>Tablas</w:t>
       </w:r>
-      <w:bookmarkEnd w:id="1"/>
+      <w:bookmarkEnd w:id="2"/>
     </w:p>
     <w:p/>
     <w:p>
@@ -7625,7 +7800,7 @@
       <w:r>
         <w:fldChar w:fldCharType="separate"/>
       </w:r>
-      <w:hyperlink w:anchor="_Toc119267202" w:history="1">
+      <w:hyperlink w:anchor="_Toc119424740" w:history="1">
         <w:r>
           <w:rPr>
             <w:rStyle w:val="Hipervnculo"/>
@@ -7652,7 +7827,7 @@
             <w:noProof/>
             <w:webHidden/>
           </w:rPr>
-          <w:instrText xml:space="preserve"> PAGEREF _Toc119267202 \h </w:instrText>
+          <w:instrText xml:space="preserve"> PAGEREF _Toc119424740 \h </w:instrText>
         </w:r>
         <w:r>
           <w:rPr>
@@ -7695,7 +7870,7 @@
           <w:lang w:eastAsia="es-ES"/>
         </w:rPr>
       </w:pPr>
-      <w:hyperlink w:anchor="_Toc119267203" w:history="1">
+      <w:hyperlink w:anchor="_Toc119424741" w:history="1">
         <w:r>
           <w:rPr>
             <w:rStyle w:val="Hipervnculo"/>
@@ -7722,7 +7897,7 @@
             <w:noProof/>
             <w:webHidden/>
           </w:rPr>
-          <w:instrText xml:space="preserve"> PAGEREF _Toc119267203 \h </w:instrText>
+          <w:instrText xml:space="preserve"> PAGEREF _Toc119424741 \h </w:instrText>
         </w:r>
         <w:r>
           <w:rPr>
@@ -7765,7 +7940,7 @@
           <w:lang w:eastAsia="es-ES"/>
         </w:rPr>
       </w:pPr>
-      <w:hyperlink w:anchor="_Toc119267204" w:history="1">
+      <w:hyperlink w:anchor="_Toc119424742" w:history="1">
         <w:r>
           <w:rPr>
             <w:rStyle w:val="Hipervnculo"/>
@@ -7792,7 +7967,7 @@
             <w:noProof/>
             <w:webHidden/>
           </w:rPr>
-          <w:instrText xml:space="preserve"> PAGEREF _Toc119267204 \h </w:instrText>
+          <w:instrText xml:space="preserve"> PAGEREF _Toc119424742 \h </w:instrText>
         </w:r>
         <w:r>
           <w:rPr>
@@ -7835,7 +8010,7 @@
           <w:lang w:eastAsia="es-ES"/>
         </w:rPr>
       </w:pPr>
-      <w:hyperlink w:anchor="_Toc119267205" w:history="1">
+      <w:hyperlink w:anchor="_Toc119424743" w:history="1">
         <w:r>
           <w:rPr>
             <w:rStyle w:val="Hipervnculo"/>
@@ -7862,7 +8037,7 @@
             <w:noProof/>
             <w:webHidden/>
           </w:rPr>
-          <w:instrText xml:space="preserve"> PAGEREF _Toc119267205 \h </w:instrText>
+          <w:instrText xml:space="preserve"> PAGEREF _Toc119424743 \h </w:instrText>
         </w:r>
         <w:r>
           <w:rPr>
@@ -7905,7 +8080,7 @@
           <w:lang w:eastAsia="es-ES"/>
         </w:rPr>
       </w:pPr>
-      <w:hyperlink w:anchor="_Toc119267206" w:history="1">
+      <w:hyperlink w:anchor="_Toc119424744" w:history="1">
         <w:r>
           <w:rPr>
             <w:rStyle w:val="Hipervnculo"/>
@@ -7932,7 +8107,7 @@
             <w:noProof/>
             <w:webHidden/>
           </w:rPr>
-          <w:instrText xml:space="preserve"> PAGEREF _Toc119267206 \h </w:instrText>
+          <w:instrText xml:space="preserve"> PAGEREF _Toc119424744 \h </w:instrText>
         </w:r>
         <w:r>
           <w:rPr>
@@ -7988,8 +8163,8 @@
           <w:szCs w:val="52"/>
         </w:rPr>
       </w:pPr>
-      <w:bookmarkStart w:id="3" w:name="_Toc119267210"/>
-      <w:bookmarkStart w:id="4" w:name="_Ref119268041"/>
+      <w:bookmarkStart w:id="3" w:name="_Ref119268041"/>
+      <w:bookmarkStart w:id="4" w:name="_Toc119424675"/>
       <w:r>
         <w:rPr>
           <w:sz w:val="52"/>
@@ -7998,7 +8173,7 @@
         <w:lastRenderedPageBreak/>
         <w:t>Términos</w:t>
       </w:r>
-      <w:bookmarkEnd w:id="2"/>
+      <w:bookmarkEnd w:id="1"/>
       <w:bookmarkEnd w:id="3"/>
       <w:bookmarkEnd w:id="4"/>
     </w:p>
@@ -9364,8 +9539,8 @@
           <w:lang w:val="en-US"/>
         </w:rPr>
       </w:pPr>
-      <w:bookmarkStart w:id="7" w:name="_Toc119267211"/>
-      <w:bookmarkStart w:id="8" w:name="_Ref119268108"/>
+      <w:bookmarkStart w:id="7" w:name="_Ref119268108"/>
+      <w:bookmarkStart w:id="8" w:name="_Toc119424676"/>
       <w:proofErr w:type="spellStart"/>
       <w:r>
         <w:rPr>
@@ -9517,9 +9692,66 @@
           <w:szCs w:val="24"/>
           <w:lang w:val="en-US"/>
         </w:rPr>
-        <w:t>GRU</w:t>
-      </w:r>
-      <w:r>
+        <w:t xml:space="preserve">GPG </w:t>
+      </w:r>
+      <w:proofErr w:type="spellStart"/>
+      <w:r>
+        <w:rPr>
+          <w:sz w:val="24"/>
+          <w:szCs w:val="24"/>
+          <w:lang w:val="en-US"/>
+        </w:rPr>
+        <w:t>Grafo</w:t>
+      </w:r>
+      <w:proofErr w:type="spellEnd"/>
+      <w:r>
+        <w:rPr>
+          <w:sz w:val="24"/>
+          <w:szCs w:val="24"/>
+          <w:lang w:val="en-US"/>
+        </w:rPr>
+        <w:t xml:space="preserve"> </w:t>
+      </w:r>
+      <w:proofErr w:type="spellStart"/>
+      <w:r>
+        <w:rPr>
+          <w:sz w:val="24"/>
+          <w:szCs w:val="24"/>
+          <w:lang w:val="en-US"/>
+        </w:rPr>
+        <w:t>Preentrando</w:t>
+      </w:r>
+      <w:proofErr w:type="spellEnd"/>
+      <w:r>
+        <w:rPr>
+          <w:sz w:val="24"/>
+          <w:szCs w:val="24"/>
+          <w:lang w:val="en-US"/>
+        </w:rPr>
+        <w:t xml:space="preserve"> </w:t>
+      </w:r>
+      <w:proofErr w:type="spellStart"/>
+      <w:r>
+        <w:rPr>
+          <w:sz w:val="24"/>
+          <w:szCs w:val="24"/>
+          <w:lang w:val="en-US"/>
+        </w:rPr>
+        <w:t>Generativo</w:t>
+      </w:r>
+      <w:proofErr w:type="spellEnd"/>
+      <w:r>
+        <w:rPr>
+          <w:sz w:val="24"/>
+          <w:szCs w:val="24"/>
+          <w:lang w:val="en-US"/>
+        </w:rPr>
+        <w:t>.</w:t>
+      </w:r>
+    </w:p>
+    <w:p>
+      <w:pPr>
+        <w:jc w:val="both"/>
         <w:rPr>
           <w:b/>
           <w:bCs/>
@@ -9527,20 +9759,18 @@
           <w:szCs w:val="24"/>
           <w:lang w:val="en-US"/>
         </w:rPr>
-        <w:t xml:space="preserve"> </w:t>
-      </w:r>
-      <w:r>
+      </w:pPr>
+    </w:p>
+    <w:p>
+      <w:pPr>
+        <w:jc w:val="both"/>
         <w:rPr>
           <w:sz w:val="24"/>
           <w:szCs w:val="24"/>
           <w:lang w:val="en-US"/>
         </w:rPr>
-        <w:t>Gated Recurrent Unit.</w:t>
-      </w:r>
-    </w:p>
-    <w:p>
-      <w:pPr>
-        <w:jc w:val="both"/>
+      </w:pPr>
+      <w:r>
         <w:rPr>
           <w:b/>
           <w:bCs/>
@@ -9548,17 +9778,8 @@
           <w:szCs w:val="24"/>
           <w:lang w:val="en-US"/>
         </w:rPr>
-      </w:pPr>
-    </w:p>
-    <w:p>
-      <w:pPr>
-        <w:jc w:val="both"/>
-        <w:rPr>
-          <w:sz w:val="24"/>
-          <w:szCs w:val="24"/>
-          <w:lang w:val="en-US"/>
-        </w:rPr>
-      </w:pPr>
+        <w:t>GRU</w:t>
+      </w:r>
       <w:r>
         <w:rPr>
           <w:b/>
@@ -9567,7 +9788,7 @@
           <w:szCs w:val="24"/>
           <w:lang w:val="en-US"/>
         </w:rPr>
-        <w:t xml:space="preserve">GUI </w:t>
+        <w:t xml:space="preserve"> </w:t>
       </w:r>
       <w:r>
         <w:rPr>
@@ -9575,29 +9796,12 @@
           <w:szCs w:val="24"/>
           <w:lang w:val="en-US"/>
         </w:rPr>
-        <w:t>Graphical User Interface.</w:t>
-      </w:r>
-    </w:p>
-    <w:p>
-      <w:pPr>
-        <w:jc w:val="both"/>
-        <w:rPr>
-          <w:sz w:val="24"/>
-          <w:szCs w:val="24"/>
-          <w:lang w:val="en-US"/>
-        </w:rPr>
-      </w:pPr>
-    </w:p>
-    <w:p>
-      <w:pPr>
-        <w:jc w:val="both"/>
-        <w:rPr>
-          <w:sz w:val="24"/>
-          <w:szCs w:val="24"/>
-          <w:lang w:val="en-US"/>
-        </w:rPr>
-      </w:pPr>
-      <w:r>
+        <w:t>Gated Recurrent Unit.</w:t>
+      </w:r>
+    </w:p>
+    <w:p>
+      <w:pPr>
+        <w:jc w:val="both"/>
         <w:rPr>
           <w:b/>
           <w:bCs/>
@@ -9605,20 +9809,18 @@
           <w:szCs w:val="24"/>
           <w:lang w:val="en-US"/>
         </w:rPr>
-        <w:t xml:space="preserve">HMM </w:t>
-      </w:r>
-      <w:r>
+      </w:pPr>
+    </w:p>
+    <w:p>
+      <w:pPr>
+        <w:jc w:val="both"/>
         <w:rPr>
           <w:sz w:val="24"/>
           <w:szCs w:val="24"/>
           <w:lang w:val="en-US"/>
         </w:rPr>
-        <w:t>Hidden Markov Models.</w:t>
-      </w:r>
-    </w:p>
-    <w:p>
-      <w:pPr>
-        <w:jc w:val="both"/>
+      </w:pPr>
+      <w:r>
         <w:rPr>
           <w:b/>
           <w:bCs/>
@@ -9626,6 +9828,25 @@
           <w:szCs w:val="24"/>
           <w:lang w:val="en-US"/>
         </w:rPr>
+        <w:t xml:space="preserve">GUI </w:t>
+      </w:r>
+      <w:r>
+        <w:rPr>
+          <w:sz w:val="24"/>
+          <w:szCs w:val="24"/>
+          <w:lang w:val="en-US"/>
+        </w:rPr>
+        <w:t>Graphical User Interface.</w:t>
+      </w:r>
+    </w:p>
+    <w:p>
+      <w:pPr>
+        <w:jc w:val="both"/>
+        <w:rPr>
+          <w:sz w:val="24"/>
+          <w:szCs w:val="24"/>
+          <w:lang w:val="en-US"/>
+        </w:rPr>
       </w:pPr>
     </w:p>
     <w:p>
@@ -9645,7 +9866,7 @@
           <w:szCs w:val="24"/>
           <w:lang w:val="en-US"/>
         </w:rPr>
-        <w:t xml:space="preserve">JSON </w:t>
+        <w:t xml:space="preserve">HMM </w:t>
       </w:r>
       <w:r>
         <w:rPr>
@@ -9653,7 +9874,7 @@
           <w:szCs w:val="24"/>
           <w:lang w:val="en-US"/>
         </w:rPr>
-        <w:t>JavaScript Object Notation.</w:t>
+        <w:t>Hidden Markov Models.</w:t>
       </w:r>
     </w:p>
     <w:p>
@@ -9685,9 +9906,20 @@
           <w:szCs w:val="24"/>
           <w:lang w:val="en-US"/>
         </w:rPr>
-        <w:t>LSTM</w:t>
-      </w:r>
-      <w:r>
+        <w:t xml:space="preserve">JSON </w:t>
+      </w:r>
+      <w:r>
+        <w:rPr>
+          <w:sz w:val="24"/>
+          <w:szCs w:val="24"/>
+          <w:lang w:val="en-US"/>
+        </w:rPr>
+        <w:t>JavaScript Object Notation.</w:t>
+      </w:r>
+    </w:p>
+    <w:p>
+      <w:pPr>
+        <w:jc w:val="both"/>
         <w:rPr>
           <w:b/>
           <w:bCs/>
@@ -9695,20 +9927,18 @@
           <w:szCs w:val="24"/>
           <w:lang w:val="en-US"/>
         </w:rPr>
-        <w:t xml:space="preserve"> </w:t>
-      </w:r>
-      <w:r>
+      </w:pPr>
+    </w:p>
+    <w:p>
+      <w:pPr>
+        <w:jc w:val="both"/>
         <w:rPr>
           <w:sz w:val="24"/>
           <w:szCs w:val="24"/>
           <w:lang w:val="en-US"/>
         </w:rPr>
-        <w:t>Long-Short Term Memory.</w:t>
-      </w:r>
-    </w:p>
-    <w:p>
-      <w:pPr>
-        <w:jc w:val="both"/>
+      </w:pPr>
+      <w:r>
         <w:rPr>
           <w:b/>
           <w:bCs/>
@@ -9716,17 +9946,8 @@
           <w:szCs w:val="24"/>
           <w:lang w:val="en-US"/>
         </w:rPr>
-      </w:pPr>
-    </w:p>
-    <w:p>
-      <w:pPr>
-        <w:jc w:val="both"/>
-        <w:rPr>
-          <w:sz w:val="24"/>
-          <w:szCs w:val="24"/>
-          <w:lang w:val="en-US"/>
-        </w:rPr>
-      </w:pPr>
+        <w:t>LSTM</w:t>
+      </w:r>
       <w:r>
         <w:rPr>
           <w:b/>
@@ -9735,7 +9956,7 @@
           <w:szCs w:val="24"/>
           <w:lang w:val="en-US"/>
         </w:rPr>
-        <w:t xml:space="preserve">NLP </w:t>
+        <w:t xml:space="preserve"> </w:t>
       </w:r>
       <w:r>
         <w:rPr>
@@ -9743,7 +9964,7 @@
           <w:szCs w:val="24"/>
           <w:lang w:val="en-US"/>
         </w:rPr>
-        <w:t>Natural Language Processing.</w:t>
+        <w:t>Long-Short Term Memory.</w:t>
       </w:r>
     </w:p>
     <w:p>
@@ -9775,7 +9996,7 @@
           <w:szCs w:val="24"/>
           <w:lang w:val="en-US"/>
         </w:rPr>
-        <w:t xml:space="preserve">OOP </w:t>
+        <w:t xml:space="preserve">NLP </w:t>
       </w:r>
       <w:r>
         <w:rPr>
@@ -9783,29 +10004,12 @@
           <w:szCs w:val="24"/>
           <w:lang w:val="en-US"/>
         </w:rPr>
-        <w:t>Object Oriented Programming.</w:t>
-      </w:r>
-    </w:p>
-    <w:p>
-      <w:pPr>
-        <w:jc w:val="both"/>
-        <w:rPr>
-          <w:sz w:val="24"/>
-          <w:szCs w:val="24"/>
-          <w:lang w:val="en-US"/>
-        </w:rPr>
-      </w:pPr>
-    </w:p>
-    <w:p>
-      <w:pPr>
-        <w:jc w:val="both"/>
-        <w:rPr>
-          <w:sz w:val="24"/>
-          <w:szCs w:val="24"/>
-          <w:lang w:val="en-US"/>
-        </w:rPr>
-      </w:pPr>
-      <w:r>
+        <w:t>Natural Language Processing.</w:t>
+      </w:r>
+    </w:p>
+    <w:p>
+      <w:pPr>
+        <w:jc w:val="both"/>
         <w:rPr>
           <w:b/>
           <w:bCs/>
@@ -9813,25 +10017,6 @@
           <w:szCs w:val="24"/>
           <w:lang w:val="en-US"/>
         </w:rPr>
-        <w:t>ORM</w:t>
-      </w:r>
-      <w:r>
-        <w:rPr>
-          <w:sz w:val="24"/>
-          <w:szCs w:val="24"/>
-          <w:lang w:val="en-US"/>
-        </w:rPr>
-        <w:t xml:space="preserve"> Object-Relational Mapping.</w:t>
-      </w:r>
-    </w:p>
-    <w:p>
-      <w:pPr>
-        <w:jc w:val="both"/>
-        <w:rPr>
-          <w:sz w:val="24"/>
-          <w:szCs w:val="24"/>
-          <w:lang w:val="en-US"/>
-        </w:rPr>
       </w:pPr>
     </w:p>
     <w:p>
@@ -9851,7 +10036,7 @@
           <w:szCs w:val="24"/>
           <w:lang w:val="en-US"/>
         </w:rPr>
-        <w:t xml:space="preserve">RNN </w:t>
+        <w:t xml:space="preserve">OOP </w:t>
       </w:r>
       <w:r>
         <w:rPr>
@@ -9859,7 +10044,7 @@
           <w:szCs w:val="24"/>
           <w:lang w:val="en-US"/>
         </w:rPr>
-        <w:t>Recurrent Neural Network.</w:t>
+        <w:t>Object Oriented Programming.</w:t>
       </w:r>
     </w:p>
     <w:p>
@@ -9889,7 +10074,7 @@
           <w:szCs w:val="24"/>
           <w:lang w:val="en-US"/>
         </w:rPr>
-        <w:t xml:space="preserve">SVM </w:t>
+        <w:t>ORM</w:t>
       </w:r>
       <w:r>
         <w:rPr>
@@ -9897,7 +10082,7 @@
           <w:szCs w:val="24"/>
           <w:lang w:val="en-US"/>
         </w:rPr>
-        <w:t>Support Vector Machines.</w:t>
+        <w:t xml:space="preserve"> Object-Relational Mapping.</w:t>
       </w:r>
     </w:p>
     <w:p>
@@ -9919,26 +10104,24 @@
           <w:lang w:val="en-US"/>
         </w:rPr>
       </w:pPr>
-    </w:p>
-    <w:p>
-      <w:pPr>
-        <w:jc w:val="both"/>
-        <w:rPr>
+      <w:r>
+        <w:rPr>
+          <w:b/>
+          <w:bCs/>
           <w:sz w:val="24"/>
           <w:szCs w:val="24"/>
           <w:lang w:val="en-US"/>
         </w:rPr>
-      </w:pPr>
-    </w:p>
-    <w:p>
-      <w:pPr>
-        <w:jc w:val="both"/>
+        <w:t xml:space="preserve">RNN </w:t>
+      </w:r>
+      <w:r>
         <w:rPr>
           <w:sz w:val="24"/>
           <w:szCs w:val="24"/>
           <w:lang w:val="en-US"/>
         </w:rPr>
-      </w:pPr>
+        <w:t>Recurrent Neural Network.</w:t>
+      </w:r>
     </w:p>
     <w:p>
       <w:pPr>
@@ -9949,12 +10132,90 @@
           <w:lang w:val="en-US"/>
         </w:rPr>
       </w:pPr>
-      <w:r>
+    </w:p>
+    <w:p>
+      <w:pPr>
+        <w:jc w:val="both"/>
         <w:rPr>
           <w:sz w:val="24"/>
           <w:szCs w:val="24"/>
           <w:lang w:val="en-US"/>
         </w:rPr>
+      </w:pPr>
+      <w:r>
+        <w:rPr>
+          <w:b/>
+          <w:bCs/>
+          <w:sz w:val="24"/>
+          <w:szCs w:val="24"/>
+          <w:lang w:val="en-US"/>
+        </w:rPr>
+        <w:t xml:space="preserve">SVM </w:t>
+      </w:r>
+      <w:r>
+        <w:rPr>
+          <w:sz w:val="24"/>
+          <w:szCs w:val="24"/>
+          <w:lang w:val="en-US"/>
+        </w:rPr>
+        <w:t>Support Vector Machines.</w:t>
+      </w:r>
+    </w:p>
+    <w:p>
+      <w:pPr>
+        <w:jc w:val="both"/>
+        <w:rPr>
+          <w:sz w:val="24"/>
+          <w:szCs w:val="24"/>
+          <w:lang w:val="en-US"/>
+        </w:rPr>
+      </w:pPr>
+    </w:p>
+    <w:p>
+      <w:pPr>
+        <w:jc w:val="both"/>
+        <w:rPr>
+          <w:sz w:val="24"/>
+          <w:szCs w:val="24"/>
+          <w:lang w:val="en-US"/>
+        </w:rPr>
+      </w:pPr>
+    </w:p>
+    <w:p>
+      <w:pPr>
+        <w:jc w:val="both"/>
+        <w:rPr>
+          <w:sz w:val="24"/>
+          <w:szCs w:val="24"/>
+          <w:lang w:val="en-US"/>
+        </w:rPr>
+      </w:pPr>
+    </w:p>
+    <w:p>
+      <w:pPr>
+        <w:jc w:val="both"/>
+        <w:rPr>
+          <w:sz w:val="24"/>
+          <w:szCs w:val="24"/>
+          <w:lang w:val="en-US"/>
+        </w:rPr>
+      </w:pPr>
+    </w:p>
+    <w:p>
+      <w:pPr>
+        <w:jc w:val="both"/>
+        <w:rPr>
+          <w:sz w:val="24"/>
+          <w:szCs w:val="24"/>
+          <w:lang w:val="en-US"/>
+        </w:rPr>
+      </w:pPr>
+      <w:r>
+        <w:rPr>
+          <w:sz w:val="24"/>
+          <w:szCs w:val="24"/>
+          <w:lang w:val="en-US"/>
+        </w:rPr>
         <w:br w:type="page"/>
       </w:r>
     </w:p>
@@ -9962,7 +10223,7 @@
       <w:pPr>
         <w:pStyle w:val="Ttulo1"/>
       </w:pPr>
-      <w:bookmarkStart w:id="9" w:name="_Toc119267212"/>
+      <w:bookmarkStart w:id="9" w:name="_Toc119424677"/>
       <w:r>
         <w:lastRenderedPageBreak/>
         <w:t>Introducción</w:t>
@@ -10282,7 +10543,7 @@
       <w:pPr>
         <w:pStyle w:val="Ttulo2"/>
       </w:pPr>
-      <w:bookmarkStart w:id="10" w:name="_Toc119267213"/>
+      <w:bookmarkStart w:id="10" w:name="_Toc119424678"/>
       <w:r>
         <w:t>Propósito</w:t>
       </w:r>
@@ -10410,19 +10671,31 @@
         </w:rPr>
         <w:t xml:space="preserve"> </w:t>
       </w:r>
-      <w:proofErr w:type="spellStart"/>
-      <w:r>
-        <w:rPr>
-          <w:rFonts w:cs="Arial"/>
-        </w:rPr>
-        <w:t>Aún</w:t>
-      </w:r>
-      <w:proofErr w:type="spellEnd"/>
-      <w:r>
-        <w:rPr>
-          <w:rFonts w:cs="Arial"/>
-        </w:rPr>
-        <w:t xml:space="preserve"> así </w:t>
+      <w:r>
+        <w:rPr>
+          <w:rFonts w:cs="Arial"/>
+        </w:rPr>
+        <w:t>Aun</w:t>
+      </w:r>
+      <w:r>
+        <w:rPr>
+          <w:rFonts w:cs="Arial"/>
+        </w:rPr>
+        <w:t xml:space="preserve"> </w:t>
+      </w:r>
+      <w:proofErr w:type="gramStart"/>
+      <w:r>
+        <w:rPr>
+          <w:rFonts w:cs="Arial"/>
+        </w:rPr>
+        <w:t>así</w:t>
+      </w:r>
+      <w:proofErr w:type="gramEnd"/>
+      <w:r>
+        <w:rPr>
+          <w:rFonts w:cs="Arial"/>
+        </w:rPr>
+        <w:t xml:space="preserve"> </w:t>
       </w:r>
       <w:r>
         <w:rPr>
@@ -10465,7 +10738,7 @@
       <w:pPr>
         <w:pStyle w:val="Ttulo2"/>
       </w:pPr>
-      <w:bookmarkStart w:id="11" w:name="_Toc119267214"/>
+      <w:bookmarkStart w:id="11" w:name="_Toc119424679"/>
       <w:r>
         <w:t>Justificación</w:t>
       </w:r>
@@ -10557,7 +10830,7 @@
       </w:pPr>
       <w:bookmarkStart w:id="12" w:name="_Ref119085197"/>
       <w:bookmarkStart w:id="13" w:name="_Ref119085249"/>
-      <w:bookmarkStart w:id="14" w:name="_Toc119267215"/>
+      <w:bookmarkStart w:id="14" w:name="_Toc119424680"/>
       <w:r>
         <w:t>Objetivos</w:t>
       </w:r>
@@ -10628,7 +10901,7 @@
       <w:pPr>
         <w:pStyle w:val="Ttulo3"/>
       </w:pPr>
-      <w:bookmarkStart w:id="15" w:name="_Toc119267216"/>
+      <w:bookmarkStart w:id="15" w:name="_Toc119424681"/>
       <w:r>
         <w:t>Objetivos Primarios</w:t>
       </w:r>
@@ -11050,7 +11323,7 @@
       <w:pPr>
         <w:pStyle w:val="Ttulo3"/>
       </w:pPr>
-      <w:bookmarkStart w:id="16" w:name="_Toc119267217"/>
+      <w:bookmarkStart w:id="16" w:name="_Toc119424682"/>
       <w:r>
         <w:t>Objetivos Secundarios</w:t>
       </w:r>
@@ -11210,7 +11483,7 @@
       <w:pPr>
         <w:pStyle w:val="Ttulo3"/>
       </w:pPr>
-      <w:bookmarkStart w:id="17" w:name="_Toc119267218"/>
+      <w:bookmarkStart w:id="17" w:name="_Toc119424683"/>
       <w:r>
         <w:t>Requisitos no funcionales</w:t>
       </w:r>
@@ -11383,7 +11656,7 @@
       <w:pPr>
         <w:pStyle w:val="Ttulo2"/>
       </w:pPr>
-      <w:bookmarkStart w:id="18" w:name="_Toc119267219"/>
+      <w:bookmarkStart w:id="18" w:name="_Toc119424684"/>
       <w:r>
         <w:t>Metodología</w:t>
       </w:r>
@@ -11588,7 +11861,7 @@
         </w:rPr>
       </w:pPr>
       <w:bookmarkStart w:id="19" w:name="_Ref115861974"/>
-      <w:bookmarkStart w:id="20" w:name="_Toc119269536"/>
+      <w:bookmarkStart w:id="20" w:name="_Toc119424722"/>
       <w:r>
         <w:rPr>
           <w:i w:val="0"/>
@@ -11728,7 +12001,7 @@
       <w:pPr>
         <w:pStyle w:val="Ttulo3"/>
       </w:pPr>
-      <w:bookmarkStart w:id="21" w:name="_Toc119267220"/>
+      <w:bookmarkStart w:id="21" w:name="_Toc119424685"/>
       <w:r>
         <w:t>Terminología</w:t>
       </w:r>
@@ -11814,7 +12087,7 @@
       <w:pPr>
         <w:pStyle w:val="Ttulo3"/>
       </w:pPr>
-      <w:bookmarkStart w:id="22" w:name="_Toc119267221"/>
+      <w:bookmarkStart w:id="22" w:name="_Toc119424686"/>
       <w:r>
         <w:t>Licencia</w:t>
       </w:r>
@@ -11943,7 +12216,7 @@
       <w:pPr>
         <w:pStyle w:val="Ttulo2"/>
       </w:pPr>
-      <w:bookmarkStart w:id="23" w:name="_Toc119267222"/>
+      <w:bookmarkStart w:id="23" w:name="_Toc119424687"/>
       <w:r>
         <w:t>Estado del arte</w:t>
       </w:r>
@@ -12389,7 +12662,7 @@
       </w:pPr>
       <w:bookmarkStart w:id="24" w:name="_Ref119262742"/>
       <w:bookmarkStart w:id="25" w:name="_Ref119262746"/>
-      <w:bookmarkStart w:id="26" w:name="_Toc119267223"/>
+      <w:bookmarkStart w:id="26" w:name="_Toc119424688"/>
       <w:r>
         <w:t>GP</w:t>
       </w:r>
@@ -12670,7 +12943,7 @@
       <w:pPr>
         <w:pStyle w:val="Ttulo1"/>
       </w:pPr>
-      <w:bookmarkStart w:id="27" w:name="_Toc119267224"/>
+      <w:bookmarkStart w:id="27" w:name="_Toc119424689"/>
       <w:r>
         <w:lastRenderedPageBreak/>
         <w:t>Fundamentos</w:t>
@@ -12679,6 +12952,27 @@
         <w:t xml:space="preserve"> Teóricos</w:t>
       </w:r>
       <w:bookmarkEnd w:id="27"/>
+    </w:p>
+    <w:p>
+      <w:pPr>
+        <w:jc w:val="both"/>
+      </w:pPr>
+    </w:p>
+    <w:p>
+      <w:pPr>
+        <w:jc w:val="both"/>
+      </w:pPr>
+      <w:r>
+        <w:t xml:space="preserve">En este capítulo se exponen los conceptos teóricos </w:t>
+      </w:r>
+      <w:proofErr w:type="spellStart"/>
+      <w:r>
+        <w:t>ha</w:t>
+      </w:r>
+      <w:proofErr w:type="spellEnd"/>
+      <w:r>
+        <w:t xml:space="preserve"> asimilar para poder llevar a cabo el desarrollo del sistema pretendido. </w:t>
+      </w:r>
     </w:p>
     <w:p>
       <w:pPr>
@@ -12734,6 +13028,7 @@
       <w:bookmarkStart w:id="58" w:name="_Toc119238144"/>
       <w:bookmarkStart w:id="59" w:name="_Toc119262950"/>
       <w:bookmarkStart w:id="60" w:name="_Toc119267225"/>
+      <w:bookmarkStart w:id="61" w:name="_Toc119424690"/>
       <w:bookmarkEnd w:id="28"/>
       <w:bookmarkEnd w:id="29"/>
       <w:bookmarkEnd w:id="30"/>
@@ -12767,18 +13062,19 @@
       <w:bookmarkEnd w:id="58"/>
       <w:bookmarkEnd w:id="59"/>
       <w:bookmarkEnd w:id="60"/>
+      <w:bookmarkEnd w:id="61"/>
     </w:p>
     <w:p>
       <w:pPr>
         <w:pStyle w:val="Ttulo2"/>
       </w:pPr>
-      <w:bookmarkStart w:id="61" w:name="_Ref119061719"/>
-      <w:bookmarkStart w:id="62" w:name="_Toc119267226"/>
+      <w:bookmarkStart w:id="62" w:name="_Ref119061719"/>
+      <w:bookmarkStart w:id="63" w:name="_Toc119424691"/>
       <w:r>
         <w:t>Modelación del lenguaje</w:t>
       </w:r>
-      <w:bookmarkEnd w:id="61"/>
       <w:bookmarkEnd w:id="62"/>
+      <w:bookmarkEnd w:id="63"/>
     </w:p>
     <w:p>
       <w:pPr>
@@ -14039,14 +14335,14 @@
       <w:pPr>
         <w:pStyle w:val="Ttulo3"/>
       </w:pPr>
-      <w:bookmarkStart w:id="63" w:name="_Toc119267227"/>
+      <w:bookmarkStart w:id="64" w:name="_Toc119424692"/>
       <w:r>
         <w:t xml:space="preserve">Modelos de </w:t>
       </w:r>
       <w:r>
         <w:t>N-gramas</w:t>
       </w:r>
-      <w:bookmarkEnd w:id="63"/>
+      <w:bookmarkEnd w:id="64"/>
     </w:p>
     <w:p>
       <w:pPr>
@@ -14127,6 +14423,7 @@
         <w:jc w:val="both"/>
       </w:pPr>
       <w:r>
+        <w:lastRenderedPageBreak/>
         <w:t xml:space="preserve">Dependiendo de la </w:t>
       </w:r>
       <w:r>
@@ -14156,11 +14453,7 @@
         <w:t xml:space="preserve"> palabras haciendo uso de espacios y signos de puntuación como separadores.</w:t>
       </w:r>
       <w:r>
-        <w:t xml:space="preserve"> </w:t>
-      </w:r>
-      <w:r>
-        <w:lastRenderedPageBreak/>
-        <w:t xml:space="preserve">Diferenciamos entre unigramas, bigramas, trigramas, … en función del número de </w:t>
+        <w:t xml:space="preserve"> Diferenciamos entre unigramas, bigramas, trigramas, … en función del número de </w:t>
       </w:r>
       <w:r>
         <w:rPr>
@@ -14293,8 +14586,8 @@
           <w:szCs w:val="22"/>
         </w:rPr>
       </w:pPr>
-      <w:bookmarkStart w:id="64" w:name="_Ref115955189"/>
-      <w:bookmarkStart w:id="65" w:name="_Toc119269537"/>
+      <w:bookmarkStart w:id="65" w:name="_Ref115955189"/>
+      <w:bookmarkStart w:id="66" w:name="_Toc119424723"/>
       <w:r>
         <w:rPr>
           <w:i w:val="0"/>
@@ -14417,7 +14710,7 @@
         </w:rPr>
         <w:fldChar w:fldCharType="end"/>
       </w:r>
-      <w:bookmarkEnd w:id="64"/>
+      <w:bookmarkEnd w:id="65"/>
       <w:r>
         <w:rPr>
           <w:i w:val="0"/>
@@ -14458,7 +14751,7 @@
         </w:rPr>
         <w:t xml:space="preserve"> usando como token las palabras</w:t>
       </w:r>
-      <w:bookmarkEnd w:id="65"/>
+      <w:bookmarkEnd w:id="66"/>
     </w:p>
     <w:p>
       <w:pPr>
@@ -14920,12 +15213,19 @@
         <w:rPr>
           <w:rFonts w:eastAsiaTheme="minorEastAsia"/>
         </w:rPr>
-        <w:t xml:space="preserve"> presentar mayores niveles más contexto podremos tener en cuenta</w:t>
+        <w:t xml:space="preserve"> presentar mayores niveles más contexto podremos tener </w:t>
       </w:r>
       <w:r>
         <w:rPr>
           <w:rFonts w:eastAsiaTheme="minorEastAsia"/>
         </w:rPr>
+        <w:lastRenderedPageBreak/>
+        <w:t>en cuenta</w:t>
+      </w:r>
+      <w:r>
+        <w:rPr>
+          <w:rFonts w:eastAsiaTheme="minorEastAsia"/>
+        </w:rPr>
         <w:t xml:space="preserve"> </w:t>
       </w:r>
       <w:r>
@@ -14972,14 +15272,7 @@
         <w:rPr>
           <w:rFonts w:eastAsiaTheme="minorEastAsia"/>
         </w:rPr>
-        <w:t xml:space="preserve">El problema de intentar hacer los n-gramas de gran tamaño es que cuanto mayor es el </w:t>
-      </w:r>
-      <w:r>
-        <w:rPr>
-          <w:rFonts w:eastAsiaTheme="minorEastAsia"/>
-        </w:rPr>
-        <w:lastRenderedPageBreak/>
-        <w:t xml:space="preserve">tamaño más posibilidad hay de que aparezcan n-gramas </w:t>
+        <w:t xml:space="preserve">El problema de intentar hacer los n-gramas de gran tamaño es que cuanto mayor es el tamaño más posibilidad hay de que aparezcan n-gramas </w:t>
       </w:r>
       <w:r>
         <w:rPr>
@@ -15335,11 +15628,11 @@
       <w:pPr>
         <w:pStyle w:val="Ttulo2"/>
       </w:pPr>
-      <w:bookmarkStart w:id="66" w:name="_Toc119267228"/>
+      <w:bookmarkStart w:id="67" w:name="_Toc119424693"/>
       <w:r>
         <w:t>Grafos</w:t>
       </w:r>
-      <w:bookmarkEnd w:id="66"/>
+      <w:bookmarkEnd w:id="67"/>
     </w:p>
     <w:p>
       <w:pPr>
@@ -15534,9 +15827,9 @@
           <w:szCs w:val="22"/>
         </w:rPr>
       </w:pPr>
-      <w:bookmarkStart w:id="67" w:name="_Ref115966236"/>
-      <w:bookmarkStart w:id="68" w:name="_Ref115966233"/>
-      <w:bookmarkStart w:id="69" w:name="_Toc119269538"/>
+      <w:bookmarkStart w:id="68" w:name="_Ref115966236"/>
+      <w:bookmarkStart w:id="69" w:name="_Ref115966233"/>
+      <w:bookmarkStart w:id="70" w:name="_Toc119424724"/>
       <w:r>
         <w:rPr>
           <w:i w:val="0"/>
@@ -15659,7 +15952,7 @@
         </w:rPr>
         <w:fldChar w:fldCharType="end"/>
       </w:r>
-      <w:bookmarkEnd w:id="67"/>
+      <w:bookmarkEnd w:id="68"/>
       <w:r>
         <w:rPr>
           <w:i w:val="0"/>
@@ -15670,7 +15963,7 @@
         </w:rPr>
         <w:t xml:space="preserve">: </w:t>
       </w:r>
-      <w:bookmarkEnd w:id="68"/>
+      <w:bookmarkEnd w:id="69"/>
       <w:r>
         <w:rPr>
           <w:i w:val="0"/>
@@ -15681,7 +15974,7 @@
         </w:rPr>
         <w:t>Ejemplo de grafo de unigramas a nivel de palabras</w:t>
       </w:r>
-      <w:bookmarkEnd w:id="69"/>
+      <w:bookmarkEnd w:id="70"/>
     </w:p>
     <w:p>
       <w:pPr>
@@ -15708,17 +16001,17 @@
         <w:t>realizada por varias</w:t>
       </w:r>
       <w:r>
-        <w:t xml:space="preserve"> estructuras de datos diferentes, matrices de vectores, vectores de instancias de objetos, etcétera. La razón por la </w:t>
+        <w:t xml:space="preserve"> estructuras de datos diferentes, matrices de vectores, vectores de instancias de </w:t>
+      </w:r>
+      <w:r>
+        <w:lastRenderedPageBreak/>
+        <w:t xml:space="preserve">objetos, etcétera. La razón por la </w:t>
       </w:r>
       <w:r>
         <w:t>cual</w:t>
       </w:r>
       <w:r>
-        <w:t xml:space="preserve"> se ha escogido el grafo como estructura para representar dichas conexiones es dado a la facilidad que presenta para recorrerlo, sobre todo teniendo en cuenta que la base de datos elegida para el proyecto es una </w:t>
-      </w:r>
-      <w:r>
-        <w:lastRenderedPageBreak/>
-        <w:t>base de datos orientada a grafos.</w:t>
+        <w:t xml:space="preserve"> se ha escogido el grafo como estructura para representar dichas conexiones es dado a la facilidad que presenta para recorrerlo, sobre todo teniendo en cuenta que la base de datos elegida para el proyecto es una base de datos orientada a grafos.</w:t>
       </w:r>
     </w:p>
     <w:p/>
@@ -15740,12 +16033,12 @@
       <w:pPr>
         <w:pStyle w:val="Ttulo1"/>
       </w:pPr>
-      <w:bookmarkStart w:id="70" w:name="_Toc119267229"/>
+      <w:bookmarkStart w:id="71" w:name="_Toc119424694"/>
       <w:r>
         <w:lastRenderedPageBreak/>
         <w:t>GPG – Grafo Preentrenado Generativo</w:t>
       </w:r>
-      <w:bookmarkEnd w:id="70"/>
+      <w:bookmarkEnd w:id="71"/>
     </w:p>
     <w:p>
       <w:pPr>
@@ -15815,35 +16108,35 @@
           <w:szCs w:val="32"/>
         </w:rPr>
       </w:pPr>
-      <w:bookmarkStart w:id="71" w:name="_Toc115458465"/>
-      <w:bookmarkStart w:id="72" w:name="_Toc115778024"/>
-      <w:bookmarkStart w:id="73" w:name="_Toc115853672"/>
-      <w:bookmarkStart w:id="74" w:name="_Toc115856328"/>
-      <w:bookmarkStart w:id="75" w:name="_Toc115856517"/>
-      <w:bookmarkStart w:id="76" w:name="_Toc115942509"/>
-      <w:bookmarkStart w:id="77" w:name="_Toc115966825"/>
-      <w:bookmarkStart w:id="78" w:name="_Toc116294868"/>
-      <w:bookmarkStart w:id="79" w:name="_Toc116375523"/>
-      <w:bookmarkStart w:id="80" w:name="_Toc116556616"/>
-      <w:bookmarkStart w:id="81" w:name="_Toc116557289"/>
-      <w:bookmarkStart w:id="82" w:name="_Toc116890777"/>
-      <w:bookmarkStart w:id="83" w:name="_Toc118816373"/>
-      <w:bookmarkStart w:id="84" w:name="_Toc118912038"/>
-      <w:bookmarkStart w:id="85" w:name="_Toc118969773"/>
-      <w:bookmarkStart w:id="86" w:name="_Toc119001827"/>
-      <w:bookmarkStart w:id="87" w:name="_Toc119001874"/>
-      <w:bookmarkStart w:id="88" w:name="_Toc119062669"/>
-      <w:bookmarkStart w:id="89" w:name="_Toc119069316"/>
-      <w:bookmarkStart w:id="90" w:name="_Toc119083643"/>
-      <w:bookmarkStart w:id="91" w:name="_Toc119141810"/>
-      <w:bookmarkStart w:id="92" w:name="_Toc119171536"/>
-      <w:bookmarkStart w:id="93" w:name="_Toc119184975"/>
-      <w:bookmarkStart w:id="94" w:name="_Toc119192833"/>
-      <w:bookmarkStart w:id="95" w:name="_Toc119229786"/>
-      <w:bookmarkStart w:id="96" w:name="_Toc119238149"/>
-      <w:bookmarkStart w:id="97" w:name="_Toc119262955"/>
-      <w:bookmarkStart w:id="98" w:name="_Toc119267230"/>
-      <w:bookmarkEnd w:id="71"/>
+      <w:bookmarkStart w:id="72" w:name="_Toc115458465"/>
+      <w:bookmarkStart w:id="73" w:name="_Toc115778024"/>
+      <w:bookmarkStart w:id="74" w:name="_Toc115853672"/>
+      <w:bookmarkStart w:id="75" w:name="_Toc115856328"/>
+      <w:bookmarkStart w:id="76" w:name="_Toc115856517"/>
+      <w:bookmarkStart w:id="77" w:name="_Toc115942509"/>
+      <w:bookmarkStart w:id="78" w:name="_Toc115966825"/>
+      <w:bookmarkStart w:id="79" w:name="_Toc116294868"/>
+      <w:bookmarkStart w:id="80" w:name="_Toc116375523"/>
+      <w:bookmarkStart w:id="81" w:name="_Toc116556616"/>
+      <w:bookmarkStart w:id="82" w:name="_Toc116557289"/>
+      <w:bookmarkStart w:id="83" w:name="_Toc116890777"/>
+      <w:bookmarkStart w:id="84" w:name="_Toc118816373"/>
+      <w:bookmarkStart w:id="85" w:name="_Toc118912038"/>
+      <w:bookmarkStart w:id="86" w:name="_Toc118969773"/>
+      <w:bookmarkStart w:id="87" w:name="_Toc119001827"/>
+      <w:bookmarkStart w:id="88" w:name="_Toc119001874"/>
+      <w:bookmarkStart w:id="89" w:name="_Toc119062669"/>
+      <w:bookmarkStart w:id="90" w:name="_Toc119069316"/>
+      <w:bookmarkStart w:id="91" w:name="_Toc119083643"/>
+      <w:bookmarkStart w:id="92" w:name="_Toc119141810"/>
+      <w:bookmarkStart w:id="93" w:name="_Toc119171536"/>
+      <w:bookmarkStart w:id="94" w:name="_Toc119184975"/>
+      <w:bookmarkStart w:id="95" w:name="_Toc119192833"/>
+      <w:bookmarkStart w:id="96" w:name="_Toc119229786"/>
+      <w:bookmarkStart w:id="97" w:name="_Toc119238149"/>
+      <w:bookmarkStart w:id="98" w:name="_Toc119262955"/>
+      <w:bookmarkStart w:id="99" w:name="_Toc119267230"/>
+      <w:bookmarkStart w:id="100" w:name="_Toc119424695"/>
       <w:bookmarkEnd w:id="72"/>
       <w:bookmarkEnd w:id="73"/>
       <w:bookmarkEnd w:id="74"/>
@@ -15871,32 +16164,34 @@
       <w:bookmarkEnd w:id="96"/>
       <w:bookmarkEnd w:id="97"/>
       <w:bookmarkEnd w:id="98"/>
+      <w:bookmarkEnd w:id="99"/>
+      <w:bookmarkEnd w:id="100"/>
     </w:p>
     <w:p>
       <w:pPr>
         <w:pStyle w:val="Ttulo2"/>
       </w:pPr>
-      <w:bookmarkStart w:id="99" w:name="_Toc119267231"/>
+      <w:bookmarkStart w:id="101" w:name="_Toc119424696"/>
       <w:r>
         <w:t>Conjunto de d</w:t>
       </w:r>
       <w:r>
         <w:t>atos</w:t>
       </w:r>
-      <w:bookmarkEnd w:id="99"/>
+      <w:bookmarkEnd w:id="101"/>
     </w:p>
     <w:p/>
     <w:p>
       <w:pPr>
         <w:pStyle w:val="Ttulo3"/>
       </w:pPr>
-      <w:bookmarkStart w:id="100" w:name="_Ref119145342"/>
-      <w:bookmarkStart w:id="101" w:name="_Toc119267232"/>
+      <w:bookmarkStart w:id="102" w:name="_Ref119145342"/>
+      <w:bookmarkStart w:id="103" w:name="_Toc119424697"/>
       <w:r>
         <w:t>Fuente de los datos</w:t>
       </w:r>
-      <w:bookmarkEnd w:id="100"/>
-      <w:bookmarkEnd w:id="101"/>
+      <w:bookmarkEnd w:id="102"/>
+      <w:bookmarkEnd w:id="103"/>
     </w:p>
     <w:p>
       <w:pPr>
@@ -17737,8 +18032,8 @@
           <w:szCs w:val="22"/>
         </w:rPr>
       </w:pPr>
-      <w:bookmarkStart w:id="102" w:name="_Ref117436045"/>
-      <w:bookmarkStart w:id="103" w:name="_Toc119267202"/>
+      <w:bookmarkStart w:id="104" w:name="_Ref117436045"/>
+      <w:bookmarkStart w:id="105" w:name="_Toc119424740"/>
       <w:r>
         <w:rPr>
           <w:i w:val="0"/>
@@ -17861,7 +18156,7 @@
         </w:rPr>
         <w:fldChar w:fldCharType="end"/>
       </w:r>
-      <w:bookmarkEnd w:id="102"/>
+      <w:bookmarkEnd w:id="104"/>
       <w:r>
         <w:rPr>
           <w:i w:val="0"/>
@@ -17892,7 +18187,7 @@
         </w:rPr>
         <w:t xml:space="preserve"> del conjunto de entrenamiento</w:t>
       </w:r>
-      <w:bookmarkEnd w:id="103"/>
+      <w:bookmarkEnd w:id="105"/>
     </w:p>
     <w:tbl>
       <w:tblPr>
@@ -18267,7 +18562,7 @@
           <w:szCs w:val="22"/>
         </w:rPr>
       </w:pPr>
-      <w:bookmarkStart w:id="104" w:name="_Toc119267203"/>
+      <w:bookmarkStart w:id="106" w:name="_Toc119424741"/>
       <w:r>
         <w:rPr>
           <w:i w:val="0"/>
@@ -18400,19 +18695,19 @@
         </w:rPr>
         <w:t>: Número de palabras y caracteres del conjunto de prueba</w:t>
       </w:r>
-      <w:bookmarkEnd w:id="104"/>
+      <w:bookmarkEnd w:id="106"/>
     </w:p>
     <w:p>
       <w:pPr>
         <w:pStyle w:val="Ttulo3"/>
       </w:pPr>
-      <w:bookmarkStart w:id="105" w:name="_Ref119150493"/>
-      <w:bookmarkStart w:id="106" w:name="_Toc119267233"/>
+      <w:bookmarkStart w:id="107" w:name="_Ref119150493"/>
+      <w:bookmarkStart w:id="108" w:name="_Toc119424698"/>
       <w:r>
         <w:t>Limpieza de los datos</w:t>
       </w:r>
-      <w:bookmarkEnd w:id="105"/>
-      <w:bookmarkEnd w:id="106"/>
+      <w:bookmarkEnd w:id="107"/>
+      <w:bookmarkEnd w:id="108"/>
     </w:p>
     <w:p>
       <w:pPr>
@@ -18730,8 +19025,8 @@
       <w:pPr>
         <w:pStyle w:val="Ttulo2"/>
       </w:pPr>
-      <w:bookmarkStart w:id="107" w:name="_Ref119264863"/>
-      <w:bookmarkStart w:id="108" w:name="_Toc119267234"/>
+      <w:bookmarkStart w:id="109" w:name="_Ref119264863"/>
+      <w:bookmarkStart w:id="110" w:name="_Toc119424699"/>
       <w:r>
         <w:t>Arquitectura</w:t>
       </w:r>
@@ -18741,8 +19036,8 @@
       <w:r>
         <w:t>del sistema</w:t>
       </w:r>
-      <w:bookmarkEnd w:id="107"/>
-      <w:bookmarkEnd w:id="108"/>
+      <w:bookmarkEnd w:id="109"/>
+      <w:bookmarkEnd w:id="110"/>
     </w:p>
     <w:p>
       <w:pPr>
@@ -18907,9 +19202,9 @@
           <w:szCs w:val="22"/>
         </w:rPr>
       </w:pPr>
-      <w:bookmarkStart w:id="109" w:name="_Ref119164783"/>
-      <w:bookmarkStart w:id="110" w:name="_Ref119264472"/>
-      <w:bookmarkStart w:id="111" w:name="_Toc119269539"/>
+      <w:bookmarkStart w:id="111" w:name="_Ref119164783"/>
+      <w:bookmarkStart w:id="112" w:name="_Ref119264472"/>
+      <w:bookmarkStart w:id="113" w:name="_Toc119424725"/>
       <w:r>
         <w:rPr>
           <w:i w:val="0"/>
@@ -19032,7 +19327,7 @@
         </w:rPr>
         <w:fldChar w:fldCharType="end"/>
       </w:r>
-      <w:bookmarkEnd w:id="109"/>
+      <w:bookmarkEnd w:id="111"/>
       <w:r>
         <w:rPr>
           <w:i w:val="0"/>
@@ -19043,75 +19338,75 @@
         </w:rPr>
         <w:t>: Esquema de composición de GPG</w:t>
       </w:r>
-      <w:bookmarkEnd w:id="110"/>
-      <w:bookmarkEnd w:id="111"/>
-    </w:p>
-    <w:p>
-      <w:pPr>
-        <w:jc w:val="both"/>
-      </w:pPr>
-      <w:r>
-        <w:t xml:space="preserve">Antes </w:t>
-      </w:r>
-      <w:r>
-        <w:t>de introducirse a implementar el sistema tener asentados conceptos de diseño previos.</w:t>
-      </w:r>
-      <w:r>
-        <w:t xml:space="preserve"> Saber identificar el ciclo de ejecución deseado para nuestro sistema y como el usuario podrá interactuar con el mismo, además de visualizar el proceso de extracción, transformación y almacenamiento de los datos.</w:t>
-      </w:r>
-    </w:p>
-    <w:p>
-      <w:pPr>
-        <w:jc w:val="both"/>
-      </w:pPr>
-    </w:p>
-    <w:p>
-      <w:pPr>
-        <w:jc w:val="both"/>
-      </w:pPr>
-      <w:r>
-        <w:t xml:space="preserve">Como se expone en siguientes apartados se pueden </w:t>
-      </w:r>
-      <w:r>
-        <w:t>identificar</w:t>
-      </w:r>
-      <w:r>
-        <w:t xml:space="preserve"> </w:t>
-      </w:r>
-      <w:r>
-        <w:t xml:space="preserve">pequeños </w:t>
-      </w:r>
-      <w:r>
-        <w:t xml:space="preserve">procedimientos que </w:t>
-      </w:r>
-      <w:r>
-        <w:t xml:space="preserve">componen el ciclo de ejecución total del programa, procedimientos que generalmente se repiten y que pueden ser encapsulados en trozos de código conocidos como funciones. Teniendo en cuenta las razones anteriores </w:t>
-      </w:r>
-      <w:r>
-        <w:t>para implementar</w:t>
-      </w:r>
-      <w:r>
-        <w:t xml:space="preserve"> se decide alejarse del paradigma orientado a objetos y centrarse en</w:t>
-      </w:r>
-      <w:r>
-        <w:t xml:space="preserve"> un paradigma de programación funcional</w:t>
-      </w:r>
-      <w:r>
-        <w:t>.</w:t>
-      </w:r>
-    </w:p>
-    <w:p/>
-    <w:p>
-      <w:pPr>
-        <w:pStyle w:val="Ttulo3"/>
-      </w:pPr>
-      <w:bookmarkStart w:id="112" w:name="_Ref115942826"/>
-      <w:bookmarkStart w:id="113" w:name="_Toc119267235"/>
-      <w:r>
-        <w:t>Flujo de control</w:t>
-      </w:r>
       <w:bookmarkEnd w:id="112"/>
       <w:bookmarkEnd w:id="113"/>
+    </w:p>
+    <w:p>
+      <w:pPr>
+        <w:jc w:val="both"/>
+      </w:pPr>
+      <w:r>
+        <w:t xml:space="preserve">Antes </w:t>
+      </w:r>
+      <w:r>
+        <w:t>de introducirse a implementar el sistema tener asentados conceptos de diseño previos.</w:t>
+      </w:r>
+      <w:r>
+        <w:t xml:space="preserve"> Saber identificar el ciclo de ejecución deseado para nuestro sistema y como el usuario podrá interactuar con el mismo, además de visualizar el proceso de extracción, transformación y almacenamiento de los datos.</w:t>
+      </w:r>
+    </w:p>
+    <w:p>
+      <w:pPr>
+        <w:jc w:val="both"/>
+      </w:pPr>
+    </w:p>
+    <w:p>
+      <w:pPr>
+        <w:jc w:val="both"/>
+      </w:pPr>
+      <w:r>
+        <w:t xml:space="preserve">Como se expone en siguientes apartados se pueden </w:t>
+      </w:r>
+      <w:r>
+        <w:t>identificar</w:t>
+      </w:r>
+      <w:r>
+        <w:t xml:space="preserve"> </w:t>
+      </w:r>
+      <w:r>
+        <w:t xml:space="preserve">pequeños </w:t>
+      </w:r>
+      <w:r>
+        <w:t xml:space="preserve">procedimientos que </w:t>
+      </w:r>
+      <w:r>
+        <w:t xml:space="preserve">componen el ciclo de ejecución total del programa, procedimientos que generalmente se repiten y que pueden ser encapsulados en trozos de código conocidos como funciones. Teniendo en cuenta las razones anteriores </w:t>
+      </w:r>
+      <w:r>
+        <w:t>para implementar</w:t>
+      </w:r>
+      <w:r>
+        <w:t xml:space="preserve"> se decide alejarse del paradigma orientado a objetos y centrarse en</w:t>
+      </w:r>
+      <w:r>
+        <w:t xml:space="preserve"> un paradigma de programación funcional</w:t>
+      </w:r>
+      <w:r>
+        <w:t>.</w:t>
+      </w:r>
+    </w:p>
+    <w:p/>
+    <w:p>
+      <w:pPr>
+        <w:pStyle w:val="Ttulo3"/>
+      </w:pPr>
+      <w:bookmarkStart w:id="114" w:name="_Ref115942826"/>
+      <w:bookmarkStart w:id="115" w:name="_Toc119424700"/>
+      <w:r>
+        <w:t>Flujo de control</w:t>
+      </w:r>
+      <w:bookmarkEnd w:id="114"/>
+      <w:bookmarkEnd w:id="115"/>
     </w:p>
     <w:p/>
     <w:p>
@@ -19239,9 +19534,9 @@
           <w:szCs w:val="22"/>
         </w:rPr>
       </w:pPr>
-      <w:bookmarkStart w:id="114" w:name="_Ref116983390"/>
-      <w:bookmarkStart w:id="115" w:name="_Ref116983385"/>
-      <w:bookmarkStart w:id="116" w:name="_Toc119269540"/>
+      <w:bookmarkStart w:id="116" w:name="_Ref116983390"/>
+      <w:bookmarkStart w:id="117" w:name="_Ref116983385"/>
+      <w:bookmarkStart w:id="118" w:name="_Toc119424726"/>
       <w:r>
         <w:rPr>
           <w:i w:val="0"/>
@@ -19364,7 +19659,7 @@
         </w:rPr>
         <w:fldChar w:fldCharType="end"/>
       </w:r>
-      <w:bookmarkEnd w:id="114"/>
+      <w:bookmarkEnd w:id="116"/>
       <w:r>
         <w:rPr>
           <w:i w:val="0"/>
@@ -19415,8 +19710,8 @@
         </w:rPr>
         <w:t xml:space="preserve"> de GPG</w:t>
       </w:r>
-      <w:bookmarkEnd w:id="115"/>
-      <w:bookmarkEnd w:id="116"/>
+      <w:bookmarkEnd w:id="117"/>
+      <w:bookmarkEnd w:id="118"/>
     </w:p>
     <w:p>
       <w:r>
@@ -19525,7 +19820,7 @@
           <w:szCs w:val="22"/>
         </w:rPr>
       </w:pPr>
-      <w:bookmarkStart w:id="117" w:name="_Toc119269541"/>
+      <w:bookmarkStart w:id="119" w:name="_Toc119424727"/>
       <w:r>
         <w:rPr>
           <w:i w:val="0"/>
@@ -19658,7 +19953,7 @@
         </w:rPr>
         <w:t>: Flujo de control del menú de GPG</w:t>
       </w:r>
-      <w:bookmarkEnd w:id="117"/>
+      <w:bookmarkEnd w:id="119"/>
     </w:p>
     <w:p>
       <w:pPr>
@@ -19736,8 +20031,8 @@
           <w:szCs w:val="22"/>
         </w:rPr>
       </w:pPr>
-      <w:bookmarkStart w:id="118" w:name="_Ref116987588"/>
-      <w:bookmarkStart w:id="119" w:name="_Toc119269542"/>
+      <w:bookmarkStart w:id="120" w:name="_Ref116987588"/>
+      <w:bookmarkStart w:id="121" w:name="_Toc119424728"/>
       <w:r>
         <w:rPr>
           <w:i w:val="0"/>
@@ -19860,7 +20155,7 @@
         </w:rPr>
         <w:fldChar w:fldCharType="end"/>
       </w:r>
-      <w:bookmarkEnd w:id="118"/>
+      <w:bookmarkEnd w:id="120"/>
       <w:r>
         <w:rPr>
           <w:i w:val="0"/>
@@ -19871,16 +20166,16 @@
         </w:rPr>
         <w:t>: Flujo de control del entrenamiento del modelo</w:t>
       </w:r>
-      <w:bookmarkEnd w:id="119"/>
+      <w:bookmarkEnd w:id="121"/>
     </w:p>
     <w:p/>
     <w:p>
       <w:pPr>
         <w:pStyle w:val="Ttulo3"/>
       </w:pPr>
-      <w:bookmarkStart w:id="120" w:name="_Ref115458715"/>
-      <w:bookmarkStart w:id="121" w:name="_Ref119263552"/>
-      <w:bookmarkStart w:id="122" w:name="_Toc119267236"/>
+      <w:bookmarkStart w:id="122" w:name="_Ref115458715"/>
+      <w:bookmarkStart w:id="123" w:name="_Ref119263552"/>
+      <w:bookmarkStart w:id="124" w:name="_Toc119424701"/>
       <w:r>
         <w:t xml:space="preserve">Flujo </w:t>
       </w:r>
@@ -19890,12 +20185,12 @@
       <w:r>
         <w:t>d</w:t>
       </w:r>
-      <w:bookmarkEnd w:id="120"/>
+      <w:bookmarkEnd w:id="122"/>
       <w:r>
         <w:t>atos</w:t>
       </w:r>
-      <w:bookmarkEnd w:id="121"/>
-      <w:bookmarkEnd w:id="122"/>
+      <w:bookmarkEnd w:id="123"/>
+      <w:bookmarkEnd w:id="124"/>
     </w:p>
     <w:p>
       <w:pPr>
@@ -19957,14 +20252,14 @@
         <w:spacing w:before="240" w:after="240"/>
         <w:jc w:val="center"/>
       </w:pPr>
-      <w:bookmarkStart w:id="123" w:name="_Toc119269543"/>
+      <w:bookmarkStart w:id="125" w:name="_Toc119424729"/>
       <w:r>
         <w:rPr>
           <w:noProof/>
         </w:rPr>
         <w:lastRenderedPageBreak/>
         <w:drawing>
-          <wp:anchor distT="0" distB="0" distL="114300" distR="114300" simplePos="0" relativeHeight="251657728" behindDoc="0" locked="0" layoutInCell="1" allowOverlap="1" wp14:anchorId="1B532D89" wp14:editId="41ED2107">
+          <wp:anchor distT="0" distB="0" distL="114300" distR="114300" simplePos="0" relativeHeight="251655168" behindDoc="0" locked="0" layoutInCell="1" allowOverlap="1" wp14:anchorId="1B532D89" wp14:editId="41ED2107">
             <wp:simplePos x="0" y="0"/>
             <wp:positionH relativeFrom="column">
               <wp:posOffset>-307975</wp:posOffset>
@@ -20016,7 +20311,7 @@
           </wp:anchor>
         </w:drawing>
       </w:r>
-      <w:bookmarkStart w:id="124" w:name="_Ref119148462"/>
+      <w:bookmarkStart w:id="126" w:name="_Ref119148462"/>
       <w:r>
         <w:t xml:space="preserve">Figura </w:t>
       </w:r>
@@ -20059,11 +20354,11 @@
       <w:r>
         <w:fldChar w:fldCharType="end"/>
       </w:r>
-      <w:bookmarkEnd w:id="124"/>
+      <w:bookmarkEnd w:id="126"/>
       <w:r>
         <w:t>: Diagrama del flujo de datos</w:t>
       </w:r>
-      <w:bookmarkEnd w:id="123"/>
+      <w:bookmarkEnd w:id="125"/>
     </w:p>
     <w:p>
       <w:pPr>
@@ -20138,11 +20433,11 @@
       <w:pPr>
         <w:pStyle w:val="Ttulo4"/>
       </w:pPr>
-      <w:bookmarkStart w:id="125" w:name="_Ref119150994"/>
+      <w:bookmarkStart w:id="127" w:name="_Ref119150994"/>
       <w:r>
         <w:t>Estructuras de datos temporales</w:t>
       </w:r>
-      <w:bookmarkEnd w:id="125"/>
+      <w:bookmarkEnd w:id="127"/>
     </w:p>
     <w:p/>
     <w:p>
@@ -20492,8 +20787,8 @@
         <w:spacing w:before="240" w:after="240"/>
         <w:jc w:val="center"/>
       </w:pPr>
-      <w:bookmarkStart w:id="126" w:name="_Ref119153227"/>
-      <w:bookmarkStart w:id="127" w:name="_Toc119269544"/>
+      <w:bookmarkStart w:id="128" w:name="_Ref119153227"/>
+      <w:bookmarkStart w:id="129" w:name="_Toc119424730"/>
       <w:r>
         <w:t xml:space="preserve">Figura </w:t>
       </w:r>
@@ -20536,21 +20831,21 @@
       <w:r>
         <w:fldChar w:fldCharType="end"/>
       </w:r>
-      <w:bookmarkEnd w:id="126"/>
+      <w:bookmarkEnd w:id="128"/>
       <w:r>
         <w:t>: Diccionarios temporales tras lectura del conjunto de entramiento</w:t>
       </w:r>
-      <w:bookmarkEnd w:id="127"/>
+      <w:bookmarkEnd w:id="129"/>
     </w:p>
     <w:p>
       <w:pPr>
         <w:pStyle w:val="Ttulo4"/>
       </w:pPr>
-      <w:bookmarkStart w:id="128" w:name="_Ref119264928"/>
+      <w:bookmarkStart w:id="130" w:name="_Ref119264928"/>
       <w:r>
         <w:t>Archivos JSON para nodos y arcos</w:t>
       </w:r>
-      <w:bookmarkEnd w:id="128"/>
+      <w:bookmarkEnd w:id="130"/>
     </w:p>
     <w:p/>
     <w:p>
@@ -20613,7 +20908,7 @@
           <w:noProof/>
         </w:rPr>
         <w:drawing>
-          <wp:anchor distT="0" distB="0" distL="114300" distR="114300" simplePos="0" relativeHeight="251652608" behindDoc="0" locked="0" layoutInCell="1" allowOverlap="1" wp14:anchorId="297358B4" wp14:editId="696E2778">
+          <wp:anchor distT="0" distB="0" distL="114300" distR="114300" simplePos="0" relativeHeight="251651072" behindDoc="0" locked="0" layoutInCell="1" allowOverlap="1" wp14:anchorId="297358B4" wp14:editId="27F7A2D5">
             <wp:simplePos x="0" y="0"/>
             <wp:positionH relativeFrom="column">
               <wp:posOffset>-546100</wp:posOffset>
@@ -20729,7 +21024,7 @@
           <w:szCs w:val="22"/>
         </w:rPr>
       </w:pPr>
-      <w:bookmarkStart w:id="129" w:name="_Toc119269545"/>
+      <w:bookmarkStart w:id="131" w:name="_Toc119424731"/>
       <w:r>
         <w:rPr>
           <w:i w:val="0"/>
@@ -20862,7 +21157,7 @@
         </w:rPr>
         <w:t>: Estructura de los documentos relativos a los nodos del modelo de palabras</w:t>
       </w:r>
-      <w:bookmarkEnd w:id="129"/>
+      <w:bookmarkEnd w:id="131"/>
     </w:p>
     <w:p/>
     <w:p>
@@ -20872,7 +21167,7 @@
         </w:rPr>
         <w:lastRenderedPageBreak/>
         <w:drawing>
-          <wp:anchor distT="0" distB="0" distL="114300" distR="114300" simplePos="0" relativeHeight="251659776" behindDoc="0" locked="0" layoutInCell="1" allowOverlap="1" wp14:anchorId="074D9EC3" wp14:editId="4118DBBD">
+          <wp:anchor distT="0" distB="0" distL="114300" distR="114300" simplePos="0" relativeHeight="251659264" behindDoc="0" locked="0" layoutInCell="1" allowOverlap="1" wp14:anchorId="074D9EC3" wp14:editId="622E8C56">
             <wp:simplePos x="0" y="0"/>
             <wp:positionH relativeFrom="column">
               <wp:posOffset>-490855</wp:posOffset>
@@ -20940,7 +21235,7 @@
           <w:szCs w:val="22"/>
         </w:rPr>
       </w:pPr>
-      <w:bookmarkStart w:id="130" w:name="_Toc119269546"/>
+      <w:bookmarkStart w:id="132" w:name="_Toc119424732"/>
       <w:r>
         <w:rPr>
           <w:i w:val="0"/>
@@ -21073,7 +21368,7 @@
         </w:rPr>
         <w:t>: Estructura de los documentos relativos a los arcos del modelo de palabras</w:t>
       </w:r>
-      <w:bookmarkEnd w:id="130"/>
+      <w:bookmarkEnd w:id="132"/>
     </w:p>
     <w:p>
       <w:r>
@@ -21081,7 +21376,7 @@
           <w:noProof/>
         </w:rPr>
         <w:drawing>
-          <wp:anchor distT="0" distB="0" distL="114300" distR="114300" simplePos="0" relativeHeight="251661824" behindDoc="0" locked="0" layoutInCell="1" allowOverlap="1" wp14:anchorId="79562FB5" wp14:editId="71B2C576">
+          <wp:anchor distT="0" distB="0" distL="114300" distR="114300" simplePos="0" relativeHeight="251663360" behindDoc="0" locked="0" layoutInCell="1" allowOverlap="1" wp14:anchorId="79562FB5" wp14:editId="2ECA999B">
             <wp:simplePos x="0" y="0"/>
             <wp:positionH relativeFrom="column">
               <wp:posOffset>-472440</wp:posOffset>
@@ -21150,13 +21445,13 @@
           <w:szCs w:val="22"/>
         </w:rPr>
       </w:pPr>
-      <w:bookmarkStart w:id="131" w:name="_Toc119269547"/>
+      <w:bookmarkStart w:id="133" w:name="_Toc119424733"/>
       <w:r>
         <w:rPr>
           <w:noProof/>
         </w:rPr>
         <w:drawing>
-          <wp:anchor distT="0" distB="0" distL="114300" distR="114300" simplePos="0" relativeHeight="251663872" behindDoc="0" locked="0" layoutInCell="1" allowOverlap="1" wp14:anchorId="1AEBC853" wp14:editId="724E3DF8">
+          <wp:anchor distT="0" distB="0" distL="114300" distR="114300" simplePos="0" relativeHeight="251667456" behindDoc="0" locked="0" layoutInCell="1" allowOverlap="1" wp14:anchorId="1AEBC853" wp14:editId="2D73AB66">
             <wp:simplePos x="0" y="0"/>
             <wp:positionH relativeFrom="column">
               <wp:posOffset>-445135</wp:posOffset>
@@ -21343,7 +21638,7 @@
         </w:rPr>
         <w:t>: Estructura de los documentos relativos a los nodos del modelo de caracteres</w:t>
       </w:r>
-      <w:bookmarkEnd w:id="131"/>
+      <w:bookmarkEnd w:id="133"/>
     </w:p>
     <w:p/>
     <w:p/>
@@ -21359,7 +21654,7 @@
           <w:szCs w:val="22"/>
         </w:rPr>
       </w:pPr>
-      <w:bookmarkStart w:id="132" w:name="_Toc119269548"/>
+      <w:bookmarkStart w:id="134" w:name="_Toc119424734"/>
       <w:r>
         <w:rPr>
           <w:i w:val="0"/>
@@ -21492,31 +21787,31 @@
         </w:rPr>
         <w:t>: Estructura de los documentos relativos a los arcos del modelo de caracteres</w:t>
       </w:r>
-      <w:bookmarkEnd w:id="132"/>
+      <w:bookmarkEnd w:id="134"/>
     </w:p>
     <w:p>
       <w:pPr>
         <w:pStyle w:val="Ttulo2"/>
       </w:pPr>
-      <w:bookmarkStart w:id="133" w:name="_Toc119267237"/>
+      <w:bookmarkStart w:id="135" w:name="_Toc119424702"/>
       <w:r>
         <w:lastRenderedPageBreak/>
         <w:t>Implementación del sistema</w:t>
       </w:r>
-      <w:bookmarkEnd w:id="133"/>
+      <w:bookmarkEnd w:id="135"/>
     </w:p>
     <w:p/>
     <w:p>
       <w:pPr>
         <w:pStyle w:val="Ttulo3"/>
       </w:pPr>
-      <w:bookmarkStart w:id="134" w:name="_Ref119266003"/>
-      <w:bookmarkStart w:id="135" w:name="_Toc119267238"/>
+      <w:bookmarkStart w:id="136" w:name="_Ref119266003"/>
+      <w:bookmarkStart w:id="137" w:name="_Toc119424703"/>
       <w:r>
         <w:t>Estructura de directorios.</w:t>
       </w:r>
-      <w:bookmarkEnd w:id="134"/>
-      <w:bookmarkEnd w:id="135"/>
+      <w:bookmarkEnd w:id="136"/>
+      <w:bookmarkEnd w:id="137"/>
     </w:p>
     <w:p>
       <w:pPr>
@@ -21594,7 +21889,7 @@
           <w:szCs w:val="22"/>
         </w:rPr>
       </w:pPr>
-      <w:bookmarkStart w:id="136" w:name="_Toc119269549"/>
+      <w:bookmarkStart w:id="138" w:name="_Toc119424735"/>
       <w:r>
         <w:rPr>
           <w:i w:val="0"/>
@@ -21727,7 +22022,7 @@
         </w:rPr>
         <w:t>: Estructura de directorios del proyecto</w:t>
       </w:r>
-      <w:bookmarkEnd w:id="136"/>
+      <w:bookmarkEnd w:id="138"/>
     </w:p>
     <w:p>
       <w:pPr>
@@ -21798,7 +22093,7 @@
         <w:spacing w:before="240"/>
         <w:jc w:val="center"/>
       </w:pPr>
-      <w:bookmarkStart w:id="137" w:name="_Toc119269550"/>
+      <w:bookmarkStart w:id="139" w:name="_Toc119424736"/>
       <w:r>
         <w:t xml:space="preserve">Figura </w:t>
       </w:r>
@@ -21868,14 +22163,14 @@
       <w:r>
         <w:t>: Diagrama de paquetes del proyecto</w:t>
       </w:r>
-      <w:bookmarkEnd w:id="137"/>
+      <w:bookmarkEnd w:id="139"/>
     </w:p>
     <w:p>
       <w:pPr>
         <w:pStyle w:val="Ttulo3"/>
       </w:pPr>
-      <w:bookmarkStart w:id="138" w:name="_Ref119263913"/>
-      <w:bookmarkStart w:id="139" w:name="_Toc119267239"/>
+      <w:bookmarkStart w:id="140" w:name="_Ref119263913"/>
+      <w:bookmarkStart w:id="141" w:name="_Toc119424704"/>
       <w:r>
         <w:lastRenderedPageBreak/>
         <w:t xml:space="preserve">Grafos </w:t>
@@ -21883,8 +22178,8 @@
       <w:r>
         <w:t>de los submodelos</w:t>
       </w:r>
-      <w:bookmarkEnd w:id="138"/>
-      <w:bookmarkEnd w:id="139"/>
+      <w:bookmarkEnd w:id="140"/>
+      <w:bookmarkEnd w:id="141"/>
     </w:p>
     <w:p>
       <w:pPr>
@@ -22243,7 +22538,7 @@
           <w:szCs w:val="22"/>
         </w:rPr>
       </w:pPr>
-      <w:bookmarkStart w:id="140" w:name="_Toc119267204"/>
+      <w:bookmarkStart w:id="142" w:name="_Toc119424742"/>
       <w:r>
         <w:rPr>
           <w:i w:val="0"/>
@@ -22376,7 +22671,7 @@
         </w:rPr>
         <w:t>: Número de nodos y arcos presentes en cada grafo</w:t>
       </w:r>
-      <w:bookmarkEnd w:id="140"/>
+      <w:bookmarkEnd w:id="142"/>
     </w:p>
     <w:p>
       <w:pPr>
@@ -22448,13 +22743,13 @@
       <w:pPr>
         <w:pStyle w:val="Ttulo3"/>
       </w:pPr>
-      <w:bookmarkStart w:id="141" w:name="_Ref119264649"/>
-      <w:bookmarkStart w:id="142" w:name="_Toc119267240"/>
+      <w:bookmarkStart w:id="143" w:name="_Ref119264649"/>
+      <w:bookmarkStart w:id="144" w:name="_Toc119424705"/>
       <w:r>
         <w:t>Funcionalidades</w:t>
       </w:r>
-      <w:bookmarkEnd w:id="141"/>
-      <w:bookmarkEnd w:id="142"/>
+      <w:bookmarkEnd w:id="143"/>
+      <w:bookmarkEnd w:id="144"/>
     </w:p>
     <w:p>
       <w:pPr>
@@ -22768,13 +23063,13 @@
       <w:pPr>
         <w:pStyle w:val="Ttulo2"/>
       </w:pPr>
-      <w:bookmarkStart w:id="143" w:name="_Ref119087820"/>
-      <w:bookmarkStart w:id="144" w:name="_Toc119267241"/>
+      <w:bookmarkStart w:id="145" w:name="_Ref119087820"/>
+      <w:bookmarkStart w:id="146" w:name="_Toc119424706"/>
       <w:r>
         <w:t>Evaluación</w:t>
       </w:r>
-      <w:bookmarkEnd w:id="143"/>
-      <w:bookmarkEnd w:id="144"/>
+      <w:bookmarkEnd w:id="145"/>
+      <w:bookmarkEnd w:id="146"/>
     </w:p>
     <w:p>
       <w:pPr>
@@ -22910,11 +23205,11 @@
       <w:pPr>
         <w:pStyle w:val="Ttulo3"/>
       </w:pPr>
-      <w:bookmarkStart w:id="145" w:name="_Toc119267242"/>
+      <w:bookmarkStart w:id="147" w:name="_Toc119424707"/>
       <w:r>
         <w:t>Perplexity</w:t>
       </w:r>
-      <w:bookmarkEnd w:id="145"/>
+      <w:bookmarkEnd w:id="147"/>
     </w:p>
     <w:p/>
     <w:p>
@@ -23087,7 +23382,7 @@
                 </w:rPr>
                 <m:t>p(</m:t>
               </m:r>
-              <w:bookmarkStart w:id="146" w:name="_Hlk119061166"/>
+              <w:bookmarkStart w:id="148" w:name="_Hlk119061166"/>
               <m:sSub>
                 <m:sSubPr>
                   <m:ctrlPr>
@@ -23146,7 +23441,7 @@
                   </m:r>
                 </m:sub>
               </m:sSub>
-              <w:bookmarkEnd w:id="146"/>
+              <w:bookmarkEnd w:id="148"/>
               <m:r>
                 <w:rPr>
                   <w:rFonts w:ascii="Cambria Math" w:hAnsi="Cambria Math"/>
@@ -24072,7 +24367,7 @@
           <w:szCs w:val="22"/>
         </w:rPr>
       </w:pPr>
-      <w:bookmarkStart w:id="147" w:name="_Toc119267205"/>
+      <w:bookmarkStart w:id="149" w:name="_Toc119424743"/>
       <w:r>
         <w:rPr>
           <w:i w:val="0"/>
@@ -24205,7 +24500,7 @@
         </w:rPr>
         <w:t>: Resultados perplexity sobre corpus de GPG</w:t>
       </w:r>
-      <w:bookmarkEnd w:id="147"/>
+      <w:bookmarkEnd w:id="149"/>
     </w:p>
     <w:p>
       <w:pPr>
@@ -24474,7 +24769,7 @@
           <w:szCs w:val="22"/>
         </w:rPr>
       </w:pPr>
-      <w:bookmarkStart w:id="148" w:name="_Toc119267206"/>
+      <w:bookmarkStart w:id="150" w:name="_Toc119424744"/>
       <w:r>
         <w:rPr>
           <w:i w:val="0"/>
@@ -24607,7 +24902,7 @@
         </w:rPr>
         <w:t>: Resultados perplexity sobre corpus del Wall Street Journal</w:t>
       </w:r>
-      <w:bookmarkEnd w:id="148"/>
+      <w:bookmarkEnd w:id="150"/>
     </w:p>
     <w:p>
       <w:pPr>
@@ -24727,18 +25022,18 @@
       <w:pPr>
         <w:pStyle w:val="Ttulo1"/>
       </w:pPr>
-      <w:bookmarkStart w:id="149" w:name="_Ref119086011"/>
-      <w:bookmarkStart w:id="150" w:name="_Ref119086016"/>
-      <w:bookmarkStart w:id="151" w:name="_Ref119086075"/>
-      <w:bookmarkStart w:id="152" w:name="_Toc119267243"/>
+      <w:bookmarkStart w:id="151" w:name="_Ref119086011"/>
+      <w:bookmarkStart w:id="152" w:name="_Ref119086016"/>
+      <w:bookmarkStart w:id="153" w:name="_Ref119086075"/>
+      <w:bookmarkStart w:id="154" w:name="_Toc119424708"/>
       <w:r>
         <w:lastRenderedPageBreak/>
         <w:t>Demo técnica</w:t>
       </w:r>
-      <w:bookmarkEnd w:id="149"/>
-      <w:bookmarkEnd w:id="150"/>
       <w:bookmarkEnd w:id="151"/>
       <w:bookmarkEnd w:id="152"/>
+      <w:bookmarkEnd w:id="153"/>
+      <w:bookmarkEnd w:id="154"/>
     </w:p>
     <w:p>
       <w:pPr>
@@ -24816,7 +25111,7 @@
           <w:szCs w:val="22"/>
         </w:rPr>
       </w:pPr>
-      <w:bookmarkStart w:id="153" w:name="_Toc119269551"/>
+      <w:bookmarkStart w:id="155" w:name="_Toc119424737"/>
       <w:r>
         <w:rPr>
           <w:i w:val="0"/>
@@ -24949,7 +25244,7 @@
         </w:rPr>
         <w:t>: Demo técnica de GPG</w:t>
       </w:r>
-      <w:bookmarkEnd w:id="153"/>
+      <w:bookmarkEnd w:id="155"/>
     </w:p>
     <w:p>
       <w:pPr>
@@ -25229,8 +25524,8 @@
           <w:szCs w:val="22"/>
         </w:rPr>
       </w:pPr>
-      <w:bookmarkStart w:id="154" w:name="_Ref119082217"/>
-      <w:bookmarkStart w:id="155" w:name="_Toc119269552"/>
+      <w:bookmarkStart w:id="156" w:name="_Ref119082217"/>
+      <w:bookmarkStart w:id="157" w:name="_Toc119424738"/>
       <w:r>
         <w:rPr>
           <w:color w:val="auto"/>
@@ -25329,7 +25624,7 @@
         </w:rPr>
         <w:fldChar w:fldCharType="end"/>
       </w:r>
-      <w:bookmarkEnd w:id="154"/>
+      <w:bookmarkEnd w:id="156"/>
       <w:r>
         <w:rPr>
           <w:color w:val="auto"/>
@@ -25338,7 +25633,7 @@
         </w:rPr>
         <w:t>: Diagrama de secuencia sugerencias de siguientes palabras</w:t>
       </w:r>
-      <w:bookmarkEnd w:id="155"/>
+      <w:bookmarkEnd w:id="157"/>
     </w:p>
     <w:p>
       <w:pPr>
@@ -25413,8 +25708,8 @@
           <w:szCs w:val="22"/>
         </w:rPr>
       </w:pPr>
-      <w:bookmarkStart w:id="156" w:name="_Ref119082220"/>
-      <w:bookmarkStart w:id="157" w:name="_Toc119269553"/>
+      <w:bookmarkStart w:id="158" w:name="_Ref119082220"/>
+      <w:bookmarkStart w:id="159" w:name="_Toc119424739"/>
       <w:r>
         <w:rPr>
           <w:i w:val="0"/>
@@ -25537,7 +25832,7 @@
         </w:rPr>
         <w:fldChar w:fldCharType="end"/>
       </w:r>
-      <w:bookmarkEnd w:id="156"/>
+      <w:bookmarkEnd w:id="158"/>
       <w:r>
         <w:rPr>
           <w:i w:val="0"/>
@@ -25548,7 +25843,7 @@
         </w:rPr>
         <w:t>: Diagrama de secuencia sugerencias para autocompletar la palabra</w:t>
       </w:r>
-      <w:bookmarkEnd w:id="157"/>
+      <w:bookmarkEnd w:id="159"/>
     </w:p>
     <w:p>
       <w:pPr>
@@ -25830,12 +26125,12 @@
       <w:pPr>
         <w:pStyle w:val="Ttulo1"/>
       </w:pPr>
-      <w:bookmarkStart w:id="158" w:name="_Toc119267244"/>
+      <w:bookmarkStart w:id="160" w:name="_Toc119424709"/>
       <w:r>
         <w:lastRenderedPageBreak/>
         <w:t>Conclusiones</w:t>
       </w:r>
-      <w:bookmarkEnd w:id="158"/>
+      <w:bookmarkEnd w:id="160"/>
     </w:p>
     <w:p/>
     <w:p>
@@ -25854,36 +26149,35 @@
           <w:szCs w:val="32"/>
         </w:rPr>
       </w:pPr>
-      <w:bookmarkStart w:id="159" w:name="_Toc115458470"/>
-      <w:bookmarkStart w:id="160" w:name="_Toc115778029"/>
-      <w:bookmarkStart w:id="161" w:name="_Toc115853677"/>
-      <w:bookmarkStart w:id="162" w:name="_Toc115856333"/>
-      <w:bookmarkStart w:id="163" w:name="_Toc115856522"/>
-      <w:bookmarkStart w:id="164" w:name="_Toc115942515"/>
-      <w:bookmarkStart w:id="165" w:name="_Toc115966835"/>
-      <w:bookmarkStart w:id="166" w:name="_Toc116294879"/>
-      <w:bookmarkStart w:id="167" w:name="_Toc116375535"/>
-      <w:bookmarkStart w:id="168" w:name="_Toc116556629"/>
-      <w:bookmarkStart w:id="169" w:name="_Toc116557302"/>
-      <w:bookmarkStart w:id="170" w:name="_Toc116890790"/>
-      <w:bookmarkStart w:id="171" w:name="_Toc118816386"/>
-      <w:bookmarkStart w:id="172" w:name="_Toc118912051"/>
-      <w:bookmarkStart w:id="173" w:name="_Toc118969786"/>
-      <w:bookmarkStart w:id="174" w:name="_Toc119001840"/>
-      <w:bookmarkStart w:id="175" w:name="_Toc119001887"/>
-      <w:bookmarkStart w:id="176" w:name="_Toc119062683"/>
-      <w:bookmarkStart w:id="177" w:name="_Toc119069330"/>
-      <w:bookmarkStart w:id="178" w:name="_Toc119083657"/>
-      <w:bookmarkStart w:id="179" w:name="_Toc119141824"/>
-      <w:bookmarkStart w:id="180" w:name="_Toc119171550"/>
-      <w:bookmarkStart w:id="181" w:name="_Toc119184989"/>
-      <w:bookmarkStart w:id="182" w:name="_Toc119192848"/>
-      <w:bookmarkStart w:id="183" w:name="_Toc119229801"/>
-      <w:bookmarkStart w:id="184" w:name="_Toc119238164"/>
-      <w:bookmarkStart w:id="185" w:name="_Toc119262970"/>
-      <w:bookmarkStart w:id="186" w:name="_Toc119267245"/>
-      <w:bookmarkEnd w:id="159"/>
-      <w:bookmarkEnd w:id="160"/>
+      <w:bookmarkStart w:id="161" w:name="_Toc115458470"/>
+      <w:bookmarkStart w:id="162" w:name="_Toc115778029"/>
+      <w:bookmarkStart w:id="163" w:name="_Toc115853677"/>
+      <w:bookmarkStart w:id="164" w:name="_Toc115856333"/>
+      <w:bookmarkStart w:id="165" w:name="_Toc115856522"/>
+      <w:bookmarkStart w:id="166" w:name="_Toc115942515"/>
+      <w:bookmarkStart w:id="167" w:name="_Toc115966835"/>
+      <w:bookmarkStart w:id="168" w:name="_Toc116294879"/>
+      <w:bookmarkStart w:id="169" w:name="_Toc116375535"/>
+      <w:bookmarkStart w:id="170" w:name="_Toc116556629"/>
+      <w:bookmarkStart w:id="171" w:name="_Toc116557302"/>
+      <w:bookmarkStart w:id="172" w:name="_Toc116890790"/>
+      <w:bookmarkStart w:id="173" w:name="_Toc118816386"/>
+      <w:bookmarkStart w:id="174" w:name="_Toc118912051"/>
+      <w:bookmarkStart w:id="175" w:name="_Toc118969786"/>
+      <w:bookmarkStart w:id="176" w:name="_Toc119001840"/>
+      <w:bookmarkStart w:id="177" w:name="_Toc119001887"/>
+      <w:bookmarkStart w:id="178" w:name="_Toc119062683"/>
+      <w:bookmarkStart w:id="179" w:name="_Toc119069330"/>
+      <w:bookmarkStart w:id="180" w:name="_Toc119083657"/>
+      <w:bookmarkStart w:id="181" w:name="_Toc119141824"/>
+      <w:bookmarkStart w:id="182" w:name="_Toc119171550"/>
+      <w:bookmarkStart w:id="183" w:name="_Toc119184989"/>
+      <w:bookmarkStart w:id="184" w:name="_Toc119192848"/>
+      <w:bookmarkStart w:id="185" w:name="_Toc119229801"/>
+      <w:bookmarkStart w:id="186" w:name="_Toc119238164"/>
+      <w:bookmarkStart w:id="187" w:name="_Toc119262970"/>
+      <w:bookmarkStart w:id="188" w:name="_Toc119267245"/>
+      <w:bookmarkStart w:id="189" w:name="_Toc119424710"/>
       <w:bookmarkEnd w:id="161"/>
       <w:bookmarkEnd w:id="162"/>
       <w:bookmarkEnd w:id="163"/>
@@ -25910,6 +26204,9 @@
       <w:bookmarkEnd w:id="184"/>
       <w:bookmarkEnd w:id="185"/>
       <w:bookmarkEnd w:id="186"/>
+      <w:bookmarkEnd w:id="187"/>
+      <w:bookmarkEnd w:id="188"/>
+      <w:bookmarkEnd w:id="189"/>
     </w:p>
     <w:p>
       <w:pPr>
@@ -25927,22 +26224,20 @@
           <w:szCs w:val="32"/>
         </w:rPr>
       </w:pPr>
-      <w:bookmarkStart w:id="187" w:name="_Toc119001841"/>
-      <w:bookmarkStart w:id="188" w:name="_Toc119001888"/>
-      <w:bookmarkStart w:id="189" w:name="_Toc119062684"/>
-      <w:bookmarkStart w:id="190" w:name="_Toc119069331"/>
-      <w:bookmarkStart w:id="191" w:name="_Toc119083658"/>
-      <w:bookmarkStart w:id="192" w:name="_Toc119141825"/>
-      <w:bookmarkStart w:id="193" w:name="_Toc119171551"/>
-      <w:bookmarkStart w:id="194" w:name="_Toc119184990"/>
-      <w:bookmarkStart w:id="195" w:name="_Toc119192849"/>
-      <w:bookmarkStart w:id="196" w:name="_Toc119229802"/>
-      <w:bookmarkStart w:id="197" w:name="_Toc119238165"/>
-      <w:bookmarkStart w:id="198" w:name="_Toc119262971"/>
-      <w:bookmarkStart w:id="199" w:name="_Toc119267246"/>
-      <w:bookmarkEnd w:id="187"/>
-      <w:bookmarkEnd w:id="188"/>
-      <w:bookmarkEnd w:id="189"/>
+      <w:bookmarkStart w:id="190" w:name="_Toc119001841"/>
+      <w:bookmarkStart w:id="191" w:name="_Toc119001888"/>
+      <w:bookmarkStart w:id="192" w:name="_Toc119062684"/>
+      <w:bookmarkStart w:id="193" w:name="_Toc119069331"/>
+      <w:bookmarkStart w:id="194" w:name="_Toc119083658"/>
+      <w:bookmarkStart w:id="195" w:name="_Toc119141825"/>
+      <w:bookmarkStart w:id="196" w:name="_Toc119171551"/>
+      <w:bookmarkStart w:id="197" w:name="_Toc119184990"/>
+      <w:bookmarkStart w:id="198" w:name="_Toc119192849"/>
+      <w:bookmarkStart w:id="199" w:name="_Toc119229802"/>
+      <w:bookmarkStart w:id="200" w:name="_Toc119238165"/>
+      <w:bookmarkStart w:id="201" w:name="_Toc119262971"/>
+      <w:bookmarkStart w:id="202" w:name="_Toc119267246"/>
+      <w:bookmarkStart w:id="203" w:name="_Toc119424711"/>
       <w:bookmarkEnd w:id="190"/>
       <w:bookmarkEnd w:id="191"/>
       <w:bookmarkEnd w:id="192"/>
@@ -25953,16 +26248,20 @@
       <w:bookmarkEnd w:id="197"/>
       <w:bookmarkEnd w:id="198"/>
       <w:bookmarkEnd w:id="199"/>
+      <w:bookmarkEnd w:id="200"/>
+      <w:bookmarkEnd w:id="201"/>
+      <w:bookmarkEnd w:id="202"/>
+      <w:bookmarkEnd w:id="203"/>
     </w:p>
     <w:p>
       <w:pPr>
         <w:pStyle w:val="Ttulo2"/>
       </w:pPr>
-      <w:bookmarkStart w:id="200" w:name="_Toc119267247"/>
+      <w:bookmarkStart w:id="204" w:name="_Toc119424712"/>
       <w:r>
         <w:t>Conclusiones sobre objetivos</w:t>
       </w:r>
-      <w:bookmarkEnd w:id="200"/>
+      <w:bookmarkEnd w:id="204"/>
     </w:p>
     <w:p>
       <w:pPr>
@@ -26835,11 +27134,11 @@
       <w:pPr>
         <w:pStyle w:val="Ttulo2"/>
       </w:pPr>
-      <w:bookmarkStart w:id="201" w:name="_Toc119267248"/>
+      <w:bookmarkStart w:id="205" w:name="_Toc119424713"/>
       <w:r>
         <w:t>Trabajo Futuro</w:t>
       </w:r>
-      <w:bookmarkEnd w:id="201"/>
+      <w:bookmarkEnd w:id="205"/>
     </w:p>
     <w:p/>
     <w:p>
@@ -27025,11 +27324,11 @@
       <w:pPr>
         <w:pStyle w:val="Ttulo2"/>
       </w:pPr>
-      <w:bookmarkStart w:id="202" w:name="_Toc119267249"/>
+      <w:bookmarkStart w:id="206" w:name="_Toc119424714"/>
       <w:r>
         <w:t>Valoración personal</w:t>
       </w:r>
-      <w:bookmarkEnd w:id="202"/>
+      <w:bookmarkEnd w:id="206"/>
     </w:p>
     <w:p/>
     <w:p>
@@ -27102,7 +27401,7 @@
       <w:pPr>
         <w:pStyle w:val="Ttulo1"/>
       </w:pPr>
-      <w:bookmarkStart w:id="203" w:name="_Toc119267250"/>
+      <w:bookmarkStart w:id="207" w:name="_Toc119424715"/>
       <w:r>
         <w:lastRenderedPageBreak/>
         <w:t>Tecnología</w:t>
@@ -27110,7 +27409,7 @@
       <w:r>
         <w:t>s</w:t>
       </w:r>
-      <w:bookmarkEnd w:id="203"/>
+      <w:bookmarkEnd w:id="207"/>
     </w:p>
     <w:p>
       <w:pPr>
@@ -27242,43 +27541,40 @@
           <w:szCs w:val="32"/>
         </w:rPr>
       </w:pPr>
-      <w:bookmarkStart w:id="204" w:name="_Toc114743640"/>
-      <w:bookmarkStart w:id="205" w:name="_Toc115088357"/>
-      <w:bookmarkStart w:id="206" w:name="_Toc115088715"/>
-      <w:bookmarkStart w:id="207" w:name="_Toc115088848"/>
-      <w:bookmarkStart w:id="208" w:name="_Toc115088879"/>
-      <w:bookmarkStart w:id="209" w:name="_Toc115458473"/>
-      <w:bookmarkStart w:id="210" w:name="_Toc115778032"/>
-      <w:bookmarkStart w:id="211" w:name="_Toc115853680"/>
-      <w:bookmarkStart w:id="212" w:name="_Toc115856336"/>
-      <w:bookmarkStart w:id="213" w:name="_Toc115856527"/>
-      <w:bookmarkStart w:id="214" w:name="_Toc115942520"/>
-      <w:bookmarkStart w:id="215" w:name="_Toc115966840"/>
-      <w:bookmarkStart w:id="216" w:name="_Toc116294884"/>
-      <w:bookmarkStart w:id="217" w:name="_Toc116375540"/>
-      <w:bookmarkStart w:id="218" w:name="_Toc116556634"/>
-      <w:bookmarkStart w:id="219" w:name="_Toc116557307"/>
-      <w:bookmarkStart w:id="220" w:name="_Toc116890795"/>
-      <w:bookmarkStart w:id="221" w:name="_Toc118816391"/>
-      <w:bookmarkStart w:id="222" w:name="_Toc118912056"/>
-      <w:bookmarkStart w:id="223" w:name="_Toc118969791"/>
-      <w:bookmarkStart w:id="224" w:name="_Toc119001846"/>
-      <w:bookmarkStart w:id="225" w:name="_Toc119001893"/>
-      <w:bookmarkStart w:id="226" w:name="_Toc119062689"/>
-      <w:bookmarkStart w:id="227" w:name="_Toc119069336"/>
-      <w:bookmarkStart w:id="228" w:name="_Toc119083663"/>
-      <w:bookmarkStart w:id="229" w:name="_Toc119141830"/>
-      <w:bookmarkStart w:id="230" w:name="_Toc119171556"/>
-      <w:bookmarkStart w:id="231" w:name="_Toc119184995"/>
-      <w:bookmarkStart w:id="232" w:name="_Toc119192854"/>
-      <w:bookmarkStart w:id="233" w:name="_Toc119229807"/>
-      <w:bookmarkStart w:id="234" w:name="_Toc119238170"/>
-      <w:bookmarkStart w:id="235" w:name="_Toc119262976"/>
-      <w:bookmarkStart w:id="236" w:name="_Toc119267251"/>
-      <w:bookmarkEnd w:id="204"/>
-      <w:bookmarkEnd w:id="205"/>
-      <w:bookmarkEnd w:id="206"/>
-      <w:bookmarkEnd w:id="207"/>
+      <w:bookmarkStart w:id="208" w:name="_Toc114743640"/>
+      <w:bookmarkStart w:id="209" w:name="_Toc115088357"/>
+      <w:bookmarkStart w:id="210" w:name="_Toc115088715"/>
+      <w:bookmarkStart w:id="211" w:name="_Toc115088848"/>
+      <w:bookmarkStart w:id="212" w:name="_Toc115088879"/>
+      <w:bookmarkStart w:id="213" w:name="_Toc115458473"/>
+      <w:bookmarkStart w:id="214" w:name="_Toc115778032"/>
+      <w:bookmarkStart w:id="215" w:name="_Toc115853680"/>
+      <w:bookmarkStart w:id="216" w:name="_Toc115856336"/>
+      <w:bookmarkStart w:id="217" w:name="_Toc115856527"/>
+      <w:bookmarkStart w:id="218" w:name="_Toc115942520"/>
+      <w:bookmarkStart w:id="219" w:name="_Toc115966840"/>
+      <w:bookmarkStart w:id="220" w:name="_Toc116294884"/>
+      <w:bookmarkStart w:id="221" w:name="_Toc116375540"/>
+      <w:bookmarkStart w:id="222" w:name="_Toc116556634"/>
+      <w:bookmarkStart w:id="223" w:name="_Toc116557307"/>
+      <w:bookmarkStart w:id="224" w:name="_Toc116890795"/>
+      <w:bookmarkStart w:id="225" w:name="_Toc118816391"/>
+      <w:bookmarkStart w:id="226" w:name="_Toc118912056"/>
+      <w:bookmarkStart w:id="227" w:name="_Toc118969791"/>
+      <w:bookmarkStart w:id="228" w:name="_Toc119001846"/>
+      <w:bookmarkStart w:id="229" w:name="_Toc119001893"/>
+      <w:bookmarkStart w:id="230" w:name="_Toc119062689"/>
+      <w:bookmarkStart w:id="231" w:name="_Toc119069336"/>
+      <w:bookmarkStart w:id="232" w:name="_Toc119083663"/>
+      <w:bookmarkStart w:id="233" w:name="_Toc119141830"/>
+      <w:bookmarkStart w:id="234" w:name="_Toc119171556"/>
+      <w:bookmarkStart w:id="235" w:name="_Toc119184995"/>
+      <w:bookmarkStart w:id="236" w:name="_Toc119192854"/>
+      <w:bookmarkStart w:id="237" w:name="_Toc119229807"/>
+      <w:bookmarkStart w:id="238" w:name="_Toc119238170"/>
+      <w:bookmarkStart w:id="239" w:name="_Toc119262976"/>
+      <w:bookmarkStart w:id="240" w:name="_Toc119267251"/>
+      <w:bookmarkStart w:id="241" w:name="_Toc119424716"/>
       <w:bookmarkEnd w:id="208"/>
       <w:bookmarkEnd w:id="209"/>
       <w:bookmarkEnd w:id="210"/>
@@ -27308,16 +27604,21 @@
       <w:bookmarkEnd w:id="234"/>
       <w:bookmarkEnd w:id="235"/>
       <w:bookmarkEnd w:id="236"/>
+      <w:bookmarkEnd w:id="237"/>
+      <w:bookmarkEnd w:id="238"/>
+      <w:bookmarkEnd w:id="239"/>
+      <w:bookmarkEnd w:id="240"/>
+      <w:bookmarkEnd w:id="241"/>
     </w:p>
     <w:p>
       <w:pPr>
         <w:pStyle w:val="Ttulo2"/>
       </w:pPr>
-      <w:bookmarkStart w:id="237" w:name="_Toc119267252"/>
+      <w:bookmarkStart w:id="242" w:name="_Toc119424717"/>
       <w:r>
         <w:t>Python</w:t>
       </w:r>
-      <w:bookmarkEnd w:id="237"/>
+      <w:bookmarkEnd w:id="242"/>
     </w:p>
     <w:p/>
     <w:p>
@@ -27796,11 +28097,11 @@
       <w:pPr>
         <w:pStyle w:val="Ttulo2"/>
       </w:pPr>
-      <w:bookmarkStart w:id="238" w:name="_Toc119267253"/>
+      <w:bookmarkStart w:id="243" w:name="_Toc119424718"/>
       <w:r>
         <w:t>Docker</w:t>
       </w:r>
-      <w:bookmarkEnd w:id="238"/>
+      <w:bookmarkEnd w:id="243"/>
     </w:p>
     <w:p>
       <w:pPr>
@@ -28011,13 +28312,13 @@
       <w:pPr>
         <w:pStyle w:val="Ttulo2"/>
       </w:pPr>
-      <w:bookmarkStart w:id="239" w:name="_Ref119263614"/>
-      <w:bookmarkStart w:id="240" w:name="_Toc119267254"/>
+      <w:bookmarkStart w:id="244" w:name="_Ref119263614"/>
+      <w:bookmarkStart w:id="245" w:name="_Toc119424719"/>
       <w:r>
         <w:t>ArangoDB</w:t>
       </w:r>
-      <w:bookmarkEnd w:id="239"/>
-      <w:bookmarkEnd w:id="240"/>
+      <w:bookmarkEnd w:id="244"/>
+      <w:bookmarkEnd w:id="245"/>
     </w:p>
     <w:p>
       <w:pPr>
@@ -28213,11 +28514,11 @@
       <w:pPr>
         <w:pStyle w:val="Ttulo2"/>
       </w:pPr>
-      <w:bookmarkStart w:id="241" w:name="_Toc119267255"/>
+      <w:bookmarkStart w:id="246" w:name="_Toc119424720"/>
       <w:r>
         <w:t>Git</w:t>
       </w:r>
-      <w:bookmarkEnd w:id="241"/>
+      <w:bookmarkEnd w:id="246"/>
     </w:p>
     <w:p/>
     <w:p>
@@ -28370,7 +28671,7 @@
         <w:br w:type="page"/>
       </w:r>
     </w:p>
-    <w:bookmarkStart w:id="242" w:name="_Toc119267256" w:displacedByCustomXml="next"/>
+    <w:bookmarkStart w:id="247" w:name="_Toc119424721" w:displacedByCustomXml="next"/>
     <w:sdt>
       <w:sdtPr>
         <w:rPr>
@@ -28394,7 +28695,7 @@
           <w:r>
             <w:t>Bibliografía</w:t>
           </w:r>
-          <w:bookmarkEnd w:id="242"/>
+          <w:bookmarkEnd w:id="247"/>
         </w:p>
         <w:sdt>
           <w:sdtPr>

</xml_diff>

<commit_message>
added fixes suggested by mentor to doc
</commit_message>
<xml_diff>
--- a/doc_GPG.docx
+++ b/doc_GPG.docx
@@ -1130,7 +1130,13 @@
         <w:rPr>
           <w:rFonts w:cs="Arial"/>
         </w:rPr>
-        <w:t>ación</w:t>
+        <w:t>a</w:t>
+      </w:r>
+      <w:r>
+        <w:rPr>
+          <w:rFonts w:cs="Arial"/>
+        </w:rPr>
+        <w:t>do</w:t>
       </w:r>
       <w:r>
         <w:rPr>
@@ -2721,7 +2727,7 @@
           <w:r>
             <w:fldChar w:fldCharType="separate"/>
           </w:r>
-          <w:hyperlink w:anchor="_Toc119427164" w:history="1">
+          <w:hyperlink w:anchor="_Toc119501154" w:history="1">
             <w:r>
               <w:rPr>
                 <w:rStyle w:val="Hipervnculo"/>
@@ -2748,7 +2754,7 @@
                 <w:noProof/>
                 <w:webHidden/>
               </w:rPr>
-              <w:instrText xml:space="preserve"> PAGEREF _Toc119427164 \h </w:instrText>
+              <w:instrText xml:space="preserve"> PAGEREF _Toc119501154 \h </w:instrText>
             </w:r>
             <w:r>
               <w:rPr>
@@ -2791,7 +2797,7 @@
               <w:lang w:eastAsia="es-ES"/>
             </w:rPr>
           </w:pPr>
-          <w:hyperlink w:anchor="_Toc119427165" w:history="1">
+          <w:hyperlink w:anchor="_Toc119501155" w:history="1">
             <w:r>
               <w:rPr>
                 <w:rStyle w:val="Hipervnculo"/>
@@ -2818,7 +2824,7 @@
                 <w:noProof/>
                 <w:webHidden/>
               </w:rPr>
-              <w:instrText xml:space="preserve"> PAGEREF _Toc119427165 \h </w:instrText>
+              <w:instrText xml:space="preserve"> PAGEREF _Toc119501155 \h </w:instrText>
             </w:r>
             <w:r>
               <w:rPr>
@@ -2861,7 +2867,7 @@
               <w:lang w:eastAsia="es-ES"/>
             </w:rPr>
           </w:pPr>
-          <w:hyperlink w:anchor="_Toc119427166" w:history="1">
+          <w:hyperlink w:anchor="_Toc119501156" w:history="1">
             <w:r>
               <w:rPr>
                 <w:rStyle w:val="Hipervnculo"/>
@@ -2888,7 +2894,7 @@
                 <w:noProof/>
                 <w:webHidden/>
               </w:rPr>
-              <w:instrText xml:space="preserve"> PAGEREF _Toc119427166 \h </w:instrText>
+              <w:instrText xml:space="preserve"> PAGEREF _Toc119501156 \h </w:instrText>
             </w:r>
             <w:r>
               <w:rPr>
@@ -2931,7 +2937,7 @@
               <w:lang w:eastAsia="es-ES"/>
             </w:rPr>
           </w:pPr>
-          <w:hyperlink w:anchor="_Toc119427167" w:history="1">
+          <w:hyperlink w:anchor="_Toc119501157" w:history="1">
             <w:r>
               <w:rPr>
                 <w:rStyle w:val="Hipervnculo"/>
@@ -2959,7 +2965,7 @@
                 <w:noProof/>
                 <w:webHidden/>
               </w:rPr>
-              <w:instrText xml:space="preserve"> PAGEREF _Toc119427167 \h </w:instrText>
+              <w:instrText xml:space="preserve"> PAGEREF _Toc119501157 \h </w:instrText>
             </w:r>
             <w:r>
               <w:rPr>
@@ -3003,7 +3009,7 @@
               <w:lang w:eastAsia="es-ES"/>
             </w:rPr>
           </w:pPr>
-          <w:hyperlink w:anchor="_Toc119427168" w:history="1">
+          <w:hyperlink w:anchor="_Toc119501158" w:history="1">
             <w:r>
               <w:rPr>
                 <w:rStyle w:val="Hipervnculo"/>
@@ -3045,7 +3051,7 @@
                 <w:noProof/>
                 <w:webHidden/>
               </w:rPr>
-              <w:instrText xml:space="preserve"> PAGEREF _Toc119427168 \h </w:instrText>
+              <w:instrText xml:space="preserve"> PAGEREF _Toc119501158 \h </w:instrText>
             </w:r>
             <w:r>
               <w:rPr>
@@ -3089,7 +3095,7 @@
               <w:lang w:eastAsia="es-ES"/>
             </w:rPr>
           </w:pPr>
-          <w:hyperlink w:anchor="_Toc119427169" w:history="1">
+          <w:hyperlink w:anchor="_Toc119501159" w:history="1">
             <w:r>
               <w:rPr>
                 <w:rStyle w:val="Hipervnculo"/>
@@ -3131,7 +3137,7 @@
                 <w:noProof/>
                 <w:webHidden/>
               </w:rPr>
-              <w:instrText xml:space="preserve"> PAGEREF _Toc119427169 \h </w:instrText>
+              <w:instrText xml:space="preserve"> PAGEREF _Toc119501159 \h </w:instrText>
             </w:r>
             <w:r>
               <w:rPr>
@@ -3175,7 +3181,7 @@
               <w:lang w:eastAsia="es-ES"/>
             </w:rPr>
           </w:pPr>
-          <w:hyperlink w:anchor="_Toc119427170" w:history="1">
+          <w:hyperlink w:anchor="_Toc119501160" w:history="1">
             <w:r>
               <w:rPr>
                 <w:rStyle w:val="Hipervnculo"/>
@@ -3217,7 +3223,7 @@
                 <w:noProof/>
                 <w:webHidden/>
               </w:rPr>
-              <w:instrText xml:space="preserve"> PAGEREF _Toc119427170 \h </w:instrText>
+              <w:instrText xml:space="preserve"> PAGEREF _Toc119501160 \h </w:instrText>
             </w:r>
             <w:r>
               <w:rPr>
@@ -3261,7 +3267,7 @@
               <w:lang w:eastAsia="es-ES"/>
             </w:rPr>
           </w:pPr>
-          <w:hyperlink w:anchor="_Toc119427171" w:history="1">
+          <w:hyperlink w:anchor="_Toc119501161" w:history="1">
             <w:r>
               <w:rPr>
                 <w:rStyle w:val="Hipervnculo"/>
@@ -3303,7 +3309,7 @@
                 <w:noProof/>
                 <w:webHidden/>
               </w:rPr>
-              <w:instrText xml:space="preserve"> PAGEREF _Toc119427171 \h </w:instrText>
+              <w:instrText xml:space="preserve"> PAGEREF _Toc119501161 \h </w:instrText>
             </w:r>
             <w:r>
               <w:rPr>
@@ -3347,7 +3353,7 @@
               <w:lang w:eastAsia="es-ES"/>
             </w:rPr>
           </w:pPr>
-          <w:hyperlink w:anchor="_Toc119427172" w:history="1">
+          <w:hyperlink w:anchor="_Toc119501162" w:history="1">
             <w:r>
               <w:rPr>
                 <w:rStyle w:val="Hipervnculo"/>
@@ -3389,7 +3395,7 @@
                 <w:noProof/>
                 <w:webHidden/>
               </w:rPr>
-              <w:instrText xml:space="preserve"> PAGEREF _Toc119427172 \h </w:instrText>
+              <w:instrText xml:space="preserve"> PAGEREF _Toc119501162 \h </w:instrText>
             </w:r>
             <w:r>
               <w:rPr>
@@ -3433,7 +3439,7 @@
               <w:lang w:eastAsia="es-ES"/>
             </w:rPr>
           </w:pPr>
-          <w:hyperlink w:anchor="_Toc119427173" w:history="1">
+          <w:hyperlink w:anchor="_Toc119501163" w:history="1">
             <w:r>
               <w:rPr>
                 <w:rStyle w:val="Hipervnculo"/>
@@ -3475,7 +3481,7 @@
                 <w:noProof/>
                 <w:webHidden/>
               </w:rPr>
-              <w:instrText xml:space="preserve"> PAGEREF _Toc119427173 \h </w:instrText>
+              <w:instrText xml:space="preserve"> PAGEREF _Toc119501163 \h </w:instrText>
             </w:r>
             <w:r>
               <w:rPr>
@@ -3519,7 +3525,7 @@
               <w:lang w:eastAsia="es-ES"/>
             </w:rPr>
           </w:pPr>
-          <w:hyperlink w:anchor="_Toc119427174" w:history="1">
+          <w:hyperlink w:anchor="_Toc119501164" w:history="1">
             <w:r>
               <w:rPr>
                 <w:rStyle w:val="Hipervnculo"/>
@@ -3561,7 +3567,7 @@
                 <w:noProof/>
                 <w:webHidden/>
               </w:rPr>
-              <w:instrText xml:space="preserve"> PAGEREF _Toc119427174 \h </w:instrText>
+              <w:instrText xml:space="preserve"> PAGEREF _Toc119501164 \h </w:instrText>
             </w:r>
             <w:r>
               <w:rPr>
@@ -3605,7 +3611,7 @@
               <w:lang w:eastAsia="es-ES"/>
             </w:rPr>
           </w:pPr>
-          <w:hyperlink w:anchor="_Toc119427175" w:history="1">
+          <w:hyperlink w:anchor="_Toc119501165" w:history="1">
             <w:r>
               <w:rPr>
                 <w:rStyle w:val="Hipervnculo"/>
@@ -3647,7 +3653,7 @@
                 <w:noProof/>
                 <w:webHidden/>
               </w:rPr>
-              <w:instrText xml:space="preserve"> PAGEREF _Toc119427175 \h </w:instrText>
+              <w:instrText xml:space="preserve"> PAGEREF _Toc119501165 \h </w:instrText>
             </w:r>
             <w:r>
               <w:rPr>
@@ -3691,7 +3697,7 @@
               <w:lang w:eastAsia="es-ES"/>
             </w:rPr>
           </w:pPr>
-          <w:hyperlink w:anchor="_Toc119427176" w:history="1">
+          <w:hyperlink w:anchor="_Toc119501166" w:history="1">
             <w:r>
               <w:rPr>
                 <w:rStyle w:val="Hipervnculo"/>
@@ -3733,7 +3739,7 @@
                 <w:noProof/>
                 <w:webHidden/>
               </w:rPr>
-              <w:instrText xml:space="preserve"> PAGEREF _Toc119427176 \h </w:instrText>
+              <w:instrText xml:space="preserve"> PAGEREF _Toc119501166 \h </w:instrText>
             </w:r>
             <w:r>
               <w:rPr>
@@ -3777,7 +3783,7 @@
               <w:lang w:eastAsia="es-ES"/>
             </w:rPr>
           </w:pPr>
-          <w:hyperlink w:anchor="_Toc119427177" w:history="1">
+          <w:hyperlink w:anchor="_Toc119501167" w:history="1">
             <w:r>
               <w:rPr>
                 <w:rStyle w:val="Hipervnculo"/>
@@ -3819,7 +3825,7 @@
                 <w:noProof/>
                 <w:webHidden/>
               </w:rPr>
-              <w:instrText xml:space="preserve"> PAGEREF _Toc119427177 \h </w:instrText>
+              <w:instrText xml:space="preserve"> PAGEREF _Toc119501167 \h </w:instrText>
             </w:r>
             <w:r>
               <w:rPr>
@@ -3863,7 +3869,7 @@
               <w:lang w:eastAsia="es-ES"/>
             </w:rPr>
           </w:pPr>
-          <w:hyperlink w:anchor="_Toc119427178" w:history="1">
+          <w:hyperlink w:anchor="_Toc119501168" w:history="1">
             <w:r>
               <w:rPr>
                 <w:rStyle w:val="Hipervnculo"/>
@@ -3905,7 +3911,7 @@
                 <w:noProof/>
                 <w:webHidden/>
               </w:rPr>
-              <w:instrText xml:space="preserve"> PAGEREF _Toc119427178 \h </w:instrText>
+              <w:instrText xml:space="preserve"> PAGEREF _Toc119501168 \h </w:instrText>
             </w:r>
             <w:r>
               <w:rPr>
@@ -3949,7 +3955,7 @@
               <w:lang w:eastAsia="es-ES"/>
             </w:rPr>
           </w:pPr>
-          <w:hyperlink w:anchor="_Toc119427179" w:history="1">
+          <w:hyperlink w:anchor="_Toc119501169" w:history="1">
             <w:r>
               <w:rPr>
                 <w:rStyle w:val="Hipervnculo"/>
@@ -3991,7 +3997,7 @@
                 <w:noProof/>
                 <w:webHidden/>
               </w:rPr>
-              <w:instrText xml:space="preserve"> PAGEREF _Toc119427179 \h </w:instrText>
+              <w:instrText xml:space="preserve"> PAGEREF _Toc119501169 \h </w:instrText>
             </w:r>
             <w:r>
               <w:rPr>
@@ -4035,7 +4041,7 @@
               <w:lang w:eastAsia="es-ES"/>
             </w:rPr>
           </w:pPr>
-          <w:hyperlink w:anchor="_Toc119427180" w:history="1">
+          <w:hyperlink w:anchor="_Toc119501170" w:history="1">
             <w:r>
               <w:rPr>
                 <w:rStyle w:val="Hipervnculo"/>
@@ -4077,7 +4083,7 @@
                 <w:noProof/>
                 <w:webHidden/>
               </w:rPr>
-              <w:instrText xml:space="preserve"> PAGEREF _Toc119427180 \h </w:instrText>
+              <w:instrText xml:space="preserve"> PAGEREF _Toc119501170 \h </w:instrText>
             </w:r>
             <w:r>
               <w:rPr>
@@ -4121,7 +4127,7 @@
               <w:lang w:eastAsia="es-ES"/>
             </w:rPr>
           </w:pPr>
-          <w:hyperlink w:anchor="_Toc119427182" w:history="1">
+          <w:hyperlink w:anchor="_Toc119501172" w:history="1">
             <w:r>
               <w:rPr>
                 <w:rStyle w:val="Hipervnculo"/>
@@ -4142,7 +4148,7 @@
                 <w:rStyle w:val="Hipervnculo"/>
                 <w:noProof/>
               </w:rPr>
-              <w:t>Modelación del lenguaje</w:t>
+              <w:t>Modelado del lenguaje</w:t>
             </w:r>
             <w:r>
               <w:rPr>
@@ -4163,7 +4169,7 @@
                 <w:noProof/>
                 <w:webHidden/>
               </w:rPr>
-              <w:instrText xml:space="preserve"> PAGEREF _Toc119427182 \h </w:instrText>
+              <w:instrText xml:space="preserve"> PAGEREF _Toc119501172 \h </w:instrText>
             </w:r>
             <w:r>
               <w:rPr>
@@ -4207,7 +4213,7 @@
               <w:lang w:eastAsia="es-ES"/>
             </w:rPr>
           </w:pPr>
-          <w:hyperlink w:anchor="_Toc119427183" w:history="1">
+          <w:hyperlink w:anchor="_Toc119501173" w:history="1">
             <w:r>
               <w:rPr>
                 <w:rStyle w:val="Hipervnculo"/>
@@ -4249,7 +4255,7 @@
                 <w:noProof/>
                 <w:webHidden/>
               </w:rPr>
-              <w:instrText xml:space="preserve"> PAGEREF _Toc119427183 \h </w:instrText>
+              <w:instrText xml:space="preserve"> PAGEREF _Toc119501173 \h </w:instrText>
             </w:r>
             <w:r>
               <w:rPr>
@@ -4293,7 +4299,7 @@
               <w:lang w:eastAsia="es-ES"/>
             </w:rPr>
           </w:pPr>
-          <w:hyperlink w:anchor="_Toc119427184" w:history="1">
+          <w:hyperlink w:anchor="_Toc119501174" w:history="1">
             <w:r>
               <w:rPr>
                 <w:rStyle w:val="Hipervnculo"/>
@@ -4335,7 +4341,7 @@
                 <w:noProof/>
                 <w:webHidden/>
               </w:rPr>
-              <w:instrText xml:space="preserve"> PAGEREF _Toc119427184 \h </w:instrText>
+              <w:instrText xml:space="preserve"> PAGEREF _Toc119501174 \h </w:instrText>
             </w:r>
             <w:r>
               <w:rPr>
@@ -4379,7 +4385,7 @@
               <w:lang w:eastAsia="es-ES"/>
             </w:rPr>
           </w:pPr>
-          <w:hyperlink w:anchor="_Toc119427185" w:history="1">
+          <w:hyperlink w:anchor="_Toc119501175" w:history="1">
             <w:r>
               <w:rPr>
                 <w:rStyle w:val="Hipervnculo"/>
@@ -4421,7 +4427,7 @@
                 <w:noProof/>
                 <w:webHidden/>
               </w:rPr>
-              <w:instrText xml:space="preserve"> PAGEREF _Toc119427185 \h </w:instrText>
+              <w:instrText xml:space="preserve"> PAGEREF _Toc119501175 \h </w:instrText>
             </w:r>
             <w:r>
               <w:rPr>
@@ -4465,7 +4471,7 @@
               <w:lang w:eastAsia="es-ES"/>
             </w:rPr>
           </w:pPr>
-          <w:hyperlink w:anchor="_Toc119427187" w:history="1">
+          <w:hyperlink w:anchor="_Toc119501177" w:history="1">
             <w:r>
               <w:rPr>
                 <w:rStyle w:val="Hipervnculo"/>
@@ -4507,7 +4513,7 @@
                 <w:noProof/>
                 <w:webHidden/>
               </w:rPr>
-              <w:instrText xml:space="preserve"> PAGEREF _Toc119427187 \h </w:instrText>
+              <w:instrText xml:space="preserve"> PAGEREF _Toc119501177 \h </w:instrText>
             </w:r>
             <w:r>
               <w:rPr>
@@ -4551,7 +4557,7 @@
               <w:lang w:eastAsia="es-ES"/>
             </w:rPr>
           </w:pPr>
-          <w:hyperlink w:anchor="_Toc119427188" w:history="1">
+          <w:hyperlink w:anchor="_Toc119501178" w:history="1">
             <w:r>
               <w:rPr>
                 <w:rStyle w:val="Hipervnculo"/>
@@ -4593,7 +4599,7 @@
                 <w:noProof/>
                 <w:webHidden/>
               </w:rPr>
-              <w:instrText xml:space="preserve"> PAGEREF _Toc119427188 \h </w:instrText>
+              <w:instrText xml:space="preserve"> PAGEREF _Toc119501178 \h </w:instrText>
             </w:r>
             <w:r>
               <w:rPr>
@@ -4637,7 +4643,7 @@
               <w:lang w:eastAsia="es-ES"/>
             </w:rPr>
           </w:pPr>
-          <w:hyperlink w:anchor="_Toc119427189" w:history="1">
+          <w:hyperlink w:anchor="_Toc119501179" w:history="1">
             <w:r>
               <w:rPr>
                 <w:rStyle w:val="Hipervnculo"/>
@@ -4679,7 +4685,7 @@
                 <w:noProof/>
                 <w:webHidden/>
               </w:rPr>
-              <w:instrText xml:space="preserve"> PAGEREF _Toc119427189 \h </w:instrText>
+              <w:instrText xml:space="preserve"> PAGEREF _Toc119501179 \h </w:instrText>
             </w:r>
             <w:r>
               <w:rPr>
@@ -4723,7 +4729,7 @@
               <w:lang w:eastAsia="es-ES"/>
             </w:rPr>
           </w:pPr>
-          <w:hyperlink w:anchor="_Toc119427191" w:history="1">
+          <w:hyperlink w:anchor="_Toc119501181" w:history="1">
             <w:r>
               <w:rPr>
                 <w:rStyle w:val="Hipervnculo"/>
@@ -4765,7 +4771,7 @@
                 <w:noProof/>
                 <w:webHidden/>
               </w:rPr>
-              <w:instrText xml:space="preserve"> PAGEREF _Toc119427191 \h </w:instrText>
+              <w:instrText xml:space="preserve"> PAGEREF _Toc119501181 \h </w:instrText>
             </w:r>
             <w:r>
               <w:rPr>
@@ -4785,7 +4791,7 @@
                 <w:noProof/>
                 <w:webHidden/>
               </w:rPr>
-              <w:t>31</w:t>
+              <w:t>32</w:t>
             </w:r>
             <w:r>
               <w:rPr>
@@ -4809,7 +4815,7 @@
               <w:lang w:eastAsia="es-ES"/>
             </w:rPr>
           </w:pPr>
-          <w:hyperlink w:anchor="_Toc119427192" w:history="1">
+          <w:hyperlink w:anchor="_Toc119501182" w:history="1">
             <w:r>
               <w:rPr>
                 <w:rStyle w:val="Hipervnculo"/>
@@ -4851,7 +4857,7 @@
                 <w:noProof/>
                 <w:webHidden/>
               </w:rPr>
-              <w:instrText xml:space="preserve"> PAGEREF _Toc119427192 \h </w:instrText>
+              <w:instrText xml:space="preserve"> PAGEREF _Toc119501182 \h </w:instrText>
             </w:r>
             <w:r>
               <w:rPr>
@@ -4895,7 +4901,7 @@
               <w:lang w:eastAsia="es-ES"/>
             </w:rPr>
           </w:pPr>
-          <w:hyperlink w:anchor="_Toc119427193" w:history="1">
+          <w:hyperlink w:anchor="_Toc119501183" w:history="1">
             <w:r>
               <w:rPr>
                 <w:rStyle w:val="Hipervnculo"/>
@@ -4937,7 +4943,7 @@
                 <w:noProof/>
                 <w:webHidden/>
               </w:rPr>
-              <w:instrText xml:space="preserve"> PAGEREF _Toc119427193 \h </w:instrText>
+              <w:instrText xml:space="preserve"> PAGEREF _Toc119501183 \h </w:instrText>
             </w:r>
             <w:r>
               <w:rPr>
@@ -4981,7 +4987,7 @@
               <w:lang w:eastAsia="es-ES"/>
             </w:rPr>
           </w:pPr>
-          <w:hyperlink w:anchor="_Toc119427194" w:history="1">
+          <w:hyperlink w:anchor="_Toc119501184" w:history="1">
             <w:r>
               <w:rPr>
                 <w:rStyle w:val="Hipervnculo"/>
@@ -5023,7 +5029,7 @@
                 <w:noProof/>
                 <w:webHidden/>
               </w:rPr>
-              <w:instrText xml:space="preserve"> PAGEREF _Toc119427194 \h </w:instrText>
+              <w:instrText xml:space="preserve"> PAGEREF _Toc119501184 \h </w:instrText>
             </w:r>
             <w:r>
               <w:rPr>
@@ -5067,7 +5073,7 @@
               <w:lang w:eastAsia="es-ES"/>
             </w:rPr>
           </w:pPr>
-          <w:hyperlink w:anchor="_Toc119427195" w:history="1">
+          <w:hyperlink w:anchor="_Toc119501185" w:history="1">
             <w:r>
               <w:rPr>
                 <w:rStyle w:val="Hipervnculo"/>
@@ -5109,7 +5115,7 @@
                 <w:noProof/>
                 <w:webHidden/>
               </w:rPr>
-              <w:instrText xml:space="preserve"> PAGEREF _Toc119427195 \h </w:instrText>
+              <w:instrText xml:space="preserve"> PAGEREF _Toc119501185 \h </w:instrText>
             </w:r>
             <w:r>
               <w:rPr>
@@ -5153,7 +5159,7 @@
               <w:lang w:eastAsia="es-ES"/>
             </w:rPr>
           </w:pPr>
-          <w:hyperlink w:anchor="_Toc119427197" w:history="1">
+          <w:hyperlink w:anchor="_Toc119501187" w:history="1">
             <w:r>
               <w:rPr>
                 <w:rStyle w:val="Hipervnculo"/>
@@ -5195,7 +5201,7 @@
                 <w:noProof/>
                 <w:webHidden/>
               </w:rPr>
-              <w:instrText xml:space="preserve"> PAGEREF _Toc119427197 \h </w:instrText>
+              <w:instrText xml:space="preserve"> PAGEREF _Toc119501187 \h </w:instrText>
             </w:r>
             <w:r>
               <w:rPr>
@@ -5239,7 +5245,7 @@
               <w:lang w:eastAsia="es-ES"/>
             </w:rPr>
           </w:pPr>
-          <w:hyperlink w:anchor="_Toc119427198" w:history="1">
+          <w:hyperlink w:anchor="_Toc119501188" w:history="1">
             <w:r>
               <w:rPr>
                 <w:rStyle w:val="Hipervnculo"/>
@@ -5281,7 +5287,7 @@
                 <w:noProof/>
                 <w:webHidden/>
               </w:rPr>
-              <w:instrText xml:space="preserve"> PAGEREF _Toc119427198 \h </w:instrText>
+              <w:instrText xml:space="preserve"> PAGEREF _Toc119501188 \h </w:instrText>
             </w:r>
             <w:r>
               <w:rPr>
@@ -5325,7 +5331,7 @@
               <w:lang w:eastAsia="es-ES"/>
             </w:rPr>
           </w:pPr>
-          <w:hyperlink w:anchor="_Toc119427199" w:history="1">
+          <w:hyperlink w:anchor="_Toc119501189" w:history="1">
             <w:r>
               <w:rPr>
                 <w:rStyle w:val="Hipervnculo"/>
@@ -5367,7 +5373,7 @@
                 <w:noProof/>
                 <w:webHidden/>
               </w:rPr>
-              <w:instrText xml:space="preserve"> PAGEREF _Toc119427199 \h </w:instrText>
+              <w:instrText xml:space="preserve"> PAGEREF _Toc119501189 \h </w:instrText>
             </w:r>
             <w:r>
               <w:rPr>
@@ -5411,7 +5417,7 @@
               <w:lang w:eastAsia="es-ES"/>
             </w:rPr>
           </w:pPr>
-          <w:hyperlink w:anchor="_Toc119427200" w:history="1">
+          <w:hyperlink w:anchor="_Toc119501190" w:history="1">
             <w:r>
               <w:rPr>
                 <w:rStyle w:val="Hipervnculo"/>
@@ -5453,7 +5459,7 @@
                 <w:noProof/>
                 <w:webHidden/>
               </w:rPr>
-              <w:instrText xml:space="preserve"> PAGEREF _Toc119427200 \h </w:instrText>
+              <w:instrText xml:space="preserve"> PAGEREF _Toc119501190 \h </w:instrText>
             </w:r>
             <w:r>
               <w:rPr>
@@ -5497,7 +5503,7 @@
               <w:lang w:eastAsia="es-ES"/>
             </w:rPr>
           </w:pPr>
-          <w:hyperlink w:anchor="_Toc119427201" w:history="1">
+          <w:hyperlink w:anchor="_Toc119501191" w:history="1">
             <w:r>
               <w:rPr>
                 <w:rStyle w:val="Hipervnculo"/>
@@ -5539,7 +5545,7 @@
                 <w:noProof/>
                 <w:webHidden/>
               </w:rPr>
-              <w:instrText xml:space="preserve"> PAGEREF _Toc119427201 \h </w:instrText>
+              <w:instrText xml:space="preserve"> PAGEREF _Toc119501191 \h </w:instrText>
             </w:r>
             <w:r>
               <w:rPr>
@@ -5560,6 +5566,93 @@
                 <w:webHidden/>
               </w:rPr>
               <w:t>40</w:t>
+            </w:r>
+            <w:r>
+              <w:rPr>
+                <w:noProof/>
+                <w:webHidden/>
+              </w:rPr>
+              <w:fldChar w:fldCharType="end"/>
+            </w:r>
+          </w:hyperlink>
+        </w:p>
+        <w:p>
+          <w:pPr>
+            <w:pStyle w:val="TDC2"/>
+            <w:tabs>
+              <w:tab w:val="left" w:pos="880"/>
+              <w:tab w:val="right" w:leader="dot" w:pos="8536"/>
+            </w:tabs>
+            <w:rPr>
+              <w:rFonts w:asciiTheme="minorHAnsi" w:eastAsiaTheme="minorEastAsia" w:hAnsiTheme="minorHAnsi"/>
+              <w:noProof/>
+              <w:lang w:eastAsia="es-ES"/>
+            </w:rPr>
+          </w:pPr>
+          <w:hyperlink w:anchor="_Toc119501192" w:history="1">
+            <w:r>
+              <w:rPr>
+                <w:rStyle w:val="Hipervnculo"/>
+                <w:rFonts w:cs="Arial"/>
+                <w:noProof/>
+              </w:rPr>
+              <w:t>5.4.</w:t>
+            </w:r>
+            <w:r>
+              <w:rPr>
+                <w:rFonts w:asciiTheme="minorHAnsi" w:eastAsiaTheme="minorEastAsia" w:hAnsiTheme="minorHAnsi"/>
+                <w:noProof/>
+                <w:lang w:eastAsia="es-ES"/>
+              </w:rPr>
+              <w:tab/>
+            </w:r>
+            <w:r>
+              <w:rPr>
+                <w:rStyle w:val="Hipervnculo"/>
+                <w:noProof/>
+              </w:rPr>
+              <w:t>Ejemplos de uso</w:t>
+            </w:r>
+            <w:r>
+              <w:rPr>
+                <w:noProof/>
+                <w:webHidden/>
+              </w:rPr>
+              <w:tab/>
+            </w:r>
+            <w:r>
+              <w:rPr>
+                <w:noProof/>
+                <w:webHidden/>
+              </w:rPr>
+              <w:fldChar w:fldCharType="begin"/>
+            </w:r>
+            <w:r>
+              <w:rPr>
+                <w:noProof/>
+                <w:webHidden/>
+              </w:rPr>
+              <w:instrText xml:space="preserve"> PAGEREF _Toc119501192 \h </w:instrText>
+            </w:r>
+            <w:r>
+              <w:rPr>
+                <w:noProof/>
+                <w:webHidden/>
+              </w:rPr>
+            </w:r>
+            <w:r>
+              <w:rPr>
+                <w:noProof/>
+                <w:webHidden/>
+              </w:rPr>
+              <w:fldChar w:fldCharType="separate"/>
+            </w:r>
+            <w:r>
+              <w:rPr>
+                <w:noProof/>
+                <w:webHidden/>
+              </w:rPr>
+              <w:t>41</w:t>
             </w:r>
             <w:r>
               <w:rPr>
@@ -5583,7 +5676,7 @@
               <w:lang w:eastAsia="es-ES"/>
             </w:rPr>
           </w:pPr>
-          <w:hyperlink w:anchor="_Toc119427202" w:history="1">
+          <w:hyperlink w:anchor="_Toc119501193" w:history="1">
             <w:r>
               <w:rPr>
                 <w:rStyle w:val="Hipervnculo"/>
@@ -5625,7 +5718,7 @@
                 <w:noProof/>
                 <w:webHidden/>
               </w:rPr>
-              <w:instrText xml:space="preserve"> PAGEREF _Toc119427202 \h </w:instrText>
+              <w:instrText xml:space="preserve"> PAGEREF _Toc119501193 \h </w:instrText>
             </w:r>
             <w:r>
               <w:rPr>
@@ -5669,7 +5762,7 @@
               <w:lang w:eastAsia="es-ES"/>
             </w:rPr>
           </w:pPr>
-          <w:hyperlink w:anchor="_Toc119427204" w:history="1">
+          <w:hyperlink w:anchor="_Toc119501195" w:history="1">
             <w:r>
               <w:rPr>
                 <w:rStyle w:val="Hipervnculo"/>
@@ -5711,7 +5804,7 @@
                 <w:noProof/>
                 <w:webHidden/>
               </w:rPr>
-              <w:instrText xml:space="preserve"> PAGEREF _Toc119427204 \h </w:instrText>
+              <w:instrText xml:space="preserve"> PAGEREF _Toc119501195 \h </w:instrText>
             </w:r>
             <w:r>
               <w:rPr>
@@ -5755,7 +5848,7 @@
               <w:lang w:eastAsia="es-ES"/>
             </w:rPr>
           </w:pPr>
-          <w:hyperlink w:anchor="_Toc119427205" w:history="1">
+          <w:hyperlink w:anchor="_Toc119501196" w:history="1">
             <w:r>
               <w:rPr>
                 <w:rStyle w:val="Hipervnculo"/>
@@ -5797,7 +5890,7 @@
                 <w:noProof/>
                 <w:webHidden/>
               </w:rPr>
-              <w:instrText xml:space="preserve"> PAGEREF _Toc119427205 \h </w:instrText>
+              <w:instrText xml:space="preserve"> PAGEREF _Toc119501196 \h </w:instrText>
             </w:r>
             <w:r>
               <w:rPr>
@@ -5841,7 +5934,7 @@
               <w:lang w:eastAsia="es-ES"/>
             </w:rPr>
           </w:pPr>
-          <w:hyperlink w:anchor="_Toc119427206" w:history="1">
+          <w:hyperlink w:anchor="_Toc119501197" w:history="1">
             <w:r>
               <w:rPr>
                 <w:rStyle w:val="Hipervnculo"/>
@@ -5883,7 +5976,7 @@
                 <w:noProof/>
                 <w:webHidden/>
               </w:rPr>
-              <w:instrText xml:space="preserve"> PAGEREF _Toc119427206 \h </w:instrText>
+              <w:instrText xml:space="preserve"> PAGEREF _Toc119501197 \h </w:instrText>
             </w:r>
             <w:r>
               <w:rPr>
@@ -5903,7 +5996,7 @@
                 <w:noProof/>
                 <w:webHidden/>
               </w:rPr>
-              <w:t>44</w:t>
+              <w:t>45</w:t>
             </w:r>
             <w:r>
               <w:rPr>
@@ -5927,7 +6020,7 @@
               <w:lang w:eastAsia="es-ES"/>
             </w:rPr>
           </w:pPr>
-          <w:hyperlink w:anchor="_Toc119427207" w:history="1">
+          <w:hyperlink w:anchor="_Toc119501198" w:history="1">
             <w:r>
               <w:rPr>
                 <w:rStyle w:val="Hipervnculo"/>
@@ -5969,7 +6062,7 @@
                 <w:noProof/>
                 <w:webHidden/>
               </w:rPr>
-              <w:instrText xml:space="preserve"> PAGEREF _Toc119427207 \h </w:instrText>
+              <w:instrText xml:space="preserve"> PAGEREF _Toc119501198 \h </w:instrText>
             </w:r>
             <w:r>
               <w:rPr>
@@ -5989,7 +6082,7 @@
                 <w:noProof/>
                 <w:webHidden/>
               </w:rPr>
-              <w:t>46</w:t>
+              <w:t>47</w:t>
             </w:r>
             <w:r>
               <w:rPr>
@@ -6013,7 +6106,7 @@
               <w:lang w:eastAsia="es-ES"/>
             </w:rPr>
           </w:pPr>
-          <w:hyperlink w:anchor="_Toc119427210" w:history="1">
+          <w:hyperlink w:anchor="_Toc119501201" w:history="1">
             <w:r>
               <w:rPr>
                 <w:rStyle w:val="Hipervnculo"/>
@@ -6055,7 +6148,7 @@
                 <w:noProof/>
                 <w:webHidden/>
               </w:rPr>
-              <w:instrText xml:space="preserve"> PAGEREF _Toc119427210 \h </w:instrText>
+              <w:instrText xml:space="preserve"> PAGEREF _Toc119501201 \h </w:instrText>
             </w:r>
             <w:r>
               <w:rPr>
@@ -6075,7 +6168,7 @@
                 <w:noProof/>
                 <w:webHidden/>
               </w:rPr>
-              <w:t>46</w:t>
+              <w:t>47</w:t>
             </w:r>
             <w:r>
               <w:rPr>
@@ -6099,7 +6192,7 @@
               <w:lang w:eastAsia="es-ES"/>
             </w:rPr>
           </w:pPr>
-          <w:hyperlink w:anchor="_Toc119427211" w:history="1">
+          <w:hyperlink w:anchor="_Toc119501202" w:history="1">
             <w:r>
               <w:rPr>
                 <w:rStyle w:val="Hipervnculo"/>
@@ -6141,7 +6234,7 @@
                 <w:noProof/>
                 <w:webHidden/>
               </w:rPr>
-              <w:instrText xml:space="preserve"> PAGEREF _Toc119427211 \h </w:instrText>
+              <w:instrText xml:space="preserve"> PAGEREF _Toc119501202 \h </w:instrText>
             </w:r>
             <w:r>
               <w:rPr>
@@ -6161,7 +6254,7 @@
                 <w:noProof/>
                 <w:webHidden/>
               </w:rPr>
-              <w:t>47</w:t>
+              <w:t>48</w:t>
             </w:r>
             <w:r>
               <w:rPr>
@@ -6185,7 +6278,7 @@
               <w:lang w:eastAsia="es-ES"/>
             </w:rPr>
           </w:pPr>
-          <w:hyperlink w:anchor="_Toc119427212" w:history="1">
+          <w:hyperlink w:anchor="_Toc119501203" w:history="1">
             <w:r>
               <w:rPr>
                 <w:rStyle w:val="Hipervnculo"/>
@@ -6227,7 +6320,7 @@
                 <w:noProof/>
                 <w:webHidden/>
               </w:rPr>
-              <w:instrText xml:space="preserve"> PAGEREF _Toc119427212 \h </w:instrText>
+              <w:instrText xml:space="preserve"> PAGEREF _Toc119501203 \h </w:instrText>
             </w:r>
             <w:r>
               <w:rPr>
@@ -6247,7 +6340,7 @@
                 <w:noProof/>
                 <w:webHidden/>
               </w:rPr>
-              <w:t>47</w:t>
+              <w:t>48</w:t>
             </w:r>
             <w:r>
               <w:rPr>
@@ -6271,7 +6364,7 @@
               <w:lang w:eastAsia="es-ES"/>
             </w:rPr>
           </w:pPr>
-          <w:hyperlink w:anchor="_Toc119427213" w:history="1">
+          <w:hyperlink w:anchor="_Toc119501204" w:history="1">
             <w:r>
               <w:rPr>
                 <w:rStyle w:val="Hipervnculo"/>
@@ -6313,7 +6406,7 @@
                 <w:noProof/>
                 <w:webHidden/>
               </w:rPr>
-              <w:instrText xml:space="preserve"> PAGEREF _Toc119427213 \h </w:instrText>
+              <w:instrText xml:space="preserve"> PAGEREF _Toc119501204 \h </w:instrText>
             </w:r>
             <w:r>
               <w:rPr>
@@ -6333,7 +6426,7 @@
                 <w:noProof/>
                 <w:webHidden/>
               </w:rPr>
-              <w:t>48</w:t>
+              <w:t>49</w:t>
             </w:r>
             <w:r>
               <w:rPr>
@@ -6357,7 +6450,7 @@
               <w:lang w:eastAsia="es-ES"/>
             </w:rPr>
           </w:pPr>
-          <w:hyperlink w:anchor="_Toc119427215" w:history="1">
+          <w:hyperlink w:anchor="_Toc119501206" w:history="1">
             <w:r>
               <w:rPr>
                 <w:rStyle w:val="Hipervnculo"/>
@@ -6399,7 +6492,7 @@
                 <w:noProof/>
                 <w:webHidden/>
               </w:rPr>
-              <w:instrText xml:space="preserve"> PAGEREF _Toc119427215 \h </w:instrText>
+              <w:instrText xml:space="preserve"> PAGEREF _Toc119501206 \h </w:instrText>
             </w:r>
             <w:r>
               <w:rPr>
@@ -6419,7 +6512,7 @@
                 <w:noProof/>
                 <w:webHidden/>
               </w:rPr>
-              <w:t>48</w:t>
+              <w:t>49</w:t>
             </w:r>
             <w:r>
               <w:rPr>
@@ -6443,7 +6536,7 @@
               <w:lang w:eastAsia="es-ES"/>
             </w:rPr>
           </w:pPr>
-          <w:hyperlink w:anchor="_Toc119427216" w:history="1">
+          <w:hyperlink w:anchor="_Toc119501207" w:history="1">
             <w:r>
               <w:rPr>
                 <w:rStyle w:val="Hipervnculo"/>
@@ -6485,7 +6578,7 @@
                 <w:noProof/>
                 <w:webHidden/>
               </w:rPr>
-              <w:instrText xml:space="preserve"> PAGEREF _Toc119427216 \h </w:instrText>
+              <w:instrText xml:space="preserve"> PAGEREF _Toc119501207 \h </w:instrText>
             </w:r>
             <w:r>
               <w:rPr>
@@ -6505,7 +6598,7 @@
                 <w:noProof/>
                 <w:webHidden/>
               </w:rPr>
-              <w:t>49</w:t>
+              <w:t>50</w:t>
             </w:r>
             <w:r>
               <w:rPr>
@@ -6529,7 +6622,7 @@
               <w:lang w:eastAsia="es-ES"/>
             </w:rPr>
           </w:pPr>
-          <w:hyperlink w:anchor="_Toc119427217" w:history="1">
+          <w:hyperlink w:anchor="_Toc119501208" w:history="1">
             <w:r>
               <w:rPr>
                 <w:rStyle w:val="Hipervnculo"/>
@@ -6571,7 +6664,7 @@
                 <w:noProof/>
                 <w:webHidden/>
               </w:rPr>
-              <w:instrText xml:space="preserve"> PAGEREF _Toc119427217 \h </w:instrText>
+              <w:instrText xml:space="preserve"> PAGEREF _Toc119501208 \h </w:instrText>
             </w:r>
             <w:r>
               <w:rPr>
@@ -6591,7 +6684,7 @@
                 <w:noProof/>
                 <w:webHidden/>
               </w:rPr>
-              <w:t>49</w:t>
+              <w:t>50</w:t>
             </w:r>
             <w:r>
               <w:rPr>
@@ -6615,7 +6708,7 @@
               <w:lang w:eastAsia="es-ES"/>
             </w:rPr>
           </w:pPr>
-          <w:hyperlink w:anchor="_Toc119427218" w:history="1">
+          <w:hyperlink w:anchor="_Toc119501209" w:history="1">
             <w:r>
               <w:rPr>
                 <w:rStyle w:val="Hipervnculo"/>
@@ -6657,7 +6750,7 @@
                 <w:noProof/>
                 <w:webHidden/>
               </w:rPr>
-              <w:instrText xml:space="preserve"> PAGEREF _Toc119427218 \h </w:instrText>
+              <w:instrText xml:space="preserve"> PAGEREF _Toc119501209 \h </w:instrText>
             </w:r>
             <w:r>
               <w:rPr>
@@ -6677,7 +6770,7 @@
                 <w:noProof/>
                 <w:webHidden/>
               </w:rPr>
-              <w:t>49</w:t>
+              <w:t>50</w:t>
             </w:r>
             <w:r>
               <w:rPr>
@@ -6701,7 +6794,7 @@
               <w:lang w:eastAsia="es-ES"/>
             </w:rPr>
           </w:pPr>
-          <w:hyperlink w:anchor="_Toc119427219" w:history="1">
+          <w:hyperlink w:anchor="_Toc119501210" w:history="1">
             <w:r>
               <w:rPr>
                 <w:rStyle w:val="Hipervnculo"/>
@@ -6722,21 +6815,7 @@
                 <w:rStyle w:val="Hipervnculo"/>
                 <w:noProof/>
               </w:rPr>
-              <w:t>Bibliog</w:t>
-            </w:r>
-            <w:r>
-              <w:rPr>
-                <w:rStyle w:val="Hipervnculo"/>
-                <w:noProof/>
-              </w:rPr>
-              <w:t>r</w:t>
-            </w:r>
-            <w:r>
-              <w:rPr>
-                <w:rStyle w:val="Hipervnculo"/>
-                <w:noProof/>
-              </w:rPr>
-              <w:t>afía</w:t>
+              <w:t>Bibliografía</w:t>
             </w:r>
             <w:r>
               <w:rPr>
@@ -6757,7 +6836,7 @@
                 <w:noProof/>
                 <w:webHidden/>
               </w:rPr>
-              <w:instrText xml:space="preserve"> PAGEREF _Toc119427219 \h </w:instrText>
+              <w:instrText xml:space="preserve"> PAGEREF _Toc119501210 \h </w:instrText>
             </w:r>
             <w:r>
               <w:rPr>
@@ -6777,7 +6856,7 @@
                 <w:noProof/>
                 <w:webHidden/>
               </w:rPr>
-              <w:t>51</w:t>
+              <w:t>52</w:t>
             </w:r>
             <w:r>
               <w:rPr>
@@ -6817,7 +6896,7 @@
           <w:szCs w:val="52"/>
         </w:rPr>
       </w:pPr>
-      <w:bookmarkStart w:id="0" w:name="_Toc119427164"/>
+      <w:bookmarkStart w:id="0" w:name="_Toc119501154"/>
       <w:r>
         <w:rPr>
           <w:sz w:val="52"/>
@@ -7036,7 +7115,7 @@
             <w:noProof/>
             <w:webHidden/>
           </w:rPr>
-          <w:t>26</w:t>
+          <w:t>27</w:t>
         </w:r>
         <w:r>
           <w:rPr>
@@ -8125,7 +8204,7 @@
         </w:rPr>
       </w:pPr>
       <w:bookmarkStart w:id="1" w:name="_Ref115944217"/>
-      <w:bookmarkStart w:id="2" w:name="_Toc119427165"/>
+      <w:bookmarkStart w:id="2" w:name="_Toc119501155"/>
       <w:r>
         <w:rPr>
           <w:sz w:val="52"/>
@@ -8522,7 +8601,7 @@
         </w:rPr>
       </w:pPr>
       <w:bookmarkStart w:id="3" w:name="_Ref119268041"/>
-      <w:bookmarkStart w:id="4" w:name="_Toc119427166"/>
+      <w:bookmarkStart w:id="4" w:name="_Toc119501156"/>
       <w:r>
         <w:rPr>
           <w:sz w:val="52"/>
@@ -9898,7 +9977,7 @@
         </w:rPr>
       </w:pPr>
       <w:bookmarkStart w:id="7" w:name="_Ref119268108"/>
-      <w:bookmarkStart w:id="8" w:name="_Toc119427167"/>
+      <w:bookmarkStart w:id="8" w:name="_Toc119501157"/>
       <w:proofErr w:type="spellStart"/>
       <w:r>
         <w:rPr>
@@ -10581,7 +10660,7 @@
       <w:pPr>
         <w:pStyle w:val="Ttulo1"/>
       </w:pPr>
-      <w:bookmarkStart w:id="9" w:name="_Toc119427168"/>
+      <w:bookmarkStart w:id="9" w:name="_Toc119501158"/>
       <w:r>
         <w:lastRenderedPageBreak/>
         <w:t>Introducción</w:t>
@@ -10901,7 +10980,7 @@
       <w:pPr>
         <w:pStyle w:val="Ttulo2"/>
       </w:pPr>
-      <w:bookmarkStart w:id="10" w:name="_Toc119427169"/>
+      <w:bookmarkStart w:id="10" w:name="_Toc119501159"/>
       <w:r>
         <w:t>Propósito</w:t>
       </w:r>
@@ -10942,7 +11021,13 @@
         <w:jc w:val="both"/>
       </w:pPr>
       <w:r>
-        <w:t>El objetivo del proyecto no es el de producir grandes cantidades de texto a raíz de entrada dada, sino más bien el de ofrecer pequeñas sugerencias, como dar la siguiente palabra, autocompletar palabras o poder ofrecer pequeñas frases a la hora de escribir. Algo similar a las sugerencias que podría ofrecerte herramientas como el teclado de un dispositivo móvil, o las barras de búsqueda de los navegadores más comunes.</w:t>
+        <w:t>El objetivo del proyecto no es el de producir grandes cantidades de texto a raíz de entrada dada, sino más bien el de ofrecer pequeñas sugerencias, como dar la siguiente palabra, autocompletar palabras o poder ofrecer pequeñas frases a la hora de escribir. Algo similar a las sugerencias que podría</w:t>
+      </w:r>
+      <w:r>
+        <w:t>n</w:t>
+      </w:r>
+      <w:r>
+        <w:t xml:space="preserve"> ofrecerte herramientas como el teclado de un dispositivo móvil, o las barras de búsqueda de los navegadores más comunes.</w:t>
       </w:r>
     </w:p>
     <w:p>
@@ -11096,7 +11181,7 @@
       <w:pPr>
         <w:pStyle w:val="Ttulo2"/>
       </w:pPr>
-      <w:bookmarkStart w:id="11" w:name="_Toc119427170"/>
+      <w:bookmarkStart w:id="11" w:name="_Toc119501160"/>
       <w:r>
         <w:t>Justificación</w:t>
       </w:r>
@@ -11188,7 +11273,7 @@
       </w:pPr>
       <w:bookmarkStart w:id="12" w:name="_Ref119085197"/>
       <w:bookmarkStart w:id="13" w:name="_Ref119085249"/>
-      <w:bookmarkStart w:id="14" w:name="_Toc119427171"/>
+      <w:bookmarkStart w:id="14" w:name="_Toc119501161"/>
       <w:r>
         <w:t>Objetivos</w:t>
       </w:r>
@@ -11259,7 +11344,7 @@
       <w:pPr>
         <w:pStyle w:val="Ttulo3"/>
       </w:pPr>
-      <w:bookmarkStart w:id="15" w:name="_Toc119427172"/>
+      <w:bookmarkStart w:id="15" w:name="_Toc119501162"/>
       <w:r>
         <w:t>Objetivos Primarios</w:t>
       </w:r>
@@ -11681,7 +11766,7 @@
       <w:pPr>
         <w:pStyle w:val="Ttulo3"/>
       </w:pPr>
-      <w:bookmarkStart w:id="16" w:name="_Toc119427173"/>
+      <w:bookmarkStart w:id="16" w:name="_Toc119501163"/>
       <w:r>
         <w:t>Objetivos Secundarios</w:t>
       </w:r>
@@ -11841,7 +11926,7 @@
       <w:pPr>
         <w:pStyle w:val="Ttulo3"/>
       </w:pPr>
-      <w:bookmarkStart w:id="17" w:name="_Toc119427174"/>
+      <w:bookmarkStart w:id="17" w:name="_Toc119501164"/>
       <w:r>
         <w:t>Requisitos no funcionales</w:t>
       </w:r>
@@ -12014,7 +12099,7 @@
       <w:pPr>
         <w:pStyle w:val="Ttulo2"/>
       </w:pPr>
-      <w:bookmarkStart w:id="18" w:name="_Toc119427175"/>
+      <w:bookmarkStart w:id="18" w:name="_Toc119501165"/>
       <w:r>
         <w:t>Metodología</w:t>
       </w:r>
@@ -12359,7 +12444,7 @@
       <w:pPr>
         <w:pStyle w:val="Ttulo3"/>
       </w:pPr>
-      <w:bookmarkStart w:id="21" w:name="_Toc119427176"/>
+      <w:bookmarkStart w:id="21" w:name="_Toc119501166"/>
       <w:r>
         <w:t>Terminología</w:t>
       </w:r>
@@ -12445,7 +12530,7 @@
       <w:pPr>
         <w:pStyle w:val="Ttulo3"/>
       </w:pPr>
-      <w:bookmarkStart w:id="22" w:name="_Toc119427177"/>
+      <w:bookmarkStart w:id="22" w:name="_Toc119501167"/>
       <w:r>
         <w:t>Licencia</w:t>
       </w:r>
@@ -12574,7 +12659,7 @@
       <w:pPr>
         <w:pStyle w:val="Ttulo2"/>
       </w:pPr>
-      <w:bookmarkStart w:id="23" w:name="_Toc119427178"/>
+      <w:bookmarkStart w:id="23" w:name="_Toc119501168"/>
       <w:r>
         <w:t>Estado del arte</w:t>
       </w:r>
@@ -13020,7 +13105,7 @@
       </w:pPr>
       <w:bookmarkStart w:id="24" w:name="_Ref119262742"/>
       <w:bookmarkStart w:id="25" w:name="_Ref119262746"/>
-      <w:bookmarkStart w:id="26" w:name="_Toc119427179"/>
+      <w:bookmarkStart w:id="26" w:name="_Toc119501169"/>
       <w:r>
         <w:t>GP</w:t>
       </w:r>
@@ -13301,7 +13386,7 @@
       <w:pPr>
         <w:pStyle w:val="Ttulo1"/>
       </w:pPr>
-      <w:bookmarkStart w:id="27" w:name="_Toc119427180"/>
+      <w:bookmarkStart w:id="27" w:name="_Toc119501170"/>
       <w:r>
         <w:lastRenderedPageBreak/>
         <w:t>Fundamentos</w:t>
@@ -13327,7 +13412,28 @@
         <w:t xml:space="preserve"> necesarios</w:t>
       </w:r>
       <w:r>
-        <w:t xml:space="preserve"> para poder llevar a cabo el desarrollo del sistema pretendido. </w:t>
+        <w:t xml:space="preserve"> para poder llevar a cabo el desarrollo del sistema pretendido</w:t>
+      </w:r>
+      <w:r>
+        <w:t xml:space="preserve">. Para poder llevarlo a cabo necesitamos entender herramientas que nos permitan poder </w:t>
+      </w:r>
+      <w:r>
+        <w:t>analizar y asignar buenas probabilidades a sentencias bien formadas del lenguaje natural, con la idea de poder generar t</w:t>
+      </w:r>
+      <w:r>
+        <w:t>exto, como es el</w:t>
+      </w:r>
+      <w:r>
+        <w:t xml:space="preserve"> caso del</w:t>
+      </w:r>
+      <w:r>
+        <w:t xml:space="preserve"> modelado del lenguaje</w:t>
+      </w:r>
+      <w:r>
+        <w:t>. También se ha de conocer</w:t>
+      </w:r>
+      <w:r>
+        <w:t xml:space="preserve"> mediante que estructuras de datos podemos construir dicho modelo.</w:t>
       </w:r>
     </w:p>
     <w:p>
@@ -13388,6 +13494,9 @@
       <w:bookmarkStart w:id="62" w:name="_Toc119426792"/>
       <w:bookmarkStart w:id="63" w:name="_Toc119427056"/>
       <w:bookmarkStart w:id="64" w:name="_Toc119427181"/>
+      <w:bookmarkStart w:id="65" w:name="_Toc119489613"/>
+      <w:bookmarkStart w:id="66" w:name="_Toc119498397"/>
+      <w:bookmarkStart w:id="67" w:name="_Toc119501171"/>
       <w:bookmarkEnd w:id="28"/>
       <w:bookmarkEnd w:id="29"/>
       <w:bookmarkEnd w:id="30"/>
@@ -13425,30 +13534,48 @@
       <w:bookmarkEnd w:id="62"/>
       <w:bookmarkEnd w:id="63"/>
       <w:bookmarkEnd w:id="64"/>
-    </w:p>
-    <w:p>
-      <w:pPr>
-        <w:pStyle w:val="Ttulo2"/>
-      </w:pPr>
-      <w:bookmarkStart w:id="65" w:name="_Ref119061719"/>
-      <w:bookmarkStart w:id="66" w:name="_Toc119427182"/>
-      <w:r>
-        <w:t>Modelación del lenguaje</w:t>
-      </w:r>
       <w:bookmarkEnd w:id="65"/>
       <w:bookmarkEnd w:id="66"/>
-    </w:p>
-    <w:p>
-      <w:pPr>
-        <w:jc w:val="both"/>
-      </w:pPr>
-    </w:p>
-    <w:p>
-      <w:pPr>
-        <w:jc w:val="both"/>
-      </w:pPr>
-      <w:r>
-        <w:t>La modelación del lenguaje e</w:t>
+      <w:bookmarkEnd w:id="67"/>
+    </w:p>
+    <w:p>
+      <w:pPr>
+        <w:pStyle w:val="Ttulo2"/>
+      </w:pPr>
+      <w:bookmarkStart w:id="68" w:name="_Ref119061719"/>
+      <w:bookmarkStart w:id="69" w:name="_Toc119501172"/>
+      <w:r>
+        <w:t>Modela</w:t>
+      </w:r>
+      <w:r>
+        <w:t>do</w:t>
+      </w:r>
+      <w:r>
+        <w:t xml:space="preserve"> del lenguaje</w:t>
+      </w:r>
+      <w:bookmarkEnd w:id="68"/>
+      <w:bookmarkEnd w:id="69"/>
+    </w:p>
+    <w:p>
+      <w:pPr>
+        <w:jc w:val="both"/>
+      </w:pPr>
+    </w:p>
+    <w:p>
+      <w:pPr>
+        <w:jc w:val="both"/>
+      </w:pPr>
+      <w:r>
+        <w:t>El</w:t>
+      </w:r>
+      <w:r>
+        <w:t xml:space="preserve"> modela</w:t>
+      </w:r>
+      <w:r>
+        <w:t>do</w:t>
+      </w:r>
+      <w:r>
+        <w:t xml:space="preserve"> del lenguaje e</w:t>
       </w:r>
       <w:r>
         <w:t>s</w:t>
@@ -13457,18 +13584,45 @@
         <w:t xml:space="preserve"> un término que engloba todos aquellos </w:t>
       </w:r>
       <w:r>
-        <w:t>métodos que intentan solucionar el problema de modelar el lenguaje natural</w:t>
+        <w:t>métodos que intentan solucionar el problema</w:t>
+      </w:r>
+      <w:r>
+        <w:t xml:space="preserve"> de</w:t>
+      </w:r>
+      <w:r>
+        <w:t xml:space="preserve"> </w:t>
+      </w:r>
+      <w:r>
+        <w:t>conseguir un modelo d</w:t>
+      </w:r>
+      <w:r>
+        <w:t>el lenguaje natural</w:t>
       </w:r>
       <w:r>
         <w:t>.</w:t>
       </w:r>
       <w:r>
-        <w:t xml:space="preserve"> La modelación del lenguaje tiene como objetivo permitir el aprendizaje de la </w:t>
+        <w:t xml:space="preserve"> </w:t>
+      </w:r>
+      <w:r>
+        <w:t>El</w:t>
+      </w:r>
+      <w:r>
+        <w:t xml:space="preserve"> modela</w:t>
+      </w:r>
+      <w:r>
+        <w:t>do</w:t>
+      </w:r>
+      <w:r>
+        <w:t xml:space="preserve"> del lenguaje tiene como objetivo permitir el aprendizaje de la </w:t>
       </w:r>
       <w:r>
         <w:t>máquina</w:t>
       </w:r>
       <w:r>
+        <w:t>, mediante el uso de técnicas estadísticas,</w:t>
+      </w:r>
+      <w:r>
         <w:t xml:space="preserve"> </w:t>
       </w:r>
       <w:r>
@@ -13484,7 +13638,19 @@
         <w:t>lenguaje</w:t>
       </w:r>
       <w:r>
-        <w:t xml:space="preserve"> para resolver problemas determinados.</w:t>
+        <w:t xml:space="preserve"> para </w:t>
+      </w:r>
+      <w:r>
+        <w:t xml:space="preserve">poder producir aplicaciones que resuelvan </w:t>
+      </w:r>
+      <w:r>
+        <w:t xml:space="preserve">problemas </w:t>
+      </w:r>
+      <w:r>
+        <w:t>relacionados con el NLP</w:t>
+      </w:r>
+      <w:r>
+        <w:t>.</w:t>
       </w:r>
     </w:p>
     <w:p>
@@ -14652,12 +14818,36 @@
         <w:rPr>
           <w:rFonts w:eastAsiaTheme="minorEastAsia"/>
         </w:rPr>
-        <w:t xml:space="preserve">Dentro de la modelación del lenguaje se han desarrollado varios modelos diferentes con sus propias ventajas y desventajas. Encontramos modelos exponenciales, </w:t>
+        <w:t>Dentro de</w:t>
       </w:r>
       <w:r>
         <w:rPr>
           <w:rFonts w:eastAsiaTheme="minorEastAsia"/>
         </w:rPr>
+        <w:t>l</w:t>
+      </w:r>
+      <w:r>
+        <w:rPr>
+          <w:rFonts w:eastAsiaTheme="minorEastAsia"/>
+        </w:rPr>
+        <w:t xml:space="preserve"> modela</w:t>
+      </w:r>
+      <w:r>
+        <w:rPr>
+          <w:rFonts w:eastAsiaTheme="minorEastAsia"/>
+        </w:rPr>
+        <w:t>do</w:t>
+      </w:r>
+      <w:r>
+        <w:rPr>
+          <w:rFonts w:eastAsiaTheme="minorEastAsia"/>
+        </w:rPr>
+        <w:t xml:space="preserve"> del lenguaje se han desarrollado varios modelos diferentes con sus propias ventajas y desventajas. Encontramos modelos exponenciales, </w:t>
+      </w:r>
+      <w:r>
+        <w:rPr>
+          <w:rFonts w:eastAsiaTheme="minorEastAsia"/>
+        </w:rPr>
         <w:t xml:space="preserve">modelos de </w:t>
       </w:r>
       <w:r>
@@ -14697,14 +14887,14 @@
       <w:pPr>
         <w:pStyle w:val="Ttulo3"/>
       </w:pPr>
-      <w:bookmarkStart w:id="67" w:name="_Toc119427183"/>
+      <w:bookmarkStart w:id="70" w:name="_Toc119501173"/>
       <w:r>
         <w:t xml:space="preserve">Modelos de </w:t>
       </w:r>
       <w:r>
         <w:t>N-gramas</w:t>
       </w:r>
-      <w:bookmarkEnd w:id="67"/>
+      <w:bookmarkEnd w:id="70"/>
     </w:p>
     <w:p>
       <w:pPr>
@@ -14720,7 +14910,11 @@
         </w:rPr>
       </w:pPr>
       <w:r>
-        <w:t>Los modelos de n-gramas puede ser definidos como una cadena de Márkov de orden n-1. En ellos</w:t>
+        <w:t xml:space="preserve">Los modelos de n-gramas puede ser definidos como una cadena de Márkov de orden </w:t>
+      </w:r>
+      <w:r>
+        <w:lastRenderedPageBreak/>
+        <w:t>n-1. En ellos</w:t>
       </w:r>
       <w:r>
         <w:t xml:space="preserve"> se trabaja con una distribución de probabilidad sobre las secuencias de palabras o caracteres. Estos modelos se caracterizan por trabajar a base de n-gramas. Los n-gramas son conjuntos de datos formados por </w:t>
@@ -14785,7 +14979,6 @@
         <w:jc w:val="both"/>
       </w:pPr>
       <w:r>
-        <w:lastRenderedPageBreak/>
         <w:t xml:space="preserve">Dependiendo de la </w:t>
       </w:r>
       <w:r>
@@ -14948,8 +15141,8 @@
           <w:szCs w:val="22"/>
         </w:rPr>
       </w:pPr>
-      <w:bookmarkStart w:id="68" w:name="_Ref115955189"/>
-      <w:bookmarkStart w:id="69" w:name="_Toc119427107"/>
+      <w:bookmarkStart w:id="71" w:name="_Ref115955189"/>
+      <w:bookmarkStart w:id="72" w:name="_Toc119427107"/>
       <w:r>
         <w:rPr>
           <w:i w:val="0"/>
@@ -15072,7 +15265,7 @@
         </w:rPr>
         <w:fldChar w:fldCharType="end"/>
       </w:r>
-      <w:bookmarkEnd w:id="68"/>
+      <w:bookmarkEnd w:id="71"/>
       <w:r>
         <w:rPr>
           <w:i w:val="0"/>
@@ -15113,7 +15306,7 @@
         </w:rPr>
         <w:t xml:space="preserve"> usando como token las palabras</w:t>
       </w:r>
-      <w:bookmarkEnd w:id="69"/>
+      <w:bookmarkEnd w:id="72"/>
     </w:p>
     <w:p>
       <w:pPr>
@@ -15575,14 +15768,7 @@
         <w:rPr>
           <w:rFonts w:eastAsiaTheme="minorEastAsia"/>
         </w:rPr>
-        <w:t xml:space="preserve"> presentar mayores niveles más contexto podremos tener </w:t>
-      </w:r>
-      <w:r>
-        <w:rPr>
-          <w:rFonts w:eastAsiaTheme="minorEastAsia"/>
-        </w:rPr>
-        <w:lastRenderedPageBreak/>
-        <w:t>en cuenta</w:t>
+        <w:t xml:space="preserve"> presentar mayores niveles más contexto podremos tener en cuenta</w:t>
       </w:r>
       <w:r>
         <w:rPr>
@@ -15990,11 +16176,11 @@
       <w:pPr>
         <w:pStyle w:val="Ttulo2"/>
       </w:pPr>
-      <w:bookmarkStart w:id="70" w:name="_Toc119427184"/>
+      <w:bookmarkStart w:id="73" w:name="_Toc119501174"/>
       <w:r>
         <w:t>Grafos</w:t>
       </w:r>
-      <w:bookmarkEnd w:id="70"/>
+      <w:bookmarkEnd w:id="73"/>
     </w:p>
     <w:p>
       <w:pPr>
@@ -16189,9 +16375,9 @@
           <w:szCs w:val="22"/>
         </w:rPr>
       </w:pPr>
-      <w:bookmarkStart w:id="71" w:name="_Ref115966236"/>
-      <w:bookmarkStart w:id="72" w:name="_Ref115966233"/>
-      <w:bookmarkStart w:id="73" w:name="_Toc119427108"/>
+      <w:bookmarkStart w:id="74" w:name="_Ref115966236"/>
+      <w:bookmarkStart w:id="75" w:name="_Ref115966233"/>
+      <w:bookmarkStart w:id="76" w:name="_Toc119427108"/>
       <w:r>
         <w:rPr>
           <w:i w:val="0"/>
@@ -16200,6 +16386,7 @@
           <w:sz w:val="22"/>
           <w:szCs w:val="22"/>
         </w:rPr>
+        <w:lastRenderedPageBreak/>
         <w:t xml:space="preserve">Figura </w:t>
       </w:r>
       <w:r>
@@ -16314,7 +16501,7 @@
         </w:rPr>
         <w:fldChar w:fldCharType="end"/>
       </w:r>
-      <w:bookmarkEnd w:id="71"/>
+      <w:bookmarkEnd w:id="74"/>
       <w:r>
         <w:rPr>
           <w:i w:val="0"/>
@@ -16325,7 +16512,7 @@
         </w:rPr>
         <w:t xml:space="preserve">: </w:t>
       </w:r>
-      <w:bookmarkEnd w:id="72"/>
+      <w:bookmarkEnd w:id="75"/>
       <w:r>
         <w:rPr>
           <w:i w:val="0"/>
@@ -16336,7 +16523,7 @@
         </w:rPr>
         <w:t>Ejemplo de grafo de unigramas a nivel de palabras</w:t>
       </w:r>
-      <w:bookmarkEnd w:id="73"/>
+      <w:bookmarkEnd w:id="76"/>
     </w:p>
     <w:p>
       <w:pPr>
@@ -16363,11 +16550,7 @@
         <w:t>realizada por varias</w:t>
       </w:r>
       <w:r>
-        <w:t xml:space="preserve"> estructuras de datos diferentes, matrices de vectores, vectores de instancias de </w:t>
-      </w:r>
-      <w:r>
-        <w:lastRenderedPageBreak/>
-        <w:t xml:space="preserve">objetos, etcétera. La razón por la </w:t>
+        <w:t xml:space="preserve"> estructuras de datos diferentes, matrices de vectores, vectores de instancias de objetos, etcétera. La razón por la </w:t>
       </w:r>
       <w:r>
         <w:t>cual</w:t>
@@ -16395,12 +16578,12 @@
       <w:pPr>
         <w:pStyle w:val="Ttulo1"/>
       </w:pPr>
-      <w:bookmarkStart w:id="74" w:name="_Toc119427185"/>
+      <w:bookmarkStart w:id="77" w:name="_Toc119501175"/>
       <w:r>
         <w:lastRenderedPageBreak/>
         <w:t>Conjunto de datos</w:t>
       </w:r>
-      <w:bookmarkEnd w:id="74"/>
+      <w:bookmarkEnd w:id="77"/>
     </w:p>
     <w:p>
       <w:pPr>
@@ -16423,41 +16606,41 @@
           <w:szCs w:val="32"/>
         </w:rPr>
       </w:pPr>
-      <w:bookmarkStart w:id="75" w:name="_Toc115458465"/>
-      <w:bookmarkStart w:id="76" w:name="_Toc115778024"/>
-      <w:bookmarkStart w:id="77" w:name="_Toc115853672"/>
-      <w:bookmarkStart w:id="78" w:name="_Toc115856328"/>
-      <w:bookmarkStart w:id="79" w:name="_Toc115856517"/>
-      <w:bookmarkStart w:id="80" w:name="_Toc115942509"/>
-      <w:bookmarkStart w:id="81" w:name="_Toc115966825"/>
-      <w:bookmarkStart w:id="82" w:name="_Toc116294868"/>
-      <w:bookmarkStart w:id="83" w:name="_Toc116375523"/>
-      <w:bookmarkStart w:id="84" w:name="_Toc116556616"/>
-      <w:bookmarkStart w:id="85" w:name="_Toc116557289"/>
-      <w:bookmarkStart w:id="86" w:name="_Toc116890777"/>
-      <w:bookmarkStart w:id="87" w:name="_Toc118816373"/>
-      <w:bookmarkStart w:id="88" w:name="_Toc118912038"/>
-      <w:bookmarkStart w:id="89" w:name="_Toc118969773"/>
-      <w:bookmarkStart w:id="90" w:name="_Toc119001827"/>
-      <w:bookmarkStart w:id="91" w:name="_Toc119001874"/>
-      <w:bookmarkStart w:id="92" w:name="_Toc119062669"/>
-      <w:bookmarkStart w:id="93" w:name="_Toc119069316"/>
-      <w:bookmarkStart w:id="94" w:name="_Toc119083643"/>
-      <w:bookmarkStart w:id="95" w:name="_Toc119141810"/>
-      <w:bookmarkStart w:id="96" w:name="_Toc119171536"/>
-      <w:bookmarkStart w:id="97" w:name="_Toc119184975"/>
-      <w:bookmarkStart w:id="98" w:name="_Toc119192833"/>
-      <w:bookmarkStart w:id="99" w:name="_Toc119229786"/>
-      <w:bookmarkStart w:id="100" w:name="_Toc119238149"/>
-      <w:bookmarkStart w:id="101" w:name="_Toc119262955"/>
-      <w:bookmarkStart w:id="102" w:name="_Toc119267230"/>
-      <w:bookmarkStart w:id="103" w:name="_Toc119424695"/>
-      <w:bookmarkStart w:id="104" w:name="_Toc119426797"/>
-      <w:bookmarkStart w:id="105" w:name="_Toc119427061"/>
-      <w:bookmarkStart w:id="106" w:name="_Toc119427186"/>
-      <w:bookmarkEnd w:id="75"/>
-      <w:bookmarkEnd w:id="76"/>
-      <w:bookmarkEnd w:id="77"/>
+      <w:bookmarkStart w:id="78" w:name="_Toc115458465"/>
+      <w:bookmarkStart w:id="79" w:name="_Toc115778024"/>
+      <w:bookmarkStart w:id="80" w:name="_Toc115853672"/>
+      <w:bookmarkStart w:id="81" w:name="_Toc115856328"/>
+      <w:bookmarkStart w:id="82" w:name="_Toc115856517"/>
+      <w:bookmarkStart w:id="83" w:name="_Toc115942509"/>
+      <w:bookmarkStart w:id="84" w:name="_Toc115966825"/>
+      <w:bookmarkStart w:id="85" w:name="_Toc116294868"/>
+      <w:bookmarkStart w:id="86" w:name="_Toc116375523"/>
+      <w:bookmarkStart w:id="87" w:name="_Toc116556616"/>
+      <w:bookmarkStart w:id="88" w:name="_Toc116557289"/>
+      <w:bookmarkStart w:id="89" w:name="_Toc116890777"/>
+      <w:bookmarkStart w:id="90" w:name="_Toc118816373"/>
+      <w:bookmarkStart w:id="91" w:name="_Toc118912038"/>
+      <w:bookmarkStart w:id="92" w:name="_Toc118969773"/>
+      <w:bookmarkStart w:id="93" w:name="_Toc119001827"/>
+      <w:bookmarkStart w:id="94" w:name="_Toc119001874"/>
+      <w:bookmarkStart w:id="95" w:name="_Toc119062669"/>
+      <w:bookmarkStart w:id="96" w:name="_Toc119069316"/>
+      <w:bookmarkStart w:id="97" w:name="_Toc119083643"/>
+      <w:bookmarkStart w:id="98" w:name="_Toc119141810"/>
+      <w:bookmarkStart w:id="99" w:name="_Toc119171536"/>
+      <w:bookmarkStart w:id="100" w:name="_Toc119184975"/>
+      <w:bookmarkStart w:id="101" w:name="_Toc119192833"/>
+      <w:bookmarkStart w:id="102" w:name="_Toc119229786"/>
+      <w:bookmarkStart w:id="103" w:name="_Toc119238149"/>
+      <w:bookmarkStart w:id="104" w:name="_Toc119262955"/>
+      <w:bookmarkStart w:id="105" w:name="_Toc119267230"/>
+      <w:bookmarkStart w:id="106" w:name="_Toc119424695"/>
+      <w:bookmarkStart w:id="107" w:name="_Toc119426797"/>
+      <w:bookmarkStart w:id="108" w:name="_Toc119427061"/>
+      <w:bookmarkStart w:id="109" w:name="_Toc119427186"/>
+      <w:bookmarkStart w:id="110" w:name="_Toc119489618"/>
+      <w:bookmarkStart w:id="111" w:name="_Toc119498402"/>
+      <w:bookmarkStart w:id="112" w:name="_Toc119501176"/>
       <w:bookmarkEnd w:id="78"/>
       <w:bookmarkEnd w:id="79"/>
       <w:bookmarkEnd w:id="80"/>
@@ -16487,24 +16670,30 @@
       <w:bookmarkEnd w:id="104"/>
       <w:bookmarkEnd w:id="105"/>
       <w:bookmarkEnd w:id="106"/>
-    </w:p>
-    <w:p>
-      <w:r>
-        <w:t>En este capítulo se explica el conjunto de datos utilizados tanto para el entramiento como para la evaluación realizada. Se expone donde se ha obtenido los datos y que consideraciones se realizan a la hora de analizarlos.</w:t>
-      </w:r>
-    </w:p>
-    <w:p/>
-    <w:p>
-      <w:pPr>
-        <w:pStyle w:val="Ttulo2"/>
-      </w:pPr>
-      <w:bookmarkStart w:id="107" w:name="_Ref119145342"/>
-      <w:bookmarkStart w:id="108" w:name="_Toc119427187"/>
-      <w:r>
-        <w:t>Fuente de los datos</w:t>
-      </w:r>
       <w:bookmarkEnd w:id="107"/>
       <w:bookmarkEnd w:id="108"/>
+      <w:bookmarkEnd w:id="109"/>
+      <w:bookmarkEnd w:id="110"/>
+      <w:bookmarkEnd w:id="111"/>
+      <w:bookmarkEnd w:id="112"/>
+    </w:p>
+    <w:p>
+      <w:r>
+        <w:t>En este capítulo se explica el conjunto de datos utilizados tanto para el entramiento como para la evaluación realizada. Se expone donde se ha obtenido los datos y que consideraciones se realizan a la hora de analizarlos.</w:t>
+      </w:r>
+    </w:p>
+    <w:p/>
+    <w:p>
+      <w:pPr>
+        <w:pStyle w:val="Ttulo2"/>
+      </w:pPr>
+      <w:bookmarkStart w:id="113" w:name="_Ref119145342"/>
+      <w:bookmarkStart w:id="114" w:name="_Toc119501177"/>
+      <w:r>
+        <w:t>Fuente de los datos</w:t>
+      </w:r>
+      <w:bookmarkEnd w:id="113"/>
+      <w:bookmarkEnd w:id="114"/>
     </w:p>
     <w:p>
       <w:pPr>
@@ -18345,8 +18534,8 @@
           <w:szCs w:val="22"/>
         </w:rPr>
       </w:pPr>
-      <w:bookmarkStart w:id="109" w:name="_Ref117436045"/>
-      <w:bookmarkStart w:id="110" w:name="_Toc119427124"/>
+      <w:bookmarkStart w:id="115" w:name="_Ref117436045"/>
+      <w:bookmarkStart w:id="116" w:name="_Toc119427124"/>
       <w:r>
         <w:rPr>
           <w:i w:val="0"/>
@@ -18469,7 +18658,7 @@
         </w:rPr>
         <w:fldChar w:fldCharType="end"/>
       </w:r>
-      <w:bookmarkEnd w:id="109"/>
+      <w:bookmarkEnd w:id="115"/>
       <w:r>
         <w:rPr>
           <w:i w:val="0"/>
@@ -18500,7 +18689,7 @@
         </w:rPr>
         <w:t xml:space="preserve"> del conjunto de entrenamiento</w:t>
       </w:r>
-      <w:bookmarkEnd w:id="110"/>
+      <w:bookmarkEnd w:id="116"/>
     </w:p>
     <w:tbl>
       <w:tblPr>
@@ -18875,7 +19064,7 @@
           <w:szCs w:val="22"/>
         </w:rPr>
       </w:pPr>
-      <w:bookmarkStart w:id="111" w:name="_Toc119427125"/>
+      <w:bookmarkStart w:id="117" w:name="_Toc119427125"/>
       <w:r>
         <w:rPr>
           <w:i w:val="0"/>
@@ -19008,19 +19197,19 @@
         </w:rPr>
         <w:t>: Número de palabras y caracteres del conjunto de prueba</w:t>
       </w:r>
-      <w:bookmarkEnd w:id="111"/>
+      <w:bookmarkEnd w:id="117"/>
     </w:p>
     <w:p>
       <w:pPr>
         <w:pStyle w:val="Ttulo2"/>
       </w:pPr>
-      <w:bookmarkStart w:id="112" w:name="_Ref119150493"/>
-      <w:bookmarkStart w:id="113" w:name="_Toc119427188"/>
+      <w:bookmarkStart w:id="118" w:name="_Ref119150493"/>
+      <w:bookmarkStart w:id="119" w:name="_Toc119501178"/>
       <w:r>
         <w:t>Limpieza de los datos</w:t>
       </w:r>
-      <w:bookmarkEnd w:id="112"/>
-      <w:bookmarkEnd w:id="113"/>
+      <w:bookmarkEnd w:id="118"/>
+      <w:bookmarkEnd w:id="119"/>
     </w:p>
     <w:p>
       <w:pPr>
@@ -19347,7 +19536,7 @@
           <w:szCs w:val="36"/>
         </w:rPr>
       </w:pPr>
-      <w:bookmarkStart w:id="114" w:name="_Ref119264863"/>
+      <w:bookmarkStart w:id="120" w:name="_Ref119264863"/>
       <w:r>
         <w:br w:type="page"/>
       </w:r>
@@ -19356,7 +19545,7 @@
       <w:pPr>
         <w:pStyle w:val="Ttulo1"/>
       </w:pPr>
-      <w:bookmarkStart w:id="115" w:name="_Toc119427189"/>
+      <w:bookmarkStart w:id="121" w:name="_Toc119501179"/>
       <w:r>
         <w:lastRenderedPageBreak/>
         <w:t>Diseño del</w:t>
@@ -19364,26 +19553,20 @@
       <w:r>
         <w:t xml:space="preserve"> sistema</w:t>
       </w:r>
-      <w:bookmarkEnd w:id="114"/>
-      <w:bookmarkEnd w:id="115"/>
-    </w:p>
-    <w:p>
-      <w:pPr>
-        <w:jc w:val="both"/>
-      </w:pPr>
-    </w:p>
-    <w:p>
-      <w:pPr>
-        <w:jc w:val="both"/>
-      </w:pPr>
-      <w:r>
-        <w:t xml:space="preserve">Se recuerda que el nombre del sistema </w:t>
-      </w:r>
-      <w:r>
-        <w:t>GPG, abreviación de grafo preentrenado generativo</w:t>
-      </w:r>
-      <w:r>
-        <w:t xml:space="preserve"> y en este capítulo se exponen los </w:t>
+      <w:bookmarkEnd w:id="120"/>
+      <w:bookmarkEnd w:id="121"/>
+    </w:p>
+    <w:p>
+      <w:pPr>
+        <w:jc w:val="both"/>
+      </w:pPr>
+    </w:p>
+    <w:p>
+      <w:pPr>
+        <w:jc w:val="both"/>
+      </w:pPr>
+      <w:r>
+        <w:t xml:space="preserve">Se recuerda que el nombre del sistema GPG, abreviación de grafo preentrenado generativo y en este capítulo se exponen los </w:t>
       </w:r>
       <w:r>
         <w:t xml:space="preserve">conceptos de diseño </w:t>
@@ -19495,20 +19678,26 @@
       <w:pPr>
         <w:jc w:val="both"/>
       </w:pPr>
-    </w:p>
-    <w:p>
-      <w:pPr>
-        <w:jc w:val="both"/>
-      </w:pPr>
-      <w:r>
-        <w:rPr>
-          <w:noProof/>
-        </w:rPr>
+      <w:r>
         <w:drawing>
-          <wp:inline distT="0" distB="0" distL="0" distR="0" wp14:anchorId="43E802FF" wp14:editId="40022E79">
-            <wp:extent cx="5257800" cy="3029418"/>
+          <wp:anchor distT="0" distB="0" distL="114300" distR="114300" simplePos="0" relativeHeight="251670016" behindDoc="0" locked="0" layoutInCell="1" allowOverlap="1" wp14:anchorId="38AC94C2" wp14:editId="063A414A">
+            <wp:simplePos x="0" y="0"/>
+            <wp:positionH relativeFrom="column">
+              <wp:posOffset>-454660</wp:posOffset>
+            </wp:positionH>
+            <wp:positionV relativeFrom="paragraph">
+              <wp:posOffset>257810</wp:posOffset>
+            </wp:positionV>
+            <wp:extent cx="6464300" cy="3566160"/>
             <wp:effectExtent l="0" t="0" r="0" b="0"/>
-            <wp:docPr id="16" name="Imagen 16" descr="Imagen en blanco y negro&#10;&#10;Descripción generada automáticamente con confianza media"/>
+            <wp:wrapTopAndBottom/>
+            <wp:docPr id="10" name="Imagen 10">
+              <a:extLst xmlns:a="http://schemas.openxmlformats.org/drawingml/2006/main">
+                <a:ext uri="{C183D7F6-B498-43B3-948B-1728B52AA6E4}">
+                  <adec:decorative xmlns:adec="http://schemas.microsoft.com/office/drawing/2017/decorative" val="1"/>
+                </a:ext>
+              </a:extLst>
+            </wp:docPr>
             <wp:cNvGraphicFramePr>
               <a:graphicFrameLocks xmlns:a="http://schemas.openxmlformats.org/drawingml/2006/main" noChangeAspect="1"/>
             </wp:cNvGraphicFramePr>
@@ -19516,11 +19705,23 @@
               <a:graphicData uri="http://schemas.openxmlformats.org/drawingml/2006/picture">
                 <pic:pic xmlns:pic="http://schemas.openxmlformats.org/drawingml/2006/picture">
                   <pic:nvPicPr>
-                    <pic:cNvPr id="16" name="Imagen 16" descr="Imagen en blanco y negro&#10;&#10;Descripción generada automáticamente con confianza media"/>
+                    <pic:cNvPr id="10" name="Imagen 10">
+                      <a:extLst>
+                        <a:ext uri="{C183D7F6-B498-43B3-948B-1728B52AA6E4}">
+                          <adec:decorative xmlns:adec="http://schemas.microsoft.com/office/drawing/2017/decorative" val="1"/>
+                        </a:ext>
+                      </a:extLst>
+                    </pic:cNvPr>
                     <pic:cNvPicPr/>
                   </pic:nvPicPr>
                   <pic:blipFill>
-                    <a:blip r:embed="rId13"/>
+                    <a:blip r:embed="rId13">
+                      <a:extLst>
+                        <a:ext uri="{28A0092B-C50C-407E-A947-70E740481C1C}">
+                          <a14:useLocalDpi xmlns:a14="http://schemas.microsoft.com/office/drawing/2010/main" val="0"/>
+                        </a:ext>
+                      </a:extLst>
+                    </a:blip>
                     <a:stretch>
                       <a:fillRect/>
                     </a:stretch>
@@ -19528,7 +19729,7 @@
                   <pic:spPr>
                     <a:xfrm>
                       <a:off x="0" y="0"/>
-                      <a:ext cx="5271010" cy="3037029"/>
+                      <a:ext cx="6464300" cy="3566160"/>
                     </a:xfrm>
                     <a:prstGeom prst="rect">
                       <a:avLst/>
@@ -19537,7 +19738,13 @@
                 </pic:pic>
               </a:graphicData>
             </a:graphic>
-          </wp:inline>
+            <wp14:sizeRelH relativeFrom="margin">
+              <wp14:pctWidth>0</wp14:pctWidth>
+            </wp14:sizeRelH>
+            <wp14:sizeRelV relativeFrom="margin">
+              <wp14:pctHeight>0</wp14:pctHeight>
+            </wp14:sizeRelV>
+          </wp:anchor>
         </w:drawing>
       </w:r>
     </w:p>
@@ -19554,9 +19761,9 @@
           <w:szCs w:val="22"/>
         </w:rPr>
       </w:pPr>
-      <w:bookmarkStart w:id="116" w:name="_Ref119164783"/>
-      <w:bookmarkStart w:id="117" w:name="_Ref119264472"/>
-      <w:bookmarkStart w:id="118" w:name="_Toc119427109"/>
+      <w:bookmarkStart w:id="122" w:name="_Ref119164783"/>
+      <w:bookmarkStart w:id="123" w:name="_Ref119264472"/>
+      <w:bookmarkStart w:id="124" w:name="_Toc119427109"/>
       <w:r>
         <w:rPr>
           <w:i w:val="0"/>
@@ -19679,7 +19886,7 @@
         </w:rPr>
         <w:fldChar w:fldCharType="end"/>
       </w:r>
-      <w:bookmarkEnd w:id="116"/>
+      <w:bookmarkEnd w:id="122"/>
       <w:r>
         <w:rPr>
           <w:i w:val="0"/>
@@ -19688,10 +19895,30 @@
           <w:sz w:val="22"/>
           <w:szCs w:val="22"/>
         </w:rPr>
-        <w:t>: Esquema de composición de GPG</w:t>
-      </w:r>
-      <w:bookmarkEnd w:id="117"/>
-      <w:bookmarkEnd w:id="118"/>
+        <w:t xml:space="preserve">: </w:t>
+      </w:r>
+      <w:r>
+        <w:rPr>
+          <w:i w:val="0"/>
+          <w:iCs w:val="0"/>
+          <w:color w:val="auto"/>
+          <w:sz w:val="22"/>
+          <w:szCs w:val="22"/>
+        </w:rPr>
+        <w:t>C</w:t>
+      </w:r>
+      <w:r>
+        <w:rPr>
+          <w:i w:val="0"/>
+          <w:iCs w:val="0"/>
+          <w:color w:val="auto"/>
+          <w:sz w:val="22"/>
+          <w:szCs w:val="22"/>
+        </w:rPr>
+        <w:t>omposición de GPG</w:t>
+      </w:r>
+      <w:bookmarkEnd w:id="123"/>
+      <w:bookmarkEnd w:id="124"/>
     </w:p>
     <w:p>
       <w:pPr>
@@ -19752,6 +19979,11 @@
       <w:r>
         <w:t>.</w:t>
       </w:r>
+    </w:p>
+    <w:p>
+      <w:pPr>
+        <w:jc w:val="both"/>
+      </w:pPr>
     </w:p>
     <w:p/>
     <w:p>
@@ -19770,24 +20002,30 @@
           <w:szCs w:val="32"/>
         </w:rPr>
       </w:pPr>
-      <w:bookmarkStart w:id="119" w:name="_Ref115942826"/>
-      <w:bookmarkStart w:id="120" w:name="_Toc119426801"/>
-      <w:bookmarkStart w:id="121" w:name="_Toc119427065"/>
-      <w:bookmarkStart w:id="122" w:name="_Toc119427190"/>
-      <w:bookmarkEnd w:id="120"/>
-      <w:bookmarkEnd w:id="121"/>
-      <w:bookmarkEnd w:id="122"/>
+      <w:bookmarkStart w:id="125" w:name="_Toc119426801"/>
+      <w:bookmarkStart w:id="126" w:name="_Toc119427065"/>
+      <w:bookmarkStart w:id="127" w:name="_Toc119427190"/>
+      <w:bookmarkStart w:id="128" w:name="_Ref115942826"/>
+      <w:bookmarkStart w:id="129" w:name="_Toc119489622"/>
+      <w:bookmarkStart w:id="130" w:name="_Toc119498406"/>
+      <w:bookmarkStart w:id="131" w:name="_Toc119501180"/>
+      <w:bookmarkEnd w:id="125"/>
+      <w:bookmarkEnd w:id="126"/>
+      <w:bookmarkEnd w:id="127"/>
+      <w:bookmarkEnd w:id="129"/>
+      <w:bookmarkEnd w:id="130"/>
+      <w:bookmarkEnd w:id="131"/>
     </w:p>
     <w:p>
       <w:pPr>
         <w:pStyle w:val="Ttulo2"/>
       </w:pPr>
-      <w:bookmarkStart w:id="123" w:name="_Toc119427191"/>
+      <w:bookmarkStart w:id="132" w:name="_Toc119501181"/>
       <w:r>
         <w:t>Flujo de control</w:t>
       </w:r>
-      <w:bookmarkEnd w:id="119"/>
-      <w:bookmarkEnd w:id="123"/>
+      <w:bookmarkEnd w:id="128"/>
+      <w:bookmarkEnd w:id="132"/>
     </w:p>
     <w:p/>
     <w:p>
@@ -19847,7 +20085,6 @@
         <w:rPr>
           <w:noProof/>
         </w:rPr>
-        <w:lastRenderedPageBreak/>
         <w:drawing>
           <wp:inline distT="0" distB="0" distL="0" distR="0" wp14:anchorId="67EED760" wp14:editId="4C26EBE8">
             <wp:extent cx="3173095" cy="4105910"/>
@@ -19915,9 +20152,9 @@
           <w:szCs w:val="22"/>
         </w:rPr>
       </w:pPr>
-      <w:bookmarkStart w:id="124" w:name="_Ref116983390"/>
-      <w:bookmarkStart w:id="125" w:name="_Ref116983385"/>
-      <w:bookmarkStart w:id="126" w:name="_Toc119427110"/>
+      <w:bookmarkStart w:id="133" w:name="_Ref116983390"/>
+      <w:bookmarkStart w:id="134" w:name="_Ref116983385"/>
+      <w:bookmarkStart w:id="135" w:name="_Toc119427110"/>
       <w:r>
         <w:rPr>
           <w:i w:val="0"/>
@@ -20040,7 +20277,7 @@
         </w:rPr>
         <w:fldChar w:fldCharType="end"/>
       </w:r>
-      <w:bookmarkEnd w:id="124"/>
+      <w:bookmarkEnd w:id="133"/>
       <w:r>
         <w:rPr>
           <w:i w:val="0"/>
@@ -20091,8 +20328,8 @@
         </w:rPr>
         <w:t xml:space="preserve"> de GPG</w:t>
       </w:r>
-      <w:bookmarkEnd w:id="125"/>
-      <w:bookmarkEnd w:id="126"/>
+      <w:bookmarkEnd w:id="134"/>
+      <w:bookmarkEnd w:id="135"/>
     </w:p>
     <w:p>
       <w:r>
@@ -20201,7 +20438,7 @@
           <w:szCs w:val="22"/>
         </w:rPr>
       </w:pPr>
-      <w:bookmarkStart w:id="127" w:name="_Toc119427111"/>
+      <w:bookmarkStart w:id="136" w:name="_Toc119427111"/>
       <w:r>
         <w:rPr>
           <w:i w:val="0"/>
@@ -20334,7 +20571,7 @@
         </w:rPr>
         <w:t>: Flujo de control del menú de GPG</w:t>
       </w:r>
-      <w:bookmarkEnd w:id="127"/>
+      <w:bookmarkEnd w:id="136"/>
     </w:p>
     <w:p>
       <w:pPr>
@@ -20412,8 +20649,8 @@
           <w:szCs w:val="22"/>
         </w:rPr>
       </w:pPr>
-      <w:bookmarkStart w:id="128" w:name="_Ref116987588"/>
-      <w:bookmarkStart w:id="129" w:name="_Toc119427112"/>
+      <w:bookmarkStart w:id="137" w:name="_Ref116987588"/>
+      <w:bookmarkStart w:id="138" w:name="_Toc119427112"/>
       <w:r>
         <w:rPr>
           <w:i w:val="0"/>
@@ -20536,7 +20773,7 @@
         </w:rPr>
         <w:fldChar w:fldCharType="end"/>
       </w:r>
-      <w:bookmarkEnd w:id="128"/>
+      <w:bookmarkEnd w:id="137"/>
       <w:r>
         <w:rPr>
           <w:i w:val="0"/>
@@ -20547,16 +20784,16 @@
         </w:rPr>
         <w:t>: Flujo de control del entrenamiento del modelo</w:t>
       </w:r>
-      <w:bookmarkEnd w:id="129"/>
+      <w:bookmarkEnd w:id="138"/>
     </w:p>
     <w:p/>
     <w:p>
       <w:pPr>
         <w:pStyle w:val="Ttulo2"/>
       </w:pPr>
-      <w:bookmarkStart w:id="130" w:name="_Ref115458715"/>
-      <w:bookmarkStart w:id="131" w:name="_Ref119263552"/>
-      <w:bookmarkStart w:id="132" w:name="_Toc119427192"/>
+      <w:bookmarkStart w:id="139" w:name="_Ref115458715"/>
+      <w:bookmarkStart w:id="140" w:name="_Ref119263552"/>
+      <w:bookmarkStart w:id="141" w:name="_Toc119501182"/>
       <w:r>
         <w:t xml:space="preserve">Flujo </w:t>
       </w:r>
@@ -20566,12 +20803,12 @@
       <w:r>
         <w:t>d</w:t>
       </w:r>
-      <w:bookmarkEnd w:id="130"/>
+      <w:bookmarkEnd w:id="139"/>
       <w:r>
         <w:t>atos</w:t>
       </w:r>
-      <w:bookmarkEnd w:id="131"/>
-      <w:bookmarkEnd w:id="132"/>
+      <w:bookmarkEnd w:id="140"/>
+      <w:bookmarkEnd w:id="141"/>
     </w:p>
     <w:p>
       <w:pPr>
@@ -20633,7 +20870,7 @@
         <w:spacing w:before="240" w:after="240"/>
         <w:jc w:val="center"/>
       </w:pPr>
-      <w:bookmarkStart w:id="133" w:name="_Toc119427113"/>
+      <w:bookmarkStart w:id="142" w:name="_Toc119427113"/>
       <w:r>
         <w:rPr>
           <w:noProof/>
@@ -20692,7 +20929,7 @@
           </wp:anchor>
         </w:drawing>
       </w:r>
-      <w:bookmarkStart w:id="134" w:name="_Ref119148462"/>
+      <w:bookmarkStart w:id="143" w:name="_Ref119148462"/>
       <w:r>
         <w:t xml:space="preserve">Figura </w:t>
       </w:r>
@@ -20735,11 +20972,11 @@
       <w:r>
         <w:fldChar w:fldCharType="end"/>
       </w:r>
-      <w:bookmarkEnd w:id="134"/>
+      <w:bookmarkEnd w:id="143"/>
       <w:r>
         <w:t>: Diagrama del flujo de datos</w:t>
       </w:r>
-      <w:bookmarkEnd w:id="133"/>
+      <w:bookmarkEnd w:id="142"/>
     </w:p>
     <w:p>
       <w:pPr>
@@ -20814,13 +21051,13 @@
       <w:pPr>
         <w:pStyle w:val="Ttulo3"/>
       </w:pPr>
-      <w:bookmarkStart w:id="135" w:name="_Ref119150994"/>
-      <w:bookmarkStart w:id="136" w:name="_Toc119427193"/>
+      <w:bookmarkStart w:id="144" w:name="_Ref119150994"/>
+      <w:bookmarkStart w:id="145" w:name="_Toc119501183"/>
       <w:r>
         <w:t>Estructuras de datos temporales</w:t>
       </w:r>
-      <w:bookmarkEnd w:id="135"/>
-      <w:bookmarkEnd w:id="136"/>
+      <w:bookmarkEnd w:id="144"/>
+      <w:bookmarkEnd w:id="145"/>
     </w:p>
     <w:p/>
     <w:p>
@@ -21170,8 +21407,8 @@
         <w:spacing w:before="240" w:after="240"/>
         <w:jc w:val="center"/>
       </w:pPr>
-      <w:bookmarkStart w:id="137" w:name="_Ref119153227"/>
-      <w:bookmarkStart w:id="138" w:name="_Toc119427114"/>
+      <w:bookmarkStart w:id="146" w:name="_Ref119153227"/>
+      <w:bookmarkStart w:id="147" w:name="_Toc119427114"/>
       <w:r>
         <w:t xml:space="preserve">Figura </w:t>
       </w:r>
@@ -21214,23 +21451,23 @@
       <w:r>
         <w:fldChar w:fldCharType="end"/>
       </w:r>
-      <w:bookmarkEnd w:id="137"/>
+      <w:bookmarkEnd w:id="146"/>
       <w:r>
         <w:t>: Diccionarios temporales tras lectura del conjunto de entramiento</w:t>
       </w:r>
-      <w:bookmarkEnd w:id="138"/>
+      <w:bookmarkEnd w:id="147"/>
     </w:p>
     <w:p>
       <w:pPr>
         <w:pStyle w:val="Ttulo3"/>
       </w:pPr>
-      <w:bookmarkStart w:id="139" w:name="_Ref119264928"/>
-      <w:bookmarkStart w:id="140" w:name="_Toc119427194"/>
+      <w:bookmarkStart w:id="148" w:name="_Ref119264928"/>
+      <w:bookmarkStart w:id="149" w:name="_Toc119501184"/>
       <w:r>
         <w:t>Archivos JSON para nodos y arcos</w:t>
       </w:r>
-      <w:bookmarkEnd w:id="139"/>
-      <w:bookmarkEnd w:id="140"/>
+      <w:bookmarkEnd w:id="148"/>
+      <w:bookmarkEnd w:id="149"/>
     </w:p>
     <w:p/>
     <w:p>
@@ -21293,7 +21530,7 @@
           <w:noProof/>
         </w:rPr>
         <w:drawing>
-          <wp:anchor distT="0" distB="0" distL="114300" distR="114300" simplePos="0" relativeHeight="251643392" behindDoc="0" locked="0" layoutInCell="1" allowOverlap="1" wp14:anchorId="297358B4" wp14:editId="27F7A2D5">
+          <wp:anchor distT="0" distB="0" distL="114300" distR="114300" simplePos="0" relativeHeight="251648512" behindDoc="0" locked="0" layoutInCell="1" allowOverlap="1" wp14:anchorId="297358B4" wp14:editId="27F7A2D5">
             <wp:simplePos x="0" y="0"/>
             <wp:positionH relativeFrom="column">
               <wp:posOffset>-546100</wp:posOffset>
@@ -21409,7 +21646,7 @@
           <w:szCs w:val="22"/>
         </w:rPr>
       </w:pPr>
-      <w:bookmarkStart w:id="141" w:name="_Toc119427115"/>
+      <w:bookmarkStart w:id="150" w:name="_Toc119427115"/>
       <w:r>
         <w:rPr>
           <w:i w:val="0"/>
@@ -21542,7 +21779,7 @@
         </w:rPr>
         <w:t>: Estructura de los documentos relativos a los nodos del modelo de palabras</w:t>
       </w:r>
-      <w:bookmarkEnd w:id="141"/>
+      <w:bookmarkEnd w:id="150"/>
     </w:p>
     <w:p/>
     <w:p>
@@ -21552,7 +21789,7 @@
         </w:rPr>
         <w:lastRenderedPageBreak/>
         <w:drawing>
-          <wp:anchor distT="0" distB="0" distL="114300" distR="114300" simplePos="0" relativeHeight="251661824" behindDoc="0" locked="0" layoutInCell="1" allowOverlap="1" wp14:anchorId="074D9EC3" wp14:editId="622E8C56">
+          <wp:anchor distT="0" distB="0" distL="114300" distR="114300" simplePos="0" relativeHeight="251655680" behindDoc="0" locked="0" layoutInCell="1" allowOverlap="1" wp14:anchorId="074D9EC3" wp14:editId="622E8C56">
             <wp:simplePos x="0" y="0"/>
             <wp:positionH relativeFrom="column">
               <wp:posOffset>-490855</wp:posOffset>
@@ -21620,7 +21857,7 @@
           <w:szCs w:val="22"/>
         </w:rPr>
       </w:pPr>
-      <w:bookmarkStart w:id="142" w:name="_Toc119427116"/>
+      <w:bookmarkStart w:id="151" w:name="_Toc119427116"/>
       <w:r>
         <w:rPr>
           <w:i w:val="0"/>
@@ -21753,7 +21990,7 @@
         </w:rPr>
         <w:t>: Estructura de los documentos relativos a los arcos del modelo de palabras</w:t>
       </w:r>
-      <w:bookmarkEnd w:id="142"/>
+      <w:bookmarkEnd w:id="151"/>
     </w:p>
     <w:p>
       <w:r>
@@ -21761,7 +21998,7 @@
           <w:noProof/>
         </w:rPr>
         <w:drawing>
-          <wp:anchor distT="0" distB="0" distL="114300" distR="114300" simplePos="0" relativeHeight="251671040" behindDoc="0" locked="0" layoutInCell="1" allowOverlap="1" wp14:anchorId="79562FB5" wp14:editId="2ECA999B">
+          <wp:anchor distT="0" distB="0" distL="114300" distR="114300" simplePos="0" relativeHeight="251660800" behindDoc="0" locked="0" layoutInCell="1" allowOverlap="1" wp14:anchorId="79562FB5" wp14:editId="2ECA999B">
             <wp:simplePos x="0" y="0"/>
             <wp:positionH relativeFrom="column">
               <wp:posOffset>-472440</wp:posOffset>
@@ -21830,13 +22067,13 @@
           <w:szCs w:val="22"/>
         </w:rPr>
       </w:pPr>
-      <w:bookmarkStart w:id="143" w:name="_Toc119427117"/>
+      <w:bookmarkStart w:id="152" w:name="_Toc119427117"/>
       <w:r>
         <w:rPr>
           <w:noProof/>
         </w:rPr>
         <w:drawing>
-          <wp:anchor distT="0" distB="0" distL="114300" distR="114300" simplePos="0" relativeHeight="251680256" behindDoc="0" locked="0" layoutInCell="1" allowOverlap="1" wp14:anchorId="1AEBC853" wp14:editId="2D73AB66">
+          <wp:anchor distT="0" distB="0" distL="114300" distR="114300" simplePos="0" relativeHeight="251664896" behindDoc="0" locked="0" layoutInCell="1" allowOverlap="1" wp14:anchorId="1AEBC853" wp14:editId="2D73AB66">
             <wp:simplePos x="0" y="0"/>
             <wp:positionH relativeFrom="column">
               <wp:posOffset>-445135</wp:posOffset>
@@ -22023,7 +22260,7 @@
         </w:rPr>
         <w:t>: Estructura de los documentos relativos a los nodos del modelo de caracteres</w:t>
       </w:r>
-      <w:bookmarkEnd w:id="143"/>
+      <w:bookmarkEnd w:id="152"/>
     </w:p>
     <w:p/>
     <w:p/>
@@ -22039,7 +22276,7 @@
           <w:szCs w:val="22"/>
         </w:rPr>
       </w:pPr>
-      <w:bookmarkStart w:id="144" w:name="_Toc119427118"/>
+      <w:bookmarkStart w:id="153" w:name="_Toc119427118"/>
       <w:r>
         <w:rPr>
           <w:i w:val="0"/>
@@ -22172,18 +22409,18 @@
         </w:rPr>
         <w:t>: Estructura de los documentos relativos a los arcos del modelo de caracteres</w:t>
       </w:r>
-      <w:bookmarkEnd w:id="144"/>
+      <w:bookmarkEnd w:id="153"/>
     </w:p>
     <w:p>
       <w:pPr>
         <w:pStyle w:val="Ttulo1"/>
       </w:pPr>
-      <w:bookmarkStart w:id="145" w:name="_Toc119427195"/>
+      <w:bookmarkStart w:id="154" w:name="_Toc119501185"/>
       <w:r>
         <w:lastRenderedPageBreak/>
         <w:t>Implementación del sistema</w:t>
       </w:r>
-      <w:bookmarkEnd w:id="145"/>
+      <w:bookmarkEnd w:id="154"/>
     </w:p>
     <w:p/>
     <w:p>
@@ -22220,24 +22457,30 @@
           <w:szCs w:val="32"/>
         </w:rPr>
       </w:pPr>
-      <w:bookmarkStart w:id="146" w:name="_Ref119266003"/>
-      <w:bookmarkStart w:id="147" w:name="_Toc119426807"/>
-      <w:bookmarkStart w:id="148" w:name="_Toc119427071"/>
-      <w:bookmarkStart w:id="149" w:name="_Toc119427196"/>
-      <w:bookmarkEnd w:id="147"/>
-      <w:bookmarkEnd w:id="148"/>
-      <w:bookmarkEnd w:id="149"/>
+      <w:bookmarkStart w:id="155" w:name="_Toc119426807"/>
+      <w:bookmarkStart w:id="156" w:name="_Toc119427071"/>
+      <w:bookmarkStart w:id="157" w:name="_Toc119427196"/>
+      <w:bookmarkStart w:id="158" w:name="_Ref119266003"/>
+      <w:bookmarkStart w:id="159" w:name="_Toc119489628"/>
+      <w:bookmarkStart w:id="160" w:name="_Toc119498412"/>
+      <w:bookmarkStart w:id="161" w:name="_Toc119501186"/>
+      <w:bookmarkEnd w:id="155"/>
+      <w:bookmarkEnd w:id="156"/>
+      <w:bookmarkEnd w:id="157"/>
+      <w:bookmarkEnd w:id="159"/>
+      <w:bookmarkEnd w:id="160"/>
+      <w:bookmarkEnd w:id="161"/>
     </w:p>
     <w:p>
       <w:pPr>
         <w:pStyle w:val="Ttulo2"/>
       </w:pPr>
-      <w:bookmarkStart w:id="150" w:name="_Toc119427197"/>
+      <w:bookmarkStart w:id="162" w:name="_Toc119501187"/>
       <w:r>
         <w:t>Estructura de directorios</w:t>
       </w:r>
-      <w:bookmarkEnd w:id="146"/>
-      <w:bookmarkEnd w:id="150"/>
+      <w:bookmarkEnd w:id="158"/>
+      <w:bookmarkEnd w:id="162"/>
     </w:p>
     <w:p>
       <w:pPr>
@@ -22315,7 +22558,7 @@
           <w:szCs w:val="22"/>
         </w:rPr>
       </w:pPr>
-      <w:bookmarkStart w:id="151" w:name="_Toc119427119"/>
+      <w:bookmarkStart w:id="163" w:name="_Toc119427119"/>
       <w:r>
         <w:rPr>
           <w:i w:val="0"/>
@@ -22448,14 +22691,53 @@
         </w:rPr>
         <w:t>: Estructura de directorios del proyecto</w:t>
       </w:r>
-      <w:bookmarkEnd w:id="151"/>
-    </w:p>
-    <w:p>
-      <w:pPr>
-        <w:jc w:val="both"/>
-      </w:pPr>
-      <w:r>
-        <w:t>Para tener en mente la modularización del código y su posible reusabilidad se ha diseñado un diagrama de paquetes que muestra las dependencias entre los distintos módulos que constituyen al proyecto.</w:t>
+      <w:bookmarkEnd w:id="163"/>
+    </w:p>
+    <w:p>
+      <w:pPr>
+        <w:jc w:val="both"/>
+      </w:pPr>
+      <w:r>
+        <w:t>Para tener en mente la modularización del código y su posible reusabilidad se ha diseñado un diagrama de paquetes</w:t>
+      </w:r>
+      <w:r>
+        <w:t xml:space="preserve">, </w:t>
+      </w:r>
+      <w:r>
+        <w:fldChar w:fldCharType="begin"/>
+      </w:r>
+      <w:r>
+        <w:instrText xml:space="preserve"> REF _Ref119496107 \h </w:instrText>
+      </w:r>
+      <w:r>
+        <w:fldChar w:fldCharType="separate"/>
+      </w:r>
+      <w:r>
+        <w:t xml:space="preserve">Figura </w:t>
+      </w:r>
+      <w:r>
+        <w:rPr>
+          <w:noProof/>
+        </w:rPr>
+        <w:t>5</w:t>
+      </w:r>
+      <w:r>
+        <w:t>.</w:t>
+      </w:r>
+      <w:r>
+        <w:rPr>
+          <w:noProof/>
+        </w:rPr>
+        <w:t>2</w:t>
+      </w:r>
+      <w:r>
+        <w:fldChar w:fldCharType="end"/>
+      </w:r>
+      <w:r>
+        <w:t>,</w:t>
+      </w:r>
+      <w:r>
+        <w:t xml:space="preserve"> que muestra las dependencias entre los distintos módulos que constituyen al proyecto.</w:t>
       </w:r>
     </w:p>
     <w:p>
@@ -22473,7 +22755,7 @@
         </w:rPr>
         <w:lastRenderedPageBreak/>
         <w:drawing>
-          <wp:inline distT="0" distB="0" distL="0" distR="0" wp14:anchorId="3FBBC77C" wp14:editId="21E0AB47">
+          <wp:inline distT="0" distB="0" distL="0" distR="0" wp14:anchorId="3FBBC77C" wp14:editId="61B3D3BF">
             <wp:extent cx="3622338" cy="3017520"/>
             <wp:effectExtent l="0" t="0" r="0" b="0"/>
             <wp:docPr id="6" name="Imagen 6" descr="Diagrama&#10;&#10;Descripción generada automáticamente"/>
@@ -22502,7 +22784,7 @@
                   <pic:spPr>
                     <a:xfrm>
                       <a:off x="0" y="0"/>
-                      <a:ext cx="3668846" cy="3056262"/>
+                      <a:ext cx="3622338" cy="3017520"/>
                     </a:xfrm>
                     <a:prstGeom prst="rect">
                       <a:avLst/>
@@ -22520,7 +22802,8 @@
         <w:spacing w:before="240" w:after="240"/>
         <w:jc w:val="center"/>
       </w:pPr>
-      <w:bookmarkStart w:id="152" w:name="_Toc119427120"/>
+      <w:bookmarkStart w:id="164" w:name="_Toc119427120"/>
+      <w:bookmarkStart w:id="165" w:name="_Ref119496107"/>
       <w:r>
         <w:t xml:space="preserve">Figura </w:t>
       </w:r>
@@ -22587,25 +22870,26 @@
         </w:rPr>
         <w:fldChar w:fldCharType="end"/>
       </w:r>
+      <w:bookmarkEnd w:id="165"/>
       <w:r>
         <w:t>: Diagrama de paquetes del proyecto</w:t>
       </w:r>
-      <w:bookmarkEnd w:id="152"/>
+      <w:bookmarkEnd w:id="164"/>
     </w:p>
     <w:p>
       <w:pPr>
         <w:pStyle w:val="Ttulo2"/>
       </w:pPr>
-      <w:bookmarkStart w:id="153" w:name="_Ref119263913"/>
-      <w:bookmarkStart w:id="154" w:name="_Toc119427198"/>
+      <w:bookmarkStart w:id="166" w:name="_Ref119263913"/>
+      <w:bookmarkStart w:id="167" w:name="_Toc119501188"/>
       <w:r>
         <w:t xml:space="preserve">Grafos </w:t>
       </w:r>
       <w:r>
         <w:t>de los submodelos</w:t>
       </w:r>
-      <w:bookmarkEnd w:id="153"/>
-      <w:bookmarkEnd w:id="154"/>
+      <w:bookmarkEnd w:id="166"/>
+      <w:bookmarkEnd w:id="167"/>
     </w:p>
     <w:p>
       <w:pPr>
@@ -22964,7 +23248,7 @@
           <w:szCs w:val="22"/>
         </w:rPr>
       </w:pPr>
-      <w:bookmarkStart w:id="155" w:name="_Toc119427126"/>
+      <w:bookmarkStart w:id="168" w:name="_Toc119427126"/>
       <w:r>
         <w:rPr>
           <w:i w:val="0"/>
@@ -23097,7 +23381,7 @@
         </w:rPr>
         <w:t>: Número de nodos y arcos presentes en cada grafo</w:t>
       </w:r>
-      <w:bookmarkEnd w:id="155"/>
+      <w:bookmarkEnd w:id="168"/>
     </w:p>
     <w:p>
       <w:pPr>
@@ -23173,13 +23457,13 @@
       <w:pPr>
         <w:pStyle w:val="Ttulo2"/>
       </w:pPr>
-      <w:bookmarkStart w:id="156" w:name="_Ref119264649"/>
-      <w:bookmarkStart w:id="157" w:name="_Toc119427199"/>
+      <w:bookmarkStart w:id="169" w:name="_Ref119264649"/>
+      <w:bookmarkStart w:id="170" w:name="_Toc119501189"/>
       <w:r>
         <w:t>Funcionalidades</w:t>
       </w:r>
-      <w:bookmarkEnd w:id="156"/>
-      <w:bookmarkEnd w:id="157"/>
+      <w:bookmarkEnd w:id="169"/>
+      <w:bookmarkEnd w:id="170"/>
     </w:p>
     <w:p>
       <w:pPr>
@@ -23212,11 +23496,11 @@
       <w:pPr>
         <w:pStyle w:val="Ttulo3"/>
       </w:pPr>
-      <w:bookmarkStart w:id="158" w:name="_Toc119427200"/>
+      <w:bookmarkStart w:id="171" w:name="_Toc119501190"/>
       <w:r>
         <w:t>Modelo de palabras</w:t>
       </w:r>
-      <w:bookmarkEnd w:id="158"/>
+      <w:bookmarkEnd w:id="171"/>
     </w:p>
     <w:p>
       <w:pPr>
@@ -23403,11 +23687,11 @@
       <w:pPr>
         <w:pStyle w:val="Ttulo3"/>
       </w:pPr>
-      <w:bookmarkStart w:id="159" w:name="_Toc119427201"/>
+      <w:bookmarkStart w:id="172" w:name="_Toc119501191"/>
       <w:r>
         <w:t>Modelo de caracteres</w:t>
       </w:r>
-      <w:bookmarkEnd w:id="159"/>
+      <w:bookmarkEnd w:id="172"/>
     </w:p>
     <w:p>
       <w:pPr>
@@ -23497,15 +23781,61 @@
     </w:p>
     <w:p>
       <w:pPr>
-        <w:rPr>
-          <w:rFonts w:cs="Arial"/>
-          <w:b/>
-          <w:bCs/>
+        <w:pStyle w:val="Ttulo2"/>
+        <w:rPr>
+          <w:rFonts w:cs="Arial"/>
           <w:sz w:val="36"/>
           <w:szCs w:val="36"/>
         </w:rPr>
       </w:pPr>
-      <w:bookmarkStart w:id="160" w:name="_Ref119087820"/>
+      <w:bookmarkStart w:id="173" w:name="_Ref119087820"/>
+      <w:bookmarkStart w:id="174" w:name="_Toc119501192"/>
+      <w:r>
+        <w:t>Ejemplos de uso</w:t>
+      </w:r>
+      <w:bookmarkEnd w:id="174"/>
+    </w:p>
+    <w:p>
+      <w:pPr>
+        <w:jc w:val="both"/>
+      </w:pPr>
+    </w:p>
+    <w:p>
+      <w:pPr>
+        <w:jc w:val="both"/>
+        <w:rPr>
+          <w:rFonts w:cs="Arial"/>
+          <w:sz w:val="36"/>
+          <w:szCs w:val="36"/>
+        </w:rPr>
+      </w:pPr>
+      <w:r>
+        <w:t xml:space="preserve">En este apartado se visualizan ejemplos de uso de las funcionalidades </w:t>
+      </w:r>
+      <w:r>
+        <w:t>explicadas</w:t>
+      </w:r>
+      <w:r>
+        <w:t xml:space="preserve"> en la Sección </w:t>
+      </w:r>
+      <w:r>
+        <w:fldChar w:fldCharType="begin"/>
+      </w:r>
+      <w:r>
+        <w:instrText xml:space="preserve"> REF _Ref119264649 \r \h </w:instrText>
+      </w:r>
+      <w:r>
+        <w:fldChar w:fldCharType="separate"/>
+      </w:r>
+      <w:r>
+        <w:t>5.3</w:t>
+      </w:r>
+      <w:r>
+        <w:fldChar w:fldCharType="end"/>
+      </w:r>
+      <w:r>
+        <w:t>.</w:t>
+      </w:r>
       <w:r>
         <w:br w:type="page"/>
       </w:r>
@@ -23514,13 +23844,13 @@
       <w:pPr>
         <w:pStyle w:val="Ttulo1"/>
       </w:pPr>
-      <w:bookmarkStart w:id="161" w:name="_Toc119427202"/>
+      <w:bookmarkStart w:id="175" w:name="_Toc119501193"/>
       <w:r>
         <w:lastRenderedPageBreak/>
         <w:t>Evaluación</w:t>
       </w:r>
-      <w:bookmarkEnd w:id="160"/>
-      <w:bookmarkEnd w:id="161"/>
+      <w:bookmarkEnd w:id="173"/>
+      <w:bookmarkEnd w:id="175"/>
     </w:p>
     <w:p>
       <w:pPr>
@@ -23664,22 +23994,28 @@
           <w:szCs w:val="32"/>
         </w:rPr>
       </w:pPr>
-      <w:bookmarkStart w:id="162" w:name="_Toc119426814"/>
-      <w:bookmarkStart w:id="163" w:name="_Toc119427078"/>
-      <w:bookmarkStart w:id="164" w:name="_Toc119427203"/>
-      <w:bookmarkEnd w:id="162"/>
-      <w:bookmarkEnd w:id="163"/>
-      <w:bookmarkEnd w:id="164"/>
+      <w:bookmarkStart w:id="176" w:name="_Toc119426814"/>
+      <w:bookmarkStart w:id="177" w:name="_Toc119427078"/>
+      <w:bookmarkStart w:id="178" w:name="_Toc119427203"/>
+      <w:bookmarkStart w:id="179" w:name="_Toc119489635"/>
+      <w:bookmarkStart w:id="180" w:name="_Toc119498420"/>
+      <w:bookmarkStart w:id="181" w:name="_Toc119501194"/>
+      <w:bookmarkEnd w:id="176"/>
+      <w:bookmarkEnd w:id="177"/>
+      <w:bookmarkEnd w:id="178"/>
+      <w:bookmarkEnd w:id="179"/>
+      <w:bookmarkEnd w:id="180"/>
+      <w:bookmarkEnd w:id="181"/>
     </w:p>
     <w:p>
       <w:pPr>
         <w:pStyle w:val="Ttulo2"/>
       </w:pPr>
-      <w:bookmarkStart w:id="165" w:name="_Toc119427204"/>
+      <w:bookmarkStart w:id="182" w:name="_Toc119501195"/>
       <w:r>
         <w:t>Perplexity</w:t>
       </w:r>
-      <w:bookmarkEnd w:id="165"/>
+      <w:bookmarkEnd w:id="182"/>
     </w:p>
     <w:p/>
     <w:p>
@@ -23852,7 +24188,7 @@
                 </w:rPr>
                 <m:t>p(</m:t>
               </m:r>
-              <w:bookmarkStart w:id="166" w:name="_Hlk119061166"/>
+              <w:bookmarkStart w:id="183" w:name="_Hlk119061166"/>
               <m:sSub>
                 <m:sSubPr>
                   <m:ctrlPr>
@@ -23911,7 +24247,7 @@
                   </m:r>
                 </m:sub>
               </m:sSub>
-              <w:bookmarkEnd w:id="166"/>
+              <w:bookmarkEnd w:id="183"/>
               <m:r>
                 <w:rPr>
                   <w:rFonts w:ascii="Cambria Math" w:hAnsi="Cambria Math"/>
@@ -24392,39 +24728,489 @@
         <w:t xml:space="preserve">perplexity </w:t>
       </w:r>
       <w:r>
-        <w:t>es que esta no puede ser medida si el conjunto de entramiento no presenta todo el vocabulario que puede estar presente en el conjunto de pruebas. Para solucionar este problema se ha optado por la aproximación de Laplace a la hora de calcular la probabilidad de aparición.</w:t>
-      </w:r>
-    </w:p>
-    <w:p>
-      <w:pPr>
-        <w:jc w:val="both"/>
-      </w:pPr>
-    </w:p>
-    <w:p>
-      <w:pPr>
-        <w:jc w:val="both"/>
-      </w:pPr>
-      <w:r>
-        <w:t>Mediante este enfoque toda aquella palabra no reconocida en el conjunto de prueba será considerada como el token &lt;UNK&gt;. Cada vez que esto pase toda palabra reconocida aumentará en 1 el número de veces que aparece.</w:t>
-      </w:r>
-    </w:p>
-    <w:p>
-      <w:pPr>
+        <w:t xml:space="preserve">es que esta no puede ser medida si el conjunto de entramiento no presenta todo el vocabulario que puede estar presente en el conjunto de pruebas. Para solucionar este problema se ha optado por la </w:t>
+      </w:r>
+      <w:r>
+        <w:rPr>
+          <w:b/>
+          <w:bCs/>
+        </w:rPr>
+        <w:t>aproximación de Laplace</w:t>
+      </w:r>
+      <w:r>
+        <w:t xml:space="preserve"> a la hora de calcular la probabilidad de aparición.</w:t>
+      </w:r>
+    </w:p>
+    <w:p>
+      <w:pPr>
+        <w:jc w:val="both"/>
+      </w:pPr>
+    </w:p>
+    <w:p>
+      <w:pPr>
+        <w:jc w:val="both"/>
+      </w:pPr>
+      <w:r>
+        <w:t>Mediante este enfoque toda aquella palabra no reconocida en el conjunto de prueba será considerada como el token &lt;UNK&gt;.</w:t>
+      </w:r>
+      <w:r>
+        <w:t xml:space="preserve"> Esto implica</w:t>
+      </w:r>
+      <w:r>
+        <w:t xml:space="preserve"> un cambio en</w:t>
+      </w:r>
+      <w:r>
+        <w:t xml:space="preserve"> el cálculo de probabilidades condicionales </w:t>
+      </w:r>
+      <w:r>
+        <w:t>al hacer uso de</w:t>
+      </w:r>
+      <w:r>
+        <w:t xml:space="preserve"> Laplace. </w:t>
+      </w:r>
+    </w:p>
+    <w:p>
+      <w:pPr>
+        <w:jc w:val="both"/>
+      </w:pPr>
+    </w:p>
+    <w:p>
+      <w:pPr>
+        <w:jc w:val="both"/>
         <w:rPr>
           <w:rFonts w:eastAsiaTheme="minorEastAsia"/>
         </w:rPr>
       </w:pPr>
+      <w:r>
+        <w:lastRenderedPageBreak/>
+        <w:t>En el caso de una palabra</w:t>
+      </w:r>
+      <w:r>
+        <w:t xml:space="preserve"> (unigramas)</w:t>
+      </w:r>
+      <w:r>
+        <w:t xml:space="preserve"> </w:t>
+      </w:r>
+      <m:oMath>
+        <m:sSub>
+          <m:sSubPr>
+            <m:ctrlPr>
+              <w:rPr>
+                <w:rFonts w:ascii="Cambria Math" w:hAnsi="Cambria Math"/>
+                <w:i/>
+              </w:rPr>
+            </m:ctrlPr>
+          </m:sSubPr>
+          <m:e>
+            <m:r>
+              <w:rPr>
+                <w:rFonts w:ascii="Cambria Math" w:hAnsi="Cambria Math"/>
+              </w:rPr>
+              <m:t>w</m:t>
+            </m:r>
+          </m:e>
+          <m:sub>
+            <m:r>
+              <w:rPr>
+                <w:rFonts w:ascii="Cambria Math" w:hAnsi="Cambria Math"/>
+              </w:rPr>
+              <m:t>i</m:t>
+            </m:r>
+          </m:sub>
+        </m:sSub>
+      </m:oMath>
+      <w:r>
+        <w:rPr>
+          <w:rFonts w:eastAsiaTheme="minorEastAsia"/>
+        </w:rPr>
+        <w:t xml:space="preserve"> </w:t>
+      </w:r>
+      <w:r>
+        <w:rPr>
+          <w:rFonts w:eastAsiaTheme="minorEastAsia"/>
+        </w:rPr>
+        <w:t xml:space="preserve">donde </w:t>
+      </w:r>
+      <m:oMath>
+        <m:sSub>
+          <m:sSubPr>
+            <m:ctrlPr>
+              <w:rPr>
+                <w:rFonts w:ascii="Cambria Math" w:eastAsiaTheme="minorEastAsia" w:hAnsi="Cambria Math"/>
+                <w:i/>
+              </w:rPr>
+            </m:ctrlPr>
+          </m:sSubPr>
+          <m:e>
+            <m:r>
+              <w:rPr>
+                <w:rFonts w:ascii="Cambria Math" w:eastAsiaTheme="minorEastAsia" w:hAnsi="Cambria Math"/>
+              </w:rPr>
+              <m:t>c</m:t>
+            </m:r>
+          </m:e>
+          <m:sub>
+            <m:r>
+              <w:rPr>
+                <w:rFonts w:ascii="Cambria Math" w:eastAsiaTheme="minorEastAsia" w:hAnsi="Cambria Math"/>
+              </w:rPr>
+              <m:t>i</m:t>
+            </m:r>
+          </m:sub>
+        </m:sSub>
+      </m:oMath>
+      <w:r>
+        <w:rPr>
+          <w:rFonts w:eastAsiaTheme="minorEastAsia"/>
+        </w:rPr>
+        <w:t xml:space="preserve"> significa el número de veces que aparece y </w:t>
+      </w:r>
+      <m:oMath>
+        <m:r>
+          <w:rPr>
+            <w:rFonts w:ascii="Cambria Math" w:eastAsiaTheme="minorEastAsia" w:hAnsi="Cambria Math"/>
+          </w:rPr>
+          <m:t>k</m:t>
+        </m:r>
+      </m:oMath>
+      <w:r>
+        <w:rPr>
+          <w:rFonts w:eastAsiaTheme="minorEastAsia"/>
+        </w:rPr>
+        <w:t xml:space="preserve"> </w:t>
+      </w:r>
+      <w:r>
+        <w:rPr>
+          <w:rFonts w:eastAsiaTheme="minorEastAsia"/>
+        </w:rPr>
+        <w:t>el número de palabras analizadas, antes de aplicar Laplace el cálculo de su probabilidad condicional sería</w:t>
+      </w:r>
+      <w:r>
+        <w:rPr>
+          <w:rFonts w:eastAsiaTheme="minorEastAsia"/>
+        </w:rPr>
+        <w:t>:</w:t>
+      </w:r>
+    </w:p>
+    <w:p>
+      <w:pPr>
+        <w:spacing w:after="240"/>
+        <w:jc w:val="both"/>
+        <w:rPr>
+          <w:rFonts w:eastAsiaTheme="minorEastAsia"/>
+        </w:rPr>
+      </w:pPr>
+      <m:oMathPara>
+        <m:oMath>
+          <m:r>
+            <w:rPr>
+              <w:rFonts w:ascii="Cambria Math" w:eastAsiaTheme="minorEastAsia" w:hAnsi="Cambria Math"/>
+            </w:rPr>
+            <m:t>p</m:t>
+          </m:r>
+          <m:d>
+            <m:dPr>
+              <m:ctrlPr>
+                <w:rPr>
+                  <w:rFonts w:ascii="Cambria Math" w:eastAsiaTheme="minorEastAsia" w:hAnsi="Cambria Math"/>
+                  <w:i/>
+                </w:rPr>
+              </m:ctrlPr>
+            </m:dPr>
+            <m:e>
+              <m:sSub>
+                <m:sSubPr>
+                  <m:ctrlPr>
+                    <w:rPr>
+                      <w:rFonts w:ascii="Cambria Math" w:eastAsiaTheme="minorEastAsia" w:hAnsi="Cambria Math"/>
+                      <w:i/>
+                    </w:rPr>
+                  </m:ctrlPr>
+                </m:sSubPr>
+                <m:e>
+                  <m:r>
+                    <w:rPr>
+                      <w:rFonts w:ascii="Cambria Math" w:eastAsiaTheme="minorEastAsia" w:hAnsi="Cambria Math"/>
+                    </w:rPr>
+                    <m:t>w</m:t>
+                  </m:r>
+                </m:e>
+                <m:sub>
+                  <m:r>
+                    <w:rPr>
+                      <w:rFonts w:ascii="Cambria Math" w:eastAsiaTheme="minorEastAsia" w:hAnsi="Cambria Math"/>
+                    </w:rPr>
+                    <m:t>i</m:t>
+                  </m:r>
+                </m:sub>
+              </m:sSub>
+            </m:e>
+          </m:d>
+          <m:r>
+            <w:rPr>
+              <w:rFonts w:ascii="Cambria Math" w:eastAsiaTheme="minorEastAsia" w:hAnsi="Cambria Math"/>
+            </w:rPr>
+            <m:t>=</m:t>
+          </m:r>
+          <m:f>
+            <m:fPr>
+              <m:ctrlPr>
+                <w:rPr>
+                  <w:rFonts w:ascii="Cambria Math" w:eastAsiaTheme="minorEastAsia" w:hAnsi="Cambria Math"/>
+                  <w:i/>
+                </w:rPr>
+              </m:ctrlPr>
+            </m:fPr>
+            <m:num>
+              <m:sSub>
+                <m:sSubPr>
+                  <m:ctrlPr>
+                    <w:rPr>
+                      <w:rFonts w:ascii="Cambria Math" w:eastAsiaTheme="minorEastAsia" w:hAnsi="Cambria Math"/>
+                      <w:i/>
+                    </w:rPr>
+                  </m:ctrlPr>
+                </m:sSubPr>
+                <m:e>
+                  <m:r>
+                    <w:rPr>
+                      <w:rFonts w:ascii="Cambria Math" w:eastAsiaTheme="minorEastAsia" w:hAnsi="Cambria Math"/>
+                    </w:rPr>
+                    <m:t>c</m:t>
+                  </m:r>
+                </m:e>
+                <m:sub>
+                  <m:r>
+                    <w:rPr>
+                      <w:rFonts w:ascii="Cambria Math" w:eastAsiaTheme="minorEastAsia" w:hAnsi="Cambria Math"/>
+                    </w:rPr>
+                    <m:t>i</m:t>
+                  </m:r>
+                </m:sub>
+              </m:sSub>
+            </m:num>
+            <m:den>
+              <m:r>
+                <w:rPr>
+                  <w:rFonts w:ascii="Cambria Math" w:eastAsiaTheme="minorEastAsia" w:hAnsi="Cambria Math"/>
+                </w:rPr>
+                <m:t>k</m:t>
+              </m:r>
+            </m:den>
+          </m:f>
+        </m:oMath>
+      </m:oMathPara>
+    </w:p>
+    <w:p>
+      <w:pPr>
+        <w:jc w:val="both"/>
+      </w:pPr>
+      <w:r>
+        <w:t xml:space="preserve">Tras aplicar Laplace y sabiendo que </w:t>
+      </w:r>
+      <m:oMath>
+        <m:r>
+          <w:rPr>
+            <w:rFonts w:ascii="Cambria Math" w:hAnsi="Cambria Math"/>
+          </w:rPr>
+          <m:t>V</m:t>
+        </m:r>
+      </m:oMath>
+      <w:r>
+        <w:rPr>
+          <w:rFonts w:eastAsiaTheme="minorEastAsia"/>
+        </w:rPr>
+        <w:t xml:space="preserve"> hace referencia al tamaño del vocabulario del entrenamiento más todas las palabras no reconocidas en el conjunto de prueba por primera vez</w:t>
+      </w:r>
+      <w:r>
+        <w:t>:</w:t>
+      </w:r>
+    </w:p>
+    <w:p>
+      <w:pPr>
+        <w:jc w:val="both"/>
+      </w:pPr>
+      <m:oMathPara>
+        <m:oMath>
+          <m:r>
+            <w:rPr>
+              <w:rFonts w:ascii="Cambria Math" w:hAnsi="Cambria Math"/>
+            </w:rPr>
+            <m:t>p</m:t>
+          </m:r>
+          <m:d>
+            <m:dPr>
+              <m:ctrlPr>
+                <w:rPr>
+                  <w:rFonts w:ascii="Cambria Math" w:hAnsi="Cambria Math"/>
+                  <w:i/>
+                </w:rPr>
+              </m:ctrlPr>
+            </m:dPr>
+            <m:e>
+              <m:sSub>
+                <m:sSubPr>
+                  <m:ctrlPr>
+                    <w:rPr>
+                      <w:rFonts w:ascii="Cambria Math" w:hAnsi="Cambria Math"/>
+                      <w:i/>
+                    </w:rPr>
+                  </m:ctrlPr>
+                </m:sSubPr>
+                <m:e>
+                  <m:r>
+                    <w:rPr>
+                      <w:rFonts w:ascii="Cambria Math" w:hAnsi="Cambria Math"/>
+                    </w:rPr>
+                    <m:t>w</m:t>
+                  </m:r>
+                </m:e>
+                <m:sub>
+                  <m:r>
+                    <w:rPr>
+                      <w:rFonts w:ascii="Cambria Math" w:hAnsi="Cambria Math"/>
+                    </w:rPr>
+                    <m:t>i</m:t>
+                  </m:r>
+                </m:sub>
+              </m:sSub>
+            </m:e>
+          </m:d>
+          <m:r>
+            <w:rPr>
+              <w:rFonts w:ascii="Cambria Math" w:hAnsi="Cambria Math"/>
+            </w:rPr>
+            <m:t>=</m:t>
+          </m:r>
+          <m:f>
+            <m:fPr>
+              <m:ctrlPr>
+                <w:rPr>
+                  <w:rFonts w:ascii="Cambria Math" w:hAnsi="Cambria Math"/>
+                  <w:i/>
+                </w:rPr>
+              </m:ctrlPr>
+            </m:fPr>
+            <m:num>
+              <m:r>
+                <w:rPr>
+                  <w:rFonts w:ascii="Cambria Math" w:hAnsi="Cambria Math"/>
+                </w:rPr>
+                <m:t>1+</m:t>
+              </m:r>
+              <m:sSub>
+                <m:sSubPr>
+                  <m:ctrlPr>
+                    <w:rPr>
+                      <w:rFonts w:ascii="Cambria Math" w:eastAsiaTheme="minorEastAsia" w:hAnsi="Cambria Math"/>
+                      <w:i/>
+                    </w:rPr>
+                  </m:ctrlPr>
+                </m:sSubPr>
+                <m:e>
+                  <m:r>
+                    <w:rPr>
+                      <w:rFonts w:ascii="Cambria Math" w:eastAsiaTheme="minorEastAsia" w:hAnsi="Cambria Math"/>
+                    </w:rPr>
+                    <m:t>c</m:t>
+                  </m:r>
+                </m:e>
+                <m:sub>
+                  <m:r>
+                    <w:rPr>
+                      <w:rFonts w:ascii="Cambria Math" w:eastAsiaTheme="minorEastAsia" w:hAnsi="Cambria Math"/>
+                    </w:rPr>
+                    <m:t>i</m:t>
+                  </m:r>
+                </m:sub>
+              </m:sSub>
+            </m:num>
+            <m:den>
+              <m:r>
+                <w:rPr>
+                  <w:rFonts w:ascii="Cambria Math" w:hAnsi="Cambria Math"/>
+                </w:rPr>
+                <m:t>k+V</m:t>
+              </m:r>
+            </m:den>
+          </m:f>
+        </m:oMath>
+      </m:oMathPara>
+    </w:p>
+    <w:p>
+      <w:pPr>
+        <w:rPr>
+          <w:rFonts w:eastAsiaTheme="minorEastAsia"/>
+        </w:rPr>
+      </w:pPr>
+    </w:p>
+    <w:p>
+      <w:pPr>
+        <w:rPr>
+          <w:rFonts w:eastAsiaTheme="minorEastAsia"/>
+        </w:rPr>
+      </w:pPr>
+      <w:r>
+        <w:rPr>
+          <w:rFonts w:eastAsiaTheme="minorEastAsia"/>
+        </w:rPr>
+        <w:t xml:space="preserve">Gracias a esto evitamos que el cálculo de probabilidades con n-gramas no conocidos en el conjunto de pruebas otorgue 0 y por lo tanto </w:t>
+      </w:r>
+      <m:oMath>
+        <m:r>
+          <w:rPr>
+            <w:rFonts w:ascii="Cambria Math" w:eastAsiaTheme="minorEastAsia" w:hAnsi="Cambria Math"/>
+          </w:rPr>
+          <m:t>PP</m:t>
+        </m:r>
+        <m:d>
+          <m:dPr>
+            <m:ctrlPr>
+              <w:rPr>
+                <w:rFonts w:ascii="Cambria Math" w:eastAsiaTheme="minorEastAsia" w:hAnsi="Cambria Math"/>
+                <w:i/>
+              </w:rPr>
+            </m:ctrlPr>
+          </m:dPr>
+          <m:e>
+            <m:r>
+              <w:rPr>
+                <w:rFonts w:ascii="Cambria Math" w:eastAsiaTheme="minorEastAsia" w:hAnsi="Cambria Math"/>
+              </w:rPr>
+              <m:t>W</m:t>
+            </m:r>
+          </m:e>
+        </m:d>
+        <m:r>
+          <w:rPr>
+            <w:rFonts w:ascii="Cambria Math" w:eastAsiaTheme="minorEastAsia" w:hAnsi="Cambria Math"/>
+          </w:rPr>
+          <m:t>=inf</m:t>
+        </m:r>
+      </m:oMath>
+      <w:r>
+        <w:rPr>
+          <w:rFonts w:eastAsiaTheme="minorEastAsia"/>
+        </w:rPr>
+        <w:t>.</w:t>
+      </w:r>
+    </w:p>
+    <w:p>
+      <w:pPr>
+        <w:rPr>
+          <w:rFonts w:eastAsiaTheme="minorEastAsia"/>
+        </w:rPr>
+      </w:pPr>
     </w:p>
     <w:p>
       <w:pPr>
         <w:pStyle w:val="Ttulo2"/>
       </w:pPr>
-      <w:bookmarkStart w:id="167" w:name="_Toc119427205"/>
-      <w:r>
-        <w:lastRenderedPageBreak/>
+      <w:bookmarkStart w:id="184" w:name="_Toc119501196"/>
+      <w:r>
         <w:t>Resultados</w:t>
       </w:r>
-      <w:bookmarkEnd w:id="167"/>
+      <w:bookmarkEnd w:id="184"/>
     </w:p>
     <w:p/>
     <w:p>
@@ -24840,7 +25626,7 @@
           <w:szCs w:val="22"/>
         </w:rPr>
       </w:pPr>
-      <w:bookmarkStart w:id="168" w:name="_Toc119427127"/>
+      <w:bookmarkStart w:id="185" w:name="_Toc119427127"/>
       <w:r>
         <w:rPr>
           <w:i w:val="0"/>
@@ -24973,7 +25759,7 @@
         </w:rPr>
         <w:t>: Resultados perplexity sobre corpus de GPG</w:t>
       </w:r>
-      <w:bookmarkEnd w:id="168"/>
+      <w:bookmarkEnd w:id="185"/>
     </w:p>
     <w:p>
       <w:pPr>
@@ -25242,7 +26028,7 @@
           <w:szCs w:val="22"/>
         </w:rPr>
       </w:pPr>
-      <w:bookmarkStart w:id="169" w:name="_Toc119427128"/>
+      <w:bookmarkStart w:id="186" w:name="_Toc119427128"/>
       <w:r>
         <w:rPr>
           <w:i w:val="0"/>
@@ -25375,7 +26161,7 @@
         </w:rPr>
         <w:t>: Resultados perplexity sobre corpus del Wall Street Journal</w:t>
       </w:r>
-      <w:bookmarkEnd w:id="169"/>
+      <w:bookmarkEnd w:id="186"/>
     </w:p>
     <w:p>
       <w:pPr>
@@ -25425,7 +26211,11 @@
         <w:t>A pesar de que no es una comparación justa, pues el modelo de WSJ cuenta con un vocabulario cerrado de 19.979 palabras frente a nuestro modelo que tras entrenamiento cuenta</w:t>
       </w:r>
       <w:r>
-        <w:t xml:space="preserve"> con 65.000 palabras aproximadamente, se puede intuir que nuestro modelo está poco entrenado.</w:t>
+        <w:t xml:space="preserve"> con 65.000 palabras aproximadamente, se puede </w:t>
+      </w:r>
+      <w:r>
+        <w:lastRenderedPageBreak/>
+        <w:t>intuir que nuestro modelo está poco entrenado.</w:t>
       </w:r>
     </w:p>
     <w:p>
@@ -25495,18 +26285,18 @@
       <w:pPr>
         <w:pStyle w:val="Ttulo1"/>
       </w:pPr>
-      <w:bookmarkStart w:id="170" w:name="_Ref119086011"/>
-      <w:bookmarkStart w:id="171" w:name="_Ref119086016"/>
-      <w:bookmarkStart w:id="172" w:name="_Ref119086075"/>
-      <w:bookmarkStart w:id="173" w:name="_Toc119427206"/>
+      <w:bookmarkStart w:id="187" w:name="_Ref119086011"/>
+      <w:bookmarkStart w:id="188" w:name="_Ref119086016"/>
+      <w:bookmarkStart w:id="189" w:name="_Ref119086075"/>
+      <w:bookmarkStart w:id="190" w:name="_Toc119501197"/>
       <w:r>
         <w:lastRenderedPageBreak/>
         <w:t>Demo técnica</w:t>
       </w:r>
-      <w:bookmarkEnd w:id="170"/>
-      <w:bookmarkEnd w:id="171"/>
-      <w:bookmarkEnd w:id="172"/>
-      <w:bookmarkEnd w:id="173"/>
+      <w:bookmarkEnd w:id="187"/>
+      <w:bookmarkEnd w:id="188"/>
+      <w:bookmarkEnd w:id="189"/>
+      <w:bookmarkEnd w:id="190"/>
     </w:p>
     <w:p>
       <w:pPr>
@@ -25584,7 +26374,7 @@
           <w:szCs w:val="22"/>
         </w:rPr>
       </w:pPr>
-      <w:bookmarkStart w:id="174" w:name="_Toc119427121"/>
+      <w:bookmarkStart w:id="191" w:name="_Toc119427121"/>
       <w:r>
         <w:rPr>
           <w:i w:val="0"/>
@@ -25717,7 +26507,7 @@
         </w:rPr>
         <w:t>: Demo técnica de GPG</w:t>
       </w:r>
-      <w:bookmarkEnd w:id="174"/>
+      <w:bookmarkEnd w:id="191"/>
     </w:p>
     <w:p>
       <w:pPr>
@@ -25997,8 +26787,8 @@
           <w:szCs w:val="22"/>
         </w:rPr>
       </w:pPr>
-      <w:bookmarkStart w:id="175" w:name="_Ref119082217"/>
-      <w:bookmarkStart w:id="176" w:name="_Toc119427122"/>
+      <w:bookmarkStart w:id="192" w:name="_Ref119082217"/>
+      <w:bookmarkStart w:id="193" w:name="_Toc119427122"/>
       <w:r>
         <w:rPr>
           <w:color w:val="auto"/>
@@ -26097,7 +26887,7 @@
         </w:rPr>
         <w:fldChar w:fldCharType="end"/>
       </w:r>
-      <w:bookmarkEnd w:id="175"/>
+      <w:bookmarkEnd w:id="192"/>
       <w:r>
         <w:rPr>
           <w:color w:val="auto"/>
@@ -26106,7 +26896,7 @@
         </w:rPr>
         <w:t>: Diagrama de secuencia sugerencias de siguientes palabras</w:t>
       </w:r>
-      <w:bookmarkEnd w:id="176"/>
+      <w:bookmarkEnd w:id="193"/>
     </w:p>
     <w:p>
       <w:pPr>
@@ -26181,8 +26971,8 @@
           <w:szCs w:val="22"/>
         </w:rPr>
       </w:pPr>
-      <w:bookmarkStart w:id="177" w:name="_Ref119082220"/>
-      <w:bookmarkStart w:id="178" w:name="_Toc119427123"/>
+      <w:bookmarkStart w:id="194" w:name="_Ref119082220"/>
+      <w:bookmarkStart w:id="195" w:name="_Toc119427123"/>
       <w:r>
         <w:rPr>
           <w:i w:val="0"/>
@@ -26305,7 +27095,7 @@
         </w:rPr>
         <w:fldChar w:fldCharType="end"/>
       </w:r>
-      <w:bookmarkEnd w:id="177"/>
+      <w:bookmarkEnd w:id="194"/>
       <w:r>
         <w:rPr>
           <w:i w:val="0"/>
@@ -26316,7 +27106,7 @@
         </w:rPr>
         <w:t>: Diagrama de secuencia sugerencias para autocompletar la palabra</w:t>
       </w:r>
-      <w:bookmarkEnd w:id="178"/>
+      <w:bookmarkEnd w:id="195"/>
     </w:p>
     <w:p>
       <w:pPr>
@@ -26598,12 +27388,12 @@
       <w:pPr>
         <w:pStyle w:val="Ttulo1"/>
       </w:pPr>
-      <w:bookmarkStart w:id="179" w:name="_Toc119427207"/>
+      <w:bookmarkStart w:id="196" w:name="_Toc119501198"/>
       <w:r>
         <w:lastRenderedPageBreak/>
         <w:t>Conclusiones</w:t>
       </w:r>
-      <w:bookmarkEnd w:id="179"/>
+      <w:bookmarkEnd w:id="196"/>
     </w:p>
     <w:p/>
     <w:p>
@@ -26622,55 +27412,41 @@
           <w:szCs w:val="32"/>
         </w:rPr>
       </w:pPr>
-      <w:bookmarkStart w:id="180" w:name="_Toc115458470"/>
-      <w:bookmarkStart w:id="181" w:name="_Toc115778029"/>
-      <w:bookmarkStart w:id="182" w:name="_Toc115853677"/>
-      <w:bookmarkStart w:id="183" w:name="_Toc115856333"/>
-      <w:bookmarkStart w:id="184" w:name="_Toc115856522"/>
-      <w:bookmarkStart w:id="185" w:name="_Toc115942515"/>
-      <w:bookmarkStart w:id="186" w:name="_Toc115966835"/>
-      <w:bookmarkStart w:id="187" w:name="_Toc116294879"/>
-      <w:bookmarkStart w:id="188" w:name="_Toc116375535"/>
-      <w:bookmarkStart w:id="189" w:name="_Toc116556629"/>
-      <w:bookmarkStart w:id="190" w:name="_Toc116557302"/>
-      <w:bookmarkStart w:id="191" w:name="_Toc116890790"/>
-      <w:bookmarkStart w:id="192" w:name="_Toc118816386"/>
-      <w:bookmarkStart w:id="193" w:name="_Toc118912051"/>
-      <w:bookmarkStart w:id="194" w:name="_Toc118969786"/>
-      <w:bookmarkStart w:id="195" w:name="_Toc119001840"/>
-      <w:bookmarkStart w:id="196" w:name="_Toc119001887"/>
-      <w:bookmarkStart w:id="197" w:name="_Toc119062683"/>
-      <w:bookmarkStart w:id="198" w:name="_Toc119069330"/>
-      <w:bookmarkStart w:id="199" w:name="_Toc119083657"/>
-      <w:bookmarkStart w:id="200" w:name="_Toc119141824"/>
-      <w:bookmarkStart w:id="201" w:name="_Toc119171550"/>
-      <w:bookmarkStart w:id="202" w:name="_Toc119184989"/>
-      <w:bookmarkStart w:id="203" w:name="_Toc119192848"/>
-      <w:bookmarkStart w:id="204" w:name="_Toc119229801"/>
-      <w:bookmarkStart w:id="205" w:name="_Toc119238164"/>
-      <w:bookmarkStart w:id="206" w:name="_Toc119262970"/>
-      <w:bookmarkStart w:id="207" w:name="_Toc119267245"/>
-      <w:bookmarkStart w:id="208" w:name="_Toc119424710"/>
-      <w:bookmarkStart w:id="209" w:name="_Toc119426819"/>
-      <w:bookmarkStart w:id="210" w:name="_Toc119427083"/>
-      <w:bookmarkStart w:id="211" w:name="_Toc119427208"/>
-      <w:bookmarkEnd w:id="180"/>
-      <w:bookmarkEnd w:id="181"/>
-      <w:bookmarkEnd w:id="182"/>
-      <w:bookmarkEnd w:id="183"/>
-      <w:bookmarkEnd w:id="184"/>
-      <w:bookmarkEnd w:id="185"/>
-      <w:bookmarkEnd w:id="186"/>
-      <w:bookmarkEnd w:id="187"/>
-      <w:bookmarkEnd w:id="188"/>
-      <w:bookmarkEnd w:id="189"/>
-      <w:bookmarkEnd w:id="190"/>
-      <w:bookmarkEnd w:id="191"/>
-      <w:bookmarkEnd w:id="192"/>
-      <w:bookmarkEnd w:id="193"/>
-      <w:bookmarkEnd w:id="194"/>
-      <w:bookmarkEnd w:id="195"/>
-      <w:bookmarkEnd w:id="196"/>
+      <w:bookmarkStart w:id="197" w:name="_Toc115458470"/>
+      <w:bookmarkStart w:id="198" w:name="_Toc115778029"/>
+      <w:bookmarkStart w:id="199" w:name="_Toc115853677"/>
+      <w:bookmarkStart w:id="200" w:name="_Toc115856333"/>
+      <w:bookmarkStart w:id="201" w:name="_Toc115856522"/>
+      <w:bookmarkStart w:id="202" w:name="_Toc115942515"/>
+      <w:bookmarkStart w:id="203" w:name="_Toc115966835"/>
+      <w:bookmarkStart w:id="204" w:name="_Toc116294879"/>
+      <w:bookmarkStart w:id="205" w:name="_Toc116375535"/>
+      <w:bookmarkStart w:id="206" w:name="_Toc116556629"/>
+      <w:bookmarkStart w:id="207" w:name="_Toc116557302"/>
+      <w:bookmarkStart w:id="208" w:name="_Toc116890790"/>
+      <w:bookmarkStart w:id="209" w:name="_Toc118816386"/>
+      <w:bookmarkStart w:id="210" w:name="_Toc118912051"/>
+      <w:bookmarkStart w:id="211" w:name="_Toc118969786"/>
+      <w:bookmarkStart w:id="212" w:name="_Toc119001840"/>
+      <w:bookmarkStart w:id="213" w:name="_Toc119001887"/>
+      <w:bookmarkStart w:id="214" w:name="_Toc119062683"/>
+      <w:bookmarkStart w:id="215" w:name="_Toc119069330"/>
+      <w:bookmarkStart w:id="216" w:name="_Toc119083657"/>
+      <w:bookmarkStart w:id="217" w:name="_Toc119141824"/>
+      <w:bookmarkStart w:id="218" w:name="_Toc119171550"/>
+      <w:bookmarkStart w:id="219" w:name="_Toc119184989"/>
+      <w:bookmarkStart w:id="220" w:name="_Toc119192848"/>
+      <w:bookmarkStart w:id="221" w:name="_Toc119229801"/>
+      <w:bookmarkStart w:id="222" w:name="_Toc119238164"/>
+      <w:bookmarkStart w:id="223" w:name="_Toc119262970"/>
+      <w:bookmarkStart w:id="224" w:name="_Toc119267245"/>
+      <w:bookmarkStart w:id="225" w:name="_Toc119424710"/>
+      <w:bookmarkStart w:id="226" w:name="_Toc119426819"/>
+      <w:bookmarkStart w:id="227" w:name="_Toc119427083"/>
+      <w:bookmarkStart w:id="228" w:name="_Toc119427208"/>
+      <w:bookmarkStart w:id="229" w:name="_Toc119489640"/>
+      <w:bookmarkStart w:id="230" w:name="_Toc119498425"/>
+      <w:bookmarkStart w:id="231" w:name="_Toc119501199"/>
       <w:bookmarkEnd w:id="197"/>
       <w:bookmarkEnd w:id="198"/>
       <w:bookmarkEnd w:id="199"/>
@@ -26686,40 +27462,6 @@
       <w:bookmarkEnd w:id="209"/>
       <w:bookmarkEnd w:id="210"/>
       <w:bookmarkEnd w:id="211"/>
-    </w:p>
-    <w:p>
-      <w:pPr>
-        <w:pStyle w:val="Prrafodelista"/>
-        <w:numPr>
-          <w:ilvl w:val="0"/>
-          <w:numId w:val="3"/>
-        </w:numPr>
-        <w:outlineLvl w:val="1"/>
-        <w:rPr>
-          <w:b/>
-          <w:bCs/>
-          <w:vanish/>
-          <w:sz w:val="32"/>
-          <w:szCs w:val="32"/>
-        </w:rPr>
-      </w:pPr>
-      <w:bookmarkStart w:id="212" w:name="_Toc119001841"/>
-      <w:bookmarkStart w:id="213" w:name="_Toc119001888"/>
-      <w:bookmarkStart w:id="214" w:name="_Toc119062684"/>
-      <w:bookmarkStart w:id="215" w:name="_Toc119069331"/>
-      <w:bookmarkStart w:id="216" w:name="_Toc119083658"/>
-      <w:bookmarkStart w:id="217" w:name="_Toc119141825"/>
-      <w:bookmarkStart w:id="218" w:name="_Toc119171551"/>
-      <w:bookmarkStart w:id="219" w:name="_Toc119184990"/>
-      <w:bookmarkStart w:id="220" w:name="_Toc119192849"/>
-      <w:bookmarkStart w:id="221" w:name="_Toc119229802"/>
-      <w:bookmarkStart w:id="222" w:name="_Toc119238165"/>
-      <w:bookmarkStart w:id="223" w:name="_Toc119262971"/>
-      <w:bookmarkStart w:id="224" w:name="_Toc119267246"/>
-      <w:bookmarkStart w:id="225" w:name="_Toc119424711"/>
-      <w:bookmarkStart w:id="226" w:name="_Toc119426820"/>
-      <w:bookmarkStart w:id="227" w:name="_Toc119427084"/>
-      <w:bookmarkStart w:id="228" w:name="_Toc119427209"/>
       <w:bookmarkEnd w:id="212"/>
       <w:bookmarkEnd w:id="213"/>
       <w:bookmarkEnd w:id="214"/>
@@ -26737,16 +27479,76 @@
       <w:bookmarkEnd w:id="226"/>
       <w:bookmarkEnd w:id="227"/>
       <w:bookmarkEnd w:id="228"/>
+      <w:bookmarkEnd w:id="229"/>
+      <w:bookmarkEnd w:id="230"/>
+      <w:bookmarkEnd w:id="231"/>
+    </w:p>
+    <w:p>
+      <w:pPr>
+        <w:pStyle w:val="Prrafodelista"/>
+        <w:numPr>
+          <w:ilvl w:val="0"/>
+          <w:numId w:val="3"/>
+        </w:numPr>
+        <w:outlineLvl w:val="1"/>
+        <w:rPr>
+          <w:b/>
+          <w:bCs/>
+          <w:vanish/>
+          <w:sz w:val="32"/>
+          <w:szCs w:val="32"/>
+        </w:rPr>
+      </w:pPr>
+      <w:bookmarkStart w:id="232" w:name="_Toc119001841"/>
+      <w:bookmarkStart w:id="233" w:name="_Toc119001888"/>
+      <w:bookmarkStart w:id="234" w:name="_Toc119062684"/>
+      <w:bookmarkStart w:id="235" w:name="_Toc119069331"/>
+      <w:bookmarkStart w:id="236" w:name="_Toc119083658"/>
+      <w:bookmarkStart w:id="237" w:name="_Toc119141825"/>
+      <w:bookmarkStart w:id="238" w:name="_Toc119171551"/>
+      <w:bookmarkStart w:id="239" w:name="_Toc119184990"/>
+      <w:bookmarkStart w:id="240" w:name="_Toc119192849"/>
+      <w:bookmarkStart w:id="241" w:name="_Toc119229802"/>
+      <w:bookmarkStart w:id="242" w:name="_Toc119238165"/>
+      <w:bookmarkStart w:id="243" w:name="_Toc119262971"/>
+      <w:bookmarkStart w:id="244" w:name="_Toc119267246"/>
+      <w:bookmarkStart w:id="245" w:name="_Toc119424711"/>
+      <w:bookmarkStart w:id="246" w:name="_Toc119426820"/>
+      <w:bookmarkStart w:id="247" w:name="_Toc119427084"/>
+      <w:bookmarkStart w:id="248" w:name="_Toc119427209"/>
+      <w:bookmarkStart w:id="249" w:name="_Toc119489641"/>
+      <w:bookmarkStart w:id="250" w:name="_Toc119498426"/>
+      <w:bookmarkStart w:id="251" w:name="_Toc119501200"/>
+      <w:bookmarkEnd w:id="232"/>
+      <w:bookmarkEnd w:id="233"/>
+      <w:bookmarkEnd w:id="234"/>
+      <w:bookmarkEnd w:id="235"/>
+      <w:bookmarkEnd w:id="236"/>
+      <w:bookmarkEnd w:id="237"/>
+      <w:bookmarkEnd w:id="238"/>
+      <w:bookmarkEnd w:id="239"/>
+      <w:bookmarkEnd w:id="240"/>
+      <w:bookmarkEnd w:id="241"/>
+      <w:bookmarkEnd w:id="242"/>
+      <w:bookmarkEnd w:id="243"/>
+      <w:bookmarkEnd w:id="244"/>
+      <w:bookmarkEnd w:id="245"/>
+      <w:bookmarkEnd w:id="246"/>
+      <w:bookmarkEnd w:id="247"/>
+      <w:bookmarkEnd w:id="248"/>
+      <w:bookmarkEnd w:id="249"/>
+      <w:bookmarkEnd w:id="250"/>
+      <w:bookmarkEnd w:id="251"/>
     </w:p>
     <w:p>
       <w:pPr>
         <w:pStyle w:val="Ttulo2"/>
       </w:pPr>
-      <w:bookmarkStart w:id="229" w:name="_Toc119427210"/>
+      <w:bookmarkStart w:id="252" w:name="_Toc119501201"/>
       <w:r>
         <w:t>Conclusiones sobre objetivos</w:t>
       </w:r>
-      <w:bookmarkEnd w:id="229"/>
+      <w:bookmarkEnd w:id="252"/>
     </w:p>
     <w:p>
       <w:pPr>
@@ -27416,7 +28218,7 @@
         <w:fldChar w:fldCharType="separate"/>
       </w:r>
       <w:r>
-        <w:t>0</w:t>
+        <w:t>5.4</w:t>
       </w:r>
       <w:r>
         <w:fldChar w:fldCharType="end"/>
@@ -27619,11 +28421,11 @@
       <w:pPr>
         <w:pStyle w:val="Ttulo2"/>
       </w:pPr>
-      <w:bookmarkStart w:id="230" w:name="_Toc119427211"/>
+      <w:bookmarkStart w:id="253" w:name="_Toc119501202"/>
       <w:r>
         <w:t>Trabajo Futuro</w:t>
       </w:r>
-      <w:bookmarkEnd w:id="230"/>
+      <w:bookmarkEnd w:id="253"/>
     </w:p>
     <w:p/>
     <w:p>
@@ -27703,7 +28505,16 @@
         <w:jc w:val="both"/>
       </w:pPr>
       <w:r>
-        <w:t xml:space="preserve">Solventar el problema de </w:t>
+        <w:t>Reducir el</w:t>
+      </w:r>
+      <w:r>
+        <w:t xml:space="preserve"> </w:t>
+      </w:r>
+      <w:r>
+        <w:t xml:space="preserve">impacto del </w:t>
+      </w:r>
+      <w:r>
+        <w:t xml:space="preserve">problema de </w:t>
       </w:r>
       <w:r>
         <w:rPr>
@@ -27809,11 +28620,11 @@
       <w:pPr>
         <w:pStyle w:val="Ttulo2"/>
       </w:pPr>
-      <w:bookmarkStart w:id="231" w:name="_Toc119427212"/>
+      <w:bookmarkStart w:id="254" w:name="_Toc119501203"/>
       <w:r>
         <w:t>Valoración personal</w:t>
       </w:r>
-      <w:bookmarkEnd w:id="231"/>
+      <w:bookmarkEnd w:id="254"/>
     </w:p>
     <w:p/>
     <w:p>
@@ -27886,7 +28697,7 @@
       <w:pPr>
         <w:pStyle w:val="Ttulo1"/>
       </w:pPr>
-      <w:bookmarkStart w:id="232" w:name="_Toc119427213"/>
+      <w:bookmarkStart w:id="255" w:name="_Toc119501204"/>
       <w:r>
         <w:lastRenderedPageBreak/>
         <w:t>Tecnología</w:t>
@@ -27894,7 +28705,7 @@
       <w:r>
         <w:t>s</w:t>
       </w:r>
-      <w:bookmarkEnd w:id="232"/>
+      <w:bookmarkEnd w:id="255"/>
     </w:p>
     <w:p>
       <w:pPr>
@@ -28026,66 +28837,46 @@
           <w:szCs w:val="32"/>
         </w:rPr>
       </w:pPr>
-      <w:bookmarkStart w:id="233" w:name="_Toc114743640"/>
-      <w:bookmarkStart w:id="234" w:name="_Toc115088357"/>
-      <w:bookmarkStart w:id="235" w:name="_Toc115088715"/>
-      <w:bookmarkStart w:id="236" w:name="_Toc115088848"/>
-      <w:bookmarkStart w:id="237" w:name="_Toc115088879"/>
-      <w:bookmarkStart w:id="238" w:name="_Toc115458473"/>
-      <w:bookmarkStart w:id="239" w:name="_Toc115778032"/>
-      <w:bookmarkStart w:id="240" w:name="_Toc115853680"/>
-      <w:bookmarkStart w:id="241" w:name="_Toc115856336"/>
-      <w:bookmarkStart w:id="242" w:name="_Toc115856527"/>
-      <w:bookmarkStart w:id="243" w:name="_Toc115942520"/>
-      <w:bookmarkStart w:id="244" w:name="_Toc115966840"/>
-      <w:bookmarkStart w:id="245" w:name="_Toc116294884"/>
-      <w:bookmarkStart w:id="246" w:name="_Toc116375540"/>
-      <w:bookmarkStart w:id="247" w:name="_Toc116556634"/>
-      <w:bookmarkStart w:id="248" w:name="_Toc116557307"/>
-      <w:bookmarkStart w:id="249" w:name="_Toc116890795"/>
-      <w:bookmarkStart w:id="250" w:name="_Toc118816391"/>
-      <w:bookmarkStart w:id="251" w:name="_Toc118912056"/>
-      <w:bookmarkStart w:id="252" w:name="_Toc118969791"/>
-      <w:bookmarkStart w:id="253" w:name="_Toc119001846"/>
-      <w:bookmarkStart w:id="254" w:name="_Toc119001893"/>
-      <w:bookmarkStart w:id="255" w:name="_Toc119062689"/>
-      <w:bookmarkStart w:id="256" w:name="_Toc119069336"/>
-      <w:bookmarkStart w:id="257" w:name="_Toc119083663"/>
-      <w:bookmarkStart w:id="258" w:name="_Toc119141830"/>
-      <w:bookmarkStart w:id="259" w:name="_Toc119171556"/>
-      <w:bookmarkStart w:id="260" w:name="_Toc119184995"/>
-      <w:bookmarkStart w:id="261" w:name="_Toc119192854"/>
-      <w:bookmarkStart w:id="262" w:name="_Toc119229807"/>
-      <w:bookmarkStart w:id="263" w:name="_Toc119238170"/>
-      <w:bookmarkStart w:id="264" w:name="_Toc119262976"/>
-      <w:bookmarkStart w:id="265" w:name="_Toc119267251"/>
-      <w:bookmarkStart w:id="266" w:name="_Toc119424716"/>
-      <w:bookmarkStart w:id="267" w:name="_Toc119426825"/>
-      <w:bookmarkStart w:id="268" w:name="_Toc119427089"/>
-      <w:bookmarkStart w:id="269" w:name="_Toc119427214"/>
-      <w:bookmarkEnd w:id="233"/>
-      <w:bookmarkEnd w:id="234"/>
-      <w:bookmarkEnd w:id="235"/>
-      <w:bookmarkEnd w:id="236"/>
-      <w:bookmarkEnd w:id="237"/>
-      <w:bookmarkEnd w:id="238"/>
-      <w:bookmarkEnd w:id="239"/>
-      <w:bookmarkEnd w:id="240"/>
-      <w:bookmarkEnd w:id="241"/>
-      <w:bookmarkEnd w:id="242"/>
-      <w:bookmarkEnd w:id="243"/>
-      <w:bookmarkEnd w:id="244"/>
-      <w:bookmarkEnd w:id="245"/>
-      <w:bookmarkEnd w:id="246"/>
-      <w:bookmarkEnd w:id="247"/>
-      <w:bookmarkEnd w:id="248"/>
-      <w:bookmarkEnd w:id="249"/>
-      <w:bookmarkEnd w:id="250"/>
-      <w:bookmarkEnd w:id="251"/>
-      <w:bookmarkEnd w:id="252"/>
-      <w:bookmarkEnd w:id="253"/>
-      <w:bookmarkEnd w:id="254"/>
-      <w:bookmarkEnd w:id="255"/>
+      <w:bookmarkStart w:id="256" w:name="_Toc114743640"/>
+      <w:bookmarkStart w:id="257" w:name="_Toc115088357"/>
+      <w:bookmarkStart w:id="258" w:name="_Toc115088715"/>
+      <w:bookmarkStart w:id="259" w:name="_Toc115088848"/>
+      <w:bookmarkStart w:id="260" w:name="_Toc115088879"/>
+      <w:bookmarkStart w:id="261" w:name="_Toc115458473"/>
+      <w:bookmarkStart w:id="262" w:name="_Toc115778032"/>
+      <w:bookmarkStart w:id="263" w:name="_Toc115853680"/>
+      <w:bookmarkStart w:id="264" w:name="_Toc115856336"/>
+      <w:bookmarkStart w:id="265" w:name="_Toc115856527"/>
+      <w:bookmarkStart w:id="266" w:name="_Toc115942520"/>
+      <w:bookmarkStart w:id="267" w:name="_Toc115966840"/>
+      <w:bookmarkStart w:id="268" w:name="_Toc116294884"/>
+      <w:bookmarkStart w:id="269" w:name="_Toc116375540"/>
+      <w:bookmarkStart w:id="270" w:name="_Toc116556634"/>
+      <w:bookmarkStart w:id="271" w:name="_Toc116557307"/>
+      <w:bookmarkStart w:id="272" w:name="_Toc116890795"/>
+      <w:bookmarkStart w:id="273" w:name="_Toc118816391"/>
+      <w:bookmarkStart w:id="274" w:name="_Toc118912056"/>
+      <w:bookmarkStart w:id="275" w:name="_Toc118969791"/>
+      <w:bookmarkStart w:id="276" w:name="_Toc119001846"/>
+      <w:bookmarkStart w:id="277" w:name="_Toc119001893"/>
+      <w:bookmarkStart w:id="278" w:name="_Toc119062689"/>
+      <w:bookmarkStart w:id="279" w:name="_Toc119069336"/>
+      <w:bookmarkStart w:id="280" w:name="_Toc119083663"/>
+      <w:bookmarkStart w:id="281" w:name="_Toc119141830"/>
+      <w:bookmarkStart w:id="282" w:name="_Toc119171556"/>
+      <w:bookmarkStart w:id="283" w:name="_Toc119184995"/>
+      <w:bookmarkStart w:id="284" w:name="_Toc119192854"/>
+      <w:bookmarkStart w:id="285" w:name="_Toc119229807"/>
+      <w:bookmarkStart w:id="286" w:name="_Toc119238170"/>
+      <w:bookmarkStart w:id="287" w:name="_Toc119262976"/>
+      <w:bookmarkStart w:id="288" w:name="_Toc119267251"/>
+      <w:bookmarkStart w:id="289" w:name="_Toc119424716"/>
+      <w:bookmarkStart w:id="290" w:name="_Toc119426825"/>
+      <w:bookmarkStart w:id="291" w:name="_Toc119427089"/>
+      <w:bookmarkStart w:id="292" w:name="_Toc119427214"/>
+      <w:bookmarkStart w:id="293" w:name="_Toc119489646"/>
+      <w:bookmarkStart w:id="294" w:name="_Toc119498431"/>
+      <w:bookmarkStart w:id="295" w:name="_Toc119501205"/>
       <w:bookmarkEnd w:id="256"/>
       <w:bookmarkEnd w:id="257"/>
       <w:bookmarkEnd w:id="258"/>
@@ -28100,16 +28891,42 @@
       <w:bookmarkEnd w:id="267"/>
       <w:bookmarkEnd w:id="268"/>
       <w:bookmarkEnd w:id="269"/>
+      <w:bookmarkEnd w:id="270"/>
+      <w:bookmarkEnd w:id="271"/>
+      <w:bookmarkEnd w:id="272"/>
+      <w:bookmarkEnd w:id="273"/>
+      <w:bookmarkEnd w:id="274"/>
+      <w:bookmarkEnd w:id="275"/>
+      <w:bookmarkEnd w:id="276"/>
+      <w:bookmarkEnd w:id="277"/>
+      <w:bookmarkEnd w:id="278"/>
+      <w:bookmarkEnd w:id="279"/>
+      <w:bookmarkEnd w:id="280"/>
+      <w:bookmarkEnd w:id="281"/>
+      <w:bookmarkEnd w:id="282"/>
+      <w:bookmarkEnd w:id="283"/>
+      <w:bookmarkEnd w:id="284"/>
+      <w:bookmarkEnd w:id="285"/>
+      <w:bookmarkEnd w:id="286"/>
+      <w:bookmarkEnd w:id="287"/>
+      <w:bookmarkEnd w:id="288"/>
+      <w:bookmarkEnd w:id="289"/>
+      <w:bookmarkEnd w:id="290"/>
+      <w:bookmarkEnd w:id="291"/>
+      <w:bookmarkEnd w:id="292"/>
+      <w:bookmarkEnd w:id="293"/>
+      <w:bookmarkEnd w:id="294"/>
+      <w:bookmarkEnd w:id="295"/>
     </w:p>
     <w:p>
       <w:pPr>
         <w:pStyle w:val="Ttulo2"/>
       </w:pPr>
-      <w:bookmarkStart w:id="270" w:name="_Toc119427215"/>
+      <w:bookmarkStart w:id="296" w:name="_Toc119501206"/>
       <w:r>
         <w:t>Python</w:t>
       </w:r>
-      <w:bookmarkEnd w:id="270"/>
+      <w:bookmarkEnd w:id="296"/>
     </w:p>
     <w:p/>
     <w:p>
@@ -28193,21 +29010,8 @@
       </w:r>
       <w:proofErr w:type="spellEnd"/>
       <w:r>
-        <w:t>.</w:t>
-      </w:r>
-      <w:r>
         <w:t xml:space="preserve"> </w:t>
       </w:r>
-    </w:p>
-    <w:p>
-      <w:pPr>
-        <w:jc w:val="both"/>
-      </w:pPr>
-    </w:p>
-    <w:p>
-      <w:pPr>
-        <w:jc w:val="both"/>
-      </w:pPr>
       <w:sdt>
         <w:sdtPr>
           <w:id w:val="674307734"/>
@@ -28234,6 +29038,9 @@
           </w:r>
         </w:sdtContent>
       </w:sdt>
+      <w:r>
+        <w:t>.</w:t>
+      </w:r>
     </w:p>
     <w:p>
       <w:pPr>
@@ -28499,7 +29306,6 @@
           <w:i/>
           <w:iCs/>
         </w:rPr>
-        <w:lastRenderedPageBreak/>
         <w:t>perplexity.</w:t>
       </w:r>
       <w:r>
@@ -28588,11 +29394,11 @@
       <w:pPr>
         <w:pStyle w:val="Ttulo2"/>
       </w:pPr>
-      <w:bookmarkStart w:id="271" w:name="_Toc119427216"/>
+      <w:bookmarkStart w:id="297" w:name="_Toc119501207"/>
       <w:r>
         <w:t>Docker</w:t>
       </w:r>
-      <w:bookmarkEnd w:id="271"/>
+      <w:bookmarkEnd w:id="297"/>
     </w:p>
     <w:p>
       <w:pPr>
@@ -28803,13 +29609,13 @@
       <w:pPr>
         <w:pStyle w:val="Ttulo2"/>
       </w:pPr>
-      <w:bookmarkStart w:id="272" w:name="_Ref119263614"/>
-      <w:bookmarkStart w:id="273" w:name="_Toc119427217"/>
+      <w:bookmarkStart w:id="298" w:name="_Ref119263614"/>
+      <w:bookmarkStart w:id="299" w:name="_Toc119501208"/>
       <w:r>
         <w:t>ArangoDB</w:t>
       </w:r>
-      <w:bookmarkEnd w:id="272"/>
-      <w:bookmarkEnd w:id="273"/>
+      <w:bookmarkEnd w:id="298"/>
+      <w:bookmarkEnd w:id="299"/>
     </w:p>
     <w:p>
       <w:pPr>
@@ -29005,11 +29811,11 @@
       <w:pPr>
         <w:pStyle w:val="Ttulo2"/>
       </w:pPr>
-      <w:bookmarkStart w:id="274" w:name="_Toc119427218"/>
+      <w:bookmarkStart w:id="300" w:name="_Toc119501209"/>
       <w:r>
         <w:t>Git</w:t>
       </w:r>
-      <w:bookmarkEnd w:id="274"/>
+      <w:bookmarkEnd w:id="300"/>
     </w:p>
     <w:p/>
     <w:p>
@@ -29039,6 +29845,7 @@
         <w:jc w:val="both"/>
       </w:pPr>
       <w:r>
+        <w:lastRenderedPageBreak/>
         <w:t xml:space="preserve">Normalmente un sistema de control de versiones suele ser utilizado junto a un servicio de almacenamiento en la nube de esas mismas versiones. Entre </w:t>
       </w:r>
       <w:r>
@@ -29162,7 +29969,7 @@
         <w:br w:type="page"/>
       </w:r>
     </w:p>
-    <w:bookmarkStart w:id="275" w:name="_Toc119427219" w:displacedByCustomXml="next"/>
+    <w:bookmarkStart w:id="301" w:name="_Toc119501210" w:displacedByCustomXml="next"/>
     <w:sdt>
       <w:sdtPr>
         <w:rPr>
@@ -29186,7 +29993,7 @@
           <w:r>
             <w:t>Bibliografía</w:t>
           </w:r>
-          <w:bookmarkEnd w:id="275"/>
+          <w:bookmarkEnd w:id="301"/>
         </w:p>
         <w:sdt>
           <w:sdtPr>

</xml_diff>